<commit_message>
Actualizado documento registro de cambios
</commit_message>
<xml_diff>
--- a/Registro de cambios.docx
+++ b/Registro de cambios.docx
@@ -4,7 +4,7 @@
   <w:body>
     <w:p>
       <w:pPr>
-        <w:pStyle w:val="138"/>
+        <w:pStyle w:val="833"/>
         <w:pBdr/>
         <w:spacing/>
         <w:ind/>
@@ -17,7 +17,7 @@
     </w:p>
     <w:p>
       <w:pPr>
-        <w:pStyle w:val="141"/>
+        <w:pStyle w:val="836"/>
         <w:pBdr/>
         <w:spacing/>
         <w:ind/>
@@ -30,7 +30,7 @@
     </w:p>
     <w:p>
       <w:pPr>
-        <w:pStyle w:val="664"/>
+        <w:pStyle w:val="895"/>
         <w:numPr>
           <w:ilvl w:val="0"/>
           <w:numId w:val="1"/>
@@ -45,11 +45,15 @@
       <w:r>
         <w:t xml:space="preserve">Creado el archivo 'readme' con lo básico del proyecto.</w:t>
       </w:r>
-      <w:r/>
+      <w:r>
+        <w:rPr>
+          <w:highlight w:val="none"/>
+        </w:rPr>
+      </w:r>
     </w:p>
     <w:p>
       <w:pPr>
-        <w:pStyle w:val="664"/>
+        <w:pStyle w:val="895"/>
         <w:numPr>
           <w:ilvl w:val="0"/>
           <w:numId w:val="1"/>
@@ -73,10 +77,15 @@
           <w:highlight w:val="none"/>
         </w:rPr>
       </w:r>
+      <w:r>
+        <w:rPr>
+          <w:highlight w:val="none"/>
+        </w:rPr>
+      </w:r>
     </w:p>
     <w:p>
       <w:pPr>
-        <w:pStyle w:val="664"/>
+        <w:pStyle w:val="895"/>
         <w:numPr>
           <w:ilvl w:val="0"/>
           <w:numId w:val="1"/>
@@ -100,10 +109,15 @@
           <w:highlight w:val="none"/>
         </w:rPr>
       </w:r>
+      <w:r>
+        <w:rPr>
+          <w:highlight w:val="none"/>
+        </w:rPr>
+      </w:r>
     </w:p>
     <w:p>
       <w:pPr>
-        <w:pStyle w:val="664"/>
+        <w:pStyle w:val="895"/>
         <w:numPr>
           <w:ilvl w:val="0"/>
           <w:numId w:val="1"/>
@@ -127,10 +141,15 @@
           <w:highlight w:val="none"/>
         </w:rPr>
       </w:r>
+      <w:r>
+        <w:rPr>
+          <w:highlight w:val="none"/>
+        </w:rPr>
+      </w:r>
     </w:p>
     <w:p>
       <w:pPr>
-        <w:pStyle w:val="141"/>
+        <w:pStyle w:val="836"/>
         <w:pBdr/>
         <w:spacing/>
         <w:ind/>
@@ -147,10 +166,11 @@
           <w:highlight w:val="none"/>
         </w:rPr>
       </w:r>
+      <w:r/>
     </w:p>
     <w:p>
       <w:pPr>
-        <w:pStyle w:val="664"/>
+        <w:pStyle w:val="895"/>
         <w:numPr>
           <w:ilvl w:val="0"/>
           <w:numId w:val="2"/>
@@ -165,11 +185,15 @@
       <w:r>
         <w:t xml:space="preserve">Creado el archivo ".sql" de la base de datos del proyecto.</w:t>
       </w:r>
-      <w:r/>
+      <w:r>
+        <w:rPr>
+          <w:highlight w:val="none"/>
+        </w:rPr>
+      </w:r>
     </w:p>
     <w:p>
       <w:pPr>
-        <w:pStyle w:val="664"/>
+        <w:pStyle w:val="895"/>
         <w:numPr>
           <w:ilvl w:val="0"/>
           <w:numId w:val="2"/>
@@ -192,10 +216,15 @@
           <w:highlight w:val="none"/>
         </w:rPr>
       </w:r>
+      <w:r>
+        <w:rPr>
+          <w:highlight w:val="none"/>
+        </w:rPr>
+      </w:r>
     </w:p>
     <w:p>
       <w:pPr>
-        <w:pStyle w:val="141"/>
+        <w:pStyle w:val="836"/>
         <w:pBdr/>
         <w:spacing/>
         <w:ind/>
@@ -212,10 +241,11 @@
           <w:highlight w:val="none"/>
         </w:rPr>
       </w:r>
+      <w:r/>
     </w:p>
     <w:p>
       <w:pPr>
-        <w:pStyle w:val="664"/>
+        <w:pStyle w:val="895"/>
         <w:numPr>
           <w:ilvl w:val="0"/>
           <w:numId w:val="3"/>
@@ -230,11 +260,15 @@
       <w:r>
         <w:t xml:space="preserve">Creado el resto de la estructura del proyecto y otras pequeñas modificaciones.</w:t>
       </w:r>
-      <w:r/>
+      <w:r>
+        <w:rPr>
+          <w:highlight w:val="none"/>
+        </w:rPr>
+      </w:r>
     </w:p>
     <w:p>
       <w:pPr>
-        <w:pStyle w:val="141"/>
+        <w:pStyle w:val="836"/>
         <w:pBdr/>
         <w:spacing/>
         <w:ind/>
@@ -251,10 +285,11 @@
           <w:highlight w:val="none"/>
         </w:rPr>
       </w:r>
+      <w:r/>
     </w:p>
     <w:p>
       <w:pPr>
-        <w:pStyle w:val="664"/>
+        <w:pStyle w:val="895"/>
         <w:numPr>
           <w:ilvl w:val="0"/>
           <w:numId w:val="4"/>
@@ -269,11 +304,15 @@
       <w:r>
         <w:t xml:space="preserve">Creado el "index" de la página y anotado en el 'readme' que cualquiera puede reportar errores.</w:t>
       </w:r>
-      <w:r/>
+      <w:r>
+        <w:rPr>
+          <w:highlight w:val="none"/>
+        </w:rPr>
+      </w:r>
     </w:p>
     <w:p>
       <w:pPr>
-        <w:pStyle w:val="664"/>
+        <w:pStyle w:val="895"/>
         <w:numPr>
           <w:ilvl w:val="0"/>
           <w:numId w:val="4"/>
@@ -296,10 +335,15 @@
           <w:highlight w:val="none"/>
         </w:rPr>
       </w:r>
+      <w:r>
+        <w:rPr>
+          <w:highlight w:val="none"/>
+        </w:rPr>
+      </w:r>
     </w:p>
     <w:p>
       <w:pPr>
-        <w:pStyle w:val="664"/>
+        <w:pStyle w:val="895"/>
         <w:numPr>
           <w:ilvl w:val="0"/>
           <w:numId w:val="4"/>
@@ -322,10 +366,15 @@
           <w:highlight w:val="none"/>
         </w:rPr>
       </w:r>
+      <w:r>
+        <w:rPr>
+          <w:highlight w:val="none"/>
+        </w:rPr>
+      </w:r>
     </w:p>
     <w:p>
       <w:pPr>
-        <w:pStyle w:val="141"/>
+        <w:pStyle w:val="836"/>
         <w:pBdr/>
         <w:spacing/>
         <w:ind/>
@@ -342,10 +391,11 @@
           <w:highlight w:val="none"/>
         </w:rPr>
       </w:r>
+      <w:r/>
     </w:p>
     <w:p>
       <w:pPr>
-        <w:pStyle w:val="664"/>
+        <w:pStyle w:val="895"/>
         <w:numPr>
           <w:ilvl w:val="0"/>
           <w:numId w:val="5"/>
@@ -360,11 +410,15 @@
       <w:r>
         <w:t xml:space="preserve">Creado el controlador de películas.</w:t>
       </w:r>
-      <w:r/>
+      <w:r>
+        <w:rPr>
+          <w:highlight w:val="none"/>
+        </w:rPr>
+      </w:r>
     </w:p>
     <w:p>
       <w:pPr>
-        <w:pStyle w:val="664"/>
+        <w:pStyle w:val="895"/>
         <w:numPr>
           <w:ilvl w:val="0"/>
           <w:numId w:val="5"/>
@@ -387,10 +441,15 @@
           <w:highlight w:val="none"/>
         </w:rPr>
       </w:r>
+      <w:r>
+        <w:rPr>
+          <w:highlight w:val="none"/>
+        </w:rPr>
+      </w:r>
     </w:p>
     <w:p>
       <w:pPr>
-        <w:pStyle w:val="664"/>
+        <w:pStyle w:val="895"/>
         <w:numPr>
           <w:ilvl w:val="0"/>
           <w:numId w:val="5"/>
@@ -413,6 +472,51 @@
           <w:highlight w:val="none"/>
         </w:rPr>
       </w:r>
+      <w:r>
+        <w:rPr>
+          <w:highlight w:val="none"/>
+        </w:rPr>
+      </w:r>
+    </w:p>
+    <w:p>
+      <w:pPr>
+        <w:pStyle w:val="836"/>
+        <w:pBdr/>
+        <w:spacing/>
+        <w:ind/>
+        <w:rPr/>
+      </w:pPr>
+      <w:r>
+        <w:rPr>
+          <w:highlight w:val="none"/>
+        </w:rPr>
+      </w:r>
+      <w:r>
+        <w:rPr>
+          <w:highlight w:val="none"/>
+        </w:rPr>
+        <w:t xml:space="preserve">27/03/2025</w:t>
+      </w:r>
+      <w:r/>
+    </w:p>
+    <w:p>
+      <w:pPr>
+        <w:pStyle w:val="895"/>
+        <w:numPr>
+          <w:ilvl w:val="0"/>
+          <w:numId w:val="6"/>
+        </w:numPr>
+        <w:pBdr/>
+        <w:spacing/>
+        <w:ind/>
+        <w:rPr>
+          <w:highlight w:val="none"/>
+        </w:rPr>
+      </w:pPr>
+      <w:r>
+        <w:t xml:space="preserve">Creado el modelo de usuarios.</w:t>
+      </w:r>
+      <w:r/>
     </w:p>
     <w:p>
       <w:pPr>
@@ -454,7 +558,6 @@
         <w:ind/>
         <w:rPr/>
       </w:pPr>
-      <w:r/>
       <w:r>
         <w:separator/>
       </w:r>
@@ -469,7 +572,6 @@
         <w:ind/>
         <w:rPr/>
       </w:pPr>
-      <w:r/>
       <w:r>
         <w:continuationSeparator/>
       </w:r>
@@ -489,7 +591,6 @@
         <w:ind/>
         <w:rPr/>
       </w:pPr>
-      <w:r/>
       <w:r>
         <w:separator/>
       </w:r>
@@ -504,7 +605,6 @@
         <w:ind/>
         <w:rPr/>
       </w:pPr>
-      <w:r/>
       <w:r>
         <w:continuationSeparator/>
       </w:r>
@@ -1238,6 +1338,152 @@
         <w:pBdr/>
         <w:spacing/>
         <w:ind w:hanging="360" w:left="6480"/>
+      </w:pPr>
+      <w:rPr>
+        <w:rFonts w:hint="default" w:ascii="Wingdings" w:hAnsi="Wingdings" w:eastAsia="Wingdings" w:cs="Wingdings"/>
+      </w:rPr>
+      <w:start w:val="1"/>
+      <w:suff w:val="tab"/>
+    </w:lvl>
+  </w:abstractNum>
+  <w:abstractNum w:abstractNumId="5">
+    <w:lvl w:ilvl="0">
+      <w:isLgl w:val="false"/>
+      <w:lvlJc w:val="left"/>
+      <w:lvlText w:val="·"/>
+      <w:numFmt w:val="bullet"/>
+      <w:pPr>
+        <w:pBdr/>
+        <w:spacing/>
+        <w:ind w:hanging="360" w:left="709"/>
+      </w:pPr>
+      <w:rPr>
+        <w:rFonts w:hint="default" w:ascii="Symbol" w:hAnsi="Symbol" w:eastAsia="Symbol" w:cs="Symbol"/>
+      </w:rPr>
+      <w:start w:val="1"/>
+      <w:suff w:val="tab"/>
+    </w:lvl>
+    <w:lvl w:ilvl="1">
+      <w:isLgl w:val="false"/>
+      <w:lvlJc w:val="left"/>
+      <w:lvlText w:val="o"/>
+      <w:numFmt w:val="bullet"/>
+      <w:pPr>
+        <w:pBdr/>
+        <w:spacing/>
+        <w:ind w:hanging="360" w:left="1429"/>
+      </w:pPr>
+      <w:rPr>
+        <w:rFonts w:hint="default" w:ascii="Courier New" w:hAnsi="Courier New" w:eastAsia="Courier New" w:cs="Courier New"/>
+      </w:rPr>
+      <w:start w:val="1"/>
+      <w:suff w:val="tab"/>
+    </w:lvl>
+    <w:lvl w:ilvl="2">
+      <w:isLgl w:val="false"/>
+      <w:lvlJc w:val="left"/>
+      <w:lvlText w:val="§"/>
+      <w:numFmt w:val="bullet"/>
+      <w:pPr>
+        <w:pBdr/>
+        <w:spacing/>
+        <w:ind w:hanging="360" w:left="2149"/>
+      </w:pPr>
+      <w:rPr>
+        <w:rFonts w:hint="default" w:ascii="Wingdings" w:hAnsi="Wingdings" w:eastAsia="Wingdings" w:cs="Wingdings"/>
+      </w:rPr>
+      <w:start w:val="1"/>
+      <w:suff w:val="tab"/>
+    </w:lvl>
+    <w:lvl w:ilvl="3">
+      <w:isLgl w:val="false"/>
+      <w:lvlJc w:val="left"/>
+      <w:lvlText w:val="·"/>
+      <w:numFmt w:val="bullet"/>
+      <w:pPr>
+        <w:pBdr/>
+        <w:spacing/>
+        <w:ind w:hanging="360" w:left="2869"/>
+      </w:pPr>
+      <w:rPr>
+        <w:rFonts w:hint="default" w:ascii="Symbol" w:hAnsi="Symbol" w:eastAsia="Symbol" w:cs="Symbol"/>
+      </w:rPr>
+      <w:start w:val="1"/>
+      <w:suff w:val="tab"/>
+    </w:lvl>
+    <w:lvl w:ilvl="4">
+      <w:isLgl w:val="false"/>
+      <w:lvlJc w:val="left"/>
+      <w:lvlText w:val="o"/>
+      <w:numFmt w:val="bullet"/>
+      <w:pPr>
+        <w:pBdr/>
+        <w:spacing/>
+        <w:ind w:hanging="360" w:left="3589"/>
+      </w:pPr>
+      <w:rPr>
+        <w:rFonts w:hint="default" w:ascii="Courier New" w:hAnsi="Courier New" w:eastAsia="Courier New" w:cs="Courier New"/>
+      </w:rPr>
+      <w:start w:val="1"/>
+      <w:suff w:val="tab"/>
+    </w:lvl>
+    <w:lvl w:ilvl="5">
+      <w:isLgl w:val="false"/>
+      <w:lvlJc w:val="left"/>
+      <w:lvlText w:val="§"/>
+      <w:numFmt w:val="bullet"/>
+      <w:pPr>
+        <w:pBdr/>
+        <w:spacing/>
+        <w:ind w:hanging="360" w:left="4309"/>
+      </w:pPr>
+      <w:rPr>
+        <w:rFonts w:hint="default" w:ascii="Wingdings" w:hAnsi="Wingdings" w:eastAsia="Wingdings" w:cs="Wingdings"/>
+      </w:rPr>
+      <w:start w:val="1"/>
+      <w:suff w:val="tab"/>
+    </w:lvl>
+    <w:lvl w:ilvl="6">
+      <w:isLgl w:val="false"/>
+      <w:lvlJc w:val="left"/>
+      <w:lvlText w:val="·"/>
+      <w:numFmt w:val="bullet"/>
+      <w:pPr>
+        <w:pBdr/>
+        <w:spacing/>
+        <w:ind w:hanging="360" w:left="5029"/>
+      </w:pPr>
+      <w:rPr>
+        <w:rFonts w:hint="default" w:ascii="Symbol" w:hAnsi="Symbol" w:eastAsia="Symbol" w:cs="Symbol"/>
+      </w:rPr>
+      <w:start w:val="1"/>
+      <w:suff w:val="tab"/>
+    </w:lvl>
+    <w:lvl w:ilvl="7">
+      <w:isLgl w:val="false"/>
+      <w:lvlJc w:val="left"/>
+      <w:lvlText w:val="o"/>
+      <w:numFmt w:val="bullet"/>
+      <w:pPr>
+        <w:pBdr/>
+        <w:spacing/>
+        <w:ind w:hanging="360" w:left="5749"/>
+      </w:pPr>
+      <w:rPr>
+        <w:rFonts w:hint="default" w:ascii="Courier New" w:hAnsi="Courier New" w:eastAsia="Courier New" w:cs="Courier New"/>
+      </w:rPr>
+      <w:start w:val="1"/>
+      <w:suff w:val="tab"/>
+    </w:lvl>
+    <w:lvl w:ilvl="8">
+      <w:isLgl w:val="false"/>
+      <w:lvlJc w:val="left"/>
+      <w:lvlText w:val="§"/>
+      <w:numFmt w:val="bullet"/>
+      <w:pPr>
+        <w:pBdr/>
+        <w:spacing/>
+        <w:ind w:hanging="360" w:left="6469"/>
       </w:pPr>
       <w:rPr>
         <w:rFonts w:hint="default" w:ascii="Wingdings" w:hAnsi="Wingdings" w:eastAsia="Wingdings" w:cs="Wingdings"/>
@@ -1260,6 +1506,9 @@
   </w:num>
   <w:num w:numId="5">
     <w:abstractNumId w:val="4"/>
+  </w:num>
+  <w:num w:numId="6">
+    <w:abstractNumId w:val="5"/>
   </w:num>
 </w:numbering>
 </file>
@@ -1422,9 +1671,9 @@
     <w:lsdException w:name="Bibliography" w:uiPriority="37"/>
     <w:lsdException w:name="TOC Heading" w:uiPriority="39" w:qFormat="1"/>
   </w:latentStyles>
-  <w:style w:type="table" w:styleId="11">
+  <w:style w:type="table" w:styleId="707">
     <w:name w:val="Table Grid"/>
-    <w:basedOn w:val="661"/>
+    <w:basedOn w:val="892"/>
     <w:uiPriority w:val="59"/>
     <w:pPr>
       <w:pBdr/>
@@ -1621,9 +1870,9 @@
       </w:tcPr>
     </w:tblStylePr>
   </w:style>
-  <w:style w:type="table" w:styleId="12">
+  <w:style w:type="table" w:styleId="708">
     <w:name w:val="Table Grid Light"/>
-    <w:basedOn w:val="661"/>
+    <w:basedOn w:val="892"/>
     <w:uiPriority w:val="59"/>
     <w:pPr>
       <w:pBdr/>
@@ -1820,9 +2069,9 @@
       </w:tcPr>
     </w:tblStylePr>
   </w:style>
-  <w:style w:type="table" w:styleId="13">
+  <w:style w:type="table" w:styleId="709">
     <w:name w:val="Plain Table 1"/>
-    <w:basedOn w:val="661"/>
+    <w:basedOn w:val="892"/>
     <w:uiPriority w:val="59"/>
     <w:pPr>
       <w:pBdr/>
@@ -2045,9 +2294,9 @@
       </w:tcPr>
     </w:tblStylePr>
   </w:style>
-  <w:style w:type="table" w:styleId="14">
+  <w:style w:type="table" w:styleId="710">
     <w:name w:val="Plain Table 2"/>
-    <w:basedOn w:val="661"/>
+    <w:basedOn w:val="892"/>
     <w:uiPriority w:val="59"/>
     <w:pPr>
       <w:pBdr/>
@@ -2278,9 +2527,9 @@
       </w:tcPr>
     </w:tblStylePr>
   </w:style>
-  <w:style w:type="table" w:styleId="15">
+  <w:style w:type="table" w:styleId="711">
     <w:name w:val="Plain Table 3"/>
-    <w:basedOn w:val="661"/>
+    <w:basedOn w:val="892"/>
     <w:uiPriority w:val="99"/>
     <w:pPr>
       <w:pBdr/>
@@ -2508,9 +2757,9 @@
       </w:tcPr>
     </w:tblStylePr>
   </w:style>
-  <w:style w:type="table" w:styleId="16">
+  <w:style w:type="table" w:styleId="712">
     <w:name w:val="Plain Table 4"/>
-    <w:basedOn w:val="661"/>
+    <w:basedOn w:val="892"/>
     <w:uiPriority w:val="99"/>
     <w:pPr>
       <w:pBdr/>
@@ -2724,9 +2973,9 @@
       </w:tcPr>
     </w:tblStylePr>
   </w:style>
-  <w:style w:type="table" w:styleId="17">
+  <w:style w:type="table" w:styleId="713">
     <w:name w:val="Plain Table 5"/>
-    <w:basedOn w:val="661"/>
+    <w:basedOn w:val="892"/>
     <w:uiPriority w:val="99"/>
     <w:pPr>
       <w:pBdr/>
@@ -2957,9 +3206,9 @@
       </w:tcPr>
     </w:tblStylePr>
   </w:style>
-  <w:style w:type="table" w:styleId="18">
+  <w:style w:type="table" w:styleId="714">
     <w:name w:val="Grid Table 1 Light"/>
-    <w:basedOn w:val="661"/>
+    <w:basedOn w:val="892"/>
     <w:uiPriority w:val="99"/>
     <w:pPr>
       <w:pBdr/>
@@ -3180,9 +3429,9 @@
       </w:tcPr>
     </w:tblStylePr>
   </w:style>
-  <w:style w:type="table" w:styleId="19">
+  <w:style w:type="table" w:styleId="715">
     <w:name w:val="Grid Table 1 Light - Accent 1"/>
-    <w:basedOn w:val="661"/>
+    <w:basedOn w:val="892"/>
     <w:uiPriority w:val="99"/>
     <w:pPr>
       <w:pBdr/>
@@ -3403,9 +3652,9 @@
       </w:tcPr>
     </w:tblStylePr>
   </w:style>
-  <w:style w:type="table" w:styleId="20">
+  <w:style w:type="table" w:styleId="716">
     <w:name w:val="Grid Table 1 Light - Accent 2"/>
-    <w:basedOn w:val="661"/>
+    <w:basedOn w:val="892"/>
     <w:uiPriority w:val="99"/>
     <w:pPr>
       <w:pBdr/>
@@ -3626,9 +3875,9 @@
       </w:tcPr>
     </w:tblStylePr>
   </w:style>
-  <w:style w:type="table" w:styleId="21">
+  <w:style w:type="table" w:styleId="717">
     <w:name w:val="Grid Table 1 Light - Accent 3"/>
-    <w:basedOn w:val="661"/>
+    <w:basedOn w:val="892"/>
     <w:uiPriority w:val="99"/>
     <w:pPr>
       <w:pBdr/>
@@ -3849,9 +4098,9 @@
       </w:tcPr>
     </w:tblStylePr>
   </w:style>
-  <w:style w:type="table" w:styleId="22">
+  <w:style w:type="table" w:styleId="718">
     <w:name w:val="Grid Table 1 Light - Accent 4"/>
-    <w:basedOn w:val="661"/>
+    <w:basedOn w:val="892"/>
     <w:uiPriority w:val="99"/>
     <w:pPr>
       <w:pBdr/>
@@ -4072,9 +4321,9 @@
       </w:tcPr>
     </w:tblStylePr>
   </w:style>
-  <w:style w:type="table" w:styleId="23">
+  <w:style w:type="table" w:styleId="719">
     <w:name w:val="Grid Table 1 Light - Accent 5"/>
-    <w:basedOn w:val="661"/>
+    <w:basedOn w:val="892"/>
     <w:uiPriority w:val="99"/>
     <w:pPr>
       <w:pBdr/>
@@ -4295,9 +4544,9 @@
       </w:tcPr>
     </w:tblStylePr>
   </w:style>
-  <w:style w:type="table" w:styleId="24">
+  <w:style w:type="table" w:styleId="720">
     <w:name w:val="Grid Table 1 Light - Accent 6"/>
-    <w:basedOn w:val="661"/>
+    <w:basedOn w:val="892"/>
     <w:uiPriority w:val="99"/>
     <w:pPr>
       <w:pBdr/>
@@ -4518,9 +4767,9 @@
       </w:tcPr>
     </w:tblStylePr>
   </w:style>
-  <w:style w:type="table" w:styleId="25">
+  <w:style w:type="table" w:styleId="721">
     <w:name w:val="Grid Table 2"/>
-    <w:basedOn w:val="661"/>
+    <w:basedOn w:val="892"/>
     <w:uiPriority w:val="99"/>
     <w:pPr>
       <w:pBdr/>
@@ -4750,9 +4999,9 @@
       </w:tcPr>
     </w:tblStylePr>
   </w:style>
-  <w:style w:type="table" w:styleId="26">
+  <w:style w:type="table" w:styleId="722">
     <w:name w:val="Grid Table 2 - Accent 1"/>
-    <w:basedOn w:val="661"/>
+    <w:basedOn w:val="892"/>
     <w:uiPriority w:val="99"/>
     <w:pPr>
       <w:pBdr/>
@@ -4982,9 +5231,9 @@
       </w:tcPr>
     </w:tblStylePr>
   </w:style>
-  <w:style w:type="table" w:styleId="27">
+  <w:style w:type="table" w:styleId="723">
     <w:name w:val="Grid Table 2 - Accent 2"/>
-    <w:basedOn w:val="661"/>
+    <w:basedOn w:val="892"/>
     <w:uiPriority w:val="99"/>
     <w:pPr>
       <w:pBdr/>
@@ -5214,9 +5463,9 @@
       </w:tcPr>
     </w:tblStylePr>
   </w:style>
-  <w:style w:type="table" w:styleId="28">
+  <w:style w:type="table" w:styleId="724">
     <w:name w:val="Grid Table 2 - Accent 3"/>
-    <w:basedOn w:val="661"/>
+    <w:basedOn w:val="892"/>
     <w:uiPriority w:val="99"/>
     <w:pPr>
       <w:pBdr/>
@@ -5446,9 +5695,9 @@
       </w:tcPr>
     </w:tblStylePr>
   </w:style>
-  <w:style w:type="table" w:styleId="29">
+  <w:style w:type="table" w:styleId="725">
     <w:name w:val="Grid Table 2 - Accent 4"/>
-    <w:basedOn w:val="661"/>
+    <w:basedOn w:val="892"/>
     <w:uiPriority w:val="99"/>
     <w:pPr>
       <w:pBdr/>
@@ -5678,9 +5927,9 @@
       </w:tcPr>
     </w:tblStylePr>
   </w:style>
-  <w:style w:type="table" w:styleId="30">
+  <w:style w:type="table" w:styleId="726">
     <w:name w:val="Grid Table 2 - Accent 5"/>
-    <w:basedOn w:val="661"/>
+    <w:basedOn w:val="892"/>
     <w:uiPriority w:val="99"/>
     <w:pPr>
       <w:pBdr/>
@@ -5910,9 +6159,9 @@
       </w:tcPr>
     </w:tblStylePr>
   </w:style>
-  <w:style w:type="table" w:styleId="31">
+  <w:style w:type="table" w:styleId="727">
     <w:name w:val="Grid Table 2 - Accent 6"/>
-    <w:basedOn w:val="661"/>
+    <w:basedOn w:val="892"/>
     <w:uiPriority w:val="99"/>
     <w:pPr>
       <w:pBdr/>
@@ -6142,9 +6391,9 @@
       </w:tcPr>
     </w:tblStylePr>
   </w:style>
-  <w:style w:type="table" w:styleId="32">
+  <w:style w:type="table" w:styleId="728">
     <w:name w:val="Grid Table 3"/>
-    <w:basedOn w:val="661"/>
+    <w:basedOn w:val="892"/>
     <w:uiPriority w:val="99"/>
     <w:pPr>
       <w:pBdr/>
@@ -6243,29 +6492,6 @@
         <w:tblBorders/>
       </w:tblPr>
       <w:tcPr>
-        <w:shd w:color="ffffff"/>
-        <w:tcBorders>
-          <w:top w:val="none" w:color="000000" w:sz="4" w:space="0"/>
-          <w:left w:val="none" w:color="000000" w:sz="4" w:space="0"/>
-          <w:bottom w:val="none" w:color="000000" w:sz="4" w:space="0"/>
-          <w:right w:val="none" w:color="000000" w:sz="4" w:space="0"/>
-        </w:tcBorders>
-      </w:tcPr>
-    </w:tblStylePr>
-    <w:tblStylePr w:type="firstRow">
-      <w:rPr>
-        <w:b/>
-        <w:color w:val="404040"/>
-      </w:rPr>
-      <w:pPr>
-        <w:pBdr/>
-        <w:spacing/>
-        <w:ind/>
-      </w:pPr>
-      <w:tblPr>
-        <w:tblBorders/>
-      </w:tblPr>
-      <w:tcPr>
         <w:shd w:val="clear" w:color="ffffff"/>
         <w:tcBorders>
           <w:top w:val="none" w:color="000000" w:sz="4" w:space="0"/>
@@ -6275,30 +6501,7 @@
         </w:tcBorders>
       </w:tcPr>
     </w:tblStylePr>
-    <w:tblStylePr w:type="lastCol">
-      <w:rPr>
-        <w:i/>
-        <w:color w:val="404040"/>
-      </w:rPr>
-      <w:pPr>
-        <w:pBdr/>
-        <w:spacing/>
-        <w:ind/>
-      </w:pPr>
-      <w:tblPr>
-        <w:tblBorders/>
-      </w:tblPr>
-      <w:tcPr>
-        <w:shd w:color="ffffff"/>
-        <w:tcBorders>
-          <w:top w:val="none" w:color="000000" w:sz="4" w:space="0"/>
-          <w:left w:val="none" w:color="000000" w:sz="4" w:space="0"/>
-          <w:bottom w:val="none" w:color="000000" w:sz="4" w:space="0"/>
-          <w:right w:val="none" w:color="000000" w:sz="4" w:space="0"/>
-        </w:tcBorders>
-      </w:tcPr>
-    </w:tblStylePr>
-    <w:tblStylePr w:type="lastRow">
+    <w:tblStylePr w:type="firstRow">
       <w:rPr>
         <w:b/>
         <w:color w:val="404040"/>
@@ -6321,6 +6524,52 @@
         </w:tcBorders>
       </w:tcPr>
     </w:tblStylePr>
+    <w:tblStylePr w:type="lastCol">
+      <w:rPr>
+        <w:i/>
+        <w:color w:val="404040"/>
+      </w:rPr>
+      <w:pPr>
+        <w:pBdr/>
+        <w:spacing/>
+        <w:ind/>
+      </w:pPr>
+      <w:tblPr>
+        <w:tblBorders/>
+      </w:tblPr>
+      <w:tcPr>
+        <w:shd w:val="clear" w:color="ffffff"/>
+        <w:tcBorders>
+          <w:top w:val="none" w:color="000000" w:sz="4" w:space="0"/>
+          <w:left w:val="none" w:color="000000" w:sz="4" w:space="0"/>
+          <w:bottom w:val="none" w:color="000000" w:sz="4" w:space="0"/>
+          <w:right w:val="none" w:color="000000" w:sz="4" w:space="0"/>
+        </w:tcBorders>
+      </w:tcPr>
+    </w:tblStylePr>
+    <w:tblStylePr w:type="lastRow">
+      <w:rPr>
+        <w:b/>
+        <w:color w:val="404040"/>
+      </w:rPr>
+      <w:pPr>
+        <w:pBdr/>
+        <w:spacing/>
+        <w:ind/>
+      </w:pPr>
+      <w:tblPr>
+        <w:tblBorders/>
+      </w:tblPr>
+      <w:tcPr>
+        <w:shd w:val="clear" w:color="ffffff"/>
+        <w:tcBorders>
+          <w:top w:val="none" w:color="000000" w:sz="4" w:space="0"/>
+          <w:left w:val="none" w:color="000000" w:sz="4" w:space="0"/>
+          <w:bottom w:val="none" w:color="000000" w:sz="4" w:space="0"/>
+          <w:right w:val="none" w:color="000000" w:sz="4" w:space="0"/>
+        </w:tcBorders>
+      </w:tcPr>
+    </w:tblStylePr>
     <w:tblStylePr w:type="nwCell">
       <w:pPr>
         <w:pBdr/>
@@ -6387,9 +6636,9 @@
       </w:tcPr>
     </w:tblStylePr>
   </w:style>
-  <w:style w:type="table" w:styleId="33">
+  <w:style w:type="table" w:styleId="729">
     <w:name w:val="Grid Table 3 - Accent 1"/>
-    <w:basedOn w:val="661"/>
+    <w:basedOn w:val="892"/>
     <w:uiPriority w:val="99"/>
     <w:pPr>
       <w:pBdr/>
@@ -6488,29 +6737,6 @@
         <w:tblBorders/>
       </w:tblPr>
       <w:tcPr>
-        <w:shd w:color="ffffff"/>
-        <w:tcBorders>
-          <w:top w:val="none" w:color="000000" w:sz="4" w:space="0"/>
-          <w:left w:val="none" w:color="000000" w:sz="4" w:space="0"/>
-          <w:bottom w:val="none" w:color="000000" w:sz="4" w:space="0"/>
-          <w:right w:val="none" w:color="000000" w:sz="4" w:space="0"/>
-        </w:tcBorders>
-      </w:tcPr>
-    </w:tblStylePr>
-    <w:tblStylePr w:type="firstRow">
-      <w:rPr>
-        <w:b/>
-        <w:color w:val="404040"/>
-      </w:rPr>
-      <w:pPr>
-        <w:pBdr/>
-        <w:spacing/>
-        <w:ind/>
-      </w:pPr>
-      <w:tblPr>
-        <w:tblBorders/>
-      </w:tblPr>
-      <w:tcPr>
         <w:shd w:val="clear" w:color="ffffff"/>
         <w:tcBorders>
           <w:top w:val="none" w:color="000000" w:sz="4" w:space="0"/>
@@ -6520,30 +6746,7 @@
         </w:tcBorders>
       </w:tcPr>
     </w:tblStylePr>
-    <w:tblStylePr w:type="lastCol">
-      <w:rPr>
-        <w:i/>
-        <w:color w:val="404040"/>
-      </w:rPr>
-      <w:pPr>
-        <w:pBdr/>
-        <w:spacing/>
-        <w:ind/>
-      </w:pPr>
-      <w:tblPr>
-        <w:tblBorders/>
-      </w:tblPr>
-      <w:tcPr>
-        <w:shd w:color="ffffff"/>
-        <w:tcBorders>
-          <w:top w:val="none" w:color="000000" w:sz="4" w:space="0"/>
-          <w:left w:val="none" w:color="000000" w:sz="4" w:space="0"/>
-          <w:bottom w:val="none" w:color="000000" w:sz="4" w:space="0"/>
-          <w:right w:val="none" w:color="000000" w:sz="4" w:space="0"/>
-        </w:tcBorders>
-      </w:tcPr>
-    </w:tblStylePr>
-    <w:tblStylePr w:type="lastRow">
+    <w:tblStylePr w:type="firstRow">
       <w:rPr>
         <w:b/>
         <w:color w:val="404040"/>
@@ -6566,6 +6769,52 @@
         </w:tcBorders>
       </w:tcPr>
     </w:tblStylePr>
+    <w:tblStylePr w:type="lastCol">
+      <w:rPr>
+        <w:i/>
+        <w:color w:val="404040"/>
+      </w:rPr>
+      <w:pPr>
+        <w:pBdr/>
+        <w:spacing/>
+        <w:ind/>
+      </w:pPr>
+      <w:tblPr>
+        <w:tblBorders/>
+      </w:tblPr>
+      <w:tcPr>
+        <w:shd w:val="clear" w:color="ffffff"/>
+        <w:tcBorders>
+          <w:top w:val="none" w:color="000000" w:sz="4" w:space="0"/>
+          <w:left w:val="none" w:color="000000" w:sz="4" w:space="0"/>
+          <w:bottom w:val="none" w:color="000000" w:sz="4" w:space="0"/>
+          <w:right w:val="none" w:color="000000" w:sz="4" w:space="0"/>
+        </w:tcBorders>
+      </w:tcPr>
+    </w:tblStylePr>
+    <w:tblStylePr w:type="lastRow">
+      <w:rPr>
+        <w:b/>
+        <w:color w:val="404040"/>
+      </w:rPr>
+      <w:pPr>
+        <w:pBdr/>
+        <w:spacing/>
+        <w:ind/>
+      </w:pPr>
+      <w:tblPr>
+        <w:tblBorders/>
+      </w:tblPr>
+      <w:tcPr>
+        <w:shd w:val="clear" w:color="ffffff"/>
+        <w:tcBorders>
+          <w:top w:val="none" w:color="000000" w:sz="4" w:space="0"/>
+          <w:left w:val="none" w:color="000000" w:sz="4" w:space="0"/>
+          <w:bottom w:val="none" w:color="000000" w:sz="4" w:space="0"/>
+          <w:right w:val="none" w:color="000000" w:sz="4" w:space="0"/>
+        </w:tcBorders>
+      </w:tcPr>
+    </w:tblStylePr>
     <w:tblStylePr w:type="nwCell">
       <w:pPr>
         <w:pBdr/>
@@ -6632,9 +6881,9 @@
       </w:tcPr>
     </w:tblStylePr>
   </w:style>
-  <w:style w:type="table" w:styleId="34">
+  <w:style w:type="table" w:styleId="730">
     <w:name w:val="Grid Table 3 - Accent 2"/>
-    <w:basedOn w:val="661"/>
+    <w:basedOn w:val="892"/>
     <w:uiPriority w:val="99"/>
     <w:pPr>
       <w:pBdr/>
@@ -6733,29 +6982,6 @@
         <w:tblBorders/>
       </w:tblPr>
       <w:tcPr>
-        <w:shd w:color="ffffff"/>
-        <w:tcBorders>
-          <w:top w:val="none" w:color="000000" w:sz="4" w:space="0"/>
-          <w:left w:val="none" w:color="000000" w:sz="4" w:space="0"/>
-          <w:bottom w:val="none" w:color="000000" w:sz="4" w:space="0"/>
-          <w:right w:val="none" w:color="000000" w:sz="4" w:space="0"/>
-        </w:tcBorders>
-      </w:tcPr>
-    </w:tblStylePr>
-    <w:tblStylePr w:type="firstRow">
-      <w:rPr>
-        <w:b/>
-        <w:color w:val="404040"/>
-      </w:rPr>
-      <w:pPr>
-        <w:pBdr/>
-        <w:spacing/>
-        <w:ind/>
-      </w:pPr>
-      <w:tblPr>
-        <w:tblBorders/>
-      </w:tblPr>
-      <w:tcPr>
         <w:shd w:val="clear" w:color="ffffff"/>
         <w:tcBorders>
           <w:top w:val="none" w:color="000000" w:sz="4" w:space="0"/>
@@ -6765,30 +6991,7 @@
         </w:tcBorders>
       </w:tcPr>
     </w:tblStylePr>
-    <w:tblStylePr w:type="lastCol">
-      <w:rPr>
-        <w:i/>
-        <w:color w:val="404040"/>
-      </w:rPr>
-      <w:pPr>
-        <w:pBdr/>
-        <w:spacing/>
-        <w:ind/>
-      </w:pPr>
-      <w:tblPr>
-        <w:tblBorders/>
-      </w:tblPr>
-      <w:tcPr>
-        <w:shd w:color="ffffff"/>
-        <w:tcBorders>
-          <w:top w:val="none" w:color="000000" w:sz="4" w:space="0"/>
-          <w:left w:val="none" w:color="000000" w:sz="4" w:space="0"/>
-          <w:bottom w:val="none" w:color="000000" w:sz="4" w:space="0"/>
-          <w:right w:val="none" w:color="000000" w:sz="4" w:space="0"/>
-        </w:tcBorders>
-      </w:tcPr>
-    </w:tblStylePr>
-    <w:tblStylePr w:type="lastRow">
+    <w:tblStylePr w:type="firstRow">
       <w:rPr>
         <w:b/>
         <w:color w:val="404040"/>
@@ -6811,6 +7014,52 @@
         </w:tcBorders>
       </w:tcPr>
     </w:tblStylePr>
+    <w:tblStylePr w:type="lastCol">
+      <w:rPr>
+        <w:i/>
+        <w:color w:val="404040"/>
+      </w:rPr>
+      <w:pPr>
+        <w:pBdr/>
+        <w:spacing/>
+        <w:ind/>
+      </w:pPr>
+      <w:tblPr>
+        <w:tblBorders/>
+      </w:tblPr>
+      <w:tcPr>
+        <w:shd w:val="clear" w:color="ffffff"/>
+        <w:tcBorders>
+          <w:top w:val="none" w:color="000000" w:sz="4" w:space="0"/>
+          <w:left w:val="none" w:color="000000" w:sz="4" w:space="0"/>
+          <w:bottom w:val="none" w:color="000000" w:sz="4" w:space="0"/>
+          <w:right w:val="none" w:color="000000" w:sz="4" w:space="0"/>
+        </w:tcBorders>
+      </w:tcPr>
+    </w:tblStylePr>
+    <w:tblStylePr w:type="lastRow">
+      <w:rPr>
+        <w:b/>
+        <w:color w:val="404040"/>
+      </w:rPr>
+      <w:pPr>
+        <w:pBdr/>
+        <w:spacing/>
+        <w:ind/>
+      </w:pPr>
+      <w:tblPr>
+        <w:tblBorders/>
+      </w:tblPr>
+      <w:tcPr>
+        <w:shd w:val="clear" w:color="ffffff"/>
+        <w:tcBorders>
+          <w:top w:val="none" w:color="000000" w:sz="4" w:space="0"/>
+          <w:left w:val="none" w:color="000000" w:sz="4" w:space="0"/>
+          <w:bottom w:val="none" w:color="000000" w:sz="4" w:space="0"/>
+          <w:right w:val="none" w:color="000000" w:sz="4" w:space="0"/>
+        </w:tcBorders>
+      </w:tcPr>
+    </w:tblStylePr>
     <w:tblStylePr w:type="nwCell">
       <w:pPr>
         <w:pBdr/>
@@ -6877,9 +7126,9 @@
       </w:tcPr>
     </w:tblStylePr>
   </w:style>
-  <w:style w:type="table" w:styleId="35">
+  <w:style w:type="table" w:styleId="731">
     <w:name w:val="Grid Table 3 - Accent 3"/>
-    <w:basedOn w:val="661"/>
+    <w:basedOn w:val="892"/>
     <w:uiPriority w:val="99"/>
     <w:pPr>
       <w:pBdr/>
@@ -6978,29 +7227,6 @@
         <w:tblBorders/>
       </w:tblPr>
       <w:tcPr>
-        <w:shd w:color="ffffff"/>
-        <w:tcBorders>
-          <w:top w:val="none" w:color="000000" w:sz="4" w:space="0"/>
-          <w:left w:val="none" w:color="000000" w:sz="4" w:space="0"/>
-          <w:bottom w:val="none" w:color="000000" w:sz="4" w:space="0"/>
-          <w:right w:val="none" w:color="000000" w:sz="4" w:space="0"/>
-        </w:tcBorders>
-      </w:tcPr>
-    </w:tblStylePr>
-    <w:tblStylePr w:type="firstRow">
-      <w:rPr>
-        <w:b/>
-        <w:color w:val="404040"/>
-      </w:rPr>
-      <w:pPr>
-        <w:pBdr/>
-        <w:spacing/>
-        <w:ind/>
-      </w:pPr>
-      <w:tblPr>
-        <w:tblBorders/>
-      </w:tblPr>
-      <w:tcPr>
         <w:shd w:val="clear" w:color="ffffff"/>
         <w:tcBorders>
           <w:top w:val="none" w:color="000000" w:sz="4" w:space="0"/>
@@ -7010,30 +7236,7 @@
         </w:tcBorders>
       </w:tcPr>
     </w:tblStylePr>
-    <w:tblStylePr w:type="lastCol">
-      <w:rPr>
-        <w:i/>
-        <w:color w:val="404040"/>
-      </w:rPr>
-      <w:pPr>
-        <w:pBdr/>
-        <w:spacing/>
-        <w:ind/>
-      </w:pPr>
-      <w:tblPr>
-        <w:tblBorders/>
-      </w:tblPr>
-      <w:tcPr>
-        <w:shd w:color="ffffff"/>
-        <w:tcBorders>
-          <w:top w:val="none" w:color="000000" w:sz="4" w:space="0"/>
-          <w:left w:val="none" w:color="000000" w:sz="4" w:space="0"/>
-          <w:bottom w:val="none" w:color="000000" w:sz="4" w:space="0"/>
-          <w:right w:val="none" w:color="000000" w:sz="4" w:space="0"/>
-        </w:tcBorders>
-      </w:tcPr>
-    </w:tblStylePr>
-    <w:tblStylePr w:type="lastRow">
+    <w:tblStylePr w:type="firstRow">
       <w:rPr>
         <w:b/>
         <w:color w:val="404040"/>
@@ -7056,6 +7259,52 @@
         </w:tcBorders>
       </w:tcPr>
     </w:tblStylePr>
+    <w:tblStylePr w:type="lastCol">
+      <w:rPr>
+        <w:i/>
+        <w:color w:val="404040"/>
+      </w:rPr>
+      <w:pPr>
+        <w:pBdr/>
+        <w:spacing/>
+        <w:ind/>
+      </w:pPr>
+      <w:tblPr>
+        <w:tblBorders/>
+      </w:tblPr>
+      <w:tcPr>
+        <w:shd w:val="clear" w:color="ffffff"/>
+        <w:tcBorders>
+          <w:top w:val="none" w:color="000000" w:sz="4" w:space="0"/>
+          <w:left w:val="none" w:color="000000" w:sz="4" w:space="0"/>
+          <w:bottom w:val="none" w:color="000000" w:sz="4" w:space="0"/>
+          <w:right w:val="none" w:color="000000" w:sz="4" w:space="0"/>
+        </w:tcBorders>
+      </w:tcPr>
+    </w:tblStylePr>
+    <w:tblStylePr w:type="lastRow">
+      <w:rPr>
+        <w:b/>
+        <w:color w:val="404040"/>
+      </w:rPr>
+      <w:pPr>
+        <w:pBdr/>
+        <w:spacing/>
+        <w:ind/>
+      </w:pPr>
+      <w:tblPr>
+        <w:tblBorders/>
+      </w:tblPr>
+      <w:tcPr>
+        <w:shd w:val="clear" w:color="ffffff"/>
+        <w:tcBorders>
+          <w:top w:val="none" w:color="000000" w:sz="4" w:space="0"/>
+          <w:left w:val="none" w:color="000000" w:sz="4" w:space="0"/>
+          <w:bottom w:val="none" w:color="000000" w:sz="4" w:space="0"/>
+          <w:right w:val="none" w:color="000000" w:sz="4" w:space="0"/>
+        </w:tcBorders>
+      </w:tcPr>
+    </w:tblStylePr>
     <w:tblStylePr w:type="nwCell">
       <w:pPr>
         <w:pBdr/>
@@ -7122,9 +7371,9 @@
       </w:tcPr>
     </w:tblStylePr>
   </w:style>
-  <w:style w:type="table" w:styleId="36">
+  <w:style w:type="table" w:styleId="732">
     <w:name w:val="Grid Table 3 - Accent 4"/>
-    <w:basedOn w:val="661"/>
+    <w:basedOn w:val="892"/>
     <w:uiPriority w:val="99"/>
     <w:pPr>
       <w:pBdr/>
@@ -7223,29 +7472,6 @@
         <w:tblBorders/>
       </w:tblPr>
       <w:tcPr>
-        <w:shd w:color="ffffff"/>
-        <w:tcBorders>
-          <w:top w:val="none" w:color="000000" w:sz="4" w:space="0"/>
-          <w:left w:val="none" w:color="000000" w:sz="4" w:space="0"/>
-          <w:bottom w:val="none" w:color="000000" w:sz="4" w:space="0"/>
-          <w:right w:val="none" w:color="000000" w:sz="4" w:space="0"/>
-        </w:tcBorders>
-      </w:tcPr>
-    </w:tblStylePr>
-    <w:tblStylePr w:type="firstRow">
-      <w:rPr>
-        <w:b/>
-        <w:color w:val="404040"/>
-      </w:rPr>
-      <w:pPr>
-        <w:pBdr/>
-        <w:spacing/>
-        <w:ind/>
-      </w:pPr>
-      <w:tblPr>
-        <w:tblBorders/>
-      </w:tblPr>
-      <w:tcPr>
         <w:shd w:val="clear" w:color="ffffff"/>
         <w:tcBorders>
           <w:top w:val="none" w:color="000000" w:sz="4" w:space="0"/>
@@ -7255,30 +7481,7 @@
         </w:tcBorders>
       </w:tcPr>
     </w:tblStylePr>
-    <w:tblStylePr w:type="lastCol">
-      <w:rPr>
-        <w:i/>
-        <w:color w:val="404040"/>
-      </w:rPr>
-      <w:pPr>
-        <w:pBdr/>
-        <w:spacing/>
-        <w:ind/>
-      </w:pPr>
-      <w:tblPr>
-        <w:tblBorders/>
-      </w:tblPr>
-      <w:tcPr>
-        <w:shd w:color="ffffff"/>
-        <w:tcBorders>
-          <w:top w:val="none" w:color="000000" w:sz="4" w:space="0"/>
-          <w:left w:val="none" w:color="000000" w:sz="4" w:space="0"/>
-          <w:bottom w:val="none" w:color="000000" w:sz="4" w:space="0"/>
-          <w:right w:val="none" w:color="000000" w:sz="4" w:space="0"/>
-        </w:tcBorders>
-      </w:tcPr>
-    </w:tblStylePr>
-    <w:tblStylePr w:type="lastRow">
+    <w:tblStylePr w:type="firstRow">
       <w:rPr>
         <w:b/>
         <w:color w:val="404040"/>
@@ -7301,6 +7504,52 @@
         </w:tcBorders>
       </w:tcPr>
     </w:tblStylePr>
+    <w:tblStylePr w:type="lastCol">
+      <w:rPr>
+        <w:i/>
+        <w:color w:val="404040"/>
+      </w:rPr>
+      <w:pPr>
+        <w:pBdr/>
+        <w:spacing/>
+        <w:ind/>
+      </w:pPr>
+      <w:tblPr>
+        <w:tblBorders/>
+      </w:tblPr>
+      <w:tcPr>
+        <w:shd w:val="clear" w:color="ffffff"/>
+        <w:tcBorders>
+          <w:top w:val="none" w:color="000000" w:sz="4" w:space="0"/>
+          <w:left w:val="none" w:color="000000" w:sz="4" w:space="0"/>
+          <w:bottom w:val="none" w:color="000000" w:sz="4" w:space="0"/>
+          <w:right w:val="none" w:color="000000" w:sz="4" w:space="0"/>
+        </w:tcBorders>
+      </w:tcPr>
+    </w:tblStylePr>
+    <w:tblStylePr w:type="lastRow">
+      <w:rPr>
+        <w:b/>
+        <w:color w:val="404040"/>
+      </w:rPr>
+      <w:pPr>
+        <w:pBdr/>
+        <w:spacing/>
+        <w:ind/>
+      </w:pPr>
+      <w:tblPr>
+        <w:tblBorders/>
+      </w:tblPr>
+      <w:tcPr>
+        <w:shd w:val="clear" w:color="ffffff"/>
+        <w:tcBorders>
+          <w:top w:val="none" w:color="000000" w:sz="4" w:space="0"/>
+          <w:left w:val="none" w:color="000000" w:sz="4" w:space="0"/>
+          <w:bottom w:val="none" w:color="000000" w:sz="4" w:space="0"/>
+          <w:right w:val="none" w:color="000000" w:sz="4" w:space="0"/>
+        </w:tcBorders>
+      </w:tcPr>
+    </w:tblStylePr>
     <w:tblStylePr w:type="nwCell">
       <w:pPr>
         <w:pBdr/>
@@ -7367,9 +7616,9 @@
       </w:tcPr>
     </w:tblStylePr>
   </w:style>
-  <w:style w:type="table" w:styleId="37">
+  <w:style w:type="table" w:styleId="733">
     <w:name w:val="Grid Table 3 - Accent 5"/>
-    <w:basedOn w:val="661"/>
+    <w:basedOn w:val="892"/>
     <w:uiPriority w:val="99"/>
     <w:pPr>
       <w:pBdr/>
@@ -7468,29 +7717,6 @@
         <w:tblBorders/>
       </w:tblPr>
       <w:tcPr>
-        <w:shd w:color="ffffff"/>
-        <w:tcBorders>
-          <w:top w:val="none" w:color="000000" w:sz="4" w:space="0"/>
-          <w:left w:val="none" w:color="000000" w:sz="4" w:space="0"/>
-          <w:bottom w:val="none" w:color="000000" w:sz="4" w:space="0"/>
-          <w:right w:val="none" w:color="000000" w:sz="4" w:space="0"/>
-        </w:tcBorders>
-      </w:tcPr>
-    </w:tblStylePr>
-    <w:tblStylePr w:type="firstRow">
-      <w:rPr>
-        <w:b/>
-        <w:color w:val="404040"/>
-      </w:rPr>
-      <w:pPr>
-        <w:pBdr/>
-        <w:spacing/>
-        <w:ind/>
-      </w:pPr>
-      <w:tblPr>
-        <w:tblBorders/>
-      </w:tblPr>
-      <w:tcPr>
         <w:shd w:val="clear" w:color="ffffff"/>
         <w:tcBorders>
           <w:top w:val="none" w:color="000000" w:sz="4" w:space="0"/>
@@ -7500,30 +7726,7 @@
         </w:tcBorders>
       </w:tcPr>
     </w:tblStylePr>
-    <w:tblStylePr w:type="lastCol">
-      <w:rPr>
-        <w:i/>
-        <w:color w:val="404040"/>
-      </w:rPr>
-      <w:pPr>
-        <w:pBdr/>
-        <w:spacing/>
-        <w:ind/>
-      </w:pPr>
-      <w:tblPr>
-        <w:tblBorders/>
-      </w:tblPr>
-      <w:tcPr>
-        <w:shd w:color="ffffff"/>
-        <w:tcBorders>
-          <w:top w:val="none" w:color="000000" w:sz="4" w:space="0"/>
-          <w:left w:val="none" w:color="000000" w:sz="4" w:space="0"/>
-          <w:bottom w:val="none" w:color="000000" w:sz="4" w:space="0"/>
-          <w:right w:val="none" w:color="000000" w:sz="4" w:space="0"/>
-        </w:tcBorders>
-      </w:tcPr>
-    </w:tblStylePr>
-    <w:tblStylePr w:type="lastRow">
+    <w:tblStylePr w:type="firstRow">
       <w:rPr>
         <w:b/>
         <w:color w:val="404040"/>
@@ -7546,6 +7749,52 @@
         </w:tcBorders>
       </w:tcPr>
     </w:tblStylePr>
+    <w:tblStylePr w:type="lastCol">
+      <w:rPr>
+        <w:i/>
+        <w:color w:val="404040"/>
+      </w:rPr>
+      <w:pPr>
+        <w:pBdr/>
+        <w:spacing/>
+        <w:ind/>
+      </w:pPr>
+      <w:tblPr>
+        <w:tblBorders/>
+      </w:tblPr>
+      <w:tcPr>
+        <w:shd w:val="clear" w:color="ffffff"/>
+        <w:tcBorders>
+          <w:top w:val="none" w:color="000000" w:sz="4" w:space="0"/>
+          <w:left w:val="none" w:color="000000" w:sz="4" w:space="0"/>
+          <w:bottom w:val="none" w:color="000000" w:sz="4" w:space="0"/>
+          <w:right w:val="none" w:color="000000" w:sz="4" w:space="0"/>
+        </w:tcBorders>
+      </w:tcPr>
+    </w:tblStylePr>
+    <w:tblStylePr w:type="lastRow">
+      <w:rPr>
+        <w:b/>
+        <w:color w:val="404040"/>
+      </w:rPr>
+      <w:pPr>
+        <w:pBdr/>
+        <w:spacing/>
+        <w:ind/>
+      </w:pPr>
+      <w:tblPr>
+        <w:tblBorders/>
+      </w:tblPr>
+      <w:tcPr>
+        <w:shd w:val="clear" w:color="ffffff"/>
+        <w:tcBorders>
+          <w:top w:val="none" w:color="000000" w:sz="4" w:space="0"/>
+          <w:left w:val="none" w:color="000000" w:sz="4" w:space="0"/>
+          <w:bottom w:val="none" w:color="000000" w:sz="4" w:space="0"/>
+          <w:right w:val="none" w:color="000000" w:sz="4" w:space="0"/>
+        </w:tcBorders>
+      </w:tcPr>
+    </w:tblStylePr>
     <w:tblStylePr w:type="nwCell">
       <w:pPr>
         <w:pBdr/>
@@ -7612,9 +7861,9 @@
       </w:tcPr>
     </w:tblStylePr>
   </w:style>
-  <w:style w:type="table" w:styleId="38">
+  <w:style w:type="table" w:styleId="734">
     <w:name w:val="Grid Table 3 - Accent 6"/>
-    <w:basedOn w:val="661"/>
+    <w:basedOn w:val="892"/>
     <w:uiPriority w:val="99"/>
     <w:pPr>
       <w:pBdr/>
@@ -7713,29 +7962,6 @@
         <w:tblBorders/>
       </w:tblPr>
       <w:tcPr>
-        <w:shd w:color="ffffff"/>
-        <w:tcBorders>
-          <w:top w:val="none" w:color="000000" w:sz="4" w:space="0"/>
-          <w:left w:val="none" w:color="000000" w:sz="4" w:space="0"/>
-          <w:bottom w:val="none" w:color="000000" w:sz="4" w:space="0"/>
-          <w:right w:val="none" w:color="000000" w:sz="4" w:space="0"/>
-        </w:tcBorders>
-      </w:tcPr>
-    </w:tblStylePr>
-    <w:tblStylePr w:type="firstRow">
-      <w:rPr>
-        <w:b/>
-        <w:color w:val="404040"/>
-      </w:rPr>
-      <w:pPr>
-        <w:pBdr/>
-        <w:spacing/>
-        <w:ind/>
-      </w:pPr>
-      <w:tblPr>
-        <w:tblBorders/>
-      </w:tblPr>
-      <w:tcPr>
         <w:shd w:val="clear" w:color="ffffff"/>
         <w:tcBorders>
           <w:top w:val="none" w:color="000000" w:sz="4" w:space="0"/>
@@ -7745,30 +7971,7 @@
         </w:tcBorders>
       </w:tcPr>
     </w:tblStylePr>
-    <w:tblStylePr w:type="lastCol">
-      <w:rPr>
-        <w:i/>
-        <w:color w:val="404040"/>
-      </w:rPr>
-      <w:pPr>
-        <w:pBdr/>
-        <w:spacing/>
-        <w:ind/>
-      </w:pPr>
-      <w:tblPr>
-        <w:tblBorders/>
-      </w:tblPr>
-      <w:tcPr>
-        <w:shd w:color="ffffff"/>
-        <w:tcBorders>
-          <w:top w:val="none" w:color="000000" w:sz="4" w:space="0"/>
-          <w:left w:val="none" w:color="000000" w:sz="4" w:space="0"/>
-          <w:bottom w:val="none" w:color="000000" w:sz="4" w:space="0"/>
-          <w:right w:val="none" w:color="000000" w:sz="4" w:space="0"/>
-        </w:tcBorders>
-      </w:tcPr>
-    </w:tblStylePr>
-    <w:tblStylePr w:type="lastRow">
+    <w:tblStylePr w:type="firstRow">
       <w:rPr>
         <w:b/>
         <w:color w:val="404040"/>
@@ -7791,6 +7994,52 @@
         </w:tcBorders>
       </w:tcPr>
     </w:tblStylePr>
+    <w:tblStylePr w:type="lastCol">
+      <w:rPr>
+        <w:i/>
+        <w:color w:val="404040"/>
+      </w:rPr>
+      <w:pPr>
+        <w:pBdr/>
+        <w:spacing/>
+        <w:ind/>
+      </w:pPr>
+      <w:tblPr>
+        <w:tblBorders/>
+      </w:tblPr>
+      <w:tcPr>
+        <w:shd w:val="clear" w:color="ffffff"/>
+        <w:tcBorders>
+          <w:top w:val="none" w:color="000000" w:sz="4" w:space="0"/>
+          <w:left w:val="none" w:color="000000" w:sz="4" w:space="0"/>
+          <w:bottom w:val="none" w:color="000000" w:sz="4" w:space="0"/>
+          <w:right w:val="none" w:color="000000" w:sz="4" w:space="0"/>
+        </w:tcBorders>
+      </w:tcPr>
+    </w:tblStylePr>
+    <w:tblStylePr w:type="lastRow">
+      <w:rPr>
+        <w:b/>
+        <w:color w:val="404040"/>
+      </w:rPr>
+      <w:pPr>
+        <w:pBdr/>
+        <w:spacing/>
+        <w:ind/>
+      </w:pPr>
+      <w:tblPr>
+        <w:tblBorders/>
+      </w:tblPr>
+      <w:tcPr>
+        <w:shd w:val="clear" w:color="ffffff"/>
+        <w:tcBorders>
+          <w:top w:val="none" w:color="000000" w:sz="4" w:space="0"/>
+          <w:left w:val="none" w:color="000000" w:sz="4" w:space="0"/>
+          <w:bottom w:val="none" w:color="000000" w:sz="4" w:space="0"/>
+          <w:right w:val="none" w:color="000000" w:sz="4" w:space="0"/>
+        </w:tcBorders>
+      </w:tcPr>
+    </w:tblStylePr>
     <w:tblStylePr w:type="nwCell">
       <w:pPr>
         <w:pBdr/>
@@ -7857,9 +8106,9 @@
       </w:tcPr>
     </w:tblStylePr>
   </w:style>
-  <w:style w:type="table" w:styleId="39">
+  <w:style w:type="table" w:styleId="735">
     <w:name w:val="Grid Table 4"/>
-    <w:basedOn w:val="661"/>
+    <w:basedOn w:val="892"/>
     <w:uiPriority w:val="59"/>
     <w:pPr>
       <w:pBdr/>
@@ -8090,9 +8339,9 @@
       </w:tcPr>
     </w:tblStylePr>
   </w:style>
-  <w:style w:type="table" w:styleId="40">
+  <w:style w:type="table" w:styleId="736">
     <w:name w:val="Grid Table 4 - Accent 1"/>
-    <w:basedOn w:val="661"/>
+    <w:basedOn w:val="892"/>
     <w:uiPriority w:val="59"/>
     <w:pPr>
       <w:pBdr/>
@@ -8323,9 +8572,9 @@
       </w:tcPr>
     </w:tblStylePr>
   </w:style>
-  <w:style w:type="table" w:styleId="41">
+  <w:style w:type="table" w:styleId="737">
     <w:name w:val="Grid Table 4 - Accent 2"/>
-    <w:basedOn w:val="661"/>
+    <w:basedOn w:val="892"/>
     <w:uiPriority w:val="59"/>
     <w:pPr>
       <w:pBdr/>
@@ -8556,9 +8805,9 @@
       </w:tcPr>
     </w:tblStylePr>
   </w:style>
-  <w:style w:type="table" w:styleId="42">
+  <w:style w:type="table" w:styleId="738">
     <w:name w:val="Grid Table 4 - Accent 3"/>
-    <w:basedOn w:val="661"/>
+    <w:basedOn w:val="892"/>
     <w:uiPriority w:val="59"/>
     <w:pPr>
       <w:pBdr/>
@@ -8789,9 +9038,9 @@
       </w:tcPr>
     </w:tblStylePr>
   </w:style>
-  <w:style w:type="table" w:styleId="43">
+  <w:style w:type="table" w:styleId="739">
     <w:name w:val="Grid Table 4 - Accent 4"/>
-    <w:basedOn w:val="661"/>
+    <w:basedOn w:val="892"/>
     <w:uiPriority w:val="59"/>
     <w:pPr>
       <w:pBdr/>
@@ -9022,9 +9271,9 @@
       </w:tcPr>
     </w:tblStylePr>
   </w:style>
-  <w:style w:type="table" w:styleId="44">
+  <w:style w:type="table" w:styleId="740">
     <w:name w:val="Grid Table 4 - Accent 5"/>
-    <w:basedOn w:val="661"/>
+    <w:basedOn w:val="892"/>
     <w:uiPriority w:val="59"/>
     <w:pPr>
       <w:pBdr/>
@@ -9255,9 +9504,9 @@
       </w:tcPr>
     </w:tblStylePr>
   </w:style>
-  <w:style w:type="table" w:styleId="45">
+  <w:style w:type="table" w:styleId="741">
     <w:name w:val="Grid Table 4 - Accent 6"/>
-    <w:basedOn w:val="661"/>
+    <w:basedOn w:val="892"/>
     <w:uiPriority w:val="59"/>
     <w:pPr>
       <w:pBdr/>
@@ -9488,9 +9737,9 @@
       </w:tcPr>
     </w:tblStylePr>
   </w:style>
-  <w:style w:type="table" w:styleId="46">
+  <w:style w:type="table" w:styleId="742">
     <w:name w:val="Grid Table 5 Dark"/>
-    <w:basedOn w:val="661"/>
+    <w:basedOn w:val="892"/>
     <w:uiPriority w:val="99"/>
     <w:pPr>
       <w:pBdr/>
@@ -9716,9 +9965,9 @@
       </w:tcPr>
     </w:tblStylePr>
   </w:style>
-  <w:style w:type="table" w:styleId="47">
+  <w:style w:type="table" w:styleId="743">
     <w:name w:val="Grid Table 5 Dark- Accent 1"/>
-    <w:basedOn w:val="661"/>
+    <w:basedOn w:val="892"/>
     <w:uiPriority w:val="99"/>
     <w:pPr>
       <w:pBdr/>
@@ -9944,9 +10193,9 @@
       </w:tcPr>
     </w:tblStylePr>
   </w:style>
-  <w:style w:type="table" w:styleId="48">
+  <w:style w:type="table" w:styleId="744">
     <w:name w:val="Grid Table 5 Dark - Accent 2"/>
-    <w:basedOn w:val="661"/>
+    <w:basedOn w:val="892"/>
     <w:uiPriority w:val="99"/>
     <w:pPr>
       <w:pBdr/>
@@ -10172,9 +10421,9 @@
       </w:tcPr>
     </w:tblStylePr>
   </w:style>
-  <w:style w:type="table" w:styleId="49">
+  <w:style w:type="table" w:styleId="745">
     <w:name w:val="Grid Table 5 Dark - Accent 3"/>
-    <w:basedOn w:val="661"/>
+    <w:basedOn w:val="892"/>
     <w:uiPriority w:val="99"/>
     <w:pPr>
       <w:pBdr/>
@@ -10400,9 +10649,9 @@
       </w:tcPr>
     </w:tblStylePr>
   </w:style>
-  <w:style w:type="table" w:styleId="50">
+  <w:style w:type="table" w:styleId="746">
     <w:name w:val="Grid Table 5 Dark- Accent 4"/>
-    <w:basedOn w:val="661"/>
+    <w:basedOn w:val="892"/>
     <w:uiPriority w:val="99"/>
     <w:pPr>
       <w:pBdr/>
@@ -10628,9 +10877,9 @@
       </w:tcPr>
     </w:tblStylePr>
   </w:style>
-  <w:style w:type="table" w:styleId="51">
+  <w:style w:type="table" w:styleId="747">
     <w:name w:val="Grid Table 5 Dark - Accent 5"/>
-    <w:basedOn w:val="661"/>
+    <w:basedOn w:val="892"/>
     <w:uiPriority w:val="99"/>
     <w:pPr>
       <w:pBdr/>
@@ -10856,9 +11105,9 @@
       </w:tcPr>
     </w:tblStylePr>
   </w:style>
-  <w:style w:type="table" w:styleId="52">
+  <w:style w:type="table" w:styleId="748">
     <w:name w:val="Grid Table 5 Dark - Accent 6"/>
-    <w:basedOn w:val="661"/>
+    <w:basedOn w:val="892"/>
     <w:uiPriority w:val="99"/>
     <w:pPr>
       <w:pBdr/>
@@ -11084,9 +11333,9 @@
       </w:tcPr>
     </w:tblStylePr>
   </w:style>
-  <w:style w:type="table" w:styleId="53">
+  <w:style w:type="table" w:styleId="749">
     <w:name w:val="Grid Table 6 Colorful"/>
-    <w:basedOn w:val="661"/>
+    <w:basedOn w:val="892"/>
     <w:uiPriority w:val="99"/>
     <w:pPr>
       <w:pBdr/>
@@ -11314,9 +11563,9 @@
       </w:tcPr>
     </w:tblStylePr>
   </w:style>
-  <w:style w:type="table" w:styleId="54">
+  <w:style w:type="table" w:styleId="750">
     <w:name w:val="Grid Table 6 Colorful - Accent 1"/>
-    <w:basedOn w:val="661"/>
+    <w:basedOn w:val="892"/>
     <w:uiPriority w:val="99"/>
     <w:pPr>
       <w:pBdr/>
@@ -11544,9 +11793,9 @@
       </w:tcPr>
     </w:tblStylePr>
   </w:style>
-  <w:style w:type="table" w:styleId="55">
+  <w:style w:type="table" w:styleId="751">
     <w:name w:val="Grid Table 6 Colorful - Accent 2"/>
-    <w:basedOn w:val="661"/>
+    <w:basedOn w:val="892"/>
     <w:uiPriority w:val="99"/>
     <w:pPr>
       <w:pBdr/>
@@ -11774,9 +12023,9 @@
       </w:tcPr>
     </w:tblStylePr>
   </w:style>
-  <w:style w:type="table" w:styleId="56">
+  <w:style w:type="table" w:styleId="752">
     <w:name w:val="Grid Table 6 Colorful - Accent 3"/>
-    <w:basedOn w:val="661"/>
+    <w:basedOn w:val="892"/>
     <w:uiPriority w:val="99"/>
     <w:pPr>
       <w:pBdr/>
@@ -12004,9 +12253,9 @@
       </w:tcPr>
     </w:tblStylePr>
   </w:style>
-  <w:style w:type="table" w:styleId="57">
+  <w:style w:type="table" w:styleId="753">
     <w:name w:val="Grid Table 6 Colorful - Accent 4"/>
-    <w:basedOn w:val="661"/>
+    <w:basedOn w:val="892"/>
     <w:uiPriority w:val="99"/>
     <w:pPr>
       <w:pBdr/>
@@ -12234,9 +12483,9 @@
       </w:tcPr>
     </w:tblStylePr>
   </w:style>
-  <w:style w:type="table" w:styleId="58">
+  <w:style w:type="table" w:styleId="754">
     <w:name w:val="Grid Table 6 Colorful - Accent 5"/>
-    <w:basedOn w:val="661"/>
+    <w:basedOn w:val="892"/>
     <w:uiPriority w:val="99"/>
     <w:pPr>
       <w:pBdr/>
@@ -12464,9 +12713,9 @@
       </w:tcPr>
     </w:tblStylePr>
   </w:style>
-  <w:style w:type="table" w:styleId="59">
+  <w:style w:type="table" w:styleId="755">
     <w:name w:val="Grid Table 6 Colorful - Accent 6"/>
-    <w:basedOn w:val="661"/>
+    <w:basedOn w:val="892"/>
     <w:uiPriority w:val="99"/>
     <w:pPr>
       <w:pBdr/>
@@ -12694,9 +12943,9 @@
       </w:tcPr>
     </w:tblStylePr>
   </w:style>
-  <w:style w:type="table" w:styleId="60">
+  <w:style w:type="table" w:styleId="756">
     <w:name w:val="Grid Table 7 Colorful"/>
-    <w:basedOn w:val="661"/>
+    <w:basedOn w:val="892"/>
     <w:uiPriority w:val="99"/>
     <w:pPr>
       <w:pBdr/>
@@ -12798,11 +13047,11 @@
         <w:tblBorders/>
       </w:tblPr>
       <w:tcPr>
-        <w:shd w:color="ffffff"/>
+        <w:shd w:val="clear" w:color="ffffff"/>
         <w:tcBorders>
-          <w:top w:val="none"/>
-          <w:left w:val="none"/>
-          <w:bottom w:val="none"/>
+          <w:top w:val="none" w:color="000000" w:sz="4" w:space="0"/>
+          <w:left w:val="none" w:color="000000" w:sz="4" w:space="0"/>
+          <w:bottom w:val="none" w:color="000000" w:sz="4" w:space="0"/>
           <w:right w:val="single" w:color="000000" w:themeColor="text1" w:themeTint="80" w:sz="4" w:space="0"/>
         </w:tcBorders>
       </w:tcPr>
@@ -12825,10 +13074,10 @@
       <w:tcPr>
         <w:shd w:val="clear" w:color="ffffff" w:themeColor="light1" w:fill="ffffff" w:themeFill="light1"/>
         <w:tcBorders>
-          <w:top w:val="none"/>
-          <w:left w:val="none"/>
+          <w:top w:val="none" w:color="000000" w:sz="4" w:space="0"/>
+          <w:left w:val="none" w:color="000000" w:sz="4" w:space="0"/>
           <w:bottom w:val="single" w:color="000000" w:themeColor="text1" w:themeTint="80" w:sz="4" w:space="0"/>
-          <w:right w:val="none"/>
+          <w:right w:val="none" w:color="000000" w:sz="4" w:space="0"/>
         </w:tcBorders>
       </w:tcPr>
     </w:tblStylePr>
@@ -12848,12 +13097,12 @@
         <w:tblBorders/>
       </w:tblPr>
       <w:tcPr>
-        <w:shd w:color="ffffff"/>
+        <w:shd w:val="clear" w:color="ffffff"/>
         <w:tcBorders>
-          <w:top w:val="none"/>
+          <w:top w:val="none" w:color="000000" w:sz="4" w:space="0"/>
           <w:left w:val="single" w:color="000000" w:themeColor="text1" w:themeTint="80" w:sz="4" w:space="0"/>
-          <w:bottom w:val="none"/>
-          <w:right w:val="none"/>
+          <w:bottom w:val="none" w:color="000000" w:sz="4" w:space="0"/>
+          <w:right w:val="none" w:color="000000" w:sz="4" w:space="0"/>
         </w:tcBorders>
       </w:tcPr>
     </w:tblStylePr>
@@ -12876,9 +13125,9 @@
         <w:shd w:val="clear" w:color="ffffff" w:themeColor="light1" w:fill="ffffff" w:themeFill="light1"/>
         <w:tcBorders>
           <w:top w:val="single" w:color="000000" w:themeColor="text1" w:themeTint="80" w:sz="4" w:space="0"/>
-          <w:left w:val="none"/>
-          <w:bottom w:val="none"/>
-          <w:right w:val="none"/>
+          <w:left w:val="none" w:color="000000" w:sz="4" w:space="0"/>
+          <w:bottom w:val="none" w:color="000000" w:sz="4" w:space="0"/>
+          <w:right w:val="none" w:color="000000" w:sz="4" w:space="0"/>
         </w:tcBorders>
       </w:tcPr>
     </w:tblStylePr>
@@ -12948,9 +13197,9 @@
       </w:tcPr>
     </w:tblStylePr>
   </w:style>
-  <w:style w:type="table" w:styleId="61">
+  <w:style w:type="table" w:styleId="757">
     <w:name w:val="Grid Table 7 Colorful - Accent 1"/>
-    <w:basedOn w:val="661"/>
+    <w:basedOn w:val="892"/>
     <w:uiPriority w:val="99"/>
     <w:pPr>
       <w:pBdr/>
@@ -13052,11 +13301,11 @@
         <w:tblBorders/>
       </w:tblPr>
       <w:tcPr>
-        <w:shd w:color="ffffff"/>
+        <w:shd w:val="clear" w:color="ffffff"/>
         <w:tcBorders>
-          <w:top w:val="none"/>
-          <w:left w:val="none"/>
-          <w:bottom w:val="none"/>
+          <w:top w:val="none" w:color="000000" w:sz="4" w:space="0"/>
+          <w:left w:val="none" w:color="000000" w:sz="4" w:space="0"/>
+          <w:bottom w:val="none" w:color="000000" w:sz="4" w:space="0"/>
           <w:right w:val="single" w:color="000000" w:themeColor="accent1" w:themeTint="80" w:sz="4" w:space="0"/>
         </w:tcBorders>
       </w:tcPr>
@@ -13079,10 +13328,10 @@
       <w:tcPr>
         <w:shd w:val="clear" w:color="ffffff" w:themeColor="light1" w:fill="ffffff" w:themeFill="light1"/>
         <w:tcBorders>
-          <w:top w:val="none"/>
-          <w:left w:val="none"/>
+          <w:top w:val="none" w:color="000000" w:sz="4" w:space="0"/>
+          <w:left w:val="none" w:color="000000" w:sz="4" w:space="0"/>
           <w:bottom w:val="single" w:color="000000" w:themeColor="accent1" w:themeTint="80" w:sz="4" w:space="0"/>
-          <w:right w:val="none"/>
+          <w:right w:val="none" w:color="000000" w:sz="4" w:space="0"/>
         </w:tcBorders>
       </w:tcPr>
     </w:tblStylePr>
@@ -13102,12 +13351,12 @@
         <w:tblBorders/>
       </w:tblPr>
       <w:tcPr>
-        <w:shd w:color="ffffff"/>
+        <w:shd w:val="clear" w:color="ffffff"/>
         <w:tcBorders>
-          <w:top w:val="none"/>
+          <w:top w:val="none" w:color="000000" w:sz="4" w:space="0"/>
           <w:left w:val="single" w:color="000000" w:themeColor="accent1" w:themeTint="80" w:sz="4" w:space="0"/>
-          <w:bottom w:val="none"/>
-          <w:right w:val="none"/>
+          <w:bottom w:val="none" w:color="000000" w:sz="4" w:space="0"/>
+          <w:right w:val="none" w:color="000000" w:sz="4" w:space="0"/>
         </w:tcBorders>
       </w:tcPr>
     </w:tblStylePr>
@@ -13130,9 +13379,9 @@
         <w:shd w:val="clear" w:color="ffffff" w:themeColor="light1" w:fill="ffffff" w:themeFill="light1"/>
         <w:tcBorders>
           <w:top w:val="single" w:color="000000" w:themeColor="accent1" w:themeTint="80" w:sz="4" w:space="0"/>
-          <w:left w:val="none"/>
-          <w:bottom w:val="none"/>
-          <w:right w:val="none"/>
+          <w:left w:val="none" w:color="000000" w:sz="4" w:space="0"/>
+          <w:bottom w:val="none" w:color="000000" w:sz="4" w:space="0"/>
+          <w:right w:val="none" w:color="000000" w:sz="4" w:space="0"/>
         </w:tcBorders>
       </w:tcPr>
     </w:tblStylePr>
@@ -13202,9 +13451,9 @@
       </w:tcPr>
     </w:tblStylePr>
   </w:style>
-  <w:style w:type="table" w:styleId="62">
+  <w:style w:type="table" w:styleId="758">
     <w:name w:val="Grid Table 7 Colorful - Accent 2"/>
-    <w:basedOn w:val="661"/>
+    <w:basedOn w:val="892"/>
     <w:uiPriority w:val="99"/>
     <w:pPr>
       <w:pBdr/>
@@ -13306,11 +13555,11 @@
         <w:tblBorders/>
       </w:tblPr>
       <w:tcPr>
-        <w:shd w:color="ffffff"/>
+        <w:shd w:val="clear" w:color="ffffff"/>
         <w:tcBorders>
-          <w:top w:val="none"/>
-          <w:left w:val="none"/>
-          <w:bottom w:val="none"/>
+          <w:top w:val="none" w:color="000000" w:sz="4" w:space="0"/>
+          <w:left w:val="none" w:color="000000" w:sz="4" w:space="0"/>
+          <w:bottom w:val="none" w:color="000000" w:sz="4" w:space="0"/>
           <w:right w:val="single" w:color="000000" w:themeColor="accent2" w:themeTint="97" w:sz="4" w:space="0"/>
         </w:tcBorders>
       </w:tcPr>
@@ -13333,10 +13582,10 @@
       <w:tcPr>
         <w:shd w:val="clear" w:color="ffffff" w:themeColor="light1" w:fill="ffffff" w:themeFill="light1"/>
         <w:tcBorders>
-          <w:top w:val="none"/>
-          <w:left w:val="none"/>
+          <w:top w:val="none" w:color="000000" w:sz="4" w:space="0"/>
+          <w:left w:val="none" w:color="000000" w:sz="4" w:space="0"/>
           <w:bottom w:val="single" w:color="000000" w:themeColor="accent2" w:themeTint="97" w:sz="4" w:space="0"/>
-          <w:right w:val="none"/>
+          <w:right w:val="none" w:color="000000" w:sz="4" w:space="0"/>
         </w:tcBorders>
       </w:tcPr>
     </w:tblStylePr>
@@ -13356,12 +13605,12 @@
         <w:tblBorders/>
       </w:tblPr>
       <w:tcPr>
-        <w:shd w:color="ffffff"/>
+        <w:shd w:val="clear" w:color="ffffff"/>
         <w:tcBorders>
-          <w:top w:val="none"/>
+          <w:top w:val="none" w:color="000000" w:sz="4" w:space="0"/>
           <w:left w:val="single" w:color="000000" w:themeColor="accent2" w:themeTint="97" w:sz="4" w:space="0"/>
-          <w:bottom w:val="none"/>
-          <w:right w:val="none"/>
+          <w:bottom w:val="none" w:color="000000" w:sz="4" w:space="0"/>
+          <w:right w:val="none" w:color="000000" w:sz="4" w:space="0"/>
         </w:tcBorders>
       </w:tcPr>
     </w:tblStylePr>
@@ -13384,9 +13633,9 @@
         <w:shd w:val="clear" w:color="ffffff" w:themeColor="light1" w:fill="ffffff" w:themeFill="light1"/>
         <w:tcBorders>
           <w:top w:val="single" w:color="000000" w:themeColor="accent2" w:themeTint="97" w:sz="4" w:space="0"/>
-          <w:left w:val="none"/>
-          <w:bottom w:val="none"/>
-          <w:right w:val="none"/>
+          <w:left w:val="none" w:color="000000" w:sz="4" w:space="0"/>
+          <w:bottom w:val="none" w:color="000000" w:sz="4" w:space="0"/>
+          <w:right w:val="none" w:color="000000" w:sz="4" w:space="0"/>
         </w:tcBorders>
       </w:tcPr>
     </w:tblStylePr>
@@ -13456,9 +13705,9 @@
       </w:tcPr>
     </w:tblStylePr>
   </w:style>
-  <w:style w:type="table" w:styleId="63">
+  <w:style w:type="table" w:styleId="759">
     <w:name w:val="Grid Table 7 Colorful - Accent 3"/>
-    <w:basedOn w:val="661"/>
+    <w:basedOn w:val="892"/>
     <w:uiPriority w:val="99"/>
     <w:pPr>
       <w:pBdr/>
@@ -13560,11 +13809,11 @@
         <w:tblBorders/>
       </w:tblPr>
       <w:tcPr>
-        <w:shd w:color="ffffff"/>
+        <w:shd w:val="clear" w:color="ffffff"/>
         <w:tcBorders>
-          <w:top w:val="none"/>
-          <w:left w:val="none"/>
-          <w:bottom w:val="none"/>
+          <w:top w:val="none" w:color="000000" w:sz="4" w:space="0"/>
+          <w:left w:val="none" w:color="000000" w:sz="4" w:space="0"/>
+          <w:bottom w:val="none" w:color="000000" w:sz="4" w:space="0"/>
           <w:right w:val="single" w:color="000000" w:themeColor="accent3" w:themeTint="FE" w:sz="4" w:space="0"/>
         </w:tcBorders>
       </w:tcPr>
@@ -13587,10 +13836,10 @@
       <w:tcPr>
         <w:shd w:val="clear" w:color="ffffff" w:themeColor="light1" w:fill="ffffff" w:themeFill="light1"/>
         <w:tcBorders>
-          <w:top w:val="none"/>
-          <w:left w:val="none"/>
+          <w:top w:val="none" w:color="000000" w:sz="4" w:space="0"/>
+          <w:left w:val="none" w:color="000000" w:sz="4" w:space="0"/>
           <w:bottom w:val="single" w:color="000000" w:themeColor="accent3" w:themeTint="FE" w:sz="4" w:space="0"/>
-          <w:right w:val="none"/>
+          <w:right w:val="none" w:color="000000" w:sz="4" w:space="0"/>
         </w:tcBorders>
       </w:tcPr>
     </w:tblStylePr>
@@ -13610,12 +13859,12 @@
         <w:tblBorders/>
       </w:tblPr>
       <w:tcPr>
-        <w:shd w:color="ffffff"/>
+        <w:shd w:val="clear" w:color="ffffff"/>
         <w:tcBorders>
-          <w:top w:val="none"/>
+          <w:top w:val="none" w:color="000000" w:sz="4" w:space="0"/>
           <w:left w:val="single" w:color="000000" w:themeColor="accent3" w:themeTint="FE" w:sz="4" w:space="0"/>
-          <w:bottom w:val="none"/>
-          <w:right w:val="none"/>
+          <w:bottom w:val="none" w:color="000000" w:sz="4" w:space="0"/>
+          <w:right w:val="none" w:color="000000" w:sz="4" w:space="0"/>
         </w:tcBorders>
       </w:tcPr>
     </w:tblStylePr>
@@ -13638,9 +13887,9 @@
         <w:shd w:val="clear" w:color="ffffff" w:themeColor="light1" w:fill="ffffff" w:themeFill="light1"/>
         <w:tcBorders>
           <w:top w:val="single" w:color="000000" w:themeColor="accent3" w:themeTint="FE" w:sz="4" w:space="0"/>
-          <w:left w:val="none"/>
-          <w:bottom w:val="none"/>
-          <w:right w:val="none"/>
+          <w:left w:val="none" w:color="000000" w:sz="4" w:space="0"/>
+          <w:bottom w:val="none" w:color="000000" w:sz="4" w:space="0"/>
+          <w:right w:val="none" w:color="000000" w:sz="4" w:space="0"/>
         </w:tcBorders>
       </w:tcPr>
     </w:tblStylePr>
@@ -13710,9 +13959,9 @@
       </w:tcPr>
     </w:tblStylePr>
   </w:style>
-  <w:style w:type="table" w:styleId="64">
+  <w:style w:type="table" w:styleId="760">
     <w:name w:val="Grid Table 7 Colorful - Accent 4"/>
-    <w:basedOn w:val="661"/>
+    <w:basedOn w:val="892"/>
     <w:uiPriority w:val="99"/>
     <w:pPr>
       <w:pBdr/>
@@ -13814,11 +14063,11 @@
         <w:tblBorders/>
       </w:tblPr>
       <w:tcPr>
-        <w:shd w:color="ffffff"/>
+        <w:shd w:val="clear" w:color="ffffff"/>
         <w:tcBorders>
-          <w:top w:val="none"/>
-          <w:left w:val="none"/>
-          <w:bottom w:val="none"/>
+          <w:top w:val="none" w:color="000000" w:sz="4" w:space="0"/>
+          <w:left w:val="none" w:color="000000" w:sz="4" w:space="0"/>
+          <w:bottom w:val="none" w:color="000000" w:sz="4" w:space="0"/>
           <w:right w:val="single" w:color="000000" w:themeColor="accent4" w:themeTint="9A" w:sz="4" w:space="0"/>
         </w:tcBorders>
       </w:tcPr>
@@ -13841,10 +14090,10 @@
       <w:tcPr>
         <w:shd w:val="clear" w:color="ffffff" w:themeColor="light1" w:fill="ffffff" w:themeFill="light1"/>
         <w:tcBorders>
-          <w:top w:val="none"/>
-          <w:left w:val="none"/>
+          <w:top w:val="none" w:color="000000" w:sz="4" w:space="0"/>
+          <w:left w:val="none" w:color="000000" w:sz="4" w:space="0"/>
           <w:bottom w:val="single" w:color="000000" w:themeColor="accent4" w:themeTint="9A" w:sz="4" w:space="0"/>
-          <w:right w:val="none"/>
+          <w:right w:val="none" w:color="000000" w:sz="4" w:space="0"/>
         </w:tcBorders>
       </w:tcPr>
     </w:tblStylePr>
@@ -13864,12 +14113,12 @@
         <w:tblBorders/>
       </w:tblPr>
       <w:tcPr>
-        <w:shd w:color="ffffff"/>
+        <w:shd w:val="clear" w:color="ffffff"/>
         <w:tcBorders>
-          <w:top w:val="none"/>
+          <w:top w:val="none" w:color="000000" w:sz="4" w:space="0"/>
           <w:left w:val="single" w:color="000000" w:themeColor="accent4" w:themeTint="9A" w:sz="4" w:space="0"/>
-          <w:bottom w:val="none"/>
-          <w:right w:val="none"/>
+          <w:bottom w:val="none" w:color="000000" w:sz="4" w:space="0"/>
+          <w:right w:val="none" w:color="000000" w:sz="4" w:space="0"/>
         </w:tcBorders>
       </w:tcPr>
     </w:tblStylePr>
@@ -13892,9 +14141,9 @@
         <w:shd w:val="clear" w:color="ffffff" w:themeColor="light1" w:fill="ffffff" w:themeFill="light1"/>
         <w:tcBorders>
           <w:top w:val="single" w:color="000000" w:themeColor="accent4" w:themeTint="9A" w:sz="4" w:space="0"/>
-          <w:left w:val="none"/>
-          <w:bottom w:val="none"/>
-          <w:right w:val="none"/>
+          <w:left w:val="none" w:color="000000" w:sz="4" w:space="0"/>
+          <w:bottom w:val="none" w:color="000000" w:sz="4" w:space="0"/>
+          <w:right w:val="none" w:color="000000" w:sz="4" w:space="0"/>
         </w:tcBorders>
       </w:tcPr>
     </w:tblStylePr>
@@ -13964,9 +14213,9 @@
       </w:tcPr>
     </w:tblStylePr>
   </w:style>
-  <w:style w:type="table" w:styleId="65">
+  <w:style w:type="table" w:styleId="761">
     <w:name w:val="Grid Table 7 Colorful - Accent 5"/>
-    <w:basedOn w:val="661"/>
+    <w:basedOn w:val="892"/>
     <w:uiPriority w:val="99"/>
     <w:pPr>
       <w:pBdr/>
@@ -14068,11 +14317,11 @@
         <w:tblBorders/>
       </w:tblPr>
       <w:tcPr>
-        <w:shd w:color="ffffff"/>
+        <w:shd w:val="clear" w:color="ffffff"/>
         <w:tcBorders>
-          <w:top w:val="none"/>
-          <w:left w:val="none"/>
-          <w:bottom w:val="none"/>
+          <w:top w:val="none" w:color="000000" w:sz="4" w:space="0"/>
+          <w:left w:val="none" w:color="000000" w:sz="4" w:space="0"/>
+          <w:bottom w:val="none" w:color="000000" w:sz="4" w:space="0"/>
           <w:right w:val="single" w:color="000000" w:themeColor="accent5" w:themeTint="90" w:sz="4" w:space="0"/>
         </w:tcBorders>
       </w:tcPr>
@@ -14095,10 +14344,10 @@
       <w:tcPr>
         <w:shd w:val="clear" w:color="ffffff" w:themeColor="light1" w:fill="ffffff" w:themeFill="light1"/>
         <w:tcBorders>
-          <w:top w:val="none"/>
-          <w:left w:val="none"/>
+          <w:top w:val="none" w:color="000000" w:sz="4" w:space="0"/>
+          <w:left w:val="none" w:color="000000" w:sz="4" w:space="0"/>
           <w:bottom w:val="single" w:color="000000" w:themeColor="accent5" w:themeTint="90" w:sz="4" w:space="0"/>
-          <w:right w:val="none"/>
+          <w:right w:val="none" w:color="000000" w:sz="4" w:space="0"/>
         </w:tcBorders>
       </w:tcPr>
     </w:tblStylePr>
@@ -14118,12 +14367,12 @@
         <w:tblBorders/>
       </w:tblPr>
       <w:tcPr>
-        <w:shd w:color="ffffff"/>
+        <w:shd w:val="clear" w:color="ffffff"/>
         <w:tcBorders>
-          <w:top w:val="none"/>
+          <w:top w:val="none" w:color="000000" w:sz="4" w:space="0"/>
           <w:left w:val="single" w:color="000000" w:themeColor="accent5" w:themeTint="90" w:sz="4" w:space="0"/>
-          <w:bottom w:val="none"/>
-          <w:right w:val="none"/>
+          <w:bottom w:val="none" w:color="000000" w:sz="4" w:space="0"/>
+          <w:right w:val="none" w:color="000000" w:sz="4" w:space="0"/>
         </w:tcBorders>
       </w:tcPr>
     </w:tblStylePr>
@@ -14146,9 +14395,9 @@
         <w:shd w:val="clear" w:color="ffffff" w:themeColor="light1" w:fill="ffffff" w:themeFill="light1"/>
         <w:tcBorders>
           <w:top w:val="single" w:color="000000" w:themeColor="accent5" w:themeTint="90" w:sz="4" w:space="0"/>
-          <w:left w:val="none"/>
-          <w:bottom w:val="none"/>
-          <w:right w:val="none"/>
+          <w:left w:val="none" w:color="000000" w:sz="4" w:space="0"/>
+          <w:bottom w:val="none" w:color="000000" w:sz="4" w:space="0"/>
+          <w:right w:val="none" w:color="000000" w:sz="4" w:space="0"/>
         </w:tcBorders>
       </w:tcPr>
     </w:tblStylePr>
@@ -14218,9 +14467,9 @@
       </w:tcPr>
     </w:tblStylePr>
   </w:style>
-  <w:style w:type="table" w:styleId="66">
+  <w:style w:type="table" w:styleId="762">
     <w:name w:val="Grid Table 7 Colorful - Accent 6"/>
-    <w:basedOn w:val="661"/>
+    <w:basedOn w:val="892"/>
     <w:uiPriority w:val="99"/>
     <w:pPr>
       <w:pBdr/>
@@ -14322,11 +14571,11 @@
         <w:tblBorders/>
       </w:tblPr>
       <w:tcPr>
-        <w:shd w:color="ffffff"/>
+        <w:shd w:val="clear" w:color="ffffff"/>
         <w:tcBorders>
-          <w:top w:val="none"/>
-          <w:left w:val="none"/>
-          <w:bottom w:val="none"/>
+          <w:top w:val="none" w:color="000000" w:sz="4" w:space="0"/>
+          <w:left w:val="none" w:color="000000" w:sz="4" w:space="0"/>
+          <w:bottom w:val="none" w:color="000000" w:sz="4" w:space="0"/>
           <w:right w:val="single" w:color="000000" w:themeColor="accent6" w:themeTint="90" w:sz="4" w:space="0"/>
         </w:tcBorders>
       </w:tcPr>
@@ -14349,10 +14598,10 @@
       <w:tcPr>
         <w:shd w:val="clear" w:color="ffffff" w:themeColor="light1" w:fill="ffffff" w:themeFill="light1"/>
         <w:tcBorders>
-          <w:top w:val="none"/>
-          <w:left w:val="none"/>
+          <w:top w:val="none" w:color="000000" w:sz="4" w:space="0"/>
+          <w:left w:val="none" w:color="000000" w:sz="4" w:space="0"/>
           <w:bottom w:val="single" w:color="000000" w:themeColor="accent6" w:themeTint="90" w:sz="4" w:space="0"/>
-          <w:right w:val="none"/>
+          <w:right w:val="none" w:color="000000" w:sz="4" w:space="0"/>
         </w:tcBorders>
       </w:tcPr>
     </w:tblStylePr>
@@ -14372,12 +14621,12 @@
         <w:tblBorders/>
       </w:tblPr>
       <w:tcPr>
-        <w:shd w:color="ffffff"/>
+        <w:shd w:val="clear" w:color="ffffff"/>
         <w:tcBorders>
-          <w:top w:val="none"/>
+          <w:top w:val="none" w:color="000000" w:sz="4" w:space="0"/>
           <w:left w:val="single" w:color="000000" w:themeColor="accent6" w:themeTint="90" w:sz="4" w:space="0"/>
-          <w:bottom w:val="none"/>
-          <w:right w:val="none"/>
+          <w:bottom w:val="none" w:color="000000" w:sz="4" w:space="0"/>
+          <w:right w:val="none" w:color="000000" w:sz="4" w:space="0"/>
         </w:tcBorders>
       </w:tcPr>
     </w:tblStylePr>
@@ -14400,9 +14649,9 @@
         <w:shd w:val="clear" w:color="ffffff" w:themeColor="light1" w:fill="ffffff" w:themeFill="light1"/>
         <w:tcBorders>
           <w:top w:val="single" w:color="000000" w:themeColor="accent6" w:themeTint="90" w:sz="4" w:space="0"/>
-          <w:left w:val="none"/>
-          <w:bottom w:val="none"/>
-          <w:right w:val="none"/>
+          <w:left w:val="none" w:color="000000" w:sz="4" w:space="0"/>
+          <w:bottom w:val="none" w:color="000000" w:sz="4" w:space="0"/>
+          <w:right w:val="none" w:color="000000" w:sz="4" w:space="0"/>
         </w:tcBorders>
       </w:tcPr>
     </w:tblStylePr>
@@ -14472,9 +14721,9 @@
       </w:tcPr>
     </w:tblStylePr>
   </w:style>
-  <w:style w:type="table" w:styleId="67">
+  <w:style w:type="table" w:styleId="763">
     <w:name w:val="List Table 1 Light"/>
-    <w:basedOn w:val="661"/>
+    <w:basedOn w:val="892"/>
     <w:uiPriority w:val="99"/>
     <w:pPr>
       <w:pBdr/>
@@ -14688,9 +14937,9 @@
       </w:tcPr>
     </w:tblStylePr>
   </w:style>
-  <w:style w:type="table" w:styleId="68">
+  <w:style w:type="table" w:styleId="764">
     <w:name w:val="List Table 1 Light - Accent 1"/>
-    <w:basedOn w:val="661"/>
+    <w:basedOn w:val="892"/>
     <w:uiPriority w:val="99"/>
     <w:pPr>
       <w:pBdr/>
@@ -14904,9 +15153,9 @@
       </w:tcPr>
     </w:tblStylePr>
   </w:style>
-  <w:style w:type="table" w:styleId="69">
+  <w:style w:type="table" w:styleId="765">
     <w:name w:val="List Table 1 Light - Accent 2"/>
-    <w:basedOn w:val="661"/>
+    <w:basedOn w:val="892"/>
     <w:uiPriority w:val="99"/>
     <w:pPr>
       <w:pBdr/>
@@ -15120,9 +15369,9 @@
       </w:tcPr>
     </w:tblStylePr>
   </w:style>
-  <w:style w:type="table" w:styleId="70">
+  <w:style w:type="table" w:styleId="766">
     <w:name w:val="List Table 1 Light - Accent 3"/>
-    <w:basedOn w:val="661"/>
+    <w:basedOn w:val="892"/>
     <w:uiPriority w:val="99"/>
     <w:pPr>
       <w:pBdr/>
@@ -15336,9 +15585,9 @@
       </w:tcPr>
     </w:tblStylePr>
   </w:style>
-  <w:style w:type="table" w:styleId="71">
+  <w:style w:type="table" w:styleId="767">
     <w:name w:val="List Table 1 Light - Accent 4"/>
-    <w:basedOn w:val="661"/>
+    <w:basedOn w:val="892"/>
     <w:uiPriority w:val="99"/>
     <w:pPr>
       <w:pBdr/>
@@ -15552,9 +15801,9 @@
       </w:tcPr>
     </w:tblStylePr>
   </w:style>
-  <w:style w:type="table" w:styleId="72">
+  <w:style w:type="table" w:styleId="768">
     <w:name w:val="List Table 1 Light - Accent 5"/>
-    <w:basedOn w:val="661"/>
+    <w:basedOn w:val="892"/>
     <w:uiPriority w:val="99"/>
     <w:pPr>
       <w:pBdr/>
@@ -15768,9 +16017,9 @@
       </w:tcPr>
     </w:tblStylePr>
   </w:style>
-  <w:style w:type="table" w:styleId="73">
+  <w:style w:type="table" w:styleId="769">
     <w:name w:val="List Table 1 Light - Accent 6"/>
-    <w:basedOn w:val="661"/>
+    <w:basedOn w:val="892"/>
     <w:uiPriority w:val="99"/>
     <w:pPr>
       <w:pBdr/>
@@ -15984,9 +16233,9 @@
       </w:tcPr>
     </w:tblStylePr>
   </w:style>
-  <w:style w:type="table" w:styleId="74">
+  <w:style w:type="table" w:styleId="770">
     <w:name w:val="List Table 2"/>
-    <w:basedOn w:val="661"/>
+    <w:basedOn w:val="892"/>
     <w:uiPriority w:val="99"/>
     <w:pPr>
       <w:pBdr/>
@@ -16222,9 +16471,9 @@
       </w:tcPr>
     </w:tblStylePr>
   </w:style>
-  <w:style w:type="table" w:styleId="75">
+  <w:style w:type="table" w:styleId="771">
     <w:name w:val="List Table 2 - Accent 1"/>
-    <w:basedOn w:val="661"/>
+    <w:basedOn w:val="892"/>
     <w:uiPriority w:val="99"/>
     <w:pPr>
       <w:pBdr/>
@@ -16460,9 +16709,9 @@
       </w:tcPr>
     </w:tblStylePr>
   </w:style>
-  <w:style w:type="table" w:styleId="76">
+  <w:style w:type="table" w:styleId="772">
     <w:name w:val="List Table 2 - Accent 2"/>
-    <w:basedOn w:val="661"/>
+    <w:basedOn w:val="892"/>
     <w:uiPriority w:val="99"/>
     <w:pPr>
       <w:pBdr/>
@@ -16698,9 +16947,9 @@
       </w:tcPr>
     </w:tblStylePr>
   </w:style>
-  <w:style w:type="table" w:styleId="77">
+  <w:style w:type="table" w:styleId="773">
     <w:name w:val="List Table 2 - Accent 3"/>
-    <w:basedOn w:val="661"/>
+    <w:basedOn w:val="892"/>
     <w:uiPriority w:val="99"/>
     <w:pPr>
       <w:pBdr/>
@@ -16936,9 +17185,9 @@
       </w:tcPr>
     </w:tblStylePr>
   </w:style>
-  <w:style w:type="table" w:styleId="78">
+  <w:style w:type="table" w:styleId="774">
     <w:name w:val="List Table 2 - Accent 4"/>
-    <w:basedOn w:val="661"/>
+    <w:basedOn w:val="892"/>
     <w:uiPriority w:val="99"/>
     <w:pPr>
       <w:pBdr/>
@@ -17174,9 +17423,9 @@
       </w:tcPr>
     </w:tblStylePr>
   </w:style>
-  <w:style w:type="table" w:styleId="79">
+  <w:style w:type="table" w:styleId="775">
     <w:name w:val="List Table 2 - Accent 5"/>
-    <w:basedOn w:val="661"/>
+    <w:basedOn w:val="892"/>
     <w:uiPriority w:val="99"/>
     <w:pPr>
       <w:pBdr/>
@@ -17412,9 +17661,9 @@
       </w:tcPr>
     </w:tblStylePr>
   </w:style>
-  <w:style w:type="table" w:styleId="80">
+  <w:style w:type="table" w:styleId="776">
     <w:name w:val="List Table 2 - Accent 6"/>
-    <w:basedOn w:val="661"/>
+    <w:basedOn w:val="892"/>
     <w:uiPriority w:val="99"/>
     <w:pPr>
       <w:pBdr/>
@@ -17650,9 +17899,9 @@
       </w:tcPr>
     </w:tblStylePr>
   </w:style>
-  <w:style w:type="table" w:styleId="81">
+  <w:style w:type="table" w:styleId="777">
     <w:name w:val="List Table 3"/>
-    <w:basedOn w:val="661"/>
+    <w:basedOn w:val="892"/>
     <w:uiPriority w:val="99"/>
     <w:pPr>
       <w:pBdr/>
@@ -17878,9 +18127,9 @@
       </w:tcPr>
     </w:tblStylePr>
   </w:style>
-  <w:style w:type="table" w:styleId="82">
+  <w:style w:type="table" w:styleId="778">
     <w:name w:val="List Table 3 - Accent 1"/>
-    <w:basedOn w:val="661"/>
+    <w:basedOn w:val="892"/>
     <w:uiPriority w:val="99"/>
     <w:pPr>
       <w:pBdr/>
@@ -18106,9 +18355,9 @@
       </w:tcPr>
     </w:tblStylePr>
   </w:style>
-  <w:style w:type="table" w:styleId="83">
+  <w:style w:type="table" w:styleId="779">
     <w:name w:val="List Table 3 - Accent 2"/>
-    <w:basedOn w:val="661"/>
+    <w:basedOn w:val="892"/>
     <w:uiPriority w:val="99"/>
     <w:pPr>
       <w:pBdr/>
@@ -18334,9 +18583,9 @@
       </w:tcPr>
     </w:tblStylePr>
   </w:style>
-  <w:style w:type="table" w:styleId="84">
+  <w:style w:type="table" w:styleId="780">
     <w:name w:val="List Table 3 - Accent 3"/>
-    <w:basedOn w:val="661"/>
+    <w:basedOn w:val="892"/>
     <w:uiPriority w:val="99"/>
     <w:pPr>
       <w:pBdr/>
@@ -18562,9 +18811,9 @@
       </w:tcPr>
     </w:tblStylePr>
   </w:style>
-  <w:style w:type="table" w:styleId="85">
+  <w:style w:type="table" w:styleId="781">
     <w:name w:val="List Table 3 - Accent 4"/>
-    <w:basedOn w:val="661"/>
+    <w:basedOn w:val="892"/>
     <w:uiPriority w:val="99"/>
     <w:pPr>
       <w:pBdr/>
@@ -18790,9 +19039,9 @@
       </w:tcPr>
     </w:tblStylePr>
   </w:style>
-  <w:style w:type="table" w:styleId="86">
+  <w:style w:type="table" w:styleId="782">
     <w:name w:val="List Table 3 - Accent 5"/>
-    <w:basedOn w:val="661"/>
+    <w:basedOn w:val="892"/>
     <w:uiPriority w:val="99"/>
     <w:pPr>
       <w:pBdr/>
@@ -19018,9 +19267,9 @@
       </w:tcPr>
     </w:tblStylePr>
   </w:style>
-  <w:style w:type="table" w:styleId="87">
+  <w:style w:type="table" w:styleId="783">
     <w:name w:val="List Table 3 - Accent 6"/>
-    <w:basedOn w:val="661"/>
+    <w:basedOn w:val="892"/>
     <w:uiPriority w:val="99"/>
     <w:pPr>
       <w:pBdr/>
@@ -19246,9 +19495,9 @@
       </w:tcPr>
     </w:tblStylePr>
   </w:style>
-  <w:style w:type="table" w:styleId="88">
+  <w:style w:type="table" w:styleId="784">
     <w:name w:val="List Table 4"/>
-    <w:basedOn w:val="661"/>
+    <w:basedOn w:val="892"/>
     <w:uiPriority w:val="99"/>
     <w:pPr>
       <w:pBdr/>
@@ -19471,9 +19720,9 @@
       </w:tcPr>
     </w:tblStylePr>
   </w:style>
-  <w:style w:type="table" w:styleId="89">
+  <w:style w:type="table" w:styleId="785">
     <w:name w:val="List Table 4 - Accent 1"/>
-    <w:basedOn w:val="661"/>
+    <w:basedOn w:val="892"/>
     <w:uiPriority w:val="99"/>
     <w:pPr>
       <w:pBdr/>
@@ -19696,9 +19945,9 @@
       </w:tcPr>
     </w:tblStylePr>
   </w:style>
-  <w:style w:type="table" w:styleId="90">
+  <w:style w:type="table" w:styleId="786">
     <w:name w:val="List Table 4 - Accent 2"/>
-    <w:basedOn w:val="661"/>
+    <w:basedOn w:val="892"/>
     <w:uiPriority w:val="99"/>
     <w:pPr>
       <w:pBdr/>
@@ -19921,9 +20170,9 @@
       </w:tcPr>
     </w:tblStylePr>
   </w:style>
-  <w:style w:type="table" w:styleId="91">
+  <w:style w:type="table" w:styleId="787">
     <w:name w:val="List Table 4 - Accent 3"/>
-    <w:basedOn w:val="661"/>
+    <w:basedOn w:val="892"/>
     <w:uiPriority w:val="99"/>
     <w:pPr>
       <w:pBdr/>
@@ -20146,9 +20395,9 @@
       </w:tcPr>
     </w:tblStylePr>
   </w:style>
-  <w:style w:type="table" w:styleId="92">
+  <w:style w:type="table" w:styleId="788">
     <w:name w:val="List Table 4 - Accent 4"/>
-    <w:basedOn w:val="661"/>
+    <w:basedOn w:val="892"/>
     <w:uiPriority w:val="99"/>
     <w:pPr>
       <w:pBdr/>
@@ -20371,9 +20620,9 @@
       </w:tcPr>
     </w:tblStylePr>
   </w:style>
-  <w:style w:type="table" w:styleId="93">
+  <w:style w:type="table" w:styleId="789">
     <w:name w:val="List Table 4 - Accent 5"/>
-    <w:basedOn w:val="661"/>
+    <w:basedOn w:val="892"/>
     <w:uiPriority w:val="99"/>
     <w:pPr>
       <w:pBdr/>
@@ -20596,9 +20845,9 @@
       </w:tcPr>
     </w:tblStylePr>
   </w:style>
-  <w:style w:type="table" w:styleId="94">
+  <w:style w:type="table" w:styleId="790">
     <w:name w:val="List Table 4 - Accent 6"/>
-    <w:basedOn w:val="661"/>
+    <w:basedOn w:val="892"/>
     <w:uiPriority w:val="99"/>
     <w:pPr>
       <w:pBdr/>
@@ -20821,9 +21070,9 @@
       </w:tcPr>
     </w:tblStylePr>
   </w:style>
-  <w:style w:type="table" w:styleId="95">
+  <w:style w:type="table" w:styleId="791">
     <w:name w:val="List Table 5 Dark"/>
-    <w:basedOn w:val="661"/>
+    <w:basedOn w:val="892"/>
     <w:uiPriority w:val="99"/>
     <w:pPr>
       <w:pBdr/>
@@ -21063,9 +21312,9 @@
       </w:tcPr>
     </w:tblStylePr>
   </w:style>
-  <w:style w:type="table" w:styleId="96">
+  <w:style w:type="table" w:styleId="792">
     <w:name w:val="List Table 5 Dark - Accent 1"/>
-    <w:basedOn w:val="661"/>
+    <w:basedOn w:val="892"/>
     <w:uiPriority w:val="99"/>
     <w:pPr>
       <w:pBdr/>
@@ -21305,9 +21554,9 @@
       </w:tcPr>
     </w:tblStylePr>
   </w:style>
-  <w:style w:type="table" w:styleId="97">
+  <w:style w:type="table" w:styleId="793">
     <w:name w:val="List Table 5 Dark - Accent 2"/>
-    <w:basedOn w:val="661"/>
+    <w:basedOn w:val="892"/>
     <w:uiPriority w:val="99"/>
     <w:pPr>
       <w:pBdr/>
@@ -21547,9 +21796,9 @@
       </w:tcPr>
     </w:tblStylePr>
   </w:style>
-  <w:style w:type="table" w:styleId="98">
+  <w:style w:type="table" w:styleId="794">
     <w:name w:val="List Table 5 Dark - Accent 3"/>
-    <w:basedOn w:val="661"/>
+    <w:basedOn w:val="892"/>
     <w:uiPriority w:val="99"/>
     <w:pPr>
       <w:pBdr/>
@@ -21789,9 +22038,9 @@
       </w:tcPr>
     </w:tblStylePr>
   </w:style>
-  <w:style w:type="table" w:styleId="99">
+  <w:style w:type="table" w:styleId="795">
     <w:name w:val="List Table 5 Dark - Accent 4"/>
-    <w:basedOn w:val="661"/>
+    <w:basedOn w:val="892"/>
     <w:uiPriority w:val="99"/>
     <w:pPr>
       <w:pBdr/>
@@ -22031,9 +22280,9 @@
       </w:tcPr>
     </w:tblStylePr>
   </w:style>
-  <w:style w:type="table" w:styleId="100">
+  <w:style w:type="table" w:styleId="796">
     <w:name w:val="List Table 5 Dark - Accent 5"/>
-    <w:basedOn w:val="661"/>
+    <w:basedOn w:val="892"/>
     <w:uiPriority w:val="99"/>
     <w:pPr>
       <w:pBdr/>
@@ -22273,9 +22522,9 @@
       </w:tcPr>
     </w:tblStylePr>
   </w:style>
-  <w:style w:type="table" w:styleId="101">
+  <w:style w:type="table" w:styleId="797">
     <w:name w:val="List Table 5 Dark - Accent 6"/>
-    <w:basedOn w:val="661"/>
+    <w:basedOn w:val="892"/>
     <w:uiPriority w:val="99"/>
     <w:pPr>
       <w:pBdr/>
@@ -22515,9 +22764,9 @@
       </w:tcPr>
     </w:tblStylePr>
   </w:style>
-  <w:style w:type="table" w:styleId="102">
+  <w:style w:type="table" w:styleId="798">
     <w:name w:val="List Table 6 Colorful"/>
-    <w:basedOn w:val="661"/>
+    <w:basedOn w:val="892"/>
     <w:uiPriority w:val="99"/>
     <w:pPr>
       <w:pBdr/>
@@ -22738,9 +22987,9 @@
       </w:tcPr>
     </w:tblStylePr>
   </w:style>
-  <w:style w:type="table" w:styleId="103">
+  <w:style w:type="table" w:styleId="799">
     <w:name w:val="List Table 6 Colorful - Accent 1"/>
-    <w:basedOn w:val="661"/>
+    <w:basedOn w:val="892"/>
     <w:uiPriority w:val="99"/>
     <w:pPr>
       <w:pBdr/>
@@ -22961,9 +23210,9 @@
       </w:tcPr>
     </w:tblStylePr>
   </w:style>
-  <w:style w:type="table" w:styleId="104">
+  <w:style w:type="table" w:styleId="800">
     <w:name w:val="List Table 6 Colorful - Accent 2"/>
-    <w:basedOn w:val="661"/>
+    <w:basedOn w:val="892"/>
     <w:uiPriority w:val="99"/>
     <w:pPr>
       <w:pBdr/>
@@ -23184,9 +23433,9 @@
       </w:tcPr>
     </w:tblStylePr>
   </w:style>
-  <w:style w:type="table" w:styleId="105">
+  <w:style w:type="table" w:styleId="801">
     <w:name w:val="List Table 6 Colorful - Accent 3"/>
-    <w:basedOn w:val="661"/>
+    <w:basedOn w:val="892"/>
     <w:uiPriority w:val="99"/>
     <w:pPr>
       <w:pBdr/>
@@ -23407,9 +23656,9 @@
       </w:tcPr>
     </w:tblStylePr>
   </w:style>
-  <w:style w:type="table" w:styleId="106">
+  <w:style w:type="table" w:styleId="802">
     <w:name w:val="List Table 6 Colorful - Accent 4"/>
-    <w:basedOn w:val="661"/>
+    <w:basedOn w:val="892"/>
     <w:uiPriority w:val="99"/>
     <w:pPr>
       <w:pBdr/>
@@ -23630,9 +23879,9 @@
       </w:tcPr>
     </w:tblStylePr>
   </w:style>
-  <w:style w:type="table" w:styleId="107">
+  <w:style w:type="table" w:styleId="803">
     <w:name w:val="List Table 6 Colorful - Accent 5"/>
-    <w:basedOn w:val="661"/>
+    <w:basedOn w:val="892"/>
     <w:uiPriority w:val="99"/>
     <w:pPr>
       <w:pBdr/>
@@ -23853,9 +24102,9 @@
       </w:tcPr>
     </w:tblStylePr>
   </w:style>
-  <w:style w:type="table" w:styleId="108">
+  <w:style w:type="table" w:styleId="804">
     <w:name w:val="List Table 6 Colorful - Accent 6"/>
-    <w:basedOn w:val="661"/>
+    <w:basedOn w:val="892"/>
     <w:uiPriority w:val="99"/>
     <w:pPr>
       <w:pBdr/>
@@ -24076,9 +24325,9 @@
       </w:tcPr>
     </w:tblStylePr>
   </w:style>
-  <w:style w:type="table" w:styleId="109">
+  <w:style w:type="table" w:styleId="805">
     <w:name w:val="List Table 7 Colorful"/>
-    <w:basedOn w:val="661"/>
+    <w:basedOn w:val="892"/>
     <w:uiPriority w:val="99"/>
     <w:pPr>
       <w:pBdr/>
@@ -24177,11 +24426,11 @@
         <w:tblBorders/>
       </w:tblPr>
       <w:tcPr>
-        <w:shd w:color="ffffff"/>
+        <w:shd w:val="clear" w:color="ffffff"/>
         <w:tcBorders>
-          <w:top w:val="none"/>
-          <w:left w:val="none"/>
-          <w:bottom w:val="none"/>
+          <w:top w:val="none" w:color="000000" w:sz="4" w:space="0"/>
+          <w:left w:val="none" w:color="000000" w:sz="4" w:space="0"/>
+          <w:bottom w:val="none" w:color="000000" w:sz="4" w:space="0"/>
           <w:right w:val="single" w:color="000000" w:themeColor="text1" w:themeTint="80" w:sz="4" w:space="0"/>
         </w:tcBorders>
       </w:tcPr>
@@ -24204,10 +24453,10 @@
       <w:tcPr>
         <w:shd w:val="clear" w:color="ffffff" w:themeColor="light1" w:fill="ffffff" w:themeFill="light1"/>
         <w:tcBorders>
-          <w:top w:val="none"/>
-          <w:left w:val="none"/>
+          <w:top w:val="none" w:color="000000" w:sz="4" w:space="0"/>
+          <w:left w:val="none" w:color="000000" w:sz="4" w:space="0"/>
           <w:bottom w:val="single" w:color="000000" w:themeColor="text1" w:themeTint="80" w:sz="4" w:space="0"/>
-          <w:right w:val="none"/>
+          <w:right w:val="none" w:color="000000" w:sz="4" w:space="0"/>
         </w:tcBorders>
       </w:tcPr>
     </w:tblStylePr>
@@ -24227,12 +24476,12 @@
         <w:tblBorders/>
       </w:tblPr>
       <w:tcPr>
-        <w:shd w:color="ffffff"/>
+        <w:shd w:val="clear" w:color="ffffff"/>
         <w:tcBorders>
-          <w:top w:val="none"/>
+          <w:top w:val="none" w:color="000000" w:sz="4" w:space="0"/>
           <w:left w:val="single" w:color="000000" w:themeColor="text1" w:themeTint="80" w:sz="4" w:space="0"/>
-          <w:bottom w:val="none"/>
-          <w:right w:val="none"/>
+          <w:bottom w:val="none" w:color="000000" w:sz="4" w:space="0"/>
+          <w:right w:val="none" w:color="000000" w:sz="4" w:space="0"/>
         </w:tcBorders>
       </w:tcPr>
     </w:tblStylePr>
@@ -24255,9 +24504,9 @@
         <w:shd w:val="clear" w:color="ffffff" w:themeColor="light1" w:fill="ffffff" w:themeFill="light1"/>
         <w:tcBorders>
           <w:top w:val="single" w:color="000000" w:themeColor="text1" w:themeTint="80" w:sz="4" w:space="0"/>
-          <w:left w:val="none"/>
-          <w:bottom w:val="none"/>
-          <w:right w:val="none"/>
+          <w:left w:val="none" w:color="000000" w:sz="4" w:space="0"/>
+          <w:bottom w:val="none" w:color="000000" w:sz="4" w:space="0"/>
+          <w:right w:val="none" w:color="000000" w:sz="4" w:space="0"/>
         </w:tcBorders>
       </w:tcPr>
     </w:tblStylePr>
@@ -24332,9 +24581,9 @@
       </w:tcPr>
     </w:tblStylePr>
   </w:style>
-  <w:style w:type="table" w:styleId="110">
+  <w:style w:type="table" w:styleId="806">
     <w:name w:val="List Table 7 Colorful - Accent 1"/>
-    <w:basedOn w:val="661"/>
+    <w:basedOn w:val="892"/>
     <w:uiPriority w:val="99"/>
     <w:pPr>
       <w:pBdr/>
@@ -24433,11 +24682,11 @@
         <w:tblBorders/>
       </w:tblPr>
       <w:tcPr>
-        <w:shd w:color="ffffff"/>
+        <w:shd w:val="clear" w:color="ffffff"/>
         <w:tcBorders>
-          <w:top w:val="none"/>
-          <w:left w:val="none"/>
-          <w:bottom w:val="none"/>
+          <w:top w:val="none" w:color="000000" w:sz="4" w:space="0"/>
+          <w:left w:val="none" w:color="000000" w:sz="4" w:space="0"/>
+          <w:bottom w:val="none" w:color="000000" w:sz="4" w:space="0"/>
           <w:right w:val="single" w:color="000000" w:themeColor="accent1" w:sz="4" w:space="0"/>
         </w:tcBorders>
       </w:tcPr>
@@ -24460,10 +24709,10 @@
       <w:tcPr>
         <w:shd w:val="clear" w:color="ffffff" w:themeColor="light1" w:fill="ffffff" w:themeFill="light1"/>
         <w:tcBorders>
-          <w:top w:val="none"/>
-          <w:left w:val="none"/>
+          <w:top w:val="none" w:color="000000" w:sz="4" w:space="0"/>
+          <w:left w:val="none" w:color="000000" w:sz="4" w:space="0"/>
           <w:bottom w:val="single" w:color="000000" w:themeColor="accent1" w:sz="4" w:space="0"/>
-          <w:right w:val="none"/>
+          <w:right w:val="none" w:color="000000" w:sz="4" w:space="0"/>
         </w:tcBorders>
       </w:tcPr>
     </w:tblStylePr>
@@ -24483,12 +24732,12 @@
         <w:tblBorders/>
       </w:tblPr>
       <w:tcPr>
-        <w:shd w:color="ffffff"/>
+        <w:shd w:val="clear" w:color="ffffff"/>
         <w:tcBorders>
-          <w:top w:val="none"/>
+          <w:top w:val="none" w:color="000000" w:sz="4" w:space="0"/>
           <w:left w:val="single" w:color="000000" w:themeColor="accent1" w:sz="4" w:space="0"/>
-          <w:bottom w:val="none"/>
-          <w:right w:val="none"/>
+          <w:bottom w:val="none" w:color="000000" w:sz="4" w:space="0"/>
+          <w:right w:val="none" w:color="000000" w:sz="4" w:space="0"/>
         </w:tcBorders>
       </w:tcPr>
     </w:tblStylePr>
@@ -24511,9 +24760,9 @@
         <w:shd w:val="clear" w:color="ffffff" w:themeColor="light1" w:fill="ffffff" w:themeFill="light1"/>
         <w:tcBorders>
           <w:top w:val="single" w:color="000000" w:themeColor="accent1" w:sz="4" w:space="0"/>
-          <w:left w:val="none"/>
-          <w:bottom w:val="none"/>
-          <w:right w:val="none"/>
+          <w:left w:val="none" w:color="000000" w:sz="4" w:space="0"/>
+          <w:bottom w:val="none" w:color="000000" w:sz="4" w:space="0"/>
+          <w:right w:val="none" w:color="000000" w:sz="4" w:space="0"/>
         </w:tcBorders>
       </w:tcPr>
     </w:tblStylePr>
@@ -24588,9 +24837,9 @@
       </w:tcPr>
     </w:tblStylePr>
   </w:style>
-  <w:style w:type="table" w:styleId="111">
+  <w:style w:type="table" w:styleId="807">
     <w:name w:val="List Table 7 Colorful - Accent 2"/>
-    <w:basedOn w:val="661"/>
+    <w:basedOn w:val="892"/>
     <w:uiPriority w:val="99"/>
     <w:pPr>
       <w:pBdr/>
@@ -24689,11 +24938,11 @@
         <w:tblBorders/>
       </w:tblPr>
       <w:tcPr>
-        <w:shd w:color="ffffff"/>
+        <w:shd w:val="clear" w:color="ffffff"/>
         <w:tcBorders>
-          <w:top w:val="none"/>
-          <w:left w:val="none"/>
-          <w:bottom w:val="none"/>
+          <w:top w:val="none" w:color="000000" w:sz="4" w:space="0"/>
+          <w:left w:val="none" w:color="000000" w:sz="4" w:space="0"/>
+          <w:bottom w:val="none" w:color="000000" w:sz="4" w:space="0"/>
           <w:right w:val="single" w:color="000000" w:themeColor="accent2" w:themeTint="97" w:sz="4" w:space="0"/>
         </w:tcBorders>
       </w:tcPr>
@@ -24716,10 +24965,10 @@
       <w:tcPr>
         <w:shd w:val="clear" w:color="ffffff" w:themeColor="light1" w:fill="ffffff" w:themeFill="light1"/>
         <w:tcBorders>
-          <w:top w:val="none"/>
-          <w:left w:val="none"/>
+          <w:top w:val="none" w:color="000000" w:sz="4" w:space="0"/>
+          <w:left w:val="none" w:color="000000" w:sz="4" w:space="0"/>
           <w:bottom w:val="single" w:color="000000" w:themeColor="accent2" w:themeTint="97" w:sz="4" w:space="0"/>
-          <w:right w:val="none"/>
+          <w:right w:val="none" w:color="000000" w:sz="4" w:space="0"/>
         </w:tcBorders>
       </w:tcPr>
     </w:tblStylePr>
@@ -24739,12 +24988,12 @@
         <w:tblBorders/>
       </w:tblPr>
       <w:tcPr>
-        <w:shd w:color="ffffff"/>
+        <w:shd w:val="clear" w:color="ffffff"/>
         <w:tcBorders>
-          <w:top w:val="none"/>
+          <w:top w:val="none" w:color="000000" w:sz="4" w:space="0"/>
           <w:left w:val="single" w:color="000000" w:themeColor="accent2" w:themeTint="97" w:sz="4" w:space="0"/>
-          <w:bottom w:val="none"/>
-          <w:right w:val="none"/>
+          <w:bottom w:val="none" w:color="000000" w:sz="4" w:space="0"/>
+          <w:right w:val="none" w:color="000000" w:sz="4" w:space="0"/>
         </w:tcBorders>
       </w:tcPr>
     </w:tblStylePr>
@@ -24767,9 +25016,9 @@
         <w:shd w:val="clear" w:color="ffffff" w:themeColor="light1" w:fill="ffffff" w:themeFill="light1"/>
         <w:tcBorders>
           <w:top w:val="single" w:color="000000" w:themeColor="accent2" w:themeTint="97" w:sz="4" w:space="0"/>
-          <w:left w:val="none"/>
-          <w:bottom w:val="none"/>
-          <w:right w:val="none"/>
+          <w:left w:val="none" w:color="000000" w:sz="4" w:space="0"/>
+          <w:bottom w:val="none" w:color="000000" w:sz="4" w:space="0"/>
+          <w:right w:val="none" w:color="000000" w:sz="4" w:space="0"/>
         </w:tcBorders>
       </w:tcPr>
     </w:tblStylePr>
@@ -24844,9 +25093,9 @@
       </w:tcPr>
     </w:tblStylePr>
   </w:style>
-  <w:style w:type="table" w:styleId="112">
+  <w:style w:type="table" w:styleId="808">
     <w:name w:val="List Table 7 Colorful - Accent 3"/>
-    <w:basedOn w:val="661"/>
+    <w:basedOn w:val="892"/>
     <w:uiPriority w:val="99"/>
     <w:pPr>
       <w:pBdr/>
@@ -24945,11 +25194,11 @@
         <w:tblBorders/>
       </w:tblPr>
       <w:tcPr>
-        <w:shd w:color="ffffff"/>
+        <w:shd w:val="clear" w:color="ffffff"/>
         <w:tcBorders>
-          <w:top w:val="none"/>
-          <w:left w:val="none"/>
-          <w:bottom w:val="none"/>
+          <w:top w:val="none" w:color="000000" w:sz="4" w:space="0"/>
+          <w:left w:val="none" w:color="000000" w:sz="4" w:space="0"/>
+          <w:bottom w:val="none" w:color="000000" w:sz="4" w:space="0"/>
           <w:right w:val="single" w:color="000000" w:themeColor="accent3" w:themeTint="98" w:sz="4" w:space="0"/>
         </w:tcBorders>
       </w:tcPr>
@@ -24972,10 +25221,10 @@
       <w:tcPr>
         <w:shd w:val="clear" w:color="ffffff" w:themeColor="light1" w:fill="ffffff" w:themeFill="light1"/>
         <w:tcBorders>
-          <w:top w:val="none"/>
-          <w:left w:val="none"/>
+          <w:top w:val="none" w:color="000000" w:sz="4" w:space="0"/>
+          <w:left w:val="none" w:color="000000" w:sz="4" w:space="0"/>
           <w:bottom w:val="single" w:color="000000" w:themeColor="accent3" w:themeTint="98" w:sz="4" w:space="0"/>
-          <w:right w:val="none"/>
+          <w:right w:val="none" w:color="000000" w:sz="4" w:space="0"/>
         </w:tcBorders>
       </w:tcPr>
     </w:tblStylePr>
@@ -24995,12 +25244,12 @@
         <w:tblBorders/>
       </w:tblPr>
       <w:tcPr>
-        <w:shd w:color="ffffff"/>
+        <w:shd w:val="clear" w:color="ffffff"/>
         <w:tcBorders>
-          <w:top w:val="none"/>
+          <w:top w:val="none" w:color="000000" w:sz="4" w:space="0"/>
           <w:left w:val="single" w:color="000000" w:themeColor="accent3" w:themeTint="98" w:sz="4" w:space="0"/>
-          <w:bottom w:val="none"/>
-          <w:right w:val="none"/>
+          <w:bottom w:val="none" w:color="000000" w:sz="4" w:space="0"/>
+          <w:right w:val="none" w:color="000000" w:sz="4" w:space="0"/>
         </w:tcBorders>
       </w:tcPr>
     </w:tblStylePr>
@@ -25023,9 +25272,9 @@
         <w:shd w:val="clear" w:color="ffffff" w:themeColor="light1" w:fill="ffffff" w:themeFill="light1"/>
         <w:tcBorders>
           <w:top w:val="single" w:color="000000" w:themeColor="accent3" w:themeTint="98" w:sz="4" w:space="0"/>
-          <w:left w:val="none"/>
-          <w:bottom w:val="none"/>
-          <w:right w:val="none"/>
+          <w:left w:val="none" w:color="000000" w:sz="4" w:space="0"/>
+          <w:bottom w:val="none" w:color="000000" w:sz="4" w:space="0"/>
+          <w:right w:val="none" w:color="000000" w:sz="4" w:space="0"/>
         </w:tcBorders>
       </w:tcPr>
     </w:tblStylePr>
@@ -25100,9 +25349,9 @@
       </w:tcPr>
     </w:tblStylePr>
   </w:style>
-  <w:style w:type="table" w:styleId="113">
+  <w:style w:type="table" w:styleId="809">
     <w:name w:val="List Table 7 Colorful - Accent 4"/>
-    <w:basedOn w:val="661"/>
+    <w:basedOn w:val="892"/>
     <w:uiPriority w:val="99"/>
     <w:pPr>
       <w:pBdr/>
@@ -25201,11 +25450,11 @@
         <w:tblBorders/>
       </w:tblPr>
       <w:tcPr>
-        <w:shd w:color="ffffff"/>
+        <w:shd w:val="clear" w:color="ffffff"/>
         <w:tcBorders>
-          <w:top w:val="none"/>
-          <w:left w:val="none"/>
-          <w:bottom w:val="none"/>
+          <w:top w:val="none" w:color="000000" w:sz="4" w:space="0"/>
+          <w:left w:val="none" w:color="000000" w:sz="4" w:space="0"/>
+          <w:bottom w:val="none" w:color="000000" w:sz="4" w:space="0"/>
           <w:right w:val="single" w:color="000000" w:themeColor="accent4" w:themeTint="9A" w:sz="4" w:space="0"/>
         </w:tcBorders>
       </w:tcPr>
@@ -25228,10 +25477,10 @@
       <w:tcPr>
         <w:shd w:val="clear" w:color="ffffff" w:themeColor="light1" w:fill="ffffff" w:themeFill="light1"/>
         <w:tcBorders>
-          <w:top w:val="none"/>
-          <w:left w:val="none"/>
+          <w:top w:val="none" w:color="000000" w:sz="4" w:space="0"/>
+          <w:left w:val="none" w:color="000000" w:sz="4" w:space="0"/>
           <w:bottom w:val="single" w:color="000000" w:themeColor="accent4" w:themeTint="9A" w:sz="4" w:space="0"/>
-          <w:right w:val="none"/>
+          <w:right w:val="none" w:color="000000" w:sz="4" w:space="0"/>
         </w:tcBorders>
       </w:tcPr>
     </w:tblStylePr>
@@ -25251,12 +25500,12 @@
         <w:tblBorders/>
       </w:tblPr>
       <w:tcPr>
-        <w:shd w:color="ffffff"/>
+        <w:shd w:val="clear" w:color="ffffff"/>
         <w:tcBorders>
-          <w:top w:val="none"/>
+          <w:top w:val="none" w:color="000000" w:sz="4" w:space="0"/>
           <w:left w:val="single" w:color="000000" w:themeColor="accent4" w:themeTint="9A" w:sz="4" w:space="0"/>
-          <w:bottom w:val="none"/>
-          <w:right w:val="none"/>
+          <w:bottom w:val="none" w:color="000000" w:sz="4" w:space="0"/>
+          <w:right w:val="none" w:color="000000" w:sz="4" w:space="0"/>
         </w:tcBorders>
       </w:tcPr>
     </w:tblStylePr>
@@ -25279,9 +25528,9 @@
         <w:shd w:val="clear" w:color="ffffff" w:themeColor="light1" w:fill="ffffff" w:themeFill="light1"/>
         <w:tcBorders>
           <w:top w:val="single" w:color="000000" w:themeColor="accent4" w:themeTint="9A" w:sz="4" w:space="0"/>
-          <w:left w:val="none"/>
-          <w:bottom w:val="none"/>
-          <w:right w:val="none"/>
+          <w:left w:val="none" w:color="000000" w:sz="4" w:space="0"/>
+          <w:bottom w:val="none" w:color="000000" w:sz="4" w:space="0"/>
+          <w:right w:val="none" w:color="000000" w:sz="4" w:space="0"/>
         </w:tcBorders>
       </w:tcPr>
     </w:tblStylePr>
@@ -25356,9 +25605,9 @@
       </w:tcPr>
     </w:tblStylePr>
   </w:style>
-  <w:style w:type="table" w:styleId="114">
+  <w:style w:type="table" w:styleId="810">
     <w:name w:val="List Table 7 Colorful - Accent 5"/>
-    <w:basedOn w:val="661"/>
+    <w:basedOn w:val="892"/>
     <w:uiPriority w:val="99"/>
     <w:pPr>
       <w:pBdr/>
@@ -25457,11 +25706,11 @@
         <w:tblBorders/>
       </w:tblPr>
       <w:tcPr>
-        <w:shd w:color="ffffff"/>
+        <w:shd w:val="clear" w:color="ffffff"/>
         <w:tcBorders>
-          <w:top w:val="none"/>
-          <w:left w:val="none"/>
-          <w:bottom w:val="none"/>
+          <w:top w:val="none" w:color="000000" w:sz="4" w:space="0"/>
+          <w:left w:val="none" w:color="000000" w:sz="4" w:space="0"/>
+          <w:bottom w:val="none" w:color="000000" w:sz="4" w:space="0"/>
           <w:right w:val="single" w:color="000000" w:themeColor="accent5" w:themeTint="9A" w:sz="4" w:space="0"/>
         </w:tcBorders>
       </w:tcPr>
@@ -25484,10 +25733,10 @@
       <w:tcPr>
         <w:shd w:val="clear" w:color="ffffff" w:themeColor="light1" w:fill="ffffff" w:themeFill="light1"/>
         <w:tcBorders>
-          <w:top w:val="none"/>
-          <w:left w:val="none"/>
+          <w:top w:val="none" w:color="000000" w:sz="4" w:space="0"/>
+          <w:left w:val="none" w:color="000000" w:sz="4" w:space="0"/>
           <w:bottom w:val="single" w:color="000000" w:themeColor="accent5" w:themeTint="9A" w:sz="4" w:space="0"/>
-          <w:right w:val="none"/>
+          <w:right w:val="none" w:color="000000" w:sz="4" w:space="0"/>
         </w:tcBorders>
       </w:tcPr>
     </w:tblStylePr>
@@ -25507,12 +25756,12 @@
         <w:tblBorders/>
       </w:tblPr>
       <w:tcPr>
-        <w:shd w:color="ffffff"/>
+        <w:shd w:val="clear" w:color="ffffff"/>
         <w:tcBorders>
-          <w:top w:val="none"/>
+          <w:top w:val="none" w:color="000000" w:sz="4" w:space="0"/>
           <w:left w:val="single" w:color="000000" w:themeColor="accent5" w:themeTint="9A" w:sz="4" w:space="0"/>
-          <w:bottom w:val="none"/>
-          <w:right w:val="none"/>
+          <w:bottom w:val="none" w:color="000000" w:sz="4" w:space="0"/>
+          <w:right w:val="none" w:color="000000" w:sz="4" w:space="0"/>
         </w:tcBorders>
       </w:tcPr>
     </w:tblStylePr>
@@ -25535,9 +25784,9 @@
         <w:shd w:val="clear" w:color="ffffff" w:themeColor="light1" w:fill="ffffff" w:themeFill="light1"/>
         <w:tcBorders>
           <w:top w:val="single" w:color="000000" w:themeColor="accent5" w:themeTint="9A" w:sz="4" w:space="0"/>
-          <w:left w:val="none"/>
-          <w:bottom w:val="none"/>
-          <w:right w:val="none"/>
+          <w:left w:val="none" w:color="000000" w:sz="4" w:space="0"/>
+          <w:bottom w:val="none" w:color="000000" w:sz="4" w:space="0"/>
+          <w:right w:val="none" w:color="000000" w:sz="4" w:space="0"/>
         </w:tcBorders>
       </w:tcPr>
     </w:tblStylePr>
@@ -25612,9 +25861,9 @@
       </w:tcPr>
     </w:tblStylePr>
   </w:style>
-  <w:style w:type="table" w:styleId="115">
+  <w:style w:type="table" w:styleId="811">
     <w:name w:val="List Table 7 Colorful - Accent 6"/>
-    <w:basedOn w:val="661"/>
+    <w:basedOn w:val="892"/>
     <w:uiPriority w:val="99"/>
     <w:pPr>
       <w:pBdr/>
@@ -25713,11 +25962,11 @@
         <w:tblBorders/>
       </w:tblPr>
       <w:tcPr>
-        <w:shd w:color="ffffff"/>
+        <w:shd w:val="clear" w:color="ffffff"/>
         <w:tcBorders>
-          <w:top w:val="none"/>
-          <w:left w:val="none"/>
-          <w:bottom w:val="none"/>
+          <w:top w:val="none" w:color="000000" w:sz="4" w:space="0"/>
+          <w:left w:val="none" w:color="000000" w:sz="4" w:space="0"/>
+          <w:bottom w:val="none" w:color="000000" w:sz="4" w:space="0"/>
           <w:right w:val="single" w:color="000000" w:themeColor="accent6" w:themeTint="98" w:sz="4" w:space="0"/>
         </w:tcBorders>
       </w:tcPr>
@@ -25740,10 +25989,10 @@
       <w:tcPr>
         <w:shd w:val="clear" w:color="ffffff" w:themeColor="light1" w:fill="ffffff" w:themeFill="light1"/>
         <w:tcBorders>
-          <w:top w:val="none"/>
-          <w:left w:val="none"/>
+          <w:top w:val="none" w:color="000000" w:sz="4" w:space="0"/>
+          <w:left w:val="none" w:color="000000" w:sz="4" w:space="0"/>
           <w:bottom w:val="single" w:color="000000" w:themeColor="accent6" w:themeTint="98" w:sz="4" w:space="0"/>
-          <w:right w:val="none"/>
+          <w:right w:val="none" w:color="000000" w:sz="4" w:space="0"/>
         </w:tcBorders>
       </w:tcPr>
     </w:tblStylePr>
@@ -25763,12 +26012,12 @@
         <w:tblBorders/>
       </w:tblPr>
       <w:tcPr>
-        <w:shd w:color="ffffff"/>
+        <w:shd w:val="clear" w:color="ffffff"/>
         <w:tcBorders>
-          <w:top w:val="none"/>
+          <w:top w:val="none" w:color="000000" w:sz="4" w:space="0"/>
           <w:left w:val="single" w:color="000000" w:themeColor="accent6" w:themeTint="98" w:sz="4" w:space="0"/>
-          <w:bottom w:val="none"/>
-          <w:right w:val="none"/>
+          <w:bottom w:val="none" w:color="000000" w:sz="4" w:space="0"/>
+          <w:right w:val="none" w:color="000000" w:sz="4" w:space="0"/>
         </w:tcBorders>
       </w:tcPr>
     </w:tblStylePr>
@@ -25791,9 +26040,9 @@
         <w:shd w:val="clear" w:color="ffffff" w:themeColor="light1" w:fill="ffffff" w:themeFill="light1"/>
         <w:tcBorders>
           <w:top w:val="single" w:color="000000" w:themeColor="accent6" w:themeTint="98" w:sz="4" w:space="0"/>
-          <w:left w:val="none"/>
-          <w:bottom w:val="none"/>
-          <w:right w:val="none"/>
+          <w:left w:val="none" w:color="000000" w:sz="4" w:space="0"/>
+          <w:bottom w:val="none" w:color="000000" w:sz="4" w:space="0"/>
+          <w:right w:val="none" w:color="000000" w:sz="4" w:space="0"/>
         </w:tcBorders>
       </w:tcPr>
     </w:tblStylePr>
@@ -25868,9 +26117,9 @@
       </w:tcPr>
     </w:tblStylePr>
   </w:style>
-  <w:style w:type="table" w:styleId="116">
+  <w:style w:type="table" w:styleId="812">
     <w:name w:val="Lined - Accent"/>
-    <w:basedOn w:val="661"/>
+    <w:basedOn w:val="892"/>
     <w:uiPriority w:val="99"/>
     <w:pPr>
       <w:pBdr/>
@@ -26105,9 +26354,9 @@
       </w:tcPr>
     </w:tblStylePr>
   </w:style>
-  <w:style w:type="table" w:styleId="117">
+  <w:style w:type="table" w:styleId="813">
     <w:name w:val="Lined - Accent 1"/>
-    <w:basedOn w:val="661"/>
+    <w:basedOn w:val="892"/>
     <w:uiPriority w:val="99"/>
     <w:pPr>
       <w:pBdr/>
@@ -26342,9 +26591,9 @@
       </w:tcPr>
     </w:tblStylePr>
   </w:style>
-  <w:style w:type="table" w:styleId="118">
+  <w:style w:type="table" w:styleId="814">
     <w:name w:val="Lined - Accent 2"/>
-    <w:basedOn w:val="661"/>
+    <w:basedOn w:val="892"/>
     <w:uiPriority w:val="99"/>
     <w:pPr>
       <w:pBdr/>
@@ -26579,9 +26828,9 @@
       </w:tcPr>
     </w:tblStylePr>
   </w:style>
-  <w:style w:type="table" w:styleId="119">
+  <w:style w:type="table" w:styleId="815">
     <w:name w:val="Lined - Accent 3"/>
-    <w:basedOn w:val="661"/>
+    <w:basedOn w:val="892"/>
     <w:uiPriority w:val="99"/>
     <w:pPr>
       <w:pBdr/>
@@ -26816,9 +27065,9 @@
       </w:tcPr>
     </w:tblStylePr>
   </w:style>
-  <w:style w:type="table" w:styleId="120">
+  <w:style w:type="table" w:styleId="816">
     <w:name w:val="Lined - Accent 4"/>
-    <w:basedOn w:val="661"/>
+    <w:basedOn w:val="892"/>
     <w:uiPriority w:val="99"/>
     <w:pPr>
       <w:pBdr/>
@@ -27053,9 +27302,9 @@
       </w:tcPr>
     </w:tblStylePr>
   </w:style>
-  <w:style w:type="table" w:styleId="121">
+  <w:style w:type="table" w:styleId="817">
     <w:name w:val="Lined - Accent 5"/>
-    <w:basedOn w:val="661"/>
+    <w:basedOn w:val="892"/>
     <w:uiPriority w:val="99"/>
     <w:pPr>
       <w:pBdr/>
@@ -27290,9 +27539,9 @@
       </w:tcPr>
     </w:tblStylePr>
   </w:style>
-  <w:style w:type="table" w:styleId="122">
+  <w:style w:type="table" w:styleId="818">
     <w:name w:val="Lined - Accent 6"/>
-    <w:basedOn w:val="661"/>
+    <w:basedOn w:val="892"/>
     <w:uiPriority w:val="99"/>
     <w:pPr>
       <w:pBdr/>
@@ -27527,9 +27776,9 @@
       </w:tcPr>
     </w:tblStylePr>
   </w:style>
-  <w:style w:type="table" w:styleId="123">
+  <w:style w:type="table" w:styleId="819">
     <w:name w:val="Bordered &amp; Lined - Accent"/>
-    <w:basedOn w:val="661"/>
+    <w:basedOn w:val="892"/>
     <w:uiPriority w:val="99"/>
     <w:pPr>
       <w:pBdr/>
@@ -27771,9 +28020,9 @@
       </w:tcPr>
     </w:tblStylePr>
   </w:style>
-  <w:style w:type="table" w:styleId="124">
+  <w:style w:type="table" w:styleId="820">
     <w:name w:val="Bordered &amp; Lined - Accent 1"/>
-    <w:basedOn w:val="661"/>
+    <w:basedOn w:val="892"/>
     <w:uiPriority w:val="99"/>
     <w:pPr>
       <w:pBdr/>
@@ -28015,9 +28264,9 @@
       </w:tcPr>
     </w:tblStylePr>
   </w:style>
-  <w:style w:type="table" w:styleId="125">
+  <w:style w:type="table" w:styleId="821">
     <w:name w:val="Bordered &amp; Lined - Accent 2"/>
-    <w:basedOn w:val="661"/>
+    <w:basedOn w:val="892"/>
     <w:uiPriority w:val="99"/>
     <w:pPr>
       <w:pBdr/>
@@ -28259,9 +28508,9 @@
       </w:tcPr>
     </w:tblStylePr>
   </w:style>
-  <w:style w:type="table" w:styleId="126">
+  <w:style w:type="table" w:styleId="822">
     <w:name w:val="Bordered &amp; Lined - Accent 3"/>
-    <w:basedOn w:val="661"/>
+    <w:basedOn w:val="892"/>
     <w:uiPriority w:val="99"/>
     <w:pPr>
       <w:pBdr/>
@@ -28503,9 +28752,9 @@
       </w:tcPr>
     </w:tblStylePr>
   </w:style>
-  <w:style w:type="table" w:styleId="127">
+  <w:style w:type="table" w:styleId="823">
     <w:name w:val="Bordered &amp; Lined - Accent 4"/>
-    <w:basedOn w:val="661"/>
+    <w:basedOn w:val="892"/>
     <w:uiPriority w:val="99"/>
     <w:pPr>
       <w:pBdr/>
@@ -28747,9 +28996,9 @@
       </w:tcPr>
     </w:tblStylePr>
   </w:style>
-  <w:style w:type="table" w:styleId="128">
+  <w:style w:type="table" w:styleId="824">
     <w:name w:val="Bordered &amp; Lined - Accent 5"/>
-    <w:basedOn w:val="661"/>
+    <w:basedOn w:val="892"/>
     <w:uiPriority w:val="99"/>
     <w:pPr>
       <w:pBdr/>
@@ -28991,9 +29240,9 @@
       </w:tcPr>
     </w:tblStylePr>
   </w:style>
-  <w:style w:type="table" w:styleId="129">
+  <w:style w:type="table" w:styleId="825">
     <w:name w:val="Bordered &amp; Lined - Accent 6"/>
-    <w:basedOn w:val="661"/>
+    <w:basedOn w:val="892"/>
     <w:uiPriority w:val="99"/>
     <w:pPr>
       <w:pBdr/>
@@ -29235,9 +29484,9 @@
       </w:tcPr>
     </w:tblStylePr>
   </w:style>
-  <w:style w:type="table" w:styleId="130">
+  <w:style w:type="table" w:styleId="826">
     <w:name w:val="Bordered"/>
-    <w:basedOn w:val="661"/>
+    <w:basedOn w:val="892"/>
     <w:uiPriority w:val="99"/>
     <w:pPr>
       <w:pBdr/>
@@ -29466,9 +29715,9 @@
       </w:tcPr>
     </w:tblStylePr>
   </w:style>
-  <w:style w:type="table" w:styleId="131">
+  <w:style w:type="table" w:styleId="827">
     <w:name w:val="Bordered - Accent 1"/>
-    <w:basedOn w:val="661"/>
+    <w:basedOn w:val="892"/>
     <w:uiPriority w:val="99"/>
     <w:pPr>
       <w:pBdr/>
@@ -29697,9 +29946,9 @@
       </w:tcPr>
     </w:tblStylePr>
   </w:style>
-  <w:style w:type="table" w:styleId="132">
+  <w:style w:type="table" w:styleId="828">
     <w:name w:val="Bordered - Accent 2"/>
-    <w:basedOn w:val="661"/>
+    <w:basedOn w:val="892"/>
     <w:uiPriority w:val="99"/>
     <w:pPr>
       <w:pBdr/>
@@ -29928,9 +30177,9 @@
       </w:tcPr>
     </w:tblStylePr>
   </w:style>
-  <w:style w:type="table" w:styleId="133">
+  <w:style w:type="table" w:styleId="829">
     <w:name w:val="Bordered - Accent 3"/>
-    <w:basedOn w:val="661"/>
+    <w:basedOn w:val="892"/>
     <w:uiPriority w:val="99"/>
     <w:pPr>
       <w:pBdr/>
@@ -30159,9 +30408,9 @@
       </w:tcPr>
     </w:tblStylePr>
   </w:style>
-  <w:style w:type="table" w:styleId="134">
+  <w:style w:type="table" w:styleId="830">
     <w:name w:val="Bordered - Accent 4"/>
-    <w:basedOn w:val="661"/>
+    <w:basedOn w:val="892"/>
     <w:uiPriority w:val="99"/>
     <w:pPr>
       <w:pBdr/>
@@ -30390,9 +30639,9 @@
       </w:tcPr>
     </w:tblStylePr>
   </w:style>
-  <w:style w:type="table" w:styleId="135">
+  <w:style w:type="table" w:styleId="831">
     <w:name w:val="Bordered - Accent 5"/>
-    <w:basedOn w:val="661"/>
+    <w:basedOn w:val="892"/>
     <w:uiPriority w:val="99"/>
     <w:pPr>
       <w:pBdr/>
@@ -30621,9 +30870,9 @@
       </w:tcPr>
     </w:tblStylePr>
   </w:style>
-  <w:style w:type="table" w:styleId="136">
+  <w:style w:type="table" w:styleId="832">
     <w:name w:val="Bordered - Accent 6"/>
-    <w:basedOn w:val="661"/>
+    <w:basedOn w:val="892"/>
     <w:uiPriority w:val="99"/>
     <w:pPr>
       <w:pBdr/>
@@ -30852,11 +31101,11 @@
       </w:tcPr>
     </w:tblStylePr>
   </w:style>
-  <w:style w:type="paragraph" w:styleId="138">
+  <w:style w:type="paragraph" w:styleId="833">
     <w:name w:val="Heading 1"/>
-    <w:basedOn w:val="660"/>
-    <w:next w:val="660"/>
-    <w:link w:val="149"/>
+    <w:basedOn w:val="891"/>
+    <w:next w:val="891"/>
+    <w:link w:val="843"/>
     <w:uiPriority w:val="9"/>
     <w:qFormat/>
     <w:pPr>
@@ -30874,11 +31123,11 @@
       <w:szCs w:val="40"/>
     </w:rPr>
   </w:style>
-  <w:style w:type="paragraph" w:styleId="139">
+  <w:style w:type="paragraph" w:styleId="834">
     <w:name w:val="Heading 2"/>
-    <w:basedOn w:val="660"/>
-    <w:next w:val="660"/>
-    <w:link w:val="150"/>
+    <w:basedOn w:val="891"/>
+    <w:next w:val="891"/>
+    <w:link w:val="844"/>
     <w:uiPriority w:val="9"/>
     <w:unhideWhenUsed/>
     <w:qFormat/>
@@ -30897,11 +31146,11 @@
       <w:szCs w:val="32"/>
     </w:rPr>
   </w:style>
-  <w:style w:type="paragraph" w:styleId="140">
+  <w:style w:type="paragraph" w:styleId="835">
     <w:name w:val="Heading 3"/>
-    <w:basedOn w:val="660"/>
-    <w:next w:val="660"/>
-    <w:link w:val="151"/>
+    <w:basedOn w:val="891"/>
+    <w:next w:val="891"/>
+    <w:link w:val="845"/>
     <w:uiPriority w:val="9"/>
     <w:unhideWhenUsed/>
     <w:qFormat/>
@@ -30920,11 +31169,11 @@
       <w:szCs w:val="28"/>
     </w:rPr>
   </w:style>
-  <w:style w:type="paragraph" w:styleId="141">
+  <w:style w:type="paragraph" w:styleId="836">
     <w:name w:val="Heading 4"/>
-    <w:basedOn w:val="660"/>
-    <w:next w:val="660"/>
-    <w:link w:val="152"/>
+    <w:basedOn w:val="891"/>
+    <w:next w:val="891"/>
+    <w:link w:val="846"/>
     <w:uiPriority w:val="9"/>
     <w:unhideWhenUsed/>
     <w:qFormat/>
@@ -30943,11 +31192,11 @@
       <w:color w:val="0f4761" w:themeColor="accent1" w:themeShade="BF"/>
     </w:rPr>
   </w:style>
-  <w:style w:type="paragraph" w:styleId="142">
+  <w:style w:type="paragraph" w:styleId="837">
     <w:name w:val="Heading 5"/>
-    <w:basedOn w:val="660"/>
-    <w:next w:val="660"/>
-    <w:link w:val="153"/>
+    <w:basedOn w:val="891"/>
+    <w:next w:val="891"/>
+    <w:link w:val="847"/>
     <w:uiPriority w:val="9"/>
     <w:unhideWhenUsed/>
     <w:qFormat/>
@@ -30964,11 +31213,11 @@
       <w:color w:val="0f4761" w:themeColor="accent1" w:themeShade="BF"/>
     </w:rPr>
   </w:style>
-  <w:style w:type="paragraph" w:styleId="143">
+  <w:style w:type="paragraph" w:styleId="838">
     <w:name w:val="Heading 6"/>
-    <w:basedOn w:val="660"/>
-    <w:next w:val="660"/>
-    <w:link w:val="154"/>
+    <w:basedOn w:val="891"/>
+    <w:next w:val="891"/>
+    <w:link w:val="848"/>
     <w:uiPriority w:val="9"/>
     <w:unhideWhenUsed/>
     <w:qFormat/>
@@ -30987,11 +31236,11 @@
       <w:color w:val="595959" w:themeColor="text1" w:themeTint="A6"/>
     </w:rPr>
   </w:style>
-  <w:style w:type="paragraph" w:styleId="144">
+  <w:style w:type="paragraph" w:styleId="839">
     <w:name w:val="Heading 7"/>
-    <w:basedOn w:val="660"/>
-    <w:next w:val="660"/>
-    <w:link w:val="155"/>
+    <w:basedOn w:val="891"/>
+    <w:next w:val="891"/>
+    <w:link w:val="849"/>
     <w:uiPriority w:val="9"/>
     <w:unhideWhenUsed/>
     <w:qFormat/>
@@ -31008,11 +31257,11 @@
       <w:color w:val="595959" w:themeColor="text1" w:themeTint="A6"/>
     </w:rPr>
   </w:style>
-  <w:style w:type="paragraph" w:styleId="145">
+  <w:style w:type="paragraph" w:styleId="840">
     <w:name w:val="Heading 8"/>
-    <w:basedOn w:val="660"/>
-    <w:next w:val="660"/>
-    <w:link w:val="156"/>
+    <w:basedOn w:val="891"/>
+    <w:next w:val="891"/>
+    <w:link w:val="850"/>
     <w:uiPriority w:val="9"/>
     <w:unhideWhenUsed/>
     <w:qFormat/>
@@ -31031,11 +31280,11 @@
       <w:color w:val="272727" w:themeColor="text1" w:themeTint="D8"/>
     </w:rPr>
   </w:style>
-  <w:style w:type="paragraph" w:styleId="146">
+  <w:style w:type="paragraph" w:styleId="841">
     <w:name w:val="Heading 9"/>
-    <w:basedOn w:val="660"/>
-    <w:next w:val="660"/>
-    <w:link w:val="157"/>
+    <w:basedOn w:val="891"/>
+    <w:next w:val="891"/>
+    <w:link w:val="851"/>
     <w:uiPriority w:val="9"/>
     <w:unhideWhenUsed/>
     <w:qFormat/>
@@ -31054,7 +31303,7 @@
       <w:color w:val="272727" w:themeColor="text1" w:themeTint="D8"/>
     </w:rPr>
   </w:style>
-  <w:style w:type="character" w:styleId="147" w:default="1">
+  <w:style w:type="character" w:styleId="842" w:default="1">
     <w:name w:val="Default Paragraph Font"/>
     <w:uiPriority w:val="1"/>
     <w:semiHidden/>
@@ -31065,10 +31314,10 @@
       <w:ind/>
     </w:pPr>
   </w:style>
-  <w:style w:type="character" w:styleId="149">
+  <w:style w:type="character" w:styleId="843">
     <w:name w:val="Heading 1 Char"/>
-    <w:basedOn w:val="147"/>
-    <w:link w:val="138"/>
+    <w:basedOn w:val="842"/>
+    <w:link w:val="833"/>
     <w:uiPriority w:val="9"/>
     <w:pPr>
       <w:pBdr/>
@@ -31082,10 +31331,10 @@
       <w:szCs w:val="40"/>
     </w:rPr>
   </w:style>
-  <w:style w:type="character" w:styleId="150">
+  <w:style w:type="character" w:styleId="844">
     <w:name w:val="Heading 2 Char"/>
-    <w:basedOn w:val="147"/>
-    <w:link w:val="139"/>
+    <w:basedOn w:val="842"/>
+    <w:link w:val="834"/>
     <w:uiPriority w:val="9"/>
     <w:pPr>
       <w:pBdr/>
@@ -31099,10 +31348,10 @@
       <w:szCs w:val="32"/>
     </w:rPr>
   </w:style>
-  <w:style w:type="character" w:styleId="151">
+  <w:style w:type="character" w:styleId="845">
     <w:name w:val="Heading 3 Char"/>
-    <w:basedOn w:val="147"/>
-    <w:link w:val="140"/>
+    <w:basedOn w:val="842"/>
+    <w:link w:val="835"/>
     <w:uiPriority w:val="9"/>
     <w:pPr>
       <w:pBdr/>
@@ -31116,10 +31365,10 @@
       <w:szCs w:val="28"/>
     </w:rPr>
   </w:style>
-  <w:style w:type="character" w:styleId="152">
+  <w:style w:type="character" w:styleId="846">
     <w:name w:val="Heading 4 Char"/>
-    <w:basedOn w:val="147"/>
-    <w:link w:val="141"/>
+    <w:basedOn w:val="842"/>
+    <w:link w:val="836"/>
     <w:uiPriority w:val="9"/>
     <w:pPr>
       <w:pBdr/>
@@ -31133,10 +31382,10 @@
       <w:color w:val="0f4761" w:themeColor="accent1" w:themeShade="BF"/>
     </w:rPr>
   </w:style>
-  <w:style w:type="character" w:styleId="153">
+  <w:style w:type="character" w:styleId="847">
     <w:name w:val="Heading 5 Char"/>
-    <w:basedOn w:val="147"/>
-    <w:link w:val="142"/>
+    <w:basedOn w:val="842"/>
+    <w:link w:val="837"/>
     <w:uiPriority w:val="9"/>
     <w:pPr>
       <w:pBdr/>
@@ -31148,10 +31397,10 @@
       <w:color w:val="0f4761" w:themeColor="accent1" w:themeShade="BF"/>
     </w:rPr>
   </w:style>
-  <w:style w:type="character" w:styleId="154">
+  <w:style w:type="character" w:styleId="848">
     <w:name w:val="Heading 6 Char"/>
-    <w:basedOn w:val="147"/>
-    <w:link w:val="143"/>
+    <w:basedOn w:val="842"/>
+    <w:link w:val="838"/>
     <w:uiPriority w:val="9"/>
     <w:pPr>
       <w:pBdr/>
@@ -31165,10 +31414,10 @@
       <w:color w:val="595959" w:themeColor="text1" w:themeTint="A6"/>
     </w:rPr>
   </w:style>
-  <w:style w:type="character" w:styleId="155">
+  <w:style w:type="character" w:styleId="849">
     <w:name w:val="Heading 7 Char"/>
-    <w:basedOn w:val="147"/>
-    <w:link w:val="144"/>
+    <w:basedOn w:val="842"/>
+    <w:link w:val="839"/>
     <w:uiPriority w:val="9"/>
     <w:pPr>
       <w:pBdr/>
@@ -31180,10 +31429,10 @@
       <w:color w:val="595959" w:themeColor="text1" w:themeTint="A6"/>
     </w:rPr>
   </w:style>
-  <w:style w:type="character" w:styleId="156">
+  <w:style w:type="character" w:styleId="850">
     <w:name w:val="Heading 8 Char"/>
-    <w:basedOn w:val="147"/>
-    <w:link w:val="145"/>
+    <w:basedOn w:val="842"/>
+    <w:link w:val="840"/>
     <w:uiPriority w:val="9"/>
     <w:pPr>
       <w:pBdr/>
@@ -31197,10 +31446,10 @@
       <w:color w:val="272727" w:themeColor="text1" w:themeTint="D8"/>
     </w:rPr>
   </w:style>
-  <w:style w:type="character" w:styleId="157">
+  <w:style w:type="character" w:styleId="851">
     <w:name w:val="Heading 9 Char"/>
-    <w:basedOn w:val="147"/>
-    <w:link w:val="146"/>
+    <w:basedOn w:val="842"/>
+    <w:link w:val="841"/>
     <w:uiPriority w:val="9"/>
     <w:pPr>
       <w:pBdr/>
@@ -31214,11 +31463,11 @@
       <w:color w:val="272727" w:themeColor="text1" w:themeTint="D8"/>
     </w:rPr>
   </w:style>
-  <w:style w:type="paragraph" w:styleId="158">
+  <w:style w:type="paragraph" w:styleId="852">
     <w:name w:val="Title"/>
-    <w:basedOn w:val="660"/>
-    <w:next w:val="660"/>
-    <w:link w:val="159"/>
+    <w:basedOn w:val="891"/>
+    <w:next w:val="891"/>
+    <w:link w:val="853"/>
     <w:uiPriority w:val="10"/>
     <w:qFormat/>
     <w:pPr>
@@ -31234,10 +31483,10 @@
       <w:szCs w:val="56"/>
     </w:rPr>
   </w:style>
-  <w:style w:type="character" w:styleId="159">
+  <w:style w:type="character" w:styleId="853">
     <w:name w:val="Title Char"/>
-    <w:basedOn w:val="147"/>
-    <w:link w:val="158"/>
+    <w:basedOn w:val="842"/>
+    <w:link w:val="852"/>
     <w:uiPriority w:val="10"/>
     <w:pPr>
       <w:pBdr/>
@@ -31251,11 +31500,11 @@
       <w:szCs w:val="56"/>
     </w:rPr>
   </w:style>
-  <w:style w:type="paragraph" w:styleId="160">
+  <w:style w:type="paragraph" w:styleId="854">
     <w:name w:val="Subtitle"/>
-    <w:basedOn w:val="660"/>
-    <w:next w:val="660"/>
-    <w:link w:val="161"/>
+    <w:basedOn w:val="891"/>
+    <w:next w:val="891"/>
+    <w:link w:val="855"/>
     <w:uiPriority w:val="11"/>
     <w:qFormat/>
     <w:pPr>
@@ -31273,10 +31522,10 @@
       <w:szCs w:val="28"/>
     </w:rPr>
   </w:style>
-  <w:style w:type="character" w:styleId="161">
+  <w:style w:type="character" w:styleId="855">
     <w:name w:val="Subtitle Char"/>
-    <w:basedOn w:val="147"/>
-    <w:link w:val="160"/>
+    <w:basedOn w:val="842"/>
+    <w:link w:val="854"/>
     <w:uiPriority w:val="11"/>
     <w:pPr>
       <w:pBdr/>
@@ -31290,11 +31539,11 @@
       <w:szCs w:val="28"/>
     </w:rPr>
   </w:style>
-  <w:style w:type="paragraph" w:styleId="162">
+  <w:style w:type="paragraph" w:styleId="856">
     <w:name w:val="Quote"/>
-    <w:basedOn w:val="660"/>
-    <w:next w:val="660"/>
-    <w:link w:val="163"/>
+    <w:basedOn w:val="891"/>
+    <w:next w:val="891"/>
+    <w:link w:val="857"/>
     <w:uiPriority w:val="29"/>
     <w:qFormat/>
     <w:pPr>
@@ -31309,10 +31558,10 @@
       <w:color w:val="404040" w:themeColor="text1" w:themeTint="BF"/>
     </w:rPr>
   </w:style>
-  <w:style w:type="character" w:styleId="163">
+  <w:style w:type="character" w:styleId="857">
     <w:name w:val="Quote Char"/>
-    <w:basedOn w:val="147"/>
-    <w:link w:val="162"/>
+    <w:basedOn w:val="842"/>
+    <w:link w:val="856"/>
     <w:uiPriority w:val="29"/>
     <w:pPr>
       <w:pBdr/>
@@ -31325,9 +31574,9 @@
       <w:color w:val="404040" w:themeColor="text1" w:themeTint="BF"/>
     </w:rPr>
   </w:style>
-  <w:style w:type="character" w:styleId="165">
+  <w:style w:type="character" w:styleId="858">
     <w:name w:val="Intense Emphasis"/>
-    <w:basedOn w:val="147"/>
+    <w:basedOn w:val="842"/>
     <w:uiPriority w:val="21"/>
     <w:qFormat/>
     <w:pPr>
@@ -31341,11 +31590,11 @@
       <w:color w:val="0f4761" w:themeColor="accent1" w:themeShade="BF"/>
     </w:rPr>
   </w:style>
-  <w:style w:type="paragraph" w:styleId="166">
+  <w:style w:type="paragraph" w:styleId="859">
     <w:name w:val="Intense Quote"/>
-    <w:basedOn w:val="660"/>
-    <w:next w:val="660"/>
-    <w:link w:val="167"/>
+    <w:basedOn w:val="891"/>
+    <w:next w:val="891"/>
+    <w:link w:val="860"/>
     <w:uiPriority w:val="30"/>
     <w:qFormat/>
     <w:pPr>
@@ -31363,10 +31612,10 @@
       <w:color w:val="0f4761" w:themeColor="accent1" w:themeShade="BF"/>
     </w:rPr>
   </w:style>
-  <w:style w:type="character" w:styleId="167">
+  <w:style w:type="character" w:styleId="860">
     <w:name w:val="Intense Quote Char"/>
-    <w:basedOn w:val="147"/>
-    <w:link w:val="166"/>
+    <w:basedOn w:val="842"/>
+    <w:link w:val="859"/>
     <w:uiPriority w:val="30"/>
     <w:pPr>
       <w:pBdr/>
@@ -31379,9 +31628,9 @@
       <w:color w:val="0f4761" w:themeColor="accent1" w:themeShade="BF"/>
     </w:rPr>
   </w:style>
-  <w:style w:type="character" w:styleId="168">
+  <w:style w:type="character" w:styleId="861">
     <w:name w:val="Intense Reference"/>
-    <w:basedOn w:val="147"/>
+    <w:basedOn w:val="842"/>
     <w:uiPriority w:val="32"/>
     <w:qFormat/>
     <w:pPr>
@@ -31397,9 +31646,9 @@
       <w:spacing w:val="5"/>
     </w:rPr>
   </w:style>
-  <w:style w:type="character" w:styleId="170">
+  <w:style w:type="character" w:styleId="862">
     <w:name w:val="Subtle Emphasis"/>
-    <w:basedOn w:val="147"/>
+    <w:basedOn w:val="842"/>
     <w:uiPriority w:val="19"/>
     <w:qFormat/>
     <w:pPr>
@@ -31413,9 +31662,9 @@
       <w:color w:val="404040" w:themeColor="text1" w:themeTint="BF"/>
     </w:rPr>
   </w:style>
-  <w:style w:type="character" w:styleId="171">
+  <w:style w:type="character" w:styleId="863">
     <w:name w:val="Emphasis"/>
-    <w:basedOn w:val="147"/>
+    <w:basedOn w:val="842"/>
     <w:uiPriority w:val="20"/>
     <w:qFormat/>
     <w:pPr>
@@ -31428,9 +31677,9 @@
       <w:iCs/>
     </w:rPr>
   </w:style>
-  <w:style w:type="character" w:styleId="172">
+  <w:style w:type="character" w:styleId="864">
     <w:name w:val="Strong"/>
-    <w:basedOn w:val="147"/>
+    <w:basedOn w:val="842"/>
     <w:uiPriority w:val="22"/>
     <w:qFormat/>
     <w:pPr>
@@ -31443,9 +31692,9 @@
       <w:bCs/>
     </w:rPr>
   </w:style>
-  <w:style w:type="character" w:styleId="173">
+  <w:style w:type="character" w:styleId="865">
     <w:name w:val="Subtle Reference"/>
-    <w:basedOn w:val="147"/>
+    <w:basedOn w:val="842"/>
     <w:uiPriority w:val="31"/>
     <w:qFormat/>
     <w:pPr>
@@ -31458,9 +31707,9 @@
       <w:color w:val="5a5a5a" w:themeColor="text1" w:themeTint="A5"/>
     </w:rPr>
   </w:style>
-  <w:style w:type="character" w:styleId="174">
+  <w:style w:type="character" w:styleId="866">
     <w:name w:val="Book Title"/>
-    <w:basedOn w:val="147"/>
+    <w:basedOn w:val="842"/>
     <w:uiPriority w:val="33"/>
     <w:qFormat/>
     <w:pPr>
@@ -31476,10 +31725,10 @@
       <w:spacing w:val="5"/>
     </w:rPr>
   </w:style>
-  <w:style w:type="paragraph" w:styleId="175">
+  <w:style w:type="paragraph" w:styleId="867">
     <w:name w:val="Header"/>
-    <w:basedOn w:val="660"/>
-    <w:link w:val="176"/>
+    <w:basedOn w:val="891"/>
+    <w:link w:val="868"/>
     <w:uiPriority w:val="99"/>
     <w:unhideWhenUsed/>
     <w:pPr>
@@ -31492,10 +31741,10 @@
       <w:ind/>
     </w:pPr>
   </w:style>
-  <w:style w:type="character" w:styleId="176">
+  <w:style w:type="character" w:styleId="868">
     <w:name w:val="Header Char"/>
-    <w:basedOn w:val="147"/>
-    <w:link w:val="175"/>
+    <w:basedOn w:val="842"/>
+    <w:link w:val="867"/>
     <w:uiPriority w:val="99"/>
     <w:pPr>
       <w:pBdr/>
@@ -31503,10 +31752,10 @@
       <w:ind/>
     </w:pPr>
   </w:style>
-  <w:style w:type="paragraph" w:styleId="177">
+  <w:style w:type="paragraph" w:styleId="869">
     <w:name w:val="Footer"/>
-    <w:basedOn w:val="660"/>
-    <w:link w:val="178"/>
+    <w:basedOn w:val="891"/>
+    <w:link w:val="870"/>
     <w:uiPriority w:val="99"/>
     <w:unhideWhenUsed/>
     <w:pPr>
@@ -31519,10 +31768,10 @@
       <w:ind/>
     </w:pPr>
   </w:style>
-  <w:style w:type="character" w:styleId="178">
+  <w:style w:type="character" w:styleId="870">
     <w:name w:val="Footer Char"/>
-    <w:basedOn w:val="147"/>
-    <w:link w:val="177"/>
+    <w:basedOn w:val="842"/>
+    <w:link w:val="869"/>
     <w:uiPriority w:val="99"/>
     <w:pPr>
       <w:pBdr/>
@@ -31530,10 +31779,10 @@
       <w:ind/>
     </w:pPr>
   </w:style>
-  <w:style w:type="paragraph" w:styleId="179">
+  <w:style w:type="paragraph" w:styleId="871">
     <w:name w:val="Caption"/>
-    <w:basedOn w:val="660"/>
-    <w:next w:val="660"/>
+    <w:basedOn w:val="891"/>
+    <w:next w:val="891"/>
     <w:uiPriority w:val="35"/>
     <w:unhideWhenUsed/>
     <w:qFormat/>
@@ -31550,10 +31799,10 @@
       <w:szCs w:val="18"/>
     </w:rPr>
   </w:style>
-  <w:style w:type="paragraph" w:styleId="180">
+  <w:style w:type="paragraph" w:styleId="872">
     <w:name w:val="footnote text"/>
-    <w:basedOn w:val="660"/>
-    <w:link w:val="181"/>
+    <w:basedOn w:val="891"/>
+    <w:link w:val="873"/>
     <w:uiPriority w:val="99"/>
     <w:semiHidden/>
     <w:unhideWhenUsed/>
@@ -31567,10 +31816,10 @@
       <w:szCs w:val="20"/>
     </w:rPr>
   </w:style>
-  <w:style w:type="character" w:styleId="181">
+  <w:style w:type="character" w:styleId="873">
     <w:name w:val="Footnote Text Char"/>
-    <w:basedOn w:val="147"/>
-    <w:link w:val="180"/>
+    <w:basedOn w:val="842"/>
+    <w:link w:val="872"/>
     <w:uiPriority w:val="99"/>
     <w:semiHidden/>
     <w:pPr>
@@ -31583,9 +31832,9 @@
       <w:szCs w:val="20"/>
     </w:rPr>
   </w:style>
-  <w:style w:type="character" w:styleId="182">
+  <w:style w:type="character" w:styleId="874">
     <w:name w:val="footnote reference"/>
-    <w:basedOn w:val="147"/>
+    <w:basedOn w:val="842"/>
     <w:uiPriority w:val="99"/>
     <w:semiHidden/>
     <w:unhideWhenUsed/>
@@ -31598,10 +31847,10 @@
       <w:vertAlign w:val="superscript"/>
     </w:rPr>
   </w:style>
-  <w:style w:type="paragraph" w:styleId="183">
+  <w:style w:type="paragraph" w:styleId="875">
     <w:name w:val="endnote text"/>
-    <w:basedOn w:val="660"/>
-    <w:link w:val="184"/>
+    <w:basedOn w:val="891"/>
+    <w:link w:val="876"/>
     <w:uiPriority w:val="99"/>
     <w:semiHidden/>
     <w:unhideWhenUsed/>
@@ -31615,10 +31864,10 @@
       <w:szCs w:val="20"/>
     </w:rPr>
   </w:style>
-  <w:style w:type="character" w:styleId="184">
+  <w:style w:type="character" w:styleId="876">
     <w:name w:val="Endnote Text Char"/>
-    <w:basedOn w:val="147"/>
-    <w:link w:val="183"/>
+    <w:basedOn w:val="842"/>
+    <w:link w:val="875"/>
     <w:uiPriority w:val="99"/>
     <w:semiHidden/>
     <w:pPr>
@@ -31631,9 +31880,9 @@
       <w:szCs w:val="20"/>
     </w:rPr>
   </w:style>
-  <w:style w:type="character" w:styleId="185">
+  <w:style w:type="character" w:styleId="877">
     <w:name w:val="endnote reference"/>
-    <w:basedOn w:val="147"/>
+    <w:basedOn w:val="842"/>
     <w:uiPriority w:val="99"/>
     <w:semiHidden/>
     <w:unhideWhenUsed/>
@@ -31646,9 +31895,9 @@
       <w:vertAlign w:val="superscript"/>
     </w:rPr>
   </w:style>
-  <w:style w:type="character" w:styleId="186">
+  <w:style w:type="character" w:styleId="878">
     <w:name w:val="Hyperlink"/>
-    <w:basedOn w:val="147"/>
+    <w:basedOn w:val="842"/>
     <w:uiPriority w:val="99"/>
     <w:unhideWhenUsed/>
     <w:pPr>
@@ -31661,9 +31910,9 @@
       <w:u w:val="single"/>
     </w:rPr>
   </w:style>
-  <w:style w:type="character" w:styleId="187">
+  <w:style w:type="character" w:styleId="879">
     <w:name w:val="FollowedHyperlink"/>
-    <w:basedOn w:val="147"/>
+    <w:basedOn w:val="842"/>
     <w:uiPriority w:val="99"/>
     <w:semiHidden/>
     <w:unhideWhenUsed/>
@@ -31677,10 +31926,10 @@
       <w:u w:val="single"/>
     </w:rPr>
   </w:style>
-  <w:style w:type="paragraph" w:styleId="188">
+  <w:style w:type="paragraph" w:styleId="880">
     <w:name w:val="toc 1"/>
-    <w:basedOn w:val="660"/>
-    <w:next w:val="660"/>
+    <w:basedOn w:val="891"/>
+    <w:next w:val="891"/>
     <w:uiPriority w:val="39"/>
     <w:unhideWhenUsed/>
     <w:pPr>
@@ -31689,10 +31938,10 @@
       <w:ind/>
     </w:pPr>
   </w:style>
-  <w:style w:type="paragraph" w:styleId="189">
+  <w:style w:type="paragraph" w:styleId="881">
     <w:name w:val="toc 2"/>
-    <w:basedOn w:val="660"/>
-    <w:next w:val="660"/>
+    <w:basedOn w:val="891"/>
+    <w:next w:val="891"/>
     <w:uiPriority w:val="39"/>
     <w:unhideWhenUsed/>
     <w:pPr>
@@ -31701,10 +31950,10 @@
       <w:ind w:left="220"/>
     </w:pPr>
   </w:style>
-  <w:style w:type="paragraph" w:styleId="190">
+  <w:style w:type="paragraph" w:styleId="882">
     <w:name w:val="toc 3"/>
-    <w:basedOn w:val="660"/>
-    <w:next w:val="660"/>
+    <w:basedOn w:val="891"/>
+    <w:next w:val="891"/>
     <w:uiPriority w:val="39"/>
     <w:unhideWhenUsed/>
     <w:pPr>
@@ -31713,10 +31962,10 @@
       <w:ind w:left="440"/>
     </w:pPr>
   </w:style>
-  <w:style w:type="paragraph" w:styleId="191">
+  <w:style w:type="paragraph" w:styleId="883">
     <w:name w:val="toc 4"/>
-    <w:basedOn w:val="660"/>
-    <w:next w:val="660"/>
+    <w:basedOn w:val="891"/>
+    <w:next w:val="891"/>
     <w:uiPriority w:val="39"/>
     <w:unhideWhenUsed/>
     <w:pPr>
@@ -31725,10 +31974,10 @@
       <w:ind w:left="660"/>
     </w:pPr>
   </w:style>
-  <w:style w:type="paragraph" w:styleId="192">
+  <w:style w:type="paragraph" w:styleId="884">
     <w:name w:val="toc 5"/>
-    <w:basedOn w:val="660"/>
-    <w:next w:val="660"/>
+    <w:basedOn w:val="891"/>
+    <w:next w:val="891"/>
     <w:uiPriority w:val="39"/>
     <w:unhideWhenUsed/>
     <w:pPr>
@@ -31737,10 +31986,10 @@
       <w:ind w:left="880"/>
     </w:pPr>
   </w:style>
-  <w:style w:type="paragraph" w:styleId="193">
+  <w:style w:type="paragraph" w:styleId="885">
     <w:name w:val="toc 6"/>
-    <w:basedOn w:val="660"/>
-    <w:next w:val="660"/>
+    <w:basedOn w:val="891"/>
+    <w:next w:val="891"/>
     <w:uiPriority w:val="39"/>
     <w:unhideWhenUsed/>
     <w:pPr>
@@ -31749,10 +31998,10 @@
       <w:ind w:left="1100"/>
     </w:pPr>
   </w:style>
-  <w:style w:type="paragraph" w:styleId="194">
+  <w:style w:type="paragraph" w:styleId="886">
     <w:name w:val="toc 7"/>
-    <w:basedOn w:val="660"/>
-    <w:next w:val="660"/>
+    <w:basedOn w:val="891"/>
+    <w:next w:val="891"/>
     <w:uiPriority w:val="39"/>
     <w:unhideWhenUsed/>
     <w:pPr>
@@ -31761,10 +32010,10 @@
       <w:ind w:left="1320"/>
     </w:pPr>
   </w:style>
-  <w:style w:type="paragraph" w:styleId="195">
+  <w:style w:type="paragraph" w:styleId="887">
     <w:name w:val="toc 8"/>
-    <w:basedOn w:val="660"/>
-    <w:next w:val="660"/>
+    <w:basedOn w:val="891"/>
+    <w:next w:val="891"/>
     <w:uiPriority w:val="39"/>
     <w:unhideWhenUsed/>
     <w:pPr>
@@ -31773,10 +32022,10 @@
       <w:ind w:left="1540"/>
     </w:pPr>
   </w:style>
-  <w:style w:type="paragraph" w:styleId="196">
+  <w:style w:type="paragraph" w:styleId="888">
     <w:name w:val="toc 9"/>
-    <w:basedOn w:val="660"/>
-    <w:next w:val="660"/>
+    <w:basedOn w:val="891"/>
+    <w:next w:val="891"/>
     <w:uiPriority w:val="39"/>
     <w:unhideWhenUsed/>
     <w:pPr>
@@ -31785,7 +32034,7 @@
       <w:ind w:left="1760"/>
     </w:pPr>
   </w:style>
-  <w:style w:type="paragraph" w:styleId="206">
+  <w:style w:type="paragraph" w:styleId="889">
     <w:name w:val="TOC Heading"/>
     <w:uiPriority w:val="39"/>
     <w:unhideWhenUsed/>
@@ -31795,10 +32044,10 @@
       <w:ind/>
     </w:pPr>
   </w:style>
-  <w:style w:type="paragraph" w:styleId="207">
+  <w:style w:type="paragraph" w:styleId="890">
     <w:name w:val="table of figures"/>
-    <w:basedOn w:val="660"/>
-    <w:next w:val="660"/>
+    <w:basedOn w:val="891"/>
+    <w:next w:val="891"/>
     <w:uiPriority w:val="99"/>
     <w:unhideWhenUsed/>
     <w:pPr>
@@ -31807,7 +32056,7 @@
       <w:ind/>
     </w:pPr>
   </w:style>
-  <w:style w:type="paragraph" w:styleId="660" w:default="1">
+  <w:style w:type="paragraph" w:styleId="891" w:default="1">
     <w:name w:val="Normal"/>
     <w:qFormat/>
     <w:pPr>
@@ -31816,7 +32065,7 @@
       <w:ind/>
     </w:pPr>
   </w:style>
-  <w:style w:type="table" w:styleId="661" w:default="1">
+  <w:style w:type="table" w:styleId="892" w:default="1">
     <w:name w:val="Normal Table"/>
     <w:uiPriority w:val="99"/>
     <w:semiHidden/>
@@ -32009,7 +32258,7 @@
       </w:tcPr>
     </w:tblStylePr>
   </w:style>
-  <w:style w:type="numbering" w:styleId="662" w:default="1">
+  <w:style w:type="numbering" w:styleId="893" w:default="1">
     <w:name w:val="No List"/>
     <w:uiPriority w:val="99"/>
     <w:semiHidden/>
@@ -32020,9 +32269,9 @@
       <w:ind/>
     </w:pPr>
   </w:style>
-  <w:style w:type="paragraph" w:styleId="663">
+  <w:style w:type="paragraph" w:styleId="894">
     <w:name w:val="No Spacing"/>
-    <w:basedOn w:val="660"/>
+    <w:basedOn w:val="891"/>
     <w:uiPriority w:val="1"/>
     <w:qFormat/>
     <w:pPr>
@@ -32031,9 +32280,9 @@
       <w:ind/>
     </w:pPr>
   </w:style>
-  <w:style w:type="paragraph" w:styleId="664">
+  <w:style w:type="paragraph" w:styleId="895">
     <w:name w:val="List Paragraph"/>
-    <w:basedOn w:val="660"/>
+    <w:basedOn w:val="891"/>
     <w:uiPriority w:val="34"/>
     <w:qFormat/>
     <w:pPr>

</xml_diff>

<commit_message>
Actualizado documento registro cambios
</commit_message>
<xml_diff>
--- a/Registro de cambios.docx
+++ b/Registro de cambios.docx
@@ -4,7 +4,7 @@
   <w:body>
     <w:p>
       <w:pPr>
-        <w:pStyle w:val="833"/>
+        <w:pStyle w:val="835"/>
         <w:pBdr/>
         <w:spacing/>
         <w:ind/>
@@ -17,7 +17,7 @@
     </w:p>
     <w:p>
       <w:pPr>
-        <w:pStyle w:val="836"/>
+        <w:pStyle w:val="838"/>
         <w:pBdr/>
         <w:spacing/>
         <w:ind/>
@@ -30,7 +30,7 @@
     </w:p>
     <w:p>
       <w:pPr>
-        <w:pStyle w:val="895"/>
+        <w:pStyle w:val="897"/>
         <w:numPr>
           <w:ilvl w:val="0"/>
           <w:numId w:val="1"/>
@@ -50,10 +50,15 @@
           <w:highlight w:val="none"/>
         </w:rPr>
       </w:r>
+      <w:r>
+        <w:rPr>
+          <w:highlight w:val="none"/>
+        </w:rPr>
+      </w:r>
     </w:p>
     <w:p>
       <w:pPr>
-        <w:pStyle w:val="895"/>
+        <w:pStyle w:val="897"/>
         <w:numPr>
           <w:ilvl w:val="0"/>
           <w:numId w:val="1"/>
@@ -85,7 +90,7 @@
     </w:p>
     <w:p>
       <w:pPr>
-        <w:pStyle w:val="895"/>
+        <w:pStyle w:val="897"/>
         <w:numPr>
           <w:ilvl w:val="0"/>
           <w:numId w:val="1"/>
@@ -117,7 +122,7 @@
     </w:p>
     <w:p>
       <w:pPr>
-        <w:pStyle w:val="895"/>
+        <w:pStyle w:val="897"/>
         <w:numPr>
           <w:ilvl w:val="0"/>
           <w:numId w:val="1"/>
@@ -149,7 +154,7 @@
     </w:p>
     <w:p>
       <w:pPr>
-        <w:pStyle w:val="836"/>
+        <w:pStyle w:val="838"/>
         <w:pBdr/>
         <w:spacing/>
         <w:ind/>
@@ -170,7 +175,7 @@
     </w:p>
     <w:p>
       <w:pPr>
-        <w:pStyle w:val="895"/>
+        <w:pStyle w:val="897"/>
         <w:numPr>
           <w:ilvl w:val="0"/>
           <w:numId w:val="2"/>
@@ -190,10 +195,15 @@
           <w:highlight w:val="none"/>
         </w:rPr>
       </w:r>
+      <w:r>
+        <w:rPr>
+          <w:highlight w:val="none"/>
+        </w:rPr>
+      </w:r>
     </w:p>
     <w:p>
       <w:pPr>
-        <w:pStyle w:val="895"/>
+        <w:pStyle w:val="897"/>
         <w:numPr>
           <w:ilvl w:val="0"/>
           <w:numId w:val="2"/>
@@ -224,7 +234,7 @@
     </w:p>
     <w:p>
       <w:pPr>
-        <w:pStyle w:val="836"/>
+        <w:pStyle w:val="838"/>
         <w:pBdr/>
         <w:spacing/>
         <w:ind/>
@@ -245,7 +255,7 @@
     </w:p>
     <w:p>
       <w:pPr>
-        <w:pStyle w:val="895"/>
+        <w:pStyle w:val="897"/>
         <w:numPr>
           <w:ilvl w:val="0"/>
           <w:numId w:val="3"/>
@@ -265,10 +275,15 @@
           <w:highlight w:val="none"/>
         </w:rPr>
       </w:r>
+      <w:r>
+        <w:rPr>
+          <w:highlight w:val="none"/>
+        </w:rPr>
+      </w:r>
     </w:p>
     <w:p>
       <w:pPr>
-        <w:pStyle w:val="836"/>
+        <w:pStyle w:val="838"/>
         <w:pBdr/>
         <w:spacing/>
         <w:ind/>
@@ -289,7 +304,7 @@
     </w:p>
     <w:p>
       <w:pPr>
-        <w:pStyle w:val="895"/>
+        <w:pStyle w:val="897"/>
         <w:numPr>
           <w:ilvl w:val="0"/>
           <w:numId w:val="4"/>
@@ -309,10 +324,15 @@
           <w:highlight w:val="none"/>
         </w:rPr>
       </w:r>
+      <w:r>
+        <w:rPr>
+          <w:highlight w:val="none"/>
+        </w:rPr>
+      </w:r>
     </w:p>
     <w:p>
       <w:pPr>
-        <w:pStyle w:val="895"/>
+        <w:pStyle w:val="897"/>
         <w:numPr>
           <w:ilvl w:val="0"/>
           <w:numId w:val="4"/>
@@ -343,7 +363,7 @@
     </w:p>
     <w:p>
       <w:pPr>
-        <w:pStyle w:val="895"/>
+        <w:pStyle w:val="897"/>
         <w:numPr>
           <w:ilvl w:val="0"/>
           <w:numId w:val="4"/>
@@ -374,7 +394,7 @@
     </w:p>
     <w:p>
       <w:pPr>
-        <w:pStyle w:val="836"/>
+        <w:pStyle w:val="838"/>
         <w:pBdr/>
         <w:spacing/>
         <w:ind/>
@@ -395,7 +415,7 @@
     </w:p>
     <w:p>
       <w:pPr>
-        <w:pStyle w:val="895"/>
+        <w:pStyle w:val="897"/>
         <w:numPr>
           <w:ilvl w:val="0"/>
           <w:numId w:val="5"/>
@@ -415,10 +435,15 @@
           <w:highlight w:val="none"/>
         </w:rPr>
       </w:r>
+      <w:r>
+        <w:rPr>
+          <w:highlight w:val="none"/>
+        </w:rPr>
+      </w:r>
     </w:p>
     <w:p>
       <w:pPr>
-        <w:pStyle w:val="895"/>
+        <w:pStyle w:val="897"/>
         <w:numPr>
           <w:ilvl w:val="0"/>
           <w:numId w:val="5"/>
@@ -449,7 +474,7 @@
     </w:p>
     <w:p>
       <w:pPr>
-        <w:pStyle w:val="895"/>
+        <w:pStyle w:val="897"/>
         <w:numPr>
           <w:ilvl w:val="0"/>
           <w:numId w:val="5"/>
@@ -480,7 +505,7 @@
     </w:p>
     <w:p>
       <w:pPr>
-        <w:pStyle w:val="836"/>
+        <w:pStyle w:val="838"/>
         <w:pBdr/>
         <w:spacing/>
         <w:ind/>
@@ -501,7 +526,7 @@
     </w:p>
     <w:p>
       <w:pPr>
-        <w:pStyle w:val="895"/>
+        <w:pStyle w:val="897"/>
         <w:numPr>
           <w:ilvl w:val="0"/>
           <w:numId w:val="6"/>
@@ -516,7 +541,77 @@
       <w:r>
         <w:t xml:space="preserve">Creado el modelo de usuarios.</w:t>
       </w:r>
+      <w:r>
+        <w:rPr>
+          <w:highlight w:val="none"/>
+        </w:rPr>
+      </w:r>
+    </w:p>
+    <w:p>
+      <w:pPr>
+        <w:pStyle w:val="838"/>
+        <w:pBdr/>
+        <w:spacing/>
+        <w:ind/>
+        <w:rPr/>
+      </w:pPr>
+      <w:r>
+        <w:rPr>
+          <w:highlight w:val="none"/>
+        </w:rPr>
+      </w:r>
+      <w:r>
+        <w:rPr>
+          <w:highlight w:val="none"/>
+        </w:rPr>
+        <w:t xml:space="preserve">28/03/2025</w:t>
+      </w:r>
       <w:r/>
+    </w:p>
+    <w:p>
+      <w:pPr>
+        <w:pStyle w:val="897"/>
+        <w:numPr>
+          <w:ilvl w:val="0"/>
+          <w:numId w:val="7"/>
+        </w:numPr>
+        <w:pBdr/>
+        <w:spacing/>
+        <w:ind/>
+        <w:rPr>
+          <w:highlight w:val="none"/>
+        </w:rPr>
+      </w:pPr>
+      <w:r>
+        <w:t xml:space="preserve">Solucionado un pequeño error visual en el archivo 'readme'.</w:t>
+      </w:r>
+      <w:r/>
+    </w:p>
+    <w:p>
+      <w:pPr>
+        <w:pStyle w:val="897"/>
+        <w:numPr>
+          <w:ilvl w:val="0"/>
+          <w:numId w:val="7"/>
+        </w:numPr>
+        <w:pBdr/>
+        <w:spacing/>
+        <w:ind/>
+        <w:rPr>
+          <w:highlight w:val="none"/>
+        </w:rPr>
+      </w:pPr>
+      <w:r>
+        <w:rPr>
+          <w:highlight w:val="none"/>
+        </w:rPr>
+        <w:t xml:space="preserve">Creado el controlador de usuarios y corregido un error (estaba llamando a películas) en el modelo de usuarios.</w:t>
+      </w:r>
+      <w:r>
+        <w:rPr>
+          <w:highlight w:val="none"/>
+        </w:rPr>
+      </w:r>
     </w:p>
     <w:p>
       <w:pPr>
@@ -1492,6 +1587,152 @@
       <w:suff w:val="tab"/>
     </w:lvl>
   </w:abstractNum>
+  <w:abstractNum w:abstractNumId="6">
+    <w:lvl w:ilvl="0">
+      <w:isLgl w:val="false"/>
+      <w:lvlJc w:val="left"/>
+      <w:lvlText w:val="·"/>
+      <w:numFmt w:val="bullet"/>
+      <w:pPr>
+        <w:pBdr/>
+        <w:spacing/>
+        <w:ind w:hanging="360" w:left="720"/>
+      </w:pPr>
+      <w:rPr>
+        <w:rFonts w:hint="default" w:ascii="Symbol" w:hAnsi="Symbol" w:eastAsia="Symbol" w:cs="Symbol"/>
+      </w:rPr>
+      <w:start w:val="1"/>
+      <w:suff w:val="tab"/>
+    </w:lvl>
+    <w:lvl w:ilvl="1">
+      <w:isLgl w:val="false"/>
+      <w:lvlJc w:val="left"/>
+      <w:lvlText w:val="o"/>
+      <w:numFmt w:val="bullet"/>
+      <w:pPr>
+        <w:pBdr/>
+        <w:spacing/>
+        <w:ind w:hanging="360" w:left="1440"/>
+      </w:pPr>
+      <w:rPr>
+        <w:rFonts w:hint="default" w:ascii="Courier New" w:hAnsi="Courier New" w:eastAsia="Courier New" w:cs="Courier New"/>
+      </w:rPr>
+      <w:start w:val="1"/>
+      <w:suff w:val="tab"/>
+    </w:lvl>
+    <w:lvl w:ilvl="2">
+      <w:isLgl w:val="false"/>
+      <w:lvlJc w:val="left"/>
+      <w:lvlText w:val="§"/>
+      <w:numFmt w:val="bullet"/>
+      <w:pPr>
+        <w:pBdr/>
+        <w:spacing/>
+        <w:ind w:hanging="360" w:left="2160"/>
+      </w:pPr>
+      <w:rPr>
+        <w:rFonts w:hint="default" w:ascii="Wingdings" w:hAnsi="Wingdings" w:eastAsia="Wingdings" w:cs="Wingdings"/>
+      </w:rPr>
+      <w:start w:val="1"/>
+      <w:suff w:val="tab"/>
+    </w:lvl>
+    <w:lvl w:ilvl="3">
+      <w:isLgl w:val="false"/>
+      <w:lvlJc w:val="left"/>
+      <w:lvlText w:val="·"/>
+      <w:numFmt w:val="bullet"/>
+      <w:pPr>
+        <w:pBdr/>
+        <w:spacing/>
+        <w:ind w:hanging="360" w:left="2880"/>
+      </w:pPr>
+      <w:rPr>
+        <w:rFonts w:hint="default" w:ascii="Symbol" w:hAnsi="Symbol" w:eastAsia="Symbol" w:cs="Symbol"/>
+      </w:rPr>
+      <w:start w:val="1"/>
+      <w:suff w:val="tab"/>
+    </w:lvl>
+    <w:lvl w:ilvl="4">
+      <w:isLgl w:val="false"/>
+      <w:lvlJc w:val="left"/>
+      <w:lvlText w:val="o"/>
+      <w:numFmt w:val="bullet"/>
+      <w:pPr>
+        <w:pBdr/>
+        <w:spacing/>
+        <w:ind w:hanging="360" w:left="3600"/>
+      </w:pPr>
+      <w:rPr>
+        <w:rFonts w:hint="default" w:ascii="Courier New" w:hAnsi="Courier New" w:eastAsia="Courier New" w:cs="Courier New"/>
+      </w:rPr>
+      <w:start w:val="1"/>
+      <w:suff w:val="tab"/>
+    </w:lvl>
+    <w:lvl w:ilvl="5">
+      <w:isLgl w:val="false"/>
+      <w:lvlJc w:val="left"/>
+      <w:lvlText w:val="§"/>
+      <w:numFmt w:val="bullet"/>
+      <w:pPr>
+        <w:pBdr/>
+        <w:spacing/>
+        <w:ind w:hanging="360" w:left="4320"/>
+      </w:pPr>
+      <w:rPr>
+        <w:rFonts w:hint="default" w:ascii="Wingdings" w:hAnsi="Wingdings" w:eastAsia="Wingdings" w:cs="Wingdings"/>
+      </w:rPr>
+      <w:start w:val="1"/>
+      <w:suff w:val="tab"/>
+    </w:lvl>
+    <w:lvl w:ilvl="6">
+      <w:isLgl w:val="false"/>
+      <w:lvlJc w:val="left"/>
+      <w:lvlText w:val="·"/>
+      <w:numFmt w:val="bullet"/>
+      <w:pPr>
+        <w:pBdr/>
+        <w:spacing/>
+        <w:ind w:hanging="360" w:left="5040"/>
+      </w:pPr>
+      <w:rPr>
+        <w:rFonts w:hint="default" w:ascii="Symbol" w:hAnsi="Symbol" w:eastAsia="Symbol" w:cs="Symbol"/>
+      </w:rPr>
+      <w:start w:val="1"/>
+      <w:suff w:val="tab"/>
+    </w:lvl>
+    <w:lvl w:ilvl="7">
+      <w:isLgl w:val="false"/>
+      <w:lvlJc w:val="left"/>
+      <w:lvlText w:val="o"/>
+      <w:numFmt w:val="bullet"/>
+      <w:pPr>
+        <w:pBdr/>
+        <w:spacing/>
+        <w:ind w:hanging="360" w:left="5760"/>
+      </w:pPr>
+      <w:rPr>
+        <w:rFonts w:hint="default" w:ascii="Courier New" w:hAnsi="Courier New" w:eastAsia="Courier New" w:cs="Courier New"/>
+      </w:rPr>
+      <w:start w:val="1"/>
+      <w:suff w:val="tab"/>
+    </w:lvl>
+    <w:lvl w:ilvl="8">
+      <w:isLgl w:val="false"/>
+      <w:lvlJc w:val="left"/>
+      <w:lvlText w:val="§"/>
+      <w:numFmt w:val="bullet"/>
+      <w:pPr>
+        <w:pBdr/>
+        <w:spacing/>
+        <w:ind w:hanging="360" w:left="6480"/>
+      </w:pPr>
+      <w:rPr>
+        <w:rFonts w:hint="default" w:ascii="Wingdings" w:hAnsi="Wingdings" w:eastAsia="Wingdings" w:cs="Wingdings"/>
+      </w:rPr>
+      <w:start w:val="1"/>
+      <w:suff w:val="tab"/>
+    </w:lvl>
+  </w:abstractNum>
   <w:num w:numId="1">
     <w:abstractNumId w:val="0"/>
   </w:num>
@@ -1509,6 +1750,9 @@
   </w:num>
   <w:num w:numId="6">
     <w:abstractNumId w:val="5"/>
+  </w:num>
+  <w:num w:numId="7">
+    <w:abstractNumId w:val="6"/>
   </w:num>
 </w:numbering>
 </file>
@@ -1671,9 +1915,9 @@
     <w:lsdException w:name="Bibliography" w:uiPriority="37"/>
     <w:lsdException w:name="TOC Heading" w:uiPriority="39" w:qFormat="1"/>
   </w:latentStyles>
-  <w:style w:type="table" w:styleId="707">
+  <w:style w:type="table" w:styleId="709">
     <w:name w:val="Table Grid"/>
-    <w:basedOn w:val="892"/>
+    <w:basedOn w:val="894"/>
     <w:uiPriority w:val="59"/>
     <w:pPr>
       <w:pBdr/>
@@ -1870,9 +2114,9 @@
       </w:tcPr>
     </w:tblStylePr>
   </w:style>
-  <w:style w:type="table" w:styleId="708">
+  <w:style w:type="table" w:styleId="710">
     <w:name w:val="Table Grid Light"/>
-    <w:basedOn w:val="892"/>
+    <w:basedOn w:val="894"/>
     <w:uiPriority w:val="59"/>
     <w:pPr>
       <w:pBdr/>
@@ -2069,9 +2313,9 @@
       </w:tcPr>
     </w:tblStylePr>
   </w:style>
-  <w:style w:type="table" w:styleId="709">
+  <w:style w:type="table" w:styleId="711">
     <w:name w:val="Plain Table 1"/>
-    <w:basedOn w:val="892"/>
+    <w:basedOn w:val="894"/>
     <w:uiPriority w:val="59"/>
     <w:pPr>
       <w:pBdr/>
@@ -2294,9 +2538,9 @@
       </w:tcPr>
     </w:tblStylePr>
   </w:style>
-  <w:style w:type="table" w:styleId="710">
+  <w:style w:type="table" w:styleId="712">
     <w:name w:val="Plain Table 2"/>
-    <w:basedOn w:val="892"/>
+    <w:basedOn w:val="894"/>
     <w:uiPriority w:val="59"/>
     <w:pPr>
       <w:pBdr/>
@@ -2527,9 +2771,9 @@
       </w:tcPr>
     </w:tblStylePr>
   </w:style>
-  <w:style w:type="table" w:styleId="711">
+  <w:style w:type="table" w:styleId="713">
     <w:name w:val="Plain Table 3"/>
-    <w:basedOn w:val="892"/>
+    <w:basedOn w:val="894"/>
     <w:uiPriority w:val="99"/>
     <w:pPr>
       <w:pBdr/>
@@ -2757,9 +3001,9 @@
       </w:tcPr>
     </w:tblStylePr>
   </w:style>
-  <w:style w:type="table" w:styleId="712">
+  <w:style w:type="table" w:styleId="714">
     <w:name w:val="Plain Table 4"/>
-    <w:basedOn w:val="892"/>
+    <w:basedOn w:val="894"/>
     <w:uiPriority w:val="99"/>
     <w:pPr>
       <w:pBdr/>
@@ -2973,9 +3217,9 @@
       </w:tcPr>
     </w:tblStylePr>
   </w:style>
-  <w:style w:type="table" w:styleId="713">
+  <w:style w:type="table" w:styleId="715">
     <w:name w:val="Plain Table 5"/>
-    <w:basedOn w:val="892"/>
+    <w:basedOn w:val="894"/>
     <w:uiPriority w:val="99"/>
     <w:pPr>
       <w:pBdr/>
@@ -3206,9 +3450,9 @@
       </w:tcPr>
     </w:tblStylePr>
   </w:style>
-  <w:style w:type="table" w:styleId="714">
+  <w:style w:type="table" w:styleId="716">
     <w:name w:val="Grid Table 1 Light"/>
-    <w:basedOn w:val="892"/>
+    <w:basedOn w:val="894"/>
     <w:uiPriority w:val="99"/>
     <w:pPr>
       <w:pBdr/>
@@ -3429,9 +3673,9 @@
       </w:tcPr>
     </w:tblStylePr>
   </w:style>
-  <w:style w:type="table" w:styleId="715">
+  <w:style w:type="table" w:styleId="717">
     <w:name w:val="Grid Table 1 Light - Accent 1"/>
-    <w:basedOn w:val="892"/>
+    <w:basedOn w:val="894"/>
     <w:uiPriority w:val="99"/>
     <w:pPr>
       <w:pBdr/>
@@ -3652,9 +3896,9 @@
       </w:tcPr>
     </w:tblStylePr>
   </w:style>
-  <w:style w:type="table" w:styleId="716">
+  <w:style w:type="table" w:styleId="718">
     <w:name w:val="Grid Table 1 Light - Accent 2"/>
-    <w:basedOn w:val="892"/>
+    <w:basedOn w:val="894"/>
     <w:uiPriority w:val="99"/>
     <w:pPr>
       <w:pBdr/>
@@ -3875,9 +4119,9 @@
       </w:tcPr>
     </w:tblStylePr>
   </w:style>
-  <w:style w:type="table" w:styleId="717">
+  <w:style w:type="table" w:styleId="719">
     <w:name w:val="Grid Table 1 Light - Accent 3"/>
-    <w:basedOn w:val="892"/>
+    <w:basedOn w:val="894"/>
     <w:uiPriority w:val="99"/>
     <w:pPr>
       <w:pBdr/>
@@ -4098,9 +4342,9 @@
       </w:tcPr>
     </w:tblStylePr>
   </w:style>
-  <w:style w:type="table" w:styleId="718">
+  <w:style w:type="table" w:styleId="720">
     <w:name w:val="Grid Table 1 Light - Accent 4"/>
-    <w:basedOn w:val="892"/>
+    <w:basedOn w:val="894"/>
     <w:uiPriority w:val="99"/>
     <w:pPr>
       <w:pBdr/>
@@ -4321,9 +4565,9 @@
       </w:tcPr>
     </w:tblStylePr>
   </w:style>
-  <w:style w:type="table" w:styleId="719">
+  <w:style w:type="table" w:styleId="721">
     <w:name w:val="Grid Table 1 Light - Accent 5"/>
-    <w:basedOn w:val="892"/>
+    <w:basedOn w:val="894"/>
     <w:uiPriority w:val="99"/>
     <w:pPr>
       <w:pBdr/>
@@ -4544,9 +4788,9 @@
       </w:tcPr>
     </w:tblStylePr>
   </w:style>
-  <w:style w:type="table" w:styleId="720">
+  <w:style w:type="table" w:styleId="722">
     <w:name w:val="Grid Table 1 Light - Accent 6"/>
-    <w:basedOn w:val="892"/>
+    <w:basedOn w:val="894"/>
     <w:uiPriority w:val="99"/>
     <w:pPr>
       <w:pBdr/>
@@ -4767,9 +5011,9 @@
       </w:tcPr>
     </w:tblStylePr>
   </w:style>
-  <w:style w:type="table" w:styleId="721">
+  <w:style w:type="table" w:styleId="723">
     <w:name w:val="Grid Table 2"/>
-    <w:basedOn w:val="892"/>
+    <w:basedOn w:val="894"/>
     <w:uiPriority w:val="99"/>
     <w:pPr>
       <w:pBdr/>
@@ -4999,9 +5243,9 @@
       </w:tcPr>
     </w:tblStylePr>
   </w:style>
-  <w:style w:type="table" w:styleId="722">
+  <w:style w:type="table" w:styleId="724">
     <w:name w:val="Grid Table 2 - Accent 1"/>
-    <w:basedOn w:val="892"/>
+    <w:basedOn w:val="894"/>
     <w:uiPriority w:val="99"/>
     <w:pPr>
       <w:pBdr/>
@@ -5231,9 +5475,9 @@
       </w:tcPr>
     </w:tblStylePr>
   </w:style>
-  <w:style w:type="table" w:styleId="723">
+  <w:style w:type="table" w:styleId="725">
     <w:name w:val="Grid Table 2 - Accent 2"/>
-    <w:basedOn w:val="892"/>
+    <w:basedOn w:val="894"/>
     <w:uiPriority w:val="99"/>
     <w:pPr>
       <w:pBdr/>
@@ -5463,9 +5707,9 @@
       </w:tcPr>
     </w:tblStylePr>
   </w:style>
-  <w:style w:type="table" w:styleId="724">
+  <w:style w:type="table" w:styleId="726">
     <w:name w:val="Grid Table 2 - Accent 3"/>
-    <w:basedOn w:val="892"/>
+    <w:basedOn w:val="894"/>
     <w:uiPriority w:val="99"/>
     <w:pPr>
       <w:pBdr/>
@@ -5695,9 +5939,9 @@
       </w:tcPr>
     </w:tblStylePr>
   </w:style>
-  <w:style w:type="table" w:styleId="725">
+  <w:style w:type="table" w:styleId="727">
     <w:name w:val="Grid Table 2 - Accent 4"/>
-    <w:basedOn w:val="892"/>
+    <w:basedOn w:val="894"/>
     <w:uiPriority w:val="99"/>
     <w:pPr>
       <w:pBdr/>
@@ -5927,9 +6171,9 @@
       </w:tcPr>
     </w:tblStylePr>
   </w:style>
-  <w:style w:type="table" w:styleId="726">
+  <w:style w:type="table" w:styleId="728">
     <w:name w:val="Grid Table 2 - Accent 5"/>
-    <w:basedOn w:val="892"/>
+    <w:basedOn w:val="894"/>
     <w:uiPriority w:val="99"/>
     <w:pPr>
       <w:pBdr/>
@@ -6159,9 +6403,9 @@
       </w:tcPr>
     </w:tblStylePr>
   </w:style>
-  <w:style w:type="table" w:styleId="727">
+  <w:style w:type="table" w:styleId="729">
     <w:name w:val="Grid Table 2 - Accent 6"/>
-    <w:basedOn w:val="892"/>
+    <w:basedOn w:val="894"/>
     <w:uiPriority w:val="99"/>
     <w:pPr>
       <w:pBdr/>
@@ -6391,9 +6635,9 @@
       </w:tcPr>
     </w:tblStylePr>
   </w:style>
-  <w:style w:type="table" w:styleId="728">
+  <w:style w:type="table" w:styleId="730">
     <w:name w:val="Grid Table 3"/>
-    <w:basedOn w:val="892"/>
+    <w:basedOn w:val="894"/>
     <w:uiPriority w:val="99"/>
     <w:pPr>
       <w:pBdr/>
@@ -6636,9 +6880,9 @@
       </w:tcPr>
     </w:tblStylePr>
   </w:style>
-  <w:style w:type="table" w:styleId="729">
+  <w:style w:type="table" w:styleId="731">
     <w:name w:val="Grid Table 3 - Accent 1"/>
-    <w:basedOn w:val="892"/>
+    <w:basedOn w:val="894"/>
     <w:uiPriority w:val="99"/>
     <w:pPr>
       <w:pBdr/>
@@ -6881,9 +7125,9 @@
       </w:tcPr>
     </w:tblStylePr>
   </w:style>
-  <w:style w:type="table" w:styleId="730">
+  <w:style w:type="table" w:styleId="732">
     <w:name w:val="Grid Table 3 - Accent 2"/>
-    <w:basedOn w:val="892"/>
+    <w:basedOn w:val="894"/>
     <w:uiPriority w:val="99"/>
     <w:pPr>
       <w:pBdr/>
@@ -7126,9 +7370,9 @@
       </w:tcPr>
     </w:tblStylePr>
   </w:style>
-  <w:style w:type="table" w:styleId="731">
+  <w:style w:type="table" w:styleId="733">
     <w:name w:val="Grid Table 3 - Accent 3"/>
-    <w:basedOn w:val="892"/>
+    <w:basedOn w:val="894"/>
     <w:uiPriority w:val="99"/>
     <w:pPr>
       <w:pBdr/>
@@ -7371,9 +7615,9 @@
       </w:tcPr>
     </w:tblStylePr>
   </w:style>
-  <w:style w:type="table" w:styleId="732">
+  <w:style w:type="table" w:styleId="734">
     <w:name w:val="Grid Table 3 - Accent 4"/>
-    <w:basedOn w:val="892"/>
+    <w:basedOn w:val="894"/>
     <w:uiPriority w:val="99"/>
     <w:pPr>
       <w:pBdr/>
@@ -7616,9 +7860,9 @@
       </w:tcPr>
     </w:tblStylePr>
   </w:style>
-  <w:style w:type="table" w:styleId="733">
+  <w:style w:type="table" w:styleId="735">
     <w:name w:val="Grid Table 3 - Accent 5"/>
-    <w:basedOn w:val="892"/>
+    <w:basedOn w:val="894"/>
     <w:uiPriority w:val="99"/>
     <w:pPr>
       <w:pBdr/>
@@ -7861,9 +8105,9 @@
       </w:tcPr>
     </w:tblStylePr>
   </w:style>
-  <w:style w:type="table" w:styleId="734">
+  <w:style w:type="table" w:styleId="736">
     <w:name w:val="Grid Table 3 - Accent 6"/>
-    <w:basedOn w:val="892"/>
+    <w:basedOn w:val="894"/>
     <w:uiPriority w:val="99"/>
     <w:pPr>
       <w:pBdr/>
@@ -8106,9 +8350,9 @@
       </w:tcPr>
     </w:tblStylePr>
   </w:style>
-  <w:style w:type="table" w:styleId="735">
+  <w:style w:type="table" w:styleId="737">
     <w:name w:val="Grid Table 4"/>
-    <w:basedOn w:val="892"/>
+    <w:basedOn w:val="894"/>
     <w:uiPriority w:val="59"/>
     <w:pPr>
       <w:pBdr/>
@@ -8339,9 +8583,9 @@
       </w:tcPr>
     </w:tblStylePr>
   </w:style>
-  <w:style w:type="table" w:styleId="736">
+  <w:style w:type="table" w:styleId="738">
     <w:name w:val="Grid Table 4 - Accent 1"/>
-    <w:basedOn w:val="892"/>
+    <w:basedOn w:val="894"/>
     <w:uiPriority w:val="59"/>
     <w:pPr>
       <w:pBdr/>
@@ -8572,9 +8816,9 @@
       </w:tcPr>
     </w:tblStylePr>
   </w:style>
-  <w:style w:type="table" w:styleId="737">
+  <w:style w:type="table" w:styleId="739">
     <w:name w:val="Grid Table 4 - Accent 2"/>
-    <w:basedOn w:val="892"/>
+    <w:basedOn w:val="894"/>
     <w:uiPriority w:val="59"/>
     <w:pPr>
       <w:pBdr/>
@@ -8805,9 +9049,9 @@
       </w:tcPr>
     </w:tblStylePr>
   </w:style>
-  <w:style w:type="table" w:styleId="738">
+  <w:style w:type="table" w:styleId="740">
     <w:name w:val="Grid Table 4 - Accent 3"/>
-    <w:basedOn w:val="892"/>
+    <w:basedOn w:val="894"/>
     <w:uiPriority w:val="59"/>
     <w:pPr>
       <w:pBdr/>
@@ -9038,9 +9282,9 @@
       </w:tcPr>
     </w:tblStylePr>
   </w:style>
-  <w:style w:type="table" w:styleId="739">
+  <w:style w:type="table" w:styleId="741">
     <w:name w:val="Grid Table 4 - Accent 4"/>
-    <w:basedOn w:val="892"/>
+    <w:basedOn w:val="894"/>
     <w:uiPriority w:val="59"/>
     <w:pPr>
       <w:pBdr/>
@@ -9271,9 +9515,9 @@
       </w:tcPr>
     </w:tblStylePr>
   </w:style>
-  <w:style w:type="table" w:styleId="740">
+  <w:style w:type="table" w:styleId="742">
     <w:name w:val="Grid Table 4 - Accent 5"/>
-    <w:basedOn w:val="892"/>
+    <w:basedOn w:val="894"/>
     <w:uiPriority w:val="59"/>
     <w:pPr>
       <w:pBdr/>
@@ -9504,9 +9748,9 @@
       </w:tcPr>
     </w:tblStylePr>
   </w:style>
-  <w:style w:type="table" w:styleId="741">
+  <w:style w:type="table" w:styleId="743">
     <w:name w:val="Grid Table 4 - Accent 6"/>
-    <w:basedOn w:val="892"/>
+    <w:basedOn w:val="894"/>
     <w:uiPriority w:val="59"/>
     <w:pPr>
       <w:pBdr/>
@@ -9737,9 +9981,9 @@
       </w:tcPr>
     </w:tblStylePr>
   </w:style>
-  <w:style w:type="table" w:styleId="742">
+  <w:style w:type="table" w:styleId="744">
     <w:name w:val="Grid Table 5 Dark"/>
-    <w:basedOn w:val="892"/>
+    <w:basedOn w:val="894"/>
     <w:uiPriority w:val="99"/>
     <w:pPr>
       <w:pBdr/>
@@ -9965,9 +10209,9 @@
       </w:tcPr>
     </w:tblStylePr>
   </w:style>
-  <w:style w:type="table" w:styleId="743">
+  <w:style w:type="table" w:styleId="745">
     <w:name w:val="Grid Table 5 Dark- Accent 1"/>
-    <w:basedOn w:val="892"/>
+    <w:basedOn w:val="894"/>
     <w:uiPriority w:val="99"/>
     <w:pPr>
       <w:pBdr/>
@@ -10193,9 +10437,9 @@
       </w:tcPr>
     </w:tblStylePr>
   </w:style>
-  <w:style w:type="table" w:styleId="744">
+  <w:style w:type="table" w:styleId="746">
     <w:name w:val="Grid Table 5 Dark - Accent 2"/>
-    <w:basedOn w:val="892"/>
+    <w:basedOn w:val="894"/>
     <w:uiPriority w:val="99"/>
     <w:pPr>
       <w:pBdr/>
@@ -10421,9 +10665,9 @@
       </w:tcPr>
     </w:tblStylePr>
   </w:style>
-  <w:style w:type="table" w:styleId="745">
+  <w:style w:type="table" w:styleId="747">
     <w:name w:val="Grid Table 5 Dark - Accent 3"/>
-    <w:basedOn w:val="892"/>
+    <w:basedOn w:val="894"/>
     <w:uiPriority w:val="99"/>
     <w:pPr>
       <w:pBdr/>
@@ -10649,9 +10893,9 @@
       </w:tcPr>
     </w:tblStylePr>
   </w:style>
-  <w:style w:type="table" w:styleId="746">
+  <w:style w:type="table" w:styleId="748">
     <w:name w:val="Grid Table 5 Dark- Accent 4"/>
-    <w:basedOn w:val="892"/>
+    <w:basedOn w:val="894"/>
     <w:uiPriority w:val="99"/>
     <w:pPr>
       <w:pBdr/>
@@ -10877,9 +11121,9 @@
       </w:tcPr>
     </w:tblStylePr>
   </w:style>
-  <w:style w:type="table" w:styleId="747">
+  <w:style w:type="table" w:styleId="749">
     <w:name w:val="Grid Table 5 Dark - Accent 5"/>
-    <w:basedOn w:val="892"/>
+    <w:basedOn w:val="894"/>
     <w:uiPriority w:val="99"/>
     <w:pPr>
       <w:pBdr/>
@@ -11105,9 +11349,9 @@
       </w:tcPr>
     </w:tblStylePr>
   </w:style>
-  <w:style w:type="table" w:styleId="748">
+  <w:style w:type="table" w:styleId="750">
     <w:name w:val="Grid Table 5 Dark - Accent 6"/>
-    <w:basedOn w:val="892"/>
+    <w:basedOn w:val="894"/>
     <w:uiPriority w:val="99"/>
     <w:pPr>
       <w:pBdr/>
@@ -11333,9 +11577,9 @@
       </w:tcPr>
     </w:tblStylePr>
   </w:style>
-  <w:style w:type="table" w:styleId="749">
+  <w:style w:type="table" w:styleId="751">
     <w:name w:val="Grid Table 6 Colorful"/>
-    <w:basedOn w:val="892"/>
+    <w:basedOn w:val="894"/>
     <w:uiPriority w:val="99"/>
     <w:pPr>
       <w:pBdr/>
@@ -11563,9 +11807,9 @@
       </w:tcPr>
     </w:tblStylePr>
   </w:style>
-  <w:style w:type="table" w:styleId="750">
+  <w:style w:type="table" w:styleId="752">
     <w:name w:val="Grid Table 6 Colorful - Accent 1"/>
-    <w:basedOn w:val="892"/>
+    <w:basedOn w:val="894"/>
     <w:uiPriority w:val="99"/>
     <w:pPr>
       <w:pBdr/>
@@ -11793,9 +12037,9 @@
       </w:tcPr>
     </w:tblStylePr>
   </w:style>
-  <w:style w:type="table" w:styleId="751">
+  <w:style w:type="table" w:styleId="753">
     <w:name w:val="Grid Table 6 Colorful - Accent 2"/>
-    <w:basedOn w:val="892"/>
+    <w:basedOn w:val="894"/>
     <w:uiPriority w:val="99"/>
     <w:pPr>
       <w:pBdr/>
@@ -12023,9 +12267,9 @@
       </w:tcPr>
     </w:tblStylePr>
   </w:style>
-  <w:style w:type="table" w:styleId="752">
+  <w:style w:type="table" w:styleId="754">
     <w:name w:val="Grid Table 6 Colorful - Accent 3"/>
-    <w:basedOn w:val="892"/>
+    <w:basedOn w:val="894"/>
     <w:uiPriority w:val="99"/>
     <w:pPr>
       <w:pBdr/>
@@ -12253,9 +12497,9 @@
       </w:tcPr>
     </w:tblStylePr>
   </w:style>
-  <w:style w:type="table" w:styleId="753">
+  <w:style w:type="table" w:styleId="755">
     <w:name w:val="Grid Table 6 Colorful - Accent 4"/>
-    <w:basedOn w:val="892"/>
+    <w:basedOn w:val="894"/>
     <w:uiPriority w:val="99"/>
     <w:pPr>
       <w:pBdr/>
@@ -12483,9 +12727,9 @@
       </w:tcPr>
     </w:tblStylePr>
   </w:style>
-  <w:style w:type="table" w:styleId="754">
+  <w:style w:type="table" w:styleId="756">
     <w:name w:val="Grid Table 6 Colorful - Accent 5"/>
-    <w:basedOn w:val="892"/>
+    <w:basedOn w:val="894"/>
     <w:uiPriority w:val="99"/>
     <w:pPr>
       <w:pBdr/>
@@ -12713,9 +12957,9 @@
       </w:tcPr>
     </w:tblStylePr>
   </w:style>
-  <w:style w:type="table" w:styleId="755">
+  <w:style w:type="table" w:styleId="757">
     <w:name w:val="Grid Table 6 Colorful - Accent 6"/>
-    <w:basedOn w:val="892"/>
+    <w:basedOn w:val="894"/>
     <w:uiPriority w:val="99"/>
     <w:pPr>
       <w:pBdr/>
@@ -12943,9 +13187,9 @@
       </w:tcPr>
     </w:tblStylePr>
   </w:style>
-  <w:style w:type="table" w:styleId="756">
+  <w:style w:type="table" w:styleId="758">
     <w:name w:val="Grid Table 7 Colorful"/>
-    <w:basedOn w:val="892"/>
+    <w:basedOn w:val="894"/>
     <w:uiPriority w:val="99"/>
     <w:pPr>
       <w:pBdr/>
@@ -13197,9 +13441,9 @@
       </w:tcPr>
     </w:tblStylePr>
   </w:style>
-  <w:style w:type="table" w:styleId="757">
+  <w:style w:type="table" w:styleId="759">
     <w:name w:val="Grid Table 7 Colorful - Accent 1"/>
-    <w:basedOn w:val="892"/>
+    <w:basedOn w:val="894"/>
     <w:uiPriority w:val="99"/>
     <w:pPr>
       <w:pBdr/>
@@ -13451,9 +13695,9 @@
       </w:tcPr>
     </w:tblStylePr>
   </w:style>
-  <w:style w:type="table" w:styleId="758">
+  <w:style w:type="table" w:styleId="760">
     <w:name w:val="Grid Table 7 Colorful - Accent 2"/>
-    <w:basedOn w:val="892"/>
+    <w:basedOn w:val="894"/>
     <w:uiPriority w:val="99"/>
     <w:pPr>
       <w:pBdr/>
@@ -13705,9 +13949,9 @@
       </w:tcPr>
     </w:tblStylePr>
   </w:style>
-  <w:style w:type="table" w:styleId="759">
+  <w:style w:type="table" w:styleId="761">
     <w:name w:val="Grid Table 7 Colorful - Accent 3"/>
-    <w:basedOn w:val="892"/>
+    <w:basedOn w:val="894"/>
     <w:uiPriority w:val="99"/>
     <w:pPr>
       <w:pBdr/>
@@ -13959,9 +14203,9 @@
       </w:tcPr>
     </w:tblStylePr>
   </w:style>
-  <w:style w:type="table" w:styleId="760">
+  <w:style w:type="table" w:styleId="762">
     <w:name w:val="Grid Table 7 Colorful - Accent 4"/>
-    <w:basedOn w:val="892"/>
+    <w:basedOn w:val="894"/>
     <w:uiPriority w:val="99"/>
     <w:pPr>
       <w:pBdr/>
@@ -14213,9 +14457,9 @@
       </w:tcPr>
     </w:tblStylePr>
   </w:style>
-  <w:style w:type="table" w:styleId="761">
+  <w:style w:type="table" w:styleId="763">
     <w:name w:val="Grid Table 7 Colorful - Accent 5"/>
-    <w:basedOn w:val="892"/>
+    <w:basedOn w:val="894"/>
     <w:uiPriority w:val="99"/>
     <w:pPr>
       <w:pBdr/>
@@ -14467,9 +14711,9 @@
       </w:tcPr>
     </w:tblStylePr>
   </w:style>
-  <w:style w:type="table" w:styleId="762">
+  <w:style w:type="table" w:styleId="764">
     <w:name w:val="Grid Table 7 Colorful - Accent 6"/>
-    <w:basedOn w:val="892"/>
+    <w:basedOn w:val="894"/>
     <w:uiPriority w:val="99"/>
     <w:pPr>
       <w:pBdr/>
@@ -14721,9 +14965,9 @@
       </w:tcPr>
     </w:tblStylePr>
   </w:style>
-  <w:style w:type="table" w:styleId="763">
+  <w:style w:type="table" w:styleId="765">
     <w:name w:val="List Table 1 Light"/>
-    <w:basedOn w:val="892"/>
+    <w:basedOn w:val="894"/>
     <w:uiPriority w:val="99"/>
     <w:pPr>
       <w:pBdr/>
@@ -14937,9 +15181,9 @@
       </w:tcPr>
     </w:tblStylePr>
   </w:style>
-  <w:style w:type="table" w:styleId="764">
+  <w:style w:type="table" w:styleId="766">
     <w:name w:val="List Table 1 Light - Accent 1"/>
-    <w:basedOn w:val="892"/>
+    <w:basedOn w:val="894"/>
     <w:uiPriority w:val="99"/>
     <w:pPr>
       <w:pBdr/>
@@ -15153,9 +15397,9 @@
       </w:tcPr>
     </w:tblStylePr>
   </w:style>
-  <w:style w:type="table" w:styleId="765">
+  <w:style w:type="table" w:styleId="767">
     <w:name w:val="List Table 1 Light - Accent 2"/>
-    <w:basedOn w:val="892"/>
+    <w:basedOn w:val="894"/>
     <w:uiPriority w:val="99"/>
     <w:pPr>
       <w:pBdr/>
@@ -15369,9 +15613,9 @@
       </w:tcPr>
     </w:tblStylePr>
   </w:style>
-  <w:style w:type="table" w:styleId="766">
+  <w:style w:type="table" w:styleId="768">
     <w:name w:val="List Table 1 Light - Accent 3"/>
-    <w:basedOn w:val="892"/>
+    <w:basedOn w:val="894"/>
     <w:uiPriority w:val="99"/>
     <w:pPr>
       <w:pBdr/>
@@ -15585,9 +15829,9 @@
       </w:tcPr>
     </w:tblStylePr>
   </w:style>
-  <w:style w:type="table" w:styleId="767">
+  <w:style w:type="table" w:styleId="769">
     <w:name w:val="List Table 1 Light - Accent 4"/>
-    <w:basedOn w:val="892"/>
+    <w:basedOn w:val="894"/>
     <w:uiPriority w:val="99"/>
     <w:pPr>
       <w:pBdr/>
@@ -15801,9 +16045,9 @@
       </w:tcPr>
     </w:tblStylePr>
   </w:style>
-  <w:style w:type="table" w:styleId="768">
+  <w:style w:type="table" w:styleId="770">
     <w:name w:val="List Table 1 Light - Accent 5"/>
-    <w:basedOn w:val="892"/>
+    <w:basedOn w:val="894"/>
     <w:uiPriority w:val="99"/>
     <w:pPr>
       <w:pBdr/>
@@ -16017,9 +16261,9 @@
       </w:tcPr>
     </w:tblStylePr>
   </w:style>
-  <w:style w:type="table" w:styleId="769">
+  <w:style w:type="table" w:styleId="771">
     <w:name w:val="List Table 1 Light - Accent 6"/>
-    <w:basedOn w:val="892"/>
+    <w:basedOn w:val="894"/>
     <w:uiPriority w:val="99"/>
     <w:pPr>
       <w:pBdr/>
@@ -16233,9 +16477,9 @@
       </w:tcPr>
     </w:tblStylePr>
   </w:style>
-  <w:style w:type="table" w:styleId="770">
+  <w:style w:type="table" w:styleId="772">
     <w:name w:val="List Table 2"/>
-    <w:basedOn w:val="892"/>
+    <w:basedOn w:val="894"/>
     <w:uiPriority w:val="99"/>
     <w:pPr>
       <w:pBdr/>
@@ -16471,9 +16715,9 @@
       </w:tcPr>
     </w:tblStylePr>
   </w:style>
-  <w:style w:type="table" w:styleId="771">
+  <w:style w:type="table" w:styleId="773">
     <w:name w:val="List Table 2 - Accent 1"/>
-    <w:basedOn w:val="892"/>
+    <w:basedOn w:val="894"/>
     <w:uiPriority w:val="99"/>
     <w:pPr>
       <w:pBdr/>
@@ -16709,9 +16953,9 @@
       </w:tcPr>
     </w:tblStylePr>
   </w:style>
-  <w:style w:type="table" w:styleId="772">
+  <w:style w:type="table" w:styleId="774">
     <w:name w:val="List Table 2 - Accent 2"/>
-    <w:basedOn w:val="892"/>
+    <w:basedOn w:val="894"/>
     <w:uiPriority w:val="99"/>
     <w:pPr>
       <w:pBdr/>
@@ -16947,9 +17191,9 @@
       </w:tcPr>
     </w:tblStylePr>
   </w:style>
-  <w:style w:type="table" w:styleId="773">
+  <w:style w:type="table" w:styleId="775">
     <w:name w:val="List Table 2 - Accent 3"/>
-    <w:basedOn w:val="892"/>
+    <w:basedOn w:val="894"/>
     <w:uiPriority w:val="99"/>
     <w:pPr>
       <w:pBdr/>
@@ -17185,9 +17429,9 @@
       </w:tcPr>
     </w:tblStylePr>
   </w:style>
-  <w:style w:type="table" w:styleId="774">
+  <w:style w:type="table" w:styleId="776">
     <w:name w:val="List Table 2 - Accent 4"/>
-    <w:basedOn w:val="892"/>
+    <w:basedOn w:val="894"/>
     <w:uiPriority w:val="99"/>
     <w:pPr>
       <w:pBdr/>
@@ -17423,9 +17667,9 @@
       </w:tcPr>
     </w:tblStylePr>
   </w:style>
-  <w:style w:type="table" w:styleId="775">
+  <w:style w:type="table" w:styleId="777">
     <w:name w:val="List Table 2 - Accent 5"/>
-    <w:basedOn w:val="892"/>
+    <w:basedOn w:val="894"/>
     <w:uiPriority w:val="99"/>
     <w:pPr>
       <w:pBdr/>
@@ -17661,9 +17905,9 @@
       </w:tcPr>
     </w:tblStylePr>
   </w:style>
-  <w:style w:type="table" w:styleId="776">
+  <w:style w:type="table" w:styleId="778">
     <w:name w:val="List Table 2 - Accent 6"/>
-    <w:basedOn w:val="892"/>
+    <w:basedOn w:val="894"/>
     <w:uiPriority w:val="99"/>
     <w:pPr>
       <w:pBdr/>
@@ -17899,9 +18143,9 @@
       </w:tcPr>
     </w:tblStylePr>
   </w:style>
-  <w:style w:type="table" w:styleId="777">
+  <w:style w:type="table" w:styleId="779">
     <w:name w:val="List Table 3"/>
-    <w:basedOn w:val="892"/>
+    <w:basedOn w:val="894"/>
     <w:uiPriority w:val="99"/>
     <w:pPr>
       <w:pBdr/>
@@ -18127,9 +18371,9 @@
       </w:tcPr>
     </w:tblStylePr>
   </w:style>
-  <w:style w:type="table" w:styleId="778">
+  <w:style w:type="table" w:styleId="780">
     <w:name w:val="List Table 3 - Accent 1"/>
-    <w:basedOn w:val="892"/>
+    <w:basedOn w:val="894"/>
     <w:uiPriority w:val="99"/>
     <w:pPr>
       <w:pBdr/>
@@ -18355,9 +18599,9 @@
       </w:tcPr>
     </w:tblStylePr>
   </w:style>
-  <w:style w:type="table" w:styleId="779">
+  <w:style w:type="table" w:styleId="781">
     <w:name w:val="List Table 3 - Accent 2"/>
-    <w:basedOn w:val="892"/>
+    <w:basedOn w:val="894"/>
     <w:uiPriority w:val="99"/>
     <w:pPr>
       <w:pBdr/>
@@ -18583,9 +18827,9 @@
       </w:tcPr>
     </w:tblStylePr>
   </w:style>
-  <w:style w:type="table" w:styleId="780">
+  <w:style w:type="table" w:styleId="782">
     <w:name w:val="List Table 3 - Accent 3"/>
-    <w:basedOn w:val="892"/>
+    <w:basedOn w:val="894"/>
     <w:uiPriority w:val="99"/>
     <w:pPr>
       <w:pBdr/>
@@ -18811,9 +19055,9 @@
       </w:tcPr>
     </w:tblStylePr>
   </w:style>
-  <w:style w:type="table" w:styleId="781">
+  <w:style w:type="table" w:styleId="783">
     <w:name w:val="List Table 3 - Accent 4"/>
-    <w:basedOn w:val="892"/>
+    <w:basedOn w:val="894"/>
     <w:uiPriority w:val="99"/>
     <w:pPr>
       <w:pBdr/>
@@ -19039,9 +19283,9 @@
       </w:tcPr>
     </w:tblStylePr>
   </w:style>
-  <w:style w:type="table" w:styleId="782">
+  <w:style w:type="table" w:styleId="784">
     <w:name w:val="List Table 3 - Accent 5"/>
-    <w:basedOn w:val="892"/>
+    <w:basedOn w:val="894"/>
     <w:uiPriority w:val="99"/>
     <w:pPr>
       <w:pBdr/>
@@ -19267,9 +19511,9 @@
       </w:tcPr>
     </w:tblStylePr>
   </w:style>
-  <w:style w:type="table" w:styleId="783">
+  <w:style w:type="table" w:styleId="785">
     <w:name w:val="List Table 3 - Accent 6"/>
-    <w:basedOn w:val="892"/>
+    <w:basedOn w:val="894"/>
     <w:uiPriority w:val="99"/>
     <w:pPr>
       <w:pBdr/>
@@ -19495,9 +19739,9 @@
       </w:tcPr>
     </w:tblStylePr>
   </w:style>
-  <w:style w:type="table" w:styleId="784">
+  <w:style w:type="table" w:styleId="786">
     <w:name w:val="List Table 4"/>
-    <w:basedOn w:val="892"/>
+    <w:basedOn w:val="894"/>
     <w:uiPriority w:val="99"/>
     <w:pPr>
       <w:pBdr/>
@@ -19720,9 +19964,9 @@
       </w:tcPr>
     </w:tblStylePr>
   </w:style>
-  <w:style w:type="table" w:styleId="785">
+  <w:style w:type="table" w:styleId="787">
     <w:name w:val="List Table 4 - Accent 1"/>
-    <w:basedOn w:val="892"/>
+    <w:basedOn w:val="894"/>
     <w:uiPriority w:val="99"/>
     <w:pPr>
       <w:pBdr/>
@@ -19945,9 +20189,9 @@
       </w:tcPr>
     </w:tblStylePr>
   </w:style>
-  <w:style w:type="table" w:styleId="786">
+  <w:style w:type="table" w:styleId="788">
     <w:name w:val="List Table 4 - Accent 2"/>
-    <w:basedOn w:val="892"/>
+    <w:basedOn w:val="894"/>
     <w:uiPriority w:val="99"/>
     <w:pPr>
       <w:pBdr/>
@@ -20170,9 +20414,9 @@
       </w:tcPr>
     </w:tblStylePr>
   </w:style>
-  <w:style w:type="table" w:styleId="787">
+  <w:style w:type="table" w:styleId="789">
     <w:name w:val="List Table 4 - Accent 3"/>
-    <w:basedOn w:val="892"/>
+    <w:basedOn w:val="894"/>
     <w:uiPriority w:val="99"/>
     <w:pPr>
       <w:pBdr/>
@@ -20395,9 +20639,9 @@
       </w:tcPr>
     </w:tblStylePr>
   </w:style>
-  <w:style w:type="table" w:styleId="788">
+  <w:style w:type="table" w:styleId="790">
     <w:name w:val="List Table 4 - Accent 4"/>
-    <w:basedOn w:val="892"/>
+    <w:basedOn w:val="894"/>
     <w:uiPriority w:val="99"/>
     <w:pPr>
       <w:pBdr/>
@@ -20620,9 +20864,9 @@
       </w:tcPr>
     </w:tblStylePr>
   </w:style>
-  <w:style w:type="table" w:styleId="789">
+  <w:style w:type="table" w:styleId="791">
     <w:name w:val="List Table 4 - Accent 5"/>
-    <w:basedOn w:val="892"/>
+    <w:basedOn w:val="894"/>
     <w:uiPriority w:val="99"/>
     <w:pPr>
       <w:pBdr/>
@@ -20845,9 +21089,9 @@
       </w:tcPr>
     </w:tblStylePr>
   </w:style>
-  <w:style w:type="table" w:styleId="790">
+  <w:style w:type="table" w:styleId="792">
     <w:name w:val="List Table 4 - Accent 6"/>
-    <w:basedOn w:val="892"/>
+    <w:basedOn w:val="894"/>
     <w:uiPriority w:val="99"/>
     <w:pPr>
       <w:pBdr/>
@@ -21070,9 +21314,9 @@
       </w:tcPr>
     </w:tblStylePr>
   </w:style>
-  <w:style w:type="table" w:styleId="791">
+  <w:style w:type="table" w:styleId="793">
     <w:name w:val="List Table 5 Dark"/>
-    <w:basedOn w:val="892"/>
+    <w:basedOn w:val="894"/>
     <w:uiPriority w:val="99"/>
     <w:pPr>
       <w:pBdr/>
@@ -21312,9 +21556,9 @@
       </w:tcPr>
     </w:tblStylePr>
   </w:style>
-  <w:style w:type="table" w:styleId="792">
+  <w:style w:type="table" w:styleId="794">
     <w:name w:val="List Table 5 Dark - Accent 1"/>
-    <w:basedOn w:val="892"/>
+    <w:basedOn w:val="894"/>
     <w:uiPriority w:val="99"/>
     <w:pPr>
       <w:pBdr/>
@@ -21554,9 +21798,9 @@
       </w:tcPr>
     </w:tblStylePr>
   </w:style>
-  <w:style w:type="table" w:styleId="793">
+  <w:style w:type="table" w:styleId="795">
     <w:name w:val="List Table 5 Dark - Accent 2"/>
-    <w:basedOn w:val="892"/>
+    <w:basedOn w:val="894"/>
     <w:uiPriority w:val="99"/>
     <w:pPr>
       <w:pBdr/>
@@ -21796,9 +22040,9 @@
       </w:tcPr>
     </w:tblStylePr>
   </w:style>
-  <w:style w:type="table" w:styleId="794">
+  <w:style w:type="table" w:styleId="796">
     <w:name w:val="List Table 5 Dark - Accent 3"/>
-    <w:basedOn w:val="892"/>
+    <w:basedOn w:val="894"/>
     <w:uiPriority w:val="99"/>
     <w:pPr>
       <w:pBdr/>
@@ -22038,9 +22282,9 @@
       </w:tcPr>
     </w:tblStylePr>
   </w:style>
-  <w:style w:type="table" w:styleId="795">
+  <w:style w:type="table" w:styleId="797">
     <w:name w:val="List Table 5 Dark - Accent 4"/>
-    <w:basedOn w:val="892"/>
+    <w:basedOn w:val="894"/>
     <w:uiPriority w:val="99"/>
     <w:pPr>
       <w:pBdr/>
@@ -22280,9 +22524,9 @@
       </w:tcPr>
     </w:tblStylePr>
   </w:style>
-  <w:style w:type="table" w:styleId="796">
+  <w:style w:type="table" w:styleId="798">
     <w:name w:val="List Table 5 Dark - Accent 5"/>
-    <w:basedOn w:val="892"/>
+    <w:basedOn w:val="894"/>
     <w:uiPriority w:val="99"/>
     <w:pPr>
       <w:pBdr/>
@@ -22522,9 +22766,9 @@
       </w:tcPr>
     </w:tblStylePr>
   </w:style>
-  <w:style w:type="table" w:styleId="797">
+  <w:style w:type="table" w:styleId="799">
     <w:name w:val="List Table 5 Dark - Accent 6"/>
-    <w:basedOn w:val="892"/>
+    <w:basedOn w:val="894"/>
     <w:uiPriority w:val="99"/>
     <w:pPr>
       <w:pBdr/>
@@ -22764,9 +23008,9 @@
       </w:tcPr>
     </w:tblStylePr>
   </w:style>
-  <w:style w:type="table" w:styleId="798">
+  <w:style w:type="table" w:styleId="800">
     <w:name w:val="List Table 6 Colorful"/>
-    <w:basedOn w:val="892"/>
+    <w:basedOn w:val="894"/>
     <w:uiPriority w:val="99"/>
     <w:pPr>
       <w:pBdr/>
@@ -22987,9 +23231,9 @@
       </w:tcPr>
     </w:tblStylePr>
   </w:style>
-  <w:style w:type="table" w:styleId="799">
+  <w:style w:type="table" w:styleId="801">
     <w:name w:val="List Table 6 Colorful - Accent 1"/>
-    <w:basedOn w:val="892"/>
+    <w:basedOn w:val="894"/>
     <w:uiPriority w:val="99"/>
     <w:pPr>
       <w:pBdr/>
@@ -23210,9 +23454,9 @@
       </w:tcPr>
     </w:tblStylePr>
   </w:style>
-  <w:style w:type="table" w:styleId="800">
+  <w:style w:type="table" w:styleId="802">
     <w:name w:val="List Table 6 Colorful - Accent 2"/>
-    <w:basedOn w:val="892"/>
+    <w:basedOn w:val="894"/>
     <w:uiPriority w:val="99"/>
     <w:pPr>
       <w:pBdr/>
@@ -23433,9 +23677,9 @@
       </w:tcPr>
     </w:tblStylePr>
   </w:style>
-  <w:style w:type="table" w:styleId="801">
+  <w:style w:type="table" w:styleId="803">
     <w:name w:val="List Table 6 Colorful - Accent 3"/>
-    <w:basedOn w:val="892"/>
+    <w:basedOn w:val="894"/>
     <w:uiPriority w:val="99"/>
     <w:pPr>
       <w:pBdr/>
@@ -23656,9 +23900,9 @@
       </w:tcPr>
     </w:tblStylePr>
   </w:style>
-  <w:style w:type="table" w:styleId="802">
+  <w:style w:type="table" w:styleId="804">
     <w:name w:val="List Table 6 Colorful - Accent 4"/>
-    <w:basedOn w:val="892"/>
+    <w:basedOn w:val="894"/>
     <w:uiPriority w:val="99"/>
     <w:pPr>
       <w:pBdr/>
@@ -23879,9 +24123,9 @@
       </w:tcPr>
     </w:tblStylePr>
   </w:style>
-  <w:style w:type="table" w:styleId="803">
+  <w:style w:type="table" w:styleId="805">
     <w:name w:val="List Table 6 Colorful - Accent 5"/>
-    <w:basedOn w:val="892"/>
+    <w:basedOn w:val="894"/>
     <w:uiPriority w:val="99"/>
     <w:pPr>
       <w:pBdr/>
@@ -24102,9 +24346,9 @@
       </w:tcPr>
     </w:tblStylePr>
   </w:style>
-  <w:style w:type="table" w:styleId="804">
+  <w:style w:type="table" w:styleId="806">
     <w:name w:val="List Table 6 Colorful - Accent 6"/>
-    <w:basedOn w:val="892"/>
+    <w:basedOn w:val="894"/>
     <w:uiPriority w:val="99"/>
     <w:pPr>
       <w:pBdr/>
@@ -24325,9 +24569,9 @@
       </w:tcPr>
     </w:tblStylePr>
   </w:style>
-  <w:style w:type="table" w:styleId="805">
+  <w:style w:type="table" w:styleId="807">
     <w:name w:val="List Table 7 Colorful"/>
-    <w:basedOn w:val="892"/>
+    <w:basedOn w:val="894"/>
     <w:uiPriority w:val="99"/>
     <w:pPr>
       <w:pBdr/>
@@ -24581,9 +24825,9 @@
       </w:tcPr>
     </w:tblStylePr>
   </w:style>
-  <w:style w:type="table" w:styleId="806">
+  <w:style w:type="table" w:styleId="808">
     <w:name w:val="List Table 7 Colorful - Accent 1"/>
-    <w:basedOn w:val="892"/>
+    <w:basedOn w:val="894"/>
     <w:uiPriority w:val="99"/>
     <w:pPr>
       <w:pBdr/>
@@ -24837,9 +25081,9 @@
       </w:tcPr>
     </w:tblStylePr>
   </w:style>
-  <w:style w:type="table" w:styleId="807">
+  <w:style w:type="table" w:styleId="809">
     <w:name w:val="List Table 7 Colorful - Accent 2"/>
-    <w:basedOn w:val="892"/>
+    <w:basedOn w:val="894"/>
     <w:uiPriority w:val="99"/>
     <w:pPr>
       <w:pBdr/>
@@ -25093,9 +25337,9 @@
       </w:tcPr>
     </w:tblStylePr>
   </w:style>
-  <w:style w:type="table" w:styleId="808">
+  <w:style w:type="table" w:styleId="810">
     <w:name w:val="List Table 7 Colorful - Accent 3"/>
-    <w:basedOn w:val="892"/>
+    <w:basedOn w:val="894"/>
     <w:uiPriority w:val="99"/>
     <w:pPr>
       <w:pBdr/>
@@ -25349,9 +25593,9 @@
       </w:tcPr>
     </w:tblStylePr>
   </w:style>
-  <w:style w:type="table" w:styleId="809">
+  <w:style w:type="table" w:styleId="811">
     <w:name w:val="List Table 7 Colorful - Accent 4"/>
-    <w:basedOn w:val="892"/>
+    <w:basedOn w:val="894"/>
     <w:uiPriority w:val="99"/>
     <w:pPr>
       <w:pBdr/>
@@ -25605,9 +25849,9 @@
       </w:tcPr>
     </w:tblStylePr>
   </w:style>
-  <w:style w:type="table" w:styleId="810">
+  <w:style w:type="table" w:styleId="812">
     <w:name w:val="List Table 7 Colorful - Accent 5"/>
-    <w:basedOn w:val="892"/>
+    <w:basedOn w:val="894"/>
     <w:uiPriority w:val="99"/>
     <w:pPr>
       <w:pBdr/>
@@ -25861,9 +26105,9 @@
       </w:tcPr>
     </w:tblStylePr>
   </w:style>
-  <w:style w:type="table" w:styleId="811">
+  <w:style w:type="table" w:styleId="813">
     <w:name w:val="List Table 7 Colorful - Accent 6"/>
-    <w:basedOn w:val="892"/>
+    <w:basedOn w:val="894"/>
     <w:uiPriority w:val="99"/>
     <w:pPr>
       <w:pBdr/>
@@ -26117,9 +26361,9 @@
       </w:tcPr>
     </w:tblStylePr>
   </w:style>
-  <w:style w:type="table" w:styleId="812">
+  <w:style w:type="table" w:styleId="814">
     <w:name w:val="Lined - Accent"/>
-    <w:basedOn w:val="892"/>
+    <w:basedOn w:val="894"/>
     <w:uiPriority w:val="99"/>
     <w:pPr>
       <w:pBdr/>
@@ -26354,9 +26598,9 @@
       </w:tcPr>
     </w:tblStylePr>
   </w:style>
-  <w:style w:type="table" w:styleId="813">
+  <w:style w:type="table" w:styleId="815">
     <w:name w:val="Lined - Accent 1"/>
-    <w:basedOn w:val="892"/>
+    <w:basedOn w:val="894"/>
     <w:uiPriority w:val="99"/>
     <w:pPr>
       <w:pBdr/>
@@ -26591,9 +26835,9 @@
       </w:tcPr>
     </w:tblStylePr>
   </w:style>
-  <w:style w:type="table" w:styleId="814">
+  <w:style w:type="table" w:styleId="816">
     <w:name w:val="Lined - Accent 2"/>
-    <w:basedOn w:val="892"/>
+    <w:basedOn w:val="894"/>
     <w:uiPriority w:val="99"/>
     <w:pPr>
       <w:pBdr/>
@@ -26828,9 +27072,9 @@
       </w:tcPr>
     </w:tblStylePr>
   </w:style>
-  <w:style w:type="table" w:styleId="815">
+  <w:style w:type="table" w:styleId="817">
     <w:name w:val="Lined - Accent 3"/>
-    <w:basedOn w:val="892"/>
+    <w:basedOn w:val="894"/>
     <w:uiPriority w:val="99"/>
     <w:pPr>
       <w:pBdr/>
@@ -27065,9 +27309,9 @@
       </w:tcPr>
     </w:tblStylePr>
   </w:style>
-  <w:style w:type="table" w:styleId="816">
+  <w:style w:type="table" w:styleId="818">
     <w:name w:val="Lined - Accent 4"/>
-    <w:basedOn w:val="892"/>
+    <w:basedOn w:val="894"/>
     <w:uiPriority w:val="99"/>
     <w:pPr>
       <w:pBdr/>
@@ -27302,9 +27546,9 @@
       </w:tcPr>
     </w:tblStylePr>
   </w:style>
-  <w:style w:type="table" w:styleId="817">
+  <w:style w:type="table" w:styleId="819">
     <w:name w:val="Lined - Accent 5"/>
-    <w:basedOn w:val="892"/>
+    <w:basedOn w:val="894"/>
     <w:uiPriority w:val="99"/>
     <w:pPr>
       <w:pBdr/>
@@ -27539,9 +27783,9 @@
       </w:tcPr>
     </w:tblStylePr>
   </w:style>
-  <w:style w:type="table" w:styleId="818">
+  <w:style w:type="table" w:styleId="820">
     <w:name w:val="Lined - Accent 6"/>
-    <w:basedOn w:val="892"/>
+    <w:basedOn w:val="894"/>
     <w:uiPriority w:val="99"/>
     <w:pPr>
       <w:pBdr/>
@@ -27776,9 +28020,9 @@
       </w:tcPr>
     </w:tblStylePr>
   </w:style>
-  <w:style w:type="table" w:styleId="819">
+  <w:style w:type="table" w:styleId="821">
     <w:name w:val="Bordered &amp; Lined - Accent"/>
-    <w:basedOn w:val="892"/>
+    <w:basedOn w:val="894"/>
     <w:uiPriority w:val="99"/>
     <w:pPr>
       <w:pBdr/>
@@ -28020,9 +28264,9 @@
       </w:tcPr>
     </w:tblStylePr>
   </w:style>
-  <w:style w:type="table" w:styleId="820">
+  <w:style w:type="table" w:styleId="822">
     <w:name w:val="Bordered &amp; Lined - Accent 1"/>
-    <w:basedOn w:val="892"/>
+    <w:basedOn w:val="894"/>
     <w:uiPriority w:val="99"/>
     <w:pPr>
       <w:pBdr/>
@@ -28264,9 +28508,9 @@
       </w:tcPr>
     </w:tblStylePr>
   </w:style>
-  <w:style w:type="table" w:styleId="821">
+  <w:style w:type="table" w:styleId="823">
     <w:name w:val="Bordered &amp; Lined - Accent 2"/>
-    <w:basedOn w:val="892"/>
+    <w:basedOn w:val="894"/>
     <w:uiPriority w:val="99"/>
     <w:pPr>
       <w:pBdr/>
@@ -28508,9 +28752,9 @@
       </w:tcPr>
     </w:tblStylePr>
   </w:style>
-  <w:style w:type="table" w:styleId="822">
+  <w:style w:type="table" w:styleId="824">
     <w:name w:val="Bordered &amp; Lined - Accent 3"/>
-    <w:basedOn w:val="892"/>
+    <w:basedOn w:val="894"/>
     <w:uiPriority w:val="99"/>
     <w:pPr>
       <w:pBdr/>
@@ -28752,9 +28996,9 @@
       </w:tcPr>
     </w:tblStylePr>
   </w:style>
-  <w:style w:type="table" w:styleId="823">
+  <w:style w:type="table" w:styleId="825">
     <w:name w:val="Bordered &amp; Lined - Accent 4"/>
-    <w:basedOn w:val="892"/>
+    <w:basedOn w:val="894"/>
     <w:uiPriority w:val="99"/>
     <w:pPr>
       <w:pBdr/>
@@ -28996,9 +29240,9 @@
       </w:tcPr>
     </w:tblStylePr>
   </w:style>
-  <w:style w:type="table" w:styleId="824">
+  <w:style w:type="table" w:styleId="826">
     <w:name w:val="Bordered &amp; Lined - Accent 5"/>
-    <w:basedOn w:val="892"/>
+    <w:basedOn w:val="894"/>
     <w:uiPriority w:val="99"/>
     <w:pPr>
       <w:pBdr/>
@@ -29240,9 +29484,9 @@
       </w:tcPr>
     </w:tblStylePr>
   </w:style>
-  <w:style w:type="table" w:styleId="825">
+  <w:style w:type="table" w:styleId="827">
     <w:name w:val="Bordered &amp; Lined - Accent 6"/>
-    <w:basedOn w:val="892"/>
+    <w:basedOn w:val="894"/>
     <w:uiPriority w:val="99"/>
     <w:pPr>
       <w:pBdr/>
@@ -29484,9 +29728,9 @@
       </w:tcPr>
     </w:tblStylePr>
   </w:style>
-  <w:style w:type="table" w:styleId="826">
+  <w:style w:type="table" w:styleId="828">
     <w:name w:val="Bordered"/>
-    <w:basedOn w:val="892"/>
+    <w:basedOn w:val="894"/>
     <w:uiPriority w:val="99"/>
     <w:pPr>
       <w:pBdr/>
@@ -29715,9 +29959,9 @@
       </w:tcPr>
     </w:tblStylePr>
   </w:style>
-  <w:style w:type="table" w:styleId="827">
+  <w:style w:type="table" w:styleId="829">
     <w:name w:val="Bordered - Accent 1"/>
-    <w:basedOn w:val="892"/>
+    <w:basedOn w:val="894"/>
     <w:uiPriority w:val="99"/>
     <w:pPr>
       <w:pBdr/>
@@ -29946,9 +30190,9 @@
       </w:tcPr>
     </w:tblStylePr>
   </w:style>
-  <w:style w:type="table" w:styleId="828">
+  <w:style w:type="table" w:styleId="830">
     <w:name w:val="Bordered - Accent 2"/>
-    <w:basedOn w:val="892"/>
+    <w:basedOn w:val="894"/>
     <w:uiPriority w:val="99"/>
     <w:pPr>
       <w:pBdr/>
@@ -30177,9 +30421,9 @@
       </w:tcPr>
     </w:tblStylePr>
   </w:style>
-  <w:style w:type="table" w:styleId="829">
+  <w:style w:type="table" w:styleId="831">
     <w:name w:val="Bordered - Accent 3"/>
-    <w:basedOn w:val="892"/>
+    <w:basedOn w:val="894"/>
     <w:uiPriority w:val="99"/>
     <w:pPr>
       <w:pBdr/>
@@ -30408,9 +30652,9 @@
       </w:tcPr>
     </w:tblStylePr>
   </w:style>
-  <w:style w:type="table" w:styleId="830">
+  <w:style w:type="table" w:styleId="832">
     <w:name w:val="Bordered - Accent 4"/>
-    <w:basedOn w:val="892"/>
+    <w:basedOn w:val="894"/>
     <w:uiPriority w:val="99"/>
     <w:pPr>
       <w:pBdr/>
@@ -30639,9 +30883,9 @@
       </w:tcPr>
     </w:tblStylePr>
   </w:style>
-  <w:style w:type="table" w:styleId="831">
+  <w:style w:type="table" w:styleId="833">
     <w:name w:val="Bordered - Accent 5"/>
-    <w:basedOn w:val="892"/>
+    <w:basedOn w:val="894"/>
     <w:uiPriority w:val="99"/>
     <w:pPr>
       <w:pBdr/>
@@ -30870,9 +31114,9 @@
       </w:tcPr>
     </w:tblStylePr>
   </w:style>
-  <w:style w:type="table" w:styleId="832">
+  <w:style w:type="table" w:styleId="834">
     <w:name w:val="Bordered - Accent 6"/>
-    <w:basedOn w:val="892"/>
+    <w:basedOn w:val="894"/>
     <w:uiPriority w:val="99"/>
     <w:pPr>
       <w:pBdr/>
@@ -31101,11 +31345,11 @@
       </w:tcPr>
     </w:tblStylePr>
   </w:style>
-  <w:style w:type="paragraph" w:styleId="833">
+  <w:style w:type="paragraph" w:styleId="835">
     <w:name w:val="Heading 1"/>
-    <w:basedOn w:val="891"/>
-    <w:next w:val="891"/>
-    <w:link w:val="843"/>
+    <w:basedOn w:val="893"/>
+    <w:next w:val="893"/>
+    <w:link w:val="845"/>
     <w:uiPriority w:val="9"/>
     <w:qFormat/>
     <w:pPr>
@@ -31123,11 +31367,11 @@
       <w:szCs w:val="40"/>
     </w:rPr>
   </w:style>
-  <w:style w:type="paragraph" w:styleId="834">
+  <w:style w:type="paragraph" w:styleId="836">
     <w:name w:val="Heading 2"/>
-    <w:basedOn w:val="891"/>
-    <w:next w:val="891"/>
-    <w:link w:val="844"/>
+    <w:basedOn w:val="893"/>
+    <w:next w:val="893"/>
+    <w:link w:val="846"/>
     <w:uiPriority w:val="9"/>
     <w:unhideWhenUsed/>
     <w:qFormat/>
@@ -31146,11 +31390,11 @@
       <w:szCs w:val="32"/>
     </w:rPr>
   </w:style>
-  <w:style w:type="paragraph" w:styleId="835">
+  <w:style w:type="paragraph" w:styleId="837">
     <w:name w:val="Heading 3"/>
-    <w:basedOn w:val="891"/>
-    <w:next w:val="891"/>
-    <w:link w:val="845"/>
+    <w:basedOn w:val="893"/>
+    <w:next w:val="893"/>
+    <w:link w:val="847"/>
     <w:uiPriority w:val="9"/>
     <w:unhideWhenUsed/>
     <w:qFormat/>
@@ -31169,11 +31413,11 @@
       <w:szCs w:val="28"/>
     </w:rPr>
   </w:style>
-  <w:style w:type="paragraph" w:styleId="836">
+  <w:style w:type="paragraph" w:styleId="838">
     <w:name w:val="Heading 4"/>
-    <w:basedOn w:val="891"/>
-    <w:next w:val="891"/>
-    <w:link w:val="846"/>
+    <w:basedOn w:val="893"/>
+    <w:next w:val="893"/>
+    <w:link w:val="848"/>
     <w:uiPriority w:val="9"/>
     <w:unhideWhenUsed/>
     <w:qFormat/>
@@ -31192,11 +31436,11 @@
       <w:color w:val="0f4761" w:themeColor="accent1" w:themeShade="BF"/>
     </w:rPr>
   </w:style>
-  <w:style w:type="paragraph" w:styleId="837">
+  <w:style w:type="paragraph" w:styleId="839">
     <w:name w:val="Heading 5"/>
-    <w:basedOn w:val="891"/>
-    <w:next w:val="891"/>
-    <w:link w:val="847"/>
+    <w:basedOn w:val="893"/>
+    <w:next w:val="893"/>
+    <w:link w:val="849"/>
     <w:uiPriority w:val="9"/>
     <w:unhideWhenUsed/>
     <w:qFormat/>
@@ -31213,11 +31457,11 @@
       <w:color w:val="0f4761" w:themeColor="accent1" w:themeShade="BF"/>
     </w:rPr>
   </w:style>
-  <w:style w:type="paragraph" w:styleId="838">
+  <w:style w:type="paragraph" w:styleId="840">
     <w:name w:val="Heading 6"/>
-    <w:basedOn w:val="891"/>
-    <w:next w:val="891"/>
-    <w:link w:val="848"/>
+    <w:basedOn w:val="893"/>
+    <w:next w:val="893"/>
+    <w:link w:val="850"/>
     <w:uiPriority w:val="9"/>
     <w:unhideWhenUsed/>
     <w:qFormat/>
@@ -31236,11 +31480,11 @@
       <w:color w:val="595959" w:themeColor="text1" w:themeTint="A6"/>
     </w:rPr>
   </w:style>
-  <w:style w:type="paragraph" w:styleId="839">
+  <w:style w:type="paragraph" w:styleId="841">
     <w:name w:val="Heading 7"/>
-    <w:basedOn w:val="891"/>
-    <w:next w:val="891"/>
-    <w:link w:val="849"/>
+    <w:basedOn w:val="893"/>
+    <w:next w:val="893"/>
+    <w:link w:val="851"/>
     <w:uiPriority w:val="9"/>
     <w:unhideWhenUsed/>
     <w:qFormat/>
@@ -31257,11 +31501,11 @@
       <w:color w:val="595959" w:themeColor="text1" w:themeTint="A6"/>
     </w:rPr>
   </w:style>
-  <w:style w:type="paragraph" w:styleId="840">
+  <w:style w:type="paragraph" w:styleId="842">
     <w:name w:val="Heading 8"/>
-    <w:basedOn w:val="891"/>
-    <w:next w:val="891"/>
-    <w:link w:val="850"/>
+    <w:basedOn w:val="893"/>
+    <w:next w:val="893"/>
+    <w:link w:val="852"/>
     <w:uiPriority w:val="9"/>
     <w:unhideWhenUsed/>
     <w:qFormat/>
@@ -31280,11 +31524,11 @@
       <w:color w:val="272727" w:themeColor="text1" w:themeTint="D8"/>
     </w:rPr>
   </w:style>
-  <w:style w:type="paragraph" w:styleId="841">
+  <w:style w:type="paragraph" w:styleId="843">
     <w:name w:val="Heading 9"/>
-    <w:basedOn w:val="891"/>
-    <w:next w:val="891"/>
-    <w:link w:val="851"/>
+    <w:basedOn w:val="893"/>
+    <w:next w:val="893"/>
+    <w:link w:val="853"/>
     <w:uiPriority w:val="9"/>
     <w:unhideWhenUsed/>
     <w:qFormat/>
@@ -31303,7 +31547,7 @@
       <w:color w:val="272727" w:themeColor="text1" w:themeTint="D8"/>
     </w:rPr>
   </w:style>
-  <w:style w:type="character" w:styleId="842" w:default="1">
+  <w:style w:type="character" w:styleId="844" w:default="1">
     <w:name w:val="Default Paragraph Font"/>
     <w:uiPriority w:val="1"/>
     <w:semiHidden/>
@@ -31314,10 +31558,10 @@
       <w:ind/>
     </w:pPr>
   </w:style>
-  <w:style w:type="character" w:styleId="843">
+  <w:style w:type="character" w:styleId="845">
     <w:name w:val="Heading 1 Char"/>
-    <w:basedOn w:val="842"/>
-    <w:link w:val="833"/>
+    <w:basedOn w:val="844"/>
+    <w:link w:val="835"/>
     <w:uiPriority w:val="9"/>
     <w:pPr>
       <w:pBdr/>
@@ -31331,10 +31575,10 @@
       <w:szCs w:val="40"/>
     </w:rPr>
   </w:style>
-  <w:style w:type="character" w:styleId="844">
+  <w:style w:type="character" w:styleId="846">
     <w:name w:val="Heading 2 Char"/>
-    <w:basedOn w:val="842"/>
-    <w:link w:val="834"/>
+    <w:basedOn w:val="844"/>
+    <w:link w:val="836"/>
     <w:uiPriority w:val="9"/>
     <w:pPr>
       <w:pBdr/>
@@ -31348,10 +31592,10 @@
       <w:szCs w:val="32"/>
     </w:rPr>
   </w:style>
-  <w:style w:type="character" w:styleId="845">
+  <w:style w:type="character" w:styleId="847">
     <w:name w:val="Heading 3 Char"/>
-    <w:basedOn w:val="842"/>
-    <w:link w:val="835"/>
+    <w:basedOn w:val="844"/>
+    <w:link w:val="837"/>
     <w:uiPriority w:val="9"/>
     <w:pPr>
       <w:pBdr/>
@@ -31365,10 +31609,10 @@
       <w:szCs w:val="28"/>
     </w:rPr>
   </w:style>
-  <w:style w:type="character" w:styleId="846">
+  <w:style w:type="character" w:styleId="848">
     <w:name w:val="Heading 4 Char"/>
-    <w:basedOn w:val="842"/>
-    <w:link w:val="836"/>
+    <w:basedOn w:val="844"/>
+    <w:link w:val="838"/>
     <w:uiPriority w:val="9"/>
     <w:pPr>
       <w:pBdr/>
@@ -31382,10 +31626,10 @@
       <w:color w:val="0f4761" w:themeColor="accent1" w:themeShade="BF"/>
     </w:rPr>
   </w:style>
-  <w:style w:type="character" w:styleId="847">
+  <w:style w:type="character" w:styleId="849">
     <w:name w:val="Heading 5 Char"/>
-    <w:basedOn w:val="842"/>
-    <w:link w:val="837"/>
+    <w:basedOn w:val="844"/>
+    <w:link w:val="839"/>
     <w:uiPriority w:val="9"/>
     <w:pPr>
       <w:pBdr/>
@@ -31397,10 +31641,10 @@
       <w:color w:val="0f4761" w:themeColor="accent1" w:themeShade="BF"/>
     </w:rPr>
   </w:style>
-  <w:style w:type="character" w:styleId="848">
+  <w:style w:type="character" w:styleId="850">
     <w:name w:val="Heading 6 Char"/>
-    <w:basedOn w:val="842"/>
-    <w:link w:val="838"/>
+    <w:basedOn w:val="844"/>
+    <w:link w:val="840"/>
     <w:uiPriority w:val="9"/>
     <w:pPr>
       <w:pBdr/>
@@ -31414,10 +31658,10 @@
       <w:color w:val="595959" w:themeColor="text1" w:themeTint="A6"/>
     </w:rPr>
   </w:style>
-  <w:style w:type="character" w:styleId="849">
+  <w:style w:type="character" w:styleId="851">
     <w:name w:val="Heading 7 Char"/>
-    <w:basedOn w:val="842"/>
-    <w:link w:val="839"/>
+    <w:basedOn w:val="844"/>
+    <w:link w:val="841"/>
     <w:uiPriority w:val="9"/>
     <w:pPr>
       <w:pBdr/>
@@ -31429,10 +31673,10 @@
       <w:color w:val="595959" w:themeColor="text1" w:themeTint="A6"/>
     </w:rPr>
   </w:style>
-  <w:style w:type="character" w:styleId="850">
+  <w:style w:type="character" w:styleId="852">
     <w:name w:val="Heading 8 Char"/>
-    <w:basedOn w:val="842"/>
-    <w:link w:val="840"/>
+    <w:basedOn w:val="844"/>
+    <w:link w:val="842"/>
     <w:uiPriority w:val="9"/>
     <w:pPr>
       <w:pBdr/>
@@ -31446,10 +31690,10 @@
       <w:color w:val="272727" w:themeColor="text1" w:themeTint="D8"/>
     </w:rPr>
   </w:style>
-  <w:style w:type="character" w:styleId="851">
+  <w:style w:type="character" w:styleId="853">
     <w:name w:val="Heading 9 Char"/>
-    <w:basedOn w:val="842"/>
-    <w:link w:val="841"/>
+    <w:basedOn w:val="844"/>
+    <w:link w:val="843"/>
     <w:uiPriority w:val="9"/>
     <w:pPr>
       <w:pBdr/>
@@ -31463,11 +31707,11 @@
       <w:color w:val="272727" w:themeColor="text1" w:themeTint="D8"/>
     </w:rPr>
   </w:style>
-  <w:style w:type="paragraph" w:styleId="852">
+  <w:style w:type="paragraph" w:styleId="854">
     <w:name w:val="Title"/>
-    <w:basedOn w:val="891"/>
-    <w:next w:val="891"/>
-    <w:link w:val="853"/>
+    <w:basedOn w:val="893"/>
+    <w:next w:val="893"/>
+    <w:link w:val="855"/>
     <w:uiPriority w:val="10"/>
     <w:qFormat/>
     <w:pPr>
@@ -31483,10 +31727,10 @@
       <w:szCs w:val="56"/>
     </w:rPr>
   </w:style>
-  <w:style w:type="character" w:styleId="853">
+  <w:style w:type="character" w:styleId="855">
     <w:name w:val="Title Char"/>
-    <w:basedOn w:val="842"/>
-    <w:link w:val="852"/>
+    <w:basedOn w:val="844"/>
+    <w:link w:val="854"/>
     <w:uiPriority w:val="10"/>
     <w:pPr>
       <w:pBdr/>
@@ -31500,11 +31744,11 @@
       <w:szCs w:val="56"/>
     </w:rPr>
   </w:style>
-  <w:style w:type="paragraph" w:styleId="854">
+  <w:style w:type="paragraph" w:styleId="856">
     <w:name w:val="Subtitle"/>
-    <w:basedOn w:val="891"/>
-    <w:next w:val="891"/>
-    <w:link w:val="855"/>
+    <w:basedOn w:val="893"/>
+    <w:next w:val="893"/>
+    <w:link w:val="857"/>
     <w:uiPriority w:val="11"/>
     <w:qFormat/>
     <w:pPr>
@@ -31522,10 +31766,10 @@
       <w:szCs w:val="28"/>
     </w:rPr>
   </w:style>
-  <w:style w:type="character" w:styleId="855">
+  <w:style w:type="character" w:styleId="857">
     <w:name w:val="Subtitle Char"/>
-    <w:basedOn w:val="842"/>
-    <w:link w:val="854"/>
+    <w:basedOn w:val="844"/>
+    <w:link w:val="856"/>
     <w:uiPriority w:val="11"/>
     <w:pPr>
       <w:pBdr/>
@@ -31539,11 +31783,11 @@
       <w:szCs w:val="28"/>
     </w:rPr>
   </w:style>
-  <w:style w:type="paragraph" w:styleId="856">
+  <w:style w:type="paragraph" w:styleId="858">
     <w:name w:val="Quote"/>
-    <w:basedOn w:val="891"/>
-    <w:next w:val="891"/>
-    <w:link w:val="857"/>
+    <w:basedOn w:val="893"/>
+    <w:next w:val="893"/>
+    <w:link w:val="859"/>
     <w:uiPriority w:val="29"/>
     <w:qFormat/>
     <w:pPr>
@@ -31558,10 +31802,10 @@
       <w:color w:val="404040" w:themeColor="text1" w:themeTint="BF"/>
     </w:rPr>
   </w:style>
-  <w:style w:type="character" w:styleId="857">
+  <w:style w:type="character" w:styleId="859">
     <w:name w:val="Quote Char"/>
-    <w:basedOn w:val="842"/>
-    <w:link w:val="856"/>
+    <w:basedOn w:val="844"/>
+    <w:link w:val="858"/>
     <w:uiPriority w:val="29"/>
     <w:pPr>
       <w:pBdr/>
@@ -31574,9 +31818,9 @@
       <w:color w:val="404040" w:themeColor="text1" w:themeTint="BF"/>
     </w:rPr>
   </w:style>
-  <w:style w:type="character" w:styleId="858">
+  <w:style w:type="character" w:styleId="860">
     <w:name w:val="Intense Emphasis"/>
-    <w:basedOn w:val="842"/>
+    <w:basedOn w:val="844"/>
     <w:uiPriority w:val="21"/>
     <w:qFormat/>
     <w:pPr>
@@ -31590,11 +31834,11 @@
       <w:color w:val="0f4761" w:themeColor="accent1" w:themeShade="BF"/>
     </w:rPr>
   </w:style>
-  <w:style w:type="paragraph" w:styleId="859">
+  <w:style w:type="paragraph" w:styleId="861">
     <w:name w:val="Intense Quote"/>
-    <w:basedOn w:val="891"/>
-    <w:next w:val="891"/>
-    <w:link w:val="860"/>
+    <w:basedOn w:val="893"/>
+    <w:next w:val="893"/>
+    <w:link w:val="862"/>
     <w:uiPriority w:val="30"/>
     <w:qFormat/>
     <w:pPr>
@@ -31612,10 +31856,10 @@
       <w:color w:val="0f4761" w:themeColor="accent1" w:themeShade="BF"/>
     </w:rPr>
   </w:style>
-  <w:style w:type="character" w:styleId="860">
+  <w:style w:type="character" w:styleId="862">
     <w:name w:val="Intense Quote Char"/>
-    <w:basedOn w:val="842"/>
-    <w:link w:val="859"/>
+    <w:basedOn w:val="844"/>
+    <w:link w:val="861"/>
     <w:uiPriority w:val="30"/>
     <w:pPr>
       <w:pBdr/>
@@ -31628,9 +31872,9 @@
       <w:color w:val="0f4761" w:themeColor="accent1" w:themeShade="BF"/>
     </w:rPr>
   </w:style>
-  <w:style w:type="character" w:styleId="861">
+  <w:style w:type="character" w:styleId="863">
     <w:name w:val="Intense Reference"/>
-    <w:basedOn w:val="842"/>
+    <w:basedOn w:val="844"/>
     <w:uiPriority w:val="32"/>
     <w:qFormat/>
     <w:pPr>
@@ -31646,9 +31890,9 @@
       <w:spacing w:val="5"/>
     </w:rPr>
   </w:style>
-  <w:style w:type="character" w:styleId="862">
+  <w:style w:type="character" w:styleId="864">
     <w:name w:val="Subtle Emphasis"/>
-    <w:basedOn w:val="842"/>
+    <w:basedOn w:val="844"/>
     <w:uiPriority w:val="19"/>
     <w:qFormat/>
     <w:pPr>
@@ -31662,9 +31906,9 @@
       <w:color w:val="404040" w:themeColor="text1" w:themeTint="BF"/>
     </w:rPr>
   </w:style>
-  <w:style w:type="character" w:styleId="863">
+  <w:style w:type="character" w:styleId="865">
     <w:name w:val="Emphasis"/>
-    <w:basedOn w:val="842"/>
+    <w:basedOn w:val="844"/>
     <w:uiPriority w:val="20"/>
     <w:qFormat/>
     <w:pPr>
@@ -31677,9 +31921,9 @@
       <w:iCs/>
     </w:rPr>
   </w:style>
-  <w:style w:type="character" w:styleId="864">
+  <w:style w:type="character" w:styleId="866">
     <w:name w:val="Strong"/>
-    <w:basedOn w:val="842"/>
+    <w:basedOn w:val="844"/>
     <w:uiPriority w:val="22"/>
     <w:qFormat/>
     <w:pPr>
@@ -31692,9 +31936,9 @@
       <w:bCs/>
     </w:rPr>
   </w:style>
-  <w:style w:type="character" w:styleId="865">
+  <w:style w:type="character" w:styleId="867">
     <w:name w:val="Subtle Reference"/>
-    <w:basedOn w:val="842"/>
+    <w:basedOn w:val="844"/>
     <w:uiPriority w:val="31"/>
     <w:qFormat/>
     <w:pPr>
@@ -31707,9 +31951,9 @@
       <w:color w:val="5a5a5a" w:themeColor="text1" w:themeTint="A5"/>
     </w:rPr>
   </w:style>
-  <w:style w:type="character" w:styleId="866">
+  <w:style w:type="character" w:styleId="868">
     <w:name w:val="Book Title"/>
-    <w:basedOn w:val="842"/>
+    <w:basedOn w:val="844"/>
     <w:uiPriority w:val="33"/>
     <w:qFormat/>
     <w:pPr>
@@ -31725,36 +31969,9 @@
       <w:spacing w:val="5"/>
     </w:rPr>
   </w:style>
-  <w:style w:type="paragraph" w:styleId="867">
+  <w:style w:type="paragraph" w:styleId="869">
     <w:name w:val="Header"/>
-    <w:basedOn w:val="891"/>
-    <w:link w:val="868"/>
-    <w:uiPriority w:val="99"/>
-    <w:unhideWhenUsed/>
-    <w:pPr>
-      <w:pBdr/>
-      <w:tabs>
-        <w:tab w:val="center" w:leader="none" w:pos="4844"/>
-        <w:tab w:val="right" w:leader="none" w:pos="9689"/>
-      </w:tabs>
-      <w:spacing w:after="0" w:line="240" w:lineRule="auto"/>
-      <w:ind/>
-    </w:pPr>
-  </w:style>
-  <w:style w:type="character" w:styleId="868">
-    <w:name w:val="Header Char"/>
-    <w:basedOn w:val="842"/>
-    <w:link w:val="867"/>
-    <w:uiPriority w:val="99"/>
-    <w:pPr>
-      <w:pBdr/>
-      <w:spacing/>
-      <w:ind/>
-    </w:pPr>
-  </w:style>
-  <w:style w:type="paragraph" w:styleId="869">
-    <w:name w:val="Footer"/>
-    <w:basedOn w:val="891"/>
+    <w:basedOn w:val="893"/>
     <w:link w:val="870"/>
     <w:uiPriority w:val="99"/>
     <w:unhideWhenUsed/>
@@ -31769,8 +31986,8 @@
     </w:pPr>
   </w:style>
   <w:style w:type="character" w:styleId="870">
-    <w:name w:val="Footer Char"/>
-    <w:basedOn w:val="842"/>
+    <w:name w:val="Header Char"/>
+    <w:basedOn w:val="844"/>
     <w:link w:val="869"/>
     <w:uiPriority w:val="99"/>
     <w:pPr>
@@ -31780,9 +31997,36 @@
     </w:pPr>
   </w:style>
   <w:style w:type="paragraph" w:styleId="871">
+    <w:name w:val="Footer"/>
+    <w:basedOn w:val="893"/>
+    <w:link w:val="872"/>
+    <w:uiPriority w:val="99"/>
+    <w:unhideWhenUsed/>
+    <w:pPr>
+      <w:pBdr/>
+      <w:tabs>
+        <w:tab w:val="center" w:leader="none" w:pos="4844"/>
+        <w:tab w:val="right" w:leader="none" w:pos="9689"/>
+      </w:tabs>
+      <w:spacing w:after="0" w:line="240" w:lineRule="auto"/>
+      <w:ind/>
+    </w:pPr>
+  </w:style>
+  <w:style w:type="character" w:styleId="872">
+    <w:name w:val="Footer Char"/>
+    <w:basedOn w:val="844"/>
+    <w:link w:val="871"/>
+    <w:uiPriority w:val="99"/>
+    <w:pPr>
+      <w:pBdr/>
+      <w:spacing/>
+      <w:ind/>
+    </w:pPr>
+  </w:style>
+  <w:style w:type="paragraph" w:styleId="873">
     <w:name w:val="Caption"/>
-    <w:basedOn w:val="891"/>
-    <w:next w:val="891"/>
+    <w:basedOn w:val="893"/>
+    <w:next w:val="893"/>
     <w:uiPriority w:val="35"/>
     <w:unhideWhenUsed/>
     <w:qFormat/>
@@ -31799,10 +32043,10 @@
       <w:szCs w:val="18"/>
     </w:rPr>
   </w:style>
-  <w:style w:type="paragraph" w:styleId="872">
+  <w:style w:type="paragraph" w:styleId="874">
     <w:name w:val="footnote text"/>
-    <w:basedOn w:val="891"/>
-    <w:link w:val="873"/>
+    <w:basedOn w:val="893"/>
+    <w:link w:val="875"/>
     <w:uiPriority w:val="99"/>
     <w:semiHidden/>
     <w:unhideWhenUsed/>
@@ -31816,10 +32060,10 @@
       <w:szCs w:val="20"/>
     </w:rPr>
   </w:style>
-  <w:style w:type="character" w:styleId="873">
+  <w:style w:type="character" w:styleId="875">
     <w:name w:val="Footnote Text Char"/>
-    <w:basedOn w:val="842"/>
-    <w:link w:val="872"/>
+    <w:basedOn w:val="844"/>
+    <w:link w:val="874"/>
     <w:uiPriority w:val="99"/>
     <w:semiHidden/>
     <w:pPr>
@@ -31832,9 +32076,9 @@
       <w:szCs w:val="20"/>
     </w:rPr>
   </w:style>
-  <w:style w:type="character" w:styleId="874">
+  <w:style w:type="character" w:styleId="876">
     <w:name w:val="footnote reference"/>
-    <w:basedOn w:val="842"/>
+    <w:basedOn w:val="844"/>
     <w:uiPriority w:val="99"/>
     <w:semiHidden/>
     <w:unhideWhenUsed/>
@@ -31847,10 +32091,10 @@
       <w:vertAlign w:val="superscript"/>
     </w:rPr>
   </w:style>
-  <w:style w:type="paragraph" w:styleId="875">
+  <w:style w:type="paragraph" w:styleId="877">
     <w:name w:val="endnote text"/>
-    <w:basedOn w:val="891"/>
-    <w:link w:val="876"/>
+    <w:basedOn w:val="893"/>
+    <w:link w:val="878"/>
     <w:uiPriority w:val="99"/>
     <w:semiHidden/>
     <w:unhideWhenUsed/>
@@ -31864,10 +32108,10 @@
       <w:szCs w:val="20"/>
     </w:rPr>
   </w:style>
-  <w:style w:type="character" w:styleId="876">
+  <w:style w:type="character" w:styleId="878">
     <w:name w:val="Endnote Text Char"/>
-    <w:basedOn w:val="842"/>
-    <w:link w:val="875"/>
+    <w:basedOn w:val="844"/>
+    <w:link w:val="877"/>
     <w:uiPriority w:val="99"/>
     <w:semiHidden/>
     <w:pPr>
@@ -31880,9 +32124,9 @@
       <w:szCs w:val="20"/>
     </w:rPr>
   </w:style>
-  <w:style w:type="character" w:styleId="877">
+  <w:style w:type="character" w:styleId="879">
     <w:name w:val="endnote reference"/>
-    <w:basedOn w:val="842"/>
+    <w:basedOn w:val="844"/>
     <w:uiPriority w:val="99"/>
     <w:semiHidden/>
     <w:unhideWhenUsed/>
@@ -31895,9 +32139,9 @@
       <w:vertAlign w:val="superscript"/>
     </w:rPr>
   </w:style>
-  <w:style w:type="character" w:styleId="878">
+  <w:style w:type="character" w:styleId="880">
     <w:name w:val="Hyperlink"/>
-    <w:basedOn w:val="842"/>
+    <w:basedOn w:val="844"/>
     <w:uiPriority w:val="99"/>
     <w:unhideWhenUsed/>
     <w:pPr>
@@ -31910,9 +32154,9 @@
       <w:u w:val="single"/>
     </w:rPr>
   </w:style>
-  <w:style w:type="character" w:styleId="879">
+  <w:style w:type="character" w:styleId="881">
     <w:name w:val="FollowedHyperlink"/>
-    <w:basedOn w:val="842"/>
+    <w:basedOn w:val="844"/>
     <w:uiPriority w:val="99"/>
     <w:semiHidden/>
     <w:unhideWhenUsed/>
@@ -31926,10 +32170,10 @@
       <w:u w:val="single"/>
     </w:rPr>
   </w:style>
-  <w:style w:type="paragraph" w:styleId="880">
+  <w:style w:type="paragraph" w:styleId="882">
     <w:name w:val="toc 1"/>
-    <w:basedOn w:val="891"/>
-    <w:next w:val="891"/>
+    <w:basedOn w:val="893"/>
+    <w:next w:val="893"/>
     <w:uiPriority w:val="39"/>
     <w:unhideWhenUsed/>
     <w:pPr>
@@ -31938,10 +32182,10 @@
       <w:ind/>
     </w:pPr>
   </w:style>
-  <w:style w:type="paragraph" w:styleId="881">
+  <w:style w:type="paragraph" w:styleId="883">
     <w:name w:val="toc 2"/>
-    <w:basedOn w:val="891"/>
-    <w:next w:val="891"/>
+    <w:basedOn w:val="893"/>
+    <w:next w:val="893"/>
     <w:uiPriority w:val="39"/>
     <w:unhideWhenUsed/>
     <w:pPr>
@@ -31950,10 +32194,10 @@
       <w:ind w:left="220"/>
     </w:pPr>
   </w:style>
-  <w:style w:type="paragraph" w:styleId="882">
+  <w:style w:type="paragraph" w:styleId="884">
     <w:name w:val="toc 3"/>
-    <w:basedOn w:val="891"/>
-    <w:next w:val="891"/>
+    <w:basedOn w:val="893"/>
+    <w:next w:val="893"/>
     <w:uiPriority w:val="39"/>
     <w:unhideWhenUsed/>
     <w:pPr>
@@ -31962,10 +32206,10 @@
       <w:ind w:left="440"/>
     </w:pPr>
   </w:style>
-  <w:style w:type="paragraph" w:styleId="883">
+  <w:style w:type="paragraph" w:styleId="885">
     <w:name w:val="toc 4"/>
-    <w:basedOn w:val="891"/>
-    <w:next w:val="891"/>
+    <w:basedOn w:val="893"/>
+    <w:next w:val="893"/>
     <w:uiPriority w:val="39"/>
     <w:unhideWhenUsed/>
     <w:pPr>
@@ -31974,10 +32218,10 @@
       <w:ind w:left="660"/>
     </w:pPr>
   </w:style>
-  <w:style w:type="paragraph" w:styleId="884">
+  <w:style w:type="paragraph" w:styleId="886">
     <w:name w:val="toc 5"/>
-    <w:basedOn w:val="891"/>
-    <w:next w:val="891"/>
+    <w:basedOn w:val="893"/>
+    <w:next w:val="893"/>
     <w:uiPriority w:val="39"/>
     <w:unhideWhenUsed/>
     <w:pPr>
@@ -31986,10 +32230,10 @@
       <w:ind w:left="880"/>
     </w:pPr>
   </w:style>
-  <w:style w:type="paragraph" w:styleId="885">
+  <w:style w:type="paragraph" w:styleId="887">
     <w:name w:val="toc 6"/>
-    <w:basedOn w:val="891"/>
-    <w:next w:val="891"/>
+    <w:basedOn w:val="893"/>
+    <w:next w:val="893"/>
     <w:uiPriority w:val="39"/>
     <w:unhideWhenUsed/>
     <w:pPr>
@@ -31998,10 +32242,10 @@
       <w:ind w:left="1100"/>
     </w:pPr>
   </w:style>
-  <w:style w:type="paragraph" w:styleId="886">
+  <w:style w:type="paragraph" w:styleId="888">
     <w:name w:val="toc 7"/>
-    <w:basedOn w:val="891"/>
-    <w:next w:val="891"/>
+    <w:basedOn w:val="893"/>
+    <w:next w:val="893"/>
     <w:uiPriority w:val="39"/>
     <w:unhideWhenUsed/>
     <w:pPr>
@@ -32010,10 +32254,10 @@
       <w:ind w:left="1320"/>
     </w:pPr>
   </w:style>
-  <w:style w:type="paragraph" w:styleId="887">
+  <w:style w:type="paragraph" w:styleId="889">
     <w:name w:val="toc 8"/>
-    <w:basedOn w:val="891"/>
-    <w:next w:val="891"/>
+    <w:basedOn w:val="893"/>
+    <w:next w:val="893"/>
     <w:uiPriority w:val="39"/>
     <w:unhideWhenUsed/>
     <w:pPr>
@@ -32022,10 +32266,10 @@
       <w:ind w:left="1540"/>
     </w:pPr>
   </w:style>
-  <w:style w:type="paragraph" w:styleId="888">
+  <w:style w:type="paragraph" w:styleId="890">
     <w:name w:val="toc 9"/>
-    <w:basedOn w:val="891"/>
-    <w:next w:val="891"/>
+    <w:basedOn w:val="893"/>
+    <w:next w:val="893"/>
     <w:uiPriority w:val="39"/>
     <w:unhideWhenUsed/>
     <w:pPr>
@@ -32034,7 +32278,7 @@
       <w:ind w:left="1760"/>
     </w:pPr>
   </w:style>
-  <w:style w:type="paragraph" w:styleId="889">
+  <w:style w:type="paragraph" w:styleId="891">
     <w:name w:val="TOC Heading"/>
     <w:uiPriority w:val="39"/>
     <w:unhideWhenUsed/>
@@ -32044,10 +32288,10 @@
       <w:ind/>
     </w:pPr>
   </w:style>
-  <w:style w:type="paragraph" w:styleId="890">
+  <w:style w:type="paragraph" w:styleId="892">
     <w:name w:val="table of figures"/>
-    <w:basedOn w:val="891"/>
-    <w:next w:val="891"/>
+    <w:basedOn w:val="893"/>
+    <w:next w:val="893"/>
     <w:uiPriority w:val="99"/>
     <w:unhideWhenUsed/>
     <w:pPr>
@@ -32056,7 +32300,7 @@
       <w:ind/>
     </w:pPr>
   </w:style>
-  <w:style w:type="paragraph" w:styleId="891" w:default="1">
+  <w:style w:type="paragraph" w:styleId="893" w:default="1">
     <w:name w:val="Normal"/>
     <w:qFormat/>
     <w:pPr>
@@ -32065,7 +32309,7 @@
       <w:ind/>
     </w:pPr>
   </w:style>
-  <w:style w:type="table" w:styleId="892" w:default="1">
+  <w:style w:type="table" w:styleId="894" w:default="1">
     <w:name w:val="Normal Table"/>
     <w:uiPriority w:val="99"/>
     <w:semiHidden/>
@@ -32258,7 +32502,7 @@
       </w:tcPr>
     </w:tblStylePr>
   </w:style>
-  <w:style w:type="numbering" w:styleId="893" w:default="1">
+  <w:style w:type="numbering" w:styleId="895" w:default="1">
     <w:name w:val="No List"/>
     <w:uiPriority w:val="99"/>
     <w:semiHidden/>
@@ -32269,9 +32513,9 @@
       <w:ind/>
     </w:pPr>
   </w:style>
-  <w:style w:type="paragraph" w:styleId="894">
+  <w:style w:type="paragraph" w:styleId="896">
     <w:name w:val="No Spacing"/>
-    <w:basedOn w:val="891"/>
+    <w:basedOn w:val="893"/>
     <w:uiPriority w:val="1"/>
     <w:qFormat/>
     <w:pPr>
@@ -32280,9 +32524,9 @@
       <w:ind/>
     </w:pPr>
   </w:style>
-  <w:style w:type="paragraph" w:styleId="895">
+  <w:style w:type="paragraph" w:styleId="897">
     <w:name w:val="List Paragraph"/>
-    <w:basedOn w:val="891"/>
+    <w:basedOn w:val="893"/>
     <w:uiPriority w:val="34"/>
     <w:qFormat/>
     <w:pPr>

</xml_diff>

<commit_message>
Modificado el documento de registro de cambios y añadido contenido a la presentación de evolución de estilo visual
</commit_message>
<xml_diff>
--- a/Registro de cambios.docx
+++ b/Registro de cambios.docx
@@ -4,7 +4,7 @@
   <w:body>
     <w:p>
       <w:pPr>
-        <w:pStyle w:val="835"/>
+        <w:pStyle w:val="837"/>
         <w:pBdr/>
         <w:spacing/>
         <w:ind/>
@@ -17,7 +17,7 @@
     </w:p>
     <w:p>
       <w:pPr>
-        <w:pStyle w:val="838"/>
+        <w:pStyle w:val="840"/>
         <w:pBdr/>
         <w:spacing/>
         <w:ind/>
@@ -30,7 +30,7 @@
     </w:p>
     <w:p>
       <w:pPr>
-        <w:pStyle w:val="897"/>
+        <w:pStyle w:val="899"/>
         <w:numPr>
           <w:ilvl w:val="0"/>
           <w:numId w:val="1"/>
@@ -58,7 +58,7 @@
     </w:p>
     <w:p>
       <w:pPr>
-        <w:pStyle w:val="897"/>
+        <w:pStyle w:val="899"/>
         <w:numPr>
           <w:ilvl w:val="0"/>
           <w:numId w:val="1"/>
@@ -90,7 +90,7 @@
     </w:p>
     <w:p>
       <w:pPr>
-        <w:pStyle w:val="897"/>
+        <w:pStyle w:val="899"/>
         <w:numPr>
           <w:ilvl w:val="0"/>
           <w:numId w:val="1"/>
@@ -122,7 +122,7 @@
     </w:p>
     <w:p>
       <w:pPr>
-        <w:pStyle w:val="897"/>
+        <w:pStyle w:val="899"/>
         <w:numPr>
           <w:ilvl w:val="0"/>
           <w:numId w:val="1"/>
@@ -154,7 +154,7 @@
     </w:p>
     <w:p>
       <w:pPr>
-        <w:pStyle w:val="838"/>
+        <w:pStyle w:val="840"/>
         <w:pBdr/>
         <w:spacing/>
         <w:ind/>
@@ -175,7 +175,7 @@
     </w:p>
     <w:p>
       <w:pPr>
-        <w:pStyle w:val="897"/>
+        <w:pStyle w:val="899"/>
         <w:numPr>
           <w:ilvl w:val="0"/>
           <w:numId w:val="2"/>
@@ -203,7 +203,7 @@
     </w:p>
     <w:p>
       <w:pPr>
-        <w:pStyle w:val="897"/>
+        <w:pStyle w:val="899"/>
         <w:numPr>
           <w:ilvl w:val="0"/>
           <w:numId w:val="2"/>
@@ -234,7 +234,7 @@
     </w:p>
     <w:p>
       <w:pPr>
-        <w:pStyle w:val="838"/>
+        <w:pStyle w:val="840"/>
         <w:pBdr/>
         <w:spacing/>
         <w:ind/>
@@ -255,7 +255,7 @@
     </w:p>
     <w:p>
       <w:pPr>
-        <w:pStyle w:val="897"/>
+        <w:pStyle w:val="899"/>
         <w:numPr>
           <w:ilvl w:val="0"/>
           <w:numId w:val="3"/>
@@ -283,7 +283,7 @@
     </w:p>
     <w:p>
       <w:pPr>
-        <w:pStyle w:val="838"/>
+        <w:pStyle w:val="840"/>
         <w:pBdr/>
         <w:spacing/>
         <w:ind/>
@@ -304,7 +304,7 @@
     </w:p>
     <w:p>
       <w:pPr>
-        <w:pStyle w:val="897"/>
+        <w:pStyle w:val="899"/>
         <w:numPr>
           <w:ilvl w:val="0"/>
           <w:numId w:val="4"/>
@@ -332,7 +332,7 @@
     </w:p>
     <w:p>
       <w:pPr>
-        <w:pStyle w:val="897"/>
+        <w:pStyle w:val="899"/>
         <w:numPr>
           <w:ilvl w:val="0"/>
           <w:numId w:val="4"/>
@@ -363,7 +363,7 @@
     </w:p>
     <w:p>
       <w:pPr>
-        <w:pStyle w:val="897"/>
+        <w:pStyle w:val="899"/>
         <w:numPr>
           <w:ilvl w:val="0"/>
           <w:numId w:val="4"/>
@@ -394,7 +394,7 @@
     </w:p>
     <w:p>
       <w:pPr>
-        <w:pStyle w:val="838"/>
+        <w:pStyle w:val="840"/>
         <w:pBdr/>
         <w:spacing/>
         <w:ind/>
@@ -415,7 +415,7 @@
     </w:p>
     <w:p>
       <w:pPr>
-        <w:pStyle w:val="897"/>
+        <w:pStyle w:val="899"/>
         <w:numPr>
           <w:ilvl w:val="0"/>
           <w:numId w:val="5"/>
@@ -443,7 +443,7 @@
     </w:p>
     <w:p>
       <w:pPr>
-        <w:pStyle w:val="897"/>
+        <w:pStyle w:val="899"/>
         <w:numPr>
           <w:ilvl w:val="0"/>
           <w:numId w:val="5"/>
@@ -474,7 +474,7 @@
     </w:p>
     <w:p>
       <w:pPr>
-        <w:pStyle w:val="897"/>
+        <w:pStyle w:val="899"/>
         <w:numPr>
           <w:ilvl w:val="0"/>
           <w:numId w:val="5"/>
@@ -505,7 +505,7 @@
     </w:p>
     <w:p>
       <w:pPr>
-        <w:pStyle w:val="838"/>
+        <w:pStyle w:val="840"/>
         <w:pBdr/>
         <w:spacing/>
         <w:ind/>
@@ -526,7 +526,7 @@
     </w:p>
     <w:p>
       <w:pPr>
-        <w:pStyle w:val="897"/>
+        <w:pStyle w:val="899"/>
         <w:numPr>
           <w:ilvl w:val="0"/>
           <w:numId w:val="6"/>
@@ -546,10 +546,15 @@
           <w:highlight w:val="none"/>
         </w:rPr>
       </w:r>
+      <w:r>
+        <w:rPr>
+          <w:highlight w:val="none"/>
+        </w:rPr>
+      </w:r>
     </w:p>
     <w:p>
       <w:pPr>
-        <w:pStyle w:val="838"/>
+        <w:pStyle w:val="840"/>
         <w:pBdr/>
         <w:spacing/>
         <w:ind/>
@@ -570,7 +575,7 @@
     </w:p>
     <w:p>
       <w:pPr>
-        <w:pStyle w:val="897"/>
+        <w:pStyle w:val="899"/>
         <w:numPr>
           <w:ilvl w:val="0"/>
           <w:numId w:val="7"/>
@@ -585,11 +590,15 @@
       <w:r>
         <w:t xml:space="preserve">Solucionado un pequeño error visual en el archivo 'readme'.</w:t>
       </w:r>
-      <w:r/>
+      <w:r>
+        <w:rPr>
+          <w:highlight w:val="none"/>
+        </w:rPr>
+      </w:r>
     </w:p>
     <w:p>
       <w:pPr>
-        <w:pStyle w:val="897"/>
+        <w:pStyle w:val="899"/>
         <w:numPr>
           <w:ilvl w:val="0"/>
           <w:numId w:val="7"/>
@@ -612,13 +621,244 @@
           <w:highlight w:val="none"/>
         </w:rPr>
       </w:r>
+      <w:r>
+        <w:rPr>
+          <w:highlight w:val="none"/>
+        </w:rPr>
+      </w:r>
     </w:p>
     <w:p>
       <w:pPr>
+        <w:pStyle w:val="840"/>
         <w:pBdr/>
         <w:spacing/>
         <w:ind/>
         <w:rPr/>
+      </w:pPr>
+      <w:r>
+        <w:rPr>
+          <w:highlight w:val="none"/>
+        </w:rPr>
+      </w:r>
+      <w:r>
+        <w:rPr>
+          <w:highlight w:val="none"/>
+        </w:rPr>
+        <w:t xml:space="preserve">30/03/2025</w:t>
+      </w:r>
+      <w:r/>
+    </w:p>
+    <w:p>
+      <w:pPr>
+        <w:pStyle w:val="899"/>
+        <w:numPr>
+          <w:ilvl w:val="0"/>
+          <w:numId w:val="8"/>
+        </w:numPr>
+        <w:pBdr/>
+        <w:spacing/>
+        <w:ind/>
+        <w:rPr>
+          <w:highlight w:val="none"/>
+        </w:rPr>
+      </w:pPr>
+      <w:r>
+        <w:t xml:space="preserve">Creado el modelo de series.</w:t>
+      </w:r>
+      <w:r/>
+    </w:p>
+    <w:p>
+      <w:pPr>
+        <w:pStyle w:val="899"/>
+        <w:numPr>
+          <w:ilvl w:val="0"/>
+          <w:numId w:val="8"/>
+        </w:numPr>
+        <w:pBdr/>
+        <w:spacing/>
+        <w:ind/>
+        <w:rPr>
+          <w:highlight w:val="none"/>
+        </w:rPr>
+      </w:pPr>
+      <w:r>
+        <w:rPr>
+          <w:highlight w:val="none"/>
+        </w:rPr>
+        <w:t xml:space="preserve">Creado el controlador de series.</w:t>
+      </w:r>
+      <w:r>
+        <w:rPr>
+          <w:highlight w:val="none"/>
+        </w:rPr>
+      </w:r>
+    </w:p>
+    <w:p>
+      <w:pPr>
+        <w:pStyle w:val="840"/>
+        <w:pBdr/>
+        <w:spacing/>
+        <w:ind/>
+        <w:rPr/>
+      </w:pPr>
+      <w:r>
+        <w:rPr>
+          <w:highlight w:val="none"/>
+        </w:rPr>
+        <w:t xml:space="preserve">31/03/2025</w:t>
+      </w:r>
+      <w:r>
+        <w:rPr>
+          <w:highlight w:val="none"/>
+        </w:rPr>
+      </w:r>
+    </w:p>
+    <w:p>
+      <w:pPr>
+        <w:pStyle w:val="899"/>
+        <w:numPr>
+          <w:ilvl w:val="0"/>
+          <w:numId w:val="9"/>
+        </w:numPr>
+        <w:pBdr/>
+        <w:spacing/>
+        <w:ind/>
+        <w:rPr>
+          <w:highlight w:val="none"/>
+        </w:rPr>
+      </w:pPr>
+      <w:r>
+        <w:t xml:space="preserve">Creada la vista 'index' de películas.</w:t>
+      </w:r>
+      <w:r/>
+    </w:p>
+    <w:p>
+      <w:pPr>
+        <w:pStyle w:val="899"/>
+        <w:numPr>
+          <w:ilvl w:val="0"/>
+          <w:numId w:val="9"/>
+        </w:numPr>
+        <w:pBdr/>
+        <w:spacing/>
+        <w:ind/>
+        <w:rPr>
+          <w:highlight w:val="none"/>
+        </w:rPr>
+      </w:pPr>
+      <w:r>
+        <w:rPr>
+          <w:highlight w:val="none"/>
+        </w:rPr>
+        <w:t xml:space="preserve">Creada la vista 'create' de películas.</w:t>
+      </w:r>
+      <w:r>
+        <w:rPr>
+          <w:highlight w:val="none"/>
+        </w:rPr>
+      </w:r>
+    </w:p>
+    <w:p>
+      <w:pPr>
+        <w:pStyle w:val="899"/>
+        <w:numPr>
+          <w:ilvl w:val="0"/>
+          <w:numId w:val="9"/>
+        </w:numPr>
+        <w:pBdr/>
+        <w:spacing/>
+        <w:ind/>
+        <w:rPr>
+          <w:highlight w:val="none"/>
+        </w:rPr>
+      </w:pPr>
+      <w:r>
+        <w:rPr>
+          <w:highlight w:val="none"/>
+        </w:rPr>
+        <w:t xml:space="preserve">Modificado el controlador de películas para el correcto manejo de imágenes.</w:t>
+      </w:r>
+      <w:r>
+        <w:rPr>
+          <w:highlight w:val="none"/>
+        </w:rPr>
+      </w:r>
+    </w:p>
+    <w:p>
+      <w:pPr>
+        <w:pStyle w:val="899"/>
+        <w:numPr>
+          <w:ilvl w:val="0"/>
+          <w:numId w:val="9"/>
+        </w:numPr>
+        <w:pBdr/>
+        <w:spacing/>
+        <w:ind/>
+        <w:rPr>
+          <w:highlight w:val="none"/>
+        </w:rPr>
+      </w:pPr>
+      <w:r>
+        <w:rPr>
+          <w:highlight w:val="none"/>
+        </w:rPr>
+        <w:t xml:space="preserve">Actualizado el fichero '.gitignore' para ignorar las imágenes de las películas.</w:t>
+      </w:r>
+      <w:r>
+        <w:rPr>
+          <w:highlight w:val="none"/>
+        </w:rPr>
+      </w:r>
+      <w:r>
+        <w:rPr>
+          <w:highlight w:val="none"/>
+        </w:rPr>
+      </w:r>
+      <w:r>
+        <w:rPr>
+          <w:highlight w:val="none"/>
+        </w:rPr>
+      </w:r>
+      <w:r>
+        <w:rPr>
+          <w:highlight w:val="none"/>
+        </w:rPr>
+      </w:r>
+    </w:p>
+    <w:p>
+      <w:pPr>
+        <w:pStyle w:val="899"/>
+        <w:numPr>
+          <w:ilvl w:val="0"/>
+          <w:numId w:val="9"/>
+        </w:numPr>
+        <w:pBdr/>
+        <w:spacing/>
+        <w:ind/>
+        <w:rPr>
+          <w:highlight w:val="none"/>
+        </w:rPr>
+      </w:pPr>
+      <w:r>
+        <w:rPr>
+          <w:highlight w:val="none"/>
+        </w:rPr>
+        <w:t xml:space="preserve">Añadido contenido a la presentación de evolución de estilo visual.</w:t>
+      </w:r>
+      <w:r>
+        <w:rPr>
+          <w:highlight w:val="none"/>
+        </w:rPr>
+      </w:r>
+    </w:p>
+    <w:p>
+      <w:pPr>
+        <w:pBdr/>
+        <w:spacing/>
+        <w:ind w:firstLine="0" w:left="0"/>
+        <w:rPr>
+          <w:highlight w:val="none"/>
+        </w:rPr>
       </w:pPr>
       <w:r>
         <w:rPr>
@@ -1733,6 +1973,298 @@
       <w:suff w:val="tab"/>
     </w:lvl>
   </w:abstractNum>
+  <w:abstractNum w:abstractNumId="7">
+    <w:lvl w:ilvl="0">
+      <w:isLgl w:val="false"/>
+      <w:lvlJc w:val="left"/>
+      <w:lvlText w:val="·"/>
+      <w:numFmt w:val="bullet"/>
+      <w:pPr>
+        <w:pBdr/>
+        <w:spacing/>
+        <w:ind w:hanging="360" w:left="720"/>
+      </w:pPr>
+      <w:rPr>
+        <w:rFonts w:hint="default" w:ascii="Symbol" w:hAnsi="Symbol" w:eastAsia="Symbol" w:cs="Symbol"/>
+      </w:rPr>
+      <w:start w:val="1"/>
+      <w:suff w:val="tab"/>
+    </w:lvl>
+    <w:lvl w:ilvl="1">
+      <w:isLgl w:val="false"/>
+      <w:lvlJc w:val="left"/>
+      <w:lvlText w:val="o"/>
+      <w:numFmt w:val="bullet"/>
+      <w:pPr>
+        <w:pBdr/>
+        <w:spacing/>
+        <w:ind w:hanging="360" w:left="1440"/>
+      </w:pPr>
+      <w:rPr>
+        <w:rFonts w:hint="default" w:ascii="Courier New" w:hAnsi="Courier New" w:eastAsia="Courier New" w:cs="Courier New"/>
+      </w:rPr>
+      <w:start w:val="1"/>
+      <w:suff w:val="tab"/>
+    </w:lvl>
+    <w:lvl w:ilvl="2">
+      <w:isLgl w:val="false"/>
+      <w:lvlJc w:val="left"/>
+      <w:lvlText w:val="§"/>
+      <w:numFmt w:val="bullet"/>
+      <w:pPr>
+        <w:pBdr/>
+        <w:spacing/>
+        <w:ind w:hanging="360" w:left="2160"/>
+      </w:pPr>
+      <w:rPr>
+        <w:rFonts w:hint="default" w:ascii="Wingdings" w:hAnsi="Wingdings" w:eastAsia="Wingdings" w:cs="Wingdings"/>
+      </w:rPr>
+      <w:start w:val="1"/>
+      <w:suff w:val="tab"/>
+    </w:lvl>
+    <w:lvl w:ilvl="3">
+      <w:isLgl w:val="false"/>
+      <w:lvlJc w:val="left"/>
+      <w:lvlText w:val="·"/>
+      <w:numFmt w:val="bullet"/>
+      <w:pPr>
+        <w:pBdr/>
+        <w:spacing/>
+        <w:ind w:hanging="360" w:left="2880"/>
+      </w:pPr>
+      <w:rPr>
+        <w:rFonts w:hint="default" w:ascii="Symbol" w:hAnsi="Symbol" w:eastAsia="Symbol" w:cs="Symbol"/>
+      </w:rPr>
+      <w:start w:val="1"/>
+      <w:suff w:val="tab"/>
+    </w:lvl>
+    <w:lvl w:ilvl="4">
+      <w:isLgl w:val="false"/>
+      <w:lvlJc w:val="left"/>
+      <w:lvlText w:val="o"/>
+      <w:numFmt w:val="bullet"/>
+      <w:pPr>
+        <w:pBdr/>
+        <w:spacing/>
+        <w:ind w:hanging="360" w:left="3600"/>
+      </w:pPr>
+      <w:rPr>
+        <w:rFonts w:hint="default" w:ascii="Courier New" w:hAnsi="Courier New" w:eastAsia="Courier New" w:cs="Courier New"/>
+      </w:rPr>
+      <w:start w:val="1"/>
+      <w:suff w:val="tab"/>
+    </w:lvl>
+    <w:lvl w:ilvl="5">
+      <w:isLgl w:val="false"/>
+      <w:lvlJc w:val="left"/>
+      <w:lvlText w:val="§"/>
+      <w:numFmt w:val="bullet"/>
+      <w:pPr>
+        <w:pBdr/>
+        <w:spacing/>
+        <w:ind w:hanging="360" w:left="4320"/>
+      </w:pPr>
+      <w:rPr>
+        <w:rFonts w:hint="default" w:ascii="Wingdings" w:hAnsi="Wingdings" w:eastAsia="Wingdings" w:cs="Wingdings"/>
+      </w:rPr>
+      <w:start w:val="1"/>
+      <w:suff w:val="tab"/>
+    </w:lvl>
+    <w:lvl w:ilvl="6">
+      <w:isLgl w:val="false"/>
+      <w:lvlJc w:val="left"/>
+      <w:lvlText w:val="·"/>
+      <w:numFmt w:val="bullet"/>
+      <w:pPr>
+        <w:pBdr/>
+        <w:spacing/>
+        <w:ind w:hanging="360" w:left="5040"/>
+      </w:pPr>
+      <w:rPr>
+        <w:rFonts w:hint="default" w:ascii="Symbol" w:hAnsi="Symbol" w:eastAsia="Symbol" w:cs="Symbol"/>
+      </w:rPr>
+      <w:start w:val="1"/>
+      <w:suff w:val="tab"/>
+    </w:lvl>
+    <w:lvl w:ilvl="7">
+      <w:isLgl w:val="false"/>
+      <w:lvlJc w:val="left"/>
+      <w:lvlText w:val="o"/>
+      <w:numFmt w:val="bullet"/>
+      <w:pPr>
+        <w:pBdr/>
+        <w:spacing/>
+        <w:ind w:hanging="360" w:left="5760"/>
+      </w:pPr>
+      <w:rPr>
+        <w:rFonts w:hint="default" w:ascii="Courier New" w:hAnsi="Courier New" w:eastAsia="Courier New" w:cs="Courier New"/>
+      </w:rPr>
+      <w:start w:val="1"/>
+      <w:suff w:val="tab"/>
+    </w:lvl>
+    <w:lvl w:ilvl="8">
+      <w:isLgl w:val="false"/>
+      <w:lvlJc w:val="left"/>
+      <w:lvlText w:val="§"/>
+      <w:numFmt w:val="bullet"/>
+      <w:pPr>
+        <w:pBdr/>
+        <w:spacing/>
+        <w:ind w:hanging="360" w:left="6480"/>
+      </w:pPr>
+      <w:rPr>
+        <w:rFonts w:hint="default" w:ascii="Wingdings" w:hAnsi="Wingdings" w:eastAsia="Wingdings" w:cs="Wingdings"/>
+      </w:rPr>
+      <w:start w:val="1"/>
+      <w:suff w:val="tab"/>
+    </w:lvl>
+  </w:abstractNum>
+  <w:abstractNum w:abstractNumId="8">
+    <w:lvl w:ilvl="0">
+      <w:isLgl w:val="false"/>
+      <w:lvlJc w:val="left"/>
+      <w:lvlText w:val="·"/>
+      <w:numFmt w:val="bullet"/>
+      <w:pPr>
+        <w:pBdr/>
+        <w:spacing/>
+        <w:ind w:hanging="360" w:left="720"/>
+      </w:pPr>
+      <w:rPr>
+        <w:rFonts w:hint="default" w:ascii="Symbol" w:hAnsi="Symbol" w:eastAsia="Symbol" w:cs="Symbol"/>
+      </w:rPr>
+      <w:start w:val="1"/>
+      <w:suff w:val="tab"/>
+    </w:lvl>
+    <w:lvl w:ilvl="1">
+      <w:isLgl w:val="false"/>
+      <w:lvlJc w:val="left"/>
+      <w:lvlText w:val="o"/>
+      <w:numFmt w:val="bullet"/>
+      <w:pPr>
+        <w:pBdr/>
+        <w:spacing/>
+        <w:ind w:hanging="360" w:left="1440"/>
+      </w:pPr>
+      <w:rPr>
+        <w:rFonts w:hint="default" w:ascii="Courier New" w:hAnsi="Courier New" w:eastAsia="Courier New" w:cs="Courier New"/>
+      </w:rPr>
+      <w:start w:val="1"/>
+      <w:suff w:val="tab"/>
+    </w:lvl>
+    <w:lvl w:ilvl="2">
+      <w:isLgl w:val="false"/>
+      <w:lvlJc w:val="left"/>
+      <w:lvlText w:val="§"/>
+      <w:numFmt w:val="bullet"/>
+      <w:pPr>
+        <w:pBdr/>
+        <w:spacing/>
+        <w:ind w:hanging="360" w:left="2160"/>
+      </w:pPr>
+      <w:rPr>
+        <w:rFonts w:hint="default" w:ascii="Wingdings" w:hAnsi="Wingdings" w:eastAsia="Wingdings" w:cs="Wingdings"/>
+      </w:rPr>
+      <w:start w:val="1"/>
+      <w:suff w:val="tab"/>
+    </w:lvl>
+    <w:lvl w:ilvl="3">
+      <w:isLgl w:val="false"/>
+      <w:lvlJc w:val="left"/>
+      <w:lvlText w:val="·"/>
+      <w:numFmt w:val="bullet"/>
+      <w:pPr>
+        <w:pBdr/>
+        <w:spacing/>
+        <w:ind w:hanging="360" w:left="2880"/>
+      </w:pPr>
+      <w:rPr>
+        <w:rFonts w:hint="default" w:ascii="Symbol" w:hAnsi="Symbol" w:eastAsia="Symbol" w:cs="Symbol"/>
+      </w:rPr>
+      <w:start w:val="1"/>
+      <w:suff w:val="tab"/>
+    </w:lvl>
+    <w:lvl w:ilvl="4">
+      <w:isLgl w:val="false"/>
+      <w:lvlJc w:val="left"/>
+      <w:lvlText w:val="o"/>
+      <w:numFmt w:val="bullet"/>
+      <w:pPr>
+        <w:pBdr/>
+        <w:spacing/>
+        <w:ind w:hanging="360" w:left="3600"/>
+      </w:pPr>
+      <w:rPr>
+        <w:rFonts w:hint="default" w:ascii="Courier New" w:hAnsi="Courier New" w:eastAsia="Courier New" w:cs="Courier New"/>
+      </w:rPr>
+      <w:start w:val="1"/>
+      <w:suff w:val="tab"/>
+    </w:lvl>
+    <w:lvl w:ilvl="5">
+      <w:isLgl w:val="false"/>
+      <w:lvlJc w:val="left"/>
+      <w:lvlText w:val="§"/>
+      <w:numFmt w:val="bullet"/>
+      <w:pPr>
+        <w:pBdr/>
+        <w:spacing/>
+        <w:ind w:hanging="360" w:left="4320"/>
+      </w:pPr>
+      <w:rPr>
+        <w:rFonts w:hint="default" w:ascii="Wingdings" w:hAnsi="Wingdings" w:eastAsia="Wingdings" w:cs="Wingdings"/>
+      </w:rPr>
+      <w:start w:val="1"/>
+      <w:suff w:val="tab"/>
+    </w:lvl>
+    <w:lvl w:ilvl="6">
+      <w:isLgl w:val="false"/>
+      <w:lvlJc w:val="left"/>
+      <w:lvlText w:val="·"/>
+      <w:numFmt w:val="bullet"/>
+      <w:pPr>
+        <w:pBdr/>
+        <w:spacing/>
+        <w:ind w:hanging="360" w:left="5040"/>
+      </w:pPr>
+      <w:rPr>
+        <w:rFonts w:hint="default" w:ascii="Symbol" w:hAnsi="Symbol" w:eastAsia="Symbol" w:cs="Symbol"/>
+      </w:rPr>
+      <w:start w:val="1"/>
+      <w:suff w:val="tab"/>
+    </w:lvl>
+    <w:lvl w:ilvl="7">
+      <w:isLgl w:val="false"/>
+      <w:lvlJc w:val="left"/>
+      <w:lvlText w:val="o"/>
+      <w:numFmt w:val="bullet"/>
+      <w:pPr>
+        <w:pBdr/>
+        <w:spacing/>
+        <w:ind w:hanging="360" w:left="5760"/>
+      </w:pPr>
+      <w:rPr>
+        <w:rFonts w:hint="default" w:ascii="Courier New" w:hAnsi="Courier New" w:eastAsia="Courier New" w:cs="Courier New"/>
+      </w:rPr>
+      <w:start w:val="1"/>
+      <w:suff w:val="tab"/>
+    </w:lvl>
+    <w:lvl w:ilvl="8">
+      <w:isLgl w:val="false"/>
+      <w:lvlJc w:val="left"/>
+      <w:lvlText w:val="§"/>
+      <w:numFmt w:val="bullet"/>
+      <w:pPr>
+        <w:pBdr/>
+        <w:spacing/>
+        <w:ind w:hanging="360" w:left="6480"/>
+      </w:pPr>
+      <w:rPr>
+        <w:rFonts w:hint="default" w:ascii="Wingdings" w:hAnsi="Wingdings" w:eastAsia="Wingdings" w:cs="Wingdings"/>
+      </w:rPr>
+      <w:start w:val="1"/>
+      <w:suff w:val="tab"/>
+    </w:lvl>
+  </w:abstractNum>
   <w:num w:numId="1">
     <w:abstractNumId w:val="0"/>
   </w:num>
@@ -1753,6 +2285,12 @@
   </w:num>
   <w:num w:numId="7">
     <w:abstractNumId w:val="6"/>
+  </w:num>
+  <w:num w:numId="8">
+    <w:abstractNumId w:val="7"/>
+  </w:num>
+  <w:num w:numId="9">
+    <w:abstractNumId w:val="8"/>
   </w:num>
 </w:numbering>
 </file>
@@ -1915,9 +2453,9 @@
     <w:lsdException w:name="Bibliography" w:uiPriority="37"/>
     <w:lsdException w:name="TOC Heading" w:uiPriority="39" w:qFormat="1"/>
   </w:latentStyles>
-  <w:style w:type="table" w:styleId="709">
+  <w:style w:type="table" w:styleId="711">
     <w:name w:val="Table Grid"/>
-    <w:basedOn w:val="894"/>
+    <w:basedOn w:val="896"/>
     <w:uiPriority w:val="59"/>
     <w:pPr>
       <w:pBdr/>
@@ -2114,9 +2652,9 @@
       </w:tcPr>
     </w:tblStylePr>
   </w:style>
-  <w:style w:type="table" w:styleId="710">
+  <w:style w:type="table" w:styleId="712">
     <w:name w:val="Table Grid Light"/>
-    <w:basedOn w:val="894"/>
+    <w:basedOn w:val="896"/>
     <w:uiPriority w:val="59"/>
     <w:pPr>
       <w:pBdr/>
@@ -2313,9 +2851,9 @@
       </w:tcPr>
     </w:tblStylePr>
   </w:style>
-  <w:style w:type="table" w:styleId="711">
+  <w:style w:type="table" w:styleId="713">
     <w:name w:val="Plain Table 1"/>
-    <w:basedOn w:val="894"/>
+    <w:basedOn w:val="896"/>
     <w:uiPriority w:val="59"/>
     <w:pPr>
       <w:pBdr/>
@@ -2538,9 +3076,9 @@
       </w:tcPr>
     </w:tblStylePr>
   </w:style>
-  <w:style w:type="table" w:styleId="712">
+  <w:style w:type="table" w:styleId="714">
     <w:name w:val="Plain Table 2"/>
-    <w:basedOn w:val="894"/>
+    <w:basedOn w:val="896"/>
     <w:uiPriority w:val="59"/>
     <w:pPr>
       <w:pBdr/>
@@ -2771,9 +3309,9 @@
       </w:tcPr>
     </w:tblStylePr>
   </w:style>
-  <w:style w:type="table" w:styleId="713">
+  <w:style w:type="table" w:styleId="715">
     <w:name w:val="Plain Table 3"/>
-    <w:basedOn w:val="894"/>
+    <w:basedOn w:val="896"/>
     <w:uiPriority w:val="99"/>
     <w:pPr>
       <w:pBdr/>
@@ -3001,9 +3539,9 @@
       </w:tcPr>
     </w:tblStylePr>
   </w:style>
-  <w:style w:type="table" w:styleId="714">
+  <w:style w:type="table" w:styleId="716">
     <w:name w:val="Plain Table 4"/>
-    <w:basedOn w:val="894"/>
+    <w:basedOn w:val="896"/>
     <w:uiPriority w:val="99"/>
     <w:pPr>
       <w:pBdr/>
@@ -3217,9 +3755,9 @@
       </w:tcPr>
     </w:tblStylePr>
   </w:style>
-  <w:style w:type="table" w:styleId="715">
+  <w:style w:type="table" w:styleId="717">
     <w:name w:val="Plain Table 5"/>
-    <w:basedOn w:val="894"/>
+    <w:basedOn w:val="896"/>
     <w:uiPriority w:val="99"/>
     <w:pPr>
       <w:pBdr/>
@@ -3450,9 +3988,9 @@
       </w:tcPr>
     </w:tblStylePr>
   </w:style>
-  <w:style w:type="table" w:styleId="716">
+  <w:style w:type="table" w:styleId="718">
     <w:name w:val="Grid Table 1 Light"/>
-    <w:basedOn w:val="894"/>
+    <w:basedOn w:val="896"/>
     <w:uiPriority w:val="99"/>
     <w:pPr>
       <w:pBdr/>
@@ -3673,9 +4211,9 @@
       </w:tcPr>
     </w:tblStylePr>
   </w:style>
-  <w:style w:type="table" w:styleId="717">
+  <w:style w:type="table" w:styleId="719">
     <w:name w:val="Grid Table 1 Light - Accent 1"/>
-    <w:basedOn w:val="894"/>
+    <w:basedOn w:val="896"/>
     <w:uiPriority w:val="99"/>
     <w:pPr>
       <w:pBdr/>
@@ -3896,9 +4434,9 @@
       </w:tcPr>
     </w:tblStylePr>
   </w:style>
-  <w:style w:type="table" w:styleId="718">
+  <w:style w:type="table" w:styleId="720">
     <w:name w:val="Grid Table 1 Light - Accent 2"/>
-    <w:basedOn w:val="894"/>
+    <w:basedOn w:val="896"/>
     <w:uiPriority w:val="99"/>
     <w:pPr>
       <w:pBdr/>
@@ -4119,9 +4657,9 @@
       </w:tcPr>
     </w:tblStylePr>
   </w:style>
-  <w:style w:type="table" w:styleId="719">
+  <w:style w:type="table" w:styleId="721">
     <w:name w:val="Grid Table 1 Light - Accent 3"/>
-    <w:basedOn w:val="894"/>
+    <w:basedOn w:val="896"/>
     <w:uiPriority w:val="99"/>
     <w:pPr>
       <w:pBdr/>
@@ -4342,9 +4880,9 @@
       </w:tcPr>
     </w:tblStylePr>
   </w:style>
-  <w:style w:type="table" w:styleId="720">
+  <w:style w:type="table" w:styleId="722">
     <w:name w:val="Grid Table 1 Light - Accent 4"/>
-    <w:basedOn w:val="894"/>
+    <w:basedOn w:val="896"/>
     <w:uiPriority w:val="99"/>
     <w:pPr>
       <w:pBdr/>
@@ -4565,9 +5103,9 @@
       </w:tcPr>
     </w:tblStylePr>
   </w:style>
-  <w:style w:type="table" w:styleId="721">
+  <w:style w:type="table" w:styleId="723">
     <w:name w:val="Grid Table 1 Light - Accent 5"/>
-    <w:basedOn w:val="894"/>
+    <w:basedOn w:val="896"/>
     <w:uiPriority w:val="99"/>
     <w:pPr>
       <w:pBdr/>
@@ -4788,9 +5326,9 @@
       </w:tcPr>
     </w:tblStylePr>
   </w:style>
-  <w:style w:type="table" w:styleId="722">
+  <w:style w:type="table" w:styleId="724">
     <w:name w:val="Grid Table 1 Light - Accent 6"/>
-    <w:basedOn w:val="894"/>
+    <w:basedOn w:val="896"/>
     <w:uiPriority w:val="99"/>
     <w:pPr>
       <w:pBdr/>
@@ -5011,9 +5549,9 @@
       </w:tcPr>
     </w:tblStylePr>
   </w:style>
-  <w:style w:type="table" w:styleId="723">
+  <w:style w:type="table" w:styleId="725">
     <w:name w:val="Grid Table 2"/>
-    <w:basedOn w:val="894"/>
+    <w:basedOn w:val="896"/>
     <w:uiPriority w:val="99"/>
     <w:pPr>
       <w:pBdr/>
@@ -5243,9 +5781,9 @@
       </w:tcPr>
     </w:tblStylePr>
   </w:style>
-  <w:style w:type="table" w:styleId="724">
+  <w:style w:type="table" w:styleId="726">
     <w:name w:val="Grid Table 2 - Accent 1"/>
-    <w:basedOn w:val="894"/>
+    <w:basedOn w:val="896"/>
     <w:uiPriority w:val="99"/>
     <w:pPr>
       <w:pBdr/>
@@ -5475,9 +6013,9 @@
       </w:tcPr>
     </w:tblStylePr>
   </w:style>
-  <w:style w:type="table" w:styleId="725">
+  <w:style w:type="table" w:styleId="727">
     <w:name w:val="Grid Table 2 - Accent 2"/>
-    <w:basedOn w:val="894"/>
+    <w:basedOn w:val="896"/>
     <w:uiPriority w:val="99"/>
     <w:pPr>
       <w:pBdr/>
@@ -5707,9 +6245,9 @@
       </w:tcPr>
     </w:tblStylePr>
   </w:style>
-  <w:style w:type="table" w:styleId="726">
+  <w:style w:type="table" w:styleId="728">
     <w:name w:val="Grid Table 2 - Accent 3"/>
-    <w:basedOn w:val="894"/>
+    <w:basedOn w:val="896"/>
     <w:uiPriority w:val="99"/>
     <w:pPr>
       <w:pBdr/>
@@ -5939,9 +6477,9 @@
       </w:tcPr>
     </w:tblStylePr>
   </w:style>
-  <w:style w:type="table" w:styleId="727">
+  <w:style w:type="table" w:styleId="729">
     <w:name w:val="Grid Table 2 - Accent 4"/>
-    <w:basedOn w:val="894"/>
+    <w:basedOn w:val="896"/>
     <w:uiPriority w:val="99"/>
     <w:pPr>
       <w:pBdr/>
@@ -6171,9 +6709,9 @@
       </w:tcPr>
     </w:tblStylePr>
   </w:style>
-  <w:style w:type="table" w:styleId="728">
+  <w:style w:type="table" w:styleId="730">
     <w:name w:val="Grid Table 2 - Accent 5"/>
-    <w:basedOn w:val="894"/>
+    <w:basedOn w:val="896"/>
     <w:uiPriority w:val="99"/>
     <w:pPr>
       <w:pBdr/>
@@ -6403,9 +6941,9 @@
       </w:tcPr>
     </w:tblStylePr>
   </w:style>
-  <w:style w:type="table" w:styleId="729">
+  <w:style w:type="table" w:styleId="731">
     <w:name w:val="Grid Table 2 - Accent 6"/>
-    <w:basedOn w:val="894"/>
+    <w:basedOn w:val="896"/>
     <w:uiPriority w:val="99"/>
     <w:pPr>
       <w:pBdr/>
@@ -6635,9 +7173,9 @@
       </w:tcPr>
     </w:tblStylePr>
   </w:style>
-  <w:style w:type="table" w:styleId="730">
+  <w:style w:type="table" w:styleId="732">
     <w:name w:val="Grid Table 3"/>
-    <w:basedOn w:val="894"/>
+    <w:basedOn w:val="896"/>
     <w:uiPriority w:val="99"/>
     <w:pPr>
       <w:pBdr/>
@@ -6880,9 +7418,9 @@
       </w:tcPr>
     </w:tblStylePr>
   </w:style>
-  <w:style w:type="table" w:styleId="731">
+  <w:style w:type="table" w:styleId="733">
     <w:name w:val="Grid Table 3 - Accent 1"/>
-    <w:basedOn w:val="894"/>
+    <w:basedOn w:val="896"/>
     <w:uiPriority w:val="99"/>
     <w:pPr>
       <w:pBdr/>
@@ -7125,9 +7663,9 @@
       </w:tcPr>
     </w:tblStylePr>
   </w:style>
-  <w:style w:type="table" w:styleId="732">
+  <w:style w:type="table" w:styleId="734">
     <w:name w:val="Grid Table 3 - Accent 2"/>
-    <w:basedOn w:val="894"/>
+    <w:basedOn w:val="896"/>
     <w:uiPriority w:val="99"/>
     <w:pPr>
       <w:pBdr/>
@@ -7370,9 +7908,9 @@
       </w:tcPr>
     </w:tblStylePr>
   </w:style>
-  <w:style w:type="table" w:styleId="733">
+  <w:style w:type="table" w:styleId="735">
     <w:name w:val="Grid Table 3 - Accent 3"/>
-    <w:basedOn w:val="894"/>
+    <w:basedOn w:val="896"/>
     <w:uiPriority w:val="99"/>
     <w:pPr>
       <w:pBdr/>
@@ -7615,9 +8153,9 @@
       </w:tcPr>
     </w:tblStylePr>
   </w:style>
-  <w:style w:type="table" w:styleId="734">
+  <w:style w:type="table" w:styleId="736">
     <w:name w:val="Grid Table 3 - Accent 4"/>
-    <w:basedOn w:val="894"/>
+    <w:basedOn w:val="896"/>
     <w:uiPriority w:val="99"/>
     <w:pPr>
       <w:pBdr/>
@@ -7860,9 +8398,9 @@
       </w:tcPr>
     </w:tblStylePr>
   </w:style>
-  <w:style w:type="table" w:styleId="735">
+  <w:style w:type="table" w:styleId="737">
     <w:name w:val="Grid Table 3 - Accent 5"/>
-    <w:basedOn w:val="894"/>
+    <w:basedOn w:val="896"/>
     <w:uiPriority w:val="99"/>
     <w:pPr>
       <w:pBdr/>
@@ -8105,9 +8643,9 @@
       </w:tcPr>
     </w:tblStylePr>
   </w:style>
-  <w:style w:type="table" w:styleId="736">
+  <w:style w:type="table" w:styleId="738">
     <w:name w:val="Grid Table 3 - Accent 6"/>
-    <w:basedOn w:val="894"/>
+    <w:basedOn w:val="896"/>
     <w:uiPriority w:val="99"/>
     <w:pPr>
       <w:pBdr/>
@@ -8350,9 +8888,9 @@
       </w:tcPr>
     </w:tblStylePr>
   </w:style>
-  <w:style w:type="table" w:styleId="737">
+  <w:style w:type="table" w:styleId="739">
     <w:name w:val="Grid Table 4"/>
-    <w:basedOn w:val="894"/>
+    <w:basedOn w:val="896"/>
     <w:uiPriority w:val="59"/>
     <w:pPr>
       <w:pBdr/>
@@ -8583,9 +9121,9 @@
       </w:tcPr>
     </w:tblStylePr>
   </w:style>
-  <w:style w:type="table" w:styleId="738">
+  <w:style w:type="table" w:styleId="740">
     <w:name w:val="Grid Table 4 - Accent 1"/>
-    <w:basedOn w:val="894"/>
+    <w:basedOn w:val="896"/>
     <w:uiPriority w:val="59"/>
     <w:pPr>
       <w:pBdr/>
@@ -8816,9 +9354,9 @@
       </w:tcPr>
     </w:tblStylePr>
   </w:style>
-  <w:style w:type="table" w:styleId="739">
+  <w:style w:type="table" w:styleId="741">
     <w:name w:val="Grid Table 4 - Accent 2"/>
-    <w:basedOn w:val="894"/>
+    <w:basedOn w:val="896"/>
     <w:uiPriority w:val="59"/>
     <w:pPr>
       <w:pBdr/>
@@ -9049,9 +9587,9 @@
       </w:tcPr>
     </w:tblStylePr>
   </w:style>
-  <w:style w:type="table" w:styleId="740">
+  <w:style w:type="table" w:styleId="742">
     <w:name w:val="Grid Table 4 - Accent 3"/>
-    <w:basedOn w:val="894"/>
+    <w:basedOn w:val="896"/>
     <w:uiPriority w:val="59"/>
     <w:pPr>
       <w:pBdr/>
@@ -9282,9 +9820,9 @@
       </w:tcPr>
     </w:tblStylePr>
   </w:style>
-  <w:style w:type="table" w:styleId="741">
+  <w:style w:type="table" w:styleId="743">
     <w:name w:val="Grid Table 4 - Accent 4"/>
-    <w:basedOn w:val="894"/>
+    <w:basedOn w:val="896"/>
     <w:uiPriority w:val="59"/>
     <w:pPr>
       <w:pBdr/>
@@ -9515,9 +10053,9 @@
       </w:tcPr>
     </w:tblStylePr>
   </w:style>
-  <w:style w:type="table" w:styleId="742">
+  <w:style w:type="table" w:styleId="744">
     <w:name w:val="Grid Table 4 - Accent 5"/>
-    <w:basedOn w:val="894"/>
+    <w:basedOn w:val="896"/>
     <w:uiPriority w:val="59"/>
     <w:pPr>
       <w:pBdr/>
@@ -9748,9 +10286,9 @@
       </w:tcPr>
     </w:tblStylePr>
   </w:style>
-  <w:style w:type="table" w:styleId="743">
+  <w:style w:type="table" w:styleId="745">
     <w:name w:val="Grid Table 4 - Accent 6"/>
-    <w:basedOn w:val="894"/>
+    <w:basedOn w:val="896"/>
     <w:uiPriority w:val="59"/>
     <w:pPr>
       <w:pBdr/>
@@ -9981,9 +10519,9 @@
       </w:tcPr>
     </w:tblStylePr>
   </w:style>
-  <w:style w:type="table" w:styleId="744">
+  <w:style w:type="table" w:styleId="746">
     <w:name w:val="Grid Table 5 Dark"/>
-    <w:basedOn w:val="894"/>
+    <w:basedOn w:val="896"/>
     <w:uiPriority w:val="99"/>
     <w:pPr>
       <w:pBdr/>
@@ -10209,9 +10747,9 @@
       </w:tcPr>
     </w:tblStylePr>
   </w:style>
-  <w:style w:type="table" w:styleId="745">
+  <w:style w:type="table" w:styleId="747">
     <w:name w:val="Grid Table 5 Dark- Accent 1"/>
-    <w:basedOn w:val="894"/>
+    <w:basedOn w:val="896"/>
     <w:uiPriority w:val="99"/>
     <w:pPr>
       <w:pBdr/>
@@ -10437,9 +10975,9 @@
       </w:tcPr>
     </w:tblStylePr>
   </w:style>
-  <w:style w:type="table" w:styleId="746">
+  <w:style w:type="table" w:styleId="748">
     <w:name w:val="Grid Table 5 Dark - Accent 2"/>
-    <w:basedOn w:val="894"/>
+    <w:basedOn w:val="896"/>
     <w:uiPriority w:val="99"/>
     <w:pPr>
       <w:pBdr/>
@@ -10665,9 +11203,9 @@
       </w:tcPr>
     </w:tblStylePr>
   </w:style>
-  <w:style w:type="table" w:styleId="747">
+  <w:style w:type="table" w:styleId="749">
     <w:name w:val="Grid Table 5 Dark - Accent 3"/>
-    <w:basedOn w:val="894"/>
+    <w:basedOn w:val="896"/>
     <w:uiPriority w:val="99"/>
     <w:pPr>
       <w:pBdr/>
@@ -10893,9 +11431,9 @@
       </w:tcPr>
     </w:tblStylePr>
   </w:style>
-  <w:style w:type="table" w:styleId="748">
+  <w:style w:type="table" w:styleId="750">
     <w:name w:val="Grid Table 5 Dark- Accent 4"/>
-    <w:basedOn w:val="894"/>
+    <w:basedOn w:val="896"/>
     <w:uiPriority w:val="99"/>
     <w:pPr>
       <w:pBdr/>
@@ -11121,9 +11659,9 @@
       </w:tcPr>
     </w:tblStylePr>
   </w:style>
-  <w:style w:type="table" w:styleId="749">
+  <w:style w:type="table" w:styleId="751">
     <w:name w:val="Grid Table 5 Dark - Accent 5"/>
-    <w:basedOn w:val="894"/>
+    <w:basedOn w:val="896"/>
     <w:uiPriority w:val="99"/>
     <w:pPr>
       <w:pBdr/>
@@ -11349,9 +11887,9 @@
       </w:tcPr>
     </w:tblStylePr>
   </w:style>
-  <w:style w:type="table" w:styleId="750">
+  <w:style w:type="table" w:styleId="752">
     <w:name w:val="Grid Table 5 Dark - Accent 6"/>
-    <w:basedOn w:val="894"/>
+    <w:basedOn w:val="896"/>
     <w:uiPriority w:val="99"/>
     <w:pPr>
       <w:pBdr/>
@@ -11577,9 +12115,9 @@
       </w:tcPr>
     </w:tblStylePr>
   </w:style>
-  <w:style w:type="table" w:styleId="751">
+  <w:style w:type="table" w:styleId="753">
     <w:name w:val="Grid Table 6 Colorful"/>
-    <w:basedOn w:val="894"/>
+    <w:basedOn w:val="896"/>
     <w:uiPriority w:val="99"/>
     <w:pPr>
       <w:pBdr/>
@@ -11807,9 +12345,9 @@
       </w:tcPr>
     </w:tblStylePr>
   </w:style>
-  <w:style w:type="table" w:styleId="752">
+  <w:style w:type="table" w:styleId="754">
     <w:name w:val="Grid Table 6 Colorful - Accent 1"/>
-    <w:basedOn w:val="894"/>
+    <w:basedOn w:val="896"/>
     <w:uiPriority w:val="99"/>
     <w:pPr>
       <w:pBdr/>
@@ -12037,9 +12575,9 @@
       </w:tcPr>
     </w:tblStylePr>
   </w:style>
-  <w:style w:type="table" w:styleId="753">
+  <w:style w:type="table" w:styleId="755">
     <w:name w:val="Grid Table 6 Colorful - Accent 2"/>
-    <w:basedOn w:val="894"/>
+    <w:basedOn w:val="896"/>
     <w:uiPriority w:val="99"/>
     <w:pPr>
       <w:pBdr/>
@@ -12267,9 +12805,9 @@
       </w:tcPr>
     </w:tblStylePr>
   </w:style>
-  <w:style w:type="table" w:styleId="754">
+  <w:style w:type="table" w:styleId="756">
     <w:name w:val="Grid Table 6 Colorful - Accent 3"/>
-    <w:basedOn w:val="894"/>
+    <w:basedOn w:val="896"/>
     <w:uiPriority w:val="99"/>
     <w:pPr>
       <w:pBdr/>
@@ -12497,9 +13035,9 @@
       </w:tcPr>
     </w:tblStylePr>
   </w:style>
-  <w:style w:type="table" w:styleId="755">
+  <w:style w:type="table" w:styleId="757">
     <w:name w:val="Grid Table 6 Colorful - Accent 4"/>
-    <w:basedOn w:val="894"/>
+    <w:basedOn w:val="896"/>
     <w:uiPriority w:val="99"/>
     <w:pPr>
       <w:pBdr/>
@@ -12727,9 +13265,9 @@
       </w:tcPr>
     </w:tblStylePr>
   </w:style>
-  <w:style w:type="table" w:styleId="756">
+  <w:style w:type="table" w:styleId="758">
     <w:name w:val="Grid Table 6 Colorful - Accent 5"/>
-    <w:basedOn w:val="894"/>
+    <w:basedOn w:val="896"/>
     <w:uiPriority w:val="99"/>
     <w:pPr>
       <w:pBdr/>
@@ -12957,9 +13495,9 @@
       </w:tcPr>
     </w:tblStylePr>
   </w:style>
-  <w:style w:type="table" w:styleId="757">
+  <w:style w:type="table" w:styleId="759">
     <w:name w:val="Grid Table 6 Colorful - Accent 6"/>
-    <w:basedOn w:val="894"/>
+    <w:basedOn w:val="896"/>
     <w:uiPriority w:val="99"/>
     <w:pPr>
       <w:pBdr/>
@@ -13187,9 +13725,9 @@
       </w:tcPr>
     </w:tblStylePr>
   </w:style>
-  <w:style w:type="table" w:styleId="758">
+  <w:style w:type="table" w:styleId="760">
     <w:name w:val="Grid Table 7 Colorful"/>
-    <w:basedOn w:val="894"/>
+    <w:basedOn w:val="896"/>
     <w:uiPriority w:val="99"/>
     <w:pPr>
       <w:pBdr/>
@@ -13441,9 +13979,9 @@
       </w:tcPr>
     </w:tblStylePr>
   </w:style>
-  <w:style w:type="table" w:styleId="759">
+  <w:style w:type="table" w:styleId="761">
     <w:name w:val="Grid Table 7 Colorful - Accent 1"/>
-    <w:basedOn w:val="894"/>
+    <w:basedOn w:val="896"/>
     <w:uiPriority w:val="99"/>
     <w:pPr>
       <w:pBdr/>
@@ -13695,9 +14233,9 @@
       </w:tcPr>
     </w:tblStylePr>
   </w:style>
-  <w:style w:type="table" w:styleId="760">
+  <w:style w:type="table" w:styleId="762">
     <w:name w:val="Grid Table 7 Colorful - Accent 2"/>
-    <w:basedOn w:val="894"/>
+    <w:basedOn w:val="896"/>
     <w:uiPriority w:val="99"/>
     <w:pPr>
       <w:pBdr/>
@@ -13949,9 +14487,9 @@
       </w:tcPr>
     </w:tblStylePr>
   </w:style>
-  <w:style w:type="table" w:styleId="761">
+  <w:style w:type="table" w:styleId="763">
     <w:name w:val="Grid Table 7 Colorful - Accent 3"/>
-    <w:basedOn w:val="894"/>
+    <w:basedOn w:val="896"/>
     <w:uiPriority w:val="99"/>
     <w:pPr>
       <w:pBdr/>
@@ -14203,9 +14741,9 @@
       </w:tcPr>
     </w:tblStylePr>
   </w:style>
-  <w:style w:type="table" w:styleId="762">
+  <w:style w:type="table" w:styleId="764">
     <w:name w:val="Grid Table 7 Colorful - Accent 4"/>
-    <w:basedOn w:val="894"/>
+    <w:basedOn w:val="896"/>
     <w:uiPriority w:val="99"/>
     <w:pPr>
       <w:pBdr/>
@@ -14457,9 +14995,9 @@
       </w:tcPr>
     </w:tblStylePr>
   </w:style>
-  <w:style w:type="table" w:styleId="763">
+  <w:style w:type="table" w:styleId="765">
     <w:name w:val="Grid Table 7 Colorful - Accent 5"/>
-    <w:basedOn w:val="894"/>
+    <w:basedOn w:val="896"/>
     <w:uiPriority w:val="99"/>
     <w:pPr>
       <w:pBdr/>
@@ -14711,9 +15249,9 @@
       </w:tcPr>
     </w:tblStylePr>
   </w:style>
-  <w:style w:type="table" w:styleId="764">
+  <w:style w:type="table" w:styleId="766">
     <w:name w:val="Grid Table 7 Colorful - Accent 6"/>
-    <w:basedOn w:val="894"/>
+    <w:basedOn w:val="896"/>
     <w:uiPriority w:val="99"/>
     <w:pPr>
       <w:pBdr/>
@@ -14965,9 +15503,9 @@
       </w:tcPr>
     </w:tblStylePr>
   </w:style>
-  <w:style w:type="table" w:styleId="765">
+  <w:style w:type="table" w:styleId="767">
     <w:name w:val="List Table 1 Light"/>
-    <w:basedOn w:val="894"/>
+    <w:basedOn w:val="896"/>
     <w:uiPriority w:val="99"/>
     <w:pPr>
       <w:pBdr/>
@@ -15181,9 +15719,9 @@
       </w:tcPr>
     </w:tblStylePr>
   </w:style>
-  <w:style w:type="table" w:styleId="766">
+  <w:style w:type="table" w:styleId="768">
     <w:name w:val="List Table 1 Light - Accent 1"/>
-    <w:basedOn w:val="894"/>
+    <w:basedOn w:val="896"/>
     <w:uiPriority w:val="99"/>
     <w:pPr>
       <w:pBdr/>
@@ -15397,9 +15935,9 @@
       </w:tcPr>
     </w:tblStylePr>
   </w:style>
-  <w:style w:type="table" w:styleId="767">
+  <w:style w:type="table" w:styleId="769">
     <w:name w:val="List Table 1 Light - Accent 2"/>
-    <w:basedOn w:val="894"/>
+    <w:basedOn w:val="896"/>
     <w:uiPriority w:val="99"/>
     <w:pPr>
       <w:pBdr/>
@@ -15613,9 +16151,9 @@
       </w:tcPr>
     </w:tblStylePr>
   </w:style>
-  <w:style w:type="table" w:styleId="768">
+  <w:style w:type="table" w:styleId="770">
     <w:name w:val="List Table 1 Light - Accent 3"/>
-    <w:basedOn w:val="894"/>
+    <w:basedOn w:val="896"/>
     <w:uiPriority w:val="99"/>
     <w:pPr>
       <w:pBdr/>
@@ -15829,9 +16367,9 @@
       </w:tcPr>
     </w:tblStylePr>
   </w:style>
-  <w:style w:type="table" w:styleId="769">
+  <w:style w:type="table" w:styleId="771">
     <w:name w:val="List Table 1 Light - Accent 4"/>
-    <w:basedOn w:val="894"/>
+    <w:basedOn w:val="896"/>
     <w:uiPriority w:val="99"/>
     <w:pPr>
       <w:pBdr/>
@@ -16045,9 +16583,9 @@
       </w:tcPr>
     </w:tblStylePr>
   </w:style>
-  <w:style w:type="table" w:styleId="770">
+  <w:style w:type="table" w:styleId="772">
     <w:name w:val="List Table 1 Light - Accent 5"/>
-    <w:basedOn w:val="894"/>
+    <w:basedOn w:val="896"/>
     <w:uiPriority w:val="99"/>
     <w:pPr>
       <w:pBdr/>
@@ -16261,9 +16799,9 @@
       </w:tcPr>
     </w:tblStylePr>
   </w:style>
-  <w:style w:type="table" w:styleId="771">
+  <w:style w:type="table" w:styleId="773">
     <w:name w:val="List Table 1 Light - Accent 6"/>
-    <w:basedOn w:val="894"/>
+    <w:basedOn w:val="896"/>
     <w:uiPriority w:val="99"/>
     <w:pPr>
       <w:pBdr/>
@@ -16477,9 +17015,9 @@
       </w:tcPr>
     </w:tblStylePr>
   </w:style>
-  <w:style w:type="table" w:styleId="772">
+  <w:style w:type="table" w:styleId="774">
     <w:name w:val="List Table 2"/>
-    <w:basedOn w:val="894"/>
+    <w:basedOn w:val="896"/>
     <w:uiPriority w:val="99"/>
     <w:pPr>
       <w:pBdr/>
@@ -16715,9 +17253,9 @@
       </w:tcPr>
     </w:tblStylePr>
   </w:style>
-  <w:style w:type="table" w:styleId="773">
+  <w:style w:type="table" w:styleId="775">
     <w:name w:val="List Table 2 - Accent 1"/>
-    <w:basedOn w:val="894"/>
+    <w:basedOn w:val="896"/>
     <w:uiPriority w:val="99"/>
     <w:pPr>
       <w:pBdr/>
@@ -16953,9 +17491,9 @@
       </w:tcPr>
     </w:tblStylePr>
   </w:style>
-  <w:style w:type="table" w:styleId="774">
+  <w:style w:type="table" w:styleId="776">
     <w:name w:val="List Table 2 - Accent 2"/>
-    <w:basedOn w:val="894"/>
+    <w:basedOn w:val="896"/>
     <w:uiPriority w:val="99"/>
     <w:pPr>
       <w:pBdr/>
@@ -17191,9 +17729,9 @@
       </w:tcPr>
     </w:tblStylePr>
   </w:style>
-  <w:style w:type="table" w:styleId="775">
+  <w:style w:type="table" w:styleId="777">
     <w:name w:val="List Table 2 - Accent 3"/>
-    <w:basedOn w:val="894"/>
+    <w:basedOn w:val="896"/>
     <w:uiPriority w:val="99"/>
     <w:pPr>
       <w:pBdr/>
@@ -17429,9 +17967,9 @@
       </w:tcPr>
     </w:tblStylePr>
   </w:style>
-  <w:style w:type="table" w:styleId="776">
+  <w:style w:type="table" w:styleId="778">
     <w:name w:val="List Table 2 - Accent 4"/>
-    <w:basedOn w:val="894"/>
+    <w:basedOn w:val="896"/>
     <w:uiPriority w:val="99"/>
     <w:pPr>
       <w:pBdr/>
@@ -17667,9 +18205,9 @@
       </w:tcPr>
     </w:tblStylePr>
   </w:style>
-  <w:style w:type="table" w:styleId="777">
+  <w:style w:type="table" w:styleId="779">
     <w:name w:val="List Table 2 - Accent 5"/>
-    <w:basedOn w:val="894"/>
+    <w:basedOn w:val="896"/>
     <w:uiPriority w:val="99"/>
     <w:pPr>
       <w:pBdr/>
@@ -17905,9 +18443,9 @@
       </w:tcPr>
     </w:tblStylePr>
   </w:style>
-  <w:style w:type="table" w:styleId="778">
+  <w:style w:type="table" w:styleId="780">
     <w:name w:val="List Table 2 - Accent 6"/>
-    <w:basedOn w:val="894"/>
+    <w:basedOn w:val="896"/>
     <w:uiPriority w:val="99"/>
     <w:pPr>
       <w:pBdr/>
@@ -18143,9 +18681,9 @@
       </w:tcPr>
     </w:tblStylePr>
   </w:style>
-  <w:style w:type="table" w:styleId="779">
+  <w:style w:type="table" w:styleId="781">
     <w:name w:val="List Table 3"/>
-    <w:basedOn w:val="894"/>
+    <w:basedOn w:val="896"/>
     <w:uiPriority w:val="99"/>
     <w:pPr>
       <w:pBdr/>
@@ -18371,9 +18909,9 @@
       </w:tcPr>
     </w:tblStylePr>
   </w:style>
-  <w:style w:type="table" w:styleId="780">
+  <w:style w:type="table" w:styleId="782">
     <w:name w:val="List Table 3 - Accent 1"/>
-    <w:basedOn w:val="894"/>
+    <w:basedOn w:val="896"/>
     <w:uiPriority w:val="99"/>
     <w:pPr>
       <w:pBdr/>
@@ -18599,9 +19137,9 @@
       </w:tcPr>
     </w:tblStylePr>
   </w:style>
-  <w:style w:type="table" w:styleId="781">
+  <w:style w:type="table" w:styleId="783">
     <w:name w:val="List Table 3 - Accent 2"/>
-    <w:basedOn w:val="894"/>
+    <w:basedOn w:val="896"/>
     <w:uiPriority w:val="99"/>
     <w:pPr>
       <w:pBdr/>
@@ -18827,9 +19365,9 @@
       </w:tcPr>
     </w:tblStylePr>
   </w:style>
-  <w:style w:type="table" w:styleId="782">
+  <w:style w:type="table" w:styleId="784">
     <w:name w:val="List Table 3 - Accent 3"/>
-    <w:basedOn w:val="894"/>
+    <w:basedOn w:val="896"/>
     <w:uiPriority w:val="99"/>
     <w:pPr>
       <w:pBdr/>
@@ -19055,9 +19593,9 @@
       </w:tcPr>
     </w:tblStylePr>
   </w:style>
-  <w:style w:type="table" w:styleId="783">
+  <w:style w:type="table" w:styleId="785">
     <w:name w:val="List Table 3 - Accent 4"/>
-    <w:basedOn w:val="894"/>
+    <w:basedOn w:val="896"/>
     <w:uiPriority w:val="99"/>
     <w:pPr>
       <w:pBdr/>
@@ -19283,9 +19821,9 @@
       </w:tcPr>
     </w:tblStylePr>
   </w:style>
-  <w:style w:type="table" w:styleId="784">
+  <w:style w:type="table" w:styleId="786">
     <w:name w:val="List Table 3 - Accent 5"/>
-    <w:basedOn w:val="894"/>
+    <w:basedOn w:val="896"/>
     <w:uiPriority w:val="99"/>
     <w:pPr>
       <w:pBdr/>
@@ -19511,9 +20049,9 @@
       </w:tcPr>
     </w:tblStylePr>
   </w:style>
-  <w:style w:type="table" w:styleId="785">
+  <w:style w:type="table" w:styleId="787">
     <w:name w:val="List Table 3 - Accent 6"/>
-    <w:basedOn w:val="894"/>
+    <w:basedOn w:val="896"/>
     <w:uiPriority w:val="99"/>
     <w:pPr>
       <w:pBdr/>
@@ -19739,9 +20277,9 @@
       </w:tcPr>
     </w:tblStylePr>
   </w:style>
-  <w:style w:type="table" w:styleId="786">
+  <w:style w:type="table" w:styleId="788">
     <w:name w:val="List Table 4"/>
-    <w:basedOn w:val="894"/>
+    <w:basedOn w:val="896"/>
     <w:uiPriority w:val="99"/>
     <w:pPr>
       <w:pBdr/>
@@ -19964,9 +20502,9 @@
       </w:tcPr>
     </w:tblStylePr>
   </w:style>
-  <w:style w:type="table" w:styleId="787">
+  <w:style w:type="table" w:styleId="789">
     <w:name w:val="List Table 4 - Accent 1"/>
-    <w:basedOn w:val="894"/>
+    <w:basedOn w:val="896"/>
     <w:uiPriority w:val="99"/>
     <w:pPr>
       <w:pBdr/>
@@ -20189,9 +20727,9 @@
       </w:tcPr>
     </w:tblStylePr>
   </w:style>
-  <w:style w:type="table" w:styleId="788">
+  <w:style w:type="table" w:styleId="790">
     <w:name w:val="List Table 4 - Accent 2"/>
-    <w:basedOn w:val="894"/>
+    <w:basedOn w:val="896"/>
     <w:uiPriority w:val="99"/>
     <w:pPr>
       <w:pBdr/>
@@ -20414,9 +20952,9 @@
       </w:tcPr>
     </w:tblStylePr>
   </w:style>
-  <w:style w:type="table" w:styleId="789">
+  <w:style w:type="table" w:styleId="791">
     <w:name w:val="List Table 4 - Accent 3"/>
-    <w:basedOn w:val="894"/>
+    <w:basedOn w:val="896"/>
     <w:uiPriority w:val="99"/>
     <w:pPr>
       <w:pBdr/>
@@ -20639,9 +21177,9 @@
       </w:tcPr>
     </w:tblStylePr>
   </w:style>
-  <w:style w:type="table" w:styleId="790">
+  <w:style w:type="table" w:styleId="792">
     <w:name w:val="List Table 4 - Accent 4"/>
-    <w:basedOn w:val="894"/>
+    <w:basedOn w:val="896"/>
     <w:uiPriority w:val="99"/>
     <w:pPr>
       <w:pBdr/>
@@ -20864,9 +21402,9 @@
       </w:tcPr>
     </w:tblStylePr>
   </w:style>
-  <w:style w:type="table" w:styleId="791">
+  <w:style w:type="table" w:styleId="793">
     <w:name w:val="List Table 4 - Accent 5"/>
-    <w:basedOn w:val="894"/>
+    <w:basedOn w:val="896"/>
     <w:uiPriority w:val="99"/>
     <w:pPr>
       <w:pBdr/>
@@ -21089,9 +21627,9 @@
       </w:tcPr>
     </w:tblStylePr>
   </w:style>
-  <w:style w:type="table" w:styleId="792">
+  <w:style w:type="table" w:styleId="794">
     <w:name w:val="List Table 4 - Accent 6"/>
-    <w:basedOn w:val="894"/>
+    <w:basedOn w:val="896"/>
     <w:uiPriority w:val="99"/>
     <w:pPr>
       <w:pBdr/>
@@ -21314,9 +21852,9 @@
       </w:tcPr>
     </w:tblStylePr>
   </w:style>
-  <w:style w:type="table" w:styleId="793">
+  <w:style w:type="table" w:styleId="795">
     <w:name w:val="List Table 5 Dark"/>
-    <w:basedOn w:val="894"/>
+    <w:basedOn w:val="896"/>
     <w:uiPriority w:val="99"/>
     <w:pPr>
       <w:pBdr/>
@@ -21556,9 +22094,9 @@
       </w:tcPr>
     </w:tblStylePr>
   </w:style>
-  <w:style w:type="table" w:styleId="794">
+  <w:style w:type="table" w:styleId="796">
     <w:name w:val="List Table 5 Dark - Accent 1"/>
-    <w:basedOn w:val="894"/>
+    <w:basedOn w:val="896"/>
     <w:uiPriority w:val="99"/>
     <w:pPr>
       <w:pBdr/>
@@ -21798,9 +22336,9 @@
       </w:tcPr>
     </w:tblStylePr>
   </w:style>
-  <w:style w:type="table" w:styleId="795">
+  <w:style w:type="table" w:styleId="797">
     <w:name w:val="List Table 5 Dark - Accent 2"/>
-    <w:basedOn w:val="894"/>
+    <w:basedOn w:val="896"/>
     <w:uiPriority w:val="99"/>
     <w:pPr>
       <w:pBdr/>
@@ -22040,9 +22578,9 @@
       </w:tcPr>
     </w:tblStylePr>
   </w:style>
-  <w:style w:type="table" w:styleId="796">
+  <w:style w:type="table" w:styleId="798">
     <w:name w:val="List Table 5 Dark - Accent 3"/>
-    <w:basedOn w:val="894"/>
+    <w:basedOn w:val="896"/>
     <w:uiPriority w:val="99"/>
     <w:pPr>
       <w:pBdr/>
@@ -22282,9 +22820,9 @@
       </w:tcPr>
     </w:tblStylePr>
   </w:style>
-  <w:style w:type="table" w:styleId="797">
+  <w:style w:type="table" w:styleId="799">
     <w:name w:val="List Table 5 Dark - Accent 4"/>
-    <w:basedOn w:val="894"/>
+    <w:basedOn w:val="896"/>
     <w:uiPriority w:val="99"/>
     <w:pPr>
       <w:pBdr/>
@@ -22524,9 +23062,9 @@
       </w:tcPr>
     </w:tblStylePr>
   </w:style>
-  <w:style w:type="table" w:styleId="798">
+  <w:style w:type="table" w:styleId="800">
     <w:name w:val="List Table 5 Dark - Accent 5"/>
-    <w:basedOn w:val="894"/>
+    <w:basedOn w:val="896"/>
     <w:uiPriority w:val="99"/>
     <w:pPr>
       <w:pBdr/>
@@ -22766,9 +23304,9 @@
       </w:tcPr>
     </w:tblStylePr>
   </w:style>
-  <w:style w:type="table" w:styleId="799">
+  <w:style w:type="table" w:styleId="801">
     <w:name w:val="List Table 5 Dark - Accent 6"/>
-    <w:basedOn w:val="894"/>
+    <w:basedOn w:val="896"/>
     <w:uiPriority w:val="99"/>
     <w:pPr>
       <w:pBdr/>
@@ -23008,9 +23546,9 @@
       </w:tcPr>
     </w:tblStylePr>
   </w:style>
-  <w:style w:type="table" w:styleId="800">
+  <w:style w:type="table" w:styleId="802">
     <w:name w:val="List Table 6 Colorful"/>
-    <w:basedOn w:val="894"/>
+    <w:basedOn w:val="896"/>
     <w:uiPriority w:val="99"/>
     <w:pPr>
       <w:pBdr/>
@@ -23231,9 +23769,9 @@
       </w:tcPr>
     </w:tblStylePr>
   </w:style>
-  <w:style w:type="table" w:styleId="801">
+  <w:style w:type="table" w:styleId="803">
     <w:name w:val="List Table 6 Colorful - Accent 1"/>
-    <w:basedOn w:val="894"/>
+    <w:basedOn w:val="896"/>
     <w:uiPriority w:val="99"/>
     <w:pPr>
       <w:pBdr/>
@@ -23454,9 +23992,9 @@
       </w:tcPr>
     </w:tblStylePr>
   </w:style>
-  <w:style w:type="table" w:styleId="802">
+  <w:style w:type="table" w:styleId="804">
     <w:name w:val="List Table 6 Colorful - Accent 2"/>
-    <w:basedOn w:val="894"/>
+    <w:basedOn w:val="896"/>
     <w:uiPriority w:val="99"/>
     <w:pPr>
       <w:pBdr/>
@@ -23677,9 +24215,9 @@
       </w:tcPr>
     </w:tblStylePr>
   </w:style>
-  <w:style w:type="table" w:styleId="803">
+  <w:style w:type="table" w:styleId="805">
     <w:name w:val="List Table 6 Colorful - Accent 3"/>
-    <w:basedOn w:val="894"/>
+    <w:basedOn w:val="896"/>
     <w:uiPriority w:val="99"/>
     <w:pPr>
       <w:pBdr/>
@@ -23900,9 +24438,9 @@
       </w:tcPr>
     </w:tblStylePr>
   </w:style>
-  <w:style w:type="table" w:styleId="804">
+  <w:style w:type="table" w:styleId="806">
     <w:name w:val="List Table 6 Colorful - Accent 4"/>
-    <w:basedOn w:val="894"/>
+    <w:basedOn w:val="896"/>
     <w:uiPriority w:val="99"/>
     <w:pPr>
       <w:pBdr/>
@@ -24123,9 +24661,9 @@
       </w:tcPr>
     </w:tblStylePr>
   </w:style>
-  <w:style w:type="table" w:styleId="805">
+  <w:style w:type="table" w:styleId="807">
     <w:name w:val="List Table 6 Colorful - Accent 5"/>
-    <w:basedOn w:val="894"/>
+    <w:basedOn w:val="896"/>
     <w:uiPriority w:val="99"/>
     <w:pPr>
       <w:pBdr/>
@@ -24346,9 +24884,9 @@
       </w:tcPr>
     </w:tblStylePr>
   </w:style>
-  <w:style w:type="table" w:styleId="806">
+  <w:style w:type="table" w:styleId="808">
     <w:name w:val="List Table 6 Colorful - Accent 6"/>
-    <w:basedOn w:val="894"/>
+    <w:basedOn w:val="896"/>
     <w:uiPriority w:val="99"/>
     <w:pPr>
       <w:pBdr/>
@@ -24569,9 +25107,9 @@
       </w:tcPr>
     </w:tblStylePr>
   </w:style>
-  <w:style w:type="table" w:styleId="807">
+  <w:style w:type="table" w:styleId="809">
     <w:name w:val="List Table 7 Colorful"/>
-    <w:basedOn w:val="894"/>
+    <w:basedOn w:val="896"/>
     <w:uiPriority w:val="99"/>
     <w:pPr>
       <w:pBdr/>
@@ -24825,9 +25363,9 @@
       </w:tcPr>
     </w:tblStylePr>
   </w:style>
-  <w:style w:type="table" w:styleId="808">
+  <w:style w:type="table" w:styleId="810">
     <w:name w:val="List Table 7 Colorful - Accent 1"/>
-    <w:basedOn w:val="894"/>
+    <w:basedOn w:val="896"/>
     <w:uiPriority w:val="99"/>
     <w:pPr>
       <w:pBdr/>
@@ -25081,9 +25619,9 @@
       </w:tcPr>
     </w:tblStylePr>
   </w:style>
-  <w:style w:type="table" w:styleId="809">
+  <w:style w:type="table" w:styleId="811">
     <w:name w:val="List Table 7 Colorful - Accent 2"/>
-    <w:basedOn w:val="894"/>
+    <w:basedOn w:val="896"/>
     <w:uiPriority w:val="99"/>
     <w:pPr>
       <w:pBdr/>
@@ -25337,9 +25875,9 @@
       </w:tcPr>
     </w:tblStylePr>
   </w:style>
-  <w:style w:type="table" w:styleId="810">
+  <w:style w:type="table" w:styleId="812">
     <w:name w:val="List Table 7 Colorful - Accent 3"/>
-    <w:basedOn w:val="894"/>
+    <w:basedOn w:val="896"/>
     <w:uiPriority w:val="99"/>
     <w:pPr>
       <w:pBdr/>
@@ -25593,9 +26131,9 @@
       </w:tcPr>
     </w:tblStylePr>
   </w:style>
-  <w:style w:type="table" w:styleId="811">
+  <w:style w:type="table" w:styleId="813">
     <w:name w:val="List Table 7 Colorful - Accent 4"/>
-    <w:basedOn w:val="894"/>
+    <w:basedOn w:val="896"/>
     <w:uiPriority w:val="99"/>
     <w:pPr>
       <w:pBdr/>
@@ -25849,9 +26387,9 @@
       </w:tcPr>
     </w:tblStylePr>
   </w:style>
-  <w:style w:type="table" w:styleId="812">
+  <w:style w:type="table" w:styleId="814">
     <w:name w:val="List Table 7 Colorful - Accent 5"/>
-    <w:basedOn w:val="894"/>
+    <w:basedOn w:val="896"/>
     <w:uiPriority w:val="99"/>
     <w:pPr>
       <w:pBdr/>
@@ -26105,9 +26643,9 @@
       </w:tcPr>
     </w:tblStylePr>
   </w:style>
-  <w:style w:type="table" w:styleId="813">
+  <w:style w:type="table" w:styleId="815">
     <w:name w:val="List Table 7 Colorful - Accent 6"/>
-    <w:basedOn w:val="894"/>
+    <w:basedOn w:val="896"/>
     <w:uiPriority w:val="99"/>
     <w:pPr>
       <w:pBdr/>
@@ -26361,9 +26899,9 @@
       </w:tcPr>
     </w:tblStylePr>
   </w:style>
-  <w:style w:type="table" w:styleId="814">
+  <w:style w:type="table" w:styleId="816">
     <w:name w:val="Lined - Accent"/>
-    <w:basedOn w:val="894"/>
+    <w:basedOn w:val="896"/>
     <w:uiPriority w:val="99"/>
     <w:pPr>
       <w:pBdr/>
@@ -26598,9 +27136,9 @@
       </w:tcPr>
     </w:tblStylePr>
   </w:style>
-  <w:style w:type="table" w:styleId="815">
+  <w:style w:type="table" w:styleId="817">
     <w:name w:val="Lined - Accent 1"/>
-    <w:basedOn w:val="894"/>
+    <w:basedOn w:val="896"/>
     <w:uiPriority w:val="99"/>
     <w:pPr>
       <w:pBdr/>
@@ -26835,9 +27373,9 @@
       </w:tcPr>
     </w:tblStylePr>
   </w:style>
-  <w:style w:type="table" w:styleId="816">
+  <w:style w:type="table" w:styleId="818">
     <w:name w:val="Lined - Accent 2"/>
-    <w:basedOn w:val="894"/>
+    <w:basedOn w:val="896"/>
     <w:uiPriority w:val="99"/>
     <w:pPr>
       <w:pBdr/>
@@ -27072,9 +27610,9 @@
       </w:tcPr>
     </w:tblStylePr>
   </w:style>
-  <w:style w:type="table" w:styleId="817">
+  <w:style w:type="table" w:styleId="819">
     <w:name w:val="Lined - Accent 3"/>
-    <w:basedOn w:val="894"/>
+    <w:basedOn w:val="896"/>
     <w:uiPriority w:val="99"/>
     <w:pPr>
       <w:pBdr/>
@@ -27309,9 +27847,9 @@
       </w:tcPr>
     </w:tblStylePr>
   </w:style>
-  <w:style w:type="table" w:styleId="818">
+  <w:style w:type="table" w:styleId="820">
     <w:name w:val="Lined - Accent 4"/>
-    <w:basedOn w:val="894"/>
+    <w:basedOn w:val="896"/>
     <w:uiPriority w:val="99"/>
     <w:pPr>
       <w:pBdr/>
@@ -27546,9 +28084,9 @@
       </w:tcPr>
     </w:tblStylePr>
   </w:style>
-  <w:style w:type="table" w:styleId="819">
+  <w:style w:type="table" w:styleId="821">
     <w:name w:val="Lined - Accent 5"/>
-    <w:basedOn w:val="894"/>
+    <w:basedOn w:val="896"/>
     <w:uiPriority w:val="99"/>
     <w:pPr>
       <w:pBdr/>
@@ -27783,9 +28321,9 @@
       </w:tcPr>
     </w:tblStylePr>
   </w:style>
-  <w:style w:type="table" w:styleId="820">
+  <w:style w:type="table" w:styleId="822">
     <w:name w:val="Lined - Accent 6"/>
-    <w:basedOn w:val="894"/>
+    <w:basedOn w:val="896"/>
     <w:uiPriority w:val="99"/>
     <w:pPr>
       <w:pBdr/>
@@ -28020,9 +28558,9 @@
       </w:tcPr>
     </w:tblStylePr>
   </w:style>
-  <w:style w:type="table" w:styleId="821">
+  <w:style w:type="table" w:styleId="823">
     <w:name w:val="Bordered &amp; Lined - Accent"/>
-    <w:basedOn w:val="894"/>
+    <w:basedOn w:val="896"/>
     <w:uiPriority w:val="99"/>
     <w:pPr>
       <w:pBdr/>
@@ -28264,9 +28802,9 @@
       </w:tcPr>
     </w:tblStylePr>
   </w:style>
-  <w:style w:type="table" w:styleId="822">
+  <w:style w:type="table" w:styleId="824">
     <w:name w:val="Bordered &amp; Lined - Accent 1"/>
-    <w:basedOn w:val="894"/>
+    <w:basedOn w:val="896"/>
     <w:uiPriority w:val="99"/>
     <w:pPr>
       <w:pBdr/>
@@ -28508,9 +29046,9 @@
       </w:tcPr>
     </w:tblStylePr>
   </w:style>
-  <w:style w:type="table" w:styleId="823">
+  <w:style w:type="table" w:styleId="825">
     <w:name w:val="Bordered &amp; Lined - Accent 2"/>
-    <w:basedOn w:val="894"/>
+    <w:basedOn w:val="896"/>
     <w:uiPriority w:val="99"/>
     <w:pPr>
       <w:pBdr/>
@@ -28752,9 +29290,9 @@
       </w:tcPr>
     </w:tblStylePr>
   </w:style>
-  <w:style w:type="table" w:styleId="824">
+  <w:style w:type="table" w:styleId="826">
     <w:name w:val="Bordered &amp; Lined - Accent 3"/>
-    <w:basedOn w:val="894"/>
+    <w:basedOn w:val="896"/>
     <w:uiPriority w:val="99"/>
     <w:pPr>
       <w:pBdr/>
@@ -28996,9 +29534,9 @@
       </w:tcPr>
     </w:tblStylePr>
   </w:style>
-  <w:style w:type="table" w:styleId="825">
+  <w:style w:type="table" w:styleId="827">
     <w:name w:val="Bordered &amp; Lined - Accent 4"/>
-    <w:basedOn w:val="894"/>
+    <w:basedOn w:val="896"/>
     <w:uiPriority w:val="99"/>
     <w:pPr>
       <w:pBdr/>
@@ -29240,9 +29778,9 @@
       </w:tcPr>
     </w:tblStylePr>
   </w:style>
-  <w:style w:type="table" w:styleId="826">
+  <w:style w:type="table" w:styleId="828">
     <w:name w:val="Bordered &amp; Lined - Accent 5"/>
-    <w:basedOn w:val="894"/>
+    <w:basedOn w:val="896"/>
     <w:uiPriority w:val="99"/>
     <w:pPr>
       <w:pBdr/>
@@ -29484,9 +30022,9 @@
       </w:tcPr>
     </w:tblStylePr>
   </w:style>
-  <w:style w:type="table" w:styleId="827">
+  <w:style w:type="table" w:styleId="829">
     <w:name w:val="Bordered &amp; Lined - Accent 6"/>
-    <w:basedOn w:val="894"/>
+    <w:basedOn w:val="896"/>
     <w:uiPriority w:val="99"/>
     <w:pPr>
       <w:pBdr/>
@@ -29728,9 +30266,9 @@
       </w:tcPr>
     </w:tblStylePr>
   </w:style>
-  <w:style w:type="table" w:styleId="828">
+  <w:style w:type="table" w:styleId="830">
     <w:name w:val="Bordered"/>
-    <w:basedOn w:val="894"/>
+    <w:basedOn w:val="896"/>
     <w:uiPriority w:val="99"/>
     <w:pPr>
       <w:pBdr/>
@@ -29959,9 +30497,9 @@
       </w:tcPr>
     </w:tblStylePr>
   </w:style>
-  <w:style w:type="table" w:styleId="829">
+  <w:style w:type="table" w:styleId="831">
     <w:name w:val="Bordered - Accent 1"/>
-    <w:basedOn w:val="894"/>
+    <w:basedOn w:val="896"/>
     <w:uiPriority w:val="99"/>
     <w:pPr>
       <w:pBdr/>
@@ -30190,9 +30728,9 @@
       </w:tcPr>
     </w:tblStylePr>
   </w:style>
-  <w:style w:type="table" w:styleId="830">
+  <w:style w:type="table" w:styleId="832">
     <w:name w:val="Bordered - Accent 2"/>
-    <w:basedOn w:val="894"/>
+    <w:basedOn w:val="896"/>
     <w:uiPriority w:val="99"/>
     <w:pPr>
       <w:pBdr/>
@@ -30421,9 +30959,9 @@
       </w:tcPr>
     </w:tblStylePr>
   </w:style>
-  <w:style w:type="table" w:styleId="831">
+  <w:style w:type="table" w:styleId="833">
     <w:name w:val="Bordered - Accent 3"/>
-    <w:basedOn w:val="894"/>
+    <w:basedOn w:val="896"/>
     <w:uiPriority w:val="99"/>
     <w:pPr>
       <w:pBdr/>
@@ -30652,9 +31190,9 @@
       </w:tcPr>
     </w:tblStylePr>
   </w:style>
-  <w:style w:type="table" w:styleId="832">
+  <w:style w:type="table" w:styleId="834">
     <w:name w:val="Bordered - Accent 4"/>
-    <w:basedOn w:val="894"/>
+    <w:basedOn w:val="896"/>
     <w:uiPriority w:val="99"/>
     <w:pPr>
       <w:pBdr/>
@@ -30883,9 +31421,9 @@
       </w:tcPr>
     </w:tblStylePr>
   </w:style>
-  <w:style w:type="table" w:styleId="833">
+  <w:style w:type="table" w:styleId="835">
     <w:name w:val="Bordered - Accent 5"/>
-    <w:basedOn w:val="894"/>
+    <w:basedOn w:val="896"/>
     <w:uiPriority w:val="99"/>
     <w:pPr>
       <w:pBdr/>
@@ -31114,9 +31652,9 @@
       </w:tcPr>
     </w:tblStylePr>
   </w:style>
-  <w:style w:type="table" w:styleId="834">
+  <w:style w:type="table" w:styleId="836">
     <w:name w:val="Bordered - Accent 6"/>
-    <w:basedOn w:val="894"/>
+    <w:basedOn w:val="896"/>
     <w:uiPriority w:val="99"/>
     <w:pPr>
       <w:pBdr/>
@@ -31345,11 +31883,11 @@
       </w:tcPr>
     </w:tblStylePr>
   </w:style>
-  <w:style w:type="paragraph" w:styleId="835">
+  <w:style w:type="paragraph" w:styleId="837">
     <w:name w:val="Heading 1"/>
-    <w:basedOn w:val="893"/>
-    <w:next w:val="893"/>
-    <w:link w:val="845"/>
+    <w:basedOn w:val="895"/>
+    <w:next w:val="895"/>
+    <w:link w:val="847"/>
     <w:uiPriority w:val="9"/>
     <w:qFormat/>
     <w:pPr>
@@ -31367,11 +31905,11 @@
       <w:szCs w:val="40"/>
     </w:rPr>
   </w:style>
-  <w:style w:type="paragraph" w:styleId="836">
+  <w:style w:type="paragraph" w:styleId="838">
     <w:name w:val="Heading 2"/>
-    <w:basedOn w:val="893"/>
-    <w:next w:val="893"/>
-    <w:link w:val="846"/>
+    <w:basedOn w:val="895"/>
+    <w:next w:val="895"/>
+    <w:link w:val="848"/>
     <w:uiPriority w:val="9"/>
     <w:unhideWhenUsed/>
     <w:qFormat/>
@@ -31390,11 +31928,11 @@
       <w:szCs w:val="32"/>
     </w:rPr>
   </w:style>
-  <w:style w:type="paragraph" w:styleId="837">
+  <w:style w:type="paragraph" w:styleId="839">
     <w:name w:val="Heading 3"/>
-    <w:basedOn w:val="893"/>
-    <w:next w:val="893"/>
-    <w:link w:val="847"/>
+    <w:basedOn w:val="895"/>
+    <w:next w:val="895"/>
+    <w:link w:val="849"/>
     <w:uiPriority w:val="9"/>
     <w:unhideWhenUsed/>
     <w:qFormat/>
@@ -31413,11 +31951,11 @@
       <w:szCs w:val="28"/>
     </w:rPr>
   </w:style>
-  <w:style w:type="paragraph" w:styleId="838">
+  <w:style w:type="paragraph" w:styleId="840">
     <w:name w:val="Heading 4"/>
-    <w:basedOn w:val="893"/>
-    <w:next w:val="893"/>
-    <w:link w:val="848"/>
+    <w:basedOn w:val="895"/>
+    <w:next w:val="895"/>
+    <w:link w:val="850"/>
     <w:uiPriority w:val="9"/>
     <w:unhideWhenUsed/>
     <w:qFormat/>
@@ -31436,11 +31974,11 @@
       <w:color w:val="0f4761" w:themeColor="accent1" w:themeShade="BF"/>
     </w:rPr>
   </w:style>
-  <w:style w:type="paragraph" w:styleId="839">
+  <w:style w:type="paragraph" w:styleId="841">
     <w:name w:val="Heading 5"/>
-    <w:basedOn w:val="893"/>
-    <w:next w:val="893"/>
-    <w:link w:val="849"/>
+    <w:basedOn w:val="895"/>
+    <w:next w:val="895"/>
+    <w:link w:val="851"/>
     <w:uiPriority w:val="9"/>
     <w:unhideWhenUsed/>
     <w:qFormat/>
@@ -31457,11 +31995,11 @@
       <w:color w:val="0f4761" w:themeColor="accent1" w:themeShade="BF"/>
     </w:rPr>
   </w:style>
-  <w:style w:type="paragraph" w:styleId="840">
+  <w:style w:type="paragraph" w:styleId="842">
     <w:name w:val="Heading 6"/>
-    <w:basedOn w:val="893"/>
-    <w:next w:val="893"/>
-    <w:link w:val="850"/>
+    <w:basedOn w:val="895"/>
+    <w:next w:val="895"/>
+    <w:link w:val="852"/>
     <w:uiPriority w:val="9"/>
     <w:unhideWhenUsed/>
     <w:qFormat/>
@@ -31480,11 +32018,11 @@
       <w:color w:val="595959" w:themeColor="text1" w:themeTint="A6"/>
     </w:rPr>
   </w:style>
-  <w:style w:type="paragraph" w:styleId="841">
+  <w:style w:type="paragraph" w:styleId="843">
     <w:name w:val="Heading 7"/>
-    <w:basedOn w:val="893"/>
-    <w:next w:val="893"/>
-    <w:link w:val="851"/>
+    <w:basedOn w:val="895"/>
+    <w:next w:val="895"/>
+    <w:link w:val="853"/>
     <w:uiPriority w:val="9"/>
     <w:unhideWhenUsed/>
     <w:qFormat/>
@@ -31501,11 +32039,11 @@
       <w:color w:val="595959" w:themeColor="text1" w:themeTint="A6"/>
     </w:rPr>
   </w:style>
-  <w:style w:type="paragraph" w:styleId="842">
+  <w:style w:type="paragraph" w:styleId="844">
     <w:name w:val="Heading 8"/>
-    <w:basedOn w:val="893"/>
-    <w:next w:val="893"/>
-    <w:link w:val="852"/>
+    <w:basedOn w:val="895"/>
+    <w:next w:val="895"/>
+    <w:link w:val="854"/>
     <w:uiPriority w:val="9"/>
     <w:unhideWhenUsed/>
     <w:qFormat/>
@@ -31524,11 +32062,11 @@
       <w:color w:val="272727" w:themeColor="text1" w:themeTint="D8"/>
     </w:rPr>
   </w:style>
-  <w:style w:type="paragraph" w:styleId="843">
+  <w:style w:type="paragraph" w:styleId="845">
     <w:name w:val="Heading 9"/>
-    <w:basedOn w:val="893"/>
-    <w:next w:val="893"/>
-    <w:link w:val="853"/>
+    <w:basedOn w:val="895"/>
+    <w:next w:val="895"/>
+    <w:link w:val="855"/>
     <w:uiPriority w:val="9"/>
     <w:unhideWhenUsed/>
     <w:qFormat/>
@@ -31547,7 +32085,7 @@
       <w:color w:val="272727" w:themeColor="text1" w:themeTint="D8"/>
     </w:rPr>
   </w:style>
-  <w:style w:type="character" w:styleId="844" w:default="1">
+  <w:style w:type="character" w:styleId="846" w:default="1">
     <w:name w:val="Default Paragraph Font"/>
     <w:uiPriority w:val="1"/>
     <w:semiHidden/>
@@ -31558,10 +32096,10 @@
       <w:ind/>
     </w:pPr>
   </w:style>
-  <w:style w:type="character" w:styleId="845">
+  <w:style w:type="character" w:styleId="847">
     <w:name w:val="Heading 1 Char"/>
-    <w:basedOn w:val="844"/>
-    <w:link w:val="835"/>
+    <w:basedOn w:val="846"/>
+    <w:link w:val="837"/>
     <w:uiPriority w:val="9"/>
     <w:pPr>
       <w:pBdr/>
@@ -31575,10 +32113,10 @@
       <w:szCs w:val="40"/>
     </w:rPr>
   </w:style>
-  <w:style w:type="character" w:styleId="846">
+  <w:style w:type="character" w:styleId="848">
     <w:name w:val="Heading 2 Char"/>
-    <w:basedOn w:val="844"/>
-    <w:link w:val="836"/>
+    <w:basedOn w:val="846"/>
+    <w:link w:val="838"/>
     <w:uiPriority w:val="9"/>
     <w:pPr>
       <w:pBdr/>
@@ -31592,10 +32130,10 @@
       <w:szCs w:val="32"/>
     </w:rPr>
   </w:style>
-  <w:style w:type="character" w:styleId="847">
+  <w:style w:type="character" w:styleId="849">
     <w:name w:val="Heading 3 Char"/>
-    <w:basedOn w:val="844"/>
-    <w:link w:val="837"/>
+    <w:basedOn w:val="846"/>
+    <w:link w:val="839"/>
     <w:uiPriority w:val="9"/>
     <w:pPr>
       <w:pBdr/>
@@ -31609,10 +32147,10 @@
       <w:szCs w:val="28"/>
     </w:rPr>
   </w:style>
-  <w:style w:type="character" w:styleId="848">
+  <w:style w:type="character" w:styleId="850">
     <w:name w:val="Heading 4 Char"/>
-    <w:basedOn w:val="844"/>
-    <w:link w:val="838"/>
+    <w:basedOn w:val="846"/>
+    <w:link w:val="840"/>
     <w:uiPriority w:val="9"/>
     <w:pPr>
       <w:pBdr/>
@@ -31626,10 +32164,10 @@
       <w:color w:val="0f4761" w:themeColor="accent1" w:themeShade="BF"/>
     </w:rPr>
   </w:style>
-  <w:style w:type="character" w:styleId="849">
+  <w:style w:type="character" w:styleId="851">
     <w:name w:val="Heading 5 Char"/>
-    <w:basedOn w:val="844"/>
-    <w:link w:val="839"/>
+    <w:basedOn w:val="846"/>
+    <w:link w:val="841"/>
     <w:uiPriority w:val="9"/>
     <w:pPr>
       <w:pBdr/>
@@ -31641,10 +32179,10 @@
       <w:color w:val="0f4761" w:themeColor="accent1" w:themeShade="BF"/>
     </w:rPr>
   </w:style>
-  <w:style w:type="character" w:styleId="850">
+  <w:style w:type="character" w:styleId="852">
     <w:name w:val="Heading 6 Char"/>
-    <w:basedOn w:val="844"/>
-    <w:link w:val="840"/>
+    <w:basedOn w:val="846"/>
+    <w:link w:val="842"/>
     <w:uiPriority w:val="9"/>
     <w:pPr>
       <w:pBdr/>
@@ -31658,10 +32196,10 @@
       <w:color w:val="595959" w:themeColor="text1" w:themeTint="A6"/>
     </w:rPr>
   </w:style>
-  <w:style w:type="character" w:styleId="851">
+  <w:style w:type="character" w:styleId="853">
     <w:name w:val="Heading 7 Char"/>
-    <w:basedOn w:val="844"/>
-    <w:link w:val="841"/>
+    <w:basedOn w:val="846"/>
+    <w:link w:val="843"/>
     <w:uiPriority w:val="9"/>
     <w:pPr>
       <w:pBdr/>
@@ -31673,10 +32211,10 @@
       <w:color w:val="595959" w:themeColor="text1" w:themeTint="A6"/>
     </w:rPr>
   </w:style>
-  <w:style w:type="character" w:styleId="852">
+  <w:style w:type="character" w:styleId="854">
     <w:name w:val="Heading 8 Char"/>
-    <w:basedOn w:val="844"/>
-    <w:link w:val="842"/>
+    <w:basedOn w:val="846"/>
+    <w:link w:val="844"/>
     <w:uiPriority w:val="9"/>
     <w:pPr>
       <w:pBdr/>
@@ -31690,10 +32228,10 @@
       <w:color w:val="272727" w:themeColor="text1" w:themeTint="D8"/>
     </w:rPr>
   </w:style>
-  <w:style w:type="character" w:styleId="853">
+  <w:style w:type="character" w:styleId="855">
     <w:name w:val="Heading 9 Char"/>
-    <w:basedOn w:val="844"/>
-    <w:link w:val="843"/>
+    <w:basedOn w:val="846"/>
+    <w:link w:val="845"/>
     <w:uiPriority w:val="9"/>
     <w:pPr>
       <w:pBdr/>
@@ -31707,11 +32245,11 @@
       <w:color w:val="272727" w:themeColor="text1" w:themeTint="D8"/>
     </w:rPr>
   </w:style>
-  <w:style w:type="paragraph" w:styleId="854">
+  <w:style w:type="paragraph" w:styleId="856">
     <w:name w:val="Title"/>
-    <w:basedOn w:val="893"/>
-    <w:next w:val="893"/>
-    <w:link w:val="855"/>
+    <w:basedOn w:val="895"/>
+    <w:next w:val="895"/>
+    <w:link w:val="857"/>
     <w:uiPriority w:val="10"/>
     <w:qFormat/>
     <w:pPr>
@@ -31727,10 +32265,10 @@
       <w:szCs w:val="56"/>
     </w:rPr>
   </w:style>
-  <w:style w:type="character" w:styleId="855">
+  <w:style w:type="character" w:styleId="857">
     <w:name w:val="Title Char"/>
-    <w:basedOn w:val="844"/>
-    <w:link w:val="854"/>
+    <w:basedOn w:val="846"/>
+    <w:link w:val="856"/>
     <w:uiPriority w:val="10"/>
     <w:pPr>
       <w:pBdr/>
@@ -31744,11 +32282,11 @@
       <w:szCs w:val="56"/>
     </w:rPr>
   </w:style>
-  <w:style w:type="paragraph" w:styleId="856">
+  <w:style w:type="paragraph" w:styleId="858">
     <w:name w:val="Subtitle"/>
-    <w:basedOn w:val="893"/>
-    <w:next w:val="893"/>
-    <w:link w:val="857"/>
+    <w:basedOn w:val="895"/>
+    <w:next w:val="895"/>
+    <w:link w:val="859"/>
     <w:uiPriority w:val="11"/>
     <w:qFormat/>
     <w:pPr>
@@ -31766,10 +32304,10 @@
       <w:szCs w:val="28"/>
     </w:rPr>
   </w:style>
-  <w:style w:type="character" w:styleId="857">
+  <w:style w:type="character" w:styleId="859">
     <w:name w:val="Subtitle Char"/>
-    <w:basedOn w:val="844"/>
-    <w:link w:val="856"/>
+    <w:basedOn w:val="846"/>
+    <w:link w:val="858"/>
     <w:uiPriority w:val="11"/>
     <w:pPr>
       <w:pBdr/>
@@ -31783,11 +32321,11 @@
       <w:szCs w:val="28"/>
     </w:rPr>
   </w:style>
-  <w:style w:type="paragraph" w:styleId="858">
+  <w:style w:type="paragraph" w:styleId="860">
     <w:name w:val="Quote"/>
-    <w:basedOn w:val="893"/>
-    <w:next w:val="893"/>
-    <w:link w:val="859"/>
+    <w:basedOn w:val="895"/>
+    <w:next w:val="895"/>
+    <w:link w:val="861"/>
     <w:uiPriority w:val="29"/>
     <w:qFormat/>
     <w:pPr>
@@ -31802,10 +32340,10 @@
       <w:color w:val="404040" w:themeColor="text1" w:themeTint="BF"/>
     </w:rPr>
   </w:style>
-  <w:style w:type="character" w:styleId="859">
+  <w:style w:type="character" w:styleId="861">
     <w:name w:val="Quote Char"/>
-    <w:basedOn w:val="844"/>
-    <w:link w:val="858"/>
+    <w:basedOn w:val="846"/>
+    <w:link w:val="860"/>
     <w:uiPriority w:val="29"/>
     <w:pPr>
       <w:pBdr/>
@@ -31818,9 +32356,9 @@
       <w:color w:val="404040" w:themeColor="text1" w:themeTint="BF"/>
     </w:rPr>
   </w:style>
-  <w:style w:type="character" w:styleId="860">
+  <w:style w:type="character" w:styleId="862">
     <w:name w:val="Intense Emphasis"/>
-    <w:basedOn w:val="844"/>
+    <w:basedOn w:val="846"/>
     <w:uiPriority w:val="21"/>
     <w:qFormat/>
     <w:pPr>
@@ -31834,11 +32372,11 @@
       <w:color w:val="0f4761" w:themeColor="accent1" w:themeShade="BF"/>
     </w:rPr>
   </w:style>
-  <w:style w:type="paragraph" w:styleId="861">
+  <w:style w:type="paragraph" w:styleId="863">
     <w:name w:val="Intense Quote"/>
-    <w:basedOn w:val="893"/>
-    <w:next w:val="893"/>
-    <w:link w:val="862"/>
+    <w:basedOn w:val="895"/>
+    <w:next w:val="895"/>
+    <w:link w:val="864"/>
     <w:uiPriority w:val="30"/>
     <w:qFormat/>
     <w:pPr>
@@ -31856,10 +32394,10 @@
       <w:color w:val="0f4761" w:themeColor="accent1" w:themeShade="BF"/>
     </w:rPr>
   </w:style>
-  <w:style w:type="character" w:styleId="862">
+  <w:style w:type="character" w:styleId="864">
     <w:name w:val="Intense Quote Char"/>
-    <w:basedOn w:val="844"/>
-    <w:link w:val="861"/>
+    <w:basedOn w:val="846"/>
+    <w:link w:val="863"/>
     <w:uiPriority w:val="30"/>
     <w:pPr>
       <w:pBdr/>
@@ -31872,9 +32410,9 @@
       <w:color w:val="0f4761" w:themeColor="accent1" w:themeShade="BF"/>
     </w:rPr>
   </w:style>
-  <w:style w:type="character" w:styleId="863">
+  <w:style w:type="character" w:styleId="865">
     <w:name w:val="Intense Reference"/>
-    <w:basedOn w:val="844"/>
+    <w:basedOn w:val="846"/>
     <w:uiPriority w:val="32"/>
     <w:qFormat/>
     <w:pPr>
@@ -31890,9 +32428,9 @@
       <w:spacing w:val="5"/>
     </w:rPr>
   </w:style>
-  <w:style w:type="character" w:styleId="864">
+  <w:style w:type="character" w:styleId="866">
     <w:name w:val="Subtle Emphasis"/>
-    <w:basedOn w:val="844"/>
+    <w:basedOn w:val="846"/>
     <w:uiPriority w:val="19"/>
     <w:qFormat/>
     <w:pPr>
@@ -31906,9 +32444,9 @@
       <w:color w:val="404040" w:themeColor="text1" w:themeTint="BF"/>
     </w:rPr>
   </w:style>
-  <w:style w:type="character" w:styleId="865">
+  <w:style w:type="character" w:styleId="867">
     <w:name w:val="Emphasis"/>
-    <w:basedOn w:val="844"/>
+    <w:basedOn w:val="846"/>
     <w:uiPriority w:val="20"/>
     <w:qFormat/>
     <w:pPr>
@@ -31921,9 +32459,9 @@
       <w:iCs/>
     </w:rPr>
   </w:style>
-  <w:style w:type="character" w:styleId="866">
+  <w:style w:type="character" w:styleId="868">
     <w:name w:val="Strong"/>
-    <w:basedOn w:val="844"/>
+    <w:basedOn w:val="846"/>
     <w:uiPriority w:val="22"/>
     <w:qFormat/>
     <w:pPr>
@@ -31936,9 +32474,9 @@
       <w:bCs/>
     </w:rPr>
   </w:style>
-  <w:style w:type="character" w:styleId="867">
+  <w:style w:type="character" w:styleId="869">
     <w:name w:val="Subtle Reference"/>
-    <w:basedOn w:val="844"/>
+    <w:basedOn w:val="846"/>
     <w:uiPriority w:val="31"/>
     <w:qFormat/>
     <w:pPr>
@@ -31951,9 +32489,9 @@
       <w:color w:val="5a5a5a" w:themeColor="text1" w:themeTint="A5"/>
     </w:rPr>
   </w:style>
-  <w:style w:type="character" w:styleId="868">
+  <w:style w:type="character" w:styleId="870">
     <w:name w:val="Book Title"/>
-    <w:basedOn w:val="844"/>
+    <w:basedOn w:val="846"/>
     <w:uiPriority w:val="33"/>
     <w:qFormat/>
     <w:pPr>
@@ -31969,36 +32507,9 @@
       <w:spacing w:val="5"/>
     </w:rPr>
   </w:style>
-  <w:style w:type="paragraph" w:styleId="869">
+  <w:style w:type="paragraph" w:styleId="871">
     <w:name w:val="Header"/>
-    <w:basedOn w:val="893"/>
-    <w:link w:val="870"/>
-    <w:uiPriority w:val="99"/>
-    <w:unhideWhenUsed/>
-    <w:pPr>
-      <w:pBdr/>
-      <w:tabs>
-        <w:tab w:val="center" w:leader="none" w:pos="4844"/>
-        <w:tab w:val="right" w:leader="none" w:pos="9689"/>
-      </w:tabs>
-      <w:spacing w:after="0" w:line="240" w:lineRule="auto"/>
-      <w:ind/>
-    </w:pPr>
-  </w:style>
-  <w:style w:type="character" w:styleId="870">
-    <w:name w:val="Header Char"/>
-    <w:basedOn w:val="844"/>
-    <w:link w:val="869"/>
-    <w:uiPriority w:val="99"/>
-    <w:pPr>
-      <w:pBdr/>
-      <w:spacing/>
-      <w:ind/>
-    </w:pPr>
-  </w:style>
-  <w:style w:type="paragraph" w:styleId="871">
-    <w:name w:val="Footer"/>
-    <w:basedOn w:val="893"/>
+    <w:basedOn w:val="895"/>
     <w:link w:val="872"/>
     <w:uiPriority w:val="99"/>
     <w:unhideWhenUsed/>
@@ -32013,8 +32524,8 @@
     </w:pPr>
   </w:style>
   <w:style w:type="character" w:styleId="872">
-    <w:name w:val="Footer Char"/>
-    <w:basedOn w:val="844"/>
+    <w:name w:val="Header Char"/>
+    <w:basedOn w:val="846"/>
     <w:link w:val="871"/>
     <w:uiPriority w:val="99"/>
     <w:pPr>
@@ -32024,9 +32535,36 @@
     </w:pPr>
   </w:style>
   <w:style w:type="paragraph" w:styleId="873">
+    <w:name w:val="Footer"/>
+    <w:basedOn w:val="895"/>
+    <w:link w:val="874"/>
+    <w:uiPriority w:val="99"/>
+    <w:unhideWhenUsed/>
+    <w:pPr>
+      <w:pBdr/>
+      <w:tabs>
+        <w:tab w:val="center" w:leader="none" w:pos="4844"/>
+        <w:tab w:val="right" w:leader="none" w:pos="9689"/>
+      </w:tabs>
+      <w:spacing w:after="0" w:line="240" w:lineRule="auto"/>
+      <w:ind/>
+    </w:pPr>
+  </w:style>
+  <w:style w:type="character" w:styleId="874">
+    <w:name w:val="Footer Char"/>
+    <w:basedOn w:val="846"/>
+    <w:link w:val="873"/>
+    <w:uiPriority w:val="99"/>
+    <w:pPr>
+      <w:pBdr/>
+      <w:spacing/>
+      <w:ind/>
+    </w:pPr>
+  </w:style>
+  <w:style w:type="paragraph" w:styleId="875">
     <w:name w:val="Caption"/>
-    <w:basedOn w:val="893"/>
-    <w:next w:val="893"/>
+    <w:basedOn w:val="895"/>
+    <w:next w:val="895"/>
     <w:uiPriority w:val="35"/>
     <w:unhideWhenUsed/>
     <w:qFormat/>
@@ -32043,10 +32581,10 @@
       <w:szCs w:val="18"/>
     </w:rPr>
   </w:style>
-  <w:style w:type="paragraph" w:styleId="874">
+  <w:style w:type="paragraph" w:styleId="876">
     <w:name w:val="footnote text"/>
-    <w:basedOn w:val="893"/>
-    <w:link w:val="875"/>
+    <w:basedOn w:val="895"/>
+    <w:link w:val="877"/>
     <w:uiPriority w:val="99"/>
     <w:semiHidden/>
     <w:unhideWhenUsed/>
@@ -32060,10 +32598,10 @@
       <w:szCs w:val="20"/>
     </w:rPr>
   </w:style>
-  <w:style w:type="character" w:styleId="875">
+  <w:style w:type="character" w:styleId="877">
     <w:name w:val="Footnote Text Char"/>
-    <w:basedOn w:val="844"/>
-    <w:link w:val="874"/>
+    <w:basedOn w:val="846"/>
+    <w:link w:val="876"/>
     <w:uiPriority w:val="99"/>
     <w:semiHidden/>
     <w:pPr>
@@ -32076,9 +32614,9 @@
       <w:szCs w:val="20"/>
     </w:rPr>
   </w:style>
-  <w:style w:type="character" w:styleId="876">
+  <w:style w:type="character" w:styleId="878">
     <w:name w:val="footnote reference"/>
-    <w:basedOn w:val="844"/>
+    <w:basedOn w:val="846"/>
     <w:uiPriority w:val="99"/>
     <w:semiHidden/>
     <w:unhideWhenUsed/>
@@ -32091,10 +32629,10 @@
       <w:vertAlign w:val="superscript"/>
     </w:rPr>
   </w:style>
-  <w:style w:type="paragraph" w:styleId="877">
+  <w:style w:type="paragraph" w:styleId="879">
     <w:name w:val="endnote text"/>
-    <w:basedOn w:val="893"/>
-    <w:link w:val="878"/>
+    <w:basedOn w:val="895"/>
+    <w:link w:val="880"/>
     <w:uiPriority w:val="99"/>
     <w:semiHidden/>
     <w:unhideWhenUsed/>
@@ -32108,10 +32646,10 @@
       <w:szCs w:val="20"/>
     </w:rPr>
   </w:style>
-  <w:style w:type="character" w:styleId="878">
+  <w:style w:type="character" w:styleId="880">
     <w:name w:val="Endnote Text Char"/>
-    <w:basedOn w:val="844"/>
-    <w:link w:val="877"/>
+    <w:basedOn w:val="846"/>
+    <w:link w:val="879"/>
     <w:uiPriority w:val="99"/>
     <w:semiHidden/>
     <w:pPr>
@@ -32124,9 +32662,9 @@
       <w:szCs w:val="20"/>
     </w:rPr>
   </w:style>
-  <w:style w:type="character" w:styleId="879">
+  <w:style w:type="character" w:styleId="881">
     <w:name w:val="endnote reference"/>
-    <w:basedOn w:val="844"/>
+    <w:basedOn w:val="846"/>
     <w:uiPriority w:val="99"/>
     <w:semiHidden/>
     <w:unhideWhenUsed/>
@@ -32139,9 +32677,9 @@
       <w:vertAlign w:val="superscript"/>
     </w:rPr>
   </w:style>
-  <w:style w:type="character" w:styleId="880">
+  <w:style w:type="character" w:styleId="882">
     <w:name w:val="Hyperlink"/>
-    <w:basedOn w:val="844"/>
+    <w:basedOn w:val="846"/>
     <w:uiPriority w:val="99"/>
     <w:unhideWhenUsed/>
     <w:pPr>
@@ -32154,9 +32692,9 @@
       <w:u w:val="single"/>
     </w:rPr>
   </w:style>
-  <w:style w:type="character" w:styleId="881">
+  <w:style w:type="character" w:styleId="883">
     <w:name w:val="FollowedHyperlink"/>
-    <w:basedOn w:val="844"/>
+    <w:basedOn w:val="846"/>
     <w:uiPriority w:val="99"/>
     <w:semiHidden/>
     <w:unhideWhenUsed/>
@@ -32170,10 +32708,10 @@
       <w:u w:val="single"/>
     </w:rPr>
   </w:style>
-  <w:style w:type="paragraph" w:styleId="882">
+  <w:style w:type="paragraph" w:styleId="884">
     <w:name w:val="toc 1"/>
-    <w:basedOn w:val="893"/>
-    <w:next w:val="893"/>
+    <w:basedOn w:val="895"/>
+    <w:next w:val="895"/>
     <w:uiPriority w:val="39"/>
     <w:unhideWhenUsed/>
     <w:pPr>
@@ -32182,10 +32720,10 @@
       <w:ind/>
     </w:pPr>
   </w:style>
-  <w:style w:type="paragraph" w:styleId="883">
+  <w:style w:type="paragraph" w:styleId="885">
     <w:name w:val="toc 2"/>
-    <w:basedOn w:val="893"/>
-    <w:next w:val="893"/>
+    <w:basedOn w:val="895"/>
+    <w:next w:val="895"/>
     <w:uiPriority w:val="39"/>
     <w:unhideWhenUsed/>
     <w:pPr>
@@ -32194,10 +32732,10 @@
       <w:ind w:left="220"/>
     </w:pPr>
   </w:style>
-  <w:style w:type="paragraph" w:styleId="884">
+  <w:style w:type="paragraph" w:styleId="886">
     <w:name w:val="toc 3"/>
-    <w:basedOn w:val="893"/>
-    <w:next w:val="893"/>
+    <w:basedOn w:val="895"/>
+    <w:next w:val="895"/>
     <w:uiPriority w:val="39"/>
     <w:unhideWhenUsed/>
     <w:pPr>
@@ -32206,10 +32744,10 @@
       <w:ind w:left="440"/>
     </w:pPr>
   </w:style>
-  <w:style w:type="paragraph" w:styleId="885">
+  <w:style w:type="paragraph" w:styleId="887">
     <w:name w:val="toc 4"/>
-    <w:basedOn w:val="893"/>
-    <w:next w:val="893"/>
+    <w:basedOn w:val="895"/>
+    <w:next w:val="895"/>
     <w:uiPriority w:val="39"/>
     <w:unhideWhenUsed/>
     <w:pPr>
@@ -32218,10 +32756,10 @@
       <w:ind w:left="660"/>
     </w:pPr>
   </w:style>
-  <w:style w:type="paragraph" w:styleId="886">
+  <w:style w:type="paragraph" w:styleId="888">
     <w:name w:val="toc 5"/>
-    <w:basedOn w:val="893"/>
-    <w:next w:val="893"/>
+    <w:basedOn w:val="895"/>
+    <w:next w:val="895"/>
     <w:uiPriority w:val="39"/>
     <w:unhideWhenUsed/>
     <w:pPr>
@@ -32230,10 +32768,10 @@
       <w:ind w:left="880"/>
     </w:pPr>
   </w:style>
-  <w:style w:type="paragraph" w:styleId="887">
+  <w:style w:type="paragraph" w:styleId="889">
     <w:name w:val="toc 6"/>
-    <w:basedOn w:val="893"/>
-    <w:next w:val="893"/>
+    <w:basedOn w:val="895"/>
+    <w:next w:val="895"/>
     <w:uiPriority w:val="39"/>
     <w:unhideWhenUsed/>
     <w:pPr>
@@ -32242,10 +32780,10 @@
       <w:ind w:left="1100"/>
     </w:pPr>
   </w:style>
-  <w:style w:type="paragraph" w:styleId="888">
+  <w:style w:type="paragraph" w:styleId="890">
     <w:name w:val="toc 7"/>
-    <w:basedOn w:val="893"/>
-    <w:next w:val="893"/>
+    <w:basedOn w:val="895"/>
+    <w:next w:val="895"/>
     <w:uiPriority w:val="39"/>
     <w:unhideWhenUsed/>
     <w:pPr>
@@ -32254,10 +32792,10 @@
       <w:ind w:left="1320"/>
     </w:pPr>
   </w:style>
-  <w:style w:type="paragraph" w:styleId="889">
+  <w:style w:type="paragraph" w:styleId="891">
     <w:name w:val="toc 8"/>
-    <w:basedOn w:val="893"/>
-    <w:next w:val="893"/>
+    <w:basedOn w:val="895"/>
+    <w:next w:val="895"/>
     <w:uiPriority w:val="39"/>
     <w:unhideWhenUsed/>
     <w:pPr>
@@ -32266,10 +32804,10 @@
       <w:ind w:left="1540"/>
     </w:pPr>
   </w:style>
-  <w:style w:type="paragraph" w:styleId="890">
+  <w:style w:type="paragraph" w:styleId="892">
     <w:name w:val="toc 9"/>
-    <w:basedOn w:val="893"/>
-    <w:next w:val="893"/>
+    <w:basedOn w:val="895"/>
+    <w:next w:val="895"/>
     <w:uiPriority w:val="39"/>
     <w:unhideWhenUsed/>
     <w:pPr>
@@ -32278,7 +32816,7 @@
       <w:ind w:left="1760"/>
     </w:pPr>
   </w:style>
-  <w:style w:type="paragraph" w:styleId="891">
+  <w:style w:type="paragraph" w:styleId="893">
     <w:name w:val="TOC Heading"/>
     <w:uiPriority w:val="39"/>
     <w:unhideWhenUsed/>
@@ -32288,10 +32826,10 @@
       <w:ind/>
     </w:pPr>
   </w:style>
-  <w:style w:type="paragraph" w:styleId="892">
+  <w:style w:type="paragraph" w:styleId="894">
     <w:name w:val="table of figures"/>
-    <w:basedOn w:val="893"/>
-    <w:next w:val="893"/>
+    <w:basedOn w:val="895"/>
+    <w:next w:val="895"/>
     <w:uiPriority w:val="99"/>
     <w:unhideWhenUsed/>
     <w:pPr>
@@ -32300,7 +32838,7 @@
       <w:ind/>
     </w:pPr>
   </w:style>
-  <w:style w:type="paragraph" w:styleId="893" w:default="1">
+  <w:style w:type="paragraph" w:styleId="895" w:default="1">
     <w:name w:val="Normal"/>
     <w:qFormat/>
     <w:pPr>
@@ -32309,7 +32847,7 @@
       <w:ind/>
     </w:pPr>
   </w:style>
-  <w:style w:type="table" w:styleId="894" w:default="1">
+  <w:style w:type="table" w:styleId="896" w:default="1">
     <w:name w:val="Normal Table"/>
     <w:uiPriority w:val="99"/>
     <w:semiHidden/>
@@ -32502,7 +33040,7 @@
       </w:tcPr>
     </w:tblStylePr>
   </w:style>
-  <w:style w:type="numbering" w:styleId="895" w:default="1">
+  <w:style w:type="numbering" w:styleId="897" w:default="1">
     <w:name w:val="No List"/>
     <w:uiPriority w:val="99"/>
     <w:semiHidden/>
@@ -32513,9 +33051,9 @@
       <w:ind/>
     </w:pPr>
   </w:style>
-  <w:style w:type="paragraph" w:styleId="896">
+  <w:style w:type="paragraph" w:styleId="898">
     <w:name w:val="No Spacing"/>
-    <w:basedOn w:val="893"/>
+    <w:basedOn w:val="895"/>
     <w:uiPriority w:val="1"/>
     <w:qFormat/>
     <w:pPr>
@@ -32524,9 +33062,9 @@
       <w:ind/>
     </w:pPr>
   </w:style>
-  <w:style w:type="paragraph" w:styleId="897">
+  <w:style w:type="paragraph" w:styleId="899">
     <w:name w:val="List Paragraph"/>
-    <w:basedOn w:val="893"/>
+    <w:basedOn w:val="895"/>
     <w:uiPriority w:val="34"/>
     <w:qFormat/>
     <w:pPr>

</xml_diff>

<commit_message>
Actualizado el documento de registro de cambios
</commit_message>
<xml_diff>
--- a/Registro de cambios.docx
+++ b/Registro de cambios.docx
@@ -4,7 +4,7 @@
   <w:body>
     <w:p>
       <w:pPr>
-        <w:pStyle w:val="845"/>
+        <w:pStyle w:val="847"/>
         <w:pBdr/>
         <w:spacing/>
         <w:ind/>
@@ -17,7 +17,7 @@
     </w:p>
     <w:p>
       <w:pPr>
-        <w:pStyle w:val="848"/>
+        <w:pStyle w:val="850"/>
         <w:pBdr/>
         <w:spacing/>
         <w:ind/>
@@ -30,7 +30,7 @@
     </w:p>
     <w:p>
       <w:pPr>
-        <w:pStyle w:val="907"/>
+        <w:pStyle w:val="909"/>
         <w:numPr>
           <w:ilvl w:val="0"/>
           <w:numId w:val="1"/>
@@ -58,7 +58,7 @@
     </w:p>
     <w:p>
       <w:pPr>
-        <w:pStyle w:val="907"/>
+        <w:pStyle w:val="909"/>
         <w:numPr>
           <w:ilvl w:val="0"/>
           <w:numId w:val="1"/>
@@ -90,7 +90,7 @@
     </w:p>
     <w:p>
       <w:pPr>
-        <w:pStyle w:val="907"/>
+        <w:pStyle w:val="909"/>
         <w:numPr>
           <w:ilvl w:val="0"/>
           <w:numId w:val="1"/>
@@ -122,7 +122,7 @@
     </w:p>
     <w:p>
       <w:pPr>
-        <w:pStyle w:val="907"/>
+        <w:pStyle w:val="909"/>
         <w:numPr>
           <w:ilvl w:val="0"/>
           <w:numId w:val="1"/>
@@ -154,7 +154,7 @@
     </w:p>
     <w:p>
       <w:pPr>
-        <w:pStyle w:val="848"/>
+        <w:pStyle w:val="850"/>
         <w:pBdr/>
         <w:spacing/>
         <w:ind/>
@@ -175,7 +175,7 @@
     </w:p>
     <w:p>
       <w:pPr>
-        <w:pStyle w:val="907"/>
+        <w:pStyle w:val="909"/>
         <w:numPr>
           <w:ilvl w:val="0"/>
           <w:numId w:val="2"/>
@@ -203,7 +203,7 @@
     </w:p>
     <w:p>
       <w:pPr>
-        <w:pStyle w:val="907"/>
+        <w:pStyle w:val="909"/>
         <w:numPr>
           <w:ilvl w:val="0"/>
           <w:numId w:val="2"/>
@@ -234,7 +234,7 @@
     </w:p>
     <w:p>
       <w:pPr>
-        <w:pStyle w:val="848"/>
+        <w:pStyle w:val="850"/>
         <w:pBdr/>
         <w:spacing/>
         <w:ind/>
@@ -255,7 +255,7 @@
     </w:p>
     <w:p>
       <w:pPr>
-        <w:pStyle w:val="907"/>
+        <w:pStyle w:val="909"/>
         <w:numPr>
           <w:ilvl w:val="0"/>
           <w:numId w:val="3"/>
@@ -283,7 +283,7 @@
     </w:p>
     <w:p>
       <w:pPr>
-        <w:pStyle w:val="848"/>
+        <w:pStyle w:val="850"/>
         <w:pBdr/>
         <w:spacing/>
         <w:ind/>
@@ -304,7 +304,7 @@
     </w:p>
     <w:p>
       <w:pPr>
-        <w:pStyle w:val="907"/>
+        <w:pStyle w:val="909"/>
         <w:numPr>
           <w:ilvl w:val="0"/>
           <w:numId w:val="4"/>
@@ -332,7 +332,7 @@
     </w:p>
     <w:p>
       <w:pPr>
-        <w:pStyle w:val="907"/>
+        <w:pStyle w:val="909"/>
         <w:numPr>
           <w:ilvl w:val="0"/>
           <w:numId w:val="4"/>
@@ -363,7 +363,7 @@
     </w:p>
     <w:p>
       <w:pPr>
-        <w:pStyle w:val="907"/>
+        <w:pStyle w:val="909"/>
         <w:numPr>
           <w:ilvl w:val="0"/>
           <w:numId w:val="4"/>
@@ -394,7 +394,7 @@
     </w:p>
     <w:p>
       <w:pPr>
-        <w:pStyle w:val="848"/>
+        <w:pStyle w:val="850"/>
         <w:pBdr/>
         <w:spacing/>
         <w:ind/>
@@ -415,7 +415,7 @@
     </w:p>
     <w:p>
       <w:pPr>
-        <w:pStyle w:val="907"/>
+        <w:pStyle w:val="909"/>
         <w:numPr>
           <w:ilvl w:val="0"/>
           <w:numId w:val="5"/>
@@ -443,7 +443,7 @@
     </w:p>
     <w:p>
       <w:pPr>
-        <w:pStyle w:val="907"/>
+        <w:pStyle w:val="909"/>
         <w:numPr>
           <w:ilvl w:val="0"/>
           <w:numId w:val="5"/>
@@ -474,7 +474,7 @@
     </w:p>
     <w:p>
       <w:pPr>
-        <w:pStyle w:val="907"/>
+        <w:pStyle w:val="909"/>
         <w:numPr>
           <w:ilvl w:val="0"/>
           <w:numId w:val="5"/>
@@ -505,7 +505,7 @@
     </w:p>
     <w:p>
       <w:pPr>
-        <w:pStyle w:val="848"/>
+        <w:pStyle w:val="850"/>
         <w:pBdr/>
         <w:spacing/>
         <w:ind/>
@@ -526,7 +526,7 @@
     </w:p>
     <w:p>
       <w:pPr>
-        <w:pStyle w:val="907"/>
+        <w:pStyle w:val="909"/>
         <w:numPr>
           <w:ilvl w:val="0"/>
           <w:numId w:val="6"/>
@@ -554,7 +554,7 @@
     </w:p>
     <w:p>
       <w:pPr>
-        <w:pStyle w:val="848"/>
+        <w:pStyle w:val="850"/>
         <w:pBdr/>
         <w:spacing/>
         <w:ind/>
@@ -575,7 +575,7 @@
     </w:p>
     <w:p>
       <w:pPr>
-        <w:pStyle w:val="907"/>
+        <w:pStyle w:val="909"/>
         <w:numPr>
           <w:ilvl w:val="0"/>
           <w:numId w:val="7"/>
@@ -603,7 +603,7 @@
     </w:p>
     <w:p>
       <w:pPr>
-        <w:pStyle w:val="907"/>
+        <w:pStyle w:val="909"/>
         <w:numPr>
           <w:ilvl w:val="0"/>
           <w:numId w:val="7"/>
@@ -634,7 +634,7 @@
     </w:p>
     <w:p>
       <w:pPr>
-        <w:pStyle w:val="848"/>
+        <w:pStyle w:val="850"/>
         <w:pBdr/>
         <w:spacing/>
         <w:ind/>
@@ -655,7 +655,7 @@
     </w:p>
     <w:p>
       <w:pPr>
-        <w:pStyle w:val="907"/>
+        <w:pStyle w:val="909"/>
         <w:numPr>
           <w:ilvl w:val="0"/>
           <w:numId w:val="8"/>
@@ -683,7 +683,7 @@
     </w:p>
     <w:p>
       <w:pPr>
-        <w:pStyle w:val="907"/>
+        <w:pStyle w:val="909"/>
         <w:numPr>
           <w:ilvl w:val="0"/>
           <w:numId w:val="8"/>
@@ -714,7 +714,7 @@
     </w:p>
     <w:p>
       <w:pPr>
-        <w:pStyle w:val="848"/>
+        <w:pStyle w:val="850"/>
         <w:pBdr/>
         <w:spacing/>
         <w:ind/>
@@ -735,7 +735,7 @@
     </w:p>
     <w:p>
       <w:pPr>
-        <w:pStyle w:val="907"/>
+        <w:pStyle w:val="909"/>
         <w:numPr>
           <w:ilvl w:val="0"/>
           <w:numId w:val="9"/>
@@ -763,7 +763,7 @@
     </w:p>
     <w:p>
       <w:pPr>
-        <w:pStyle w:val="907"/>
+        <w:pStyle w:val="909"/>
         <w:numPr>
           <w:ilvl w:val="0"/>
           <w:numId w:val="9"/>
@@ -794,7 +794,7 @@
     </w:p>
     <w:p>
       <w:pPr>
-        <w:pStyle w:val="907"/>
+        <w:pStyle w:val="909"/>
         <w:numPr>
           <w:ilvl w:val="0"/>
           <w:numId w:val="9"/>
@@ -825,7 +825,7 @@
     </w:p>
     <w:p>
       <w:pPr>
-        <w:pStyle w:val="907"/>
+        <w:pStyle w:val="909"/>
         <w:numPr>
           <w:ilvl w:val="0"/>
           <w:numId w:val="9"/>
@@ -856,7 +856,7 @@
     </w:p>
     <w:p>
       <w:pPr>
-        <w:pStyle w:val="907"/>
+        <w:pStyle w:val="909"/>
         <w:numPr>
           <w:ilvl w:val="0"/>
           <w:numId w:val="9"/>
@@ -912,7 +912,7 @@
     </w:p>
     <w:p>
       <w:pPr>
-        <w:pStyle w:val="848"/>
+        <w:pStyle w:val="850"/>
         <w:pBdr/>
         <w:spacing/>
         <w:ind/>
@@ -944,7 +944,7 @@
     </w:p>
     <w:p>
       <w:pPr>
-        <w:pStyle w:val="907"/>
+        <w:pStyle w:val="909"/>
         <w:numPr>
           <w:ilvl w:val="0"/>
           <w:numId w:val="10"/>
@@ -964,10 +964,15 @@
           <w:highlight w:val="none"/>
         </w:rPr>
       </w:r>
+      <w:r>
+        <w:rPr>
+          <w:highlight w:val="none"/>
+        </w:rPr>
+      </w:r>
     </w:p>
     <w:p>
       <w:pPr>
-        <w:pStyle w:val="907"/>
+        <w:pStyle w:val="909"/>
         <w:numPr>
           <w:ilvl w:val="0"/>
           <w:numId w:val="10"/>
@@ -998,7 +1003,7 @@
     </w:p>
     <w:p>
       <w:pPr>
-        <w:pStyle w:val="848"/>
+        <w:pStyle w:val="850"/>
         <w:pBdr/>
         <w:spacing/>
         <w:ind/>
@@ -1019,7 +1024,7 @@
     </w:p>
     <w:p>
       <w:pPr>
-        <w:pStyle w:val="907"/>
+        <w:pStyle w:val="909"/>
         <w:numPr>
           <w:ilvl w:val="0"/>
           <w:numId w:val="11"/>
@@ -1039,10 +1044,15 @@
           <w:highlight w:val="none"/>
         </w:rPr>
       </w:r>
+      <w:r>
+        <w:rPr>
+          <w:highlight w:val="none"/>
+        </w:rPr>
+      </w:r>
     </w:p>
     <w:p>
       <w:pPr>
-        <w:pStyle w:val="907"/>
+        <w:pStyle w:val="909"/>
         <w:numPr>
           <w:ilvl w:val="0"/>
           <w:numId w:val="11"/>
@@ -1073,7 +1083,7 @@
     </w:p>
     <w:p>
       <w:pPr>
-        <w:pStyle w:val="848"/>
+        <w:pStyle w:val="850"/>
         <w:pBdr/>
         <w:spacing/>
         <w:ind/>
@@ -1094,7 +1104,7 @@
     </w:p>
     <w:p>
       <w:pPr>
-        <w:pStyle w:val="907"/>
+        <w:pStyle w:val="909"/>
         <w:numPr>
           <w:ilvl w:val="0"/>
           <w:numId w:val="12"/>
@@ -1109,11 +1119,15 @@
       <w:r>
         <w:t xml:space="preserve">Creada la vista 'show' para las series.</w:t>
       </w:r>
-      <w:r/>
+      <w:r>
+        <w:rPr>
+          <w:highlight w:val="none"/>
+        </w:rPr>
+      </w:r>
     </w:p>
     <w:p>
       <w:pPr>
-        <w:pStyle w:val="907"/>
+        <w:pStyle w:val="909"/>
         <w:numPr>
           <w:ilvl w:val="0"/>
           <w:numId w:val="12"/>
@@ -1136,10 +1150,15 @@
           <w:highlight w:val="none"/>
         </w:rPr>
       </w:r>
+      <w:r>
+        <w:rPr>
+          <w:highlight w:val="none"/>
+        </w:rPr>
+      </w:r>
     </w:p>
     <w:p>
       <w:pPr>
-        <w:pStyle w:val="907"/>
+        <w:pStyle w:val="909"/>
         <w:numPr>
           <w:ilvl w:val="0"/>
           <w:numId w:val="12"/>
@@ -1162,10 +1181,15 @@
           <w:highlight w:val="none"/>
         </w:rPr>
       </w:r>
+      <w:r>
+        <w:rPr>
+          <w:highlight w:val="none"/>
+        </w:rPr>
+      </w:r>
     </w:p>
     <w:p>
       <w:pPr>
-        <w:pStyle w:val="907"/>
+        <w:pStyle w:val="909"/>
         <w:numPr>
           <w:ilvl w:val="0"/>
           <w:numId w:val="12"/>
@@ -1188,6 +1212,37 @@
           <w:highlight w:val="none"/>
         </w:rPr>
       </w:r>
+      <w:r>
+        <w:rPr>
+          <w:highlight w:val="none"/>
+        </w:rPr>
+      </w:r>
+    </w:p>
+    <w:p>
+      <w:pPr>
+        <w:pStyle w:val="909"/>
+        <w:numPr>
+          <w:ilvl w:val="0"/>
+          <w:numId w:val="12"/>
+        </w:numPr>
+        <w:pBdr/>
+        <w:spacing/>
+        <w:ind/>
+        <w:rPr>
+          <w:highlight w:val="none"/>
+        </w:rPr>
+      </w:pPr>
+      <w:r>
+        <w:rPr>
+          <w:highlight w:val="none"/>
+        </w:rPr>
+        <w:t xml:space="preserve">Solucionado un error con la eliminación de series.</w:t>
+      </w:r>
+      <w:r>
+        <w:rPr>
+          <w:highlight w:val="none"/>
+        </w:rPr>
+      </w:r>
     </w:p>
     <w:p>
       <w:pPr>
@@ -1206,6 +1261,7 @@
           <w:highlight w:val="none"/>
         </w:rPr>
       </w:r>
+      <w:r/>
     </w:p>
     <w:sectPr>
       <w:footnotePr/>
@@ -3236,9 +3292,9 @@
     <w:lsdException w:name="Bibliography" w:uiPriority="37"/>
     <w:lsdException w:name="TOC Heading" w:uiPriority="39" w:qFormat="1"/>
   </w:latentStyles>
-  <w:style w:type="table" w:styleId="719">
+  <w:style w:type="table" w:styleId="721">
     <w:name w:val="Table Grid"/>
-    <w:basedOn w:val="904"/>
+    <w:basedOn w:val="906"/>
     <w:uiPriority w:val="59"/>
     <w:pPr>
       <w:pBdr/>
@@ -3435,9 +3491,9 @@
       </w:tcPr>
     </w:tblStylePr>
   </w:style>
-  <w:style w:type="table" w:styleId="720">
+  <w:style w:type="table" w:styleId="722">
     <w:name w:val="Table Grid Light"/>
-    <w:basedOn w:val="904"/>
+    <w:basedOn w:val="906"/>
     <w:uiPriority w:val="59"/>
     <w:pPr>
       <w:pBdr/>
@@ -3634,9 +3690,9 @@
       </w:tcPr>
     </w:tblStylePr>
   </w:style>
-  <w:style w:type="table" w:styleId="721">
+  <w:style w:type="table" w:styleId="723">
     <w:name w:val="Plain Table 1"/>
-    <w:basedOn w:val="904"/>
+    <w:basedOn w:val="906"/>
     <w:uiPriority w:val="59"/>
     <w:pPr>
       <w:pBdr/>
@@ -3859,9 +3915,9 @@
       </w:tcPr>
     </w:tblStylePr>
   </w:style>
-  <w:style w:type="table" w:styleId="722">
+  <w:style w:type="table" w:styleId="724">
     <w:name w:val="Plain Table 2"/>
-    <w:basedOn w:val="904"/>
+    <w:basedOn w:val="906"/>
     <w:uiPriority w:val="59"/>
     <w:pPr>
       <w:pBdr/>
@@ -4092,9 +4148,9 @@
       </w:tcPr>
     </w:tblStylePr>
   </w:style>
-  <w:style w:type="table" w:styleId="723">
+  <w:style w:type="table" w:styleId="725">
     <w:name w:val="Plain Table 3"/>
-    <w:basedOn w:val="904"/>
+    <w:basedOn w:val="906"/>
     <w:uiPriority w:val="99"/>
     <w:pPr>
       <w:pBdr/>
@@ -4322,9 +4378,9 @@
       </w:tcPr>
     </w:tblStylePr>
   </w:style>
-  <w:style w:type="table" w:styleId="724">
+  <w:style w:type="table" w:styleId="726">
     <w:name w:val="Plain Table 4"/>
-    <w:basedOn w:val="904"/>
+    <w:basedOn w:val="906"/>
     <w:uiPriority w:val="99"/>
     <w:pPr>
       <w:pBdr/>
@@ -4538,9 +4594,9 @@
       </w:tcPr>
     </w:tblStylePr>
   </w:style>
-  <w:style w:type="table" w:styleId="725">
+  <w:style w:type="table" w:styleId="727">
     <w:name w:val="Plain Table 5"/>
-    <w:basedOn w:val="904"/>
+    <w:basedOn w:val="906"/>
     <w:uiPriority w:val="99"/>
     <w:pPr>
       <w:pBdr/>
@@ -4771,9 +4827,9 @@
       </w:tcPr>
     </w:tblStylePr>
   </w:style>
-  <w:style w:type="table" w:styleId="726">
+  <w:style w:type="table" w:styleId="728">
     <w:name w:val="Grid Table 1 Light"/>
-    <w:basedOn w:val="904"/>
+    <w:basedOn w:val="906"/>
     <w:uiPriority w:val="99"/>
     <w:pPr>
       <w:pBdr/>
@@ -4994,9 +5050,9 @@
       </w:tcPr>
     </w:tblStylePr>
   </w:style>
-  <w:style w:type="table" w:styleId="727">
+  <w:style w:type="table" w:styleId="729">
     <w:name w:val="Grid Table 1 Light - Accent 1"/>
-    <w:basedOn w:val="904"/>
+    <w:basedOn w:val="906"/>
     <w:uiPriority w:val="99"/>
     <w:pPr>
       <w:pBdr/>
@@ -5217,9 +5273,9 @@
       </w:tcPr>
     </w:tblStylePr>
   </w:style>
-  <w:style w:type="table" w:styleId="728">
+  <w:style w:type="table" w:styleId="730">
     <w:name w:val="Grid Table 1 Light - Accent 2"/>
-    <w:basedOn w:val="904"/>
+    <w:basedOn w:val="906"/>
     <w:uiPriority w:val="99"/>
     <w:pPr>
       <w:pBdr/>
@@ -5440,9 +5496,9 @@
       </w:tcPr>
     </w:tblStylePr>
   </w:style>
-  <w:style w:type="table" w:styleId="729">
+  <w:style w:type="table" w:styleId="731">
     <w:name w:val="Grid Table 1 Light - Accent 3"/>
-    <w:basedOn w:val="904"/>
+    <w:basedOn w:val="906"/>
     <w:uiPriority w:val="99"/>
     <w:pPr>
       <w:pBdr/>
@@ -5663,9 +5719,9 @@
       </w:tcPr>
     </w:tblStylePr>
   </w:style>
-  <w:style w:type="table" w:styleId="730">
+  <w:style w:type="table" w:styleId="732">
     <w:name w:val="Grid Table 1 Light - Accent 4"/>
-    <w:basedOn w:val="904"/>
+    <w:basedOn w:val="906"/>
     <w:uiPriority w:val="99"/>
     <w:pPr>
       <w:pBdr/>
@@ -5886,9 +5942,9 @@
       </w:tcPr>
     </w:tblStylePr>
   </w:style>
-  <w:style w:type="table" w:styleId="731">
+  <w:style w:type="table" w:styleId="733">
     <w:name w:val="Grid Table 1 Light - Accent 5"/>
-    <w:basedOn w:val="904"/>
+    <w:basedOn w:val="906"/>
     <w:uiPriority w:val="99"/>
     <w:pPr>
       <w:pBdr/>
@@ -6109,9 +6165,9 @@
       </w:tcPr>
     </w:tblStylePr>
   </w:style>
-  <w:style w:type="table" w:styleId="732">
+  <w:style w:type="table" w:styleId="734">
     <w:name w:val="Grid Table 1 Light - Accent 6"/>
-    <w:basedOn w:val="904"/>
+    <w:basedOn w:val="906"/>
     <w:uiPriority w:val="99"/>
     <w:pPr>
       <w:pBdr/>
@@ -6332,9 +6388,9 @@
       </w:tcPr>
     </w:tblStylePr>
   </w:style>
-  <w:style w:type="table" w:styleId="733">
+  <w:style w:type="table" w:styleId="735">
     <w:name w:val="Grid Table 2"/>
-    <w:basedOn w:val="904"/>
+    <w:basedOn w:val="906"/>
     <w:uiPriority w:val="99"/>
     <w:pPr>
       <w:pBdr/>
@@ -6564,9 +6620,9 @@
       </w:tcPr>
     </w:tblStylePr>
   </w:style>
-  <w:style w:type="table" w:styleId="734">
+  <w:style w:type="table" w:styleId="736">
     <w:name w:val="Grid Table 2 - Accent 1"/>
-    <w:basedOn w:val="904"/>
+    <w:basedOn w:val="906"/>
     <w:uiPriority w:val="99"/>
     <w:pPr>
       <w:pBdr/>
@@ -6796,9 +6852,9 @@
       </w:tcPr>
     </w:tblStylePr>
   </w:style>
-  <w:style w:type="table" w:styleId="735">
+  <w:style w:type="table" w:styleId="737">
     <w:name w:val="Grid Table 2 - Accent 2"/>
-    <w:basedOn w:val="904"/>
+    <w:basedOn w:val="906"/>
     <w:uiPriority w:val="99"/>
     <w:pPr>
       <w:pBdr/>
@@ -7028,9 +7084,9 @@
       </w:tcPr>
     </w:tblStylePr>
   </w:style>
-  <w:style w:type="table" w:styleId="736">
+  <w:style w:type="table" w:styleId="738">
     <w:name w:val="Grid Table 2 - Accent 3"/>
-    <w:basedOn w:val="904"/>
+    <w:basedOn w:val="906"/>
     <w:uiPriority w:val="99"/>
     <w:pPr>
       <w:pBdr/>
@@ -7260,9 +7316,9 @@
       </w:tcPr>
     </w:tblStylePr>
   </w:style>
-  <w:style w:type="table" w:styleId="737">
+  <w:style w:type="table" w:styleId="739">
     <w:name w:val="Grid Table 2 - Accent 4"/>
-    <w:basedOn w:val="904"/>
+    <w:basedOn w:val="906"/>
     <w:uiPriority w:val="99"/>
     <w:pPr>
       <w:pBdr/>
@@ -7492,9 +7548,9 @@
       </w:tcPr>
     </w:tblStylePr>
   </w:style>
-  <w:style w:type="table" w:styleId="738">
+  <w:style w:type="table" w:styleId="740">
     <w:name w:val="Grid Table 2 - Accent 5"/>
-    <w:basedOn w:val="904"/>
+    <w:basedOn w:val="906"/>
     <w:uiPriority w:val="99"/>
     <w:pPr>
       <w:pBdr/>
@@ -7724,9 +7780,9 @@
       </w:tcPr>
     </w:tblStylePr>
   </w:style>
-  <w:style w:type="table" w:styleId="739">
+  <w:style w:type="table" w:styleId="741">
     <w:name w:val="Grid Table 2 - Accent 6"/>
-    <w:basedOn w:val="904"/>
+    <w:basedOn w:val="906"/>
     <w:uiPriority w:val="99"/>
     <w:pPr>
       <w:pBdr/>
@@ -7956,9 +8012,9 @@
       </w:tcPr>
     </w:tblStylePr>
   </w:style>
-  <w:style w:type="table" w:styleId="740">
+  <w:style w:type="table" w:styleId="742">
     <w:name w:val="Grid Table 3"/>
-    <w:basedOn w:val="904"/>
+    <w:basedOn w:val="906"/>
     <w:uiPriority w:val="99"/>
     <w:pPr>
       <w:pBdr/>
@@ -8201,9 +8257,9 @@
       </w:tcPr>
     </w:tblStylePr>
   </w:style>
-  <w:style w:type="table" w:styleId="741">
+  <w:style w:type="table" w:styleId="743">
     <w:name w:val="Grid Table 3 - Accent 1"/>
-    <w:basedOn w:val="904"/>
+    <w:basedOn w:val="906"/>
     <w:uiPriority w:val="99"/>
     <w:pPr>
       <w:pBdr/>
@@ -8446,9 +8502,9 @@
       </w:tcPr>
     </w:tblStylePr>
   </w:style>
-  <w:style w:type="table" w:styleId="742">
+  <w:style w:type="table" w:styleId="744">
     <w:name w:val="Grid Table 3 - Accent 2"/>
-    <w:basedOn w:val="904"/>
+    <w:basedOn w:val="906"/>
     <w:uiPriority w:val="99"/>
     <w:pPr>
       <w:pBdr/>
@@ -8691,9 +8747,9 @@
       </w:tcPr>
     </w:tblStylePr>
   </w:style>
-  <w:style w:type="table" w:styleId="743">
+  <w:style w:type="table" w:styleId="745">
     <w:name w:val="Grid Table 3 - Accent 3"/>
-    <w:basedOn w:val="904"/>
+    <w:basedOn w:val="906"/>
     <w:uiPriority w:val="99"/>
     <w:pPr>
       <w:pBdr/>
@@ -8936,9 +8992,9 @@
       </w:tcPr>
     </w:tblStylePr>
   </w:style>
-  <w:style w:type="table" w:styleId="744">
+  <w:style w:type="table" w:styleId="746">
     <w:name w:val="Grid Table 3 - Accent 4"/>
-    <w:basedOn w:val="904"/>
+    <w:basedOn w:val="906"/>
     <w:uiPriority w:val="99"/>
     <w:pPr>
       <w:pBdr/>
@@ -9181,9 +9237,9 @@
       </w:tcPr>
     </w:tblStylePr>
   </w:style>
-  <w:style w:type="table" w:styleId="745">
+  <w:style w:type="table" w:styleId="747">
     <w:name w:val="Grid Table 3 - Accent 5"/>
-    <w:basedOn w:val="904"/>
+    <w:basedOn w:val="906"/>
     <w:uiPriority w:val="99"/>
     <w:pPr>
       <w:pBdr/>
@@ -9426,9 +9482,9 @@
       </w:tcPr>
     </w:tblStylePr>
   </w:style>
-  <w:style w:type="table" w:styleId="746">
+  <w:style w:type="table" w:styleId="748">
     <w:name w:val="Grid Table 3 - Accent 6"/>
-    <w:basedOn w:val="904"/>
+    <w:basedOn w:val="906"/>
     <w:uiPriority w:val="99"/>
     <w:pPr>
       <w:pBdr/>
@@ -9671,9 +9727,9 @@
       </w:tcPr>
     </w:tblStylePr>
   </w:style>
-  <w:style w:type="table" w:styleId="747">
+  <w:style w:type="table" w:styleId="749">
     <w:name w:val="Grid Table 4"/>
-    <w:basedOn w:val="904"/>
+    <w:basedOn w:val="906"/>
     <w:uiPriority w:val="59"/>
     <w:pPr>
       <w:pBdr/>
@@ -9904,9 +9960,9 @@
       </w:tcPr>
     </w:tblStylePr>
   </w:style>
-  <w:style w:type="table" w:styleId="748">
+  <w:style w:type="table" w:styleId="750">
     <w:name w:val="Grid Table 4 - Accent 1"/>
-    <w:basedOn w:val="904"/>
+    <w:basedOn w:val="906"/>
     <w:uiPriority w:val="59"/>
     <w:pPr>
       <w:pBdr/>
@@ -10137,9 +10193,9 @@
       </w:tcPr>
     </w:tblStylePr>
   </w:style>
-  <w:style w:type="table" w:styleId="749">
+  <w:style w:type="table" w:styleId="751">
     <w:name w:val="Grid Table 4 - Accent 2"/>
-    <w:basedOn w:val="904"/>
+    <w:basedOn w:val="906"/>
     <w:uiPriority w:val="59"/>
     <w:pPr>
       <w:pBdr/>
@@ -10370,9 +10426,9 @@
       </w:tcPr>
     </w:tblStylePr>
   </w:style>
-  <w:style w:type="table" w:styleId="750">
+  <w:style w:type="table" w:styleId="752">
     <w:name w:val="Grid Table 4 - Accent 3"/>
-    <w:basedOn w:val="904"/>
+    <w:basedOn w:val="906"/>
     <w:uiPriority w:val="59"/>
     <w:pPr>
       <w:pBdr/>
@@ -10603,9 +10659,9 @@
       </w:tcPr>
     </w:tblStylePr>
   </w:style>
-  <w:style w:type="table" w:styleId="751">
+  <w:style w:type="table" w:styleId="753">
     <w:name w:val="Grid Table 4 - Accent 4"/>
-    <w:basedOn w:val="904"/>
+    <w:basedOn w:val="906"/>
     <w:uiPriority w:val="59"/>
     <w:pPr>
       <w:pBdr/>
@@ -10836,9 +10892,9 @@
       </w:tcPr>
     </w:tblStylePr>
   </w:style>
-  <w:style w:type="table" w:styleId="752">
+  <w:style w:type="table" w:styleId="754">
     <w:name w:val="Grid Table 4 - Accent 5"/>
-    <w:basedOn w:val="904"/>
+    <w:basedOn w:val="906"/>
     <w:uiPriority w:val="59"/>
     <w:pPr>
       <w:pBdr/>
@@ -11069,9 +11125,9 @@
       </w:tcPr>
     </w:tblStylePr>
   </w:style>
-  <w:style w:type="table" w:styleId="753">
+  <w:style w:type="table" w:styleId="755">
     <w:name w:val="Grid Table 4 - Accent 6"/>
-    <w:basedOn w:val="904"/>
+    <w:basedOn w:val="906"/>
     <w:uiPriority w:val="59"/>
     <w:pPr>
       <w:pBdr/>
@@ -11302,9 +11358,9 @@
       </w:tcPr>
     </w:tblStylePr>
   </w:style>
-  <w:style w:type="table" w:styleId="754">
+  <w:style w:type="table" w:styleId="756">
     <w:name w:val="Grid Table 5 Dark"/>
-    <w:basedOn w:val="904"/>
+    <w:basedOn w:val="906"/>
     <w:uiPriority w:val="99"/>
     <w:pPr>
       <w:pBdr/>
@@ -11530,9 +11586,9 @@
       </w:tcPr>
     </w:tblStylePr>
   </w:style>
-  <w:style w:type="table" w:styleId="755">
+  <w:style w:type="table" w:styleId="757">
     <w:name w:val="Grid Table 5 Dark- Accent 1"/>
-    <w:basedOn w:val="904"/>
+    <w:basedOn w:val="906"/>
     <w:uiPriority w:val="99"/>
     <w:pPr>
       <w:pBdr/>
@@ -11758,9 +11814,9 @@
       </w:tcPr>
     </w:tblStylePr>
   </w:style>
-  <w:style w:type="table" w:styleId="756">
+  <w:style w:type="table" w:styleId="758">
     <w:name w:val="Grid Table 5 Dark - Accent 2"/>
-    <w:basedOn w:val="904"/>
+    <w:basedOn w:val="906"/>
     <w:uiPriority w:val="99"/>
     <w:pPr>
       <w:pBdr/>
@@ -11986,9 +12042,9 @@
       </w:tcPr>
     </w:tblStylePr>
   </w:style>
-  <w:style w:type="table" w:styleId="757">
+  <w:style w:type="table" w:styleId="759">
     <w:name w:val="Grid Table 5 Dark - Accent 3"/>
-    <w:basedOn w:val="904"/>
+    <w:basedOn w:val="906"/>
     <w:uiPriority w:val="99"/>
     <w:pPr>
       <w:pBdr/>
@@ -12214,9 +12270,9 @@
       </w:tcPr>
     </w:tblStylePr>
   </w:style>
-  <w:style w:type="table" w:styleId="758">
+  <w:style w:type="table" w:styleId="760">
     <w:name w:val="Grid Table 5 Dark- Accent 4"/>
-    <w:basedOn w:val="904"/>
+    <w:basedOn w:val="906"/>
     <w:uiPriority w:val="99"/>
     <w:pPr>
       <w:pBdr/>
@@ -12442,9 +12498,9 @@
       </w:tcPr>
     </w:tblStylePr>
   </w:style>
-  <w:style w:type="table" w:styleId="759">
+  <w:style w:type="table" w:styleId="761">
     <w:name w:val="Grid Table 5 Dark - Accent 5"/>
-    <w:basedOn w:val="904"/>
+    <w:basedOn w:val="906"/>
     <w:uiPriority w:val="99"/>
     <w:pPr>
       <w:pBdr/>
@@ -12670,9 +12726,9 @@
       </w:tcPr>
     </w:tblStylePr>
   </w:style>
-  <w:style w:type="table" w:styleId="760">
+  <w:style w:type="table" w:styleId="762">
     <w:name w:val="Grid Table 5 Dark - Accent 6"/>
-    <w:basedOn w:val="904"/>
+    <w:basedOn w:val="906"/>
     <w:uiPriority w:val="99"/>
     <w:pPr>
       <w:pBdr/>
@@ -12898,9 +12954,9 @@
       </w:tcPr>
     </w:tblStylePr>
   </w:style>
-  <w:style w:type="table" w:styleId="761">
+  <w:style w:type="table" w:styleId="763">
     <w:name w:val="Grid Table 6 Colorful"/>
-    <w:basedOn w:val="904"/>
+    <w:basedOn w:val="906"/>
     <w:uiPriority w:val="99"/>
     <w:pPr>
       <w:pBdr/>
@@ -13128,9 +13184,9 @@
       </w:tcPr>
     </w:tblStylePr>
   </w:style>
-  <w:style w:type="table" w:styleId="762">
+  <w:style w:type="table" w:styleId="764">
     <w:name w:val="Grid Table 6 Colorful - Accent 1"/>
-    <w:basedOn w:val="904"/>
+    <w:basedOn w:val="906"/>
     <w:uiPriority w:val="99"/>
     <w:pPr>
       <w:pBdr/>
@@ -13358,9 +13414,9 @@
       </w:tcPr>
     </w:tblStylePr>
   </w:style>
-  <w:style w:type="table" w:styleId="763">
+  <w:style w:type="table" w:styleId="765">
     <w:name w:val="Grid Table 6 Colorful - Accent 2"/>
-    <w:basedOn w:val="904"/>
+    <w:basedOn w:val="906"/>
     <w:uiPriority w:val="99"/>
     <w:pPr>
       <w:pBdr/>
@@ -13588,9 +13644,9 @@
       </w:tcPr>
     </w:tblStylePr>
   </w:style>
-  <w:style w:type="table" w:styleId="764">
+  <w:style w:type="table" w:styleId="766">
     <w:name w:val="Grid Table 6 Colorful - Accent 3"/>
-    <w:basedOn w:val="904"/>
+    <w:basedOn w:val="906"/>
     <w:uiPriority w:val="99"/>
     <w:pPr>
       <w:pBdr/>
@@ -13818,9 +13874,9 @@
       </w:tcPr>
     </w:tblStylePr>
   </w:style>
-  <w:style w:type="table" w:styleId="765">
+  <w:style w:type="table" w:styleId="767">
     <w:name w:val="Grid Table 6 Colorful - Accent 4"/>
-    <w:basedOn w:val="904"/>
+    <w:basedOn w:val="906"/>
     <w:uiPriority w:val="99"/>
     <w:pPr>
       <w:pBdr/>
@@ -14048,9 +14104,9 @@
       </w:tcPr>
     </w:tblStylePr>
   </w:style>
-  <w:style w:type="table" w:styleId="766">
+  <w:style w:type="table" w:styleId="768">
     <w:name w:val="Grid Table 6 Colorful - Accent 5"/>
-    <w:basedOn w:val="904"/>
+    <w:basedOn w:val="906"/>
     <w:uiPriority w:val="99"/>
     <w:pPr>
       <w:pBdr/>
@@ -14278,9 +14334,9 @@
       </w:tcPr>
     </w:tblStylePr>
   </w:style>
-  <w:style w:type="table" w:styleId="767">
+  <w:style w:type="table" w:styleId="769">
     <w:name w:val="Grid Table 6 Colorful - Accent 6"/>
-    <w:basedOn w:val="904"/>
+    <w:basedOn w:val="906"/>
     <w:uiPriority w:val="99"/>
     <w:pPr>
       <w:pBdr/>
@@ -14508,9 +14564,9 @@
       </w:tcPr>
     </w:tblStylePr>
   </w:style>
-  <w:style w:type="table" w:styleId="768">
+  <w:style w:type="table" w:styleId="770">
     <w:name w:val="Grid Table 7 Colorful"/>
-    <w:basedOn w:val="904"/>
+    <w:basedOn w:val="906"/>
     <w:uiPriority w:val="99"/>
     <w:pPr>
       <w:pBdr/>
@@ -14762,9 +14818,9 @@
       </w:tcPr>
     </w:tblStylePr>
   </w:style>
-  <w:style w:type="table" w:styleId="769">
+  <w:style w:type="table" w:styleId="771">
     <w:name w:val="Grid Table 7 Colorful - Accent 1"/>
-    <w:basedOn w:val="904"/>
+    <w:basedOn w:val="906"/>
     <w:uiPriority w:val="99"/>
     <w:pPr>
       <w:pBdr/>
@@ -15016,9 +15072,9 @@
       </w:tcPr>
     </w:tblStylePr>
   </w:style>
-  <w:style w:type="table" w:styleId="770">
+  <w:style w:type="table" w:styleId="772">
     <w:name w:val="Grid Table 7 Colorful - Accent 2"/>
-    <w:basedOn w:val="904"/>
+    <w:basedOn w:val="906"/>
     <w:uiPriority w:val="99"/>
     <w:pPr>
       <w:pBdr/>
@@ -15270,9 +15326,9 @@
       </w:tcPr>
     </w:tblStylePr>
   </w:style>
-  <w:style w:type="table" w:styleId="771">
+  <w:style w:type="table" w:styleId="773">
     <w:name w:val="Grid Table 7 Colorful - Accent 3"/>
-    <w:basedOn w:val="904"/>
+    <w:basedOn w:val="906"/>
     <w:uiPriority w:val="99"/>
     <w:pPr>
       <w:pBdr/>
@@ -15524,9 +15580,9 @@
       </w:tcPr>
     </w:tblStylePr>
   </w:style>
-  <w:style w:type="table" w:styleId="772">
+  <w:style w:type="table" w:styleId="774">
     <w:name w:val="Grid Table 7 Colorful - Accent 4"/>
-    <w:basedOn w:val="904"/>
+    <w:basedOn w:val="906"/>
     <w:uiPriority w:val="99"/>
     <w:pPr>
       <w:pBdr/>
@@ -15778,9 +15834,9 @@
       </w:tcPr>
     </w:tblStylePr>
   </w:style>
-  <w:style w:type="table" w:styleId="773">
+  <w:style w:type="table" w:styleId="775">
     <w:name w:val="Grid Table 7 Colorful - Accent 5"/>
-    <w:basedOn w:val="904"/>
+    <w:basedOn w:val="906"/>
     <w:uiPriority w:val="99"/>
     <w:pPr>
       <w:pBdr/>
@@ -16032,9 +16088,9 @@
       </w:tcPr>
     </w:tblStylePr>
   </w:style>
-  <w:style w:type="table" w:styleId="774">
+  <w:style w:type="table" w:styleId="776">
     <w:name w:val="Grid Table 7 Colorful - Accent 6"/>
-    <w:basedOn w:val="904"/>
+    <w:basedOn w:val="906"/>
     <w:uiPriority w:val="99"/>
     <w:pPr>
       <w:pBdr/>
@@ -16286,9 +16342,9 @@
       </w:tcPr>
     </w:tblStylePr>
   </w:style>
-  <w:style w:type="table" w:styleId="775">
+  <w:style w:type="table" w:styleId="777">
     <w:name w:val="List Table 1 Light"/>
-    <w:basedOn w:val="904"/>
+    <w:basedOn w:val="906"/>
     <w:uiPriority w:val="99"/>
     <w:pPr>
       <w:pBdr/>
@@ -16502,9 +16558,9 @@
       </w:tcPr>
     </w:tblStylePr>
   </w:style>
-  <w:style w:type="table" w:styleId="776">
+  <w:style w:type="table" w:styleId="778">
     <w:name w:val="List Table 1 Light - Accent 1"/>
-    <w:basedOn w:val="904"/>
+    <w:basedOn w:val="906"/>
     <w:uiPriority w:val="99"/>
     <w:pPr>
       <w:pBdr/>
@@ -16718,9 +16774,9 @@
       </w:tcPr>
     </w:tblStylePr>
   </w:style>
-  <w:style w:type="table" w:styleId="777">
+  <w:style w:type="table" w:styleId="779">
     <w:name w:val="List Table 1 Light - Accent 2"/>
-    <w:basedOn w:val="904"/>
+    <w:basedOn w:val="906"/>
     <w:uiPriority w:val="99"/>
     <w:pPr>
       <w:pBdr/>
@@ -16934,9 +16990,9 @@
       </w:tcPr>
     </w:tblStylePr>
   </w:style>
-  <w:style w:type="table" w:styleId="778">
+  <w:style w:type="table" w:styleId="780">
     <w:name w:val="List Table 1 Light - Accent 3"/>
-    <w:basedOn w:val="904"/>
+    <w:basedOn w:val="906"/>
     <w:uiPriority w:val="99"/>
     <w:pPr>
       <w:pBdr/>
@@ -17150,9 +17206,9 @@
       </w:tcPr>
     </w:tblStylePr>
   </w:style>
-  <w:style w:type="table" w:styleId="779">
+  <w:style w:type="table" w:styleId="781">
     <w:name w:val="List Table 1 Light - Accent 4"/>
-    <w:basedOn w:val="904"/>
+    <w:basedOn w:val="906"/>
     <w:uiPriority w:val="99"/>
     <w:pPr>
       <w:pBdr/>
@@ -17366,9 +17422,9 @@
       </w:tcPr>
     </w:tblStylePr>
   </w:style>
-  <w:style w:type="table" w:styleId="780">
+  <w:style w:type="table" w:styleId="782">
     <w:name w:val="List Table 1 Light - Accent 5"/>
-    <w:basedOn w:val="904"/>
+    <w:basedOn w:val="906"/>
     <w:uiPriority w:val="99"/>
     <w:pPr>
       <w:pBdr/>
@@ -17582,9 +17638,9 @@
       </w:tcPr>
     </w:tblStylePr>
   </w:style>
-  <w:style w:type="table" w:styleId="781">
+  <w:style w:type="table" w:styleId="783">
     <w:name w:val="List Table 1 Light - Accent 6"/>
-    <w:basedOn w:val="904"/>
+    <w:basedOn w:val="906"/>
     <w:uiPriority w:val="99"/>
     <w:pPr>
       <w:pBdr/>
@@ -17798,9 +17854,9 @@
       </w:tcPr>
     </w:tblStylePr>
   </w:style>
-  <w:style w:type="table" w:styleId="782">
+  <w:style w:type="table" w:styleId="784">
     <w:name w:val="List Table 2"/>
-    <w:basedOn w:val="904"/>
+    <w:basedOn w:val="906"/>
     <w:uiPriority w:val="99"/>
     <w:pPr>
       <w:pBdr/>
@@ -18036,9 +18092,9 @@
       </w:tcPr>
     </w:tblStylePr>
   </w:style>
-  <w:style w:type="table" w:styleId="783">
+  <w:style w:type="table" w:styleId="785">
     <w:name w:val="List Table 2 - Accent 1"/>
-    <w:basedOn w:val="904"/>
+    <w:basedOn w:val="906"/>
     <w:uiPriority w:val="99"/>
     <w:pPr>
       <w:pBdr/>
@@ -18274,9 +18330,9 @@
       </w:tcPr>
     </w:tblStylePr>
   </w:style>
-  <w:style w:type="table" w:styleId="784">
+  <w:style w:type="table" w:styleId="786">
     <w:name w:val="List Table 2 - Accent 2"/>
-    <w:basedOn w:val="904"/>
+    <w:basedOn w:val="906"/>
     <w:uiPriority w:val="99"/>
     <w:pPr>
       <w:pBdr/>
@@ -18512,9 +18568,9 @@
       </w:tcPr>
     </w:tblStylePr>
   </w:style>
-  <w:style w:type="table" w:styleId="785">
+  <w:style w:type="table" w:styleId="787">
     <w:name w:val="List Table 2 - Accent 3"/>
-    <w:basedOn w:val="904"/>
+    <w:basedOn w:val="906"/>
     <w:uiPriority w:val="99"/>
     <w:pPr>
       <w:pBdr/>
@@ -18750,9 +18806,9 @@
       </w:tcPr>
     </w:tblStylePr>
   </w:style>
-  <w:style w:type="table" w:styleId="786">
+  <w:style w:type="table" w:styleId="788">
     <w:name w:val="List Table 2 - Accent 4"/>
-    <w:basedOn w:val="904"/>
+    <w:basedOn w:val="906"/>
     <w:uiPriority w:val="99"/>
     <w:pPr>
       <w:pBdr/>
@@ -18988,9 +19044,9 @@
       </w:tcPr>
     </w:tblStylePr>
   </w:style>
-  <w:style w:type="table" w:styleId="787">
+  <w:style w:type="table" w:styleId="789">
     <w:name w:val="List Table 2 - Accent 5"/>
-    <w:basedOn w:val="904"/>
+    <w:basedOn w:val="906"/>
     <w:uiPriority w:val="99"/>
     <w:pPr>
       <w:pBdr/>
@@ -19226,9 +19282,9 @@
       </w:tcPr>
     </w:tblStylePr>
   </w:style>
-  <w:style w:type="table" w:styleId="788">
+  <w:style w:type="table" w:styleId="790">
     <w:name w:val="List Table 2 - Accent 6"/>
-    <w:basedOn w:val="904"/>
+    <w:basedOn w:val="906"/>
     <w:uiPriority w:val="99"/>
     <w:pPr>
       <w:pBdr/>
@@ -19464,9 +19520,9 @@
       </w:tcPr>
     </w:tblStylePr>
   </w:style>
-  <w:style w:type="table" w:styleId="789">
+  <w:style w:type="table" w:styleId="791">
     <w:name w:val="List Table 3"/>
-    <w:basedOn w:val="904"/>
+    <w:basedOn w:val="906"/>
     <w:uiPriority w:val="99"/>
     <w:pPr>
       <w:pBdr/>
@@ -19692,9 +19748,9 @@
       </w:tcPr>
     </w:tblStylePr>
   </w:style>
-  <w:style w:type="table" w:styleId="790">
+  <w:style w:type="table" w:styleId="792">
     <w:name w:val="List Table 3 - Accent 1"/>
-    <w:basedOn w:val="904"/>
+    <w:basedOn w:val="906"/>
     <w:uiPriority w:val="99"/>
     <w:pPr>
       <w:pBdr/>
@@ -19920,9 +19976,9 @@
       </w:tcPr>
     </w:tblStylePr>
   </w:style>
-  <w:style w:type="table" w:styleId="791">
+  <w:style w:type="table" w:styleId="793">
     <w:name w:val="List Table 3 - Accent 2"/>
-    <w:basedOn w:val="904"/>
+    <w:basedOn w:val="906"/>
     <w:uiPriority w:val="99"/>
     <w:pPr>
       <w:pBdr/>
@@ -20148,9 +20204,9 @@
       </w:tcPr>
     </w:tblStylePr>
   </w:style>
-  <w:style w:type="table" w:styleId="792">
+  <w:style w:type="table" w:styleId="794">
     <w:name w:val="List Table 3 - Accent 3"/>
-    <w:basedOn w:val="904"/>
+    <w:basedOn w:val="906"/>
     <w:uiPriority w:val="99"/>
     <w:pPr>
       <w:pBdr/>
@@ -20376,9 +20432,9 @@
       </w:tcPr>
     </w:tblStylePr>
   </w:style>
-  <w:style w:type="table" w:styleId="793">
+  <w:style w:type="table" w:styleId="795">
     <w:name w:val="List Table 3 - Accent 4"/>
-    <w:basedOn w:val="904"/>
+    <w:basedOn w:val="906"/>
     <w:uiPriority w:val="99"/>
     <w:pPr>
       <w:pBdr/>
@@ -20604,9 +20660,9 @@
       </w:tcPr>
     </w:tblStylePr>
   </w:style>
-  <w:style w:type="table" w:styleId="794">
+  <w:style w:type="table" w:styleId="796">
     <w:name w:val="List Table 3 - Accent 5"/>
-    <w:basedOn w:val="904"/>
+    <w:basedOn w:val="906"/>
     <w:uiPriority w:val="99"/>
     <w:pPr>
       <w:pBdr/>
@@ -20832,9 +20888,9 @@
       </w:tcPr>
     </w:tblStylePr>
   </w:style>
-  <w:style w:type="table" w:styleId="795">
+  <w:style w:type="table" w:styleId="797">
     <w:name w:val="List Table 3 - Accent 6"/>
-    <w:basedOn w:val="904"/>
+    <w:basedOn w:val="906"/>
     <w:uiPriority w:val="99"/>
     <w:pPr>
       <w:pBdr/>
@@ -21060,9 +21116,9 @@
       </w:tcPr>
     </w:tblStylePr>
   </w:style>
-  <w:style w:type="table" w:styleId="796">
+  <w:style w:type="table" w:styleId="798">
     <w:name w:val="List Table 4"/>
-    <w:basedOn w:val="904"/>
+    <w:basedOn w:val="906"/>
     <w:uiPriority w:val="99"/>
     <w:pPr>
       <w:pBdr/>
@@ -21285,9 +21341,9 @@
       </w:tcPr>
     </w:tblStylePr>
   </w:style>
-  <w:style w:type="table" w:styleId="797">
+  <w:style w:type="table" w:styleId="799">
     <w:name w:val="List Table 4 - Accent 1"/>
-    <w:basedOn w:val="904"/>
+    <w:basedOn w:val="906"/>
     <w:uiPriority w:val="99"/>
     <w:pPr>
       <w:pBdr/>
@@ -21510,9 +21566,9 @@
       </w:tcPr>
     </w:tblStylePr>
   </w:style>
-  <w:style w:type="table" w:styleId="798">
+  <w:style w:type="table" w:styleId="800">
     <w:name w:val="List Table 4 - Accent 2"/>
-    <w:basedOn w:val="904"/>
+    <w:basedOn w:val="906"/>
     <w:uiPriority w:val="99"/>
     <w:pPr>
       <w:pBdr/>
@@ -21735,9 +21791,9 @@
       </w:tcPr>
     </w:tblStylePr>
   </w:style>
-  <w:style w:type="table" w:styleId="799">
+  <w:style w:type="table" w:styleId="801">
     <w:name w:val="List Table 4 - Accent 3"/>
-    <w:basedOn w:val="904"/>
+    <w:basedOn w:val="906"/>
     <w:uiPriority w:val="99"/>
     <w:pPr>
       <w:pBdr/>
@@ -21960,9 +22016,9 @@
       </w:tcPr>
     </w:tblStylePr>
   </w:style>
-  <w:style w:type="table" w:styleId="800">
+  <w:style w:type="table" w:styleId="802">
     <w:name w:val="List Table 4 - Accent 4"/>
-    <w:basedOn w:val="904"/>
+    <w:basedOn w:val="906"/>
     <w:uiPriority w:val="99"/>
     <w:pPr>
       <w:pBdr/>
@@ -22185,9 +22241,9 @@
       </w:tcPr>
     </w:tblStylePr>
   </w:style>
-  <w:style w:type="table" w:styleId="801">
+  <w:style w:type="table" w:styleId="803">
     <w:name w:val="List Table 4 - Accent 5"/>
-    <w:basedOn w:val="904"/>
+    <w:basedOn w:val="906"/>
     <w:uiPriority w:val="99"/>
     <w:pPr>
       <w:pBdr/>
@@ -22410,9 +22466,9 @@
       </w:tcPr>
     </w:tblStylePr>
   </w:style>
-  <w:style w:type="table" w:styleId="802">
+  <w:style w:type="table" w:styleId="804">
     <w:name w:val="List Table 4 - Accent 6"/>
-    <w:basedOn w:val="904"/>
+    <w:basedOn w:val="906"/>
     <w:uiPriority w:val="99"/>
     <w:pPr>
       <w:pBdr/>
@@ -22635,9 +22691,9 @@
       </w:tcPr>
     </w:tblStylePr>
   </w:style>
-  <w:style w:type="table" w:styleId="803">
+  <w:style w:type="table" w:styleId="805">
     <w:name w:val="List Table 5 Dark"/>
-    <w:basedOn w:val="904"/>
+    <w:basedOn w:val="906"/>
     <w:uiPriority w:val="99"/>
     <w:pPr>
       <w:pBdr/>
@@ -22877,9 +22933,9 @@
       </w:tcPr>
     </w:tblStylePr>
   </w:style>
-  <w:style w:type="table" w:styleId="804">
+  <w:style w:type="table" w:styleId="806">
     <w:name w:val="List Table 5 Dark - Accent 1"/>
-    <w:basedOn w:val="904"/>
+    <w:basedOn w:val="906"/>
     <w:uiPriority w:val="99"/>
     <w:pPr>
       <w:pBdr/>
@@ -23119,9 +23175,9 @@
       </w:tcPr>
     </w:tblStylePr>
   </w:style>
-  <w:style w:type="table" w:styleId="805">
+  <w:style w:type="table" w:styleId="807">
     <w:name w:val="List Table 5 Dark - Accent 2"/>
-    <w:basedOn w:val="904"/>
+    <w:basedOn w:val="906"/>
     <w:uiPriority w:val="99"/>
     <w:pPr>
       <w:pBdr/>
@@ -23361,9 +23417,9 @@
       </w:tcPr>
     </w:tblStylePr>
   </w:style>
-  <w:style w:type="table" w:styleId="806">
+  <w:style w:type="table" w:styleId="808">
     <w:name w:val="List Table 5 Dark - Accent 3"/>
-    <w:basedOn w:val="904"/>
+    <w:basedOn w:val="906"/>
     <w:uiPriority w:val="99"/>
     <w:pPr>
       <w:pBdr/>
@@ -23603,9 +23659,9 @@
       </w:tcPr>
     </w:tblStylePr>
   </w:style>
-  <w:style w:type="table" w:styleId="807">
+  <w:style w:type="table" w:styleId="809">
     <w:name w:val="List Table 5 Dark - Accent 4"/>
-    <w:basedOn w:val="904"/>
+    <w:basedOn w:val="906"/>
     <w:uiPriority w:val="99"/>
     <w:pPr>
       <w:pBdr/>
@@ -23845,9 +23901,9 @@
       </w:tcPr>
     </w:tblStylePr>
   </w:style>
-  <w:style w:type="table" w:styleId="808">
+  <w:style w:type="table" w:styleId="810">
     <w:name w:val="List Table 5 Dark - Accent 5"/>
-    <w:basedOn w:val="904"/>
+    <w:basedOn w:val="906"/>
     <w:uiPriority w:val="99"/>
     <w:pPr>
       <w:pBdr/>
@@ -24087,9 +24143,9 @@
       </w:tcPr>
     </w:tblStylePr>
   </w:style>
-  <w:style w:type="table" w:styleId="809">
+  <w:style w:type="table" w:styleId="811">
     <w:name w:val="List Table 5 Dark - Accent 6"/>
-    <w:basedOn w:val="904"/>
+    <w:basedOn w:val="906"/>
     <w:uiPriority w:val="99"/>
     <w:pPr>
       <w:pBdr/>
@@ -24329,9 +24385,9 @@
       </w:tcPr>
     </w:tblStylePr>
   </w:style>
-  <w:style w:type="table" w:styleId="810">
+  <w:style w:type="table" w:styleId="812">
     <w:name w:val="List Table 6 Colorful"/>
-    <w:basedOn w:val="904"/>
+    <w:basedOn w:val="906"/>
     <w:uiPriority w:val="99"/>
     <w:pPr>
       <w:pBdr/>
@@ -24552,9 +24608,9 @@
       </w:tcPr>
     </w:tblStylePr>
   </w:style>
-  <w:style w:type="table" w:styleId="811">
+  <w:style w:type="table" w:styleId="813">
     <w:name w:val="List Table 6 Colorful - Accent 1"/>
-    <w:basedOn w:val="904"/>
+    <w:basedOn w:val="906"/>
     <w:uiPriority w:val="99"/>
     <w:pPr>
       <w:pBdr/>
@@ -24775,9 +24831,9 @@
       </w:tcPr>
     </w:tblStylePr>
   </w:style>
-  <w:style w:type="table" w:styleId="812">
+  <w:style w:type="table" w:styleId="814">
     <w:name w:val="List Table 6 Colorful - Accent 2"/>
-    <w:basedOn w:val="904"/>
+    <w:basedOn w:val="906"/>
     <w:uiPriority w:val="99"/>
     <w:pPr>
       <w:pBdr/>
@@ -24998,9 +25054,9 @@
       </w:tcPr>
     </w:tblStylePr>
   </w:style>
-  <w:style w:type="table" w:styleId="813">
+  <w:style w:type="table" w:styleId="815">
     <w:name w:val="List Table 6 Colorful - Accent 3"/>
-    <w:basedOn w:val="904"/>
+    <w:basedOn w:val="906"/>
     <w:uiPriority w:val="99"/>
     <w:pPr>
       <w:pBdr/>
@@ -25221,9 +25277,9 @@
       </w:tcPr>
     </w:tblStylePr>
   </w:style>
-  <w:style w:type="table" w:styleId="814">
+  <w:style w:type="table" w:styleId="816">
     <w:name w:val="List Table 6 Colorful - Accent 4"/>
-    <w:basedOn w:val="904"/>
+    <w:basedOn w:val="906"/>
     <w:uiPriority w:val="99"/>
     <w:pPr>
       <w:pBdr/>
@@ -25444,9 +25500,9 @@
       </w:tcPr>
     </w:tblStylePr>
   </w:style>
-  <w:style w:type="table" w:styleId="815">
+  <w:style w:type="table" w:styleId="817">
     <w:name w:val="List Table 6 Colorful - Accent 5"/>
-    <w:basedOn w:val="904"/>
+    <w:basedOn w:val="906"/>
     <w:uiPriority w:val="99"/>
     <w:pPr>
       <w:pBdr/>
@@ -25667,9 +25723,9 @@
       </w:tcPr>
     </w:tblStylePr>
   </w:style>
-  <w:style w:type="table" w:styleId="816">
+  <w:style w:type="table" w:styleId="818">
     <w:name w:val="List Table 6 Colorful - Accent 6"/>
-    <w:basedOn w:val="904"/>
+    <w:basedOn w:val="906"/>
     <w:uiPriority w:val="99"/>
     <w:pPr>
       <w:pBdr/>
@@ -25890,9 +25946,9 @@
       </w:tcPr>
     </w:tblStylePr>
   </w:style>
-  <w:style w:type="table" w:styleId="817">
+  <w:style w:type="table" w:styleId="819">
     <w:name w:val="List Table 7 Colorful"/>
-    <w:basedOn w:val="904"/>
+    <w:basedOn w:val="906"/>
     <w:uiPriority w:val="99"/>
     <w:pPr>
       <w:pBdr/>
@@ -26146,9 +26202,9 @@
       </w:tcPr>
     </w:tblStylePr>
   </w:style>
-  <w:style w:type="table" w:styleId="818">
+  <w:style w:type="table" w:styleId="820">
     <w:name w:val="List Table 7 Colorful - Accent 1"/>
-    <w:basedOn w:val="904"/>
+    <w:basedOn w:val="906"/>
     <w:uiPriority w:val="99"/>
     <w:pPr>
       <w:pBdr/>
@@ -26402,9 +26458,9 @@
       </w:tcPr>
     </w:tblStylePr>
   </w:style>
-  <w:style w:type="table" w:styleId="819">
+  <w:style w:type="table" w:styleId="821">
     <w:name w:val="List Table 7 Colorful - Accent 2"/>
-    <w:basedOn w:val="904"/>
+    <w:basedOn w:val="906"/>
     <w:uiPriority w:val="99"/>
     <w:pPr>
       <w:pBdr/>
@@ -26658,9 +26714,9 @@
       </w:tcPr>
     </w:tblStylePr>
   </w:style>
-  <w:style w:type="table" w:styleId="820">
+  <w:style w:type="table" w:styleId="822">
     <w:name w:val="List Table 7 Colorful - Accent 3"/>
-    <w:basedOn w:val="904"/>
+    <w:basedOn w:val="906"/>
     <w:uiPriority w:val="99"/>
     <w:pPr>
       <w:pBdr/>
@@ -26914,9 +26970,9 @@
       </w:tcPr>
     </w:tblStylePr>
   </w:style>
-  <w:style w:type="table" w:styleId="821">
+  <w:style w:type="table" w:styleId="823">
     <w:name w:val="List Table 7 Colorful - Accent 4"/>
-    <w:basedOn w:val="904"/>
+    <w:basedOn w:val="906"/>
     <w:uiPriority w:val="99"/>
     <w:pPr>
       <w:pBdr/>
@@ -27170,9 +27226,9 @@
       </w:tcPr>
     </w:tblStylePr>
   </w:style>
-  <w:style w:type="table" w:styleId="822">
+  <w:style w:type="table" w:styleId="824">
     <w:name w:val="List Table 7 Colorful - Accent 5"/>
-    <w:basedOn w:val="904"/>
+    <w:basedOn w:val="906"/>
     <w:uiPriority w:val="99"/>
     <w:pPr>
       <w:pBdr/>
@@ -27426,9 +27482,9 @@
       </w:tcPr>
     </w:tblStylePr>
   </w:style>
-  <w:style w:type="table" w:styleId="823">
+  <w:style w:type="table" w:styleId="825">
     <w:name w:val="List Table 7 Colorful - Accent 6"/>
-    <w:basedOn w:val="904"/>
+    <w:basedOn w:val="906"/>
     <w:uiPriority w:val="99"/>
     <w:pPr>
       <w:pBdr/>
@@ -27682,9 +27738,9 @@
       </w:tcPr>
     </w:tblStylePr>
   </w:style>
-  <w:style w:type="table" w:styleId="824">
+  <w:style w:type="table" w:styleId="826">
     <w:name w:val="Lined - Accent"/>
-    <w:basedOn w:val="904"/>
+    <w:basedOn w:val="906"/>
     <w:uiPriority w:val="99"/>
     <w:pPr>
       <w:pBdr/>
@@ -27919,9 +27975,9 @@
       </w:tcPr>
     </w:tblStylePr>
   </w:style>
-  <w:style w:type="table" w:styleId="825">
+  <w:style w:type="table" w:styleId="827">
     <w:name w:val="Lined - Accent 1"/>
-    <w:basedOn w:val="904"/>
+    <w:basedOn w:val="906"/>
     <w:uiPriority w:val="99"/>
     <w:pPr>
       <w:pBdr/>
@@ -28156,9 +28212,9 @@
       </w:tcPr>
     </w:tblStylePr>
   </w:style>
-  <w:style w:type="table" w:styleId="826">
+  <w:style w:type="table" w:styleId="828">
     <w:name w:val="Lined - Accent 2"/>
-    <w:basedOn w:val="904"/>
+    <w:basedOn w:val="906"/>
     <w:uiPriority w:val="99"/>
     <w:pPr>
       <w:pBdr/>
@@ -28393,9 +28449,9 @@
       </w:tcPr>
     </w:tblStylePr>
   </w:style>
-  <w:style w:type="table" w:styleId="827">
+  <w:style w:type="table" w:styleId="829">
     <w:name w:val="Lined - Accent 3"/>
-    <w:basedOn w:val="904"/>
+    <w:basedOn w:val="906"/>
     <w:uiPriority w:val="99"/>
     <w:pPr>
       <w:pBdr/>
@@ -28630,9 +28686,9 @@
       </w:tcPr>
     </w:tblStylePr>
   </w:style>
-  <w:style w:type="table" w:styleId="828">
+  <w:style w:type="table" w:styleId="830">
     <w:name w:val="Lined - Accent 4"/>
-    <w:basedOn w:val="904"/>
+    <w:basedOn w:val="906"/>
     <w:uiPriority w:val="99"/>
     <w:pPr>
       <w:pBdr/>
@@ -28867,9 +28923,9 @@
       </w:tcPr>
     </w:tblStylePr>
   </w:style>
-  <w:style w:type="table" w:styleId="829">
+  <w:style w:type="table" w:styleId="831">
     <w:name w:val="Lined - Accent 5"/>
-    <w:basedOn w:val="904"/>
+    <w:basedOn w:val="906"/>
     <w:uiPriority w:val="99"/>
     <w:pPr>
       <w:pBdr/>
@@ -29104,9 +29160,9 @@
       </w:tcPr>
     </w:tblStylePr>
   </w:style>
-  <w:style w:type="table" w:styleId="830">
+  <w:style w:type="table" w:styleId="832">
     <w:name w:val="Lined - Accent 6"/>
-    <w:basedOn w:val="904"/>
+    <w:basedOn w:val="906"/>
     <w:uiPriority w:val="99"/>
     <w:pPr>
       <w:pBdr/>
@@ -29341,9 +29397,9 @@
       </w:tcPr>
     </w:tblStylePr>
   </w:style>
-  <w:style w:type="table" w:styleId="831">
+  <w:style w:type="table" w:styleId="833">
     <w:name w:val="Bordered &amp; Lined - Accent"/>
-    <w:basedOn w:val="904"/>
+    <w:basedOn w:val="906"/>
     <w:uiPriority w:val="99"/>
     <w:pPr>
       <w:pBdr/>
@@ -29585,9 +29641,9 @@
       </w:tcPr>
     </w:tblStylePr>
   </w:style>
-  <w:style w:type="table" w:styleId="832">
+  <w:style w:type="table" w:styleId="834">
     <w:name w:val="Bordered &amp; Lined - Accent 1"/>
-    <w:basedOn w:val="904"/>
+    <w:basedOn w:val="906"/>
     <w:uiPriority w:val="99"/>
     <w:pPr>
       <w:pBdr/>
@@ -29829,9 +29885,9 @@
       </w:tcPr>
     </w:tblStylePr>
   </w:style>
-  <w:style w:type="table" w:styleId="833">
+  <w:style w:type="table" w:styleId="835">
     <w:name w:val="Bordered &amp; Lined - Accent 2"/>
-    <w:basedOn w:val="904"/>
+    <w:basedOn w:val="906"/>
     <w:uiPriority w:val="99"/>
     <w:pPr>
       <w:pBdr/>
@@ -30073,9 +30129,9 @@
       </w:tcPr>
     </w:tblStylePr>
   </w:style>
-  <w:style w:type="table" w:styleId="834">
+  <w:style w:type="table" w:styleId="836">
     <w:name w:val="Bordered &amp; Lined - Accent 3"/>
-    <w:basedOn w:val="904"/>
+    <w:basedOn w:val="906"/>
     <w:uiPriority w:val="99"/>
     <w:pPr>
       <w:pBdr/>
@@ -30317,9 +30373,9 @@
       </w:tcPr>
     </w:tblStylePr>
   </w:style>
-  <w:style w:type="table" w:styleId="835">
+  <w:style w:type="table" w:styleId="837">
     <w:name w:val="Bordered &amp; Lined - Accent 4"/>
-    <w:basedOn w:val="904"/>
+    <w:basedOn w:val="906"/>
     <w:uiPriority w:val="99"/>
     <w:pPr>
       <w:pBdr/>
@@ -30561,9 +30617,9 @@
       </w:tcPr>
     </w:tblStylePr>
   </w:style>
-  <w:style w:type="table" w:styleId="836">
+  <w:style w:type="table" w:styleId="838">
     <w:name w:val="Bordered &amp; Lined - Accent 5"/>
-    <w:basedOn w:val="904"/>
+    <w:basedOn w:val="906"/>
     <w:uiPriority w:val="99"/>
     <w:pPr>
       <w:pBdr/>
@@ -30805,9 +30861,9 @@
       </w:tcPr>
     </w:tblStylePr>
   </w:style>
-  <w:style w:type="table" w:styleId="837">
+  <w:style w:type="table" w:styleId="839">
     <w:name w:val="Bordered &amp; Lined - Accent 6"/>
-    <w:basedOn w:val="904"/>
+    <w:basedOn w:val="906"/>
     <w:uiPriority w:val="99"/>
     <w:pPr>
       <w:pBdr/>
@@ -31049,9 +31105,9 @@
       </w:tcPr>
     </w:tblStylePr>
   </w:style>
-  <w:style w:type="table" w:styleId="838">
+  <w:style w:type="table" w:styleId="840">
     <w:name w:val="Bordered"/>
-    <w:basedOn w:val="904"/>
+    <w:basedOn w:val="906"/>
     <w:uiPriority w:val="99"/>
     <w:pPr>
       <w:pBdr/>
@@ -31280,9 +31336,9 @@
       </w:tcPr>
     </w:tblStylePr>
   </w:style>
-  <w:style w:type="table" w:styleId="839">
+  <w:style w:type="table" w:styleId="841">
     <w:name w:val="Bordered - Accent 1"/>
-    <w:basedOn w:val="904"/>
+    <w:basedOn w:val="906"/>
     <w:uiPriority w:val="99"/>
     <w:pPr>
       <w:pBdr/>
@@ -31511,9 +31567,9 @@
       </w:tcPr>
     </w:tblStylePr>
   </w:style>
-  <w:style w:type="table" w:styleId="840">
+  <w:style w:type="table" w:styleId="842">
     <w:name w:val="Bordered - Accent 2"/>
-    <w:basedOn w:val="904"/>
+    <w:basedOn w:val="906"/>
     <w:uiPriority w:val="99"/>
     <w:pPr>
       <w:pBdr/>
@@ -31742,9 +31798,9 @@
       </w:tcPr>
     </w:tblStylePr>
   </w:style>
-  <w:style w:type="table" w:styleId="841">
+  <w:style w:type="table" w:styleId="843">
     <w:name w:val="Bordered - Accent 3"/>
-    <w:basedOn w:val="904"/>
+    <w:basedOn w:val="906"/>
     <w:uiPriority w:val="99"/>
     <w:pPr>
       <w:pBdr/>
@@ -31973,9 +32029,9 @@
       </w:tcPr>
     </w:tblStylePr>
   </w:style>
-  <w:style w:type="table" w:styleId="842">
+  <w:style w:type="table" w:styleId="844">
     <w:name w:val="Bordered - Accent 4"/>
-    <w:basedOn w:val="904"/>
+    <w:basedOn w:val="906"/>
     <w:uiPriority w:val="99"/>
     <w:pPr>
       <w:pBdr/>
@@ -32204,9 +32260,9 @@
       </w:tcPr>
     </w:tblStylePr>
   </w:style>
-  <w:style w:type="table" w:styleId="843">
+  <w:style w:type="table" w:styleId="845">
     <w:name w:val="Bordered - Accent 5"/>
-    <w:basedOn w:val="904"/>
+    <w:basedOn w:val="906"/>
     <w:uiPriority w:val="99"/>
     <w:pPr>
       <w:pBdr/>
@@ -32435,9 +32491,9 @@
       </w:tcPr>
     </w:tblStylePr>
   </w:style>
-  <w:style w:type="table" w:styleId="844">
+  <w:style w:type="table" w:styleId="846">
     <w:name w:val="Bordered - Accent 6"/>
-    <w:basedOn w:val="904"/>
+    <w:basedOn w:val="906"/>
     <w:uiPriority w:val="99"/>
     <w:pPr>
       <w:pBdr/>
@@ -32666,11 +32722,11 @@
       </w:tcPr>
     </w:tblStylePr>
   </w:style>
-  <w:style w:type="paragraph" w:styleId="845">
+  <w:style w:type="paragraph" w:styleId="847">
     <w:name w:val="Heading 1"/>
-    <w:basedOn w:val="903"/>
-    <w:next w:val="903"/>
-    <w:link w:val="855"/>
+    <w:basedOn w:val="905"/>
+    <w:next w:val="905"/>
+    <w:link w:val="857"/>
     <w:uiPriority w:val="9"/>
     <w:qFormat/>
     <w:pPr>
@@ -32688,11 +32744,11 @@
       <w:szCs w:val="40"/>
     </w:rPr>
   </w:style>
-  <w:style w:type="paragraph" w:styleId="846">
+  <w:style w:type="paragraph" w:styleId="848">
     <w:name w:val="Heading 2"/>
-    <w:basedOn w:val="903"/>
-    <w:next w:val="903"/>
-    <w:link w:val="856"/>
+    <w:basedOn w:val="905"/>
+    <w:next w:val="905"/>
+    <w:link w:val="858"/>
     <w:uiPriority w:val="9"/>
     <w:unhideWhenUsed/>
     <w:qFormat/>
@@ -32711,11 +32767,11 @@
       <w:szCs w:val="32"/>
     </w:rPr>
   </w:style>
-  <w:style w:type="paragraph" w:styleId="847">
+  <w:style w:type="paragraph" w:styleId="849">
     <w:name w:val="Heading 3"/>
-    <w:basedOn w:val="903"/>
-    <w:next w:val="903"/>
-    <w:link w:val="857"/>
+    <w:basedOn w:val="905"/>
+    <w:next w:val="905"/>
+    <w:link w:val="859"/>
     <w:uiPriority w:val="9"/>
     <w:unhideWhenUsed/>
     <w:qFormat/>
@@ -32734,11 +32790,11 @@
       <w:szCs w:val="28"/>
     </w:rPr>
   </w:style>
-  <w:style w:type="paragraph" w:styleId="848">
+  <w:style w:type="paragraph" w:styleId="850">
     <w:name w:val="Heading 4"/>
-    <w:basedOn w:val="903"/>
-    <w:next w:val="903"/>
-    <w:link w:val="858"/>
+    <w:basedOn w:val="905"/>
+    <w:next w:val="905"/>
+    <w:link w:val="860"/>
     <w:uiPriority w:val="9"/>
     <w:unhideWhenUsed/>
     <w:qFormat/>
@@ -32757,11 +32813,11 @@
       <w:color w:val="0f4761" w:themeColor="accent1" w:themeShade="BF"/>
     </w:rPr>
   </w:style>
-  <w:style w:type="paragraph" w:styleId="849">
+  <w:style w:type="paragraph" w:styleId="851">
     <w:name w:val="Heading 5"/>
-    <w:basedOn w:val="903"/>
-    <w:next w:val="903"/>
-    <w:link w:val="859"/>
+    <w:basedOn w:val="905"/>
+    <w:next w:val="905"/>
+    <w:link w:val="861"/>
     <w:uiPriority w:val="9"/>
     <w:unhideWhenUsed/>
     <w:qFormat/>
@@ -32778,11 +32834,11 @@
       <w:color w:val="0f4761" w:themeColor="accent1" w:themeShade="BF"/>
     </w:rPr>
   </w:style>
-  <w:style w:type="paragraph" w:styleId="850">
+  <w:style w:type="paragraph" w:styleId="852">
     <w:name w:val="Heading 6"/>
-    <w:basedOn w:val="903"/>
-    <w:next w:val="903"/>
-    <w:link w:val="860"/>
+    <w:basedOn w:val="905"/>
+    <w:next w:val="905"/>
+    <w:link w:val="862"/>
     <w:uiPriority w:val="9"/>
     <w:unhideWhenUsed/>
     <w:qFormat/>
@@ -32801,11 +32857,11 @@
       <w:color w:val="595959" w:themeColor="text1" w:themeTint="A6"/>
     </w:rPr>
   </w:style>
-  <w:style w:type="paragraph" w:styleId="851">
+  <w:style w:type="paragraph" w:styleId="853">
     <w:name w:val="Heading 7"/>
-    <w:basedOn w:val="903"/>
-    <w:next w:val="903"/>
-    <w:link w:val="861"/>
+    <w:basedOn w:val="905"/>
+    <w:next w:val="905"/>
+    <w:link w:val="863"/>
     <w:uiPriority w:val="9"/>
     <w:unhideWhenUsed/>
     <w:qFormat/>
@@ -32822,11 +32878,11 @@
       <w:color w:val="595959" w:themeColor="text1" w:themeTint="A6"/>
     </w:rPr>
   </w:style>
-  <w:style w:type="paragraph" w:styleId="852">
+  <w:style w:type="paragraph" w:styleId="854">
     <w:name w:val="Heading 8"/>
-    <w:basedOn w:val="903"/>
-    <w:next w:val="903"/>
-    <w:link w:val="862"/>
+    <w:basedOn w:val="905"/>
+    <w:next w:val="905"/>
+    <w:link w:val="864"/>
     <w:uiPriority w:val="9"/>
     <w:unhideWhenUsed/>
     <w:qFormat/>
@@ -32845,11 +32901,11 @@
       <w:color w:val="272727" w:themeColor="text1" w:themeTint="D8"/>
     </w:rPr>
   </w:style>
-  <w:style w:type="paragraph" w:styleId="853">
+  <w:style w:type="paragraph" w:styleId="855">
     <w:name w:val="Heading 9"/>
-    <w:basedOn w:val="903"/>
-    <w:next w:val="903"/>
-    <w:link w:val="863"/>
+    <w:basedOn w:val="905"/>
+    <w:next w:val="905"/>
+    <w:link w:val="865"/>
     <w:uiPriority w:val="9"/>
     <w:unhideWhenUsed/>
     <w:qFormat/>
@@ -32868,7 +32924,7 @@
       <w:color w:val="272727" w:themeColor="text1" w:themeTint="D8"/>
     </w:rPr>
   </w:style>
-  <w:style w:type="character" w:styleId="854" w:default="1">
+  <w:style w:type="character" w:styleId="856" w:default="1">
     <w:name w:val="Default Paragraph Font"/>
     <w:uiPriority w:val="1"/>
     <w:semiHidden/>
@@ -32879,10 +32935,10 @@
       <w:ind/>
     </w:pPr>
   </w:style>
-  <w:style w:type="character" w:styleId="855">
+  <w:style w:type="character" w:styleId="857">
     <w:name w:val="Heading 1 Char"/>
-    <w:basedOn w:val="854"/>
-    <w:link w:val="845"/>
+    <w:basedOn w:val="856"/>
+    <w:link w:val="847"/>
     <w:uiPriority w:val="9"/>
     <w:pPr>
       <w:pBdr/>
@@ -32896,10 +32952,10 @@
       <w:szCs w:val="40"/>
     </w:rPr>
   </w:style>
-  <w:style w:type="character" w:styleId="856">
+  <w:style w:type="character" w:styleId="858">
     <w:name w:val="Heading 2 Char"/>
-    <w:basedOn w:val="854"/>
-    <w:link w:val="846"/>
+    <w:basedOn w:val="856"/>
+    <w:link w:val="848"/>
     <w:uiPriority w:val="9"/>
     <w:pPr>
       <w:pBdr/>
@@ -32913,10 +32969,10 @@
       <w:szCs w:val="32"/>
     </w:rPr>
   </w:style>
-  <w:style w:type="character" w:styleId="857">
+  <w:style w:type="character" w:styleId="859">
     <w:name w:val="Heading 3 Char"/>
-    <w:basedOn w:val="854"/>
-    <w:link w:val="847"/>
+    <w:basedOn w:val="856"/>
+    <w:link w:val="849"/>
     <w:uiPriority w:val="9"/>
     <w:pPr>
       <w:pBdr/>
@@ -32930,10 +32986,10 @@
       <w:szCs w:val="28"/>
     </w:rPr>
   </w:style>
-  <w:style w:type="character" w:styleId="858">
+  <w:style w:type="character" w:styleId="860">
     <w:name w:val="Heading 4 Char"/>
-    <w:basedOn w:val="854"/>
-    <w:link w:val="848"/>
+    <w:basedOn w:val="856"/>
+    <w:link w:val="850"/>
     <w:uiPriority w:val="9"/>
     <w:pPr>
       <w:pBdr/>
@@ -32947,10 +33003,10 @@
       <w:color w:val="0f4761" w:themeColor="accent1" w:themeShade="BF"/>
     </w:rPr>
   </w:style>
-  <w:style w:type="character" w:styleId="859">
+  <w:style w:type="character" w:styleId="861">
     <w:name w:val="Heading 5 Char"/>
-    <w:basedOn w:val="854"/>
-    <w:link w:val="849"/>
+    <w:basedOn w:val="856"/>
+    <w:link w:val="851"/>
     <w:uiPriority w:val="9"/>
     <w:pPr>
       <w:pBdr/>
@@ -32962,10 +33018,10 @@
       <w:color w:val="0f4761" w:themeColor="accent1" w:themeShade="BF"/>
     </w:rPr>
   </w:style>
-  <w:style w:type="character" w:styleId="860">
+  <w:style w:type="character" w:styleId="862">
     <w:name w:val="Heading 6 Char"/>
-    <w:basedOn w:val="854"/>
-    <w:link w:val="850"/>
+    <w:basedOn w:val="856"/>
+    <w:link w:val="852"/>
     <w:uiPriority w:val="9"/>
     <w:pPr>
       <w:pBdr/>
@@ -32979,10 +33035,10 @@
       <w:color w:val="595959" w:themeColor="text1" w:themeTint="A6"/>
     </w:rPr>
   </w:style>
-  <w:style w:type="character" w:styleId="861">
+  <w:style w:type="character" w:styleId="863">
     <w:name w:val="Heading 7 Char"/>
-    <w:basedOn w:val="854"/>
-    <w:link w:val="851"/>
+    <w:basedOn w:val="856"/>
+    <w:link w:val="853"/>
     <w:uiPriority w:val="9"/>
     <w:pPr>
       <w:pBdr/>
@@ -32994,10 +33050,10 @@
       <w:color w:val="595959" w:themeColor="text1" w:themeTint="A6"/>
     </w:rPr>
   </w:style>
-  <w:style w:type="character" w:styleId="862">
+  <w:style w:type="character" w:styleId="864">
     <w:name w:val="Heading 8 Char"/>
-    <w:basedOn w:val="854"/>
-    <w:link w:val="852"/>
+    <w:basedOn w:val="856"/>
+    <w:link w:val="854"/>
     <w:uiPriority w:val="9"/>
     <w:pPr>
       <w:pBdr/>
@@ -33011,10 +33067,10 @@
       <w:color w:val="272727" w:themeColor="text1" w:themeTint="D8"/>
     </w:rPr>
   </w:style>
-  <w:style w:type="character" w:styleId="863">
+  <w:style w:type="character" w:styleId="865">
     <w:name w:val="Heading 9 Char"/>
-    <w:basedOn w:val="854"/>
-    <w:link w:val="853"/>
+    <w:basedOn w:val="856"/>
+    <w:link w:val="855"/>
     <w:uiPriority w:val="9"/>
     <w:pPr>
       <w:pBdr/>
@@ -33028,11 +33084,11 @@
       <w:color w:val="272727" w:themeColor="text1" w:themeTint="D8"/>
     </w:rPr>
   </w:style>
-  <w:style w:type="paragraph" w:styleId="864">
+  <w:style w:type="paragraph" w:styleId="866">
     <w:name w:val="Title"/>
-    <w:basedOn w:val="903"/>
-    <w:next w:val="903"/>
-    <w:link w:val="865"/>
+    <w:basedOn w:val="905"/>
+    <w:next w:val="905"/>
+    <w:link w:val="867"/>
     <w:uiPriority w:val="10"/>
     <w:qFormat/>
     <w:pPr>
@@ -33048,10 +33104,10 @@
       <w:szCs w:val="56"/>
     </w:rPr>
   </w:style>
-  <w:style w:type="character" w:styleId="865">
+  <w:style w:type="character" w:styleId="867">
     <w:name w:val="Title Char"/>
-    <w:basedOn w:val="854"/>
-    <w:link w:val="864"/>
+    <w:basedOn w:val="856"/>
+    <w:link w:val="866"/>
     <w:uiPriority w:val="10"/>
     <w:pPr>
       <w:pBdr/>
@@ -33065,11 +33121,11 @@
       <w:szCs w:val="56"/>
     </w:rPr>
   </w:style>
-  <w:style w:type="paragraph" w:styleId="866">
+  <w:style w:type="paragraph" w:styleId="868">
     <w:name w:val="Subtitle"/>
-    <w:basedOn w:val="903"/>
-    <w:next w:val="903"/>
-    <w:link w:val="867"/>
+    <w:basedOn w:val="905"/>
+    <w:next w:val="905"/>
+    <w:link w:val="869"/>
     <w:uiPriority w:val="11"/>
     <w:qFormat/>
     <w:pPr>
@@ -33087,10 +33143,10 @@
       <w:szCs w:val="28"/>
     </w:rPr>
   </w:style>
-  <w:style w:type="character" w:styleId="867">
+  <w:style w:type="character" w:styleId="869">
     <w:name w:val="Subtitle Char"/>
-    <w:basedOn w:val="854"/>
-    <w:link w:val="866"/>
+    <w:basedOn w:val="856"/>
+    <w:link w:val="868"/>
     <w:uiPriority w:val="11"/>
     <w:pPr>
       <w:pBdr/>
@@ -33104,11 +33160,11 @@
       <w:szCs w:val="28"/>
     </w:rPr>
   </w:style>
-  <w:style w:type="paragraph" w:styleId="868">
+  <w:style w:type="paragraph" w:styleId="870">
     <w:name w:val="Quote"/>
-    <w:basedOn w:val="903"/>
-    <w:next w:val="903"/>
-    <w:link w:val="869"/>
+    <w:basedOn w:val="905"/>
+    <w:next w:val="905"/>
+    <w:link w:val="871"/>
     <w:uiPriority w:val="29"/>
     <w:qFormat/>
     <w:pPr>
@@ -33123,10 +33179,10 @@
       <w:color w:val="404040" w:themeColor="text1" w:themeTint="BF"/>
     </w:rPr>
   </w:style>
-  <w:style w:type="character" w:styleId="869">
+  <w:style w:type="character" w:styleId="871">
     <w:name w:val="Quote Char"/>
-    <w:basedOn w:val="854"/>
-    <w:link w:val="868"/>
+    <w:basedOn w:val="856"/>
+    <w:link w:val="870"/>
     <w:uiPriority w:val="29"/>
     <w:pPr>
       <w:pBdr/>
@@ -33139,9 +33195,9 @@
       <w:color w:val="404040" w:themeColor="text1" w:themeTint="BF"/>
     </w:rPr>
   </w:style>
-  <w:style w:type="character" w:styleId="870">
+  <w:style w:type="character" w:styleId="872">
     <w:name w:val="Intense Emphasis"/>
-    <w:basedOn w:val="854"/>
+    <w:basedOn w:val="856"/>
     <w:uiPriority w:val="21"/>
     <w:qFormat/>
     <w:pPr>
@@ -33155,11 +33211,11 @@
       <w:color w:val="0f4761" w:themeColor="accent1" w:themeShade="BF"/>
     </w:rPr>
   </w:style>
-  <w:style w:type="paragraph" w:styleId="871">
+  <w:style w:type="paragraph" w:styleId="873">
     <w:name w:val="Intense Quote"/>
-    <w:basedOn w:val="903"/>
-    <w:next w:val="903"/>
-    <w:link w:val="872"/>
+    <w:basedOn w:val="905"/>
+    <w:next w:val="905"/>
+    <w:link w:val="874"/>
     <w:uiPriority w:val="30"/>
     <w:qFormat/>
     <w:pPr>
@@ -33177,10 +33233,10 @@
       <w:color w:val="0f4761" w:themeColor="accent1" w:themeShade="BF"/>
     </w:rPr>
   </w:style>
-  <w:style w:type="character" w:styleId="872">
+  <w:style w:type="character" w:styleId="874">
     <w:name w:val="Intense Quote Char"/>
-    <w:basedOn w:val="854"/>
-    <w:link w:val="871"/>
+    <w:basedOn w:val="856"/>
+    <w:link w:val="873"/>
     <w:uiPriority w:val="30"/>
     <w:pPr>
       <w:pBdr/>
@@ -33193,9 +33249,9 @@
       <w:color w:val="0f4761" w:themeColor="accent1" w:themeShade="BF"/>
     </w:rPr>
   </w:style>
-  <w:style w:type="character" w:styleId="873">
+  <w:style w:type="character" w:styleId="875">
     <w:name w:val="Intense Reference"/>
-    <w:basedOn w:val="854"/>
+    <w:basedOn w:val="856"/>
     <w:uiPriority w:val="32"/>
     <w:qFormat/>
     <w:pPr>
@@ -33211,9 +33267,9 @@
       <w:spacing w:val="5"/>
     </w:rPr>
   </w:style>
-  <w:style w:type="character" w:styleId="874">
+  <w:style w:type="character" w:styleId="876">
     <w:name w:val="Subtle Emphasis"/>
-    <w:basedOn w:val="854"/>
+    <w:basedOn w:val="856"/>
     <w:uiPriority w:val="19"/>
     <w:qFormat/>
     <w:pPr>
@@ -33227,9 +33283,9 @@
       <w:color w:val="404040" w:themeColor="text1" w:themeTint="BF"/>
     </w:rPr>
   </w:style>
-  <w:style w:type="character" w:styleId="875">
+  <w:style w:type="character" w:styleId="877">
     <w:name w:val="Emphasis"/>
-    <w:basedOn w:val="854"/>
+    <w:basedOn w:val="856"/>
     <w:uiPriority w:val="20"/>
     <w:qFormat/>
     <w:pPr>
@@ -33242,9 +33298,9 @@
       <w:iCs/>
     </w:rPr>
   </w:style>
-  <w:style w:type="character" w:styleId="876">
+  <w:style w:type="character" w:styleId="878">
     <w:name w:val="Strong"/>
-    <w:basedOn w:val="854"/>
+    <w:basedOn w:val="856"/>
     <w:uiPriority w:val="22"/>
     <w:qFormat/>
     <w:pPr>
@@ -33257,9 +33313,9 @@
       <w:bCs/>
     </w:rPr>
   </w:style>
-  <w:style w:type="character" w:styleId="877">
+  <w:style w:type="character" w:styleId="879">
     <w:name w:val="Subtle Reference"/>
-    <w:basedOn w:val="854"/>
+    <w:basedOn w:val="856"/>
     <w:uiPriority w:val="31"/>
     <w:qFormat/>
     <w:pPr>
@@ -33272,9 +33328,9 @@
       <w:color w:val="5a5a5a" w:themeColor="text1" w:themeTint="A5"/>
     </w:rPr>
   </w:style>
-  <w:style w:type="character" w:styleId="878">
+  <w:style w:type="character" w:styleId="880">
     <w:name w:val="Book Title"/>
-    <w:basedOn w:val="854"/>
+    <w:basedOn w:val="856"/>
     <w:uiPriority w:val="33"/>
     <w:qFormat/>
     <w:pPr>
@@ -33290,36 +33346,9 @@
       <w:spacing w:val="5"/>
     </w:rPr>
   </w:style>
-  <w:style w:type="paragraph" w:styleId="879">
+  <w:style w:type="paragraph" w:styleId="881">
     <w:name w:val="Header"/>
-    <w:basedOn w:val="903"/>
-    <w:link w:val="880"/>
-    <w:uiPriority w:val="99"/>
-    <w:unhideWhenUsed/>
-    <w:pPr>
-      <w:pBdr/>
-      <w:tabs>
-        <w:tab w:val="center" w:leader="none" w:pos="4844"/>
-        <w:tab w:val="right" w:leader="none" w:pos="9689"/>
-      </w:tabs>
-      <w:spacing w:after="0" w:line="240" w:lineRule="auto"/>
-      <w:ind/>
-    </w:pPr>
-  </w:style>
-  <w:style w:type="character" w:styleId="880">
-    <w:name w:val="Header Char"/>
-    <w:basedOn w:val="854"/>
-    <w:link w:val="879"/>
-    <w:uiPriority w:val="99"/>
-    <w:pPr>
-      <w:pBdr/>
-      <w:spacing/>
-      <w:ind/>
-    </w:pPr>
-  </w:style>
-  <w:style w:type="paragraph" w:styleId="881">
-    <w:name w:val="Footer"/>
-    <w:basedOn w:val="903"/>
+    <w:basedOn w:val="905"/>
     <w:link w:val="882"/>
     <w:uiPriority w:val="99"/>
     <w:unhideWhenUsed/>
@@ -33334,8 +33363,8 @@
     </w:pPr>
   </w:style>
   <w:style w:type="character" w:styleId="882">
-    <w:name w:val="Footer Char"/>
-    <w:basedOn w:val="854"/>
+    <w:name w:val="Header Char"/>
+    <w:basedOn w:val="856"/>
     <w:link w:val="881"/>
     <w:uiPriority w:val="99"/>
     <w:pPr>
@@ -33345,9 +33374,36 @@
     </w:pPr>
   </w:style>
   <w:style w:type="paragraph" w:styleId="883">
+    <w:name w:val="Footer"/>
+    <w:basedOn w:val="905"/>
+    <w:link w:val="884"/>
+    <w:uiPriority w:val="99"/>
+    <w:unhideWhenUsed/>
+    <w:pPr>
+      <w:pBdr/>
+      <w:tabs>
+        <w:tab w:val="center" w:leader="none" w:pos="4844"/>
+        <w:tab w:val="right" w:leader="none" w:pos="9689"/>
+      </w:tabs>
+      <w:spacing w:after="0" w:line="240" w:lineRule="auto"/>
+      <w:ind/>
+    </w:pPr>
+  </w:style>
+  <w:style w:type="character" w:styleId="884">
+    <w:name w:val="Footer Char"/>
+    <w:basedOn w:val="856"/>
+    <w:link w:val="883"/>
+    <w:uiPriority w:val="99"/>
+    <w:pPr>
+      <w:pBdr/>
+      <w:spacing/>
+      <w:ind/>
+    </w:pPr>
+  </w:style>
+  <w:style w:type="paragraph" w:styleId="885">
     <w:name w:val="Caption"/>
-    <w:basedOn w:val="903"/>
-    <w:next w:val="903"/>
+    <w:basedOn w:val="905"/>
+    <w:next w:val="905"/>
     <w:uiPriority w:val="35"/>
     <w:unhideWhenUsed/>
     <w:qFormat/>
@@ -33364,10 +33420,10 @@
       <w:szCs w:val="18"/>
     </w:rPr>
   </w:style>
-  <w:style w:type="paragraph" w:styleId="884">
+  <w:style w:type="paragraph" w:styleId="886">
     <w:name w:val="footnote text"/>
-    <w:basedOn w:val="903"/>
-    <w:link w:val="885"/>
+    <w:basedOn w:val="905"/>
+    <w:link w:val="887"/>
     <w:uiPriority w:val="99"/>
     <w:semiHidden/>
     <w:unhideWhenUsed/>
@@ -33381,10 +33437,10 @@
       <w:szCs w:val="20"/>
     </w:rPr>
   </w:style>
-  <w:style w:type="character" w:styleId="885">
+  <w:style w:type="character" w:styleId="887">
     <w:name w:val="Footnote Text Char"/>
-    <w:basedOn w:val="854"/>
-    <w:link w:val="884"/>
+    <w:basedOn w:val="856"/>
+    <w:link w:val="886"/>
     <w:uiPriority w:val="99"/>
     <w:semiHidden/>
     <w:pPr>
@@ -33397,9 +33453,9 @@
       <w:szCs w:val="20"/>
     </w:rPr>
   </w:style>
-  <w:style w:type="character" w:styleId="886">
+  <w:style w:type="character" w:styleId="888">
     <w:name w:val="footnote reference"/>
-    <w:basedOn w:val="854"/>
+    <w:basedOn w:val="856"/>
     <w:uiPriority w:val="99"/>
     <w:semiHidden/>
     <w:unhideWhenUsed/>
@@ -33412,10 +33468,10 @@
       <w:vertAlign w:val="superscript"/>
     </w:rPr>
   </w:style>
-  <w:style w:type="paragraph" w:styleId="887">
+  <w:style w:type="paragraph" w:styleId="889">
     <w:name w:val="endnote text"/>
-    <w:basedOn w:val="903"/>
-    <w:link w:val="888"/>
+    <w:basedOn w:val="905"/>
+    <w:link w:val="890"/>
     <w:uiPriority w:val="99"/>
     <w:semiHidden/>
     <w:unhideWhenUsed/>
@@ -33429,10 +33485,10 @@
       <w:szCs w:val="20"/>
     </w:rPr>
   </w:style>
-  <w:style w:type="character" w:styleId="888">
+  <w:style w:type="character" w:styleId="890">
     <w:name w:val="Endnote Text Char"/>
-    <w:basedOn w:val="854"/>
-    <w:link w:val="887"/>
+    <w:basedOn w:val="856"/>
+    <w:link w:val="889"/>
     <w:uiPriority w:val="99"/>
     <w:semiHidden/>
     <w:pPr>
@@ -33445,9 +33501,9 @@
       <w:szCs w:val="20"/>
     </w:rPr>
   </w:style>
-  <w:style w:type="character" w:styleId="889">
+  <w:style w:type="character" w:styleId="891">
     <w:name w:val="endnote reference"/>
-    <w:basedOn w:val="854"/>
+    <w:basedOn w:val="856"/>
     <w:uiPriority w:val="99"/>
     <w:semiHidden/>
     <w:unhideWhenUsed/>
@@ -33460,9 +33516,9 @@
       <w:vertAlign w:val="superscript"/>
     </w:rPr>
   </w:style>
-  <w:style w:type="character" w:styleId="890">
+  <w:style w:type="character" w:styleId="892">
     <w:name w:val="Hyperlink"/>
-    <w:basedOn w:val="854"/>
+    <w:basedOn w:val="856"/>
     <w:uiPriority w:val="99"/>
     <w:unhideWhenUsed/>
     <w:pPr>
@@ -33475,9 +33531,9 @@
       <w:u w:val="single"/>
     </w:rPr>
   </w:style>
-  <w:style w:type="character" w:styleId="891">
+  <w:style w:type="character" w:styleId="893">
     <w:name w:val="FollowedHyperlink"/>
-    <w:basedOn w:val="854"/>
+    <w:basedOn w:val="856"/>
     <w:uiPriority w:val="99"/>
     <w:semiHidden/>
     <w:unhideWhenUsed/>
@@ -33491,10 +33547,10 @@
       <w:u w:val="single"/>
     </w:rPr>
   </w:style>
-  <w:style w:type="paragraph" w:styleId="892">
+  <w:style w:type="paragraph" w:styleId="894">
     <w:name w:val="toc 1"/>
-    <w:basedOn w:val="903"/>
-    <w:next w:val="903"/>
+    <w:basedOn w:val="905"/>
+    <w:next w:val="905"/>
     <w:uiPriority w:val="39"/>
     <w:unhideWhenUsed/>
     <w:pPr>
@@ -33503,10 +33559,10 @@
       <w:ind/>
     </w:pPr>
   </w:style>
-  <w:style w:type="paragraph" w:styleId="893">
+  <w:style w:type="paragraph" w:styleId="895">
     <w:name w:val="toc 2"/>
-    <w:basedOn w:val="903"/>
-    <w:next w:val="903"/>
+    <w:basedOn w:val="905"/>
+    <w:next w:val="905"/>
     <w:uiPriority w:val="39"/>
     <w:unhideWhenUsed/>
     <w:pPr>
@@ -33515,10 +33571,10 @@
       <w:ind w:left="220"/>
     </w:pPr>
   </w:style>
-  <w:style w:type="paragraph" w:styleId="894">
+  <w:style w:type="paragraph" w:styleId="896">
     <w:name w:val="toc 3"/>
-    <w:basedOn w:val="903"/>
-    <w:next w:val="903"/>
+    <w:basedOn w:val="905"/>
+    <w:next w:val="905"/>
     <w:uiPriority w:val="39"/>
     <w:unhideWhenUsed/>
     <w:pPr>
@@ -33527,10 +33583,10 @@
       <w:ind w:left="440"/>
     </w:pPr>
   </w:style>
-  <w:style w:type="paragraph" w:styleId="895">
+  <w:style w:type="paragraph" w:styleId="897">
     <w:name w:val="toc 4"/>
-    <w:basedOn w:val="903"/>
-    <w:next w:val="903"/>
+    <w:basedOn w:val="905"/>
+    <w:next w:val="905"/>
     <w:uiPriority w:val="39"/>
     <w:unhideWhenUsed/>
     <w:pPr>
@@ -33539,10 +33595,10 @@
       <w:ind w:left="660"/>
     </w:pPr>
   </w:style>
-  <w:style w:type="paragraph" w:styleId="896">
+  <w:style w:type="paragraph" w:styleId="898">
     <w:name w:val="toc 5"/>
-    <w:basedOn w:val="903"/>
-    <w:next w:val="903"/>
+    <w:basedOn w:val="905"/>
+    <w:next w:val="905"/>
     <w:uiPriority w:val="39"/>
     <w:unhideWhenUsed/>
     <w:pPr>
@@ -33551,10 +33607,10 @@
       <w:ind w:left="880"/>
     </w:pPr>
   </w:style>
-  <w:style w:type="paragraph" w:styleId="897">
+  <w:style w:type="paragraph" w:styleId="899">
     <w:name w:val="toc 6"/>
-    <w:basedOn w:val="903"/>
-    <w:next w:val="903"/>
+    <w:basedOn w:val="905"/>
+    <w:next w:val="905"/>
     <w:uiPriority w:val="39"/>
     <w:unhideWhenUsed/>
     <w:pPr>
@@ -33563,10 +33619,10 @@
       <w:ind w:left="1100"/>
     </w:pPr>
   </w:style>
-  <w:style w:type="paragraph" w:styleId="898">
+  <w:style w:type="paragraph" w:styleId="900">
     <w:name w:val="toc 7"/>
-    <w:basedOn w:val="903"/>
-    <w:next w:val="903"/>
+    <w:basedOn w:val="905"/>
+    <w:next w:val="905"/>
     <w:uiPriority w:val="39"/>
     <w:unhideWhenUsed/>
     <w:pPr>
@@ -33575,10 +33631,10 @@
       <w:ind w:left="1320"/>
     </w:pPr>
   </w:style>
-  <w:style w:type="paragraph" w:styleId="899">
+  <w:style w:type="paragraph" w:styleId="901">
     <w:name w:val="toc 8"/>
-    <w:basedOn w:val="903"/>
-    <w:next w:val="903"/>
+    <w:basedOn w:val="905"/>
+    <w:next w:val="905"/>
     <w:uiPriority w:val="39"/>
     <w:unhideWhenUsed/>
     <w:pPr>
@@ -33587,10 +33643,10 @@
       <w:ind w:left="1540"/>
     </w:pPr>
   </w:style>
-  <w:style w:type="paragraph" w:styleId="900">
+  <w:style w:type="paragraph" w:styleId="902">
     <w:name w:val="toc 9"/>
-    <w:basedOn w:val="903"/>
-    <w:next w:val="903"/>
+    <w:basedOn w:val="905"/>
+    <w:next w:val="905"/>
     <w:uiPriority w:val="39"/>
     <w:unhideWhenUsed/>
     <w:pPr>
@@ -33599,7 +33655,7 @@
       <w:ind w:left="1760"/>
     </w:pPr>
   </w:style>
-  <w:style w:type="paragraph" w:styleId="901">
+  <w:style w:type="paragraph" w:styleId="903">
     <w:name w:val="TOC Heading"/>
     <w:uiPriority w:val="39"/>
     <w:unhideWhenUsed/>
@@ -33609,10 +33665,10 @@
       <w:ind/>
     </w:pPr>
   </w:style>
-  <w:style w:type="paragraph" w:styleId="902">
+  <w:style w:type="paragraph" w:styleId="904">
     <w:name w:val="table of figures"/>
-    <w:basedOn w:val="903"/>
-    <w:next w:val="903"/>
+    <w:basedOn w:val="905"/>
+    <w:next w:val="905"/>
     <w:uiPriority w:val="99"/>
     <w:unhideWhenUsed/>
     <w:pPr>
@@ -33621,7 +33677,7 @@
       <w:ind/>
     </w:pPr>
   </w:style>
-  <w:style w:type="paragraph" w:styleId="903" w:default="1">
+  <w:style w:type="paragraph" w:styleId="905" w:default="1">
     <w:name w:val="Normal"/>
     <w:qFormat/>
     <w:pPr>
@@ -33630,7 +33686,7 @@
       <w:ind/>
     </w:pPr>
   </w:style>
-  <w:style w:type="table" w:styleId="904" w:default="1">
+  <w:style w:type="table" w:styleId="906" w:default="1">
     <w:name w:val="Normal Table"/>
     <w:uiPriority w:val="99"/>
     <w:semiHidden/>
@@ -33823,7 +33879,7 @@
       </w:tcPr>
     </w:tblStylePr>
   </w:style>
-  <w:style w:type="numbering" w:styleId="905" w:default="1">
+  <w:style w:type="numbering" w:styleId="907" w:default="1">
     <w:name w:val="No List"/>
     <w:uiPriority w:val="99"/>
     <w:semiHidden/>
@@ -33834,9 +33890,9 @@
       <w:ind/>
     </w:pPr>
   </w:style>
-  <w:style w:type="paragraph" w:styleId="906">
+  <w:style w:type="paragraph" w:styleId="908">
     <w:name w:val="No Spacing"/>
-    <w:basedOn w:val="903"/>
+    <w:basedOn w:val="905"/>
     <w:uiPriority w:val="1"/>
     <w:qFormat/>
     <w:pPr>
@@ -33845,9 +33901,9 @@
       <w:ind/>
     </w:pPr>
   </w:style>
-  <w:style w:type="paragraph" w:styleId="907">
+  <w:style w:type="paragraph" w:styleId="909">
     <w:name w:val="List Paragraph"/>
-    <w:basedOn w:val="903"/>
+    <w:basedOn w:val="905"/>
     <w:uiPriority w:val="34"/>
     <w:qFormat/>
     <w:pPr>

</xml_diff>

<commit_message>
Actualizada la presentación estilo visual
</commit_message>
<xml_diff>
--- a/Registro de cambios.docx
+++ b/Registro de cambios.docx
@@ -4,7 +4,7 @@
   <w:body>
     <w:p>
       <w:pPr>
-        <w:pStyle w:val="847"/>
+        <w:pStyle w:val="857"/>
         <w:pBdr/>
         <w:spacing/>
         <w:ind/>
@@ -17,7 +17,7 @@
     </w:p>
     <w:p>
       <w:pPr>
-        <w:pStyle w:val="850"/>
+        <w:pStyle w:val="860"/>
         <w:pBdr/>
         <w:spacing/>
         <w:ind/>
@@ -30,7 +30,7 @@
     </w:p>
     <w:p>
       <w:pPr>
-        <w:pStyle w:val="909"/>
+        <w:pStyle w:val="919"/>
         <w:numPr>
           <w:ilvl w:val="0"/>
           <w:numId w:val="1"/>
@@ -58,7 +58,7 @@
     </w:p>
     <w:p>
       <w:pPr>
-        <w:pStyle w:val="909"/>
+        <w:pStyle w:val="919"/>
         <w:numPr>
           <w:ilvl w:val="0"/>
           <w:numId w:val="1"/>
@@ -90,7 +90,7 @@
     </w:p>
     <w:p>
       <w:pPr>
-        <w:pStyle w:val="909"/>
+        <w:pStyle w:val="919"/>
         <w:numPr>
           <w:ilvl w:val="0"/>
           <w:numId w:val="1"/>
@@ -122,7 +122,7 @@
     </w:p>
     <w:p>
       <w:pPr>
-        <w:pStyle w:val="909"/>
+        <w:pStyle w:val="919"/>
         <w:numPr>
           <w:ilvl w:val="0"/>
           <w:numId w:val="1"/>
@@ -154,7 +154,7 @@
     </w:p>
     <w:p>
       <w:pPr>
-        <w:pStyle w:val="850"/>
+        <w:pStyle w:val="860"/>
         <w:pBdr/>
         <w:spacing/>
         <w:ind/>
@@ -175,7 +175,7 @@
     </w:p>
     <w:p>
       <w:pPr>
-        <w:pStyle w:val="909"/>
+        <w:pStyle w:val="919"/>
         <w:numPr>
           <w:ilvl w:val="0"/>
           <w:numId w:val="2"/>
@@ -203,7 +203,7 @@
     </w:p>
     <w:p>
       <w:pPr>
-        <w:pStyle w:val="909"/>
+        <w:pStyle w:val="919"/>
         <w:numPr>
           <w:ilvl w:val="0"/>
           <w:numId w:val="2"/>
@@ -234,7 +234,7 @@
     </w:p>
     <w:p>
       <w:pPr>
-        <w:pStyle w:val="850"/>
+        <w:pStyle w:val="860"/>
         <w:pBdr/>
         <w:spacing/>
         <w:ind/>
@@ -255,7 +255,7 @@
     </w:p>
     <w:p>
       <w:pPr>
-        <w:pStyle w:val="909"/>
+        <w:pStyle w:val="919"/>
         <w:numPr>
           <w:ilvl w:val="0"/>
           <w:numId w:val="3"/>
@@ -283,7 +283,7 @@
     </w:p>
     <w:p>
       <w:pPr>
-        <w:pStyle w:val="850"/>
+        <w:pStyle w:val="860"/>
         <w:pBdr/>
         <w:spacing/>
         <w:ind/>
@@ -304,7 +304,7 @@
     </w:p>
     <w:p>
       <w:pPr>
-        <w:pStyle w:val="909"/>
+        <w:pStyle w:val="919"/>
         <w:numPr>
           <w:ilvl w:val="0"/>
           <w:numId w:val="4"/>
@@ -332,7 +332,7 @@
     </w:p>
     <w:p>
       <w:pPr>
-        <w:pStyle w:val="909"/>
+        <w:pStyle w:val="919"/>
         <w:numPr>
           <w:ilvl w:val="0"/>
           <w:numId w:val="4"/>
@@ -363,7 +363,7 @@
     </w:p>
     <w:p>
       <w:pPr>
-        <w:pStyle w:val="909"/>
+        <w:pStyle w:val="919"/>
         <w:numPr>
           <w:ilvl w:val="0"/>
           <w:numId w:val="4"/>
@@ -394,7 +394,7 @@
     </w:p>
     <w:p>
       <w:pPr>
-        <w:pStyle w:val="850"/>
+        <w:pStyle w:val="860"/>
         <w:pBdr/>
         <w:spacing/>
         <w:ind/>
@@ -415,7 +415,7 @@
     </w:p>
     <w:p>
       <w:pPr>
-        <w:pStyle w:val="909"/>
+        <w:pStyle w:val="919"/>
         <w:numPr>
           <w:ilvl w:val="0"/>
           <w:numId w:val="5"/>
@@ -443,7 +443,7 @@
     </w:p>
     <w:p>
       <w:pPr>
-        <w:pStyle w:val="909"/>
+        <w:pStyle w:val="919"/>
         <w:numPr>
           <w:ilvl w:val="0"/>
           <w:numId w:val="5"/>
@@ -474,7 +474,7 @@
     </w:p>
     <w:p>
       <w:pPr>
-        <w:pStyle w:val="909"/>
+        <w:pStyle w:val="919"/>
         <w:numPr>
           <w:ilvl w:val="0"/>
           <w:numId w:val="5"/>
@@ -505,7 +505,7 @@
     </w:p>
     <w:p>
       <w:pPr>
-        <w:pStyle w:val="850"/>
+        <w:pStyle w:val="860"/>
         <w:pBdr/>
         <w:spacing/>
         <w:ind/>
@@ -526,7 +526,7 @@
     </w:p>
     <w:p>
       <w:pPr>
-        <w:pStyle w:val="909"/>
+        <w:pStyle w:val="919"/>
         <w:numPr>
           <w:ilvl w:val="0"/>
           <w:numId w:val="6"/>
@@ -554,7 +554,7 @@
     </w:p>
     <w:p>
       <w:pPr>
-        <w:pStyle w:val="850"/>
+        <w:pStyle w:val="860"/>
         <w:pBdr/>
         <w:spacing/>
         <w:ind/>
@@ -575,7 +575,7 @@
     </w:p>
     <w:p>
       <w:pPr>
-        <w:pStyle w:val="909"/>
+        <w:pStyle w:val="919"/>
         <w:numPr>
           <w:ilvl w:val="0"/>
           <w:numId w:val="7"/>
@@ -603,7 +603,7 @@
     </w:p>
     <w:p>
       <w:pPr>
-        <w:pStyle w:val="909"/>
+        <w:pStyle w:val="919"/>
         <w:numPr>
           <w:ilvl w:val="0"/>
           <w:numId w:val="7"/>
@@ -634,7 +634,7 @@
     </w:p>
     <w:p>
       <w:pPr>
-        <w:pStyle w:val="850"/>
+        <w:pStyle w:val="860"/>
         <w:pBdr/>
         <w:spacing/>
         <w:ind/>
@@ -655,7 +655,7 @@
     </w:p>
     <w:p>
       <w:pPr>
-        <w:pStyle w:val="909"/>
+        <w:pStyle w:val="919"/>
         <w:numPr>
           <w:ilvl w:val="0"/>
           <w:numId w:val="8"/>
@@ -683,7 +683,7 @@
     </w:p>
     <w:p>
       <w:pPr>
-        <w:pStyle w:val="909"/>
+        <w:pStyle w:val="919"/>
         <w:numPr>
           <w:ilvl w:val="0"/>
           <w:numId w:val="8"/>
@@ -714,7 +714,7 @@
     </w:p>
     <w:p>
       <w:pPr>
-        <w:pStyle w:val="850"/>
+        <w:pStyle w:val="860"/>
         <w:pBdr/>
         <w:spacing/>
         <w:ind/>
@@ -735,7 +735,7 @@
     </w:p>
     <w:p>
       <w:pPr>
-        <w:pStyle w:val="909"/>
+        <w:pStyle w:val="919"/>
         <w:numPr>
           <w:ilvl w:val="0"/>
           <w:numId w:val="9"/>
@@ -763,7 +763,7 @@
     </w:p>
     <w:p>
       <w:pPr>
-        <w:pStyle w:val="909"/>
+        <w:pStyle w:val="919"/>
         <w:numPr>
           <w:ilvl w:val="0"/>
           <w:numId w:val="9"/>
@@ -794,7 +794,7 @@
     </w:p>
     <w:p>
       <w:pPr>
-        <w:pStyle w:val="909"/>
+        <w:pStyle w:val="919"/>
         <w:numPr>
           <w:ilvl w:val="0"/>
           <w:numId w:val="9"/>
@@ -825,7 +825,7 @@
     </w:p>
     <w:p>
       <w:pPr>
-        <w:pStyle w:val="909"/>
+        <w:pStyle w:val="919"/>
         <w:numPr>
           <w:ilvl w:val="0"/>
           <w:numId w:val="9"/>
@@ -856,7 +856,7 @@
     </w:p>
     <w:p>
       <w:pPr>
-        <w:pStyle w:val="909"/>
+        <w:pStyle w:val="919"/>
         <w:numPr>
           <w:ilvl w:val="0"/>
           <w:numId w:val="9"/>
@@ -912,7 +912,7 @@
     </w:p>
     <w:p>
       <w:pPr>
-        <w:pStyle w:val="850"/>
+        <w:pStyle w:val="860"/>
         <w:pBdr/>
         <w:spacing/>
         <w:ind/>
@@ -944,7 +944,7 @@
     </w:p>
     <w:p>
       <w:pPr>
-        <w:pStyle w:val="909"/>
+        <w:pStyle w:val="919"/>
         <w:numPr>
           <w:ilvl w:val="0"/>
           <w:numId w:val="10"/>
@@ -972,7 +972,7 @@
     </w:p>
     <w:p>
       <w:pPr>
-        <w:pStyle w:val="909"/>
+        <w:pStyle w:val="919"/>
         <w:numPr>
           <w:ilvl w:val="0"/>
           <w:numId w:val="10"/>
@@ -1003,7 +1003,7 @@
     </w:p>
     <w:p>
       <w:pPr>
-        <w:pStyle w:val="850"/>
+        <w:pStyle w:val="860"/>
         <w:pBdr/>
         <w:spacing/>
         <w:ind/>
@@ -1024,7 +1024,7 @@
     </w:p>
     <w:p>
       <w:pPr>
-        <w:pStyle w:val="909"/>
+        <w:pStyle w:val="919"/>
         <w:numPr>
           <w:ilvl w:val="0"/>
           <w:numId w:val="11"/>
@@ -1052,7 +1052,7 @@
     </w:p>
     <w:p>
       <w:pPr>
-        <w:pStyle w:val="909"/>
+        <w:pStyle w:val="919"/>
         <w:numPr>
           <w:ilvl w:val="0"/>
           <w:numId w:val="11"/>
@@ -1083,7 +1083,7 @@
     </w:p>
     <w:p>
       <w:pPr>
-        <w:pStyle w:val="850"/>
+        <w:pStyle w:val="860"/>
         <w:pBdr/>
         <w:spacing/>
         <w:ind/>
@@ -1104,7 +1104,7 @@
     </w:p>
     <w:p>
       <w:pPr>
-        <w:pStyle w:val="909"/>
+        <w:pStyle w:val="919"/>
         <w:numPr>
           <w:ilvl w:val="0"/>
           <w:numId w:val="12"/>
@@ -1132,7 +1132,7 @@
     </w:p>
     <w:p>
       <w:pPr>
-        <w:pStyle w:val="909"/>
+        <w:pStyle w:val="919"/>
         <w:numPr>
           <w:ilvl w:val="0"/>
           <w:numId w:val="12"/>
@@ -1163,7 +1163,7 @@
     </w:p>
     <w:p>
       <w:pPr>
-        <w:pStyle w:val="909"/>
+        <w:pStyle w:val="919"/>
         <w:numPr>
           <w:ilvl w:val="0"/>
           <w:numId w:val="12"/>
@@ -1194,7 +1194,7 @@
     </w:p>
     <w:p>
       <w:pPr>
-        <w:pStyle w:val="909"/>
+        <w:pStyle w:val="919"/>
         <w:numPr>
           <w:ilvl w:val="0"/>
           <w:numId w:val="12"/>
@@ -1225,7 +1225,7 @@
     </w:p>
     <w:p>
       <w:pPr>
-        <w:pStyle w:val="909"/>
+        <w:pStyle w:val="919"/>
         <w:numPr>
           <w:ilvl w:val="0"/>
           <w:numId w:val="12"/>
@@ -1256,7 +1256,7 @@
     </w:p>
     <w:p>
       <w:pPr>
-        <w:pStyle w:val="850"/>
+        <w:pStyle w:val="860"/>
         <w:pBdr/>
         <w:spacing/>
         <w:ind/>
@@ -1277,7 +1277,7 @@
     </w:p>
     <w:p>
       <w:pPr>
-        <w:pStyle w:val="909"/>
+        <w:pStyle w:val="919"/>
         <w:numPr>
           <w:ilvl w:val="0"/>
           <w:numId w:val="13"/>
@@ -1292,11 +1292,15 @@
       <w:r>
         <w:t xml:space="preserve">Terminadas las operaciones con series.</w:t>
       </w:r>
-      <w:r/>
+      <w:r>
+        <w:rPr>
+          <w:highlight w:val="none"/>
+        </w:rPr>
+      </w:r>
     </w:p>
     <w:p>
       <w:pPr>
-        <w:pStyle w:val="909"/>
+        <w:pStyle w:val="919"/>
         <w:numPr>
           <w:ilvl w:val="0"/>
           <w:numId w:val="13"/>
@@ -1319,10 +1323,15 @@
           <w:highlight w:val="none"/>
         </w:rPr>
       </w:r>
+      <w:r>
+        <w:rPr>
+          <w:highlight w:val="none"/>
+        </w:rPr>
+      </w:r>
     </w:p>
     <w:p>
       <w:pPr>
-        <w:pStyle w:val="909"/>
+        <w:pStyle w:val="919"/>
         <w:numPr>
           <w:ilvl w:val="0"/>
           <w:numId w:val="13"/>
@@ -1345,10 +1354,15 @@
           <w:highlight w:val="none"/>
         </w:rPr>
       </w:r>
+      <w:r>
+        <w:rPr>
+          <w:highlight w:val="none"/>
+        </w:rPr>
+      </w:r>
     </w:p>
     <w:p>
       <w:pPr>
-        <w:pStyle w:val="850"/>
+        <w:pStyle w:val="860"/>
         <w:pBdr/>
         <w:spacing/>
         <w:ind/>
@@ -1365,10 +1379,11 @@
           <w:highlight w:val="none"/>
         </w:rPr>
       </w:r>
+      <w:r/>
     </w:p>
     <w:p>
       <w:pPr>
-        <w:pStyle w:val="909"/>
+        <w:pStyle w:val="919"/>
         <w:numPr>
           <w:ilvl w:val="0"/>
           <w:numId w:val="14"/>
@@ -1383,11 +1398,15 @@
       <w:r>
         <w:t xml:space="preserve">Actualizado el documento de registro de cambios.</w:t>
       </w:r>
-      <w:r/>
+      <w:r>
+        <w:rPr>
+          <w:highlight w:val="none"/>
+        </w:rPr>
+      </w:r>
     </w:p>
     <w:p>
       <w:pPr>
-        <w:pStyle w:val="909"/>
+        <w:pStyle w:val="919"/>
         <w:numPr>
           <w:ilvl w:val="0"/>
           <w:numId w:val="14"/>
@@ -1410,10 +1429,15 @@
           <w:highlight w:val="none"/>
         </w:rPr>
       </w:r>
+      <w:r>
+        <w:rPr>
+          <w:highlight w:val="none"/>
+        </w:rPr>
+      </w:r>
     </w:p>
     <w:p>
       <w:pPr>
-        <w:pStyle w:val="850"/>
+        <w:pStyle w:val="860"/>
         <w:pBdr/>
         <w:spacing/>
         <w:ind/>
@@ -1430,10 +1454,11 @@
           <w:highlight w:val="none"/>
         </w:rPr>
       </w:r>
+      <w:r/>
     </w:p>
     <w:p>
       <w:pPr>
-        <w:pStyle w:val="909"/>
+        <w:pStyle w:val="919"/>
         <w:numPr>
           <w:ilvl w:val="0"/>
           <w:numId w:val="15"/>
@@ -1448,11 +1473,15 @@
       <w:r>
         <w:t xml:space="preserve">La vista de películas comprueba que hay una sesión abierta, de no haberla redirige al index.</w:t>
       </w:r>
-      <w:r/>
+      <w:r>
+        <w:rPr>
+          <w:highlight w:val="none"/>
+        </w:rPr>
+      </w:r>
     </w:p>
     <w:p>
       <w:pPr>
-        <w:pStyle w:val="909"/>
+        <w:pStyle w:val="919"/>
         <w:numPr>
           <w:ilvl w:val="0"/>
           <w:numId w:val="15"/>
@@ -1475,10 +1504,15 @@
           <w:highlight w:val="none"/>
         </w:rPr>
       </w:r>
+      <w:r>
+        <w:rPr>
+          <w:highlight w:val="none"/>
+        </w:rPr>
+      </w:r>
     </w:p>
     <w:p>
       <w:pPr>
-        <w:pStyle w:val="909"/>
+        <w:pStyle w:val="919"/>
         <w:numPr>
           <w:ilvl w:val="0"/>
           <w:numId w:val="15"/>
@@ -1501,10 +1535,15 @@
           <w:highlight w:val="none"/>
         </w:rPr>
       </w:r>
+      <w:r>
+        <w:rPr>
+          <w:highlight w:val="none"/>
+        </w:rPr>
+      </w:r>
     </w:p>
     <w:p>
       <w:pPr>
-        <w:pStyle w:val="909"/>
+        <w:pStyle w:val="919"/>
         <w:numPr>
           <w:ilvl w:val="0"/>
           <w:numId w:val="15"/>
@@ -1527,10 +1566,15 @@
           <w:highlight w:val="none"/>
         </w:rPr>
       </w:r>
+      <w:r>
+        <w:rPr>
+          <w:highlight w:val="none"/>
+        </w:rPr>
+      </w:r>
     </w:p>
     <w:p>
       <w:pPr>
-        <w:pStyle w:val="850"/>
+        <w:pStyle w:val="860"/>
         <w:pBdr/>
         <w:spacing/>
         <w:ind/>
@@ -1547,10 +1591,11 @@
           <w:highlight w:val="none"/>
         </w:rPr>
       </w:r>
+      <w:r/>
     </w:p>
     <w:p>
       <w:pPr>
-        <w:pStyle w:val="909"/>
+        <w:pStyle w:val="919"/>
         <w:numPr>
           <w:ilvl w:val="0"/>
           <w:numId w:val="16"/>
@@ -1562,18 +1607,21 @@
           <w:highlight w:val="none"/>
         </w:rPr>
       </w:pPr>
-      <w:r/>
       <w:r>
         <w:t xml:space="preserve">Ahora un usuario no puede borrar películas de otros usuarios</w:t>
       </w:r>
       <w:r>
         <w:t xml:space="preserve">.</w:t>
       </w:r>
-      <w:r/>
+      <w:r>
+        <w:rPr>
+          <w:highlight w:val="none"/>
+        </w:rPr>
+      </w:r>
     </w:p>
     <w:p>
       <w:pPr>
-        <w:pStyle w:val="909"/>
+        <w:pStyle w:val="919"/>
         <w:numPr>
           <w:ilvl w:val="0"/>
           <w:numId w:val="16"/>
@@ -1607,10 +1655,15 @@
           <w:highlight w:val="none"/>
         </w:rPr>
       </w:r>
+      <w:r>
+        <w:rPr>
+          <w:highlight w:val="none"/>
+        </w:rPr>
+      </w:r>
     </w:p>
     <w:p>
       <w:pPr>
-        <w:pStyle w:val="909"/>
+        <w:pStyle w:val="919"/>
         <w:numPr>
           <w:ilvl w:val="0"/>
           <w:numId w:val="16"/>
@@ -1646,7 +1699,7 @@
     </w:p>
     <w:p>
       <w:pPr>
-        <w:pStyle w:val="909"/>
+        <w:pStyle w:val="919"/>
         <w:numPr>
           <w:ilvl w:val="0"/>
           <w:numId w:val="16"/>
@@ -1680,10 +1733,15 @@
           <w:highlight w:val="none"/>
         </w:rPr>
       </w:r>
+      <w:r>
+        <w:rPr>
+          <w:highlight w:val="none"/>
+        </w:rPr>
+      </w:r>
     </w:p>
     <w:p>
       <w:pPr>
-        <w:pStyle w:val="850"/>
+        <w:pStyle w:val="860"/>
         <w:pBdr/>
         <w:spacing/>
         <w:ind/>
@@ -1700,10 +1758,11 @@
           <w:highlight w:val="none"/>
         </w:rPr>
       </w:r>
+      <w:r/>
     </w:p>
     <w:p>
       <w:pPr>
-        <w:pStyle w:val="909"/>
+        <w:pStyle w:val="919"/>
         <w:numPr>
           <w:ilvl w:val="0"/>
           <w:numId w:val="17"/>
@@ -1715,18 +1774,21 @@
           <w:highlight w:val="none"/>
         </w:rPr>
       </w:pPr>
-      <w:r/>
       <w:r>
         <w:t xml:space="preserve">Verificaciones de usuarios y series, posibilidad de cerrar sesión</w:t>
       </w:r>
       <w:r>
         <w:t xml:space="preserve">.</w:t>
       </w:r>
-      <w:r/>
+      <w:r>
+        <w:rPr>
+          <w:highlight w:val="none"/>
+        </w:rPr>
+      </w:r>
     </w:p>
     <w:p>
       <w:pPr>
-        <w:pStyle w:val="850"/>
+        <w:pStyle w:val="860"/>
         <w:pBdr/>
         <w:spacing/>
         <w:ind/>
@@ -1743,9 +1805,15 @@
           <w:highlight w:val="none"/>
         </w:rPr>
       </w:r>
+      <w:r/>
     </w:p>
     <w:p>
       <w:pPr>
+        <w:pStyle w:val="919"/>
+        <w:numPr>
+          <w:ilvl w:val="0"/>
+          <w:numId w:val="18"/>
+        </w:numPr>
         <w:pBdr/>
         <w:spacing/>
         <w:ind/>
@@ -1756,7 +1824,64 @@
       <w:r>
         <w:t xml:space="preserve">Actualizado el documento de registro de cambios.</w:t>
       </w:r>
+      <w:r>
+        <w:rPr>
+          <w:highlight w:val="none"/>
+        </w:rPr>
+      </w:r>
+    </w:p>
+    <w:p>
+      <w:pPr>
+        <w:pStyle w:val="919"/>
+        <w:numPr>
+          <w:ilvl w:val="0"/>
+          <w:numId w:val="18"/>
+        </w:numPr>
+        <w:pBdr/>
+        <w:spacing/>
+        <w:ind/>
+        <w:rPr>
+          <w:highlight w:val="none"/>
+        </w:rPr>
+      </w:pPr>
+      <w:r>
+        <w:rPr>
+          <w:highlight w:val="none"/>
+        </w:rPr>
+      </w:r>
+      <w:r>
+        <w:rPr>
+          <w:highlight w:val="none"/>
+        </w:rPr>
+        <w:t xml:space="preserve">Añadida vista 'mi-perfil' para los usuarios.</w:t>
+      </w:r>
       <w:r/>
+    </w:p>
+    <w:p>
+      <w:pPr>
+        <w:pStyle w:val="919"/>
+        <w:numPr>
+          <w:ilvl w:val="0"/>
+          <w:numId w:val="18"/>
+        </w:numPr>
+        <w:pBdr/>
+        <w:spacing/>
+        <w:ind/>
+        <w:rPr>
+          <w:highlight w:val="none"/>
+        </w:rPr>
+      </w:pPr>
+      <w:r>
+        <w:rPr>
+          <w:highlight w:val="none"/>
+        </w:rPr>
+        <w:t xml:space="preserve">Actualizada la presentación de estilo visual.</w:t>
+      </w:r>
+      <w:r>
+        <w:rPr>
+          <w:highlight w:val="none"/>
+        </w:rPr>
+      </w:r>
     </w:p>
     <w:p>
       <w:pPr>
@@ -4330,6 +4455,152 @@
         <w:pBdr/>
         <w:spacing/>
         <w:ind w:hanging="360" w:left="6469"/>
+      </w:pPr>
+      <w:rPr>
+        <w:rFonts w:hint="default" w:ascii="Wingdings" w:hAnsi="Wingdings" w:eastAsia="Wingdings" w:cs="Wingdings"/>
+      </w:rPr>
+      <w:start w:val="1"/>
+      <w:suff w:val="tab"/>
+    </w:lvl>
+  </w:abstractNum>
+  <w:abstractNum w:abstractNumId="17">
+    <w:lvl w:ilvl="0">
+      <w:isLgl w:val="false"/>
+      <w:lvlJc w:val="left"/>
+      <w:lvlText w:val="·"/>
+      <w:numFmt w:val="bullet"/>
+      <w:pPr>
+        <w:pBdr/>
+        <w:spacing/>
+        <w:ind w:hanging="360" w:left="720"/>
+      </w:pPr>
+      <w:rPr>
+        <w:rFonts w:hint="default" w:ascii="Symbol" w:hAnsi="Symbol" w:eastAsia="Symbol" w:cs="Symbol"/>
+      </w:rPr>
+      <w:start w:val="1"/>
+      <w:suff w:val="tab"/>
+    </w:lvl>
+    <w:lvl w:ilvl="1">
+      <w:isLgl w:val="false"/>
+      <w:lvlJc w:val="left"/>
+      <w:lvlText w:val="o"/>
+      <w:numFmt w:val="bullet"/>
+      <w:pPr>
+        <w:pBdr/>
+        <w:spacing/>
+        <w:ind w:hanging="360" w:left="1440"/>
+      </w:pPr>
+      <w:rPr>
+        <w:rFonts w:hint="default" w:ascii="Courier New" w:hAnsi="Courier New" w:eastAsia="Courier New" w:cs="Courier New"/>
+      </w:rPr>
+      <w:start w:val="1"/>
+      <w:suff w:val="tab"/>
+    </w:lvl>
+    <w:lvl w:ilvl="2">
+      <w:isLgl w:val="false"/>
+      <w:lvlJc w:val="left"/>
+      <w:lvlText w:val="§"/>
+      <w:numFmt w:val="bullet"/>
+      <w:pPr>
+        <w:pBdr/>
+        <w:spacing/>
+        <w:ind w:hanging="360" w:left="2160"/>
+      </w:pPr>
+      <w:rPr>
+        <w:rFonts w:hint="default" w:ascii="Wingdings" w:hAnsi="Wingdings" w:eastAsia="Wingdings" w:cs="Wingdings"/>
+      </w:rPr>
+      <w:start w:val="1"/>
+      <w:suff w:val="tab"/>
+    </w:lvl>
+    <w:lvl w:ilvl="3">
+      <w:isLgl w:val="false"/>
+      <w:lvlJc w:val="left"/>
+      <w:lvlText w:val="·"/>
+      <w:numFmt w:val="bullet"/>
+      <w:pPr>
+        <w:pBdr/>
+        <w:spacing/>
+        <w:ind w:hanging="360" w:left="2880"/>
+      </w:pPr>
+      <w:rPr>
+        <w:rFonts w:hint="default" w:ascii="Symbol" w:hAnsi="Symbol" w:eastAsia="Symbol" w:cs="Symbol"/>
+      </w:rPr>
+      <w:start w:val="1"/>
+      <w:suff w:val="tab"/>
+    </w:lvl>
+    <w:lvl w:ilvl="4">
+      <w:isLgl w:val="false"/>
+      <w:lvlJc w:val="left"/>
+      <w:lvlText w:val="o"/>
+      <w:numFmt w:val="bullet"/>
+      <w:pPr>
+        <w:pBdr/>
+        <w:spacing/>
+        <w:ind w:hanging="360" w:left="3600"/>
+      </w:pPr>
+      <w:rPr>
+        <w:rFonts w:hint="default" w:ascii="Courier New" w:hAnsi="Courier New" w:eastAsia="Courier New" w:cs="Courier New"/>
+      </w:rPr>
+      <w:start w:val="1"/>
+      <w:suff w:val="tab"/>
+    </w:lvl>
+    <w:lvl w:ilvl="5">
+      <w:isLgl w:val="false"/>
+      <w:lvlJc w:val="left"/>
+      <w:lvlText w:val="§"/>
+      <w:numFmt w:val="bullet"/>
+      <w:pPr>
+        <w:pBdr/>
+        <w:spacing/>
+        <w:ind w:hanging="360" w:left="4320"/>
+      </w:pPr>
+      <w:rPr>
+        <w:rFonts w:hint="default" w:ascii="Wingdings" w:hAnsi="Wingdings" w:eastAsia="Wingdings" w:cs="Wingdings"/>
+      </w:rPr>
+      <w:start w:val="1"/>
+      <w:suff w:val="tab"/>
+    </w:lvl>
+    <w:lvl w:ilvl="6">
+      <w:isLgl w:val="false"/>
+      <w:lvlJc w:val="left"/>
+      <w:lvlText w:val="·"/>
+      <w:numFmt w:val="bullet"/>
+      <w:pPr>
+        <w:pBdr/>
+        <w:spacing/>
+        <w:ind w:hanging="360" w:left="5040"/>
+      </w:pPr>
+      <w:rPr>
+        <w:rFonts w:hint="default" w:ascii="Symbol" w:hAnsi="Symbol" w:eastAsia="Symbol" w:cs="Symbol"/>
+      </w:rPr>
+      <w:start w:val="1"/>
+      <w:suff w:val="tab"/>
+    </w:lvl>
+    <w:lvl w:ilvl="7">
+      <w:isLgl w:val="false"/>
+      <w:lvlJc w:val="left"/>
+      <w:lvlText w:val="o"/>
+      <w:numFmt w:val="bullet"/>
+      <w:pPr>
+        <w:pBdr/>
+        <w:spacing/>
+        <w:ind w:hanging="360" w:left="5760"/>
+      </w:pPr>
+      <w:rPr>
+        <w:rFonts w:hint="default" w:ascii="Courier New" w:hAnsi="Courier New" w:eastAsia="Courier New" w:cs="Courier New"/>
+      </w:rPr>
+      <w:start w:val="1"/>
+      <w:suff w:val="tab"/>
+    </w:lvl>
+    <w:lvl w:ilvl="8">
+      <w:isLgl w:val="false"/>
+      <w:lvlJc w:val="left"/>
+      <w:lvlText w:val="§"/>
+      <w:numFmt w:val="bullet"/>
+      <w:pPr>
+        <w:pBdr/>
+        <w:spacing/>
+        <w:ind w:hanging="360" w:left="6480"/>
       </w:pPr>
       <w:rPr>
         <w:rFonts w:hint="default" w:ascii="Wingdings" w:hAnsi="Wingdings" w:eastAsia="Wingdings" w:cs="Wingdings"/>
@@ -4388,6 +4659,9 @@
   </w:num>
   <w:num w:numId="17">
     <w:abstractNumId w:val="16"/>
+  </w:num>
+  <w:num w:numId="18">
+    <w:abstractNumId w:val="17"/>
   </w:num>
 </w:numbering>
 </file>
@@ -4550,9 +4824,9 @@
     <w:lsdException w:name="Bibliography" w:uiPriority="37"/>
     <w:lsdException w:name="TOC Heading" w:uiPriority="39" w:qFormat="1"/>
   </w:latentStyles>
-  <w:style w:type="table" w:styleId="721">
+  <w:style w:type="table" w:styleId="731">
     <w:name w:val="Table Grid"/>
-    <w:basedOn w:val="906"/>
+    <w:basedOn w:val="916"/>
     <w:uiPriority w:val="59"/>
     <w:pPr>
       <w:pBdr/>
@@ -4749,9 +5023,9 @@
       </w:tcPr>
     </w:tblStylePr>
   </w:style>
-  <w:style w:type="table" w:styleId="722">
+  <w:style w:type="table" w:styleId="732">
     <w:name w:val="Table Grid Light"/>
-    <w:basedOn w:val="906"/>
+    <w:basedOn w:val="916"/>
     <w:uiPriority w:val="59"/>
     <w:pPr>
       <w:pBdr/>
@@ -4948,9 +5222,9 @@
       </w:tcPr>
     </w:tblStylePr>
   </w:style>
-  <w:style w:type="table" w:styleId="723">
+  <w:style w:type="table" w:styleId="733">
     <w:name w:val="Plain Table 1"/>
-    <w:basedOn w:val="906"/>
+    <w:basedOn w:val="916"/>
     <w:uiPriority w:val="59"/>
     <w:pPr>
       <w:pBdr/>
@@ -5173,9 +5447,9 @@
       </w:tcPr>
     </w:tblStylePr>
   </w:style>
-  <w:style w:type="table" w:styleId="724">
+  <w:style w:type="table" w:styleId="734">
     <w:name w:val="Plain Table 2"/>
-    <w:basedOn w:val="906"/>
+    <w:basedOn w:val="916"/>
     <w:uiPriority w:val="59"/>
     <w:pPr>
       <w:pBdr/>
@@ -5406,9 +5680,9 @@
       </w:tcPr>
     </w:tblStylePr>
   </w:style>
-  <w:style w:type="table" w:styleId="725">
+  <w:style w:type="table" w:styleId="735">
     <w:name w:val="Plain Table 3"/>
-    <w:basedOn w:val="906"/>
+    <w:basedOn w:val="916"/>
     <w:uiPriority w:val="99"/>
     <w:pPr>
       <w:pBdr/>
@@ -5636,9 +5910,9 @@
       </w:tcPr>
     </w:tblStylePr>
   </w:style>
-  <w:style w:type="table" w:styleId="726">
+  <w:style w:type="table" w:styleId="736">
     <w:name w:val="Plain Table 4"/>
-    <w:basedOn w:val="906"/>
+    <w:basedOn w:val="916"/>
     <w:uiPriority w:val="99"/>
     <w:pPr>
       <w:pBdr/>
@@ -5852,9 +6126,9 @@
       </w:tcPr>
     </w:tblStylePr>
   </w:style>
-  <w:style w:type="table" w:styleId="727">
+  <w:style w:type="table" w:styleId="737">
     <w:name w:val="Plain Table 5"/>
-    <w:basedOn w:val="906"/>
+    <w:basedOn w:val="916"/>
     <w:uiPriority w:val="99"/>
     <w:pPr>
       <w:pBdr/>
@@ -6085,9 +6359,9 @@
       </w:tcPr>
     </w:tblStylePr>
   </w:style>
-  <w:style w:type="table" w:styleId="728">
+  <w:style w:type="table" w:styleId="738">
     <w:name w:val="Grid Table 1 Light"/>
-    <w:basedOn w:val="906"/>
+    <w:basedOn w:val="916"/>
     <w:uiPriority w:val="99"/>
     <w:pPr>
       <w:pBdr/>
@@ -6308,9 +6582,9 @@
       </w:tcPr>
     </w:tblStylePr>
   </w:style>
-  <w:style w:type="table" w:styleId="729">
+  <w:style w:type="table" w:styleId="739">
     <w:name w:val="Grid Table 1 Light - Accent 1"/>
-    <w:basedOn w:val="906"/>
+    <w:basedOn w:val="916"/>
     <w:uiPriority w:val="99"/>
     <w:pPr>
       <w:pBdr/>
@@ -6531,9 +6805,9 @@
       </w:tcPr>
     </w:tblStylePr>
   </w:style>
-  <w:style w:type="table" w:styleId="730">
+  <w:style w:type="table" w:styleId="740">
     <w:name w:val="Grid Table 1 Light - Accent 2"/>
-    <w:basedOn w:val="906"/>
+    <w:basedOn w:val="916"/>
     <w:uiPriority w:val="99"/>
     <w:pPr>
       <w:pBdr/>
@@ -6754,9 +7028,9 @@
       </w:tcPr>
     </w:tblStylePr>
   </w:style>
-  <w:style w:type="table" w:styleId="731">
+  <w:style w:type="table" w:styleId="741">
     <w:name w:val="Grid Table 1 Light - Accent 3"/>
-    <w:basedOn w:val="906"/>
+    <w:basedOn w:val="916"/>
     <w:uiPriority w:val="99"/>
     <w:pPr>
       <w:pBdr/>
@@ -6977,9 +7251,9 @@
       </w:tcPr>
     </w:tblStylePr>
   </w:style>
-  <w:style w:type="table" w:styleId="732">
+  <w:style w:type="table" w:styleId="742">
     <w:name w:val="Grid Table 1 Light - Accent 4"/>
-    <w:basedOn w:val="906"/>
+    <w:basedOn w:val="916"/>
     <w:uiPriority w:val="99"/>
     <w:pPr>
       <w:pBdr/>
@@ -7200,9 +7474,9 @@
       </w:tcPr>
     </w:tblStylePr>
   </w:style>
-  <w:style w:type="table" w:styleId="733">
+  <w:style w:type="table" w:styleId="743">
     <w:name w:val="Grid Table 1 Light - Accent 5"/>
-    <w:basedOn w:val="906"/>
+    <w:basedOn w:val="916"/>
     <w:uiPriority w:val="99"/>
     <w:pPr>
       <w:pBdr/>
@@ -7423,9 +7697,9 @@
       </w:tcPr>
     </w:tblStylePr>
   </w:style>
-  <w:style w:type="table" w:styleId="734">
+  <w:style w:type="table" w:styleId="744">
     <w:name w:val="Grid Table 1 Light - Accent 6"/>
-    <w:basedOn w:val="906"/>
+    <w:basedOn w:val="916"/>
     <w:uiPriority w:val="99"/>
     <w:pPr>
       <w:pBdr/>
@@ -7646,9 +7920,9 @@
       </w:tcPr>
     </w:tblStylePr>
   </w:style>
-  <w:style w:type="table" w:styleId="735">
+  <w:style w:type="table" w:styleId="745">
     <w:name w:val="Grid Table 2"/>
-    <w:basedOn w:val="906"/>
+    <w:basedOn w:val="916"/>
     <w:uiPriority w:val="99"/>
     <w:pPr>
       <w:pBdr/>
@@ -7878,9 +8152,9 @@
       </w:tcPr>
     </w:tblStylePr>
   </w:style>
-  <w:style w:type="table" w:styleId="736">
+  <w:style w:type="table" w:styleId="746">
     <w:name w:val="Grid Table 2 - Accent 1"/>
-    <w:basedOn w:val="906"/>
+    <w:basedOn w:val="916"/>
     <w:uiPriority w:val="99"/>
     <w:pPr>
       <w:pBdr/>
@@ -8110,9 +8384,9 @@
       </w:tcPr>
     </w:tblStylePr>
   </w:style>
-  <w:style w:type="table" w:styleId="737">
+  <w:style w:type="table" w:styleId="747">
     <w:name w:val="Grid Table 2 - Accent 2"/>
-    <w:basedOn w:val="906"/>
+    <w:basedOn w:val="916"/>
     <w:uiPriority w:val="99"/>
     <w:pPr>
       <w:pBdr/>
@@ -8342,9 +8616,9 @@
       </w:tcPr>
     </w:tblStylePr>
   </w:style>
-  <w:style w:type="table" w:styleId="738">
+  <w:style w:type="table" w:styleId="748">
     <w:name w:val="Grid Table 2 - Accent 3"/>
-    <w:basedOn w:val="906"/>
+    <w:basedOn w:val="916"/>
     <w:uiPriority w:val="99"/>
     <w:pPr>
       <w:pBdr/>
@@ -8574,9 +8848,9 @@
       </w:tcPr>
     </w:tblStylePr>
   </w:style>
-  <w:style w:type="table" w:styleId="739">
+  <w:style w:type="table" w:styleId="749">
     <w:name w:val="Grid Table 2 - Accent 4"/>
-    <w:basedOn w:val="906"/>
+    <w:basedOn w:val="916"/>
     <w:uiPriority w:val="99"/>
     <w:pPr>
       <w:pBdr/>
@@ -8806,9 +9080,9 @@
       </w:tcPr>
     </w:tblStylePr>
   </w:style>
-  <w:style w:type="table" w:styleId="740">
+  <w:style w:type="table" w:styleId="750">
     <w:name w:val="Grid Table 2 - Accent 5"/>
-    <w:basedOn w:val="906"/>
+    <w:basedOn w:val="916"/>
     <w:uiPriority w:val="99"/>
     <w:pPr>
       <w:pBdr/>
@@ -9038,9 +9312,9 @@
       </w:tcPr>
     </w:tblStylePr>
   </w:style>
-  <w:style w:type="table" w:styleId="741">
+  <w:style w:type="table" w:styleId="751">
     <w:name w:val="Grid Table 2 - Accent 6"/>
-    <w:basedOn w:val="906"/>
+    <w:basedOn w:val="916"/>
     <w:uiPriority w:val="99"/>
     <w:pPr>
       <w:pBdr/>
@@ -9270,9 +9544,9 @@
       </w:tcPr>
     </w:tblStylePr>
   </w:style>
-  <w:style w:type="table" w:styleId="742">
+  <w:style w:type="table" w:styleId="752">
     <w:name w:val="Grid Table 3"/>
-    <w:basedOn w:val="906"/>
+    <w:basedOn w:val="916"/>
     <w:uiPriority w:val="99"/>
     <w:pPr>
       <w:pBdr/>
@@ -9515,9 +9789,9 @@
       </w:tcPr>
     </w:tblStylePr>
   </w:style>
-  <w:style w:type="table" w:styleId="743">
+  <w:style w:type="table" w:styleId="753">
     <w:name w:val="Grid Table 3 - Accent 1"/>
-    <w:basedOn w:val="906"/>
+    <w:basedOn w:val="916"/>
     <w:uiPriority w:val="99"/>
     <w:pPr>
       <w:pBdr/>
@@ -9760,9 +10034,9 @@
       </w:tcPr>
     </w:tblStylePr>
   </w:style>
-  <w:style w:type="table" w:styleId="744">
+  <w:style w:type="table" w:styleId="754">
     <w:name w:val="Grid Table 3 - Accent 2"/>
-    <w:basedOn w:val="906"/>
+    <w:basedOn w:val="916"/>
     <w:uiPriority w:val="99"/>
     <w:pPr>
       <w:pBdr/>
@@ -10005,9 +10279,9 @@
       </w:tcPr>
     </w:tblStylePr>
   </w:style>
-  <w:style w:type="table" w:styleId="745">
+  <w:style w:type="table" w:styleId="755">
     <w:name w:val="Grid Table 3 - Accent 3"/>
-    <w:basedOn w:val="906"/>
+    <w:basedOn w:val="916"/>
     <w:uiPriority w:val="99"/>
     <w:pPr>
       <w:pBdr/>
@@ -10250,9 +10524,9 @@
       </w:tcPr>
     </w:tblStylePr>
   </w:style>
-  <w:style w:type="table" w:styleId="746">
+  <w:style w:type="table" w:styleId="756">
     <w:name w:val="Grid Table 3 - Accent 4"/>
-    <w:basedOn w:val="906"/>
+    <w:basedOn w:val="916"/>
     <w:uiPriority w:val="99"/>
     <w:pPr>
       <w:pBdr/>
@@ -10495,9 +10769,9 @@
       </w:tcPr>
     </w:tblStylePr>
   </w:style>
-  <w:style w:type="table" w:styleId="747">
+  <w:style w:type="table" w:styleId="757">
     <w:name w:val="Grid Table 3 - Accent 5"/>
-    <w:basedOn w:val="906"/>
+    <w:basedOn w:val="916"/>
     <w:uiPriority w:val="99"/>
     <w:pPr>
       <w:pBdr/>
@@ -10740,9 +11014,9 @@
       </w:tcPr>
     </w:tblStylePr>
   </w:style>
-  <w:style w:type="table" w:styleId="748">
+  <w:style w:type="table" w:styleId="758">
     <w:name w:val="Grid Table 3 - Accent 6"/>
-    <w:basedOn w:val="906"/>
+    <w:basedOn w:val="916"/>
     <w:uiPriority w:val="99"/>
     <w:pPr>
       <w:pBdr/>
@@ -10985,9 +11259,9 @@
       </w:tcPr>
     </w:tblStylePr>
   </w:style>
-  <w:style w:type="table" w:styleId="749">
+  <w:style w:type="table" w:styleId="759">
     <w:name w:val="Grid Table 4"/>
-    <w:basedOn w:val="906"/>
+    <w:basedOn w:val="916"/>
     <w:uiPriority w:val="59"/>
     <w:pPr>
       <w:pBdr/>
@@ -11218,9 +11492,9 @@
       </w:tcPr>
     </w:tblStylePr>
   </w:style>
-  <w:style w:type="table" w:styleId="750">
+  <w:style w:type="table" w:styleId="760">
     <w:name w:val="Grid Table 4 - Accent 1"/>
-    <w:basedOn w:val="906"/>
+    <w:basedOn w:val="916"/>
     <w:uiPriority w:val="59"/>
     <w:pPr>
       <w:pBdr/>
@@ -11451,9 +11725,9 @@
       </w:tcPr>
     </w:tblStylePr>
   </w:style>
-  <w:style w:type="table" w:styleId="751">
+  <w:style w:type="table" w:styleId="761">
     <w:name w:val="Grid Table 4 - Accent 2"/>
-    <w:basedOn w:val="906"/>
+    <w:basedOn w:val="916"/>
     <w:uiPriority w:val="59"/>
     <w:pPr>
       <w:pBdr/>
@@ -11684,9 +11958,9 @@
       </w:tcPr>
     </w:tblStylePr>
   </w:style>
-  <w:style w:type="table" w:styleId="752">
+  <w:style w:type="table" w:styleId="762">
     <w:name w:val="Grid Table 4 - Accent 3"/>
-    <w:basedOn w:val="906"/>
+    <w:basedOn w:val="916"/>
     <w:uiPriority w:val="59"/>
     <w:pPr>
       <w:pBdr/>
@@ -11917,9 +12191,9 @@
       </w:tcPr>
     </w:tblStylePr>
   </w:style>
-  <w:style w:type="table" w:styleId="753">
+  <w:style w:type="table" w:styleId="763">
     <w:name w:val="Grid Table 4 - Accent 4"/>
-    <w:basedOn w:val="906"/>
+    <w:basedOn w:val="916"/>
     <w:uiPriority w:val="59"/>
     <w:pPr>
       <w:pBdr/>
@@ -12150,9 +12424,9 @@
       </w:tcPr>
     </w:tblStylePr>
   </w:style>
-  <w:style w:type="table" w:styleId="754">
+  <w:style w:type="table" w:styleId="764">
     <w:name w:val="Grid Table 4 - Accent 5"/>
-    <w:basedOn w:val="906"/>
+    <w:basedOn w:val="916"/>
     <w:uiPriority w:val="59"/>
     <w:pPr>
       <w:pBdr/>
@@ -12383,9 +12657,9 @@
       </w:tcPr>
     </w:tblStylePr>
   </w:style>
-  <w:style w:type="table" w:styleId="755">
+  <w:style w:type="table" w:styleId="765">
     <w:name w:val="Grid Table 4 - Accent 6"/>
-    <w:basedOn w:val="906"/>
+    <w:basedOn w:val="916"/>
     <w:uiPriority w:val="59"/>
     <w:pPr>
       <w:pBdr/>
@@ -12616,9 +12890,9 @@
       </w:tcPr>
     </w:tblStylePr>
   </w:style>
-  <w:style w:type="table" w:styleId="756">
+  <w:style w:type="table" w:styleId="766">
     <w:name w:val="Grid Table 5 Dark"/>
-    <w:basedOn w:val="906"/>
+    <w:basedOn w:val="916"/>
     <w:uiPriority w:val="99"/>
     <w:pPr>
       <w:pBdr/>
@@ -12844,9 +13118,9 @@
       </w:tcPr>
     </w:tblStylePr>
   </w:style>
-  <w:style w:type="table" w:styleId="757">
+  <w:style w:type="table" w:styleId="767">
     <w:name w:val="Grid Table 5 Dark- Accent 1"/>
-    <w:basedOn w:val="906"/>
+    <w:basedOn w:val="916"/>
     <w:uiPriority w:val="99"/>
     <w:pPr>
       <w:pBdr/>
@@ -13072,9 +13346,9 @@
       </w:tcPr>
     </w:tblStylePr>
   </w:style>
-  <w:style w:type="table" w:styleId="758">
+  <w:style w:type="table" w:styleId="768">
     <w:name w:val="Grid Table 5 Dark - Accent 2"/>
-    <w:basedOn w:val="906"/>
+    <w:basedOn w:val="916"/>
     <w:uiPriority w:val="99"/>
     <w:pPr>
       <w:pBdr/>
@@ -13300,9 +13574,9 @@
       </w:tcPr>
     </w:tblStylePr>
   </w:style>
-  <w:style w:type="table" w:styleId="759">
+  <w:style w:type="table" w:styleId="769">
     <w:name w:val="Grid Table 5 Dark - Accent 3"/>
-    <w:basedOn w:val="906"/>
+    <w:basedOn w:val="916"/>
     <w:uiPriority w:val="99"/>
     <w:pPr>
       <w:pBdr/>
@@ -13528,9 +13802,9 @@
       </w:tcPr>
     </w:tblStylePr>
   </w:style>
-  <w:style w:type="table" w:styleId="760">
+  <w:style w:type="table" w:styleId="770">
     <w:name w:val="Grid Table 5 Dark- Accent 4"/>
-    <w:basedOn w:val="906"/>
+    <w:basedOn w:val="916"/>
     <w:uiPriority w:val="99"/>
     <w:pPr>
       <w:pBdr/>
@@ -13756,9 +14030,9 @@
       </w:tcPr>
     </w:tblStylePr>
   </w:style>
-  <w:style w:type="table" w:styleId="761">
+  <w:style w:type="table" w:styleId="771">
     <w:name w:val="Grid Table 5 Dark - Accent 5"/>
-    <w:basedOn w:val="906"/>
+    <w:basedOn w:val="916"/>
     <w:uiPriority w:val="99"/>
     <w:pPr>
       <w:pBdr/>
@@ -13984,9 +14258,9 @@
       </w:tcPr>
     </w:tblStylePr>
   </w:style>
-  <w:style w:type="table" w:styleId="762">
+  <w:style w:type="table" w:styleId="772">
     <w:name w:val="Grid Table 5 Dark - Accent 6"/>
-    <w:basedOn w:val="906"/>
+    <w:basedOn w:val="916"/>
     <w:uiPriority w:val="99"/>
     <w:pPr>
       <w:pBdr/>
@@ -14212,9 +14486,9 @@
       </w:tcPr>
     </w:tblStylePr>
   </w:style>
-  <w:style w:type="table" w:styleId="763">
+  <w:style w:type="table" w:styleId="773">
     <w:name w:val="Grid Table 6 Colorful"/>
-    <w:basedOn w:val="906"/>
+    <w:basedOn w:val="916"/>
     <w:uiPriority w:val="99"/>
     <w:pPr>
       <w:pBdr/>
@@ -14442,9 +14716,9 @@
       </w:tcPr>
     </w:tblStylePr>
   </w:style>
-  <w:style w:type="table" w:styleId="764">
+  <w:style w:type="table" w:styleId="774">
     <w:name w:val="Grid Table 6 Colorful - Accent 1"/>
-    <w:basedOn w:val="906"/>
+    <w:basedOn w:val="916"/>
     <w:uiPriority w:val="99"/>
     <w:pPr>
       <w:pBdr/>
@@ -14672,9 +14946,9 @@
       </w:tcPr>
     </w:tblStylePr>
   </w:style>
-  <w:style w:type="table" w:styleId="765">
+  <w:style w:type="table" w:styleId="775">
     <w:name w:val="Grid Table 6 Colorful - Accent 2"/>
-    <w:basedOn w:val="906"/>
+    <w:basedOn w:val="916"/>
     <w:uiPriority w:val="99"/>
     <w:pPr>
       <w:pBdr/>
@@ -14902,9 +15176,9 @@
       </w:tcPr>
     </w:tblStylePr>
   </w:style>
-  <w:style w:type="table" w:styleId="766">
+  <w:style w:type="table" w:styleId="776">
     <w:name w:val="Grid Table 6 Colorful - Accent 3"/>
-    <w:basedOn w:val="906"/>
+    <w:basedOn w:val="916"/>
     <w:uiPriority w:val="99"/>
     <w:pPr>
       <w:pBdr/>
@@ -15132,9 +15406,9 @@
       </w:tcPr>
     </w:tblStylePr>
   </w:style>
-  <w:style w:type="table" w:styleId="767">
+  <w:style w:type="table" w:styleId="777">
     <w:name w:val="Grid Table 6 Colorful - Accent 4"/>
-    <w:basedOn w:val="906"/>
+    <w:basedOn w:val="916"/>
     <w:uiPriority w:val="99"/>
     <w:pPr>
       <w:pBdr/>
@@ -15362,9 +15636,9 @@
       </w:tcPr>
     </w:tblStylePr>
   </w:style>
-  <w:style w:type="table" w:styleId="768">
+  <w:style w:type="table" w:styleId="778">
     <w:name w:val="Grid Table 6 Colorful - Accent 5"/>
-    <w:basedOn w:val="906"/>
+    <w:basedOn w:val="916"/>
     <w:uiPriority w:val="99"/>
     <w:pPr>
       <w:pBdr/>
@@ -15592,9 +15866,9 @@
       </w:tcPr>
     </w:tblStylePr>
   </w:style>
-  <w:style w:type="table" w:styleId="769">
+  <w:style w:type="table" w:styleId="779">
     <w:name w:val="Grid Table 6 Colorful - Accent 6"/>
-    <w:basedOn w:val="906"/>
+    <w:basedOn w:val="916"/>
     <w:uiPriority w:val="99"/>
     <w:pPr>
       <w:pBdr/>
@@ -15822,9 +16096,9 @@
       </w:tcPr>
     </w:tblStylePr>
   </w:style>
-  <w:style w:type="table" w:styleId="770">
+  <w:style w:type="table" w:styleId="780">
     <w:name w:val="Grid Table 7 Colorful"/>
-    <w:basedOn w:val="906"/>
+    <w:basedOn w:val="916"/>
     <w:uiPriority w:val="99"/>
     <w:pPr>
       <w:pBdr/>
@@ -16076,9 +16350,9 @@
       </w:tcPr>
     </w:tblStylePr>
   </w:style>
-  <w:style w:type="table" w:styleId="771">
+  <w:style w:type="table" w:styleId="781">
     <w:name w:val="Grid Table 7 Colorful - Accent 1"/>
-    <w:basedOn w:val="906"/>
+    <w:basedOn w:val="916"/>
     <w:uiPriority w:val="99"/>
     <w:pPr>
       <w:pBdr/>
@@ -16330,9 +16604,9 @@
       </w:tcPr>
     </w:tblStylePr>
   </w:style>
-  <w:style w:type="table" w:styleId="772">
+  <w:style w:type="table" w:styleId="782">
     <w:name w:val="Grid Table 7 Colorful - Accent 2"/>
-    <w:basedOn w:val="906"/>
+    <w:basedOn w:val="916"/>
     <w:uiPriority w:val="99"/>
     <w:pPr>
       <w:pBdr/>
@@ -16584,9 +16858,9 @@
       </w:tcPr>
     </w:tblStylePr>
   </w:style>
-  <w:style w:type="table" w:styleId="773">
+  <w:style w:type="table" w:styleId="783">
     <w:name w:val="Grid Table 7 Colorful - Accent 3"/>
-    <w:basedOn w:val="906"/>
+    <w:basedOn w:val="916"/>
     <w:uiPriority w:val="99"/>
     <w:pPr>
       <w:pBdr/>
@@ -16838,9 +17112,9 @@
       </w:tcPr>
     </w:tblStylePr>
   </w:style>
-  <w:style w:type="table" w:styleId="774">
+  <w:style w:type="table" w:styleId="784">
     <w:name w:val="Grid Table 7 Colorful - Accent 4"/>
-    <w:basedOn w:val="906"/>
+    <w:basedOn w:val="916"/>
     <w:uiPriority w:val="99"/>
     <w:pPr>
       <w:pBdr/>
@@ -17092,9 +17366,9 @@
       </w:tcPr>
     </w:tblStylePr>
   </w:style>
-  <w:style w:type="table" w:styleId="775">
+  <w:style w:type="table" w:styleId="785">
     <w:name w:val="Grid Table 7 Colorful - Accent 5"/>
-    <w:basedOn w:val="906"/>
+    <w:basedOn w:val="916"/>
     <w:uiPriority w:val="99"/>
     <w:pPr>
       <w:pBdr/>
@@ -17346,9 +17620,9 @@
       </w:tcPr>
     </w:tblStylePr>
   </w:style>
-  <w:style w:type="table" w:styleId="776">
+  <w:style w:type="table" w:styleId="786">
     <w:name w:val="Grid Table 7 Colorful - Accent 6"/>
-    <w:basedOn w:val="906"/>
+    <w:basedOn w:val="916"/>
     <w:uiPriority w:val="99"/>
     <w:pPr>
       <w:pBdr/>
@@ -17600,9 +17874,9 @@
       </w:tcPr>
     </w:tblStylePr>
   </w:style>
-  <w:style w:type="table" w:styleId="777">
+  <w:style w:type="table" w:styleId="787">
     <w:name w:val="List Table 1 Light"/>
-    <w:basedOn w:val="906"/>
+    <w:basedOn w:val="916"/>
     <w:uiPriority w:val="99"/>
     <w:pPr>
       <w:pBdr/>
@@ -17816,9 +18090,9 @@
       </w:tcPr>
     </w:tblStylePr>
   </w:style>
-  <w:style w:type="table" w:styleId="778">
+  <w:style w:type="table" w:styleId="788">
     <w:name w:val="List Table 1 Light - Accent 1"/>
-    <w:basedOn w:val="906"/>
+    <w:basedOn w:val="916"/>
     <w:uiPriority w:val="99"/>
     <w:pPr>
       <w:pBdr/>
@@ -18032,9 +18306,9 @@
       </w:tcPr>
     </w:tblStylePr>
   </w:style>
-  <w:style w:type="table" w:styleId="779">
+  <w:style w:type="table" w:styleId="789">
     <w:name w:val="List Table 1 Light - Accent 2"/>
-    <w:basedOn w:val="906"/>
+    <w:basedOn w:val="916"/>
     <w:uiPriority w:val="99"/>
     <w:pPr>
       <w:pBdr/>
@@ -18248,9 +18522,9 @@
       </w:tcPr>
     </w:tblStylePr>
   </w:style>
-  <w:style w:type="table" w:styleId="780">
+  <w:style w:type="table" w:styleId="790">
     <w:name w:val="List Table 1 Light - Accent 3"/>
-    <w:basedOn w:val="906"/>
+    <w:basedOn w:val="916"/>
     <w:uiPriority w:val="99"/>
     <w:pPr>
       <w:pBdr/>
@@ -18464,9 +18738,9 @@
       </w:tcPr>
     </w:tblStylePr>
   </w:style>
-  <w:style w:type="table" w:styleId="781">
+  <w:style w:type="table" w:styleId="791">
     <w:name w:val="List Table 1 Light - Accent 4"/>
-    <w:basedOn w:val="906"/>
+    <w:basedOn w:val="916"/>
     <w:uiPriority w:val="99"/>
     <w:pPr>
       <w:pBdr/>
@@ -18680,9 +18954,9 @@
       </w:tcPr>
     </w:tblStylePr>
   </w:style>
-  <w:style w:type="table" w:styleId="782">
+  <w:style w:type="table" w:styleId="792">
     <w:name w:val="List Table 1 Light - Accent 5"/>
-    <w:basedOn w:val="906"/>
+    <w:basedOn w:val="916"/>
     <w:uiPriority w:val="99"/>
     <w:pPr>
       <w:pBdr/>
@@ -18896,9 +19170,9 @@
       </w:tcPr>
     </w:tblStylePr>
   </w:style>
-  <w:style w:type="table" w:styleId="783">
+  <w:style w:type="table" w:styleId="793">
     <w:name w:val="List Table 1 Light - Accent 6"/>
-    <w:basedOn w:val="906"/>
+    <w:basedOn w:val="916"/>
     <w:uiPriority w:val="99"/>
     <w:pPr>
       <w:pBdr/>
@@ -19112,9 +19386,9 @@
       </w:tcPr>
     </w:tblStylePr>
   </w:style>
-  <w:style w:type="table" w:styleId="784">
+  <w:style w:type="table" w:styleId="794">
     <w:name w:val="List Table 2"/>
-    <w:basedOn w:val="906"/>
+    <w:basedOn w:val="916"/>
     <w:uiPriority w:val="99"/>
     <w:pPr>
       <w:pBdr/>
@@ -19350,9 +19624,9 @@
       </w:tcPr>
     </w:tblStylePr>
   </w:style>
-  <w:style w:type="table" w:styleId="785">
+  <w:style w:type="table" w:styleId="795">
     <w:name w:val="List Table 2 - Accent 1"/>
-    <w:basedOn w:val="906"/>
+    <w:basedOn w:val="916"/>
     <w:uiPriority w:val="99"/>
     <w:pPr>
       <w:pBdr/>
@@ -19588,9 +19862,9 @@
       </w:tcPr>
     </w:tblStylePr>
   </w:style>
-  <w:style w:type="table" w:styleId="786">
+  <w:style w:type="table" w:styleId="796">
     <w:name w:val="List Table 2 - Accent 2"/>
-    <w:basedOn w:val="906"/>
+    <w:basedOn w:val="916"/>
     <w:uiPriority w:val="99"/>
     <w:pPr>
       <w:pBdr/>
@@ -19826,9 +20100,9 @@
       </w:tcPr>
     </w:tblStylePr>
   </w:style>
-  <w:style w:type="table" w:styleId="787">
+  <w:style w:type="table" w:styleId="797">
     <w:name w:val="List Table 2 - Accent 3"/>
-    <w:basedOn w:val="906"/>
+    <w:basedOn w:val="916"/>
     <w:uiPriority w:val="99"/>
     <w:pPr>
       <w:pBdr/>
@@ -20064,9 +20338,9 @@
       </w:tcPr>
     </w:tblStylePr>
   </w:style>
-  <w:style w:type="table" w:styleId="788">
+  <w:style w:type="table" w:styleId="798">
     <w:name w:val="List Table 2 - Accent 4"/>
-    <w:basedOn w:val="906"/>
+    <w:basedOn w:val="916"/>
     <w:uiPriority w:val="99"/>
     <w:pPr>
       <w:pBdr/>
@@ -20302,9 +20576,9 @@
       </w:tcPr>
     </w:tblStylePr>
   </w:style>
-  <w:style w:type="table" w:styleId="789">
+  <w:style w:type="table" w:styleId="799">
     <w:name w:val="List Table 2 - Accent 5"/>
-    <w:basedOn w:val="906"/>
+    <w:basedOn w:val="916"/>
     <w:uiPriority w:val="99"/>
     <w:pPr>
       <w:pBdr/>
@@ -20540,9 +20814,9 @@
       </w:tcPr>
     </w:tblStylePr>
   </w:style>
-  <w:style w:type="table" w:styleId="790">
+  <w:style w:type="table" w:styleId="800">
     <w:name w:val="List Table 2 - Accent 6"/>
-    <w:basedOn w:val="906"/>
+    <w:basedOn w:val="916"/>
     <w:uiPriority w:val="99"/>
     <w:pPr>
       <w:pBdr/>
@@ -20778,9 +21052,9 @@
       </w:tcPr>
     </w:tblStylePr>
   </w:style>
-  <w:style w:type="table" w:styleId="791">
+  <w:style w:type="table" w:styleId="801">
     <w:name w:val="List Table 3"/>
-    <w:basedOn w:val="906"/>
+    <w:basedOn w:val="916"/>
     <w:uiPriority w:val="99"/>
     <w:pPr>
       <w:pBdr/>
@@ -21006,9 +21280,9 @@
       </w:tcPr>
     </w:tblStylePr>
   </w:style>
-  <w:style w:type="table" w:styleId="792">
+  <w:style w:type="table" w:styleId="802">
     <w:name w:val="List Table 3 - Accent 1"/>
-    <w:basedOn w:val="906"/>
+    <w:basedOn w:val="916"/>
     <w:uiPriority w:val="99"/>
     <w:pPr>
       <w:pBdr/>
@@ -21234,9 +21508,9 @@
       </w:tcPr>
     </w:tblStylePr>
   </w:style>
-  <w:style w:type="table" w:styleId="793">
+  <w:style w:type="table" w:styleId="803">
     <w:name w:val="List Table 3 - Accent 2"/>
-    <w:basedOn w:val="906"/>
+    <w:basedOn w:val="916"/>
     <w:uiPriority w:val="99"/>
     <w:pPr>
       <w:pBdr/>
@@ -21462,9 +21736,9 @@
       </w:tcPr>
     </w:tblStylePr>
   </w:style>
-  <w:style w:type="table" w:styleId="794">
+  <w:style w:type="table" w:styleId="804">
     <w:name w:val="List Table 3 - Accent 3"/>
-    <w:basedOn w:val="906"/>
+    <w:basedOn w:val="916"/>
     <w:uiPriority w:val="99"/>
     <w:pPr>
       <w:pBdr/>
@@ -21690,9 +21964,9 @@
       </w:tcPr>
     </w:tblStylePr>
   </w:style>
-  <w:style w:type="table" w:styleId="795">
+  <w:style w:type="table" w:styleId="805">
     <w:name w:val="List Table 3 - Accent 4"/>
-    <w:basedOn w:val="906"/>
+    <w:basedOn w:val="916"/>
     <w:uiPriority w:val="99"/>
     <w:pPr>
       <w:pBdr/>
@@ -21918,9 +22192,9 @@
       </w:tcPr>
     </w:tblStylePr>
   </w:style>
-  <w:style w:type="table" w:styleId="796">
+  <w:style w:type="table" w:styleId="806">
     <w:name w:val="List Table 3 - Accent 5"/>
-    <w:basedOn w:val="906"/>
+    <w:basedOn w:val="916"/>
     <w:uiPriority w:val="99"/>
     <w:pPr>
       <w:pBdr/>
@@ -22146,9 +22420,9 @@
       </w:tcPr>
     </w:tblStylePr>
   </w:style>
-  <w:style w:type="table" w:styleId="797">
+  <w:style w:type="table" w:styleId="807">
     <w:name w:val="List Table 3 - Accent 6"/>
-    <w:basedOn w:val="906"/>
+    <w:basedOn w:val="916"/>
     <w:uiPriority w:val="99"/>
     <w:pPr>
       <w:pBdr/>
@@ -22374,9 +22648,9 @@
       </w:tcPr>
     </w:tblStylePr>
   </w:style>
-  <w:style w:type="table" w:styleId="798">
+  <w:style w:type="table" w:styleId="808">
     <w:name w:val="List Table 4"/>
-    <w:basedOn w:val="906"/>
+    <w:basedOn w:val="916"/>
     <w:uiPriority w:val="99"/>
     <w:pPr>
       <w:pBdr/>
@@ -22599,9 +22873,9 @@
       </w:tcPr>
     </w:tblStylePr>
   </w:style>
-  <w:style w:type="table" w:styleId="799">
+  <w:style w:type="table" w:styleId="809">
     <w:name w:val="List Table 4 - Accent 1"/>
-    <w:basedOn w:val="906"/>
+    <w:basedOn w:val="916"/>
     <w:uiPriority w:val="99"/>
     <w:pPr>
       <w:pBdr/>
@@ -22824,9 +23098,9 @@
       </w:tcPr>
     </w:tblStylePr>
   </w:style>
-  <w:style w:type="table" w:styleId="800">
+  <w:style w:type="table" w:styleId="810">
     <w:name w:val="List Table 4 - Accent 2"/>
-    <w:basedOn w:val="906"/>
+    <w:basedOn w:val="916"/>
     <w:uiPriority w:val="99"/>
     <w:pPr>
       <w:pBdr/>
@@ -23049,9 +23323,9 @@
       </w:tcPr>
     </w:tblStylePr>
   </w:style>
-  <w:style w:type="table" w:styleId="801">
+  <w:style w:type="table" w:styleId="811">
     <w:name w:val="List Table 4 - Accent 3"/>
-    <w:basedOn w:val="906"/>
+    <w:basedOn w:val="916"/>
     <w:uiPriority w:val="99"/>
     <w:pPr>
       <w:pBdr/>
@@ -23274,9 +23548,9 @@
       </w:tcPr>
     </w:tblStylePr>
   </w:style>
-  <w:style w:type="table" w:styleId="802">
+  <w:style w:type="table" w:styleId="812">
     <w:name w:val="List Table 4 - Accent 4"/>
-    <w:basedOn w:val="906"/>
+    <w:basedOn w:val="916"/>
     <w:uiPriority w:val="99"/>
     <w:pPr>
       <w:pBdr/>
@@ -23499,9 +23773,9 @@
       </w:tcPr>
     </w:tblStylePr>
   </w:style>
-  <w:style w:type="table" w:styleId="803">
+  <w:style w:type="table" w:styleId="813">
     <w:name w:val="List Table 4 - Accent 5"/>
-    <w:basedOn w:val="906"/>
+    <w:basedOn w:val="916"/>
     <w:uiPriority w:val="99"/>
     <w:pPr>
       <w:pBdr/>
@@ -23724,9 +23998,9 @@
       </w:tcPr>
     </w:tblStylePr>
   </w:style>
-  <w:style w:type="table" w:styleId="804">
+  <w:style w:type="table" w:styleId="814">
     <w:name w:val="List Table 4 - Accent 6"/>
-    <w:basedOn w:val="906"/>
+    <w:basedOn w:val="916"/>
     <w:uiPriority w:val="99"/>
     <w:pPr>
       <w:pBdr/>
@@ -23949,9 +24223,9 @@
       </w:tcPr>
     </w:tblStylePr>
   </w:style>
-  <w:style w:type="table" w:styleId="805">
+  <w:style w:type="table" w:styleId="815">
     <w:name w:val="List Table 5 Dark"/>
-    <w:basedOn w:val="906"/>
+    <w:basedOn w:val="916"/>
     <w:uiPriority w:val="99"/>
     <w:pPr>
       <w:pBdr/>
@@ -24191,9 +24465,9 @@
       </w:tcPr>
     </w:tblStylePr>
   </w:style>
-  <w:style w:type="table" w:styleId="806">
+  <w:style w:type="table" w:styleId="816">
     <w:name w:val="List Table 5 Dark - Accent 1"/>
-    <w:basedOn w:val="906"/>
+    <w:basedOn w:val="916"/>
     <w:uiPriority w:val="99"/>
     <w:pPr>
       <w:pBdr/>
@@ -24433,9 +24707,9 @@
       </w:tcPr>
     </w:tblStylePr>
   </w:style>
-  <w:style w:type="table" w:styleId="807">
+  <w:style w:type="table" w:styleId="817">
     <w:name w:val="List Table 5 Dark - Accent 2"/>
-    <w:basedOn w:val="906"/>
+    <w:basedOn w:val="916"/>
     <w:uiPriority w:val="99"/>
     <w:pPr>
       <w:pBdr/>
@@ -24675,9 +24949,9 @@
       </w:tcPr>
     </w:tblStylePr>
   </w:style>
-  <w:style w:type="table" w:styleId="808">
+  <w:style w:type="table" w:styleId="818">
     <w:name w:val="List Table 5 Dark - Accent 3"/>
-    <w:basedOn w:val="906"/>
+    <w:basedOn w:val="916"/>
     <w:uiPriority w:val="99"/>
     <w:pPr>
       <w:pBdr/>
@@ -24917,9 +25191,9 @@
       </w:tcPr>
     </w:tblStylePr>
   </w:style>
-  <w:style w:type="table" w:styleId="809">
+  <w:style w:type="table" w:styleId="819">
     <w:name w:val="List Table 5 Dark - Accent 4"/>
-    <w:basedOn w:val="906"/>
+    <w:basedOn w:val="916"/>
     <w:uiPriority w:val="99"/>
     <w:pPr>
       <w:pBdr/>
@@ -25159,9 +25433,9 @@
       </w:tcPr>
     </w:tblStylePr>
   </w:style>
-  <w:style w:type="table" w:styleId="810">
+  <w:style w:type="table" w:styleId="820">
     <w:name w:val="List Table 5 Dark - Accent 5"/>
-    <w:basedOn w:val="906"/>
+    <w:basedOn w:val="916"/>
     <w:uiPriority w:val="99"/>
     <w:pPr>
       <w:pBdr/>
@@ -25401,9 +25675,9 @@
       </w:tcPr>
     </w:tblStylePr>
   </w:style>
-  <w:style w:type="table" w:styleId="811">
+  <w:style w:type="table" w:styleId="821">
     <w:name w:val="List Table 5 Dark - Accent 6"/>
-    <w:basedOn w:val="906"/>
+    <w:basedOn w:val="916"/>
     <w:uiPriority w:val="99"/>
     <w:pPr>
       <w:pBdr/>
@@ -25643,9 +25917,9 @@
       </w:tcPr>
     </w:tblStylePr>
   </w:style>
-  <w:style w:type="table" w:styleId="812">
+  <w:style w:type="table" w:styleId="822">
     <w:name w:val="List Table 6 Colorful"/>
-    <w:basedOn w:val="906"/>
+    <w:basedOn w:val="916"/>
     <w:uiPriority w:val="99"/>
     <w:pPr>
       <w:pBdr/>
@@ -25866,9 +26140,9 @@
       </w:tcPr>
     </w:tblStylePr>
   </w:style>
-  <w:style w:type="table" w:styleId="813">
+  <w:style w:type="table" w:styleId="823">
     <w:name w:val="List Table 6 Colorful - Accent 1"/>
-    <w:basedOn w:val="906"/>
+    <w:basedOn w:val="916"/>
     <w:uiPriority w:val="99"/>
     <w:pPr>
       <w:pBdr/>
@@ -26089,9 +26363,9 @@
       </w:tcPr>
     </w:tblStylePr>
   </w:style>
-  <w:style w:type="table" w:styleId="814">
+  <w:style w:type="table" w:styleId="824">
     <w:name w:val="List Table 6 Colorful - Accent 2"/>
-    <w:basedOn w:val="906"/>
+    <w:basedOn w:val="916"/>
     <w:uiPriority w:val="99"/>
     <w:pPr>
       <w:pBdr/>
@@ -26312,9 +26586,9 @@
       </w:tcPr>
     </w:tblStylePr>
   </w:style>
-  <w:style w:type="table" w:styleId="815">
+  <w:style w:type="table" w:styleId="825">
     <w:name w:val="List Table 6 Colorful - Accent 3"/>
-    <w:basedOn w:val="906"/>
+    <w:basedOn w:val="916"/>
     <w:uiPriority w:val="99"/>
     <w:pPr>
       <w:pBdr/>
@@ -26535,9 +26809,9 @@
       </w:tcPr>
     </w:tblStylePr>
   </w:style>
-  <w:style w:type="table" w:styleId="816">
+  <w:style w:type="table" w:styleId="826">
     <w:name w:val="List Table 6 Colorful - Accent 4"/>
-    <w:basedOn w:val="906"/>
+    <w:basedOn w:val="916"/>
     <w:uiPriority w:val="99"/>
     <w:pPr>
       <w:pBdr/>
@@ -26758,9 +27032,9 @@
       </w:tcPr>
     </w:tblStylePr>
   </w:style>
-  <w:style w:type="table" w:styleId="817">
+  <w:style w:type="table" w:styleId="827">
     <w:name w:val="List Table 6 Colorful - Accent 5"/>
-    <w:basedOn w:val="906"/>
+    <w:basedOn w:val="916"/>
     <w:uiPriority w:val="99"/>
     <w:pPr>
       <w:pBdr/>
@@ -26981,9 +27255,9 @@
       </w:tcPr>
     </w:tblStylePr>
   </w:style>
-  <w:style w:type="table" w:styleId="818">
+  <w:style w:type="table" w:styleId="828">
     <w:name w:val="List Table 6 Colorful - Accent 6"/>
-    <w:basedOn w:val="906"/>
+    <w:basedOn w:val="916"/>
     <w:uiPriority w:val="99"/>
     <w:pPr>
       <w:pBdr/>
@@ -27204,9 +27478,9 @@
       </w:tcPr>
     </w:tblStylePr>
   </w:style>
-  <w:style w:type="table" w:styleId="819">
+  <w:style w:type="table" w:styleId="829">
     <w:name w:val="List Table 7 Colorful"/>
-    <w:basedOn w:val="906"/>
+    <w:basedOn w:val="916"/>
     <w:uiPriority w:val="99"/>
     <w:pPr>
       <w:pBdr/>
@@ -27460,9 +27734,9 @@
       </w:tcPr>
     </w:tblStylePr>
   </w:style>
-  <w:style w:type="table" w:styleId="820">
+  <w:style w:type="table" w:styleId="830">
     <w:name w:val="List Table 7 Colorful - Accent 1"/>
-    <w:basedOn w:val="906"/>
+    <w:basedOn w:val="916"/>
     <w:uiPriority w:val="99"/>
     <w:pPr>
       <w:pBdr/>
@@ -27716,9 +27990,9 @@
       </w:tcPr>
     </w:tblStylePr>
   </w:style>
-  <w:style w:type="table" w:styleId="821">
+  <w:style w:type="table" w:styleId="831">
     <w:name w:val="List Table 7 Colorful - Accent 2"/>
-    <w:basedOn w:val="906"/>
+    <w:basedOn w:val="916"/>
     <w:uiPriority w:val="99"/>
     <w:pPr>
       <w:pBdr/>
@@ -27972,9 +28246,9 @@
       </w:tcPr>
     </w:tblStylePr>
   </w:style>
-  <w:style w:type="table" w:styleId="822">
+  <w:style w:type="table" w:styleId="832">
     <w:name w:val="List Table 7 Colorful - Accent 3"/>
-    <w:basedOn w:val="906"/>
+    <w:basedOn w:val="916"/>
     <w:uiPriority w:val="99"/>
     <w:pPr>
       <w:pBdr/>
@@ -28228,9 +28502,9 @@
       </w:tcPr>
     </w:tblStylePr>
   </w:style>
-  <w:style w:type="table" w:styleId="823">
+  <w:style w:type="table" w:styleId="833">
     <w:name w:val="List Table 7 Colorful - Accent 4"/>
-    <w:basedOn w:val="906"/>
+    <w:basedOn w:val="916"/>
     <w:uiPriority w:val="99"/>
     <w:pPr>
       <w:pBdr/>
@@ -28484,9 +28758,9 @@
       </w:tcPr>
     </w:tblStylePr>
   </w:style>
-  <w:style w:type="table" w:styleId="824">
+  <w:style w:type="table" w:styleId="834">
     <w:name w:val="List Table 7 Colorful - Accent 5"/>
-    <w:basedOn w:val="906"/>
+    <w:basedOn w:val="916"/>
     <w:uiPriority w:val="99"/>
     <w:pPr>
       <w:pBdr/>
@@ -28740,9 +29014,9 @@
       </w:tcPr>
     </w:tblStylePr>
   </w:style>
-  <w:style w:type="table" w:styleId="825">
+  <w:style w:type="table" w:styleId="835">
     <w:name w:val="List Table 7 Colorful - Accent 6"/>
-    <w:basedOn w:val="906"/>
+    <w:basedOn w:val="916"/>
     <w:uiPriority w:val="99"/>
     <w:pPr>
       <w:pBdr/>
@@ -28996,9 +29270,9 @@
       </w:tcPr>
     </w:tblStylePr>
   </w:style>
-  <w:style w:type="table" w:styleId="826">
+  <w:style w:type="table" w:styleId="836">
     <w:name w:val="Lined - Accent"/>
-    <w:basedOn w:val="906"/>
+    <w:basedOn w:val="916"/>
     <w:uiPriority w:val="99"/>
     <w:pPr>
       <w:pBdr/>
@@ -29233,9 +29507,9 @@
       </w:tcPr>
     </w:tblStylePr>
   </w:style>
-  <w:style w:type="table" w:styleId="827">
+  <w:style w:type="table" w:styleId="837">
     <w:name w:val="Lined - Accent 1"/>
-    <w:basedOn w:val="906"/>
+    <w:basedOn w:val="916"/>
     <w:uiPriority w:val="99"/>
     <w:pPr>
       <w:pBdr/>
@@ -29470,9 +29744,9 @@
       </w:tcPr>
     </w:tblStylePr>
   </w:style>
-  <w:style w:type="table" w:styleId="828">
+  <w:style w:type="table" w:styleId="838">
     <w:name w:val="Lined - Accent 2"/>
-    <w:basedOn w:val="906"/>
+    <w:basedOn w:val="916"/>
     <w:uiPriority w:val="99"/>
     <w:pPr>
       <w:pBdr/>
@@ -29707,9 +29981,9 @@
       </w:tcPr>
     </w:tblStylePr>
   </w:style>
-  <w:style w:type="table" w:styleId="829">
+  <w:style w:type="table" w:styleId="839">
     <w:name w:val="Lined - Accent 3"/>
-    <w:basedOn w:val="906"/>
+    <w:basedOn w:val="916"/>
     <w:uiPriority w:val="99"/>
     <w:pPr>
       <w:pBdr/>
@@ -29944,9 +30218,9 @@
       </w:tcPr>
     </w:tblStylePr>
   </w:style>
-  <w:style w:type="table" w:styleId="830">
+  <w:style w:type="table" w:styleId="840">
     <w:name w:val="Lined - Accent 4"/>
-    <w:basedOn w:val="906"/>
+    <w:basedOn w:val="916"/>
     <w:uiPriority w:val="99"/>
     <w:pPr>
       <w:pBdr/>
@@ -30181,9 +30455,9 @@
       </w:tcPr>
     </w:tblStylePr>
   </w:style>
-  <w:style w:type="table" w:styleId="831">
+  <w:style w:type="table" w:styleId="841">
     <w:name w:val="Lined - Accent 5"/>
-    <w:basedOn w:val="906"/>
+    <w:basedOn w:val="916"/>
     <w:uiPriority w:val="99"/>
     <w:pPr>
       <w:pBdr/>
@@ -30418,9 +30692,9 @@
       </w:tcPr>
     </w:tblStylePr>
   </w:style>
-  <w:style w:type="table" w:styleId="832">
+  <w:style w:type="table" w:styleId="842">
     <w:name w:val="Lined - Accent 6"/>
-    <w:basedOn w:val="906"/>
+    <w:basedOn w:val="916"/>
     <w:uiPriority w:val="99"/>
     <w:pPr>
       <w:pBdr/>
@@ -30655,9 +30929,9 @@
       </w:tcPr>
     </w:tblStylePr>
   </w:style>
-  <w:style w:type="table" w:styleId="833">
+  <w:style w:type="table" w:styleId="843">
     <w:name w:val="Bordered &amp; Lined - Accent"/>
-    <w:basedOn w:val="906"/>
+    <w:basedOn w:val="916"/>
     <w:uiPriority w:val="99"/>
     <w:pPr>
       <w:pBdr/>
@@ -30899,9 +31173,9 @@
       </w:tcPr>
     </w:tblStylePr>
   </w:style>
-  <w:style w:type="table" w:styleId="834">
+  <w:style w:type="table" w:styleId="844">
     <w:name w:val="Bordered &amp; Lined - Accent 1"/>
-    <w:basedOn w:val="906"/>
+    <w:basedOn w:val="916"/>
     <w:uiPriority w:val="99"/>
     <w:pPr>
       <w:pBdr/>
@@ -31143,9 +31417,9 @@
       </w:tcPr>
     </w:tblStylePr>
   </w:style>
-  <w:style w:type="table" w:styleId="835">
+  <w:style w:type="table" w:styleId="845">
     <w:name w:val="Bordered &amp; Lined - Accent 2"/>
-    <w:basedOn w:val="906"/>
+    <w:basedOn w:val="916"/>
     <w:uiPriority w:val="99"/>
     <w:pPr>
       <w:pBdr/>
@@ -31387,9 +31661,9 @@
       </w:tcPr>
     </w:tblStylePr>
   </w:style>
-  <w:style w:type="table" w:styleId="836">
+  <w:style w:type="table" w:styleId="846">
     <w:name w:val="Bordered &amp; Lined - Accent 3"/>
-    <w:basedOn w:val="906"/>
+    <w:basedOn w:val="916"/>
     <w:uiPriority w:val="99"/>
     <w:pPr>
       <w:pBdr/>
@@ -31631,9 +31905,9 @@
       </w:tcPr>
     </w:tblStylePr>
   </w:style>
-  <w:style w:type="table" w:styleId="837">
+  <w:style w:type="table" w:styleId="847">
     <w:name w:val="Bordered &amp; Lined - Accent 4"/>
-    <w:basedOn w:val="906"/>
+    <w:basedOn w:val="916"/>
     <w:uiPriority w:val="99"/>
     <w:pPr>
       <w:pBdr/>
@@ -31875,9 +32149,9 @@
       </w:tcPr>
     </w:tblStylePr>
   </w:style>
-  <w:style w:type="table" w:styleId="838">
+  <w:style w:type="table" w:styleId="848">
     <w:name w:val="Bordered &amp; Lined - Accent 5"/>
-    <w:basedOn w:val="906"/>
+    <w:basedOn w:val="916"/>
     <w:uiPriority w:val="99"/>
     <w:pPr>
       <w:pBdr/>
@@ -32119,9 +32393,9 @@
       </w:tcPr>
     </w:tblStylePr>
   </w:style>
-  <w:style w:type="table" w:styleId="839">
+  <w:style w:type="table" w:styleId="849">
     <w:name w:val="Bordered &amp; Lined - Accent 6"/>
-    <w:basedOn w:val="906"/>
+    <w:basedOn w:val="916"/>
     <w:uiPriority w:val="99"/>
     <w:pPr>
       <w:pBdr/>
@@ -32363,9 +32637,9 @@
       </w:tcPr>
     </w:tblStylePr>
   </w:style>
-  <w:style w:type="table" w:styleId="840">
+  <w:style w:type="table" w:styleId="850">
     <w:name w:val="Bordered"/>
-    <w:basedOn w:val="906"/>
+    <w:basedOn w:val="916"/>
     <w:uiPriority w:val="99"/>
     <w:pPr>
       <w:pBdr/>
@@ -32594,9 +32868,9 @@
       </w:tcPr>
     </w:tblStylePr>
   </w:style>
-  <w:style w:type="table" w:styleId="841">
+  <w:style w:type="table" w:styleId="851">
     <w:name w:val="Bordered - Accent 1"/>
-    <w:basedOn w:val="906"/>
+    <w:basedOn w:val="916"/>
     <w:uiPriority w:val="99"/>
     <w:pPr>
       <w:pBdr/>
@@ -32825,9 +33099,9 @@
       </w:tcPr>
     </w:tblStylePr>
   </w:style>
-  <w:style w:type="table" w:styleId="842">
+  <w:style w:type="table" w:styleId="852">
     <w:name w:val="Bordered - Accent 2"/>
-    <w:basedOn w:val="906"/>
+    <w:basedOn w:val="916"/>
     <w:uiPriority w:val="99"/>
     <w:pPr>
       <w:pBdr/>
@@ -33056,9 +33330,9 @@
       </w:tcPr>
     </w:tblStylePr>
   </w:style>
-  <w:style w:type="table" w:styleId="843">
+  <w:style w:type="table" w:styleId="853">
     <w:name w:val="Bordered - Accent 3"/>
-    <w:basedOn w:val="906"/>
+    <w:basedOn w:val="916"/>
     <w:uiPriority w:val="99"/>
     <w:pPr>
       <w:pBdr/>
@@ -33287,9 +33561,9 @@
       </w:tcPr>
     </w:tblStylePr>
   </w:style>
-  <w:style w:type="table" w:styleId="844">
+  <w:style w:type="table" w:styleId="854">
     <w:name w:val="Bordered - Accent 4"/>
-    <w:basedOn w:val="906"/>
+    <w:basedOn w:val="916"/>
     <w:uiPriority w:val="99"/>
     <w:pPr>
       <w:pBdr/>
@@ -33518,9 +33792,9 @@
       </w:tcPr>
     </w:tblStylePr>
   </w:style>
-  <w:style w:type="table" w:styleId="845">
+  <w:style w:type="table" w:styleId="855">
     <w:name w:val="Bordered - Accent 5"/>
-    <w:basedOn w:val="906"/>
+    <w:basedOn w:val="916"/>
     <w:uiPriority w:val="99"/>
     <w:pPr>
       <w:pBdr/>
@@ -33749,9 +34023,9 @@
       </w:tcPr>
     </w:tblStylePr>
   </w:style>
-  <w:style w:type="table" w:styleId="846">
+  <w:style w:type="table" w:styleId="856">
     <w:name w:val="Bordered - Accent 6"/>
-    <w:basedOn w:val="906"/>
+    <w:basedOn w:val="916"/>
     <w:uiPriority w:val="99"/>
     <w:pPr>
       <w:pBdr/>
@@ -33980,11 +34254,11 @@
       </w:tcPr>
     </w:tblStylePr>
   </w:style>
-  <w:style w:type="paragraph" w:styleId="847">
+  <w:style w:type="paragraph" w:styleId="857">
     <w:name w:val="Heading 1"/>
-    <w:basedOn w:val="905"/>
-    <w:next w:val="905"/>
-    <w:link w:val="857"/>
+    <w:basedOn w:val="915"/>
+    <w:next w:val="915"/>
+    <w:link w:val="867"/>
     <w:uiPriority w:val="9"/>
     <w:qFormat/>
     <w:pPr>
@@ -34002,11 +34276,11 @@
       <w:szCs w:val="40"/>
     </w:rPr>
   </w:style>
-  <w:style w:type="paragraph" w:styleId="848">
+  <w:style w:type="paragraph" w:styleId="858">
     <w:name w:val="Heading 2"/>
-    <w:basedOn w:val="905"/>
-    <w:next w:val="905"/>
-    <w:link w:val="858"/>
+    <w:basedOn w:val="915"/>
+    <w:next w:val="915"/>
+    <w:link w:val="868"/>
     <w:uiPriority w:val="9"/>
     <w:unhideWhenUsed/>
     <w:qFormat/>
@@ -34025,11 +34299,11 @@
       <w:szCs w:val="32"/>
     </w:rPr>
   </w:style>
-  <w:style w:type="paragraph" w:styleId="849">
+  <w:style w:type="paragraph" w:styleId="859">
     <w:name w:val="Heading 3"/>
-    <w:basedOn w:val="905"/>
-    <w:next w:val="905"/>
-    <w:link w:val="859"/>
+    <w:basedOn w:val="915"/>
+    <w:next w:val="915"/>
+    <w:link w:val="869"/>
     <w:uiPriority w:val="9"/>
     <w:unhideWhenUsed/>
     <w:qFormat/>
@@ -34048,11 +34322,11 @@
       <w:szCs w:val="28"/>
     </w:rPr>
   </w:style>
-  <w:style w:type="paragraph" w:styleId="850">
+  <w:style w:type="paragraph" w:styleId="860">
     <w:name w:val="Heading 4"/>
-    <w:basedOn w:val="905"/>
-    <w:next w:val="905"/>
-    <w:link w:val="860"/>
+    <w:basedOn w:val="915"/>
+    <w:next w:val="915"/>
+    <w:link w:val="870"/>
     <w:uiPriority w:val="9"/>
     <w:unhideWhenUsed/>
     <w:qFormat/>
@@ -34071,11 +34345,11 @@
       <w:color w:val="0f4761" w:themeColor="accent1" w:themeShade="BF"/>
     </w:rPr>
   </w:style>
-  <w:style w:type="paragraph" w:styleId="851">
+  <w:style w:type="paragraph" w:styleId="861">
     <w:name w:val="Heading 5"/>
-    <w:basedOn w:val="905"/>
-    <w:next w:val="905"/>
-    <w:link w:val="861"/>
+    <w:basedOn w:val="915"/>
+    <w:next w:val="915"/>
+    <w:link w:val="871"/>
     <w:uiPriority w:val="9"/>
     <w:unhideWhenUsed/>
     <w:qFormat/>
@@ -34092,11 +34366,11 @@
       <w:color w:val="0f4761" w:themeColor="accent1" w:themeShade="BF"/>
     </w:rPr>
   </w:style>
-  <w:style w:type="paragraph" w:styleId="852">
+  <w:style w:type="paragraph" w:styleId="862">
     <w:name w:val="Heading 6"/>
-    <w:basedOn w:val="905"/>
-    <w:next w:val="905"/>
-    <w:link w:val="862"/>
+    <w:basedOn w:val="915"/>
+    <w:next w:val="915"/>
+    <w:link w:val="872"/>
     <w:uiPriority w:val="9"/>
     <w:unhideWhenUsed/>
     <w:qFormat/>
@@ -34115,11 +34389,11 @@
       <w:color w:val="595959" w:themeColor="text1" w:themeTint="A6"/>
     </w:rPr>
   </w:style>
-  <w:style w:type="paragraph" w:styleId="853">
+  <w:style w:type="paragraph" w:styleId="863">
     <w:name w:val="Heading 7"/>
-    <w:basedOn w:val="905"/>
-    <w:next w:val="905"/>
-    <w:link w:val="863"/>
+    <w:basedOn w:val="915"/>
+    <w:next w:val="915"/>
+    <w:link w:val="873"/>
     <w:uiPriority w:val="9"/>
     <w:unhideWhenUsed/>
     <w:qFormat/>
@@ -34136,11 +34410,11 @@
       <w:color w:val="595959" w:themeColor="text1" w:themeTint="A6"/>
     </w:rPr>
   </w:style>
-  <w:style w:type="paragraph" w:styleId="854">
+  <w:style w:type="paragraph" w:styleId="864">
     <w:name w:val="Heading 8"/>
-    <w:basedOn w:val="905"/>
-    <w:next w:val="905"/>
-    <w:link w:val="864"/>
+    <w:basedOn w:val="915"/>
+    <w:next w:val="915"/>
+    <w:link w:val="874"/>
     <w:uiPriority w:val="9"/>
     <w:unhideWhenUsed/>
     <w:qFormat/>
@@ -34159,11 +34433,11 @@
       <w:color w:val="272727" w:themeColor="text1" w:themeTint="D8"/>
     </w:rPr>
   </w:style>
-  <w:style w:type="paragraph" w:styleId="855">
+  <w:style w:type="paragraph" w:styleId="865">
     <w:name w:val="Heading 9"/>
-    <w:basedOn w:val="905"/>
-    <w:next w:val="905"/>
-    <w:link w:val="865"/>
+    <w:basedOn w:val="915"/>
+    <w:next w:val="915"/>
+    <w:link w:val="875"/>
     <w:uiPriority w:val="9"/>
     <w:unhideWhenUsed/>
     <w:qFormat/>
@@ -34182,7 +34456,7 @@
       <w:color w:val="272727" w:themeColor="text1" w:themeTint="D8"/>
     </w:rPr>
   </w:style>
-  <w:style w:type="character" w:styleId="856" w:default="1">
+  <w:style w:type="character" w:styleId="866" w:default="1">
     <w:name w:val="Default Paragraph Font"/>
     <w:uiPriority w:val="1"/>
     <w:semiHidden/>
@@ -34193,10 +34467,10 @@
       <w:ind/>
     </w:pPr>
   </w:style>
-  <w:style w:type="character" w:styleId="857">
+  <w:style w:type="character" w:styleId="867">
     <w:name w:val="Heading 1 Char"/>
-    <w:basedOn w:val="856"/>
-    <w:link w:val="847"/>
+    <w:basedOn w:val="866"/>
+    <w:link w:val="857"/>
     <w:uiPriority w:val="9"/>
     <w:pPr>
       <w:pBdr/>
@@ -34210,10 +34484,10 @@
       <w:szCs w:val="40"/>
     </w:rPr>
   </w:style>
-  <w:style w:type="character" w:styleId="858">
+  <w:style w:type="character" w:styleId="868">
     <w:name w:val="Heading 2 Char"/>
-    <w:basedOn w:val="856"/>
-    <w:link w:val="848"/>
+    <w:basedOn w:val="866"/>
+    <w:link w:val="858"/>
     <w:uiPriority w:val="9"/>
     <w:pPr>
       <w:pBdr/>
@@ -34227,10 +34501,10 @@
       <w:szCs w:val="32"/>
     </w:rPr>
   </w:style>
-  <w:style w:type="character" w:styleId="859">
+  <w:style w:type="character" w:styleId="869">
     <w:name w:val="Heading 3 Char"/>
-    <w:basedOn w:val="856"/>
-    <w:link w:val="849"/>
+    <w:basedOn w:val="866"/>
+    <w:link w:val="859"/>
     <w:uiPriority w:val="9"/>
     <w:pPr>
       <w:pBdr/>
@@ -34244,10 +34518,10 @@
       <w:szCs w:val="28"/>
     </w:rPr>
   </w:style>
-  <w:style w:type="character" w:styleId="860">
+  <w:style w:type="character" w:styleId="870">
     <w:name w:val="Heading 4 Char"/>
-    <w:basedOn w:val="856"/>
-    <w:link w:val="850"/>
+    <w:basedOn w:val="866"/>
+    <w:link w:val="860"/>
     <w:uiPriority w:val="9"/>
     <w:pPr>
       <w:pBdr/>
@@ -34261,10 +34535,10 @@
       <w:color w:val="0f4761" w:themeColor="accent1" w:themeShade="BF"/>
     </w:rPr>
   </w:style>
-  <w:style w:type="character" w:styleId="861">
+  <w:style w:type="character" w:styleId="871">
     <w:name w:val="Heading 5 Char"/>
-    <w:basedOn w:val="856"/>
-    <w:link w:val="851"/>
+    <w:basedOn w:val="866"/>
+    <w:link w:val="861"/>
     <w:uiPriority w:val="9"/>
     <w:pPr>
       <w:pBdr/>
@@ -34276,10 +34550,10 @@
       <w:color w:val="0f4761" w:themeColor="accent1" w:themeShade="BF"/>
     </w:rPr>
   </w:style>
-  <w:style w:type="character" w:styleId="862">
+  <w:style w:type="character" w:styleId="872">
     <w:name w:val="Heading 6 Char"/>
-    <w:basedOn w:val="856"/>
-    <w:link w:val="852"/>
+    <w:basedOn w:val="866"/>
+    <w:link w:val="862"/>
     <w:uiPriority w:val="9"/>
     <w:pPr>
       <w:pBdr/>
@@ -34293,10 +34567,10 @@
       <w:color w:val="595959" w:themeColor="text1" w:themeTint="A6"/>
     </w:rPr>
   </w:style>
-  <w:style w:type="character" w:styleId="863">
+  <w:style w:type="character" w:styleId="873">
     <w:name w:val="Heading 7 Char"/>
-    <w:basedOn w:val="856"/>
-    <w:link w:val="853"/>
+    <w:basedOn w:val="866"/>
+    <w:link w:val="863"/>
     <w:uiPriority w:val="9"/>
     <w:pPr>
       <w:pBdr/>
@@ -34308,10 +34582,10 @@
       <w:color w:val="595959" w:themeColor="text1" w:themeTint="A6"/>
     </w:rPr>
   </w:style>
-  <w:style w:type="character" w:styleId="864">
+  <w:style w:type="character" w:styleId="874">
     <w:name w:val="Heading 8 Char"/>
-    <w:basedOn w:val="856"/>
-    <w:link w:val="854"/>
+    <w:basedOn w:val="866"/>
+    <w:link w:val="864"/>
     <w:uiPriority w:val="9"/>
     <w:pPr>
       <w:pBdr/>
@@ -34325,10 +34599,10 @@
       <w:color w:val="272727" w:themeColor="text1" w:themeTint="D8"/>
     </w:rPr>
   </w:style>
-  <w:style w:type="character" w:styleId="865">
+  <w:style w:type="character" w:styleId="875">
     <w:name w:val="Heading 9 Char"/>
-    <w:basedOn w:val="856"/>
-    <w:link w:val="855"/>
+    <w:basedOn w:val="866"/>
+    <w:link w:val="865"/>
     <w:uiPriority w:val="9"/>
     <w:pPr>
       <w:pBdr/>
@@ -34342,11 +34616,11 @@
       <w:color w:val="272727" w:themeColor="text1" w:themeTint="D8"/>
     </w:rPr>
   </w:style>
-  <w:style w:type="paragraph" w:styleId="866">
+  <w:style w:type="paragraph" w:styleId="876">
     <w:name w:val="Title"/>
-    <w:basedOn w:val="905"/>
-    <w:next w:val="905"/>
-    <w:link w:val="867"/>
+    <w:basedOn w:val="915"/>
+    <w:next w:val="915"/>
+    <w:link w:val="877"/>
     <w:uiPriority w:val="10"/>
     <w:qFormat/>
     <w:pPr>
@@ -34362,10 +34636,10 @@
       <w:szCs w:val="56"/>
     </w:rPr>
   </w:style>
-  <w:style w:type="character" w:styleId="867">
+  <w:style w:type="character" w:styleId="877">
     <w:name w:val="Title Char"/>
-    <w:basedOn w:val="856"/>
-    <w:link w:val="866"/>
+    <w:basedOn w:val="866"/>
+    <w:link w:val="876"/>
     <w:uiPriority w:val="10"/>
     <w:pPr>
       <w:pBdr/>
@@ -34379,11 +34653,11 @@
       <w:szCs w:val="56"/>
     </w:rPr>
   </w:style>
-  <w:style w:type="paragraph" w:styleId="868">
+  <w:style w:type="paragraph" w:styleId="878">
     <w:name w:val="Subtitle"/>
-    <w:basedOn w:val="905"/>
-    <w:next w:val="905"/>
-    <w:link w:val="869"/>
+    <w:basedOn w:val="915"/>
+    <w:next w:val="915"/>
+    <w:link w:val="879"/>
     <w:uiPriority w:val="11"/>
     <w:qFormat/>
     <w:pPr>
@@ -34401,10 +34675,10 @@
       <w:szCs w:val="28"/>
     </w:rPr>
   </w:style>
-  <w:style w:type="character" w:styleId="869">
+  <w:style w:type="character" w:styleId="879">
     <w:name w:val="Subtitle Char"/>
-    <w:basedOn w:val="856"/>
-    <w:link w:val="868"/>
+    <w:basedOn w:val="866"/>
+    <w:link w:val="878"/>
     <w:uiPriority w:val="11"/>
     <w:pPr>
       <w:pBdr/>
@@ -34418,11 +34692,11 @@
       <w:szCs w:val="28"/>
     </w:rPr>
   </w:style>
-  <w:style w:type="paragraph" w:styleId="870">
+  <w:style w:type="paragraph" w:styleId="880">
     <w:name w:val="Quote"/>
-    <w:basedOn w:val="905"/>
-    <w:next w:val="905"/>
-    <w:link w:val="871"/>
+    <w:basedOn w:val="915"/>
+    <w:next w:val="915"/>
+    <w:link w:val="881"/>
     <w:uiPriority w:val="29"/>
     <w:qFormat/>
     <w:pPr>
@@ -34437,10 +34711,10 @@
       <w:color w:val="404040" w:themeColor="text1" w:themeTint="BF"/>
     </w:rPr>
   </w:style>
-  <w:style w:type="character" w:styleId="871">
+  <w:style w:type="character" w:styleId="881">
     <w:name w:val="Quote Char"/>
-    <w:basedOn w:val="856"/>
-    <w:link w:val="870"/>
+    <w:basedOn w:val="866"/>
+    <w:link w:val="880"/>
     <w:uiPriority w:val="29"/>
     <w:pPr>
       <w:pBdr/>
@@ -34453,9 +34727,9 @@
       <w:color w:val="404040" w:themeColor="text1" w:themeTint="BF"/>
     </w:rPr>
   </w:style>
-  <w:style w:type="character" w:styleId="872">
+  <w:style w:type="character" w:styleId="882">
     <w:name w:val="Intense Emphasis"/>
-    <w:basedOn w:val="856"/>
+    <w:basedOn w:val="866"/>
     <w:uiPriority w:val="21"/>
     <w:qFormat/>
     <w:pPr>
@@ -34469,11 +34743,11 @@
       <w:color w:val="0f4761" w:themeColor="accent1" w:themeShade="BF"/>
     </w:rPr>
   </w:style>
-  <w:style w:type="paragraph" w:styleId="873">
+  <w:style w:type="paragraph" w:styleId="883">
     <w:name w:val="Intense Quote"/>
-    <w:basedOn w:val="905"/>
-    <w:next w:val="905"/>
-    <w:link w:val="874"/>
+    <w:basedOn w:val="915"/>
+    <w:next w:val="915"/>
+    <w:link w:val="884"/>
     <w:uiPriority w:val="30"/>
     <w:qFormat/>
     <w:pPr>
@@ -34491,10 +34765,10 @@
       <w:color w:val="0f4761" w:themeColor="accent1" w:themeShade="BF"/>
     </w:rPr>
   </w:style>
-  <w:style w:type="character" w:styleId="874">
+  <w:style w:type="character" w:styleId="884">
     <w:name w:val="Intense Quote Char"/>
-    <w:basedOn w:val="856"/>
-    <w:link w:val="873"/>
+    <w:basedOn w:val="866"/>
+    <w:link w:val="883"/>
     <w:uiPriority w:val="30"/>
     <w:pPr>
       <w:pBdr/>
@@ -34507,9 +34781,9 @@
       <w:color w:val="0f4761" w:themeColor="accent1" w:themeShade="BF"/>
     </w:rPr>
   </w:style>
-  <w:style w:type="character" w:styleId="875">
+  <w:style w:type="character" w:styleId="885">
     <w:name w:val="Intense Reference"/>
-    <w:basedOn w:val="856"/>
+    <w:basedOn w:val="866"/>
     <w:uiPriority w:val="32"/>
     <w:qFormat/>
     <w:pPr>
@@ -34525,9 +34799,9 @@
       <w:spacing w:val="5"/>
     </w:rPr>
   </w:style>
-  <w:style w:type="character" w:styleId="876">
+  <w:style w:type="character" w:styleId="886">
     <w:name w:val="Subtle Emphasis"/>
-    <w:basedOn w:val="856"/>
+    <w:basedOn w:val="866"/>
     <w:uiPriority w:val="19"/>
     <w:qFormat/>
     <w:pPr>
@@ -34541,9 +34815,9 @@
       <w:color w:val="404040" w:themeColor="text1" w:themeTint="BF"/>
     </w:rPr>
   </w:style>
-  <w:style w:type="character" w:styleId="877">
+  <w:style w:type="character" w:styleId="887">
     <w:name w:val="Emphasis"/>
-    <w:basedOn w:val="856"/>
+    <w:basedOn w:val="866"/>
     <w:uiPriority w:val="20"/>
     <w:qFormat/>
     <w:pPr>
@@ -34556,9 +34830,9 @@
       <w:iCs/>
     </w:rPr>
   </w:style>
-  <w:style w:type="character" w:styleId="878">
+  <w:style w:type="character" w:styleId="888">
     <w:name w:val="Strong"/>
-    <w:basedOn w:val="856"/>
+    <w:basedOn w:val="866"/>
     <w:uiPriority w:val="22"/>
     <w:qFormat/>
     <w:pPr>
@@ -34571,9 +34845,9 @@
       <w:bCs/>
     </w:rPr>
   </w:style>
-  <w:style w:type="character" w:styleId="879">
+  <w:style w:type="character" w:styleId="889">
     <w:name w:val="Subtle Reference"/>
-    <w:basedOn w:val="856"/>
+    <w:basedOn w:val="866"/>
     <w:uiPriority w:val="31"/>
     <w:qFormat/>
     <w:pPr>
@@ -34586,9 +34860,9 @@
       <w:color w:val="5a5a5a" w:themeColor="text1" w:themeTint="A5"/>
     </w:rPr>
   </w:style>
-  <w:style w:type="character" w:styleId="880">
+  <w:style w:type="character" w:styleId="890">
     <w:name w:val="Book Title"/>
-    <w:basedOn w:val="856"/>
+    <w:basedOn w:val="866"/>
     <w:uiPriority w:val="33"/>
     <w:qFormat/>
     <w:pPr>
@@ -34604,10 +34878,10 @@
       <w:spacing w:val="5"/>
     </w:rPr>
   </w:style>
-  <w:style w:type="paragraph" w:styleId="881">
+  <w:style w:type="paragraph" w:styleId="891">
     <w:name w:val="Header"/>
-    <w:basedOn w:val="905"/>
-    <w:link w:val="882"/>
+    <w:basedOn w:val="915"/>
+    <w:link w:val="892"/>
     <w:uiPriority w:val="99"/>
     <w:unhideWhenUsed/>
     <w:pPr>
@@ -34620,10 +34894,10 @@
       <w:ind/>
     </w:pPr>
   </w:style>
-  <w:style w:type="character" w:styleId="882">
+  <w:style w:type="character" w:styleId="892">
     <w:name w:val="Header Char"/>
-    <w:basedOn w:val="856"/>
-    <w:link w:val="881"/>
+    <w:basedOn w:val="866"/>
+    <w:link w:val="891"/>
     <w:uiPriority w:val="99"/>
     <w:pPr>
       <w:pBdr/>
@@ -34631,10 +34905,10 @@
       <w:ind/>
     </w:pPr>
   </w:style>
-  <w:style w:type="paragraph" w:styleId="883">
+  <w:style w:type="paragraph" w:styleId="893">
     <w:name w:val="Footer"/>
-    <w:basedOn w:val="905"/>
-    <w:link w:val="884"/>
+    <w:basedOn w:val="915"/>
+    <w:link w:val="894"/>
     <w:uiPriority w:val="99"/>
     <w:unhideWhenUsed/>
     <w:pPr>
@@ -34647,10 +34921,10 @@
       <w:ind/>
     </w:pPr>
   </w:style>
-  <w:style w:type="character" w:styleId="884">
+  <w:style w:type="character" w:styleId="894">
     <w:name w:val="Footer Char"/>
-    <w:basedOn w:val="856"/>
-    <w:link w:val="883"/>
+    <w:basedOn w:val="866"/>
+    <w:link w:val="893"/>
     <w:uiPriority w:val="99"/>
     <w:pPr>
       <w:pBdr/>
@@ -34658,10 +34932,10 @@
       <w:ind/>
     </w:pPr>
   </w:style>
-  <w:style w:type="paragraph" w:styleId="885">
+  <w:style w:type="paragraph" w:styleId="895">
     <w:name w:val="Caption"/>
-    <w:basedOn w:val="905"/>
-    <w:next w:val="905"/>
+    <w:basedOn w:val="915"/>
+    <w:next w:val="915"/>
     <w:uiPriority w:val="35"/>
     <w:unhideWhenUsed/>
     <w:qFormat/>
@@ -34678,10 +34952,10 @@
       <w:szCs w:val="18"/>
     </w:rPr>
   </w:style>
-  <w:style w:type="paragraph" w:styleId="886">
+  <w:style w:type="paragraph" w:styleId="896">
     <w:name w:val="footnote text"/>
-    <w:basedOn w:val="905"/>
-    <w:link w:val="887"/>
+    <w:basedOn w:val="915"/>
+    <w:link w:val="897"/>
     <w:uiPriority w:val="99"/>
     <w:semiHidden/>
     <w:unhideWhenUsed/>
@@ -34695,10 +34969,10 @@
       <w:szCs w:val="20"/>
     </w:rPr>
   </w:style>
-  <w:style w:type="character" w:styleId="887">
+  <w:style w:type="character" w:styleId="897">
     <w:name w:val="Footnote Text Char"/>
-    <w:basedOn w:val="856"/>
-    <w:link w:val="886"/>
+    <w:basedOn w:val="866"/>
+    <w:link w:val="896"/>
     <w:uiPriority w:val="99"/>
     <w:semiHidden/>
     <w:pPr>
@@ -34711,9 +34985,9 @@
       <w:szCs w:val="20"/>
     </w:rPr>
   </w:style>
-  <w:style w:type="character" w:styleId="888">
+  <w:style w:type="character" w:styleId="898">
     <w:name w:val="footnote reference"/>
-    <w:basedOn w:val="856"/>
+    <w:basedOn w:val="866"/>
     <w:uiPriority w:val="99"/>
     <w:semiHidden/>
     <w:unhideWhenUsed/>
@@ -34726,10 +35000,10 @@
       <w:vertAlign w:val="superscript"/>
     </w:rPr>
   </w:style>
-  <w:style w:type="paragraph" w:styleId="889">
+  <w:style w:type="paragraph" w:styleId="899">
     <w:name w:val="endnote text"/>
-    <w:basedOn w:val="905"/>
-    <w:link w:val="890"/>
+    <w:basedOn w:val="915"/>
+    <w:link w:val="900"/>
     <w:uiPriority w:val="99"/>
     <w:semiHidden/>
     <w:unhideWhenUsed/>
@@ -34743,10 +35017,10 @@
       <w:szCs w:val="20"/>
     </w:rPr>
   </w:style>
-  <w:style w:type="character" w:styleId="890">
+  <w:style w:type="character" w:styleId="900">
     <w:name w:val="Endnote Text Char"/>
-    <w:basedOn w:val="856"/>
-    <w:link w:val="889"/>
+    <w:basedOn w:val="866"/>
+    <w:link w:val="899"/>
     <w:uiPriority w:val="99"/>
     <w:semiHidden/>
     <w:pPr>
@@ -34759,9 +35033,9 @@
       <w:szCs w:val="20"/>
     </w:rPr>
   </w:style>
-  <w:style w:type="character" w:styleId="891">
+  <w:style w:type="character" w:styleId="901">
     <w:name w:val="endnote reference"/>
-    <w:basedOn w:val="856"/>
+    <w:basedOn w:val="866"/>
     <w:uiPriority w:val="99"/>
     <w:semiHidden/>
     <w:unhideWhenUsed/>
@@ -34774,9 +35048,9 @@
       <w:vertAlign w:val="superscript"/>
     </w:rPr>
   </w:style>
-  <w:style w:type="character" w:styleId="892">
+  <w:style w:type="character" w:styleId="902">
     <w:name w:val="Hyperlink"/>
-    <w:basedOn w:val="856"/>
+    <w:basedOn w:val="866"/>
     <w:uiPriority w:val="99"/>
     <w:unhideWhenUsed/>
     <w:pPr>
@@ -34789,9 +35063,9 @@
       <w:u w:val="single"/>
     </w:rPr>
   </w:style>
-  <w:style w:type="character" w:styleId="893">
+  <w:style w:type="character" w:styleId="903">
     <w:name w:val="FollowedHyperlink"/>
-    <w:basedOn w:val="856"/>
+    <w:basedOn w:val="866"/>
     <w:uiPriority w:val="99"/>
     <w:semiHidden/>
     <w:unhideWhenUsed/>
@@ -34805,10 +35079,10 @@
       <w:u w:val="single"/>
     </w:rPr>
   </w:style>
-  <w:style w:type="paragraph" w:styleId="894">
+  <w:style w:type="paragraph" w:styleId="904">
     <w:name w:val="toc 1"/>
-    <w:basedOn w:val="905"/>
-    <w:next w:val="905"/>
+    <w:basedOn w:val="915"/>
+    <w:next w:val="915"/>
     <w:uiPriority w:val="39"/>
     <w:unhideWhenUsed/>
     <w:pPr>
@@ -34817,10 +35091,10 @@
       <w:ind/>
     </w:pPr>
   </w:style>
-  <w:style w:type="paragraph" w:styleId="895">
+  <w:style w:type="paragraph" w:styleId="905">
     <w:name w:val="toc 2"/>
-    <w:basedOn w:val="905"/>
-    <w:next w:val="905"/>
+    <w:basedOn w:val="915"/>
+    <w:next w:val="915"/>
     <w:uiPriority w:val="39"/>
     <w:unhideWhenUsed/>
     <w:pPr>
@@ -34829,10 +35103,10 @@
       <w:ind w:left="220"/>
     </w:pPr>
   </w:style>
-  <w:style w:type="paragraph" w:styleId="896">
+  <w:style w:type="paragraph" w:styleId="906">
     <w:name w:val="toc 3"/>
-    <w:basedOn w:val="905"/>
-    <w:next w:val="905"/>
+    <w:basedOn w:val="915"/>
+    <w:next w:val="915"/>
     <w:uiPriority w:val="39"/>
     <w:unhideWhenUsed/>
     <w:pPr>
@@ -34841,10 +35115,10 @@
       <w:ind w:left="440"/>
     </w:pPr>
   </w:style>
-  <w:style w:type="paragraph" w:styleId="897">
+  <w:style w:type="paragraph" w:styleId="907">
     <w:name w:val="toc 4"/>
-    <w:basedOn w:val="905"/>
-    <w:next w:val="905"/>
+    <w:basedOn w:val="915"/>
+    <w:next w:val="915"/>
     <w:uiPriority w:val="39"/>
     <w:unhideWhenUsed/>
     <w:pPr>
@@ -34853,10 +35127,10 @@
       <w:ind w:left="660"/>
     </w:pPr>
   </w:style>
-  <w:style w:type="paragraph" w:styleId="898">
+  <w:style w:type="paragraph" w:styleId="908">
     <w:name w:val="toc 5"/>
-    <w:basedOn w:val="905"/>
-    <w:next w:val="905"/>
+    <w:basedOn w:val="915"/>
+    <w:next w:val="915"/>
     <w:uiPriority w:val="39"/>
     <w:unhideWhenUsed/>
     <w:pPr>
@@ -34865,10 +35139,10 @@
       <w:ind w:left="880"/>
     </w:pPr>
   </w:style>
-  <w:style w:type="paragraph" w:styleId="899">
+  <w:style w:type="paragraph" w:styleId="909">
     <w:name w:val="toc 6"/>
-    <w:basedOn w:val="905"/>
-    <w:next w:val="905"/>
+    <w:basedOn w:val="915"/>
+    <w:next w:val="915"/>
     <w:uiPriority w:val="39"/>
     <w:unhideWhenUsed/>
     <w:pPr>
@@ -34877,10 +35151,10 @@
       <w:ind w:left="1100"/>
     </w:pPr>
   </w:style>
-  <w:style w:type="paragraph" w:styleId="900">
+  <w:style w:type="paragraph" w:styleId="910">
     <w:name w:val="toc 7"/>
-    <w:basedOn w:val="905"/>
-    <w:next w:val="905"/>
+    <w:basedOn w:val="915"/>
+    <w:next w:val="915"/>
     <w:uiPriority w:val="39"/>
     <w:unhideWhenUsed/>
     <w:pPr>
@@ -34889,10 +35163,10 @@
       <w:ind w:left="1320"/>
     </w:pPr>
   </w:style>
-  <w:style w:type="paragraph" w:styleId="901">
+  <w:style w:type="paragraph" w:styleId="911">
     <w:name w:val="toc 8"/>
-    <w:basedOn w:val="905"/>
-    <w:next w:val="905"/>
+    <w:basedOn w:val="915"/>
+    <w:next w:val="915"/>
     <w:uiPriority w:val="39"/>
     <w:unhideWhenUsed/>
     <w:pPr>
@@ -34901,10 +35175,10 @@
       <w:ind w:left="1540"/>
     </w:pPr>
   </w:style>
-  <w:style w:type="paragraph" w:styleId="902">
+  <w:style w:type="paragraph" w:styleId="912">
     <w:name w:val="toc 9"/>
-    <w:basedOn w:val="905"/>
-    <w:next w:val="905"/>
+    <w:basedOn w:val="915"/>
+    <w:next w:val="915"/>
     <w:uiPriority w:val="39"/>
     <w:unhideWhenUsed/>
     <w:pPr>
@@ -34913,7 +35187,7 @@
       <w:ind w:left="1760"/>
     </w:pPr>
   </w:style>
-  <w:style w:type="paragraph" w:styleId="903">
+  <w:style w:type="paragraph" w:styleId="913">
     <w:name w:val="TOC Heading"/>
     <w:uiPriority w:val="39"/>
     <w:unhideWhenUsed/>
@@ -34923,10 +35197,10 @@
       <w:ind/>
     </w:pPr>
   </w:style>
-  <w:style w:type="paragraph" w:styleId="904">
+  <w:style w:type="paragraph" w:styleId="914">
     <w:name w:val="table of figures"/>
-    <w:basedOn w:val="905"/>
-    <w:next w:val="905"/>
+    <w:basedOn w:val="915"/>
+    <w:next w:val="915"/>
     <w:uiPriority w:val="99"/>
     <w:unhideWhenUsed/>
     <w:pPr>
@@ -34935,7 +35209,7 @@
       <w:ind/>
     </w:pPr>
   </w:style>
-  <w:style w:type="paragraph" w:styleId="905" w:default="1">
+  <w:style w:type="paragraph" w:styleId="915" w:default="1">
     <w:name w:val="Normal"/>
     <w:qFormat/>
     <w:pPr>
@@ -34944,7 +35218,7 @@
       <w:ind/>
     </w:pPr>
   </w:style>
-  <w:style w:type="table" w:styleId="906" w:default="1">
+  <w:style w:type="table" w:styleId="916" w:default="1">
     <w:name w:val="Normal Table"/>
     <w:uiPriority w:val="99"/>
     <w:semiHidden/>
@@ -35137,7 +35411,7 @@
       </w:tcPr>
     </w:tblStylePr>
   </w:style>
-  <w:style w:type="numbering" w:styleId="907" w:default="1">
+  <w:style w:type="numbering" w:styleId="917" w:default="1">
     <w:name w:val="No List"/>
     <w:uiPriority w:val="99"/>
     <w:semiHidden/>
@@ -35148,9 +35422,9 @@
       <w:ind/>
     </w:pPr>
   </w:style>
-  <w:style w:type="paragraph" w:styleId="908">
+  <w:style w:type="paragraph" w:styleId="918">
     <w:name w:val="No Spacing"/>
-    <w:basedOn w:val="905"/>
+    <w:basedOn w:val="915"/>
     <w:uiPriority w:val="1"/>
     <w:qFormat/>
     <w:pPr>
@@ -35159,9 +35433,9 @@
       <w:ind/>
     </w:pPr>
   </w:style>
-  <w:style w:type="paragraph" w:styleId="909">
+  <w:style w:type="paragraph" w:styleId="919">
     <w:name w:val="List Paragraph"/>
-    <w:basedOn w:val="905"/>
+    <w:basedOn w:val="915"/>
     <w:uiPriority w:val="34"/>
     <w:qFormat/>
     <w:pPr>

</xml_diff>

<commit_message>
Modificado documento de registro de cambios
</commit_message>
<xml_diff>
--- a/Registro de cambios.docx
+++ b/Registro de cambios.docx
@@ -4,7 +4,7 @@
   <w:body>
     <w:p>
       <w:pPr>
-        <w:pStyle w:val="857"/>
+        <w:pStyle w:val="859"/>
         <w:pBdr/>
         <w:spacing/>
         <w:ind/>
@@ -17,7 +17,7 @@
     </w:p>
     <w:p>
       <w:pPr>
-        <w:pStyle w:val="860"/>
+        <w:pStyle w:val="862"/>
         <w:pBdr/>
         <w:spacing/>
         <w:ind/>
@@ -30,7 +30,7 @@
     </w:p>
     <w:p>
       <w:pPr>
-        <w:pStyle w:val="919"/>
+        <w:pStyle w:val="921"/>
         <w:numPr>
           <w:ilvl w:val="0"/>
           <w:numId w:val="1"/>
@@ -58,7 +58,7 @@
     </w:p>
     <w:p>
       <w:pPr>
-        <w:pStyle w:val="919"/>
+        <w:pStyle w:val="921"/>
         <w:numPr>
           <w:ilvl w:val="0"/>
           <w:numId w:val="1"/>
@@ -90,7 +90,7 @@
     </w:p>
     <w:p>
       <w:pPr>
-        <w:pStyle w:val="919"/>
+        <w:pStyle w:val="921"/>
         <w:numPr>
           <w:ilvl w:val="0"/>
           <w:numId w:val="1"/>
@@ -122,7 +122,7 @@
     </w:p>
     <w:p>
       <w:pPr>
-        <w:pStyle w:val="919"/>
+        <w:pStyle w:val="921"/>
         <w:numPr>
           <w:ilvl w:val="0"/>
           <w:numId w:val="1"/>
@@ -154,7 +154,7 @@
     </w:p>
     <w:p>
       <w:pPr>
-        <w:pStyle w:val="860"/>
+        <w:pStyle w:val="862"/>
         <w:pBdr/>
         <w:spacing/>
         <w:ind/>
@@ -175,7 +175,7 @@
     </w:p>
     <w:p>
       <w:pPr>
-        <w:pStyle w:val="919"/>
+        <w:pStyle w:val="921"/>
         <w:numPr>
           <w:ilvl w:val="0"/>
           <w:numId w:val="2"/>
@@ -203,7 +203,7 @@
     </w:p>
     <w:p>
       <w:pPr>
-        <w:pStyle w:val="919"/>
+        <w:pStyle w:val="921"/>
         <w:numPr>
           <w:ilvl w:val="0"/>
           <w:numId w:val="2"/>
@@ -234,7 +234,7 @@
     </w:p>
     <w:p>
       <w:pPr>
-        <w:pStyle w:val="860"/>
+        <w:pStyle w:val="862"/>
         <w:pBdr/>
         <w:spacing/>
         <w:ind/>
@@ -255,7 +255,7 @@
     </w:p>
     <w:p>
       <w:pPr>
-        <w:pStyle w:val="919"/>
+        <w:pStyle w:val="921"/>
         <w:numPr>
           <w:ilvl w:val="0"/>
           <w:numId w:val="3"/>
@@ -283,7 +283,7 @@
     </w:p>
     <w:p>
       <w:pPr>
-        <w:pStyle w:val="860"/>
+        <w:pStyle w:val="862"/>
         <w:pBdr/>
         <w:spacing/>
         <w:ind/>
@@ -304,7 +304,7 @@
     </w:p>
     <w:p>
       <w:pPr>
-        <w:pStyle w:val="919"/>
+        <w:pStyle w:val="921"/>
         <w:numPr>
           <w:ilvl w:val="0"/>
           <w:numId w:val="4"/>
@@ -332,7 +332,7 @@
     </w:p>
     <w:p>
       <w:pPr>
-        <w:pStyle w:val="919"/>
+        <w:pStyle w:val="921"/>
         <w:numPr>
           <w:ilvl w:val="0"/>
           <w:numId w:val="4"/>
@@ -363,7 +363,7 @@
     </w:p>
     <w:p>
       <w:pPr>
-        <w:pStyle w:val="919"/>
+        <w:pStyle w:val="921"/>
         <w:numPr>
           <w:ilvl w:val="0"/>
           <w:numId w:val="4"/>
@@ -394,7 +394,7 @@
     </w:p>
     <w:p>
       <w:pPr>
-        <w:pStyle w:val="860"/>
+        <w:pStyle w:val="862"/>
         <w:pBdr/>
         <w:spacing/>
         <w:ind/>
@@ -415,7 +415,7 @@
     </w:p>
     <w:p>
       <w:pPr>
-        <w:pStyle w:val="919"/>
+        <w:pStyle w:val="921"/>
         <w:numPr>
           <w:ilvl w:val="0"/>
           <w:numId w:val="5"/>
@@ -443,7 +443,7 @@
     </w:p>
     <w:p>
       <w:pPr>
-        <w:pStyle w:val="919"/>
+        <w:pStyle w:val="921"/>
         <w:numPr>
           <w:ilvl w:val="0"/>
           <w:numId w:val="5"/>
@@ -474,7 +474,7 @@
     </w:p>
     <w:p>
       <w:pPr>
-        <w:pStyle w:val="919"/>
+        <w:pStyle w:val="921"/>
         <w:numPr>
           <w:ilvl w:val="0"/>
           <w:numId w:val="5"/>
@@ -505,7 +505,7 @@
     </w:p>
     <w:p>
       <w:pPr>
-        <w:pStyle w:val="860"/>
+        <w:pStyle w:val="862"/>
         <w:pBdr/>
         <w:spacing/>
         <w:ind/>
@@ -526,7 +526,7 @@
     </w:p>
     <w:p>
       <w:pPr>
-        <w:pStyle w:val="919"/>
+        <w:pStyle w:val="921"/>
         <w:numPr>
           <w:ilvl w:val="0"/>
           <w:numId w:val="6"/>
@@ -554,7 +554,7 @@
     </w:p>
     <w:p>
       <w:pPr>
-        <w:pStyle w:val="860"/>
+        <w:pStyle w:val="862"/>
         <w:pBdr/>
         <w:spacing/>
         <w:ind/>
@@ -575,7 +575,7 @@
     </w:p>
     <w:p>
       <w:pPr>
-        <w:pStyle w:val="919"/>
+        <w:pStyle w:val="921"/>
         <w:numPr>
           <w:ilvl w:val="0"/>
           <w:numId w:val="7"/>
@@ -603,7 +603,7 @@
     </w:p>
     <w:p>
       <w:pPr>
-        <w:pStyle w:val="919"/>
+        <w:pStyle w:val="921"/>
         <w:numPr>
           <w:ilvl w:val="0"/>
           <w:numId w:val="7"/>
@@ -634,7 +634,7 @@
     </w:p>
     <w:p>
       <w:pPr>
-        <w:pStyle w:val="860"/>
+        <w:pStyle w:val="862"/>
         <w:pBdr/>
         <w:spacing/>
         <w:ind/>
@@ -655,7 +655,7 @@
     </w:p>
     <w:p>
       <w:pPr>
-        <w:pStyle w:val="919"/>
+        <w:pStyle w:val="921"/>
         <w:numPr>
           <w:ilvl w:val="0"/>
           <w:numId w:val="8"/>
@@ -683,7 +683,7 @@
     </w:p>
     <w:p>
       <w:pPr>
-        <w:pStyle w:val="919"/>
+        <w:pStyle w:val="921"/>
         <w:numPr>
           <w:ilvl w:val="0"/>
           <w:numId w:val="8"/>
@@ -714,7 +714,7 @@
     </w:p>
     <w:p>
       <w:pPr>
-        <w:pStyle w:val="860"/>
+        <w:pStyle w:val="862"/>
         <w:pBdr/>
         <w:spacing/>
         <w:ind/>
@@ -735,7 +735,7 @@
     </w:p>
     <w:p>
       <w:pPr>
-        <w:pStyle w:val="919"/>
+        <w:pStyle w:val="921"/>
         <w:numPr>
           <w:ilvl w:val="0"/>
           <w:numId w:val="9"/>
@@ -763,7 +763,7 @@
     </w:p>
     <w:p>
       <w:pPr>
-        <w:pStyle w:val="919"/>
+        <w:pStyle w:val="921"/>
         <w:numPr>
           <w:ilvl w:val="0"/>
           <w:numId w:val="9"/>
@@ -794,7 +794,7 @@
     </w:p>
     <w:p>
       <w:pPr>
-        <w:pStyle w:val="919"/>
+        <w:pStyle w:val="921"/>
         <w:numPr>
           <w:ilvl w:val="0"/>
           <w:numId w:val="9"/>
@@ -825,7 +825,7 @@
     </w:p>
     <w:p>
       <w:pPr>
-        <w:pStyle w:val="919"/>
+        <w:pStyle w:val="921"/>
         <w:numPr>
           <w:ilvl w:val="0"/>
           <w:numId w:val="9"/>
@@ -856,7 +856,7 @@
     </w:p>
     <w:p>
       <w:pPr>
-        <w:pStyle w:val="919"/>
+        <w:pStyle w:val="921"/>
         <w:numPr>
           <w:ilvl w:val="0"/>
           <w:numId w:val="9"/>
@@ -912,7 +912,7 @@
     </w:p>
     <w:p>
       <w:pPr>
-        <w:pStyle w:val="860"/>
+        <w:pStyle w:val="862"/>
         <w:pBdr/>
         <w:spacing/>
         <w:ind/>
@@ -944,7 +944,7 @@
     </w:p>
     <w:p>
       <w:pPr>
-        <w:pStyle w:val="919"/>
+        <w:pStyle w:val="921"/>
         <w:numPr>
           <w:ilvl w:val="0"/>
           <w:numId w:val="10"/>
@@ -972,7 +972,7 @@
     </w:p>
     <w:p>
       <w:pPr>
-        <w:pStyle w:val="919"/>
+        <w:pStyle w:val="921"/>
         <w:numPr>
           <w:ilvl w:val="0"/>
           <w:numId w:val="10"/>
@@ -1003,7 +1003,7 @@
     </w:p>
     <w:p>
       <w:pPr>
-        <w:pStyle w:val="860"/>
+        <w:pStyle w:val="862"/>
         <w:pBdr/>
         <w:spacing/>
         <w:ind/>
@@ -1024,7 +1024,7 @@
     </w:p>
     <w:p>
       <w:pPr>
-        <w:pStyle w:val="919"/>
+        <w:pStyle w:val="921"/>
         <w:numPr>
           <w:ilvl w:val="0"/>
           <w:numId w:val="11"/>
@@ -1052,7 +1052,7 @@
     </w:p>
     <w:p>
       <w:pPr>
-        <w:pStyle w:val="919"/>
+        <w:pStyle w:val="921"/>
         <w:numPr>
           <w:ilvl w:val="0"/>
           <w:numId w:val="11"/>
@@ -1083,7 +1083,7 @@
     </w:p>
     <w:p>
       <w:pPr>
-        <w:pStyle w:val="860"/>
+        <w:pStyle w:val="862"/>
         <w:pBdr/>
         <w:spacing/>
         <w:ind/>
@@ -1104,7 +1104,7 @@
     </w:p>
     <w:p>
       <w:pPr>
-        <w:pStyle w:val="919"/>
+        <w:pStyle w:val="921"/>
         <w:numPr>
           <w:ilvl w:val="0"/>
           <w:numId w:val="12"/>
@@ -1132,7 +1132,7 @@
     </w:p>
     <w:p>
       <w:pPr>
-        <w:pStyle w:val="919"/>
+        <w:pStyle w:val="921"/>
         <w:numPr>
           <w:ilvl w:val="0"/>
           <w:numId w:val="12"/>
@@ -1163,7 +1163,7 @@
     </w:p>
     <w:p>
       <w:pPr>
-        <w:pStyle w:val="919"/>
+        <w:pStyle w:val="921"/>
         <w:numPr>
           <w:ilvl w:val="0"/>
           <w:numId w:val="12"/>
@@ -1194,7 +1194,7 @@
     </w:p>
     <w:p>
       <w:pPr>
-        <w:pStyle w:val="919"/>
+        <w:pStyle w:val="921"/>
         <w:numPr>
           <w:ilvl w:val="0"/>
           <w:numId w:val="12"/>
@@ -1225,7 +1225,7 @@
     </w:p>
     <w:p>
       <w:pPr>
-        <w:pStyle w:val="919"/>
+        <w:pStyle w:val="921"/>
         <w:numPr>
           <w:ilvl w:val="0"/>
           <w:numId w:val="12"/>
@@ -1256,7 +1256,7 @@
     </w:p>
     <w:p>
       <w:pPr>
-        <w:pStyle w:val="860"/>
+        <w:pStyle w:val="862"/>
         <w:pBdr/>
         <w:spacing/>
         <w:ind/>
@@ -1277,7 +1277,7 @@
     </w:p>
     <w:p>
       <w:pPr>
-        <w:pStyle w:val="919"/>
+        <w:pStyle w:val="921"/>
         <w:numPr>
           <w:ilvl w:val="0"/>
           <w:numId w:val="13"/>
@@ -1297,10 +1297,15 @@
           <w:highlight w:val="none"/>
         </w:rPr>
       </w:r>
+      <w:r>
+        <w:rPr>
+          <w:highlight w:val="none"/>
+        </w:rPr>
+      </w:r>
     </w:p>
     <w:p>
       <w:pPr>
-        <w:pStyle w:val="919"/>
+        <w:pStyle w:val="921"/>
         <w:numPr>
           <w:ilvl w:val="0"/>
           <w:numId w:val="13"/>
@@ -1331,7 +1336,7 @@
     </w:p>
     <w:p>
       <w:pPr>
-        <w:pStyle w:val="919"/>
+        <w:pStyle w:val="921"/>
         <w:numPr>
           <w:ilvl w:val="0"/>
           <w:numId w:val="13"/>
@@ -1362,7 +1367,7 @@
     </w:p>
     <w:p>
       <w:pPr>
-        <w:pStyle w:val="860"/>
+        <w:pStyle w:val="862"/>
         <w:pBdr/>
         <w:spacing/>
         <w:ind/>
@@ -1383,7 +1388,7 @@
     </w:p>
     <w:p>
       <w:pPr>
-        <w:pStyle w:val="919"/>
+        <w:pStyle w:val="921"/>
         <w:numPr>
           <w:ilvl w:val="0"/>
           <w:numId w:val="14"/>
@@ -1403,10 +1408,15 @@
           <w:highlight w:val="none"/>
         </w:rPr>
       </w:r>
+      <w:r>
+        <w:rPr>
+          <w:highlight w:val="none"/>
+        </w:rPr>
+      </w:r>
     </w:p>
     <w:p>
       <w:pPr>
-        <w:pStyle w:val="919"/>
+        <w:pStyle w:val="921"/>
         <w:numPr>
           <w:ilvl w:val="0"/>
           <w:numId w:val="14"/>
@@ -1437,7 +1447,7 @@
     </w:p>
     <w:p>
       <w:pPr>
-        <w:pStyle w:val="860"/>
+        <w:pStyle w:val="862"/>
         <w:pBdr/>
         <w:spacing/>
         <w:ind/>
@@ -1458,7 +1468,7 @@
     </w:p>
     <w:p>
       <w:pPr>
-        <w:pStyle w:val="919"/>
+        <w:pStyle w:val="921"/>
         <w:numPr>
           <w:ilvl w:val="0"/>
           <w:numId w:val="15"/>
@@ -1478,10 +1488,15 @@
           <w:highlight w:val="none"/>
         </w:rPr>
       </w:r>
+      <w:r>
+        <w:rPr>
+          <w:highlight w:val="none"/>
+        </w:rPr>
+      </w:r>
     </w:p>
     <w:p>
       <w:pPr>
-        <w:pStyle w:val="919"/>
+        <w:pStyle w:val="921"/>
         <w:numPr>
           <w:ilvl w:val="0"/>
           <w:numId w:val="15"/>
@@ -1512,7 +1527,7 @@
     </w:p>
     <w:p>
       <w:pPr>
-        <w:pStyle w:val="919"/>
+        <w:pStyle w:val="921"/>
         <w:numPr>
           <w:ilvl w:val="0"/>
           <w:numId w:val="15"/>
@@ -1543,7 +1558,7 @@
     </w:p>
     <w:p>
       <w:pPr>
-        <w:pStyle w:val="919"/>
+        <w:pStyle w:val="921"/>
         <w:numPr>
           <w:ilvl w:val="0"/>
           <w:numId w:val="15"/>
@@ -1574,7 +1589,7 @@
     </w:p>
     <w:p>
       <w:pPr>
-        <w:pStyle w:val="860"/>
+        <w:pStyle w:val="862"/>
         <w:pBdr/>
         <w:spacing/>
         <w:ind/>
@@ -1595,7 +1610,7 @@
     </w:p>
     <w:p>
       <w:pPr>
-        <w:pStyle w:val="919"/>
+        <w:pStyle w:val="921"/>
         <w:numPr>
           <w:ilvl w:val="0"/>
           <w:numId w:val="16"/>
@@ -1618,10 +1633,15 @@
           <w:highlight w:val="none"/>
         </w:rPr>
       </w:r>
+      <w:r>
+        <w:rPr>
+          <w:highlight w:val="none"/>
+        </w:rPr>
+      </w:r>
     </w:p>
     <w:p>
       <w:pPr>
-        <w:pStyle w:val="919"/>
+        <w:pStyle w:val="921"/>
         <w:numPr>
           <w:ilvl w:val="0"/>
           <w:numId w:val="16"/>
@@ -1663,7 +1683,7 @@
     </w:p>
     <w:p>
       <w:pPr>
-        <w:pStyle w:val="919"/>
+        <w:pStyle w:val="921"/>
         <w:numPr>
           <w:ilvl w:val="0"/>
           <w:numId w:val="16"/>
@@ -1699,7 +1719,7 @@
     </w:p>
     <w:p>
       <w:pPr>
-        <w:pStyle w:val="919"/>
+        <w:pStyle w:val="921"/>
         <w:numPr>
           <w:ilvl w:val="0"/>
           <w:numId w:val="16"/>
@@ -1741,7 +1761,7 @@
     </w:p>
     <w:p>
       <w:pPr>
-        <w:pStyle w:val="860"/>
+        <w:pStyle w:val="862"/>
         <w:pBdr/>
         <w:spacing/>
         <w:ind/>
@@ -1762,7 +1782,7 @@
     </w:p>
     <w:p>
       <w:pPr>
-        <w:pStyle w:val="919"/>
+        <w:pStyle w:val="921"/>
         <w:numPr>
           <w:ilvl w:val="0"/>
           <w:numId w:val="17"/>
@@ -1785,10 +1805,15 @@
           <w:highlight w:val="none"/>
         </w:rPr>
       </w:r>
+      <w:r>
+        <w:rPr>
+          <w:highlight w:val="none"/>
+        </w:rPr>
+      </w:r>
     </w:p>
     <w:p>
       <w:pPr>
-        <w:pStyle w:val="860"/>
+        <w:pStyle w:val="862"/>
         <w:pBdr/>
         <w:spacing/>
         <w:ind/>
@@ -1809,7 +1834,7 @@
     </w:p>
     <w:p>
       <w:pPr>
-        <w:pStyle w:val="919"/>
+        <w:pStyle w:val="921"/>
         <w:numPr>
           <w:ilvl w:val="0"/>
           <w:numId w:val="18"/>
@@ -1829,10 +1854,15 @@
           <w:highlight w:val="none"/>
         </w:rPr>
       </w:r>
+      <w:r>
+        <w:rPr>
+          <w:highlight w:val="none"/>
+        </w:rPr>
+      </w:r>
     </w:p>
     <w:p>
       <w:pPr>
-        <w:pStyle w:val="919"/>
+        <w:pStyle w:val="921"/>
         <w:numPr>
           <w:ilvl w:val="0"/>
           <w:numId w:val="18"/>
@@ -1855,11 +1885,15 @@
         </w:rPr>
         <w:t xml:space="preserve">Añadida vista 'mi-perfil' para los usuarios.</w:t>
       </w:r>
-      <w:r/>
+      <w:r>
+        <w:rPr>
+          <w:highlight w:val="none"/>
+        </w:rPr>
+      </w:r>
     </w:p>
     <w:p>
       <w:pPr>
-        <w:pStyle w:val="919"/>
+        <w:pStyle w:val="921"/>
         <w:numPr>
           <w:ilvl w:val="0"/>
           <w:numId w:val="18"/>
@@ -1876,6 +1910,315 @@
           <w:highlight w:val="none"/>
         </w:rPr>
         <w:t xml:space="preserve">Actualizada la presentación de estilo visual.</w:t>
+      </w:r>
+      <w:r>
+        <w:rPr>
+          <w:highlight w:val="none"/>
+        </w:rPr>
+      </w:r>
+      <w:r>
+        <w:rPr>
+          <w:highlight w:val="none"/>
+        </w:rPr>
+      </w:r>
+    </w:p>
+    <w:p>
+      <w:pPr>
+        <w:pStyle w:val="862"/>
+        <w:pBdr/>
+        <w:spacing/>
+        <w:ind/>
+        <w:rPr/>
+      </w:pPr>
+      <w:r>
+        <w:rPr>
+          <w:highlight w:val="none"/>
+        </w:rPr>
+      </w:r>
+      <w:r>
+        <w:rPr>
+          <w:highlight w:val="none"/>
+        </w:rPr>
+        <w:t xml:space="preserve">11/04/2025</w:t>
+      </w:r>
+      <w:r/>
+    </w:p>
+    <w:p>
+      <w:pPr>
+        <w:pStyle w:val="921"/>
+        <w:numPr>
+          <w:ilvl w:val="0"/>
+          <w:numId w:val="19"/>
+        </w:numPr>
+        <w:pBdr/>
+        <w:spacing/>
+        <w:ind/>
+        <w:rPr>
+          <w:highlight w:val="none"/>
+        </w:rPr>
+      </w:pPr>
+      <w:r/>
+      <w:r>
+        <w:t xml:space="preserve">Rediseñada la vista de películas, corregir el problema de la tendencia al posicionamiento central</w:t>
+      </w:r>
+      <w:r>
+        <w:t xml:space="preserve">.</w:t>
+      </w:r>
+      <w:r/>
+    </w:p>
+    <w:p>
+      <w:pPr>
+        <w:pStyle w:val="862"/>
+        <w:pBdr/>
+        <w:spacing/>
+        <w:ind/>
+        <w:rPr/>
+      </w:pPr>
+      <w:r>
+        <w:rPr>
+          <w:highlight w:val="none"/>
+        </w:rPr>
+        <w:t xml:space="preserve">21/04/2025</w:t>
+      </w:r>
+      <w:r>
+        <w:rPr>
+          <w:highlight w:val="none"/>
+        </w:rPr>
+      </w:r>
+    </w:p>
+    <w:p>
+      <w:pPr>
+        <w:pStyle w:val="921"/>
+        <w:numPr>
+          <w:ilvl w:val="0"/>
+          <w:numId w:val="20"/>
+        </w:numPr>
+        <w:pBdr/>
+        <w:spacing/>
+        <w:ind/>
+        <w:rPr>
+          <w:highlight w:val="none"/>
+        </w:rPr>
+      </w:pPr>
+      <w:r/>
+      <w:r>
+        <w:t xml:space="preserve">Ahora se pueden borrar cuentas de usuarios, falta eliminar la foto de perfil del servidor, borrar la multimedia no asociada y testear que funcione bien</w:t>
+      </w:r>
+      <w:r>
+        <w:t xml:space="preserve">.</w:t>
+      </w:r>
+      <w:r/>
+    </w:p>
+    <w:p>
+      <w:pPr>
+        <w:pStyle w:val="921"/>
+        <w:numPr>
+          <w:ilvl w:val="0"/>
+          <w:numId w:val="20"/>
+        </w:numPr>
+        <w:pBdr/>
+        <w:spacing/>
+        <w:ind/>
+        <w:rPr>
+          <w:highlight w:val="none"/>
+        </w:rPr>
+      </w:pPr>
+      <w:r>
+        <w:rPr>
+          <w:highlight w:val="none"/>
+        </w:rPr>
+      </w:r>
+      <w:r>
+        <w:rPr>
+          <w:highlight w:val="none"/>
+        </w:rPr>
+        <w:t xml:space="preserve">Solucinado un error que borraba al usuario actual si este intentaba borrar a otro, aunque no le estaría mal empleado</w:t>
+      </w:r>
+      <w:r>
+        <w:rPr>
+          <w:highlight w:val="none"/>
+        </w:rPr>
+        <w:t xml:space="preserve">.</w:t>
+      </w:r>
+      <w:r>
+        <w:rPr>
+          <w:highlight w:val="none"/>
+        </w:rPr>
+      </w:r>
+    </w:p>
+    <w:p>
+      <w:pPr>
+        <w:pStyle w:val="921"/>
+        <w:numPr>
+          <w:ilvl w:val="0"/>
+          <w:numId w:val="20"/>
+        </w:numPr>
+        <w:pBdr/>
+        <w:spacing/>
+        <w:ind/>
+        <w:rPr>
+          <w:highlight w:val="none"/>
+        </w:rPr>
+      </w:pPr>
+      <w:r>
+        <w:rPr>
+          <w:highlight w:val="none"/>
+        </w:rPr>
+      </w:r>
+      <w:r>
+        <w:rPr>
+          <w:highlight w:val="none"/>
+        </w:rPr>
+        <w:t xml:space="preserve">Al borrar un usuario, se borran las películas de la tabla 'movies' que han dejado de 'tener usuario asociado'</w:t>
+      </w:r>
+      <w:r>
+        <w:rPr>
+          <w:highlight w:val="none"/>
+        </w:rPr>
+        <w:t xml:space="preserve">.</w:t>
+      </w:r>
+      <w:r>
+        <w:rPr>
+          <w:highlight w:val="none"/>
+        </w:rPr>
+      </w:r>
+    </w:p>
+    <w:p>
+      <w:pPr>
+        <w:pStyle w:val="862"/>
+        <w:pBdr/>
+        <w:spacing/>
+        <w:ind/>
+        <w:rPr/>
+      </w:pPr>
+      <w:r>
+        <w:rPr>
+          <w:highlight w:val="none"/>
+        </w:rPr>
+        <w:t xml:space="preserve">22/04/2025</w:t>
+      </w:r>
+      <w:r>
+        <w:rPr>
+          <w:highlight w:val="none"/>
+        </w:rPr>
+      </w:r>
+    </w:p>
+    <w:p>
+      <w:pPr>
+        <w:pStyle w:val="921"/>
+        <w:numPr>
+          <w:ilvl w:val="0"/>
+          <w:numId w:val="21"/>
+        </w:numPr>
+        <w:pBdr/>
+        <w:spacing/>
+        <w:ind/>
+        <w:rPr>
+          <w:highlight w:val="none"/>
+        </w:rPr>
+      </w:pPr>
+      <w:r/>
+      <w:r>
+        <w:t xml:space="preserve">Al borrar un usuario, se borran las series de la tabla 'series' que han dejado de 'tener usuario asociado'</w:t>
+      </w:r>
+      <w:r>
+        <w:t xml:space="preserve">.</w:t>
+      </w:r>
+      <w:r/>
+    </w:p>
+    <w:p>
+      <w:pPr>
+        <w:pStyle w:val="921"/>
+        <w:numPr>
+          <w:ilvl w:val="0"/>
+          <w:numId w:val="21"/>
+        </w:numPr>
+        <w:pBdr/>
+        <w:spacing/>
+        <w:ind/>
+        <w:rPr>
+          <w:highlight w:val="none"/>
+        </w:rPr>
+      </w:pPr>
+      <w:r>
+        <w:rPr>
+          <w:highlight w:val="none"/>
+        </w:rPr>
+      </w:r>
+      <w:r>
+        <w:rPr>
+          <w:highlight w:val="none"/>
+        </w:rPr>
+        <w:t xml:space="preserve">Al borrar un usuario, se borra su foto de perfil</w:t>
+      </w:r>
+      <w:r>
+        <w:rPr>
+          <w:highlight w:val="none"/>
+        </w:rPr>
+        <w:t xml:space="preserve">.</w:t>
+      </w:r>
+      <w:r>
+        <w:rPr>
+          <w:highlight w:val="none"/>
+        </w:rPr>
+      </w:r>
+    </w:p>
+    <w:p>
+      <w:pPr>
+        <w:pStyle w:val="921"/>
+        <w:numPr>
+          <w:ilvl w:val="0"/>
+          <w:numId w:val="21"/>
+        </w:numPr>
+        <w:pBdr/>
+        <w:spacing/>
+        <w:ind/>
+        <w:rPr>
+          <w:highlight w:val="none"/>
+        </w:rPr>
+      </w:pPr>
+      <w:r>
+        <w:rPr>
+          <w:highlight w:val="none"/>
+        </w:rPr>
+      </w:r>
+      <w:r>
+        <w:rPr>
+          <w:highlight w:val="none"/>
+        </w:rPr>
+        <w:t xml:space="preserve">Ahora un usuario puede modificar su foto de perfil</w:t>
+      </w:r>
+      <w:r>
+        <w:rPr>
+          <w:highlight w:val="none"/>
+        </w:rPr>
+        <w:t xml:space="preserve">.</w:t>
+      </w:r>
+      <w:r>
+        <w:rPr>
+          <w:highlight w:val="none"/>
+        </w:rPr>
+      </w:r>
+    </w:p>
+    <w:p>
+      <w:pPr>
+        <w:pStyle w:val="921"/>
+        <w:numPr>
+          <w:ilvl w:val="0"/>
+          <w:numId w:val="21"/>
+        </w:numPr>
+        <w:pBdr/>
+        <w:spacing/>
+        <w:ind/>
+        <w:rPr>
+          <w:highlight w:val="none"/>
+        </w:rPr>
+      </w:pPr>
+      <w:r>
+        <w:rPr>
+          <w:highlight w:val="none"/>
+        </w:rPr>
+        <w:t xml:space="preserve">Modificado el documento de registro de cambios.</w:t>
       </w:r>
       <w:r>
         <w:rPr>
@@ -4473,6 +4816,444 @@
         <w:pBdr/>
         <w:spacing/>
         <w:ind w:hanging="360" w:left="720"/>
+      </w:pPr>
+      <w:rPr>
+        <w:rFonts w:hint="default" w:ascii="Symbol" w:hAnsi="Symbol" w:eastAsia="Symbol" w:cs="Symbol"/>
+      </w:rPr>
+      <w:start w:val="1"/>
+      <w:suff w:val="tab"/>
+    </w:lvl>
+    <w:lvl w:ilvl="1">
+      <w:isLgl w:val="false"/>
+      <w:lvlJc w:val="left"/>
+      <w:lvlText w:val="o"/>
+      <w:numFmt w:val="bullet"/>
+      <w:pPr>
+        <w:pBdr/>
+        <w:spacing/>
+        <w:ind w:hanging="360" w:left="1440"/>
+      </w:pPr>
+      <w:rPr>
+        <w:rFonts w:hint="default" w:ascii="Courier New" w:hAnsi="Courier New" w:eastAsia="Courier New" w:cs="Courier New"/>
+      </w:rPr>
+      <w:start w:val="1"/>
+      <w:suff w:val="tab"/>
+    </w:lvl>
+    <w:lvl w:ilvl="2">
+      <w:isLgl w:val="false"/>
+      <w:lvlJc w:val="left"/>
+      <w:lvlText w:val="§"/>
+      <w:numFmt w:val="bullet"/>
+      <w:pPr>
+        <w:pBdr/>
+        <w:spacing/>
+        <w:ind w:hanging="360" w:left="2160"/>
+      </w:pPr>
+      <w:rPr>
+        <w:rFonts w:hint="default" w:ascii="Wingdings" w:hAnsi="Wingdings" w:eastAsia="Wingdings" w:cs="Wingdings"/>
+      </w:rPr>
+      <w:start w:val="1"/>
+      <w:suff w:val="tab"/>
+    </w:lvl>
+    <w:lvl w:ilvl="3">
+      <w:isLgl w:val="false"/>
+      <w:lvlJc w:val="left"/>
+      <w:lvlText w:val="·"/>
+      <w:numFmt w:val="bullet"/>
+      <w:pPr>
+        <w:pBdr/>
+        <w:spacing/>
+        <w:ind w:hanging="360" w:left="2880"/>
+      </w:pPr>
+      <w:rPr>
+        <w:rFonts w:hint="default" w:ascii="Symbol" w:hAnsi="Symbol" w:eastAsia="Symbol" w:cs="Symbol"/>
+      </w:rPr>
+      <w:start w:val="1"/>
+      <w:suff w:val="tab"/>
+    </w:lvl>
+    <w:lvl w:ilvl="4">
+      <w:isLgl w:val="false"/>
+      <w:lvlJc w:val="left"/>
+      <w:lvlText w:val="o"/>
+      <w:numFmt w:val="bullet"/>
+      <w:pPr>
+        <w:pBdr/>
+        <w:spacing/>
+        <w:ind w:hanging="360" w:left="3600"/>
+      </w:pPr>
+      <w:rPr>
+        <w:rFonts w:hint="default" w:ascii="Courier New" w:hAnsi="Courier New" w:eastAsia="Courier New" w:cs="Courier New"/>
+      </w:rPr>
+      <w:start w:val="1"/>
+      <w:suff w:val="tab"/>
+    </w:lvl>
+    <w:lvl w:ilvl="5">
+      <w:isLgl w:val="false"/>
+      <w:lvlJc w:val="left"/>
+      <w:lvlText w:val="§"/>
+      <w:numFmt w:val="bullet"/>
+      <w:pPr>
+        <w:pBdr/>
+        <w:spacing/>
+        <w:ind w:hanging="360" w:left="4320"/>
+      </w:pPr>
+      <w:rPr>
+        <w:rFonts w:hint="default" w:ascii="Wingdings" w:hAnsi="Wingdings" w:eastAsia="Wingdings" w:cs="Wingdings"/>
+      </w:rPr>
+      <w:start w:val="1"/>
+      <w:suff w:val="tab"/>
+    </w:lvl>
+    <w:lvl w:ilvl="6">
+      <w:isLgl w:val="false"/>
+      <w:lvlJc w:val="left"/>
+      <w:lvlText w:val="·"/>
+      <w:numFmt w:val="bullet"/>
+      <w:pPr>
+        <w:pBdr/>
+        <w:spacing/>
+        <w:ind w:hanging="360" w:left="5040"/>
+      </w:pPr>
+      <w:rPr>
+        <w:rFonts w:hint="default" w:ascii="Symbol" w:hAnsi="Symbol" w:eastAsia="Symbol" w:cs="Symbol"/>
+      </w:rPr>
+      <w:start w:val="1"/>
+      <w:suff w:val="tab"/>
+    </w:lvl>
+    <w:lvl w:ilvl="7">
+      <w:isLgl w:val="false"/>
+      <w:lvlJc w:val="left"/>
+      <w:lvlText w:val="o"/>
+      <w:numFmt w:val="bullet"/>
+      <w:pPr>
+        <w:pBdr/>
+        <w:spacing/>
+        <w:ind w:hanging="360" w:left="5760"/>
+      </w:pPr>
+      <w:rPr>
+        <w:rFonts w:hint="default" w:ascii="Courier New" w:hAnsi="Courier New" w:eastAsia="Courier New" w:cs="Courier New"/>
+      </w:rPr>
+      <w:start w:val="1"/>
+      <w:suff w:val="tab"/>
+    </w:lvl>
+    <w:lvl w:ilvl="8">
+      <w:isLgl w:val="false"/>
+      <w:lvlJc w:val="left"/>
+      <w:lvlText w:val="§"/>
+      <w:numFmt w:val="bullet"/>
+      <w:pPr>
+        <w:pBdr/>
+        <w:spacing/>
+        <w:ind w:hanging="360" w:left="6480"/>
+      </w:pPr>
+      <w:rPr>
+        <w:rFonts w:hint="default" w:ascii="Wingdings" w:hAnsi="Wingdings" w:eastAsia="Wingdings" w:cs="Wingdings"/>
+      </w:rPr>
+      <w:start w:val="1"/>
+      <w:suff w:val="tab"/>
+    </w:lvl>
+  </w:abstractNum>
+  <w:abstractNum w:abstractNumId="18">
+    <w:lvl w:ilvl="0">
+      <w:isLgl w:val="false"/>
+      <w:lvlJc w:val="left"/>
+      <w:lvlText w:val="·"/>
+      <w:numFmt w:val="bullet"/>
+      <w:pPr>
+        <w:pBdr/>
+        <w:spacing/>
+        <w:ind w:hanging="360" w:left="709"/>
+      </w:pPr>
+      <w:rPr>
+        <w:rFonts w:hint="default" w:ascii="Symbol" w:hAnsi="Symbol" w:eastAsia="Symbol" w:cs="Symbol"/>
+      </w:rPr>
+      <w:start w:val="1"/>
+      <w:suff w:val="tab"/>
+    </w:lvl>
+    <w:lvl w:ilvl="1">
+      <w:isLgl w:val="false"/>
+      <w:lvlJc w:val="left"/>
+      <w:lvlText w:val="o"/>
+      <w:numFmt w:val="bullet"/>
+      <w:pPr>
+        <w:pBdr/>
+        <w:spacing/>
+        <w:ind w:hanging="360" w:left="1429"/>
+      </w:pPr>
+      <w:rPr>
+        <w:rFonts w:hint="default" w:ascii="Courier New" w:hAnsi="Courier New" w:eastAsia="Courier New" w:cs="Courier New"/>
+      </w:rPr>
+      <w:start w:val="1"/>
+      <w:suff w:val="tab"/>
+    </w:lvl>
+    <w:lvl w:ilvl="2">
+      <w:isLgl w:val="false"/>
+      <w:lvlJc w:val="left"/>
+      <w:lvlText w:val="§"/>
+      <w:numFmt w:val="bullet"/>
+      <w:pPr>
+        <w:pBdr/>
+        <w:spacing/>
+        <w:ind w:hanging="360" w:left="2149"/>
+      </w:pPr>
+      <w:rPr>
+        <w:rFonts w:hint="default" w:ascii="Wingdings" w:hAnsi="Wingdings" w:eastAsia="Wingdings" w:cs="Wingdings"/>
+      </w:rPr>
+      <w:start w:val="1"/>
+      <w:suff w:val="tab"/>
+    </w:lvl>
+    <w:lvl w:ilvl="3">
+      <w:isLgl w:val="false"/>
+      <w:lvlJc w:val="left"/>
+      <w:lvlText w:val="·"/>
+      <w:numFmt w:val="bullet"/>
+      <w:pPr>
+        <w:pBdr/>
+        <w:spacing/>
+        <w:ind w:hanging="360" w:left="2869"/>
+      </w:pPr>
+      <w:rPr>
+        <w:rFonts w:hint="default" w:ascii="Symbol" w:hAnsi="Symbol" w:eastAsia="Symbol" w:cs="Symbol"/>
+      </w:rPr>
+      <w:start w:val="1"/>
+      <w:suff w:val="tab"/>
+    </w:lvl>
+    <w:lvl w:ilvl="4">
+      <w:isLgl w:val="false"/>
+      <w:lvlJc w:val="left"/>
+      <w:lvlText w:val="o"/>
+      <w:numFmt w:val="bullet"/>
+      <w:pPr>
+        <w:pBdr/>
+        <w:spacing/>
+        <w:ind w:hanging="360" w:left="3589"/>
+      </w:pPr>
+      <w:rPr>
+        <w:rFonts w:hint="default" w:ascii="Courier New" w:hAnsi="Courier New" w:eastAsia="Courier New" w:cs="Courier New"/>
+      </w:rPr>
+      <w:start w:val="1"/>
+      <w:suff w:val="tab"/>
+    </w:lvl>
+    <w:lvl w:ilvl="5">
+      <w:isLgl w:val="false"/>
+      <w:lvlJc w:val="left"/>
+      <w:lvlText w:val="§"/>
+      <w:numFmt w:val="bullet"/>
+      <w:pPr>
+        <w:pBdr/>
+        <w:spacing/>
+        <w:ind w:hanging="360" w:left="4309"/>
+      </w:pPr>
+      <w:rPr>
+        <w:rFonts w:hint="default" w:ascii="Wingdings" w:hAnsi="Wingdings" w:eastAsia="Wingdings" w:cs="Wingdings"/>
+      </w:rPr>
+      <w:start w:val="1"/>
+      <w:suff w:val="tab"/>
+    </w:lvl>
+    <w:lvl w:ilvl="6">
+      <w:isLgl w:val="false"/>
+      <w:lvlJc w:val="left"/>
+      <w:lvlText w:val="·"/>
+      <w:numFmt w:val="bullet"/>
+      <w:pPr>
+        <w:pBdr/>
+        <w:spacing/>
+        <w:ind w:hanging="360" w:left="5029"/>
+      </w:pPr>
+      <w:rPr>
+        <w:rFonts w:hint="default" w:ascii="Symbol" w:hAnsi="Symbol" w:eastAsia="Symbol" w:cs="Symbol"/>
+      </w:rPr>
+      <w:start w:val="1"/>
+      <w:suff w:val="tab"/>
+    </w:lvl>
+    <w:lvl w:ilvl="7">
+      <w:isLgl w:val="false"/>
+      <w:lvlJc w:val="left"/>
+      <w:lvlText w:val="o"/>
+      <w:numFmt w:val="bullet"/>
+      <w:pPr>
+        <w:pBdr/>
+        <w:spacing/>
+        <w:ind w:hanging="360" w:left="5749"/>
+      </w:pPr>
+      <w:rPr>
+        <w:rFonts w:hint="default" w:ascii="Courier New" w:hAnsi="Courier New" w:eastAsia="Courier New" w:cs="Courier New"/>
+      </w:rPr>
+      <w:start w:val="1"/>
+      <w:suff w:val="tab"/>
+    </w:lvl>
+    <w:lvl w:ilvl="8">
+      <w:isLgl w:val="false"/>
+      <w:lvlJc w:val="left"/>
+      <w:lvlText w:val="§"/>
+      <w:numFmt w:val="bullet"/>
+      <w:pPr>
+        <w:pBdr/>
+        <w:spacing/>
+        <w:ind w:hanging="360" w:left="6469"/>
+      </w:pPr>
+      <w:rPr>
+        <w:rFonts w:hint="default" w:ascii="Wingdings" w:hAnsi="Wingdings" w:eastAsia="Wingdings" w:cs="Wingdings"/>
+      </w:rPr>
+      <w:start w:val="1"/>
+      <w:suff w:val="tab"/>
+    </w:lvl>
+  </w:abstractNum>
+  <w:abstractNum w:abstractNumId="19">
+    <w:lvl w:ilvl="0">
+      <w:isLgl w:val="false"/>
+      <w:lvlJc w:val="left"/>
+      <w:lvlText w:val="·"/>
+      <w:numFmt w:val="bullet"/>
+      <w:pPr>
+        <w:pBdr/>
+        <w:spacing/>
+        <w:ind w:hanging="360" w:left="709"/>
+      </w:pPr>
+      <w:rPr>
+        <w:rFonts w:hint="default" w:ascii="Symbol" w:hAnsi="Symbol" w:eastAsia="Symbol" w:cs="Symbol"/>
+      </w:rPr>
+      <w:start w:val="1"/>
+      <w:suff w:val="tab"/>
+    </w:lvl>
+    <w:lvl w:ilvl="1">
+      <w:isLgl w:val="false"/>
+      <w:lvlJc w:val="left"/>
+      <w:lvlText w:val="o"/>
+      <w:numFmt w:val="bullet"/>
+      <w:pPr>
+        <w:pBdr/>
+        <w:spacing/>
+        <w:ind w:hanging="360" w:left="1440"/>
+      </w:pPr>
+      <w:rPr>
+        <w:rFonts w:hint="default" w:ascii="Courier New" w:hAnsi="Courier New" w:eastAsia="Courier New" w:cs="Courier New"/>
+      </w:rPr>
+      <w:start w:val="1"/>
+      <w:suff w:val="tab"/>
+    </w:lvl>
+    <w:lvl w:ilvl="2">
+      <w:isLgl w:val="false"/>
+      <w:lvlJc w:val="left"/>
+      <w:lvlText w:val="§"/>
+      <w:numFmt w:val="bullet"/>
+      <w:pPr>
+        <w:pBdr/>
+        <w:spacing/>
+        <w:ind w:hanging="360" w:left="2160"/>
+      </w:pPr>
+      <w:rPr>
+        <w:rFonts w:hint="default" w:ascii="Wingdings" w:hAnsi="Wingdings" w:eastAsia="Wingdings" w:cs="Wingdings"/>
+      </w:rPr>
+      <w:start w:val="1"/>
+      <w:suff w:val="tab"/>
+    </w:lvl>
+    <w:lvl w:ilvl="3">
+      <w:isLgl w:val="false"/>
+      <w:lvlJc w:val="left"/>
+      <w:lvlText w:val="·"/>
+      <w:numFmt w:val="bullet"/>
+      <w:pPr>
+        <w:pBdr/>
+        <w:spacing/>
+        <w:ind w:hanging="360" w:left="2880"/>
+      </w:pPr>
+      <w:rPr>
+        <w:rFonts w:hint="default" w:ascii="Symbol" w:hAnsi="Symbol" w:eastAsia="Symbol" w:cs="Symbol"/>
+      </w:rPr>
+      <w:start w:val="1"/>
+      <w:suff w:val="tab"/>
+    </w:lvl>
+    <w:lvl w:ilvl="4">
+      <w:isLgl w:val="false"/>
+      <w:lvlJc w:val="left"/>
+      <w:lvlText w:val="o"/>
+      <w:numFmt w:val="bullet"/>
+      <w:pPr>
+        <w:pBdr/>
+        <w:spacing/>
+        <w:ind w:hanging="360" w:left="3600"/>
+      </w:pPr>
+      <w:rPr>
+        <w:rFonts w:hint="default" w:ascii="Courier New" w:hAnsi="Courier New" w:eastAsia="Courier New" w:cs="Courier New"/>
+      </w:rPr>
+      <w:start w:val="1"/>
+      <w:suff w:val="tab"/>
+    </w:lvl>
+    <w:lvl w:ilvl="5">
+      <w:isLgl w:val="false"/>
+      <w:lvlJc w:val="left"/>
+      <w:lvlText w:val="§"/>
+      <w:numFmt w:val="bullet"/>
+      <w:pPr>
+        <w:pBdr/>
+        <w:spacing/>
+        <w:ind w:hanging="360" w:left="4320"/>
+      </w:pPr>
+      <w:rPr>
+        <w:rFonts w:hint="default" w:ascii="Wingdings" w:hAnsi="Wingdings" w:eastAsia="Wingdings" w:cs="Wingdings"/>
+      </w:rPr>
+      <w:start w:val="1"/>
+      <w:suff w:val="tab"/>
+    </w:lvl>
+    <w:lvl w:ilvl="6">
+      <w:isLgl w:val="false"/>
+      <w:lvlJc w:val="left"/>
+      <w:lvlText w:val="·"/>
+      <w:numFmt w:val="bullet"/>
+      <w:pPr>
+        <w:pBdr/>
+        <w:spacing/>
+        <w:ind w:hanging="360" w:left="5040"/>
+      </w:pPr>
+      <w:rPr>
+        <w:rFonts w:hint="default" w:ascii="Symbol" w:hAnsi="Symbol" w:eastAsia="Symbol" w:cs="Symbol"/>
+      </w:rPr>
+      <w:start w:val="1"/>
+      <w:suff w:val="tab"/>
+    </w:lvl>
+    <w:lvl w:ilvl="7">
+      <w:isLgl w:val="false"/>
+      <w:lvlJc w:val="left"/>
+      <w:lvlText w:val="o"/>
+      <w:numFmt w:val="bullet"/>
+      <w:pPr>
+        <w:pBdr/>
+        <w:spacing/>
+        <w:ind w:hanging="360" w:left="5760"/>
+      </w:pPr>
+      <w:rPr>
+        <w:rFonts w:hint="default" w:ascii="Courier New" w:hAnsi="Courier New" w:eastAsia="Courier New" w:cs="Courier New"/>
+      </w:rPr>
+      <w:start w:val="1"/>
+      <w:suff w:val="tab"/>
+    </w:lvl>
+    <w:lvl w:ilvl="8">
+      <w:isLgl w:val="false"/>
+      <w:lvlJc w:val="left"/>
+      <w:lvlText w:val="§"/>
+      <w:numFmt w:val="bullet"/>
+      <w:pPr>
+        <w:pBdr/>
+        <w:spacing/>
+        <w:ind w:hanging="360" w:left="6480"/>
+      </w:pPr>
+      <w:rPr>
+        <w:rFonts w:hint="default" w:ascii="Wingdings" w:hAnsi="Wingdings" w:eastAsia="Wingdings" w:cs="Wingdings"/>
+      </w:rPr>
+      <w:start w:val="1"/>
+      <w:suff w:val="tab"/>
+    </w:lvl>
+  </w:abstractNum>
+  <w:abstractNum w:abstractNumId="20">
+    <w:lvl w:ilvl="0">
+      <w:isLgl w:val="false"/>
+      <w:lvlJc w:val="left"/>
+      <w:lvlText w:val="·"/>
+      <w:numFmt w:val="bullet"/>
+      <w:pPr>
+        <w:pBdr/>
+        <w:spacing/>
+        <w:ind w:hanging="360" w:left="709"/>
       </w:pPr>
       <w:rPr>
         <w:rFonts w:hint="default" w:ascii="Symbol" w:hAnsi="Symbol" w:eastAsia="Symbol" w:cs="Symbol"/>
@@ -4662,6 +5443,15 @@
   </w:num>
   <w:num w:numId="18">
     <w:abstractNumId w:val="17"/>
+  </w:num>
+  <w:num w:numId="19">
+    <w:abstractNumId w:val="18"/>
+  </w:num>
+  <w:num w:numId="20">
+    <w:abstractNumId w:val="19"/>
+  </w:num>
+  <w:num w:numId="21">
+    <w:abstractNumId w:val="20"/>
   </w:num>
 </w:numbering>
 </file>
@@ -4824,9 +5614,9 @@
     <w:lsdException w:name="Bibliography" w:uiPriority="37"/>
     <w:lsdException w:name="TOC Heading" w:uiPriority="39" w:qFormat="1"/>
   </w:latentStyles>
-  <w:style w:type="table" w:styleId="731">
+  <w:style w:type="table" w:styleId="733">
     <w:name w:val="Table Grid"/>
-    <w:basedOn w:val="916"/>
+    <w:basedOn w:val="918"/>
     <w:uiPriority w:val="59"/>
     <w:pPr>
       <w:pBdr/>
@@ -5023,9 +5813,9 @@
       </w:tcPr>
     </w:tblStylePr>
   </w:style>
-  <w:style w:type="table" w:styleId="732">
+  <w:style w:type="table" w:styleId="734">
     <w:name w:val="Table Grid Light"/>
-    <w:basedOn w:val="916"/>
+    <w:basedOn w:val="918"/>
     <w:uiPriority w:val="59"/>
     <w:pPr>
       <w:pBdr/>
@@ -5222,9 +6012,9 @@
       </w:tcPr>
     </w:tblStylePr>
   </w:style>
-  <w:style w:type="table" w:styleId="733">
+  <w:style w:type="table" w:styleId="735">
     <w:name w:val="Plain Table 1"/>
-    <w:basedOn w:val="916"/>
+    <w:basedOn w:val="918"/>
     <w:uiPriority w:val="59"/>
     <w:pPr>
       <w:pBdr/>
@@ -5447,9 +6237,9 @@
       </w:tcPr>
     </w:tblStylePr>
   </w:style>
-  <w:style w:type="table" w:styleId="734">
+  <w:style w:type="table" w:styleId="736">
     <w:name w:val="Plain Table 2"/>
-    <w:basedOn w:val="916"/>
+    <w:basedOn w:val="918"/>
     <w:uiPriority w:val="59"/>
     <w:pPr>
       <w:pBdr/>
@@ -5680,9 +6470,9 @@
       </w:tcPr>
     </w:tblStylePr>
   </w:style>
-  <w:style w:type="table" w:styleId="735">
+  <w:style w:type="table" w:styleId="737">
     <w:name w:val="Plain Table 3"/>
-    <w:basedOn w:val="916"/>
+    <w:basedOn w:val="918"/>
     <w:uiPriority w:val="99"/>
     <w:pPr>
       <w:pBdr/>
@@ -5910,9 +6700,9 @@
       </w:tcPr>
     </w:tblStylePr>
   </w:style>
-  <w:style w:type="table" w:styleId="736">
+  <w:style w:type="table" w:styleId="738">
     <w:name w:val="Plain Table 4"/>
-    <w:basedOn w:val="916"/>
+    <w:basedOn w:val="918"/>
     <w:uiPriority w:val="99"/>
     <w:pPr>
       <w:pBdr/>
@@ -6126,9 +6916,9 @@
       </w:tcPr>
     </w:tblStylePr>
   </w:style>
-  <w:style w:type="table" w:styleId="737">
+  <w:style w:type="table" w:styleId="739">
     <w:name w:val="Plain Table 5"/>
-    <w:basedOn w:val="916"/>
+    <w:basedOn w:val="918"/>
     <w:uiPriority w:val="99"/>
     <w:pPr>
       <w:pBdr/>
@@ -6359,9 +7149,9 @@
       </w:tcPr>
     </w:tblStylePr>
   </w:style>
-  <w:style w:type="table" w:styleId="738">
+  <w:style w:type="table" w:styleId="740">
     <w:name w:val="Grid Table 1 Light"/>
-    <w:basedOn w:val="916"/>
+    <w:basedOn w:val="918"/>
     <w:uiPriority w:val="99"/>
     <w:pPr>
       <w:pBdr/>
@@ -6582,9 +7372,9 @@
       </w:tcPr>
     </w:tblStylePr>
   </w:style>
-  <w:style w:type="table" w:styleId="739">
+  <w:style w:type="table" w:styleId="741">
     <w:name w:val="Grid Table 1 Light - Accent 1"/>
-    <w:basedOn w:val="916"/>
+    <w:basedOn w:val="918"/>
     <w:uiPriority w:val="99"/>
     <w:pPr>
       <w:pBdr/>
@@ -6805,9 +7595,9 @@
       </w:tcPr>
     </w:tblStylePr>
   </w:style>
-  <w:style w:type="table" w:styleId="740">
+  <w:style w:type="table" w:styleId="742">
     <w:name w:val="Grid Table 1 Light - Accent 2"/>
-    <w:basedOn w:val="916"/>
+    <w:basedOn w:val="918"/>
     <w:uiPriority w:val="99"/>
     <w:pPr>
       <w:pBdr/>
@@ -7028,9 +7818,9 @@
       </w:tcPr>
     </w:tblStylePr>
   </w:style>
-  <w:style w:type="table" w:styleId="741">
+  <w:style w:type="table" w:styleId="743">
     <w:name w:val="Grid Table 1 Light - Accent 3"/>
-    <w:basedOn w:val="916"/>
+    <w:basedOn w:val="918"/>
     <w:uiPriority w:val="99"/>
     <w:pPr>
       <w:pBdr/>
@@ -7251,9 +8041,9 @@
       </w:tcPr>
     </w:tblStylePr>
   </w:style>
-  <w:style w:type="table" w:styleId="742">
+  <w:style w:type="table" w:styleId="744">
     <w:name w:val="Grid Table 1 Light - Accent 4"/>
-    <w:basedOn w:val="916"/>
+    <w:basedOn w:val="918"/>
     <w:uiPriority w:val="99"/>
     <w:pPr>
       <w:pBdr/>
@@ -7474,9 +8264,9 @@
       </w:tcPr>
     </w:tblStylePr>
   </w:style>
-  <w:style w:type="table" w:styleId="743">
+  <w:style w:type="table" w:styleId="745">
     <w:name w:val="Grid Table 1 Light - Accent 5"/>
-    <w:basedOn w:val="916"/>
+    <w:basedOn w:val="918"/>
     <w:uiPriority w:val="99"/>
     <w:pPr>
       <w:pBdr/>
@@ -7697,9 +8487,9 @@
       </w:tcPr>
     </w:tblStylePr>
   </w:style>
-  <w:style w:type="table" w:styleId="744">
+  <w:style w:type="table" w:styleId="746">
     <w:name w:val="Grid Table 1 Light - Accent 6"/>
-    <w:basedOn w:val="916"/>
+    <w:basedOn w:val="918"/>
     <w:uiPriority w:val="99"/>
     <w:pPr>
       <w:pBdr/>
@@ -7920,9 +8710,9 @@
       </w:tcPr>
     </w:tblStylePr>
   </w:style>
-  <w:style w:type="table" w:styleId="745">
+  <w:style w:type="table" w:styleId="747">
     <w:name w:val="Grid Table 2"/>
-    <w:basedOn w:val="916"/>
+    <w:basedOn w:val="918"/>
     <w:uiPriority w:val="99"/>
     <w:pPr>
       <w:pBdr/>
@@ -8152,9 +8942,9 @@
       </w:tcPr>
     </w:tblStylePr>
   </w:style>
-  <w:style w:type="table" w:styleId="746">
+  <w:style w:type="table" w:styleId="748">
     <w:name w:val="Grid Table 2 - Accent 1"/>
-    <w:basedOn w:val="916"/>
+    <w:basedOn w:val="918"/>
     <w:uiPriority w:val="99"/>
     <w:pPr>
       <w:pBdr/>
@@ -8384,9 +9174,9 @@
       </w:tcPr>
     </w:tblStylePr>
   </w:style>
-  <w:style w:type="table" w:styleId="747">
+  <w:style w:type="table" w:styleId="749">
     <w:name w:val="Grid Table 2 - Accent 2"/>
-    <w:basedOn w:val="916"/>
+    <w:basedOn w:val="918"/>
     <w:uiPriority w:val="99"/>
     <w:pPr>
       <w:pBdr/>
@@ -8616,9 +9406,9 @@
       </w:tcPr>
     </w:tblStylePr>
   </w:style>
-  <w:style w:type="table" w:styleId="748">
+  <w:style w:type="table" w:styleId="750">
     <w:name w:val="Grid Table 2 - Accent 3"/>
-    <w:basedOn w:val="916"/>
+    <w:basedOn w:val="918"/>
     <w:uiPriority w:val="99"/>
     <w:pPr>
       <w:pBdr/>
@@ -8848,9 +9638,9 @@
       </w:tcPr>
     </w:tblStylePr>
   </w:style>
-  <w:style w:type="table" w:styleId="749">
+  <w:style w:type="table" w:styleId="751">
     <w:name w:val="Grid Table 2 - Accent 4"/>
-    <w:basedOn w:val="916"/>
+    <w:basedOn w:val="918"/>
     <w:uiPriority w:val="99"/>
     <w:pPr>
       <w:pBdr/>
@@ -9080,9 +9870,9 @@
       </w:tcPr>
     </w:tblStylePr>
   </w:style>
-  <w:style w:type="table" w:styleId="750">
+  <w:style w:type="table" w:styleId="752">
     <w:name w:val="Grid Table 2 - Accent 5"/>
-    <w:basedOn w:val="916"/>
+    <w:basedOn w:val="918"/>
     <w:uiPriority w:val="99"/>
     <w:pPr>
       <w:pBdr/>
@@ -9312,9 +10102,9 @@
       </w:tcPr>
     </w:tblStylePr>
   </w:style>
-  <w:style w:type="table" w:styleId="751">
+  <w:style w:type="table" w:styleId="753">
     <w:name w:val="Grid Table 2 - Accent 6"/>
-    <w:basedOn w:val="916"/>
+    <w:basedOn w:val="918"/>
     <w:uiPriority w:val="99"/>
     <w:pPr>
       <w:pBdr/>
@@ -9544,9 +10334,9 @@
       </w:tcPr>
     </w:tblStylePr>
   </w:style>
-  <w:style w:type="table" w:styleId="752">
+  <w:style w:type="table" w:styleId="754">
     <w:name w:val="Grid Table 3"/>
-    <w:basedOn w:val="916"/>
+    <w:basedOn w:val="918"/>
     <w:uiPriority w:val="99"/>
     <w:pPr>
       <w:pBdr/>
@@ -9789,9 +10579,9 @@
       </w:tcPr>
     </w:tblStylePr>
   </w:style>
-  <w:style w:type="table" w:styleId="753">
+  <w:style w:type="table" w:styleId="755">
     <w:name w:val="Grid Table 3 - Accent 1"/>
-    <w:basedOn w:val="916"/>
+    <w:basedOn w:val="918"/>
     <w:uiPriority w:val="99"/>
     <w:pPr>
       <w:pBdr/>
@@ -10034,9 +10824,9 @@
       </w:tcPr>
     </w:tblStylePr>
   </w:style>
-  <w:style w:type="table" w:styleId="754">
+  <w:style w:type="table" w:styleId="756">
     <w:name w:val="Grid Table 3 - Accent 2"/>
-    <w:basedOn w:val="916"/>
+    <w:basedOn w:val="918"/>
     <w:uiPriority w:val="99"/>
     <w:pPr>
       <w:pBdr/>
@@ -10279,9 +11069,9 @@
       </w:tcPr>
     </w:tblStylePr>
   </w:style>
-  <w:style w:type="table" w:styleId="755">
+  <w:style w:type="table" w:styleId="757">
     <w:name w:val="Grid Table 3 - Accent 3"/>
-    <w:basedOn w:val="916"/>
+    <w:basedOn w:val="918"/>
     <w:uiPriority w:val="99"/>
     <w:pPr>
       <w:pBdr/>
@@ -10524,9 +11314,9 @@
       </w:tcPr>
     </w:tblStylePr>
   </w:style>
-  <w:style w:type="table" w:styleId="756">
+  <w:style w:type="table" w:styleId="758">
     <w:name w:val="Grid Table 3 - Accent 4"/>
-    <w:basedOn w:val="916"/>
+    <w:basedOn w:val="918"/>
     <w:uiPriority w:val="99"/>
     <w:pPr>
       <w:pBdr/>
@@ -10769,9 +11559,9 @@
       </w:tcPr>
     </w:tblStylePr>
   </w:style>
-  <w:style w:type="table" w:styleId="757">
+  <w:style w:type="table" w:styleId="759">
     <w:name w:val="Grid Table 3 - Accent 5"/>
-    <w:basedOn w:val="916"/>
+    <w:basedOn w:val="918"/>
     <w:uiPriority w:val="99"/>
     <w:pPr>
       <w:pBdr/>
@@ -11014,9 +11804,9 @@
       </w:tcPr>
     </w:tblStylePr>
   </w:style>
-  <w:style w:type="table" w:styleId="758">
+  <w:style w:type="table" w:styleId="760">
     <w:name w:val="Grid Table 3 - Accent 6"/>
-    <w:basedOn w:val="916"/>
+    <w:basedOn w:val="918"/>
     <w:uiPriority w:val="99"/>
     <w:pPr>
       <w:pBdr/>
@@ -11259,9 +12049,9 @@
       </w:tcPr>
     </w:tblStylePr>
   </w:style>
-  <w:style w:type="table" w:styleId="759">
+  <w:style w:type="table" w:styleId="761">
     <w:name w:val="Grid Table 4"/>
-    <w:basedOn w:val="916"/>
+    <w:basedOn w:val="918"/>
     <w:uiPriority w:val="59"/>
     <w:pPr>
       <w:pBdr/>
@@ -11492,9 +12282,9 @@
       </w:tcPr>
     </w:tblStylePr>
   </w:style>
-  <w:style w:type="table" w:styleId="760">
+  <w:style w:type="table" w:styleId="762">
     <w:name w:val="Grid Table 4 - Accent 1"/>
-    <w:basedOn w:val="916"/>
+    <w:basedOn w:val="918"/>
     <w:uiPriority w:val="59"/>
     <w:pPr>
       <w:pBdr/>
@@ -11725,9 +12515,9 @@
       </w:tcPr>
     </w:tblStylePr>
   </w:style>
-  <w:style w:type="table" w:styleId="761">
+  <w:style w:type="table" w:styleId="763">
     <w:name w:val="Grid Table 4 - Accent 2"/>
-    <w:basedOn w:val="916"/>
+    <w:basedOn w:val="918"/>
     <w:uiPriority w:val="59"/>
     <w:pPr>
       <w:pBdr/>
@@ -11958,9 +12748,9 @@
       </w:tcPr>
     </w:tblStylePr>
   </w:style>
-  <w:style w:type="table" w:styleId="762">
+  <w:style w:type="table" w:styleId="764">
     <w:name w:val="Grid Table 4 - Accent 3"/>
-    <w:basedOn w:val="916"/>
+    <w:basedOn w:val="918"/>
     <w:uiPriority w:val="59"/>
     <w:pPr>
       <w:pBdr/>
@@ -12191,9 +12981,9 @@
       </w:tcPr>
     </w:tblStylePr>
   </w:style>
-  <w:style w:type="table" w:styleId="763">
+  <w:style w:type="table" w:styleId="765">
     <w:name w:val="Grid Table 4 - Accent 4"/>
-    <w:basedOn w:val="916"/>
+    <w:basedOn w:val="918"/>
     <w:uiPriority w:val="59"/>
     <w:pPr>
       <w:pBdr/>
@@ -12424,9 +13214,9 @@
       </w:tcPr>
     </w:tblStylePr>
   </w:style>
-  <w:style w:type="table" w:styleId="764">
+  <w:style w:type="table" w:styleId="766">
     <w:name w:val="Grid Table 4 - Accent 5"/>
-    <w:basedOn w:val="916"/>
+    <w:basedOn w:val="918"/>
     <w:uiPriority w:val="59"/>
     <w:pPr>
       <w:pBdr/>
@@ -12657,9 +13447,9 @@
       </w:tcPr>
     </w:tblStylePr>
   </w:style>
-  <w:style w:type="table" w:styleId="765">
+  <w:style w:type="table" w:styleId="767">
     <w:name w:val="Grid Table 4 - Accent 6"/>
-    <w:basedOn w:val="916"/>
+    <w:basedOn w:val="918"/>
     <w:uiPriority w:val="59"/>
     <w:pPr>
       <w:pBdr/>
@@ -12890,9 +13680,9 @@
       </w:tcPr>
     </w:tblStylePr>
   </w:style>
-  <w:style w:type="table" w:styleId="766">
+  <w:style w:type="table" w:styleId="768">
     <w:name w:val="Grid Table 5 Dark"/>
-    <w:basedOn w:val="916"/>
+    <w:basedOn w:val="918"/>
     <w:uiPriority w:val="99"/>
     <w:pPr>
       <w:pBdr/>
@@ -13118,9 +13908,9 @@
       </w:tcPr>
     </w:tblStylePr>
   </w:style>
-  <w:style w:type="table" w:styleId="767">
+  <w:style w:type="table" w:styleId="769">
     <w:name w:val="Grid Table 5 Dark- Accent 1"/>
-    <w:basedOn w:val="916"/>
+    <w:basedOn w:val="918"/>
     <w:uiPriority w:val="99"/>
     <w:pPr>
       <w:pBdr/>
@@ -13346,9 +14136,9 @@
       </w:tcPr>
     </w:tblStylePr>
   </w:style>
-  <w:style w:type="table" w:styleId="768">
+  <w:style w:type="table" w:styleId="770">
     <w:name w:val="Grid Table 5 Dark - Accent 2"/>
-    <w:basedOn w:val="916"/>
+    <w:basedOn w:val="918"/>
     <w:uiPriority w:val="99"/>
     <w:pPr>
       <w:pBdr/>
@@ -13574,9 +14364,9 @@
       </w:tcPr>
     </w:tblStylePr>
   </w:style>
-  <w:style w:type="table" w:styleId="769">
+  <w:style w:type="table" w:styleId="771">
     <w:name w:val="Grid Table 5 Dark - Accent 3"/>
-    <w:basedOn w:val="916"/>
+    <w:basedOn w:val="918"/>
     <w:uiPriority w:val="99"/>
     <w:pPr>
       <w:pBdr/>
@@ -13802,9 +14592,9 @@
       </w:tcPr>
     </w:tblStylePr>
   </w:style>
-  <w:style w:type="table" w:styleId="770">
+  <w:style w:type="table" w:styleId="772">
     <w:name w:val="Grid Table 5 Dark- Accent 4"/>
-    <w:basedOn w:val="916"/>
+    <w:basedOn w:val="918"/>
     <w:uiPriority w:val="99"/>
     <w:pPr>
       <w:pBdr/>
@@ -14030,9 +14820,9 @@
       </w:tcPr>
     </w:tblStylePr>
   </w:style>
-  <w:style w:type="table" w:styleId="771">
+  <w:style w:type="table" w:styleId="773">
     <w:name w:val="Grid Table 5 Dark - Accent 5"/>
-    <w:basedOn w:val="916"/>
+    <w:basedOn w:val="918"/>
     <w:uiPriority w:val="99"/>
     <w:pPr>
       <w:pBdr/>
@@ -14258,9 +15048,9 @@
       </w:tcPr>
     </w:tblStylePr>
   </w:style>
-  <w:style w:type="table" w:styleId="772">
+  <w:style w:type="table" w:styleId="774">
     <w:name w:val="Grid Table 5 Dark - Accent 6"/>
-    <w:basedOn w:val="916"/>
+    <w:basedOn w:val="918"/>
     <w:uiPriority w:val="99"/>
     <w:pPr>
       <w:pBdr/>
@@ -14486,9 +15276,9 @@
       </w:tcPr>
     </w:tblStylePr>
   </w:style>
-  <w:style w:type="table" w:styleId="773">
+  <w:style w:type="table" w:styleId="775">
     <w:name w:val="Grid Table 6 Colorful"/>
-    <w:basedOn w:val="916"/>
+    <w:basedOn w:val="918"/>
     <w:uiPriority w:val="99"/>
     <w:pPr>
       <w:pBdr/>
@@ -14716,9 +15506,9 @@
       </w:tcPr>
     </w:tblStylePr>
   </w:style>
-  <w:style w:type="table" w:styleId="774">
+  <w:style w:type="table" w:styleId="776">
     <w:name w:val="Grid Table 6 Colorful - Accent 1"/>
-    <w:basedOn w:val="916"/>
+    <w:basedOn w:val="918"/>
     <w:uiPriority w:val="99"/>
     <w:pPr>
       <w:pBdr/>
@@ -14946,9 +15736,9 @@
       </w:tcPr>
     </w:tblStylePr>
   </w:style>
-  <w:style w:type="table" w:styleId="775">
+  <w:style w:type="table" w:styleId="777">
     <w:name w:val="Grid Table 6 Colorful - Accent 2"/>
-    <w:basedOn w:val="916"/>
+    <w:basedOn w:val="918"/>
     <w:uiPriority w:val="99"/>
     <w:pPr>
       <w:pBdr/>
@@ -15176,9 +15966,9 @@
       </w:tcPr>
     </w:tblStylePr>
   </w:style>
-  <w:style w:type="table" w:styleId="776">
+  <w:style w:type="table" w:styleId="778">
     <w:name w:val="Grid Table 6 Colorful - Accent 3"/>
-    <w:basedOn w:val="916"/>
+    <w:basedOn w:val="918"/>
     <w:uiPriority w:val="99"/>
     <w:pPr>
       <w:pBdr/>
@@ -15406,9 +16196,9 @@
       </w:tcPr>
     </w:tblStylePr>
   </w:style>
-  <w:style w:type="table" w:styleId="777">
+  <w:style w:type="table" w:styleId="779">
     <w:name w:val="Grid Table 6 Colorful - Accent 4"/>
-    <w:basedOn w:val="916"/>
+    <w:basedOn w:val="918"/>
     <w:uiPriority w:val="99"/>
     <w:pPr>
       <w:pBdr/>
@@ -15636,9 +16426,9 @@
       </w:tcPr>
     </w:tblStylePr>
   </w:style>
-  <w:style w:type="table" w:styleId="778">
+  <w:style w:type="table" w:styleId="780">
     <w:name w:val="Grid Table 6 Colorful - Accent 5"/>
-    <w:basedOn w:val="916"/>
+    <w:basedOn w:val="918"/>
     <w:uiPriority w:val="99"/>
     <w:pPr>
       <w:pBdr/>
@@ -15866,9 +16656,9 @@
       </w:tcPr>
     </w:tblStylePr>
   </w:style>
-  <w:style w:type="table" w:styleId="779">
+  <w:style w:type="table" w:styleId="781">
     <w:name w:val="Grid Table 6 Colorful - Accent 6"/>
-    <w:basedOn w:val="916"/>
+    <w:basedOn w:val="918"/>
     <w:uiPriority w:val="99"/>
     <w:pPr>
       <w:pBdr/>
@@ -16096,9 +16886,9 @@
       </w:tcPr>
     </w:tblStylePr>
   </w:style>
-  <w:style w:type="table" w:styleId="780">
+  <w:style w:type="table" w:styleId="782">
     <w:name w:val="Grid Table 7 Colorful"/>
-    <w:basedOn w:val="916"/>
+    <w:basedOn w:val="918"/>
     <w:uiPriority w:val="99"/>
     <w:pPr>
       <w:pBdr/>
@@ -16350,9 +17140,9 @@
       </w:tcPr>
     </w:tblStylePr>
   </w:style>
-  <w:style w:type="table" w:styleId="781">
+  <w:style w:type="table" w:styleId="783">
     <w:name w:val="Grid Table 7 Colorful - Accent 1"/>
-    <w:basedOn w:val="916"/>
+    <w:basedOn w:val="918"/>
     <w:uiPriority w:val="99"/>
     <w:pPr>
       <w:pBdr/>
@@ -16604,9 +17394,9 @@
       </w:tcPr>
     </w:tblStylePr>
   </w:style>
-  <w:style w:type="table" w:styleId="782">
+  <w:style w:type="table" w:styleId="784">
     <w:name w:val="Grid Table 7 Colorful - Accent 2"/>
-    <w:basedOn w:val="916"/>
+    <w:basedOn w:val="918"/>
     <w:uiPriority w:val="99"/>
     <w:pPr>
       <w:pBdr/>
@@ -16858,9 +17648,9 @@
       </w:tcPr>
     </w:tblStylePr>
   </w:style>
-  <w:style w:type="table" w:styleId="783">
+  <w:style w:type="table" w:styleId="785">
     <w:name w:val="Grid Table 7 Colorful - Accent 3"/>
-    <w:basedOn w:val="916"/>
+    <w:basedOn w:val="918"/>
     <w:uiPriority w:val="99"/>
     <w:pPr>
       <w:pBdr/>
@@ -17112,9 +17902,9 @@
       </w:tcPr>
     </w:tblStylePr>
   </w:style>
-  <w:style w:type="table" w:styleId="784">
+  <w:style w:type="table" w:styleId="786">
     <w:name w:val="Grid Table 7 Colorful - Accent 4"/>
-    <w:basedOn w:val="916"/>
+    <w:basedOn w:val="918"/>
     <w:uiPriority w:val="99"/>
     <w:pPr>
       <w:pBdr/>
@@ -17366,9 +18156,9 @@
       </w:tcPr>
     </w:tblStylePr>
   </w:style>
-  <w:style w:type="table" w:styleId="785">
+  <w:style w:type="table" w:styleId="787">
     <w:name w:val="Grid Table 7 Colorful - Accent 5"/>
-    <w:basedOn w:val="916"/>
+    <w:basedOn w:val="918"/>
     <w:uiPriority w:val="99"/>
     <w:pPr>
       <w:pBdr/>
@@ -17620,9 +18410,9 @@
       </w:tcPr>
     </w:tblStylePr>
   </w:style>
-  <w:style w:type="table" w:styleId="786">
+  <w:style w:type="table" w:styleId="788">
     <w:name w:val="Grid Table 7 Colorful - Accent 6"/>
-    <w:basedOn w:val="916"/>
+    <w:basedOn w:val="918"/>
     <w:uiPriority w:val="99"/>
     <w:pPr>
       <w:pBdr/>
@@ -17874,9 +18664,9 @@
       </w:tcPr>
     </w:tblStylePr>
   </w:style>
-  <w:style w:type="table" w:styleId="787">
+  <w:style w:type="table" w:styleId="789">
     <w:name w:val="List Table 1 Light"/>
-    <w:basedOn w:val="916"/>
+    <w:basedOn w:val="918"/>
     <w:uiPriority w:val="99"/>
     <w:pPr>
       <w:pBdr/>
@@ -18090,9 +18880,9 @@
       </w:tcPr>
     </w:tblStylePr>
   </w:style>
-  <w:style w:type="table" w:styleId="788">
+  <w:style w:type="table" w:styleId="790">
     <w:name w:val="List Table 1 Light - Accent 1"/>
-    <w:basedOn w:val="916"/>
+    <w:basedOn w:val="918"/>
     <w:uiPriority w:val="99"/>
     <w:pPr>
       <w:pBdr/>
@@ -18306,9 +19096,9 @@
       </w:tcPr>
     </w:tblStylePr>
   </w:style>
-  <w:style w:type="table" w:styleId="789">
+  <w:style w:type="table" w:styleId="791">
     <w:name w:val="List Table 1 Light - Accent 2"/>
-    <w:basedOn w:val="916"/>
+    <w:basedOn w:val="918"/>
     <w:uiPriority w:val="99"/>
     <w:pPr>
       <w:pBdr/>
@@ -18522,9 +19312,9 @@
       </w:tcPr>
     </w:tblStylePr>
   </w:style>
-  <w:style w:type="table" w:styleId="790">
+  <w:style w:type="table" w:styleId="792">
     <w:name w:val="List Table 1 Light - Accent 3"/>
-    <w:basedOn w:val="916"/>
+    <w:basedOn w:val="918"/>
     <w:uiPriority w:val="99"/>
     <w:pPr>
       <w:pBdr/>
@@ -18738,9 +19528,9 @@
       </w:tcPr>
     </w:tblStylePr>
   </w:style>
-  <w:style w:type="table" w:styleId="791">
+  <w:style w:type="table" w:styleId="793">
     <w:name w:val="List Table 1 Light - Accent 4"/>
-    <w:basedOn w:val="916"/>
+    <w:basedOn w:val="918"/>
     <w:uiPriority w:val="99"/>
     <w:pPr>
       <w:pBdr/>
@@ -18954,9 +19744,9 @@
       </w:tcPr>
     </w:tblStylePr>
   </w:style>
-  <w:style w:type="table" w:styleId="792">
+  <w:style w:type="table" w:styleId="794">
     <w:name w:val="List Table 1 Light - Accent 5"/>
-    <w:basedOn w:val="916"/>
+    <w:basedOn w:val="918"/>
     <w:uiPriority w:val="99"/>
     <w:pPr>
       <w:pBdr/>
@@ -19170,9 +19960,9 @@
       </w:tcPr>
     </w:tblStylePr>
   </w:style>
-  <w:style w:type="table" w:styleId="793">
+  <w:style w:type="table" w:styleId="795">
     <w:name w:val="List Table 1 Light - Accent 6"/>
-    <w:basedOn w:val="916"/>
+    <w:basedOn w:val="918"/>
     <w:uiPriority w:val="99"/>
     <w:pPr>
       <w:pBdr/>
@@ -19386,9 +20176,9 @@
       </w:tcPr>
     </w:tblStylePr>
   </w:style>
-  <w:style w:type="table" w:styleId="794">
+  <w:style w:type="table" w:styleId="796">
     <w:name w:val="List Table 2"/>
-    <w:basedOn w:val="916"/>
+    <w:basedOn w:val="918"/>
     <w:uiPriority w:val="99"/>
     <w:pPr>
       <w:pBdr/>
@@ -19624,9 +20414,9 @@
       </w:tcPr>
     </w:tblStylePr>
   </w:style>
-  <w:style w:type="table" w:styleId="795">
+  <w:style w:type="table" w:styleId="797">
     <w:name w:val="List Table 2 - Accent 1"/>
-    <w:basedOn w:val="916"/>
+    <w:basedOn w:val="918"/>
     <w:uiPriority w:val="99"/>
     <w:pPr>
       <w:pBdr/>
@@ -19862,9 +20652,9 @@
       </w:tcPr>
     </w:tblStylePr>
   </w:style>
-  <w:style w:type="table" w:styleId="796">
+  <w:style w:type="table" w:styleId="798">
     <w:name w:val="List Table 2 - Accent 2"/>
-    <w:basedOn w:val="916"/>
+    <w:basedOn w:val="918"/>
     <w:uiPriority w:val="99"/>
     <w:pPr>
       <w:pBdr/>
@@ -20100,9 +20890,9 @@
       </w:tcPr>
     </w:tblStylePr>
   </w:style>
-  <w:style w:type="table" w:styleId="797">
+  <w:style w:type="table" w:styleId="799">
     <w:name w:val="List Table 2 - Accent 3"/>
-    <w:basedOn w:val="916"/>
+    <w:basedOn w:val="918"/>
     <w:uiPriority w:val="99"/>
     <w:pPr>
       <w:pBdr/>
@@ -20338,9 +21128,9 @@
       </w:tcPr>
     </w:tblStylePr>
   </w:style>
-  <w:style w:type="table" w:styleId="798">
+  <w:style w:type="table" w:styleId="800">
     <w:name w:val="List Table 2 - Accent 4"/>
-    <w:basedOn w:val="916"/>
+    <w:basedOn w:val="918"/>
     <w:uiPriority w:val="99"/>
     <w:pPr>
       <w:pBdr/>
@@ -20576,9 +21366,9 @@
       </w:tcPr>
     </w:tblStylePr>
   </w:style>
-  <w:style w:type="table" w:styleId="799">
+  <w:style w:type="table" w:styleId="801">
     <w:name w:val="List Table 2 - Accent 5"/>
-    <w:basedOn w:val="916"/>
+    <w:basedOn w:val="918"/>
     <w:uiPriority w:val="99"/>
     <w:pPr>
       <w:pBdr/>
@@ -20814,9 +21604,9 @@
       </w:tcPr>
     </w:tblStylePr>
   </w:style>
-  <w:style w:type="table" w:styleId="800">
+  <w:style w:type="table" w:styleId="802">
     <w:name w:val="List Table 2 - Accent 6"/>
-    <w:basedOn w:val="916"/>
+    <w:basedOn w:val="918"/>
     <w:uiPriority w:val="99"/>
     <w:pPr>
       <w:pBdr/>
@@ -21052,9 +21842,9 @@
       </w:tcPr>
     </w:tblStylePr>
   </w:style>
-  <w:style w:type="table" w:styleId="801">
+  <w:style w:type="table" w:styleId="803">
     <w:name w:val="List Table 3"/>
-    <w:basedOn w:val="916"/>
+    <w:basedOn w:val="918"/>
     <w:uiPriority w:val="99"/>
     <w:pPr>
       <w:pBdr/>
@@ -21280,9 +22070,9 @@
       </w:tcPr>
     </w:tblStylePr>
   </w:style>
-  <w:style w:type="table" w:styleId="802">
+  <w:style w:type="table" w:styleId="804">
     <w:name w:val="List Table 3 - Accent 1"/>
-    <w:basedOn w:val="916"/>
+    <w:basedOn w:val="918"/>
     <w:uiPriority w:val="99"/>
     <w:pPr>
       <w:pBdr/>
@@ -21508,9 +22298,9 @@
       </w:tcPr>
     </w:tblStylePr>
   </w:style>
-  <w:style w:type="table" w:styleId="803">
+  <w:style w:type="table" w:styleId="805">
     <w:name w:val="List Table 3 - Accent 2"/>
-    <w:basedOn w:val="916"/>
+    <w:basedOn w:val="918"/>
     <w:uiPriority w:val="99"/>
     <w:pPr>
       <w:pBdr/>
@@ -21736,9 +22526,9 @@
       </w:tcPr>
     </w:tblStylePr>
   </w:style>
-  <w:style w:type="table" w:styleId="804">
+  <w:style w:type="table" w:styleId="806">
     <w:name w:val="List Table 3 - Accent 3"/>
-    <w:basedOn w:val="916"/>
+    <w:basedOn w:val="918"/>
     <w:uiPriority w:val="99"/>
     <w:pPr>
       <w:pBdr/>
@@ -21964,9 +22754,9 @@
       </w:tcPr>
     </w:tblStylePr>
   </w:style>
-  <w:style w:type="table" w:styleId="805">
+  <w:style w:type="table" w:styleId="807">
     <w:name w:val="List Table 3 - Accent 4"/>
-    <w:basedOn w:val="916"/>
+    <w:basedOn w:val="918"/>
     <w:uiPriority w:val="99"/>
     <w:pPr>
       <w:pBdr/>
@@ -22192,9 +22982,9 @@
       </w:tcPr>
     </w:tblStylePr>
   </w:style>
-  <w:style w:type="table" w:styleId="806">
+  <w:style w:type="table" w:styleId="808">
     <w:name w:val="List Table 3 - Accent 5"/>
-    <w:basedOn w:val="916"/>
+    <w:basedOn w:val="918"/>
     <w:uiPriority w:val="99"/>
     <w:pPr>
       <w:pBdr/>
@@ -22420,9 +23210,9 @@
       </w:tcPr>
     </w:tblStylePr>
   </w:style>
-  <w:style w:type="table" w:styleId="807">
+  <w:style w:type="table" w:styleId="809">
     <w:name w:val="List Table 3 - Accent 6"/>
-    <w:basedOn w:val="916"/>
+    <w:basedOn w:val="918"/>
     <w:uiPriority w:val="99"/>
     <w:pPr>
       <w:pBdr/>
@@ -22648,9 +23438,9 @@
       </w:tcPr>
     </w:tblStylePr>
   </w:style>
-  <w:style w:type="table" w:styleId="808">
+  <w:style w:type="table" w:styleId="810">
     <w:name w:val="List Table 4"/>
-    <w:basedOn w:val="916"/>
+    <w:basedOn w:val="918"/>
     <w:uiPriority w:val="99"/>
     <w:pPr>
       <w:pBdr/>
@@ -22873,9 +23663,9 @@
       </w:tcPr>
     </w:tblStylePr>
   </w:style>
-  <w:style w:type="table" w:styleId="809">
+  <w:style w:type="table" w:styleId="811">
     <w:name w:val="List Table 4 - Accent 1"/>
-    <w:basedOn w:val="916"/>
+    <w:basedOn w:val="918"/>
     <w:uiPriority w:val="99"/>
     <w:pPr>
       <w:pBdr/>
@@ -23098,9 +23888,9 @@
       </w:tcPr>
     </w:tblStylePr>
   </w:style>
-  <w:style w:type="table" w:styleId="810">
+  <w:style w:type="table" w:styleId="812">
     <w:name w:val="List Table 4 - Accent 2"/>
-    <w:basedOn w:val="916"/>
+    <w:basedOn w:val="918"/>
     <w:uiPriority w:val="99"/>
     <w:pPr>
       <w:pBdr/>
@@ -23323,9 +24113,9 @@
       </w:tcPr>
     </w:tblStylePr>
   </w:style>
-  <w:style w:type="table" w:styleId="811">
+  <w:style w:type="table" w:styleId="813">
     <w:name w:val="List Table 4 - Accent 3"/>
-    <w:basedOn w:val="916"/>
+    <w:basedOn w:val="918"/>
     <w:uiPriority w:val="99"/>
     <w:pPr>
       <w:pBdr/>
@@ -23548,9 +24338,9 @@
       </w:tcPr>
     </w:tblStylePr>
   </w:style>
-  <w:style w:type="table" w:styleId="812">
+  <w:style w:type="table" w:styleId="814">
     <w:name w:val="List Table 4 - Accent 4"/>
-    <w:basedOn w:val="916"/>
+    <w:basedOn w:val="918"/>
     <w:uiPriority w:val="99"/>
     <w:pPr>
       <w:pBdr/>
@@ -23773,9 +24563,9 @@
       </w:tcPr>
     </w:tblStylePr>
   </w:style>
-  <w:style w:type="table" w:styleId="813">
+  <w:style w:type="table" w:styleId="815">
     <w:name w:val="List Table 4 - Accent 5"/>
-    <w:basedOn w:val="916"/>
+    <w:basedOn w:val="918"/>
     <w:uiPriority w:val="99"/>
     <w:pPr>
       <w:pBdr/>
@@ -23998,9 +24788,9 @@
       </w:tcPr>
     </w:tblStylePr>
   </w:style>
-  <w:style w:type="table" w:styleId="814">
+  <w:style w:type="table" w:styleId="816">
     <w:name w:val="List Table 4 - Accent 6"/>
-    <w:basedOn w:val="916"/>
+    <w:basedOn w:val="918"/>
     <w:uiPriority w:val="99"/>
     <w:pPr>
       <w:pBdr/>
@@ -24223,9 +25013,9 @@
       </w:tcPr>
     </w:tblStylePr>
   </w:style>
-  <w:style w:type="table" w:styleId="815">
+  <w:style w:type="table" w:styleId="817">
     <w:name w:val="List Table 5 Dark"/>
-    <w:basedOn w:val="916"/>
+    <w:basedOn w:val="918"/>
     <w:uiPriority w:val="99"/>
     <w:pPr>
       <w:pBdr/>
@@ -24465,9 +25255,9 @@
       </w:tcPr>
     </w:tblStylePr>
   </w:style>
-  <w:style w:type="table" w:styleId="816">
+  <w:style w:type="table" w:styleId="818">
     <w:name w:val="List Table 5 Dark - Accent 1"/>
-    <w:basedOn w:val="916"/>
+    <w:basedOn w:val="918"/>
     <w:uiPriority w:val="99"/>
     <w:pPr>
       <w:pBdr/>
@@ -24707,9 +25497,9 @@
       </w:tcPr>
     </w:tblStylePr>
   </w:style>
-  <w:style w:type="table" w:styleId="817">
+  <w:style w:type="table" w:styleId="819">
     <w:name w:val="List Table 5 Dark - Accent 2"/>
-    <w:basedOn w:val="916"/>
+    <w:basedOn w:val="918"/>
     <w:uiPriority w:val="99"/>
     <w:pPr>
       <w:pBdr/>
@@ -24949,9 +25739,9 @@
       </w:tcPr>
     </w:tblStylePr>
   </w:style>
-  <w:style w:type="table" w:styleId="818">
+  <w:style w:type="table" w:styleId="820">
     <w:name w:val="List Table 5 Dark - Accent 3"/>
-    <w:basedOn w:val="916"/>
+    <w:basedOn w:val="918"/>
     <w:uiPriority w:val="99"/>
     <w:pPr>
       <w:pBdr/>
@@ -25191,9 +25981,9 @@
       </w:tcPr>
     </w:tblStylePr>
   </w:style>
-  <w:style w:type="table" w:styleId="819">
+  <w:style w:type="table" w:styleId="821">
     <w:name w:val="List Table 5 Dark - Accent 4"/>
-    <w:basedOn w:val="916"/>
+    <w:basedOn w:val="918"/>
     <w:uiPriority w:val="99"/>
     <w:pPr>
       <w:pBdr/>
@@ -25433,9 +26223,9 @@
       </w:tcPr>
     </w:tblStylePr>
   </w:style>
-  <w:style w:type="table" w:styleId="820">
+  <w:style w:type="table" w:styleId="822">
     <w:name w:val="List Table 5 Dark - Accent 5"/>
-    <w:basedOn w:val="916"/>
+    <w:basedOn w:val="918"/>
     <w:uiPriority w:val="99"/>
     <w:pPr>
       <w:pBdr/>
@@ -25675,9 +26465,9 @@
       </w:tcPr>
     </w:tblStylePr>
   </w:style>
-  <w:style w:type="table" w:styleId="821">
+  <w:style w:type="table" w:styleId="823">
     <w:name w:val="List Table 5 Dark - Accent 6"/>
-    <w:basedOn w:val="916"/>
+    <w:basedOn w:val="918"/>
     <w:uiPriority w:val="99"/>
     <w:pPr>
       <w:pBdr/>
@@ -25917,9 +26707,9 @@
       </w:tcPr>
     </w:tblStylePr>
   </w:style>
-  <w:style w:type="table" w:styleId="822">
+  <w:style w:type="table" w:styleId="824">
     <w:name w:val="List Table 6 Colorful"/>
-    <w:basedOn w:val="916"/>
+    <w:basedOn w:val="918"/>
     <w:uiPriority w:val="99"/>
     <w:pPr>
       <w:pBdr/>
@@ -26140,9 +26930,9 @@
       </w:tcPr>
     </w:tblStylePr>
   </w:style>
-  <w:style w:type="table" w:styleId="823">
+  <w:style w:type="table" w:styleId="825">
     <w:name w:val="List Table 6 Colorful - Accent 1"/>
-    <w:basedOn w:val="916"/>
+    <w:basedOn w:val="918"/>
     <w:uiPriority w:val="99"/>
     <w:pPr>
       <w:pBdr/>
@@ -26363,9 +27153,9 @@
       </w:tcPr>
     </w:tblStylePr>
   </w:style>
-  <w:style w:type="table" w:styleId="824">
+  <w:style w:type="table" w:styleId="826">
     <w:name w:val="List Table 6 Colorful - Accent 2"/>
-    <w:basedOn w:val="916"/>
+    <w:basedOn w:val="918"/>
     <w:uiPriority w:val="99"/>
     <w:pPr>
       <w:pBdr/>
@@ -26586,9 +27376,9 @@
       </w:tcPr>
     </w:tblStylePr>
   </w:style>
-  <w:style w:type="table" w:styleId="825">
+  <w:style w:type="table" w:styleId="827">
     <w:name w:val="List Table 6 Colorful - Accent 3"/>
-    <w:basedOn w:val="916"/>
+    <w:basedOn w:val="918"/>
     <w:uiPriority w:val="99"/>
     <w:pPr>
       <w:pBdr/>
@@ -26809,9 +27599,9 @@
       </w:tcPr>
     </w:tblStylePr>
   </w:style>
-  <w:style w:type="table" w:styleId="826">
+  <w:style w:type="table" w:styleId="828">
     <w:name w:val="List Table 6 Colorful - Accent 4"/>
-    <w:basedOn w:val="916"/>
+    <w:basedOn w:val="918"/>
     <w:uiPriority w:val="99"/>
     <w:pPr>
       <w:pBdr/>
@@ -27032,9 +27822,9 @@
       </w:tcPr>
     </w:tblStylePr>
   </w:style>
-  <w:style w:type="table" w:styleId="827">
+  <w:style w:type="table" w:styleId="829">
     <w:name w:val="List Table 6 Colorful - Accent 5"/>
-    <w:basedOn w:val="916"/>
+    <w:basedOn w:val="918"/>
     <w:uiPriority w:val="99"/>
     <w:pPr>
       <w:pBdr/>
@@ -27255,9 +28045,9 @@
       </w:tcPr>
     </w:tblStylePr>
   </w:style>
-  <w:style w:type="table" w:styleId="828">
+  <w:style w:type="table" w:styleId="830">
     <w:name w:val="List Table 6 Colorful - Accent 6"/>
-    <w:basedOn w:val="916"/>
+    <w:basedOn w:val="918"/>
     <w:uiPriority w:val="99"/>
     <w:pPr>
       <w:pBdr/>
@@ -27478,9 +28268,9 @@
       </w:tcPr>
     </w:tblStylePr>
   </w:style>
-  <w:style w:type="table" w:styleId="829">
+  <w:style w:type="table" w:styleId="831">
     <w:name w:val="List Table 7 Colorful"/>
-    <w:basedOn w:val="916"/>
+    <w:basedOn w:val="918"/>
     <w:uiPriority w:val="99"/>
     <w:pPr>
       <w:pBdr/>
@@ -27734,9 +28524,9 @@
       </w:tcPr>
     </w:tblStylePr>
   </w:style>
-  <w:style w:type="table" w:styleId="830">
+  <w:style w:type="table" w:styleId="832">
     <w:name w:val="List Table 7 Colorful - Accent 1"/>
-    <w:basedOn w:val="916"/>
+    <w:basedOn w:val="918"/>
     <w:uiPriority w:val="99"/>
     <w:pPr>
       <w:pBdr/>
@@ -27990,9 +28780,9 @@
       </w:tcPr>
     </w:tblStylePr>
   </w:style>
-  <w:style w:type="table" w:styleId="831">
+  <w:style w:type="table" w:styleId="833">
     <w:name w:val="List Table 7 Colorful - Accent 2"/>
-    <w:basedOn w:val="916"/>
+    <w:basedOn w:val="918"/>
     <w:uiPriority w:val="99"/>
     <w:pPr>
       <w:pBdr/>
@@ -28246,9 +29036,9 @@
       </w:tcPr>
     </w:tblStylePr>
   </w:style>
-  <w:style w:type="table" w:styleId="832">
+  <w:style w:type="table" w:styleId="834">
     <w:name w:val="List Table 7 Colorful - Accent 3"/>
-    <w:basedOn w:val="916"/>
+    <w:basedOn w:val="918"/>
     <w:uiPriority w:val="99"/>
     <w:pPr>
       <w:pBdr/>
@@ -28502,9 +29292,9 @@
       </w:tcPr>
     </w:tblStylePr>
   </w:style>
-  <w:style w:type="table" w:styleId="833">
+  <w:style w:type="table" w:styleId="835">
     <w:name w:val="List Table 7 Colorful - Accent 4"/>
-    <w:basedOn w:val="916"/>
+    <w:basedOn w:val="918"/>
     <w:uiPriority w:val="99"/>
     <w:pPr>
       <w:pBdr/>
@@ -28758,9 +29548,9 @@
       </w:tcPr>
     </w:tblStylePr>
   </w:style>
-  <w:style w:type="table" w:styleId="834">
+  <w:style w:type="table" w:styleId="836">
     <w:name w:val="List Table 7 Colorful - Accent 5"/>
-    <w:basedOn w:val="916"/>
+    <w:basedOn w:val="918"/>
     <w:uiPriority w:val="99"/>
     <w:pPr>
       <w:pBdr/>
@@ -29014,9 +29804,9 @@
       </w:tcPr>
     </w:tblStylePr>
   </w:style>
-  <w:style w:type="table" w:styleId="835">
+  <w:style w:type="table" w:styleId="837">
     <w:name w:val="List Table 7 Colorful - Accent 6"/>
-    <w:basedOn w:val="916"/>
+    <w:basedOn w:val="918"/>
     <w:uiPriority w:val="99"/>
     <w:pPr>
       <w:pBdr/>
@@ -29270,9 +30060,9 @@
       </w:tcPr>
     </w:tblStylePr>
   </w:style>
-  <w:style w:type="table" w:styleId="836">
+  <w:style w:type="table" w:styleId="838">
     <w:name w:val="Lined - Accent"/>
-    <w:basedOn w:val="916"/>
+    <w:basedOn w:val="918"/>
     <w:uiPriority w:val="99"/>
     <w:pPr>
       <w:pBdr/>
@@ -29507,9 +30297,9 @@
       </w:tcPr>
     </w:tblStylePr>
   </w:style>
-  <w:style w:type="table" w:styleId="837">
+  <w:style w:type="table" w:styleId="839">
     <w:name w:val="Lined - Accent 1"/>
-    <w:basedOn w:val="916"/>
+    <w:basedOn w:val="918"/>
     <w:uiPriority w:val="99"/>
     <w:pPr>
       <w:pBdr/>
@@ -29744,9 +30534,9 @@
       </w:tcPr>
     </w:tblStylePr>
   </w:style>
-  <w:style w:type="table" w:styleId="838">
+  <w:style w:type="table" w:styleId="840">
     <w:name w:val="Lined - Accent 2"/>
-    <w:basedOn w:val="916"/>
+    <w:basedOn w:val="918"/>
     <w:uiPriority w:val="99"/>
     <w:pPr>
       <w:pBdr/>
@@ -29981,9 +30771,9 @@
       </w:tcPr>
     </w:tblStylePr>
   </w:style>
-  <w:style w:type="table" w:styleId="839">
+  <w:style w:type="table" w:styleId="841">
     <w:name w:val="Lined - Accent 3"/>
-    <w:basedOn w:val="916"/>
+    <w:basedOn w:val="918"/>
     <w:uiPriority w:val="99"/>
     <w:pPr>
       <w:pBdr/>
@@ -30218,9 +31008,9 @@
       </w:tcPr>
     </w:tblStylePr>
   </w:style>
-  <w:style w:type="table" w:styleId="840">
+  <w:style w:type="table" w:styleId="842">
     <w:name w:val="Lined - Accent 4"/>
-    <w:basedOn w:val="916"/>
+    <w:basedOn w:val="918"/>
     <w:uiPriority w:val="99"/>
     <w:pPr>
       <w:pBdr/>
@@ -30455,9 +31245,9 @@
       </w:tcPr>
     </w:tblStylePr>
   </w:style>
-  <w:style w:type="table" w:styleId="841">
+  <w:style w:type="table" w:styleId="843">
     <w:name w:val="Lined - Accent 5"/>
-    <w:basedOn w:val="916"/>
+    <w:basedOn w:val="918"/>
     <w:uiPriority w:val="99"/>
     <w:pPr>
       <w:pBdr/>
@@ -30692,9 +31482,9 @@
       </w:tcPr>
     </w:tblStylePr>
   </w:style>
-  <w:style w:type="table" w:styleId="842">
+  <w:style w:type="table" w:styleId="844">
     <w:name w:val="Lined - Accent 6"/>
-    <w:basedOn w:val="916"/>
+    <w:basedOn w:val="918"/>
     <w:uiPriority w:val="99"/>
     <w:pPr>
       <w:pBdr/>
@@ -30929,9 +31719,9 @@
       </w:tcPr>
     </w:tblStylePr>
   </w:style>
-  <w:style w:type="table" w:styleId="843">
+  <w:style w:type="table" w:styleId="845">
     <w:name w:val="Bordered &amp; Lined - Accent"/>
-    <w:basedOn w:val="916"/>
+    <w:basedOn w:val="918"/>
     <w:uiPriority w:val="99"/>
     <w:pPr>
       <w:pBdr/>
@@ -31173,9 +31963,9 @@
       </w:tcPr>
     </w:tblStylePr>
   </w:style>
-  <w:style w:type="table" w:styleId="844">
+  <w:style w:type="table" w:styleId="846">
     <w:name w:val="Bordered &amp; Lined - Accent 1"/>
-    <w:basedOn w:val="916"/>
+    <w:basedOn w:val="918"/>
     <w:uiPriority w:val="99"/>
     <w:pPr>
       <w:pBdr/>
@@ -31417,9 +32207,9 @@
       </w:tcPr>
     </w:tblStylePr>
   </w:style>
-  <w:style w:type="table" w:styleId="845">
+  <w:style w:type="table" w:styleId="847">
     <w:name w:val="Bordered &amp; Lined - Accent 2"/>
-    <w:basedOn w:val="916"/>
+    <w:basedOn w:val="918"/>
     <w:uiPriority w:val="99"/>
     <w:pPr>
       <w:pBdr/>
@@ -31661,9 +32451,9 @@
       </w:tcPr>
     </w:tblStylePr>
   </w:style>
-  <w:style w:type="table" w:styleId="846">
+  <w:style w:type="table" w:styleId="848">
     <w:name w:val="Bordered &amp; Lined - Accent 3"/>
-    <w:basedOn w:val="916"/>
+    <w:basedOn w:val="918"/>
     <w:uiPriority w:val="99"/>
     <w:pPr>
       <w:pBdr/>
@@ -31905,9 +32695,9 @@
       </w:tcPr>
     </w:tblStylePr>
   </w:style>
-  <w:style w:type="table" w:styleId="847">
+  <w:style w:type="table" w:styleId="849">
     <w:name w:val="Bordered &amp; Lined - Accent 4"/>
-    <w:basedOn w:val="916"/>
+    <w:basedOn w:val="918"/>
     <w:uiPriority w:val="99"/>
     <w:pPr>
       <w:pBdr/>
@@ -32149,9 +32939,9 @@
       </w:tcPr>
     </w:tblStylePr>
   </w:style>
-  <w:style w:type="table" w:styleId="848">
+  <w:style w:type="table" w:styleId="850">
     <w:name w:val="Bordered &amp; Lined - Accent 5"/>
-    <w:basedOn w:val="916"/>
+    <w:basedOn w:val="918"/>
     <w:uiPriority w:val="99"/>
     <w:pPr>
       <w:pBdr/>
@@ -32393,9 +33183,9 @@
       </w:tcPr>
     </w:tblStylePr>
   </w:style>
-  <w:style w:type="table" w:styleId="849">
+  <w:style w:type="table" w:styleId="851">
     <w:name w:val="Bordered &amp; Lined - Accent 6"/>
-    <w:basedOn w:val="916"/>
+    <w:basedOn w:val="918"/>
     <w:uiPriority w:val="99"/>
     <w:pPr>
       <w:pBdr/>
@@ -32637,9 +33427,9 @@
       </w:tcPr>
     </w:tblStylePr>
   </w:style>
-  <w:style w:type="table" w:styleId="850">
+  <w:style w:type="table" w:styleId="852">
     <w:name w:val="Bordered"/>
-    <w:basedOn w:val="916"/>
+    <w:basedOn w:val="918"/>
     <w:uiPriority w:val="99"/>
     <w:pPr>
       <w:pBdr/>
@@ -32868,9 +33658,9 @@
       </w:tcPr>
     </w:tblStylePr>
   </w:style>
-  <w:style w:type="table" w:styleId="851">
+  <w:style w:type="table" w:styleId="853">
     <w:name w:val="Bordered - Accent 1"/>
-    <w:basedOn w:val="916"/>
+    <w:basedOn w:val="918"/>
     <w:uiPriority w:val="99"/>
     <w:pPr>
       <w:pBdr/>
@@ -33099,9 +33889,9 @@
       </w:tcPr>
     </w:tblStylePr>
   </w:style>
-  <w:style w:type="table" w:styleId="852">
+  <w:style w:type="table" w:styleId="854">
     <w:name w:val="Bordered - Accent 2"/>
-    <w:basedOn w:val="916"/>
+    <w:basedOn w:val="918"/>
     <w:uiPriority w:val="99"/>
     <w:pPr>
       <w:pBdr/>
@@ -33330,9 +34120,9 @@
       </w:tcPr>
     </w:tblStylePr>
   </w:style>
-  <w:style w:type="table" w:styleId="853">
+  <w:style w:type="table" w:styleId="855">
     <w:name w:val="Bordered - Accent 3"/>
-    <w:basedOn w:val="916"/>
+    <w:basedOn w:val="918"/>
     <w:uiPriority w:val="99"/>
     <w:pPr>
       <w:pBdr/>
@@ -33561,9 +34351,9 @@
       </w:tcPr>
     </w:tblStylePr>
   </w:style>
-  <w:style w:type="table" w:styleId="854">
+  <w:style w:type="table" w:styleId="856">
     <w:name w:val="Bordered - Accent 4"/>
-    <w:basedOn w:val="916"/>
+    <w:basedOn w:val="918"/>
     <w:uiPriority w:val="99"/>
     <w:pPr>
       <w:pBdr/>
@@ -33792,9 +34582,9 @@
       </w:tcPr>
     </w:tblStylePr>
   </w:style>
-  <w:style w:type="table" w:styleId="855">
+  <w:style w:type="table" w:styleId="857">
     <w:name w:val="Bordered - Accent 5"/>
-    <w:basedOn w:val="916"/>
+    <w:basedOn w:val="918"/>
     <w:uiPriority w:val="99"/>
     <w:pPr>
       <w:pBdr/>
@@ -34023,9 +34813,9 @@
       </w:tcPr>
     </w:tblStylePr>
   </w:style>
-  <w:style w:type="table" w:styleId="856">
+  <w:style w:type="table" w:styleId="858">
     <w:name w:val="Bordered - Accent 6"/>
-    <w:basedOn w:val="916"/>
+    <w:basedOn w:val="918"/>
     <w:uiPriority w:val="99"/>
     <w:pPr>
       <w:pBdr/>
@@ -34254,11 +35044,11 @@
       </w:tcPr>
     </w:tblStylePr>
   </w:style>
-  <w:style w:type="paragraph" w:styleId="857">
+  <w:style w:type="paragraph" w:styleId="859">
     <w:name w:val="Heading 1"/>
-    <w:basedOn w:val="915"/>
-    <w:next w:val="915"/>
-    <w:link w:val="867"/>
+    <w:basedOn w:val="917"/>
+    <w:next w:val="917"/>
+    <w:link w:val="869"/>
     <w:uiPriority w:val="9"/>
     <w:qFormat/>
     <w:pPr>
@@ -34276,11 +35066,11 @@
       <w:szCs w:val="40"/>
     </w:rPr>
   </w:style>
-  <w:style w:type="paragraph" w:styleId="858">
+  <w:style w:type="paragraph" w:styleId="860">
     <w:name w:val="Heading 2"/>
-    <w:basedOn w:val="915"/>
-    <w:next w:val="915"/>
-    <w:link w:val="868"/>
+    <w:basedOn w:val="917"/>
+    <w:next w:val="917"/>
+    <w:link w:val="870"/>
     <w:uiPriority w:val="9"/>
     <w:unhideWhenUsed/>
     <w:qFormat/>
@@ -34299,11 +35089,11 @@
       <w:szCs w:val="32"/>
     </w:rPr>
   </w:style>
-  <w:style w:type="paragraph" w:styleId="859">
+  <w:style w:type="paragraph" w:styleId="861">
     <w:name w:val="Heading 3"/>
-    <w:basedOn w:val="915"/>
-    <w:next w:val="915"/>
-    <w:link w:val="869"/>
+    <w:basedOn w:val="917"/>
+    <w:next w:val="917"/>
+    <w:link w:val="871"/>
     <w:uiPriority w:val="9"/>
     <w:unhideWhenUsed/>
     <w:qFormat/>
@@ -34322,11 +35112,11 @@
       <w:szCs w:val="28"/>
     </w:rPr>
   </w:style>
-  <w:style w:type="paragraph" w:styleId="860">
+  <w:style w:type="paragraph" w:styleId="862">
     <w:name w:val="Heading 4"/>
-    <w:basedOn w:val="915"/>
-    <w:next w:val="915"/>
-    <w:link w:val="870"/>
+    <w:basedOn w:val="917"/>
+    <w:next w:val="917"/>
+    <w:link w:val="872"/>
     <w:uiPriority w:val="9"/>
     <w:unhideWhenUsed/>
     <w:qFormat/>
@@ -34345,11 +35135,11 @@
       <w:color w:val="0f4761" w:themeColor="accent1" w:themeShade="BF"/>
     </w:rPr>
   </w:style>
-  <w:style w:type="paragraph" w:styleId="861">
+  <w:style w:type="paragraph" w:styleId="863">
     <w:name w:val="Heading 5"/>
-    <w:basedOn w:val="915"/>
-    <w:next w:val="915"/>
-    <w:link w:val="871"/>
+    <w:basedOn w:val="917"/>
+    <w:next w:val="917"/>
+    <w:link w:val="873"/>
     <w:uiPriority w:val="9"/>
     <w:unhideWhenUsed/>
     <w:qFormat/>
@@ -34366,11 +35156,11 @@
       <w:color w:val="0f4761" w:themeColor="accent1" w:themeShade="BF"/>
     </w:rPr>
   </w:style>
-  <w:style w:type="paragraph" w:styleId="862">
+  <w:style w:type="paragraph" w:styleId="864">
     <w:name w:val="Heading 6"/>
-    <w:basedOn w:val="915"/>
-    <w:next w:val="915"/>
-    <w:link w:val="872"/>
+    <w:basedOn w:val="917"/>
+    <w:next w:val="917"/>
+    <w:link w:val="874"/>
     <w:uiPriority w:val="9"/>
     <w:unhideWhenUsed/>
     <w:qFormat/>
@@ -34389,11 +35179,11 @@
       <w:color w:val="595959" w:themeColor="text1" w:themeTint="A6"/>
     </w:rPr>
   </w:style>
-  <w:style w:type="paragraph" w:styleId="863">
+  <w:style w:type="paragraph" w:styleId="865">
     <w:name w:val="Heading 7"/>
-    <w:basedOn w:val="915"/>
-    <w:next w:val="915"/>
-    <w:link w:val="873"/>
+    <w:basedOn w:val="917"/>
+    <w:next w:val="917"/>
+    <w:link w:val="875"/>
     <w:uiPriority w:val="9"/>
     <w:unhideWhenUsed/>
     <w:qFormat/>
@@ -34410,11 +35200,11 @@
       <w:color w:val="595959" w:themeColor="text1" w:themeTint="A6"/>
     </w:rPr>
   </w:style>
-  <w:style w:type="paragraph" w:styleId="864">
+  <w:style w:type="paragraph" w:styleId="866">
     <w:name w:val="Heading 8"/>
-    <w:basedOn w:val="915"/>
-    <w:next w:val="915"/>
-    <w:link w:val="874"/>
+    <w:basedOn w:val="917"/>
+    <w:next w:val="917"/>
+    <w:link w:val="876"/>
     <w:uiPriority w:val="9"/>
     <w:unhideWhenUsed/>
     <w:qFormat/>
@@ -34433,11 +35223,11 @@
       <w:color w:val="272727" w:themeColor="text1" w:themeTint="D8"/>
     </w:rPr>
   </w:style>
-  <w:style w:type="paragraph" w:styleId="865">
+  <w:style w:type="paragraph" w:styleId="867">
     <w:name w:val="Heading 9"/>
-    <w:basedOn w:val="915"/>
-    <w:next w:val="915"/>
-    <w:link w:val="875"/>
+    <w:basedOn w:val="917"/>
+    <w:next w:val="917"/>
+    <w:link w:val="877"/>
     <w:uiPriority w:val="9"/>
     <w:unhideWhenUsed/>
     <w:qFormat/>
@@ -34456,7 +35246,7 @@
       <w:color w:val="272727" w:themeColor="text1" w:themeTint="D8"/>
     </w:rPr>
   </w:style>
-  <w:style w:type="character" w:styleId="866" w:default="1">
+  <w:style w:type="character" w:styleId="868" w:default="1">
     <w:name w:val="Default Paragraph Font"/>
     <w:uiPriority w:val="1"/>
     <w:semiHidden/>
@@ -34467,10 +35257,10 @@
       <w:ind/>
     </w:pPr>
   </w:style>
-  <w:style w:type="character" w:styleId="867">
+  <w:style w:type="character" w:styleId="869">
     <w:name w:val="Heading 1 Char"/>
-    <w:basedOn w:val="866"/>
-    <w:link w:val="857"/>
+    <w:basedOn w:val="868"/>
+    <w:link w:val="859"/>
     <w:uiPriority w:val="9"/>
     <w:pPr>
       <w:pBdr/>
@@ -34484,10 +35274,10 @@
       <w:szCs w:val="40"/>
     </w:rPr>
   </w:style>
-  <w:style w:type="character" w:styleId="868">
+  <w:style w:type="character" w:styleId="870">
     <w:name w:val="Heading 2 Char"/>
-    <w:basedOn w:val="866"/>
-    <w:link w:val="858"/>
+    <w:basedOn w:val="868"/>
+    <w:link w:val="860"/>
     <w:uiPriority w:val="9"/>
     <w:pPr>
       <w:pBdr/>
@@ -34501,10 +35291,10 @@
       <w:szCs w:val="32"/>
     </w:rPr>
   </w:style>
-  <w:style w:type="character" w:styleId="869">
+  <w:style w:type="character" w:styleId="871">
     <w:name w:val="Heading 3 Char"/>
-    <w:basedOn w:val="866"/>
-    <w:link w:val="859"/>
+    <w:basedOn w:val="868"/>
+    <w:link w:val="861"/>
     <w:uiPriority w:val="9"/>
     <w:pPr>
       <w:pBdr/>
@@ -34518,10 +35308,10 @@
       <w:szCs w:val="28"/>
     </w:rPr>
   </w:style>
-  <w:style w:type="character" w:styleId="870">
+  <w:style w:type="character" w:styleId="872">
     <w:name w:val="Heading 4 Char"/>
-    <w:basedOn w:val="866"/>
-    <w:link w:val="860"/>
+    <w:basedOn w:val="868"/>
+    <w:link w:val="862"/>
     <w:uiPriority w:val="9"/>
     <w:pPr>
       <w:pBdr/>
@@ -34535,10 +35325,10 @@
       <w:color w:val="0f4761" w:themeColor="accent1" w:themeShade="BF"/>
     </w:rPr>
   </w:style>
-  <w:style w:type="character" w:styleId="871">
+  <w:style w:type="character" w:styleId="873">
     <w:name w:val="Heading 5 Char"/>
-    <w:basedOn w:val="866"/>
-    <w:link w:val="861"/>
+    <w:basedOn w:val="868"/>
+    <w:link w:val="863"/>
     <w:uiPriority w:val="9"/>
     <w:pPr>
       <w:pBdr/>
@@ -34550,10 +35340,10 @@
       <w:color w:val="0f4761" w:themeColor="accent1" w:themeShade="BF"/>
     </w:rPr>
   </w:style>
-  <w:style w:type="character" w:styleId="872">
+  <w:style w:type="character" w:styleId="874">
     <w:name w:val="Heading 6 Char"/>
-    <w:basedOn w:val="866"/>
-    <w:link w:val="862"/>
+    <w:basedOn w:val="868"/>
+    <w:link w:val="864"/>
     <w:uiPriority w:val="9"/>
     <w:pPr>
       <w:pBdr/>
@@ -34567,10 +35357,10 @@
       <w:color w:val="595959" w:themeColor="text1" w:themeTint="A6"/>
     </w:rPr>
   </w:style>
-  <w:style w:type="character" w:styleId="873">
+  <w:style w:type="character" w:styleId="875">
     <w:name w:val="Heading 7 Char"/>
-    <w:basedOn w:val="866"/>
-    <w:link w:val="863"/>
+    <w:basedOn w:val="868"/>
+    <w:link w:val="865"/>
     <w:uiPriority w:val="9"/>
     <w:pPr>
       <w:pBdr/>
@@ -34582,10 +35372,10 @@
       <w:color w:val="595959" w:themeColor="text1" w:themeTint="A6"/>
     </w:rPr>
   </w:style>
-  <w:style w:type="character" w:styleId="874">
+  <w:style w:type="character" w:styleId="876">
     <w:name w:val="Heading 8 Char"/>
-    <w:basedOn w:val="866"/>
-    <w:link w:val="864"/>
+    <w:basedOn w:val="868"/>
+    <w:link w:val="866"/>
     <w:uiPriority w:val="9"/>
     <w:pPr>
       <w:pBdr/>
@@ -34599,10 +35389,10 @@
       <w:color w:val="272727" w:themeColor="text1" w:themeTint="D8"/>
     </w:rPr>
   </w:style>
-  <w:style w:type="character" w:styleId="875">
+  <w:style w:type="character" w:styleId="877">
     <w:name w:val="Heading 9 Char"/>
-    <w:basedOn w:val="866"/>
-    <w:link w:val="865"/>
+    <w:basedOn w:val="868"/>
+    <w:link w:val="867"/>
     <w:uiPriority w:val="9"/>
     <w:pPr>
       <w:pBdr/>
@@ -34616,11 +35406,11 @@
       <w:color w:val="272727" w:themeColor="text1" w:themeTint="D8"/>
     </w:rPr>
   </w:style>
-  <w:style w:type="paragraph" w:styleId="876">
+  <w:style w:type="paragraph" w:styleId="878">
     <w:name w:val="Title"/>
-    <w:basedOn w:val="915"/>
-    <w:next w:val="915"/>
-    <w:link w:val="877"/>
+    <w:basedOn w:val="917"/>
+    <w:next w:val="917"/>
+    <w:link w:val="879"/>
     <w:uiPriority w:val="10"/>
     <w:qFormat/>
     <w:pPr>
@@ -34636,10 +35426,10 @@
       <w:szCs w:val="56"/>
     </w:rPr>
   </w:style>
-  <w:style w:type="character" w:styleId="877">
+  <w:style w:type="character" w:styleId="879">
     <w:name w:val="Title Char"/>
-    <w:basedOn w:val="866"/>
-    <w:link w:val="876"/>
+    <w:basedOn w:val="868"/>
+    <w:link w:val="878"/>
     <w:uiPriority w:val="10"/>
     <w:pPr>
       <w:pBdr/>
@@ -34653,11 +35443,11 @@
       <w:szCs w:val="56"/>
     </w:rPr>
   </w:style>
-  <w:style w:type="paragraph" w:styleId="878">
+  <w:style w:type="paragraph" w:styleId="880">
     <w:name w:val="Subtitle"/>
-    <w:basedOn w:val="915"/>
-    <w:next w:val="915"/>
-    <w:link w:val="879"/>
+    <w:basedOn w:val="917"/>
+    <w:next w:val="917"/>
+    <w:link w:val="881"/>
     <w:uiPriority w:val="11"/>
     <w:qFormat/>
     <w:pPr>
@@ -34675,10 +35465,10 @@
       <w:szCs w:val="28"/>
     </w:rPr>
   </w:style>
-  <w:style w:type="character" w:styleId="879">
+  <w:style w:type="character" w:styleId="881">
     <w:name w:val="Subtitle Char"/>
-    <w:basedOn w:val="866"/>
-    <w:link w:val="878"/>
+    <w:basedOn w:val="868"/>
+    <w:link w:val="880"/>
     <w:uiPriority w:val="11"/>
     <w:pPr>
       <w:pBdr/>
@@ -34692,11 +35482,11 @@
       <w:szCs w:val="28"/>
     </w:rPr>
   </w:style>
-  <w:style w:type="paragraph" w:styleId="880">
+  <w:style w:type="paragraph" w:styleId="882">
     <w:name w:val="Quote"/>
-    <w:basedOn w:val="915"/>
-    <w:next w:val="915"/>
-    <w:link w:val="881"/>
+    <w:basedOn w:val="917"/>
+    <w:next w:val="917"/>
+    <w:link w:val="883"/>
     <w:uiPriority w:val="29"/>
     <w:qFormat/>
     <w:pPr>
@@ -34711,10 +35501,10 @@
       <w:color w:val="404040" w:themeColor="text1" w:themeTint="BF"/>
     </w:rPr>
   </w:style>
-  <w:style w:type="character" w:styleId="881">
+  <w:style w:type="character" w:styleId="883">
     <w:name w:val="Quote Char"/>
-    <w:basedOn w:val="866"/>
-    <w:link w:val="880"/>
+    <w:basedOn w:val="868"/>
+    <w:link w:val="882"/>
     <w:uiPriority w:val="29"/>
     <w:pPr>
       <w:pBdr/>
@@ -34727,9 +35517,9 @@
       <w:color w:val="404040" w:themeColor="text1" w:themeTint="BF"/>
     </w:rPr>
   </w:style>
-  <w:style w:type="character" w:styleId="882">
+  <w:style w:type="character" w:styleId="884">
     <w:name w:val="Intense Emphasis"/>
-    <w:basedOn w:val="866"/>
+    <w:basedOn w:val="868"/>
     <w:uiPriority w:val="21"/>
     <w:qFormat/>
     <w:pPr>
@@ -34743,11 +35533,11 @@
       <w:color w:val="0f4761" w:themeColor="accent1" w:themeShade="BF"/>
     </w:rPr>
   </w:style>
-  <w:style w:type="paragraph" w:styleId="883">
+  <w:style w:type="paragraph" w:styleId="885">
     <w:name w:val="Intense Quote"/>
-    <w:basedOn w:val="915"/>
-    <w:next w:val="915"/>
-    <w:link w:val="884"/>
+    <w:basedOn w:val="917"/>
+    <w:next w:val="917"/>
+    <w:link w:val="886"/>
     <w:uiPriority w:val="30"/>
     <w:qFormat/>
     <w:pPr>
@@ -34765,10 +35555,10 @@
       <w:color w:val="0f4761" w:themeColor="accent1" w:themeShade="BF"/>
     </w:rPr>
   </w:style>
-  <w:style w:type="character" w:styleId="884">
+  <w:style w:type="character" w:styleId="886">
     <w:name w:val="Intense Quote Char"/>
-    <w:basedOn w:val="866"/>
-    <w:link w:val="883"/>
+    <w:basedOn w:val="868"/>
+    <w:link w:val="885"/>
     <w:uiPriority w:val="30"/>
     <w:pPr>
       <w:pBdr/>
@@ -34781,9 +35571,9 @@
       <w:color w:val="0f4761" w:themeColor="accent1" w:themeShade="BF"/>
     </w:rPr>
   </w:style>
-  <w:style w:type="character" w:styleId="885">
+  <w:style w:type="character" w:styleId="887">
     <w:name w:val="Intense Reference"/>
-    <w:basedOn w:val="866"/>
+    <w:basedOn w:val="868"/>
     <w:uiPriority w:val="32"/>
     <w:qFormat/>
     <w:pPr>
@@ -34799,9 +35589,9 @@
       <w:spacing w:val="5"/>
     </w:rPr>
   </w:style>
-  <w:style w:type="character" w:styleId="886">
+  <w:style w:type="character" w:styleId="888">
     <w:name w:val="Subtle Emphasis"/>
-    <w:basedOn w:val="866"/>
+    <w:basedOn w:val="868"/>
     <w:uiPriority w:val="19"/>
     <w:qFormat/>
     <w:pPr>
@@ -34815,9 +35605,9 @@
       <w:color w:val="404040" w:themeColor="text1" w:themeTint="BF"/>
     </w:rPr>
   </w:style>
-  <w:style w:type="character" w:styleId="887">
+  <w:style w:type="character" w:styleId="889">
     <w:name w:val="Emphasis"/>
-    <w:basedOn w:val="866"/>
+    <w:basedOn w:val="868"/>
     <w:uiPriority w:val="20"/>
     <w:qFormat/>
     <w:pPr>
@@ -34830,9 +35620,9 @@
       <w:iCs/>
     </w:rPr>
   </w:style>
-  <w:style w:type="character" w:styleId="888">
+  <w:style w:type="character" w:styleId="890">
     <w:name w:val="Strong"/>
-    <w:basedOn w:val="866"/>
+    <w:basedOn w:val="868"/>
     <w:uiPriority w:val="22"/>
     <w:qFormat/>
     <w:pPr>
@@ -34845,9 +35635,9 @@
       <w:bCs/>
     </w:rPr>
   </w:style>
-  <w:style w:type="character" w:styleId="889">
+  <w:style w:type="character" w:styleId="891">
     <w:name w:val="Subtle Reference"/>
-    <w:basedOn w:val="866"/>
+    <w:basedOn w:val="868"/>
     <w:uiPriority w:val="31"/>
     <w:qFormat/>
     <w:pPr>
@@ -34860,9 +35650,9 @@
       <w:color w:val="5a5a5a" w:themeColor="text1" w:themeTint="A5"/>
     </w:rPr>
   </w:style>
-  <w:style w:type="character" w:styleId="890">
+  <w:style w:type="character" w:styleId="892">
     <w:name w:val="Book Title"/>
-    <w:basedOn w:val="866"/>
+    <w:basedOn w:val="868"/>
     <w:uiPriority w:val="33"/>
     <w:qFormat/>
     <w:pPr>
@@ -34878,36 +35668,9 @@
       <w:spacing w:val="5"/>
     </w:rPr>
   </w:style>
-  <w:style w:type="paragraph" w:styleId="891">
+  <w:style w:type="paragraph" w:styleId="893">
     <w:name w:val="Header"/>
-    <w:basedOn w:val="915"/>
-    <w:link w:val="892"/>
-    <w:uiPriority w:val="99"/>
-    <w:unhideWhenUsed/>
-    <w:pPr>
-      <w:pBdr/>
-      <w:tabs>
-        <w:tab w:val="center" w:leader="none" w:pos="4844"/>
-        <w:tab w:val="right" w:leader="none" w:pos="9689"/>
-      </w:tabs>
-      <w:spacing w:after="0" w:line="240" w:lineRule="auto"/>
-      <w:ind/>
-    </w:pPr>
-  </w:style>
-  <w:style w:type="character" w:styleId="892">
-    <w:name w:val="Header Char"/>
-    <w:basedOn w:val="866"/>
-    <w:link w:val="891"/>
-    <w:uiPriority w:val="99"/>
-    <w:pPr>
-      <w:pBdr/>
-      <w:spacing/>
-      <w:ind/>
-    </w:pPr>
-  </w:style>
-  <w:style w:type="paragraph" w:styleId="893">
-    <w:name w:val="Footer"/>
-    <w:basedOn w:val="915"/>
+    <w:basedOn w:val="917"/>
     <w:link w:val="894"/>
     <w:uiPriority w:val="99"/>
     <w:unhideWhenUsed/>
@@ -34922,8 +35685,8 @@
     </w:pPr>
   </w:style>
   <w:style w:type="character" w:styleId="894">
-    <w:name w:val="Footer Char"/>
-    <w:basedOn w:val="866"/>
+    <w:name w:val="Header Char"/>
+    <w:basedOn w:val="868"/>
     <w:link w:val="893"/>
     <w:uiPriority w:val="99"/>
     <w:pPr>
@@ -34933,9 +35696,36 @@
     </w:pPr>
   </w:style>
   <w:style w:type="paragraph" w:styleId="895">
+    <w:name w:val="Footer"/>
+    <w:basedOn w:val="917"/>
+    <w:link w:val="896"/>
+    <w:uiPriority w:val="99"/>
+    <w:unhideWhenUsed/>
+    <w:pPr>
+      <w:pBdr/>
+      <w:tabs>
+        <w:tab w:val="center" w:leader="none" w:pos="4844"/>
+        <w:tab w:val="right" w:leader="none" w:pos="9689"/>
+      </w:tabs>
+      <w:spacing w:after="0" w:line="240" w:lineRule="auto"/>
+      <w:ind/>
+    </w:pPr>
+  </w:style>
+  <w:style w:type="character" w:styleId="896">
+    <w:name w:val="Footer Char"/>
+    <w:basedOn w:val="868"/>
+    <w:link w:val="895"/>
+    <w:uiPriority w:val="99"/>
+    <w:pPr>
+      <w:pBdr/>
+      <w:spacing/>
+      <w:ind/>
+    </w:pPr>
+  </w:style>
+  <w:style w:type="paragraph" w:styleId="897">
     <w:name w:val="Caption"/>
-    <w:basedOn w:val="915"/>
-    <w:next w:val="915"/>
+    <w:basedOn w:val="917"/>
+    <w:next w:val="917"/>
     <w:uiPriority w:val="35"/>
     <w:unhideWhenUsed/>
     <w:qFormat/>
@@ -34952,10 +35742,10 @@
       <w:szCs w:val="18"/>
     </w:rPr>
   </w:style>
-  <w:style w:type="paragraph" w:styleId="896">
+  <w:style w:type="paragraph" w:styleId="898">
     <w:name w:val="footnote text"/>
-    <w:basedOn w:val="915"/>
-    <w:link w:val="897"/>
+    <w:basedOn w:val="917"/>
+    <w:link w:val="899"/>
     <w:uiPriority w:val="99"/>
     <w:semiHidden/>
     <w:unhideWhenUsed/>
@@ -34969,10 +35759,10 @@
       <w:szCs w:val="20"/>
     </w:rPr>
   </w:style>
-  <w:style w:type="character" w:styleId="897">
+  <w:style w:type="character" w:styleId="899">
     <w:name w:val="Footnote Text Char"/>
-    <w:basedOn w:val="866"/>
-    <w:link w:val="896"/>
+    <w:basedOn w:val="868"/>
+    <w:link w:val="898"/>
     <w:uiPriority w:val="99"/>
     <w:semiHidden/>
     <w:pPr>
@@ -34985,9 +35775,9 @@
       <w:szCs w:val="20"/>
     </w:rPr>
   </w:style>
-  <w:style w:type="character" w:styleId="898">
+  <w:style w:type="character" w:styleId="900">
     <w:name w:val="footnote reference"/>
-    <w:basedOn w:val="866"/>
+    <w:basedOn w:val="868"/>
     <w:uiPriority w:val="99"/>
     <w:semiHidden/>
     <w:unhideWhenUsed/>
@@ -35000,10 +35790,10 @@
       <w:vertAlign w:val="superscript"/>
     </w:rPr>
   </w:style>
-  <w:style w:type="paragraph" w:styleId="899">
+  <w:style w:type="paragraph" w:styleId="901">
     <w:name w:val="endnote text"/>
-    <w:basedOn w:val="915"/>
-    <w:link w:val="900"/>
+    <w:basedOn w:val="917"/>
+    <w:link w:val="902"/>
     <w:uiPriority w:val="99"/>
     <w:semiHidden/>
     <w:unhideWhenUsed/>
@@ -35017,10 +35807,10 @@
       <w:szCs w:val="20"/>
     </w:rPr>
   </w:style>
-  <w:style w:type="character" w:styleId="900">
+  <w:style w:type="character" w:styleId="902">
     <w:name w:val="Endnote Text Char"/>
-    <w:basedOn w:val="866"/>
-    <w:link w:val="899"/>
+    <w:basedOn w:val="868"/>
+    <w:link w:val="901"/>
     <w:uiPriority w:val="99"/>
     <w:semiHidden/>
     <w:pPr>
@@ -35033,9 +35823,9 @@
       <w:szCs w:val="20"/>
     </w:rPr>
   </w:style>
-  <w:style w:type="character" w:styleId="901">
+  <w:style w:type="character" w:styleId="903">
     <w:name w:val="endnote reference"/>
-    <w:basedOn w:val="866"/>
+    <w:basedOn w:val="868"/>
     <w:uiPriority w:val="99"/>
     <w:semiHidden/>
     <w:unhideWhenUsed/>
@@ -35048,9 +35838,9 @@
       <w:vertAlign w:val="superscript"/>
     </w:rPr>
   </w:style>
-  <w:style w:type="character" w:styleId="902">
+  <w:style w:type="character" w:styleId="904">
     <w:name w:val="Hyperlink"/>
-    <w:basedOn w:val="866"/>
+    <w:basedOn w:val="868"/>
     <w:uiPriority w:val="99"/>
     <w:unhideWhenUsed/>
     <w:pPr>
@@ -35063,9 +35853,9 @@
       <w:u w:val="single"/>
     </w:rPr>
   </w:style>
-  <w:style w:type="character" w:styleId="903">
+  <w:style w:type="character" w:styleId="905">
     <w:name w:val="FollowedHyperlink"/>
-    <w:basedOn w:val="866"/>
+    <w:basedOn w:val="868"/>
     <w:uiPriority w:val="99"/>
     <w:semiHidden/>
     <w:unhideWhenUsed/>
@@ -35079,10 +35869,10 @@
       <w:u w:val="single"/>
     </w:rPr>
   </w:style>
-  <w:style w:type="paragraph" w:styleId="904">
+  <w:style w:type="paragraph" w:styleId="906">
     <w:name w:val="toc 1"/>
-    <w:basedOn w:val="915"/>
-    <w:next w:val="915"/>
+    <w:basedOn w:val="917"/>
+    <w:next w:val="917"/>
     <w:uiPriority w:val="39"/>
     <w:unhideWhenUsed/>
     <w:pPr>
@@ -35091,10 +35881,10 @@
       <w:ind/>
     </w:pPr>
   </w:style>
-  <w:style w:type="paragraph" w:styleId="905">
+  <w:style w:type="paragraph" w:styleId="907">
     <w:name w:val="toc 2"/>
-    <w:basedOn w:val="915"/>
-    <w:next w:val="915"/>
+    <w:basedOn w:val="917"/>
+    <w:next w:val="917"/>
     <w:uiPriority w:val="39"/>
     <w:unhideWhenUsed/>
     <w:pPr>
@@ -35103,10 +35893,10 @@
       <w:ind w:left="220"/>
     </w:pPr>
   </w:style>
-  <w:style w:type="paragraph" w:styleId="906">
+  <w:style w:type="paragraph" w:styleId="908">
     <w:name w:val="toc 3"/>
-    <w:basedOn w:val="915"/>
-    <w:next w:val="915"/>
+    <w:basedOn w:val="917"/>
+    <w:next w:val="917"/>
     <w:uiPriority w:val="39"/>
     <w:unhideWhenUsed/>
     <w:pPr>
@@ -35115,10 +35905,10 @@
       <w:ind w:left="440"/>
     </w:pPr>
   </w:style>
-  <w:style w:type="paragraph" w:styleId="907">
+  <w:style w:type="paragraph" w:styleId="909">
     <w:name w:val="toc 4"/>
-    <w:basedOn w:val="915"/>
-    <w:next w:val="915"/>
+    <w:basedOn w:val="917"/>
+    <w:next w:val="917"/>
     <w:uiPriority w:val="39"/>
     <w:unhideWhenUsed/>
     <w:pPr>
@@ -35127,10 +35917,10 @@
       <w:ind w:left="660"/>
     </w:pPr>
   </w:style>
-  <w:style w:type="paragraph" w:styleId="908">
+  <w:style w:type="paragraph" w:styleId="910">
     <w:name w:val="toc 5"/>
-    <w:basedOn w:val="915"/>
-    <w:next w:val="915"/>
+    <w:basedOn w:val="917"/>
+    <w:next w:val="917"/>
     <w:uiPriority w:val="39"/>
     <w:unhideWhenUsed/>
     <w:pPr>
@@ -35139,10 +35929,10 @@
       <w:ind w:left="880"/>
     </w:pPr>
   </w:style>
-  <w:style w:type="paragraph" w:styleId="909">
+  <w:style w:type="paragraph" w:styleId="911">
     <w:name w:val="toc 6"/>
-    <w:basedOn w:val="915"/>
-    <w:next w:val="915"/>
+    <w:basedOn w:val="917"/>
+    <w:next w:val="917"/>
     <w:uiPriority w:val="39"/>
     <w:unhideWhenUsed/>
     <w:pPr>
@@ -35151,10 +35941,10 @@
       <w:ind w:left="1100"/>
     </w:pPr>
   </w:style>
-  <w:style w:type="paragraph" w:styleId="910">
+  <w:style w:type="paragraph" w:styleId="912">
     <w:name w:val="toc 7"/>
-    <w:basedOn w:val="915"/>
-    <w:next w:val="915"/>
+    <w:basedOn w:val="917"/>
+    <w:next w:val="917"/>
     <w:uiPriority w:val="39"/>
     <w:unhideWhenUsed/>
     <w:pPr>
@@ -35163,10 +35953,10 @@
       <w:ind w:left="1320"/>
     </w:pPr>
   </w:style>
-  <w:style w:type="paragraph" w:styleId="911">
+  <w:style w:type="paragraph" w:styleId="913">
     <w:name w:val="toc 8"/>
-    <w:basedOn w:val="915"/>
-    <w:next w:val="915"/>
+    <w:basedOn w:val="917"/>
+    <w:next w:val="917"/>
     <w:uiPriority w:val="39"/>
     <w:unhideWhenUsed/>
     <w:pPr>
@@ -35175,10 +35965,10 @@
       <w:ind w:left="1540"/>
     </w:pPr>
   </w:style>
-  <w:style w:type="paragraph" w:styleId="912">
+  <w:style w:type="paragraph" w:styleId="914">
     <w:name w:val="toc 9"/>
-    <w:basedOn w:val="915"/>
-    <w:next w:val="915"/>
+    <w:basedOn w:val="917"/>
+    <w:next w:val="917"/>
     <w:uiPriority w:val="39"/>
     <w:unhideWhenUsed/>
     <w:pPr>
@@ -35187,7 +35977,7 @@
       <w:ind w:left="1760"/>
     </w:pPr>
   </w:style>
-  <w:style w:type="paragraph" w:styleId="913">
+  <w:style w:type="paragraph" w:styleId="915">
     <w:name w:val="TOC Heading"/>
     <w:uiPriority w:val="39"/>
     <w:unhideWhenUsed/>
@@ -35197,10 +35987,10 @@
       <w:ind/>
     </w:pPr>
   </w:style>
-  <w:style w:type="paragraph" w:styleId="914">
+  <w:style w:type="paragraph" w:styleId="916">
     <w:name w:val="table of figures"/>
-    <w:basedOn w:val="915"/>
-    <w:next w:val="915"/>
+    <w:basedOn w:val="917"/>
+    <w:next w:val="917"/>
     <w:uiPriority w:val="99"/>
     <w:unhideWhenUsed/>
     <w:pPr>
@@ -35209,7 +35999,7 @@
       <w:ind/>
     </w:pPr>
   </w:style>
-  <w:style w:type="paragraph" w:styleId="915" w:default="1">
+  <w:style w:type="paragraph" w:styleId="917" w:default="1">
     <w:name w:val="Normal"/>
     <w:qFormat/>
     <w:pPr>
@@ -35218,7 +36008,7 @@
       <w:ind/>
     </w:pPr>
   </w:style>
-  <w:style w:type="table" w:styleId="916" w:default="1">
+  <w:style w:type="table" w:styleId="918" w:default="1">
     <w:name w:val="Normal Table"/>
     <w:uiPriority w:val="99"/>
     <w:semiHidden/>
@@ -35411,7 +36201,7 @@
       </w:tcPr>
     </w:tblStylePr>
   </w:style>
-  <w:style w:type="numbering" w:styleId="917" w:default="1">
+  <w:style w:type="numbering" w:styleId="919" w:default="1">
     <w:name w:val="No List"/>
     <w:uiPriority w:val="99"/>
     <w:semiHidden/>
@@ -35422,9 +36212,9 @@
       <w:ind/>
     </w:pPr>
   </w:style>
-  <w:style w:type="paragraph" w:styleId="918">
+  <w:style w:type="paragraph" w:styleId="920">
     <w:name w:val="No Spacing"/>
-    <w:basedOn w:val="915"/>
+    <w:basedOn w:val="917"/>
     <w:uiPriority w:val="1"/>
     <w:qFormat/>
     <w:pPr>
@@ -35433,9 +36223,9 @@
       <w:ind/>
     </w:pPr>
   </w:style>
-  <w:style w:type="paragraph" w:styleId="919">
+  <w:style w:type="paragraph" w:styleId="921">
     <w:name w:val="List Paragraph"/>
-    <w:basedOn w:val="915"/>
+    <w:basedOn w:val="917"/>
     <w:uiPriority w:val="34"/>
     <w:qFormat/>
     <w:pPr>

</xml_diff>

<commit_message>
Modificado el documento de registro de cambios
</commit_message>
<xml_diff>
--- a/Registro de cambios.docx
+++ b/Registro de cambios.docx
@@ -4,7 +4,7 @@
   <w:body>
     <w:p>
       <w:pPr>
-        <w:pStyle w:val="859"/>
+        <w:pStyle w:val="865"/>
         <w:pBdr/>
         <w:spacing/>
         <w:ind/>
@@ -17,7 +17,7 @@
     </w:p>
     <w:p>
       <w:pPr>
-        <w:pStyle w:val="862"/>
+        <w:pStyle w:val="868"/>
         <w:pBdr/>
         <w:spacing/>
         <w:ind/>
@@ -30,7 +30,7 @@
     </w:p>
     <w:p>
       <w:pPr>
-        <w:pStyle w:val="921"/>
+        <w:pStyle w:val="927"/>
         <w:numPr>
           <w:ilvl w:val="0"/>
           <w:numId w:val="1"/>
@@ -58,7 +58,7 @@
     </w:p>
     <w:p>
       <w:pPr>
-        <w:pStyle w:val="921"/>
+        <w:pStyle w:val="927"/>
         <w:numPr>
           <w:ilvl w:val="0"/>
           <w:numId w:val="1"/>
@@ -90,7 +90,7 @@
     </w:p>
     <w:p>
       <w:pPr>
-        <w:pStyle w:val="921"/>
+        <w:pStyle w:val="927"/>
         <w:numPr>
           <w:ilvl w:val="0"/>
           <w:numId w:val="1"/>
@@ -122,7 +122,7 @@
     </w:p>
     <w:p>
       <w:pPr>
-        <w:pStyle w:val="921"/>
+        <w:pStyle w:val="927"/>
         <w:numPr>
           <w:ilvl w:val="0"/>
           <w:numId w:val="1"/>
@@ -154,7 +154,7 @@
     </w:p>
     <w:p>
       <w:pPr>
-        <w:pStyle w:val="862"/>
+        <w:pStyle w:val="868"/>
         <w:pBdr/>
         <w:spacing/>
         <w:ind/>
@@ -175,7 +175,7 @@
     </w:p>
     <w:p>
       <w:pPr>
-        <w:pStyle w:val="921"/>
+        <w:pStyle w:val="927"/>
         <w:numPr>
           <w:ilvl w:val="0"/>
           <w:numId w:val="2"/>
@@ -203,7 +203,7 @@
     </w:p>
     <w:p>
       <w:pPr>
-        <w:pStyle w:val="921"/>
+        <w:pStyle w:val="927"/>
         <w:numPr>
           <w:ilvl w:val="0"/>
           <w:numId w:val="2"/>
@@ -234,7 +234,7 @@
     </w:p>
     <w:p>
       <w:pPr>
-        <w:pStyle w:val="862"/>
+        <w:pStyle w:val="868"/>
         <w:pBdr/>
         <w:spacing/>
         <w:ind/>
@@ -255,7 +255,7 @@
     </w:p>
     <w:p>
       <w:pPr>
-        <w:pStyle w:val="921"/>
+        <w:pStyle w:val="927"/>
         <w:numPr>
           <w:ilvl w:val="0"/>
           <w:numId w:val="3"/>
@@ -283,7 +283,7 @@
     </w:p>
     <w:p>
       <w:pPr>
-        <w:pStyle w:val="862"/>
+        <w:pStyle w:val="868"/>
         <w:pBdr/>
         <w:spacing/>
         <w:ind/>
@@ -304,7 +304,7 @@
     </w:p>
     <w:p>
       <w:pPr>
-        <w:pStyle w:val="921"/>
+        <w:pStyle w:val="927"/>
         <w:numPr>
           <w:ilvl w:val="0"/>
           <w:numId w:val="4"/>
@@ -332,7 +332,7 @@
     </w:p>
     <w:p>
       <w:pPr>
-        <w:pStyle w:val="921"/>
+        <w:pStyle w:val="927"/>
         <w:numPr>
           <w:ilvl w:val="0"/>
           <w:numId w:val="4"/>
@@ -363,7 +363,7 @@
     </w:p>
     <w:p>
       <w:pPr>
-        <w:pStyle w:val="921"/>
+        <w:pStyle w:val="927"/>
         <w:numPr>
           <w:ilvl w:val="0"/>
           <w:numId w:val="4"/>
@@ -394,7 +394,7 @@
     </w:p>
     <w:p>
       <w:pPr>
-        <w:pStyle w:val="862"/>
+        <w:pStyle w:val="868"/>
         <w:pBdr/>
         <w:spacing/>
         <w:ind/>
@@ -415,7 +415,7 @@
     </w:p>
     <w:p>
       <w:pPr>
-        <w:pStyle w:val="921"/>
+        <w:pStyle w:val="927"/>
         <w:numPr>
           <w:ilvl w:val="0"/>
           <w:numId w:val="5"/>
@@ -443,7 +443,7 @@
     </w:p>
     <w:p>
       <w:pPr>
-        <w:pStyle w:val="921"/>
+        <w:pStyle w:val="927"/>
         <w:numPr>
           <w:ilvl w:val="0"/>
           <w:numId w:val="5"/>
@@ -474,7 +474,7 @@
     </w:p>
     <w:p>
       <w:pPr>
-        <w:pStyle w:val="921"/>
+        <w:pStyle w:val="927"/>
         <w:numPr>
           <w:ilvl w:val="0"/>
           <w:numId w:val="5"/>
@@ -505,7 +505,7 @@
     </w:p>
     <w:p>
       <w:pPr>
-        <w:pStyle w:val="862"/>
+        <w:pStyle w:val="868"/>
         <w:pBdr/>
         <w:spacing/>
         <w:ind/>
@@ -526,7 +526,7 @@
     </w:p>
     <w:p>
       <w:pPr>
-        <w:pStyle w:val="921"/>
+        <w:pStyle w:val="927"/>
         <w:numPr>
           <w:ilvl w:val="0"/>
           <w:numId w:val="6"/>
@@ -554,7 +554,7 @@
     </w:p>
     <w:p>
       <w:pPr>
-        <w:pStyle w:val="862"/>
+        <w:pStyle w:val="868"/>
         <w:pBdr/>
         <w:spacing/>
         <w:ind/>
@@ -575,7 +575,7 @@
     </w:p>
     <w:p>
       <w:pPr>
-        <w:pStyle w:val="921"/>
+        <w:pStyle w:val="927"/>
         <w:numPr>
           <w:ilvl w:val="0"/>
           <w:numId w:val="7"/>
@@ -603,7 +603,7 @@
     </w:p>
     <w:p>
       <w:pPr>
-        <w:pStyle w:val="921"/>
+        <w:pStyle w:val="927"/>
         <w:numPr>
           <w:ilvl w:val="0"/>
           <w:numId w:val="7"/>
@@ -634,7 +634,7 @@
     </w:p>
     <w:p>
       <w:pPr>
-        <w:pStyle w:val="862"/>
+        <w:pStyle w:val="868"/>
         <w:pBdr/>
         <w:spacing/>
         <w:ind/>
@@ -655,7 +655,7 @@
     </w:p>
     <w:p>
       <w:pPr>
-        <w:pStyle w:val="921"/>
+        <w:pStyle w:val="927"/>
         <w:numPr>
           <w:ilvl w:val="0"/>
           <w:numId w:val="8"/>
@@ -683,7 +683,7 @@
     </w:p>
     <w:p>
       <w:pPr>
-        <w:pStyle w:val="921"/>
+        <w:pStyle w:val="927"/>
         <w:numPr>
           <w:ilvl w:val="0"/>
           <w:numId w:val="8"/>
@@ -714,7 +714,7 @@
     </w:p>
     <w:p>
       <w:pPr>
-        <w:pStyle w:val="862"/>
+        <w:pStyle w:val="868"/>
         <w:pBdr/>
         <w:spacing/>
         <w:ind/>
@@ -735,7 +735,7 @@
     </w:p>
     <w:p>
       <w:pPr>
-        <w:pStyle w:val="921"/>
+        <w:pStyle w:val="927"/>
         <w:numPr>
           <w:ilvl w:val="0"/>
           <w:numId w:val="9"/>
@@ -763,7 +763,7 @@
     </w:p>
     <w:p>
       <w:pPr>
-        <w:pStyle w:val="921"/>
+        <w:pStyle w:val="927"/>
         <w:numPr>
           <w:ilvl w:val="0"/>
           <w:numId w:val="9"/>
@@ -794,7 +794,7 @@
     </w:p>
     <w:p>
       <w:pPr>
-        <w:pStyle w:val="921"/>
+        <w:pStyle w:val="927"/>
         <w:numPr>
           <w:ilvl w:val="0"/>
           <w:numId w:val="9"/>
@@ -825,7 +825,7 @@
     </w:p>
     <w:p>
       <w:pPr>
-        <w:pStyle w:val="921"/>
+        <w:pStyle w:val="927"/>
         <w:numPr>
           <w:ilvl w:val="0"/>
           <w:numId w:val="9"/>
@@ -856,7 +856,7 @@
     </w:p>
     <w:p>
       <w:pPr>
-        <w:pStyle w:val="921"/>
+        <w:pStyle w:val="927"/>
         <w:numPr>
           <w:ilvl w:val="0"/>
           <w:numId w:val="9"/>
@@ -912,7 +912,7 @@
     </w:p>
     <w:p>
       <w:pPr>
-        <w:pStyle w:val="862"/>
+        <w:pStyle w:val="868"/>
         <w:pBdr/>
         <w:spacing/>
         <w:ind/>
@@ -944,7 +944,7 @@
     </w:p>
     <w:p>
       <w:pPr>
-        <w:pStyle w:val="921"/>
+        <w:pStyle w:val="927"/>
         <w:numPr>
           <w:ilvl w:val="0"/>
           <w:numId w:val="10"/>
@@ -972,7 +972,7 @@
     </w:p>
     <w:p>
       <w:pPr>
-        <w:pStyle w:val="921"/>
+        <w:pStyle w:val="927"/>
         <w:numPr>
           <w:ilvl w:val="0"/>
           <w:numId w:val="10"/>
@@ -1003,7 +1003,7 @@
     </w:p>
     <w:p>
       <w:pPr>
-        <w:pStyle w:val="862"/>
+        <w:pStyle w:val="868"/>
         <w:pBdr/>
         <w:spacing/>
         <w:ind/>
@@ -1024,7 +1024,7 @@
     </w:p>
     <w:p>
       <w:pPr>
-        <w:pStyle w:val="921"/>
+        <w:pStyle w:val="927"/>
         <w:numPr>
           <w:ilvl w:val="0"/>
           <w:numId w:val="11"/>
@@ -1052,7 +1052,7 @@
     </w:p>
     <w:p>
       <w:pPr>
-        <w:pStyle w:val="921"/>
+        <w:pStyle w:val="927"/>
         <w:numPr>
           <w:ilvl w:val="0"/>
           <w:numId w:val="11"/>
@@ -1083,7 +1083,7 @@
     </w:p>
     <w:p>
       <w:pPr>
-        <w:pStyle w:val="862"/>
+        <w:pStyle w:val="868"/>
         <w:pBdr/>
         <w:spacing/>
         <w:ind/>
@@ -1104,7 +1104,7 @@
     </w:p>
     <w:p>
       <w:pPr>
-        <w:pStyle w:val="921"/>
+        <w:pStyle w:val="927"/>
         <w:numPr>
           <w:ilvl w:val="0"/>
           <w:numId w:val="12"/>
@@ -1132,7 +1132,7 @@
     </w:p>
     <w:p>
       <w:pPr>
-        <w:pStyle w:val="921"/>
+        <w:pStyle w:val="927"/>
         <w:numPr>
           <w:ilvl w:val="0"/>
           <w:numId w:val="12"/>
@@ -1163,7 +1163,7 @@
     </w:p>
     <w:p>
       <w:pPr>
-        <w:pStyle w:val="921"/>
+        <w:pStyle w:val="927"/>
         <w:numPr>
           <w:ilvl w:val="0"/>
           <w:numId w:val="12"/>
@@ -1194,7 +1194,7 @@
     </w:p>
     <w:p>
       <w:pPr>
-        <w:pStyle w:val="921"/>
+        <w:pStyle w:val="927"/>
         <w:numPr>
           <w:ilvl w:val="0"/>
           <w:numId w:val="12"/>
@@ -1225,7 +1225,7 @@
     </w:p>
     <w:p>
       <w:pPr>
-        <w:pStyle w:val="921"/>
+        <w:pStyle w:val="927"/>
         <w:numPr>
           <w:ilvl w:val="0"/>
           <w:numId w:val="12"/>
@@ -1256,7 +1256,7 @@
     </w:p>
     <w:p>
       <w:pPr>
-        <w:pStyle w:val="862"/>
+        <w:pStyle w:val="868"/>
         <w:pBdr/>
         <w:spacing/>
         <w:ind/>
@@ -1277,7 +1277,7 @@
     </w:p>
     <w:p>
       <w:pPr>
-        <w:pStyle w:val="921"/>
+        <w:pStyle w:val="927"/>
         <w:numPr>
           <w:ilvl w:val="0"/>
           <w:numId w:val="13"/>
@@ -1305,7 +1305,7 @@
     </w:p>
     <w:p>
       <w:pPr>
-        <w:pStyle w:val="921"/>
+        <w:pStyle w:val="927"/>
         <w:numPr>
           <w:ilvl w:val="0"/>
           <w:numId w:val="13"/>
@@ -1336,7 +1336,7 @@
     </w:p>
     <w:p>
       <w:pPr>
-        <w:pStyle w:val="921"/>
+        <w:pStyle w:val="927"/>
         <w:numPr>
           <w:ilvl w:val="0"/>
           <w:numId w:val="13"/>
@@ -1367,7 +1367,7 @@
     </w:p>
     <w:p>
       <w:pPr>
-        <w:pStyle w:val="862"/>
+        <w:pStyle w:val="868"/>
         <w:pBdr/>
         <w:spacing/>
         <w:ind/>
@@ -1388,7 +1388,7 @@
     </w:p>
     <w:p>
       <w:pPr>
-        <w:pStyle w:val="921"/>
+        <w:pStyle w:val="927"/>
         <w:numPr>
           <w:ilvl w:val="0"/>
           <w:numId w:val="14"/>
@@ -1416,7 +1416,7 @@
     </w:p>
     <w:p>
       <w:pPr>
-        <w:pStyle w:val="921"/>
+        <w:pStyle w:val="927"/>
         <w:numPr>
           <w:ilvl w:val="0"/>
           <w:numId w:val="14"/>
@@ -1447,7 +1447,7 @@
     </w:p>
     <w:p>
       <w:pPr>
-        <w:pStyle w:val="862"/>
+        <w:pStyle w:val="868"/>
         <w:pBdr/>
         <w:spacing/>
         <w:ind/>
@@ -1468,7 +1468,7 @@
     </w:p>
     <w:p>
       <w:pPr>
-        <w:pStyle w:val="921"/>
+        <w:pStyle w:val="927"/>
         <w:numPr>
           <w:ilvl w:val="0"/>
           <w:numId w:val="15"/>
@@ -1496,7 +1496,7 @@
     </w:p>
     <w:p>
       <w:pPr>
-        <w:pStyle w:val="921"/>
+        <w:pStyle w:val="927"/>
         <w:numPr>
           <w:ilvl w:val="0"/>
           <w:numId w:val="15"/>
@@ -1527,7 +1527,7 @@
     </w:p>
     <w:p>
       <w:pPr>
-        <w:pStyle w:val="921"/>
+        <w:pStyle w:val="927"/>
         <w:numPr>
           <w:ilvl w:val="0"/>
           <w:numId w:val="15"/>
@@ -1558,7 +1558,7 @@
     </w:p>
     <w:p>
       <w:pPr>
-        <w:pStyle w:val="921"/>
+        <w:pStyle w:val="927"/>
         <w:numPr>
           <w:ilvl w:val="0"/>
           <w:numId w:val="15"/>
@@ -1589,7 +1589,7 @@
     </w:p>
     <w:p>
       <w:pPr>
-        <w:pStyle w:val="862"/>
+        <w:pStyle w:val="868"/>
         <w:pBdr/>
         <w:spacing/>
         <w:ind/>
@@ -1610,7 +1610,7 @@
     </w:p>
     <w:p>
       <w:pPr>
-        <w:pStyle w:val="921"/>
+        <w:pStyle w:val="927"/>
         <w:numPr>
           <w:ilvl w:val="0"/>
           <w:numId w:val="16"/>
@@ -1641,7 +1641,7 @@
     </w:p>
     <w:p>
       <w:pPr>
-        <w:pStyle w:val="921"/>
+        <w:pStyle w:val="927"/>
         <w:numPr>
           <w:ilvl w:val="0"/>
           <w:numId w:val="16"/>
@@ -1683,7 +1683,7 @@
     </w:p>
     <w:p>
       <w:pPr>
-        <w:pStyle w:val="921"/>
+        <w:pStyle w:val="927"/>
         <w:numPr>
           <w:ilvl w:val="0"/>
           <w:numId w:val="16"/>
@@ -1719,7 +1719,7 @@
     </w:p>
     <w:p>
       <w:pPr>
-        <w:pStyle w:val="921"/>
+        <w:pStyle w:val="927"/>
         <w:numPr>
           <w:ilvl w:val="0"/>
           <w:numId w:val="16"/>
@@ -1761,7 +1761,7 @@
     </w:p>
     <w:p>
       <w:pPr>
-        <w:pStyle w:val="862"/>
+        <w:pStyle w:val="868"/>
         <w:pBdr/>
         <w:spacing/>
         <w:ind/>
@@ -1782,7 +1782,7 @@
     </w:p>
     <w:p>
       <w:pPr>
-        <w:pStyle w:val="921"/>
+        <w:pStyle w:val="927"/>
         <w:numPr>
           <w:ilvl w:val="0"/>
           <w:numId w:val="17"/>
@@ -1813,7 +1813,7 @@
     </w:p>
     <w:p>
       <w:pPr>
-        <w:pStyle w:val="862"/>
+        <w:pStyle w:val="868"/>
         <w:pBdr/>
         <w:spacing/>
         <w:ind/>
@@ -1834,7 +1834,7 @@
     </w:p>
     <w:p>
       <w:pPr>
-        <w:pStyle w:val="921"/>
+        <w:pStyle w:val="927"/>
         <w:numPr>
           <w:ilvl w:val="0"/>
           <w:numId w:val="18"/>
@@ -1862,7 +1862,7 @@
     </w:p>
     <w:p>
       <w:pPr>
-        <w:pStyle w:val="921"/>
+        <w:pStyle w:val="927"/>
         <w:numPr>
           <w:ilvl w:val="0"/>
           <w:numId w:val="18"/>
@@ -1890,10 +1890,15 @@
           <w:highlight w:val="none"/>
         </w:rPr>
       </w:r>
+      <w:r>
+        <w:rPr>
+          <w:highlight w:val="none"/>
+        </w:rPr>
+      </w:r>
     </w:p>
     <w:p>
       <w:pPr>
-        <w:pStyle w:val="921"/>
+        <w:pStyle w:val="927"/>
         <w:numPr>
           <w:ilvl w:val="0"/>
           <w:numId w:val="18"/>
@@ -1924,7 +1929,7 @@
     </w:p>
     <w:p>
       <w:pPr>
-        <w:pStyle w:val="862"/>
+        <w:pStyle w:val="868"/>
         <w:pBdr/>
         <w:spacing/>
         <w:ind/>
@@ -1945,7 +1950,7 @@
     </w:p>
     <w:p>
       <w:pPr>
-        <w:pStyle w:val="921"/>
+        <w:pStyle w:val="927"/>
         <w:numPr>
           <w:ilvl w:val="0"/>
           <w:numId w:val="19"/>
@@ -1957,18 +1962,21 @@
           <w:highlight w:val="none"/>
         </w:rPr>
       </w:pPr>
-      <w:r/>
       <w:r>
         <w:t xml:space="preserve">Rediseñada la vista de películas, corregir el problema de la tendencia al posicionamiento central</w:t>
       </w:r>
       <w:r>
         <w:t xml:space="preserve">.</w:t>
       </w:r>
-      <w:r/>
+      <w:r>
+        <w:rPr>
+          <w:highlight w:val="none"/>
+        </w:rPr>
+      </w:r>
     </w:p>
     <w:p>
       <w:pPr>
-        <w:pStyle w:val="862"/>
+        <w:pStyle w:val="868"/>
         <w:pBdr/>
         <w:spacing/>
         <w:ind/>
@@ -1985,10 +1993,11 @@
           <w:highlight w:val="none"/>
         </w:rPr>
       </w:r>
+      <w:r/>
     </w:p>
     <w:p>
       <w:pPr>
-        <w:pStyle w:val="921"/>
+        <w:pStyle w:val="927"/>
         <w:numPr>
           <w:ilvl w:val="0"/>
           <w:numId w:val="20"/>
@@ -2000,18 +2009,21 @@
           <w:highlight w:val="none"/>
         </w:rPr>
       </w:pPr>
-      <w:r/>
       <w:r>
         <w:t xml:space="preserve">Ahora se pueden borrar cuentas de usuarios, falta eliminar la foto de perfil del servidor, borrar la multimedia no asociada y testear que funcione bien</w:t>
       </w:r>
       <w:r>
         <w:t xml:space="preserve">.</w:t>
       </w:r>
-      <w:r/>
+      <w:r>
+        <w:rPr>
+          <w:highlight w:val="none"/>
+        </w:rPr>
+      </w:r>
     </w:p>
     <w:p>
       <w:pPr>
-        <w:pStyle w:val="921"/>
+        <w:pStyle w:val="927"/>
         <w:numPr>
           <w:ilvl w:val="0"/>
           <w:numId w:val="20"/>
@@ -2045,10 +2057,15 @@
           <w:highlight w:val="none"/>
         </w:rPr>
       </w:r>
+      <w:r>
+        <w:rPr>
+          <w:highlight w:val="none"/>
+        </w:rPr>
+      </w:r>
     </w:p>
     <w:p>
       <w:pPr>
-        <w:pStyle w:val="921"/>
+        <w:pStyle w:val="927"/>
         <w:numPr>
           <w:ilvl w:val="0"/>
           <w:numId w:val="20"/>
@@ -2082,10 +2099,15 @@
           <w:highlight w:val="none"/>
         </w:rPr>
       </w:r>
+      <w:r>
+        <w:rPr>
+          <w:highlight w:val="none"/>
+        </w:rPr>
+      </w:r>
     </w:p>
     <w:p>
       <w:pPr>
-        <w:pStyle w:val="862"/>
+        <w:pStyle w:val="868"/>
         <w:pBdr/>
         <w:spacing/>
         <w:ind/>
@@ -2102,10 +2124,11 @@
           <w:highlight w:val="none"/>
         </w:rPr>
       </w:r>
+      <w:r/>
     </w:p>
     <w:p>
       <w:pPr>
-        <w:pStyle w:val="921"/>
+        <w:pStyle w:val="927"/>
         <w:numPr>
           <w:ilvl w:val="0"/>
           <w:numId w:val="21"/>
@@ -2117,18 +2140,21 @@
           <w:highlight w:val="none"/>
         </w:rPr>
       </w:pPr>
-      <w:r/>
       <w:r>
         <w:t xml:space="preserve">Al borrar un usuario, se borran las series de la tabla 'series' que han dejado de 'tener usuario asociado'</w:t>
       </w:r>
       <w:r>
         <w:t xml:space="preserve">.</w:t>
       </w:r>
-      <w:r/>
+      <w:r>
+        <w:rPr>
+          <w:highlight w:val="none"/>
+        </w:rPr>
+      </w:r>
     </w:p>
     <w:p>
       <w:pPr>
-        <w:pStyle w:val="921"/>
+        <w:pStyle w:val="927"/>
         <w:numPr>
           <w:ilvl w:val="0"/>
           <w:numId w:val="21"/>
@@ -2162,10 +2188,15 @@
           <w:highlight w:val="none"/>
         </w:rPr>
       </w:r>
+      <w:r>
+        <w:rPr>
+          <w:highlight w:val="none"/>
+        </w:rPr>
+      </w:r>
     </w:p>
     <w:p>
       <w:pPr>
-        <w:pStyle w:val="921"/>
+        <w:pStyle w:val="927"/>
         <w:numPr>
           <w:ilvl w:val="0"/>
           <w:numId w:val="21"/>
@@ -2199,10 +2230,15 @@
           <w:highlight w:val="none"/>
         </w:rPr>
       </w:r>
+      <w:r>
+        <w:rPr>
+          <w:highlight w:val="none"/>
+        </w:rPr>
+      </w:r>
     </w:p>
     <w:p>
       <w:pPr>
-        <w:pStyle w:val="921"/>
+        <w:pStyle w:val="927"/>
         <w:numPr>
           <w:ilvl w:val="0"/>
           <w:numId w:val="21"/>
@@ -2225,6 +2261,567 @@
           <w:highlight w:val="none"/>
         </w:rPr>
       </w:r>
+      <w:r>
+        <w:rPr>
+          <w:highlight w:val="none"/>
+        </w:rPr>
+      </w:r>
+    </w:p>
+    <w:p>
+      <w:pPr>
+        <w:pStyle w:val="868"/>
+        <w:pBdr/>
+        <w:spacing/>
+        <w:ind/>
+        <w:rPr/>
+      </w:pPr>
+      <w:r>
+        <w:rPr>
+          <w:highlight w:val="none"/>
+        </w:rPr>
+      </w:r>
+      <w:r>
+        <w:rPr>
+          <w:highlight w:val="none"/>
+        </w:rPr>
+        <w:t xml:space="preserve">23/04/2025</w:t>
+      </w:r>
+      <w:r/>
+    </w:p>
+    <w:p>
+      <w:pPr>
+        <w:pStyle w:val="927"/>
+        <w:numPr>
+          <w:ilvl w:val="0"/>
+          <w:numId w:val="22"/>
+        </w:numPr>
+        <w:pBdr/>
+        <w:spacing/>
+        <w:ind/>
+        <w:rPr>
+          <w:highlight w:val="none"/>
+        </w:rPr>
+      </w:pPr>
+      <w:r/>
+      <w:r>
+        <w:t xml:space="preserve">Modificadas las vistas de inicio de sesión y creación de cuenta, añadida una verificación de tipo de archivo subido a la creación de cuenta</w:t>
+      </w:r>
+      <w:r>
+        <w:t xml:space="preserve">.</w:t>
+      </w:r>
+      <w:r/>
+    </w:p>
+    <w:p>
+      <w:pPr>
+        <w:pStyle w:val="868"/>
+        <w:pBdr/>
+        <w:spacing/>
+        <w:ind/>
+        <w:rPr/>
+      </w:pPr>
+      <w:r>
+        <w:rPr>
+          <w:highlight w:val="none"/>
+        </w:rPr>
+        <w:t xml:space="preserve">24/04/2025</w:t>
+      </w:r>
+      <w:r>
+        <w:rPr>
+          <w:highlight w:val="none"/>
+        </w:rPr>
+      </w:r>
+    </w:p>
+    <w:p>
+      <w:pPr>
+        <w:pStyle w:val="927"/>
+        <w:numPr>
+          <w:ilvl w:val="0"/>
+          <w:numId w:val="23"/>
+        </w:numPr>
+        <w:pBdr/>
+        <w:spacing/>
+        <w:ind/>
+        <w:rPr>
+          <w:highlight w:val="none"/>
+        </w:rPr>
+      </w:pPr>
+      <w:r>
+        <w:t xml:space="preserve">Vista de una película concreta.</w:t>
+      </w:r>
+      <w:r/>
+    </w:p>
+    <w:p>
+      <w:pPr>
+        <w:pStyle w:val="868"/>
+        <w:pBdr/>
+        <w:spacing/>
+        <w:ind/>
+        <w:rPr/>
+      </w:pPr>
+      <w:r>
+        <w:rPr>
+          <w:highlight w:val="none"/>
+        </w:rPr>
+        <w:t xml:space="preserve">27/05/2025</w:t>
+      </w:r>
+      <w:r>
+        <w:rPr>
+          <w:highlight w:val="none"/>
+        </w:rPr>
+      </w:r>
+    </w:p>
+    <w:p>
+      <w:pPr>
+        <w:pStyle w:val="927"/>
+        <w:numPr>
+          <w:ilvl w:val="0"/>
+          <w:numId w:val="24"/>
+        </w:numPr>
+        <w:pBdr/>
+        <w:spacing/>
+        <w:ind/>
+        <w:rPr>
+          <w:highlight w:val="none"/>
+        </w:rPr>
+      </w:pPr>
+      <w:r/>
+      <w:r>
+        <w:t xml:space="preserve">Solucionado el problema con la vista de películas</w:t>
+      </w:r>
+      <w:r>
+        <w:t xml:space="preserve"> (posicionamiento erróneo).</w:t>
+      </w:r>
+      <w:r/>
+    </w:p>
+    <w:p>
+      <w:pPr>
+        <w:pStyle w:val="927"/>
+        <w:numPr>
+          <w:ilvl w:val="0"/>
+          <w:numId w:val="24"/>
+        </w:numPr>
+        <w:pBdr/>
+        <w:spacing/>
+        <w:ind/>
+        <w:rPr>
+          <w:highlight w:val="none"/>
+        </w:rPr>
+      </w:pPr>
+      <w:r>
+        <w:rPr>
+          <w:highlight w:val="none"/>
+        </w:rPr>
+      </w:r>
+      <w:r>
+        <w:rPr>
+          <w:highlight w:val="none"/>
+        </w:rPr>
+        <w:t xml:space="preserve">Modificada la presentación de evolución de estilo visual</w:t>
+      </w:r>
+      <w:r>
+        <w:rPr>
+          <w:highlight w:val="none"/>
+        </w:rPr>
+        <w:t xml:space="preserve">.</w:t>
+      </w:r>
+      <w:r>
+        <w:rPr>
+          <w:highlight w:val="none"/>
+        </w:rPr>
+      </w:r>
+    </w:p>
+    <w:p>
+      <w:pPr>
+        <w:pStyle w:val="868"/>
+        <w:pBdr/>
+        <w:spacing/>
+        <w:ind/>
+        <w:rPr/>
+      </w:pPr>
+      <w:r>
+        <w:rPr>
+          <w:highlight w:val="none"/>
+        </w:rPr>
+        <w:t xml:space="preserve">28/04/2025</w:t>
+      </w:r>
+      <w:r>
+        <w:rPr>
+          <w:highlight w:val="none"/>
+        </w:rPr>
+      </w:r>
+    </w:p>
+    <w:p>
+      <w:pPr>
+        <w:pStyle w:val="927"/>
+        <w:numPr>
+          <w:ilvl w:val="0"/>
+          <w:numId w:val="25"/>
+        </w:numPr>
+        <w:pBdr/>
+        <w:spacing/>
+        <w:ind/>
+        <w:rPr>
+          <w:highlight w:val="none"/>
+        </w:rPr>
+      </w:pPr>
+      <w:r/>
+      <w:r>
+        <w:t xml:space="preserve">Modificada la vista de series</w:t>
+      </w:r>
+      <w:r>
+        <w:t xml:space="preserve">.</w:t>
+      </w:r>
+      <w:r/>
+    </w:p>
+    <w:p>
+      <w:pPr>
+        <w:pStyle w:val="868"/>
+        <w:pBdr/>
+        <w:spacing/>
+        <w:ind/>
+        <w:rPr/>
+      </w:pPr>
+      <w:r>
+        <w:rPr>
+          <w:highlight w:val="none"/>
+        </w:rPr>
+        <w:t xml:space="preserve">29/04/2025</w:t>
+      </w:r>
+      <w:r>
+        <w:rPr>
+          <w:highlight w:val="none"/>
+        </w:rPr>
+      </w:r>
+    </w:p>
+    <w:p>
+      <w:pPr>
+        <w:pStyle w:val="927"/>
+        <w:numPr>
+          <w:ilvl w:val="0"/>
+          <w:numId w:val="26"/>
+        </w:numPr>
+        <w:pBdr/>
+        <w:spacing/>
+        <w:ind/>
+        <w:rPr>
+          <w:highlight w:val="none"/>
+        </w:rPr>
+      </w:pPr>
+      <w:r/>
+      <w:r>
+        <w:t xml:space="preserve">Vista de una serie concreta rediseñada</w:t>
+      </w:r>
+      <w:r>
+        <w:t xml:space="preserve">.</w:t>
+      </w:r>
+      <w:r/>
+    </w:p>
+    <w:p>
+      <w:pPr>
+        <w:pStyle w:val="927"/>
+        <w:numPr>
+          <w:ilvl w:val="0"/>
+          <w:numId w:val="26"/>
+        </w:numPr>
+        <w:pBdr/>
+        <w:spacing/>
+        <w:ind/>
+        <w:rPr>
+          <w:highlight w:val="none"/>
+        </w:rPr>
+      </w:pPr>
+      <w:r>
+        <w:rPr>
+          <w:highlight w:val="none"/>
+        </w:rPr>
+      </w:r>
+      <w:r>
+        <w:rPr>
+          <w:highlight w:val="none"/>
+        </w:rPr>
+        <w:t xml:space="preserve">Ligera modificación de la vista de películas y los detalles ya no se abren en pestañas aparte</w:t>
+      </w:r>
+      <w:r>
+        <w:rPr>
+          <w:highlight w:val="none"/>
+        </w:rPr>
+        <w:t xml:space="preserve">.</w:t>
+      </w:r>
+      <w:r>
+        <w:rPr>
+          <w:highlight w:val="none"/>
+        </w:rPr>
+      </w:r>
+    </w:p>
+    <w:p>
+      <w:pPr>
+        <w:pStyle w:val="927"/>
+        <w:numPr>
+          <w:ilvl w:val="0"/>
+          <w:numId w:val="26"/>
+        </w:numPr>
+        <w:pBdr/>
+        <w:spacing/>
+        <w:ind/>
+        <w:rPr>
+          <w:highlight w:val="none"/>
+        </w:rPr>
+      </w:pPr>
+      <w:r>
+        <w:rPr>
+          <w:highlight w:val="none"/>
+        </w:rPr>
+      </w:r>
+      <w:r>
+        <w:rPr>
+          <w:highlight w:val="none"/>
+        </w:rPr>
+        <w:t xml:space="preserve">Rediseñada la vista del usuario</w:t>
+      </w:r>
+      <w:r>
+        <w:rPr>
+          <w:highlight w:val="none"/>
+        </w:rPr>
+        <w:t xml:space="preserve">.</w:t>
+      </w:r>
+      <w:r>
+        <w:rPr>
+          <w:highlight w:val="none"/>
+        </w:rPr>
+      </w:r>
+    </w:p>
+    <w:p>
+      <w:pPr>
+        <w:pStyle w:val="927"/>
+        <w:numPr>
+          <w:ilvl w:val="0"/>
+          <w:numId w:val="26"/>
+        </w:numPr>
+        <w:pBdr/>
+        <w:spacing/>
+        <w:ind/>
+        <w:rPr>
+          <w:highlight w:val="none"/>
+        </w:rPr>
+      </w:pPr>
+      <w:r>
+        <w:rPr>
+          <w:highlight w:val="none"/>
+        </w:rPr>
+      </w:r>
+      <w:r>
+        <w:rPr>
+          <w:highlight w:val="none"/>
+        </w:rPr>
+        <w:t xml:space="preserve">Solucionado un error de posicionamiento móvil en la vista del perfil y añadido un botón para cerrar sesión</w:t>
+      </w:r>
+      <w:r>
+        <w:rPr>
+          <w:highlight w:val="none"/>
+        </w:rPr>
+        <w:t xml:space="preserve">.</w:t>
+      </w:r>
+      <w:r>
+        <w:rPr>
+          <w:highlight w:val="none"/>
+        </w:rPr>
+      </w:r>
+    </w:p>
+    <w:p>
+      <w:pPr>
+        <w:pStyle w:val="927"/>
+        <w:numPr>
+          <w:ilvl w:val="0"/>
+          <w:numId w:val="26"/>
+        </w:numPr>
+        <w:pBdr/>
+        <w:spacing/>
+        <w:ind/>
+        <w:rPr>
+          <w:highlight w:val="none"/>
+        </w:rPr>
+      </w:pPr>
+      <w:r>
+        <w:rPr>
+          <w:highlight w:val="none"/>
+        </w:rPr>
+      </w:r>
+      <w:r>
+        <w:rPr>
+          <w:highlight w:val="none"/>
+        </w:rPr>
+        <w:t xml:space="preserve">Solucionado un error con el manejo de la foto de perfil si no existe</w:t>
+      </w:r>
+      <w:r>
+        <w:rPr>
+          <w:highlight w:val="none"/>
+        </w:rPr>
+        <w:t xml:space="preserve">.</w:t>
+      </w:r>
+      <w:r>
+        <w:rPr>
+          <w:highlight w:val="none"/>
+        </w:rPr>
+      </w:r>
+    </w:p>
+    <w:p>
+      <w:pPr>
+        <w:pStyle w:val="868"/>
+        <w:pBdr/>
+        <w:spacing/>
+        <w:ind/>
+        <w:rPr/>
+      </w:pPr>
+      <w:r>
+        <w:rPr>
+          <w:highlight w:val="none"/>
+        </w:rPr>
+        <w:t xml:space="preserve">30/04/2025</w:t>
+      </w:r>
+      <w:r>
+        <w:rPr>
+          <w:highlight w:val="none"/>
+        </w:rPr>
+      </w:r>
+    </w:p>
+    <w:p>
+      <w:pPr>
+        <w:pStyle w:val="927"/>
+        <w:numPr>
+          <w:ilvl w:val="0"/>
+          <w:numId w:val="27"/>
+        </w:numPr>
+        <w:pBdr/>
+        <w:spacing/>
+        <w:ind/>
+        <w:rPr>
+          <w:highlight w:val="none"/>
+        </w:rPr>
+      </w:pPr>
+      <w:r/>
+      <w:r>
+        <w:t xml:space="preserve">Ligeros cambios</w:t>
+      </w:r>
+      <w:r>
+        <w:t xml:space="preserve">.</w:t>
+      </w:r>
+      <w:r/>
+    </w:p>
+    <w:p>
+      <w:pPr>
+        <w:pStyle w:val="927"/>
+        <w:numPr>
+          <w:ilvl w:val="0"/>
+          <w:numId w:val="27"/>
+        </w:numPr>
+        <w:pBdr/>
+        <w:spacing/>
+        <w:ind/>
+        <w:rPr>
+          <w:highlight w:val="none"/>
+        </w:rPr>
+      </w:pPr>
+      <w:r>
+        <w:rPr>
+          <w:highlight w:val="none"/>
+        </w:rPr>
+      </w:r>
+      <w:r>
+        <w:rPr>
+          <w:highlight w:val="none"/>
+        </w:rPr>
+        <w:t xml:space="preserve">Rediseñada la vista de añadir una película</w:t>
+      </w:r>
+      <w:r>
+        <w:rPr>
+          <w:highlight w:val="none"/>
+        </w:rPr>
+        <w:t xml:space="preserve">.</w:t>
+      </w:r>
+      <w:r>
+        <w:rPr>
+          <w:highlight w:val="none"/>
+        </w:rPr>
+      </w:r>
+    </w:p>
+    <w:p>
+      <w:pPr>
+        <w:pStyle w:val="927"/>
+        <w:numPr>
+          <w:ilvl w:val="0"/>
+          <w:numId w:val="27"/>
+        </w:numPr>
+        <w:pBdr/>
+        <w:spacing/>
+        <w:ind/>
+        <w:rPr/>
+      </w:pPr>
+      <w:r>
+        <w:rPr>
+          <w:highlight w:val="none"/>
+        </w:rPr>
+      </w:r>
+      <w:r>
+        <w:rPr>
+          <w:highlight w:val="none"/>
+        </w:rPr>
+        <w:t xml:space="preserve">Rediseñada la vista de editar una película</w:t>
+      </w:r>
+      <w:r>
+        <w:rPr>
+          <w:highlight w:val="none"/>
+        </w:rPr>
+        <w:t xml:space="preserve">.</w:t>
+      </w:r>
+      <w:r>
+        <w:rPr>
+          <w:highlight w:val="none"/>
+        </w:rPr>
+      </w:r>
+    </w:p>
+    <w:p>
+      <w:pPr>
+        <w:pBdr/>
+        <w:spacing/>
+        <w:ind w:firstLine="0" w:left="0"/>
+        <w:rPr/>
+      </w:pPr>
+      <w:r/>
+      <w:r/>
+    </w:p>
+    <w:p>
+      <w:pPr>
+        <w:pStyle w:val="868"/>
+        <w:pBdr/>
+        <w:spacing/>
+        <w:ind/>
+        <w:rPr/>
+      </w:pPr>
+      <w:r>
+        <w:rPr>
+          <w:highlight w:val="none"/>
+        </w:rPr>
+        <w:t xml:space="preserve">06/05/2025</w:t>
+      </w:r>
+      <w:r>
+        <w:rPr>
+          <w:highlight w:val="none"/>
+        </w:rPr>
+      </w:r>
+    </w:p>
+    <w:p>
+      <w:pPr>
+        <w:pBdr/>
+        <w:spacing/>
+        <w:ind/>
+        <w:rPr>
+          <w:highlight w:val="none"/>
+        </w:rPr>
+      </w:pPr>
+      <w:r>
+        <w:t xml:space="preserve">Modificado el documento de registro de cambios.</w:t>
+      </w:r>
+      <w:r/>
     </w:p>
     <w:p>
       <w:pPr>
@@ -5245,6 +5842,882 @@
     </w:lvl>
   </w:abstractNum>
   <w:abstractNum w:abstractNumId="20">
+    <w:lvl w:ilvl="0">
+      <w:isLgl w:val="false"/>
+      <w:lvlJc w:val="left"/>
+      <w:lvlText w:val="·"/>
+      <w:numFmt w:val="bullet"/>
+      <w:pPr>
+        <w:pBdr/>
+        <w:spacing/>
+        <w:ind w:hanging="360" w:left="709"/>
+      </w:pPr>
+      <w:rPr>
+        <w:rFonts w:hint="default" w:ascii="Symbol" w:hAnsi="Symbol" w:eastAsia="Symbol" w:cs="Symbol"/>
+      </w:rPr>
+      <w:start w:val="1"/>
+      <w:suff w:val="tab"/>
+    </w:lvl>
+    <w:lvl w:ilvl="1">
+      <w:isLgl w:val="false"/>
+      <w:lvlJc w:val="left"/>
+      <w:lvlText w:val="o"/>
+      <w:numFmt w:val="bullet"/>
+      <w:pPr>
+        <w:pBdr/>
+        <w:spacing/>
+        <w:ind w:hanging="360" w:left="1440"/>
+      </w:pPr>
+      <w:rPr>
+        <w:rFonts w:hint="default" w:ascii="Courier New" w:hAnsi="Courier New" w:eastAsia="Courier New" w:cs="Courier New"/>
+      </w:rPr>
+      <w:start w:val="1"/>
+      <w:suff w:val="tab"/>
+    </w:lvl>
+    <w:lvl w:ilvl="2">
+      <w:isLgl w:val="false"/>
+      <w:lvlJc w:val="left"/>
+      <w:lvlText w:val="§"/>
+      <w:numFmt w:val="bullet"/>
+      <w:pPr>
+        <w:pBdr/>
+        <w:spacing/>
+        <w:ind w:hanging="360" w:left="2160"/>
+      </w:pPr>
+      <w:rPr>
+        <w:rFonts w:hint="default" w:ascii="Wingdings" w:hAnsi="Wingdings" w:eastAsia="Wingdings" w:cs="Wingdings"/>
+      </w:rPr>
+      <w:start w:val="1"/>
+      <w:suff w:val="tab"/>
+    </w:lvl>
+    <w:lvl w:ilvl="3">
+      <w:isLgl w:val="false"/>
+      <w:lvlJc w:val="left"/>
+      <w:lvlText w:val="·"/>
+      <w:numFmt w:val="bullet"/>
+      <w:pPr>
+        <w:pBdr/>
+        <w:spacing/>
+        <w:ind w:hanging="360" w:left="2880"/>
+      </w:pPr>
+      <w:rPr>
+        <w:rFonts w:hint="default" w:ascii="Symbol" w:hAnsi="Symbol" w:eastAsia="Symbol" w:cs="Symbol"/>
+      </w:rPr>
+      <w:start w:val="1"/>
+      <w:suff w:val="tab"/>
+    </w:lvl>
+    <w:lvl w:ilvl="4">
+      <w:isLgl w:val="false"/>
+      <w:lvlJc w:val="left"/>
+      <w:lvlText w:val="o"/>
+      <w:numFmt w:val="bullet"/>
+      <w:pPr>
+        <w:pBdr/>
+        <w:spacing/>
+        <w:ind w:hanging="360" w:left="3600"/>
+      </w:pPr>
+      <w:rPr>
+        <w:rFonts w:hint="default" w:ascii="Courier New" w:hAnsi="Courier New" w:eastAsia="Courier New" w:cs="Courier New"/>
+      </w:rPr>
+      <w:start w:val="1"/>
+      <w:suff w:val="tab"/>
+    </w:lvl>
+    <w:lvl w:ilvl="5">
+      <w:isLgl w:val="false"/>
+      <w:lvlJc w:val="left"/>
+      <w:lvlText w:val="§"/>
+      <w:numFmt w:val="bullet"/>
+      <w:pPr>
+        <w:pBdr/>
+        <w:spacing/>
+        <w:ind w:hanging="360" w:left="4320"/>
+      </w:pPr>
+      <w:rPr>
+        <w:rFonts w:hint="default" w:ascii="Wingdings" w:hAnsi="Wingdings" w:eastAsia="Wingdings" w:cs="Wingdings"/>
+      </w:rPr>
+      <w:start w:val="1"/>
+      <w:suff w:val="tab"/>
+    </w:lvl>
+    <w:lvl w:ilvl="6">
+      <w:isLgl w:val="false"/>
+      <w:lvlJc w:val="left"/>
+      <w:lvlText w:val="·"/>
+      <w:numFmt w:val="bullet"/>
+      <w:pPr>
+        <w:pBdr/>
+        <w:spacing/>
+        <w:ind w:hanging="360" w:left="5040"/>
+      </w:pPr>
+      <w:rPr>
+        <w:rFonts w:hint="default" w:ascii="Symbol" w:hAnsi="Symbol" w:eastAsia="Symbol" w:cs="Symbol"/>
+      </w:rPr>
+      <w:start w:val="1"/>
+      <w:suff w:val="tab"/>
+    </w:lvl>
+    <w:lvl w:ilvl="7">
+      <w:isLgl w:val="false"/>
+      <w:lvlJc w:val="left"/>
+      <w:lvlText w:val="o"/>
+      <w:numFmt w:val="bullet"/>
+      <w:pPr>
+        <w:pBdr/>
+        <w:spacing/>
+        <w:ind w:hanging="360" w:left="5760"/>
+      </w:pPr>
+      <w:rPr>
+        <w:rFonts w:hint="default" w:ascii="Courier New" w:hAnsi="Courier New" w:eastAsia="Courier New" w:cs="Courier New"/>
+      </w:rPr>
+      <w:start w:val="1"/>
+      <w:suff w:val="tab"/>
+    </w:lvl>
+    <w:lvl w:ilvl="8">
+      <w:isLgl w:val="false"/>
+      <w:lvlJc w:val="left"/>
+      <w:lvlText w:val="§"/>
+      <w:numFmt w:val="bullet"/>
+      <w:pPr>
+        <w:pBdr/>
+        <w:spacing/>
+        <w:ind w:hanging="360" w:left="6480"/>
+      </w:pPr>
+      <w:rPr>
+        <w:rFonts w:hint="default" w:ascii="Wingdings" w:hAnsi="Wingdings" w:eastAsia="Wingdings" w:cs="Wingdings"/>
+      </w:rPr>
+      <w:start w:val="1"/>
+      <w:suff w:val="tab"/>
+    </w:lvl>
+  </w:abstractNum>
+  <w:abstractNum w:abstractNumId="21">
+    <w:lvl w:ilvl="0">
+      <w:isLgl w:val="false"/>
+      <w:lvlJc w:val="left"/>
+      <w:lvlText w:val="·"/>
+      <w:numFmt w:val="bullet"/>
+      <w:pPr>
+        <w:pBdr/>
+        <w:spacing/>
+        <w:ind w:hanging="360" w:left="709"/>
+      </w:pPr>
+      <w:rPr>
+        <w:rFonts w:hint="default" w:ascii="Symbol" w:hAnsi="Symbol" w:eastAsia="Symbol" w:cs="Symbol"/>
+      </w:rPr>
+      <w:start w:val="1"/>
+      <w:suff w:val="tab"/>
+    </w:lvl>
+    <w:lvl w:ilvl="1">
+      <w:isLgl w:val="false"/>
+      <w:lvlJc w:val="left"/>
+      <w:lvlText w:val="o"/>
+      <w:numFmt w:val="bullet"/>
+      <w:pPr>
+        <w:pBdr/>
+        <w:spacing/>
+        <w:ind w:hanging="360" w:left="1429"/>
+      </w:pPr>
+      <w:rPr>
+        <w:rFonts w:hint="default" w:ascii="Courier New" w:hAnsi="Courier New" w:eastAsia="Courier New" w:cs="Courier New"/>
+      </w:rPr>
+      <w:start w:val="1"/>
+      <w:suff w:val="tab"/>
+    </w:lvl>
+    <w:lvl w:ilvl="2">
+      <w:isLgl w:val="false"/>
+      <w:lvlJc w:val="left"/>
+      <w:lvlText w:val="§"/>
+      <w:numFmt w:val="bullet"/>
+      <w:pPr>
+        <w:pBdr/>
+        <w:spacing/>
+        <w:ind w:hanging="360" w:left="2149"/>
+      </w:pPr>
+      <w:rPr>
+        <w:rFonts w:hint="default" w:ascii="Wingdings" w:hAnsi="Wingdings" w:eastAsia="Wingdings" w:cs="Wingdings"/>
+      </w:rPr>
+      <w:start w:val="1"/>
+      <w:suff w:val="tab"/>
+    </w:lvl>
+    <w:lvl w:ilvl="3">
+      <w:isLgl w:val="false"/>
+      <w:lvlJc w:val="left"/>
+      <w:lvlText w:val="·"/>
+      <w:numFmt w:val="bullet"/>
+      <w:pPr>
+        <w:pBdr/>
+        <w:spacing/>
+        <w:ind w:hanging="360" w:left="2869"/>
+      </w:pPr>
+      <w:rPr>
+        <w:rFonts w:hint="default" w:ascii="Symbol" w:hAnsi="Symbol" w:eastAsia="Symbol" w:cs="Symbol"/>
+      </w:rPr>
+      <w:start w:val="1"/>
+      <w:suff w:val="tab"/>
+    </w:lvl>
+    <w:lvl w:ilvl="4">
+      <w:isLgl w:val="false"/>
+      <w:lvlJc w:val="left"/>
+      <w:lvlText w:val="o"/>
+      <w:numFmt w:val="bullet"/>
+      <w:pPr>
+        <w:pBdr/>
+        <w:spacing/>
+        <w:ind w:hanging="360" w:left="3589"/>
+      </w:pPr>
+      <w:rPr>
+        <w:rFonts w:hint="default" w:ascii="Courier New" w:hAnsi="Courier New" w:eastAsia="Courier New" w:cs="Courier New"/>
+      </w:rPr>
+      <w:start w:val="1"/>
+      <w:suff w:val="tab"/>
+    </w:lvl>
+    <w:lvl w:ilvl="5">
+      <w:isLgl w:val="false"/>
+      <w:lvlJc w:val="left"/>
+      <w:lvlText w:val="§"/>
+      <w:numFmt w:val="bullet"/>
+      <w:pPr>
+        <w:pBdr/>
+        <w:spacing/>
+        <w:ind w:hanging="360" w:left="4309"/>
+      </w:pPr>
+      <w:rPr>
+        <w:rFonts w:hint="default" w:ascii="Wingdings" w:hAnsi="Wingdings" w:eastAsia="Wingdings" w:cs="Wingdings"/>
+      </w:rPr>
+      <w:start w:val="1"/>
+      <w:suff w:val="tab"/>
+    </w:lvl>
+    <w:lvl w:ilvl="6">
+      <w:isLgl w:val="false"/>
+      <w:lvlJc w:val="left"/>
+      <w:lvlText w:val="·"/>
+      <w:numFmt w:val="bullet"/>
+      <w:pPr>
+        <w:pBdr/>
+        <w:spacing/>
+        <w:ind w:hanging="360" w:left="5029"/>
+      </w:pPr>
+      <w:rPr>
+        <w:rFonts w:hint="default" w:ascii="Symbol" w:hAnsi="Symbol" w:eastAsia="Symbol" w:cs="Symbol"/>
+      </w:rPr>
+      <w:start w:val="1"/>
+      <w:suff w:val="tab"/>
+    </w:lvl>
+    <w:lvl w:ilvl="7">
+      <w:isLgl w:val="false"/>
+      <w:lvlJc w:val="left"/>
+      <w:lvlText w:val="o"/>
+      <w:numFmt w:val="bullet"/>
+      <w:pPr>
+        <w:pBdr/>
+        <w:spacing/>
+        <w:ind w:hanging="360" w:left="5749"/>
+      </w:pPr>
+      <w:rPr>
+        <w:rFonts w:hint="default" w:ascii="Courier New" w:hAnsi="Courier New" w:eastAsia="Courier New" w:cs="Courier New"/>
+      </w:rPr>
+      <w:start w:val="1"/>
+      <w:suff w:val="tab"/>
+    </w:lvl>
+    <w:lvl w:ilvl="8">
+      <w:isLgl w:val="false"/>
+      <w:lvlJc w:val="left"/>
+      <w:lvlText w:val="§"/>
+      <w:numFmt w:val="bullet"/>
+      <w:pPr>
+        <w:pBdr/>
+        <w:spacing/>
+        <w:ind w:hanging="360" w:left="6469"/>
+      </w:pPr>
+      <w:rPr>
+        <w:rFonts w:hint="default" w:ascii="Wingdings" w:hAnsi="Wingdings" w:eastAsia="Wingdings" w:cs="Wingdings"/>
+      </w:rPr>
+      <w:start w:val="1"/>
+      <w:suff w:val="tab"/>
+    </w:lvl>
+  </w:abstractNum>
+  <w:abstractNum w:abstractNumId="22">
+    <w:lvl w:ilvl="0">
+      <w:isLgl w:val="false"/>
+      <w:lvlJc w:val="left"/>
+      <w:lvlText w:val="·"/>
+      <w:numFmt w:val="bullet"/>
+      <w:pPr>
+        <w:pBdr/>
+        <w:spacing/>
+        <w:ind w:hanging="360" w:left="709"/>
+      </w:pPr>
+      <w:rPr>
+        <w:rFonts w:hint="default" w:ascii="Symbol" w:hAnsi="Symbol" w:eastAsia="Symbol" w:cs="Symbol"/>
+      </w:rPr>
+      <w:start w:val="1"/>
+      <w:suff w:val="tab"/>
+    </w:lvl>
+    <w:lvl w:ilvl="1">
+      <w:isLgl w:val="false"/>
+      <w:lvlJc w:val="left"/>
+      <w:lvlText w:val="o"/>
+      <w:numFmt w:val="bullet"/>
+      <w:pPr>
+        <w:pBdr/>
+        <w:spacing/>
+        <w:ind w:hanging="360" w:left="1440"/>
+      </w:pPr>
+      <w:rPr>
+        <w:rFonts w:hint="default" w:ascii="Courier New" w:hAnsi="Courier New" w:eastAsia="Courier New" w:cs="Courier New"/>
+      </w:rPr>
+      <w:start w:val="1"/>
+      <w:suff w:val="tab"/>
+    </w:lvl>
+    <w:lvl w:ilvl="2">
+      <w:isLgl w:val="false"/>
+      <w:lvlJc w:val="left"/>
+      <w:lvlText w:val="§"/>
+      <w:numFmt w:val="bullet"/>
+      <w:pPr>
+        <w:pBdr/>
+        <w:spacing/>
+        <w:ind w:hanging="360" w:left="2160"/>
+      </w:pPr>
+      <w:rPr>
+        <w:rFonts w:hint="default" w:ascii="Wingdings" w:hAnsi="Wingdings" w:eastAsia="Wingdings" w:cs="Wingdings"/>
+      </w:rPr>
+      <w:start w:val="1"/>
+      <w:suff w:val="tab"/>
+    </w:lvl>
+    <w:lvl w:ilvl="3">
+      <w:isLgl w:val="false"/>
+      <w:lvlJc w:val="left"/>
+      <w:lvlText w:val="·"/>
+      <w:numFmt w:val="bullet"/>
+      <w:pPr>
+        <w:pBdr/>
+        <w:spacing/>
+        <w:ind w:hanging="360" w:left="2880"/>
+      </w:pPr>
+      <w:rPr>
+        <w:rFonts w:hint="default" w:ascii="Symbol" w:hAnsi="Symbol" w:eastAsia="Symbol" w:cs="Symbol"/>
+      </w:rPr>
+      <w:start w:val="1"/>
+      <w:suff w:val="tab"/>
+    </w:lvl>
+    <w:lvl w:ilvl="4">
+      <w:isLgl w:val="false"/>
+      <w:lvlJc w:val="left"/>
+      <w:lvlText w:val="o"/>
+      <w:numFmt w:val="bullet"/>
+      <w:pPr>
+        <w:pBdr/>
+        <w:spacing/>
+        <w:ind w:hanging="360" w:left="3600"/>
+      </w:pPr>
+      <w:rPr>
+        <w:rFonts w:hint="default" w:ascii="Courier New" w:hAnsi="Courier New" w:eastAsia="Courier New" w:cs="Courier New"/>
+      </w:rPr>
+      <w:start w:val="1"/>
+      <w:suff w:val="tab"/>
+    </w:lvl>
+    <w:lvl w:ilvl="5">
+      <w:isLgl w:val="false"/>
+      <w:lvlJc w:val="left"/>
+      <w:lvlText w:val="§"/>
+      <w:numFmt w:val="bullet"/>
+      <w:pPr>
+        <w:pBdr/>
+        <w:spacing/>
+        <w:ind w:hanging="360" w:left="4320"/>
+      </w:pPr>
+      <w:rPr>
+        <w:rFonts w:hint="default" w:ascii="Wingdings" w:hAnsi="Wingdings" w:eastAsia="Wingdings" w:cs="Wingdings"/>
+      </w:rPr>
+      <w:start w:val="1"/>
+      <w:suff w:val="tab"/>
+    </w:lvl>
+    <w:lvl w:ilvl="6">
+      <w:isLgl w:val="false"/>
+      <w:lvlJc w:val="left"/>
+      <w:lvlText w:val="·"/>
+      <w:numFmt w:val="bullet"/>
+      <w:pPr>
+        <w:pBdr/>
+        <w:spacing/>
+        <w:ind w:hanging="360" w:left="5040"/>
+      </w:pPr>
+      <w:rPr>
+        <w:rFonts w:hint="default" w:ascii="Symbol" w:hAnsi="Symbol" w:eastAsia="Symbol" w:cs="Symbol"/>
+      </w:rPr>
+      <w:start w:val="1"/>
+      <w:suff w:val="tab"/>
+    </w:lvl>
+    <w:lvl w:ilvl="7">
+      <w:isLgl w:val="false"/>
+      <w:lvlJc w:val="left"/>
+      <w:lvlText w:val="o"/>
+      <w:numFmt w:val="bullet"/>
+      <w:pPr>
+        <w:pBdr/>
+        <w:spacing/>
+        <w:ind w:hanging="360" w:left="5760"/>
+      </w:pPr>
+      <w:rPr>
+        <w:rFonts w:hint="default" w:ascii="Courier New" w:hAnsi="Courier New" w:eastAsia="Courier New" w:cs="Courier New"/>
+      </w:rPr>
+      <w:start w:val="1"/>
+      <w:suff w:val="tab"/>
+    </w:lvl>
+    <w:lvl w:ilvl="8">
+      <w:isLgl w:val="false"/>
+      <w:lvlJc w:val="left"/>
+      <w:lvlText w:val="§"/>
+      <w:numFmt w:val="bullet"/>
+      <w:pPr>
+        <w:pBdr/>
+        <w:spacing/>
+        <w:ind w:hanging="360" w:left="6480"/>
+      </w:pPr>
+      <w:rPr>
+        <w:rFonts w:hint="default" w:ascii="Wingdings" w:hAnsi="Wingdings" w:eastAsia="Wingdings" w:cs="Wingdings"/>
+      </w:rPr>
+      <w:start w:val="1"/>
+      <w:suff w:val="tab"/>
+    </w:lvl>
+  </w:abstractNum>
+  <w:abstractNum w:abstractNumId="23">
+    <w:lvl w:ilvl="0">
+      <w:isLgl w:val="false"/>
+      <w:lvlJc w:val="left"/>
+      <w:lvlText w:val="·"/>
+      <w:numFmt w:val="bullet"/>
+      <w:pPr>
+        <w:pBdr/>
+        <w:spacing/>
+        <w:ind w:hanging="360" w:left="709"/>
+      </w:pPr>
+      <w:rPr>
+        <w:rFonts w:hint="default" w:ascii="Symbol" w:hAnsi="Symbol" w:eastAsia="Symbol" w:cs="Symbol"/>
+      </w:rPr>
+      <w:start w:val="1"/>
+      <w:suff w:val="tab"/>
+    </w:lvl>
+    <w:lvl w:ilvl="1">
+      <w:isLgl w:val="false"/>
+      <w:lvlJc w:val="left"/>
+      <w:lvlText w:val="o"/>
+      <w:numFmt w:val="bullet"/>
+      <w:pPr>
+        <w:pBdr/>
+        <w:spacing/>
+        <w:ind w:hanging="360" w:left="1440"/>
+      </w:pPr>
+      <w:rPr>
+        <w:rFonts w:hint="default" w:ascii="Courier New" w:hAnsi="Courier New" w:eastAsia="Courier New" w:cs="Courier New"/>
+      </w:rPr>
+      <w:start w:val="1"/>
+      <w:suff w:val="tab"/>
+    </w:lvl>
+    <w:lvl w:ilvl="2">
+      <w:isLgl w:val="false"/>
+      <w:lvlJc w:val="left"/>
+      <w:lvlText w:val="§"/>
+      <w:numFmt w:val="bullet"/>
+      <w:pPr>
+        <w:pBdr/>
+        <w:spacing/>
+        <w:ind w:hanging="360" w:left="2160"/>
+      </w:pPr>
+      <w:rPr>
+        <w:rFonts w:hint="default" w:ascii="Wingdings" w:hAnsi="Wingdings" w:eastAsia="Wingdings" w:cs="Wingdings"/>
+      </w:rPr>
+      <w:start w:val="1"/>
+      <w:suff w:val="tab"/>
+    </w:lvl>
+    <w:lvl w:ilvl="3">
+      <w:isLgl w:val="false"/>
+      <w:lvlJc w:val="left"/>
+      <w:lvlText w:val="·"/>
+      <w:numFmt w:val="bullet"/>
+      <w:pPr>
+        <w:pBdr/>
+        <w:spacing/>
+        <w:ind w:hanging="360" w:left="2880"/>
+      </w:pPr>
+      <w:rPr>
+        <w:rFonts w:hint="default" w:ascii="Symbol" w:hAnsi="Symbol" w:eastAsia="Symbol" w:cs="Symbol"/>
+      </w:rPr>
+      <w:start w:val="1"/>
+      <w:suff w:val="tab"/>
+    </w:lvl>
+    <w:lvl w:ilvl="4">
+      <w:isLgl w:val="false"/>
+      <w:lvlJc w:val="left"/>
+      <w:lvlText w:val="o"/>
+      <w:numFmt w:val="bullet"/>
+      <w:pPr>
+        <w:pBdr/>
+        <w:spacing/>
+        <w:ind w:hanging="360" w:left="3600"/>
+      </w:pPr>
+      <w:rPr>
+        <w:rFonts w:hint="default" w:ascii="Courier New" w:hAnsi="Courier New" w:eastAsia="Courier New" w:cs="Courier New"/>
+      </w:rPr>
+      <w:start w:val="1"/>
+      <w:suff w:val="tab"/>
+    </w:lvl>
+    <w:lvl w:ilvl="5">
+      <w:isLgl w:val="false"/>
+      <w:lvlJc w:val="left"/>
+      <w:lvlText w:val="§"/>
+      <w:numFmt w:val="bullet"/>
+      <w:pPr>
+        <w:pBdr/>
+        <w:spacing/>
+        <w:ind w:hanging="360" w:left="4320"/>
+      </w:pPr>
+      <w:rPr>
+        <w:rFonts w:hint="default" w:ascii="Wingdings" w:hAnsi="Wingdings" w:eastAsia="Wingdings" w:cs="Wingdings"/>
+      </w:rPr>
+      <w:start w:val="1"/>
+      <w:suff w:val="tab"/>
+    </w:lvl>
+    <w:lvl w:ilvl="6">
+      <w:isLgl w:val="false"/>
+      <w:lvlJc w:val="left"/>
+      <w:lvlText w:val="·"/>
+      <w:numFmt w:val="bullet"/>
+      <w:pPr>
+        <w:pBdr/>
+        <w:spacing/>
+        <w:ind w:hanging="360" w:left="5040"/>
+      </w:pPr>
+      <w:rPr>
+        <w:rFonts w:hint="default" w:ascii="Symbol" w:hAnsi="Symbol" w:eastAsia="Symbol" w:cs="Symbol"/>
+      </w:rPr>
+      <w:start w:val="1"/>
+      <w:suff w:val="tab"/>
+    </w:lvl>
+    <w:lvl w:ilvl="7">
+      <w:isLgl w:val="false"/>
+      <w:lvlJc w:val="left"/>
+      <w:lvlText w:val="o"/>
+      <w:numFmt w:val="bullet"/>
+      <w:pPr>
+        <w:pBdr/>
+        <w:spacing/>
+        <w:ind w:hanging="360" w:left="5760"/>
+      </w:pPr>
+      <w:rPr>
+        <w:rFonts w:hint="default" w:ascii="Courier New" w:hAnsi="Courier New" w:eastAsia="Courier New" w:cs="Courier New"/>
+      </w:rPr>
+      <w:start w:val="1"/>
+      <w:suff w:val="tab"/>
+    </w:lvl>
+    <w:lvl w:ilvl="8">
+      <w:isLgl w:val="false"/>
+      <w:lvlJc w:val="left"/>
+      <w:lvlText w:val="§"/>
+      <w:numFmt w:val="bullet"/>
+      <w:pPr>
+        <w:pBdr/>
+        <w:spacing/>
+        <w:ind w:hanging="360" w:left="6480"/>
+      </w:pPr>
+      <w:rPr>
+        <w:rFonts w:hint="default" w:ascii="Wingdings" w:hAnsi="Wingdings" w:eastAsia="Wingdings" w:cs="Wingdings"/>
+      </w:rPr>
+      <w:start w:val="1"/>
+      <w:suff w:val="tab"/>
+    </w:lvl>
+  </w:abstractNum>
+  <w:abstractNum w:abstractNumId="24">
+    <w:lvl w:ilvl="0">
+      <w:isLgl w:val="false"/>
+      <w:lvlJc w:val="left"/>
+      <w:lvlText w:val="·"/>
+      <w:numFmt w:val="bullet"/>
+      <w:pPr>
+        <w:pBdr/>
+        <w:spacing/>
+        <w:ind w:hanging="360" w:left="709"/>
+      </w:pPr>
+      <w:rPr>
+        <w:rFonts w:hint="default" w:ascii="Symbol" w:hAnsi="Symbol" w:eastAsia="Symbol" w:cs="Symbol"/>
+      </w:rPr>
+      <w:start w:val="1"/>
+      <w:suff w:val="tab"/>
+    </w:lvl>
+    <w:lvl w:ilvl="1">
+      <w:isLgl w:val="false"/>
+      <w:lvlJc w:val="left"/>
+      <w:lvlText w:val="o"/>
+      <w:numFmt w:val="bullet"/>
+      <w:pPr>
+        <w:pBdr/>
+        <w:spacing/>
+        <w:ind w:hanging="360" w:left="1440"/>
+      </w:pPr>
+      <w:rPr>
+        <w:rFonts w:hint="default" w:ascii="Courier New" w:hAnsi="Courier New" w:eastAsia="Courier New" w:cs="Courier New"/>
+      </w:rPr>
+      <w:start w:val="1"/>
+      <w:suff w:val="tab"/>
+    </w:lvl>
+    <w:lvl w:ilvl="2">
+      <w:isLgl w:val="false"/>
+      <w:lvlJc w:val="left"/>
+      <w:lvlText w:val="§"/>
+      <w:numFmt w:val="bullet"/>
+      <w:pPr>
+        <w:pBdr/>
+        <w:spacing/>
+        <w:ind w:hanging="360" w:left="2160"/>
+      </w:pPr>
+      <w:rPr>
+        <w:rFonts w:hint="default" w:ascii="Wingdings" w:hAnsi="Wingdings" w:eastAsia="Wingdings" w:cs="Wingdings"/>
+      </w:rPr>
+      <w:start w:val="1"/>
+      <w:suff w:val="tab"/>
+    </w:lvl>
+    <w:lvl w:ilvl="3">
+      <w:isLgl w:val="false"/>
+      <w:lvlJc w:val="left"/>
+      <w:lvlText w:val="·"/>
+      <w:numFmt w:val="bullet"/>
+      <w:pPr>
+        <w:pBdr/>
+        <w:spacing/>
+        <w:ind w:hanging="360" w:left="2880"/>
+      </w:pPr>
+      <w:rPr>
+        <w:rFonts w:hint="default" w:ascii="Symbol" w:hAnsi="Symbol" w:eastAsia="Symbol" w:cs="Symbol"/>
+      </w:rPr>
+      <w:start w:val="1"/>
+      <w:suff w:val="tab"/>
+    </w:lvl>
+    <w:lvl w:ilvl="4">
+      <w:isLgl w:val="false"/>
+      <w:lvlJc w:val="left"/>
+      <w:lvlText w:val="o"/>
+      <w:numFmt w:val="bullet"/>
+      <w:pPr>
+        <w:pBdr/>
+        <w:spacing/>
+        <w:ind w:hanging="360" w:left="3600"/>
+      </w:pPr>
+      <w:rPr>
+        <w:rFonts w:hint="default" w:ascii="Courier New" w:hAnsi="Courier New" w:eastAsia="Courier New" w:cs="Courier New"/>
+      </w:rPr>
+      <w:start w:val="1"/>
+      <w:suff w:val="tab"/>
+    </w:lvl>
+    <w:lvl w:ilvl="5">
+      <w:isLgl w:val="false"/>
+      <w:lvlJc w:val="left"/>
+      <w:lvlText w:val="§"/>
+      <w:numFmt w:val="bullet"/>
+      <w:pPr>
+        <w:pBdr/>
+        <w:spacing/>
+        <w:ind w:hanging="360" w:left="4320"/>
+      </w:pPr>
+      <w:rPr>
+        <w:rFonts w:hint="default" w:ascii="Wingdings" w:hAnsi="Wingdings" w:eastAsia="Wingdings" w:cs="Wingdings"/>
+      </w:rPr>
+      <w:start w:val="1"/>
+      <w:suff w:val="tab"/>
+    </w:lvl>
+    <w:lvl w:ilvl="6">
+      <w:isLgl w:val="false"/>
+      <w:lvlJc w:val="left"/>
+      <w:lvlText w:val="·"/>
+      <w:numFmt w:val="bullet"/>
+      <w:pPr>
+        <w:pBdr/>
+        <w:spacing/>
+        <w:ind w:hanging="360" w:left="5040"/>
+      </w:pPr>
+      <w:rPr>
+        <w:rFonts w:hint="default" w:ascii="Symbol" w:hAnsi="Symbol" w:eastAsia="Symbol" w:cs="Symbol"/>
+      </w:rPr>
+      <w:start w:val="1"/>
+      <w:suff w:val="tab"/>
+    </w:lvl>
+    <w:lvl w:ilvl="7">
+      <w:isLgl w:val="false"/>
+      <w:lvlJc w:val="left"/>
+      <w:lvlText w:val="o"/>
+      <w:numFmt w:val="bullet"/>
+      <w:pPr>
+        <w:pBdr/>
+        <w:spacing/>
+        <w:ind w:hanging="360" w:left="5760"/>
+      </w:pPr>
+      <w:rPr>
+        <w:rFonts w:hint="default" w:ascii="Courier New" w:hAnsi="Courier New" w:eastAsia="Courier New" w:cs="Courier New"/>
+      </w:rPr>
+      <w:start w:val="1"/>
+      <w:suff w:val="tab"/>
+    </w:lvl>
+    <w:lvl w:ilvl="8">
+      <w:isLgl w:val="false"/>
+      <w:lvlJc w:val="left"/>
+      <w:lvlText w:val="§"/>
+      <w:numFmt w:val="bullet"/>
+      <w:pPr>
+        <w:pBdr/>
+        <w:spacing/>
+        <w:ind w:hanging="360" w:left="6480"/>
+      </w:pPr>
+      <w:rPr>
+        <w:rFonts w:hint="default" w:ascii="Wingdings" w:hAnsi="Wingdings" w:eastAsia="Wingdings" w:cs="Wingdings"/>
+      </w:rPr>
+      <w:start w:val="1"/>
+      <w:suff w:val="tab"/>
+    </w:lvl>
+  </w:abstractNum>
+  <w:abstractNum w:abstractNumId="25">
+    <w:lvl w:ilvl="0">
+      <w:isLgl w:val="false"/>
+      <w:lvlJc w:val="left"/>
+      <w:lvlText w:val="·"/>
+      <w:numFmt w:val="bullet"/>
+      <w:pPr>
+        <w:pBdr/>
+        <w:spacing/>
+        <w:ind w:hanging="360" w:left="709"/>
+      </w:pPr>
+      <w:rPr>
+        <w:rFonts w:hint="default" w:ascii="Symbol" w:hAnsi="Symbol" w:eastAsia="Symbol" w:cs="Symbol"/>
+      </w:rPr>
+      <w:start w:val="1"/>
+      <w:suff w:val="tab"/>
+    </w:lvl>
+    <w:lvl w:ilvl="1">
+      <w:isLgl w:val="false"/>
+      <w:lvlJc w:val="left"/>
+      <w:lvlText w:val="o"/>
+      <w:numFmt w:val="bullet"/>
+      <w:pPr>
+        <w:pBdr/>
+        <w:spacing/>
+        <w:ind w:hanging="360" w:left="1440"/>
+      </w:pPr>
+      <w:rPr>
+        <w:rFonts w:hint="default" w:ascii="Courier New" w:hAnsi="Courier New" w:eastAsia="Courier New" w:cs="Courier New"/>
+      </w:rPr>
+      <w:start w:val="1"/>
+      <w:suff w:val="tab"/>
+    </w:lvl>
+    <w:lvl w:ilvl="2">
+      <w:isLgl w:val="false"/>
+      <w:lvlJc w:val="left"/>
+      <w:lvlText w:val="§"/>
+      <w:numFmt w:val="bullet"/>
+      <w:pPr>
+        <w:pBdr/>
+        <w:spacing/>
+        <w:ind w:hanging="360" w:left="2160"/>
+      </w:pPr>
+      <w:rPr>
+        <w:rFonts w:hint="default" w:ascii="Wingdings" w:hAnsi="Wingdings" w:eastAsia="Wingdings" w:cs="Wingdings"/>
+      </w:rPr>
+      <w:start w:val="1"/>
+      <w:suff w:val="tab"/>
+    </w:lvl>
+    <w:lvl w:ilvl="3">
+      <w:isLgl w:val="false"/>
+      <w:lvlJc w:val="left"/>
+      <w:lvlText w:val="·"/>
+      <w:numFmt w:val="bullet"/>
+      <w:pPr>
+        <w:pBdr/>
+        <w:spacing/>
+        <w:ind w:hanging="360" w:left="2880"/>
+      </w:pPr>
+      <w:rPr>
+        <w:rFonts w:hint="default" w:ascii="Symbol" w:hAnsi="Symbol" w:eastAsia="Symbol" w:cs="Symbol"/>
+      </w:rPr>
+      <w:start w:val="1"/>
+      <w:suff w:val="tab"/>
+    </w:lvl>
+    <w:lvl w:ilvl="4">
+      <w:isLgl w:val="false"/>
+      <w:lvlJc w:val="left"/>
+      <w:lvlText w:val="o"/>
+      <w:numFmt w:val="bullet"/>
+      <w:pPr>
+        <w:pBdr/>
+        <w:spacing/>
+        <w:ind w:hanging="360" w:left="3600"/>
+      </w:pPr>
+      <w:rPr>
+        <w:rFonts w:hint="default" w:ascii="Courier New" w:hAnsi="Courier New" w:eastAsia="Courier New" w:cs="Courier New"/>
+      </w:rPr>
+      <w:start w:val="1"/>
+      <w:suff w:val="tab"/>
+    </w:lvl>
+    <w:lvl w:ilvl="5">
+      <w:isLgl w:val="false"/>
+      <w:lvlJc w:val="left"/>
+      <w:lvlText w:val="§"/>
+      <w:numFmt w:val="bullet"/>
+      <w:pPr>
+        <w:pBdr/>
+        <w:spacing/>
+        <w:ind w:hanging="360" w:left="4320"/>
+      </w:pPr>
+      <w:rPr>
+        <w:rFonts w:hint="default" w:ascii="Wingdings" w:hAnsi="Wingdings" w:eastAsia="Wingdings" w:cs="Wingdings"/>
+      </w:rPr>
+      <w:start w:val="1"/>
+      <w:suff w:val="tab"/>
+    </w:lvl>
+    <w:lvl w:ilvl="6">
+      <w:isLgl w:val="false"/>
+      <w:lvlJc w:val="left"/>
+      <w:lvlText w:val="·"/>
+      <w:numFmt w:val="bullet"/>
+      <w:pPr>
+        <w:pBdr/>
+        <w:spacing/>
+        <w:ind w:hanging="360" w:left="5040"/>
+      </w:pPr>
+      <w:rPr>
+        <w:rFonts w:hint="default" w:ascii="Symbol" w:hAnsi="Symbol" w:eastAsia="Symbol" w:cs="Symbol"/>
+      </w:rPr>
+      <w:start w:val="1"/>
+      <w:suff w:val="tab"/>
+    </w:lvl>
+    <w:lvl w:ilvl="7">
+      <w:isLgl w:val="false"/>
+      <w:lvlJc w:val="left"/>
+      <w:lvlText w:val="o"/>
+      <w:numFmt w:val="bullet"/>
+      <w:pPr>
+        <w:pBdr/>
+        <w:spacing/>
+        <w:ind w:hanging="360" w:left="5760"/>
+      </w:pPr>
+      <w:rPr>
+        <w:rFonts w:hint="default" w:ascii="Courier New" w:hAnsi="Courier New" w:eastAsia="Courier New" w:cs="Courier New"/>
+      </w:rPr>
+      <w:start w:val="1"/>
+      <w:suff w:val="tab"/>
+    </w:lvl>
+    <w:lvl w:ilvl="8">
+      <w:isLgl w:val="false"/>
+      <w:lvlJc w:val="left"/>
+      <w:lvlText w:val="§"/>
+      <w:numFmt w:val="bullet"/>
+      <w:pPr>
+        <w:pBdr/>
+        <w:spacing/>
+        <w:ind w:hanging="360" w:left="6480"/>
+      </w:pPr>
+      <w:rPr>
+        <w:rFonts w:hint="default" w:ascii="Wingdings" w:hAnsi="Wingdings" w:eastAsia="Wingdings" w:cs="Wingdings"/>
+      </w:rPr>
+      <w:start w:val="1"/>
+      <w:suff w:val="tab"/>
+    </w:lvl>
+  </w:abstractNum>
+  <w:abstractNum w:abstractNumId="26">
     <w:lvl w:ilvl="0">
       <w:isLgl w:val="false"/>
       <w:lvlJc w:val="left"/>
@@ -5452,6 +6925,24 @@
   </w:num>
   <w:num w:numId="21">
     <w:abstractNumId w:val="20"/>
+  </w:num>
+  <w:num w:numId="22">
+    <w:abstractNumId w:val="21"/>
+  </w:num>
+  <w:num w:numId="23">
+    <w:abstractNumId w:val="22"/>
+  </w:num>
+  <w:num w:numId="24">
+    <w:abstractNumId w:val="23"/>
+  </w:num>
+  <w:num w:numId="25">
+    <w:abstractNumId w:val="24"/>
+  </w:num>
+  <w:num w:numId="26">
+    <w:abstractNumId w:val="25"/>
+  </w:num>
+  <w:num w:numId="27">
+    <w:abstractNumId w:val="26"/>
   </w:num>
 </w:numbering>
 </file>
@@ -5614,9 +7105,9 @@
     <w:lsdException w:name="Bibliography" w:uiPriority="37"/>
     <w:lsdException w:name="TOC Heading" w:uiPriority="39" w:qFormat="1"/>
   </w:latentStyles>
-  <w:style w:type="table" w:styleId="733">
+  <w:style w:type="table" w:styleId="739">
     <w:name w:val="Table Grid"/>
-    <w:basedOn w:val="918"/>
+    <w:basedOn w:val="924"/>
     <w:uiPriority w:val="59"/>
     <w:pPr>
       <w:pBdr/>
@@ -5813,9 +7304,9 @@
       </w:tcPr>
     </w:tblStylePr>
   </w:style>
-  <w:style w:type="table" w:styleId="734">
+  <w:style w:type="table" w:styleId="740">
     <w:name w:val="Table Grid Light"/>
-    <w:basedOn w:val="918"/>
+    <w:basedOn w:val="924"/>
     <w:uiPriority w:val="59"/>
     <w:pPr>
       <w:pBdr/>
@@ -6012,9 +7503,9 @@
       </w:tcPr>
     </w:tblStylePr>
   </w:style>
-  <w:style w:type="table" w:styleId="735">
+  <w:style w:type="table" w:styleId="741">
     <w:name w:val="Plain Table 1"/>
-    <w:basedOn w:val="918"/>
+    <w:basedOn w:val="924"/>
     <w:uiPriority w:val="59"/>
     <w:pPr>
       <w:pBdr/>
@@ -6237,9 +7728,9 @@
       </w:tcPr>
     </w:tblStylePr>
   </w:style>
-  <w:style w:type="table" w:styleId="736">
+  <w:style w:type="table" w:styleId="742">
     <w:name w:val="Plain Table 2"/>
-    <w:basedOn w:val="918"/>
+    <w:basedOn w:val="924"/>
     <w:uiPriority w:val="59"/>
     <w:pPr>
       <w:pBdr/>
@@ -6470,9 +7961,9 @@
       </w:tcPr>
     </w:tblStylePr>
   </w:style>
-  <w:style w:type="table" w:styleId="737">
+  <w:style w:type="table" w:styleId="743">
     <w:name w:val="Plain Table 3"/>
-    <w:basedOn w:val="918"/>
+    <w:basedOn w:val="924"/>
     <w:uiPriority w:val="99"/>
     <w:pPr>
       <w:pBdr/>
@@ -6700,9 +8191,9 @@
       </w:tcPr>
     </w:tblStylePr>
   </w:style>
-  <w:style w:type="table" w:styleId="738">
+  <w:style w:type="table" w:styleId="744">
     <w:name w:val="Plain Table 4"/>
-    <w:basedOn w:val="918"/>
+    <w:basedOn w:val="924"/>
     <w:uiPriority w:val="99"/>
     <w:pPr>
       <w:pBdr/>
@@ -6916,9 +8407,9 @@
       </w:tcPr>
     </w:tblStylePr>
   </w:style>
-  <w:style w:type="table" w:styleId="739">
+  <w:style w:type="table" w:styleId="745">
     <w:name w:val="Plain Table 5"/>
-    <w:basedOn w:val="918"/>
+    <w:basedOn w:val="924"/>
     <w:uiPriority w:val="99"/>
     <w:pPr>
       <w:pBdr/>
@@ -7149,9 +8640,9 @@
       </w:tcPr>
     </w:tblStylePr>
   </w:style>
-  <w:style w:type="table" w:styleId="740">
+  <w:style w:type="table" w:styleId="746">
     <w:name w:val="Grid Table 1 Light"/>
-    <w:basedOn w:val="918"/>
+    <w:basedOn w:val="924"/>
     <w:uiPriority w:val="99"/>
     <w:pPr>
       <w:pBdr/>
@@ -7372,9 +8863,9 @@
       </w:tcPr>
     </w:tblStylePr>
   </w:style>
-  <w:style w:type="table" w:styleId="741">
+  <w:style w:type="table" w:styleId="747">
     <w:name w:val="Grid Table 1 Light - Accent 1"/>
-    <w:basedOn w:val="918"/>
+    <w:basedOn w:val="924"/>
     <w:uiPriority w:val="99"/>
     <w:pPr>
       <w:pBdr/>
@@ -7595,9 +9086,9 @@
       </w:tcPr>
     </w:tblStylePr>
   </w:style>
-  <w:style w:type="table" w:styleId="742">
+  <w:style w:type="table" w:styleId="748">
     <w:name w:val="Grid Table 1 Light - Accent 2"/>
-    <w:basedOn w:val="918"/>
+    <w:basedOn w:val="924"/>
     <w:uiPriority w:val="99"/>
     <w:pPr>
       <w:pBdr/>
@@ -7818,9 +9309,9 @@
       </w:tcPr>
     </w:tblStylePr>
   </w:style>
-  <w:style w:type="table" w:styleId="743">
+  <w:style w:type="table" w:styleId="749">
     <w:name w:val="Grid Table 1 Light - Accent 3"/>
-    <w:basedOn w:val="918"/>
+    <w:basedOn w:val="924"/>
     <w:uiPriority w:val="99"/>
     <w:pPr>
       <w:pBdr/>
@@ -8041,9 +9532,9 @@
       </w:tcPr>
     </w:tblStylePr>
   </w:style>
-  <w:style w:type="table" w:styleId="744">
+  <w:style w:type="table" w:styleId="750">
     <w:name w:val="Grid Table 1 Light - Accent 4"/>
-    <w:basedOn w:val="918"/>
+    <w:basedOn w:val="924"/>
     <w:uiPriority w:val="99"/>
     <w:pPr>
       <w:pBdr/>
@@ -8264,9 +9755,9 @@
       </w:tcPr>
     </w:tblStylePr>
   </w:style>
-  <w:style w:type="table" w:styleId="745">
+  <w:style w:type="table" w:styleId="751">
     <w:name w:val="Grid Table 1 Light - Accent 5"/>
-    <w:basedOn w:val="918"/>
+    <w:basedOn w:val="924"/>
     <w:uiPriority w:val="99"/>
     <w:pPr>
       <w:pBdr/>
@@ -8487,9 +9978,9 @@
       </w:tcPr>
     </w:tblStylePr>
   </w:style>
-  <w:style w:type="table" w:styleId="746">
+  <w:style w:type="table" w:styleId="752">
     <w:name w:val="Grid Table 1 Light - Accent 6"/>
-    <w:basedOn w:val="918"/>
+    <w:basedOn w:val="924"/>
     <w:uiPriority w:val="99"/>
     <w:pPr>
       <w:pBdr/>
@@ -8710,9 +10201,9 @@
       </w:tcPr>
     </w:tblStylePr>
   </w:style>
-  <w:style w:type="table" w:styleId="747">
+  <w:style w:type="table" w:styleId="753">
     <w:name w:val="Grid Table 2"/>
-    <w:basedOn w:val="918"/>
+    <w:basedOn w:val="924"/>
     <w:uiPriority w:val="99"/>
     <w:pPr>
       <w:pBdr/>
@@ -8942,9 +10433,9 @@
       </w:tcPr>
     </w:tblStylePr>
   </w:style>
-  <w:style w:type="table" w:styleId="748">
+  <w:style w:type="table" w:styleId="754">
     <w:name w:val="Grid Table 2 - Accent 1"/>
-    <w:basedOn w:val="918"/>
+    <w:basedOn w:val="924"/>
     <w:uiPriority w:val="99"/>
     <w:pPr>
       <w:pBdr/>
@@ -9174,9 +10665,9 @@
       </w:tcPr>
     </w:tblStylePr>
   </w:style>
-  <w:style w:type="table" w:styleId="749">
+  <w:style w:type="table" w:styleId="755">
     <w:name w:val="Grid Table 2 - Accent 2"/>
-    <w:basedOn w:val="918"/>
+    <w:basedOn w:val="924"/>
     <w:uiPriority w:val="99"/>
     <w:pPr>
       <w:pBdr/>
@@ -9406,9 +10897,9 @@
       </w:tcPr>
     </w:tblStylePr>
   </w:style>
-  <w:style w:type="table" w:styleId="750">
+  <w:style w:type="table" w:styleId="756">
     <w:name w:val="Grid Table 2 - Accent 3"/>
-    <w:basedOn w:val="918"/>
+    <w:basedOn w:val="924"/>
     <w:uiPriority w:val="99"/>
     <w:pPr>
       <w:pBdr/>
@@ -9638,9 +11129,9 @@
       </w:tcPr>
     </w:tblStylePr>
   </w:style>
-  <w:style w:type="table" w:styleId="751">
+  <w:style w:type="table" w:styleId="757">
     <w:name w:val="Grid Table 2 - Accent 4"/>
-    <w:basedOn w:val="918"/>
+    <w:basedOn w:val="924"/>
     <w:uiPriority w:val="99"/>
     <w:pPr>
       <w:pBdr/>
@@ -9870,9 +11361,9 @@
       </w:tcPr>
     </w:tblStylePr>
   </w:style>
-  <w:style w:type="table" w:styleId="752">
+  <w:style w:type="table" w:styleId="758">
     <w:name w:val="Grid Table 2 - Accent 5"/>
-    <w:basedOn w:val="918"/>
+    <w:basedOn w:val="924"/>
     <w:uiPriority w:val="99"/>
     <w:pPr>
       <w:pBdr/>
@@ -10102,9 +11593,9 @@
       </w:tcPr>
     </w:tblStylePr>
   </w:style>
-  <w:style w:type="table" w:styleId="753">
+  <w:style w:type="table" w:styleId="759">
     <w:name w:val="Grid Table 2 - Accent 6"/>
-    <w:basedOn w:val="918"/>
+    <w:basedOn w:val="924"/>
     <w:uiPriority w:val="99"/>
     <w:pPr>
       <w:pBdr/>
@@ -10334,9 +11825,9 @@
       </w:tcPr>
     </w:tblStylePr>
   </w:style>
-  <w:style w:type="table" w:styleId="754">
+  <w:style w:type="table" w:styleId="760">
     <w:name w:val="Grid Table 3"/>
-    <w:basedOn w:val="918"/>
+    <w:basedOn w:val="924"/>
     <w:uiPriority w:val="99"/>
     <w:pPr>
       <w:pBdr/>
@@ -10579,9 +12070,9 @@
       </w:tcPr>
     </w:tblStylePr>
   </w:style>
-  <w:style w:type="table" w:styleId="755">
+  <w:style w:type="table" w:styleId="761">
     <w:name w:val="Grid Table 3 - Accent 1"/>
-    <w:basedOn w:val="918"/>
+    <w:basedOn w:val="924"/>
     <w:uiPriority w:val="99"/>
     <w:pPr>
       <w:pBdr/>
@@ -10824,9 +12315,9 @@
       </w:tcPr>
     </w:tblStylePr>
   </w:style>
-  <w:style w:type="table" w:styleId="756">
+  <w:style w:type="table" w:styleId="762">
     <w:name w:val="Grid Table 3 - Accent 2"/>
-    <w:basedOn w:val="918"/>
+    <w:basedOn w:val="924"/>
     <w:uiPriority w:val="99"/>
     <w:pPr>
       <w:pBdr/>
@@ -11069,9 +12560,9 @@
       </w:tcPr>
     </w:tblStylePr>
   </w:style>
-  <w:style w:type="table" w:styleId="757">
+  <w:style w:type="table" w:styleId="763">
     <w:name w:val="Grid Table 3 - Accent 3"/>
-    <w:basedOn w:val="918"/>
+    <w:basedOn w:val="924"/>
     <w:uiPriority w:val="99"/>
     <w:pPr>
       <w:pBdr/>
@@ -11314,9 +12805,9 @@
       </w:tcPr>
     </w:tblStylePr>
   </w:style>
-  <w:style w:type="table" w:styleId="758">
+  <w:style w:type="table" w:styleId="764">
     <w:name w:val="Grid Table 3 - Accent 4"/>
-    <w:basedOn w:val="918"/>
+    <w:basedOn w:val="924"/>
     <w:uiPriority w:val="99"/>
     <w:pPr>
       <w:pBdr/>
@@ -11559,9 +13050,9 @@
       </w:tcPr>
     </w:tblStylePr>
   </w:style>
-  <w:style w:type="table" w:styleId="759">
+  <w:style w:type="table" w:styleId="765">
     <w:name w:val="Grid Table 3 - Accent 5"/>
-    <w:basedOn w:val="918"/>
+    <w:basedOn w:val="924"/>
     <w:uiPriority w:val="99"/>
     <w:pPr>
       <w:pBdr/>
@@ -11804,9 +13295,9 @@
       </w:tcPr>
     </w:tblStylePr>
   </w:style>
-  <w:style w:type="table" w:styleId="760">
+  <w:style w:type="table" w:styleId="766">
     <w:name w:val="Grid Table 3 - Accent 6"/>
-    <w:basedOn w:val="918"/>
+    <w:basedOn w:val="924"/>
     <w:uiPriority w:val="99"/>
     <w:pPr>
       <w:pBdr/>
@@ -12049,9 +13540,9 @@
       </w:tcPr>
     </w:tblStylePr>
   </w:style>
-  <w:style w:type="table" w:styleId="761">
+  <w:style w:type="table" w:styleId="767">
     <w:name w:val="Grid Table 4"/>
-    <w:basedOn w:val="918"/>
+    <w:basedOn w:val="924"/>
     <w:uiPriority w:val="59"/>
     <w:pPr>
       <w:pBdr/>
@@ -12282,9 +13773,9 @@
       </w:tcPr>
     </w:tblStylePr>
   </w:style>
-  <w:style w:type="table" w:styleId="762">
+  <w:style w:type="table" w:styleId="768">
     <w:name w:val="Grid Table 4 - Accent 1"/>
-    <w:basedOn w:val="918"/>
+    <w:basedOn w:val="924"/>
     <w:uiPriority w:val="59"/>
     <w:pPr>
       <w:pBdr/>
@@ -12515,9 +14006,9 @@
       </w:tcPr>
     </w:tblStylePr>
   </w:style>
-  <w:style w:type="table" w:styleId="763">
+  <w:style w:type="table" w:styleId="769">
     <w:name w:val="Grid Table 4 - Accent 2"/>
-    <w:basedOn w:val="918"/>
+    <w:basedOn w:val="924"/>
     <w:uiPriority w:val="59"/>
     <w:pPr>
       <w:pBdr/>
@@ -12748,9 +14239,9 @@
       </w:tcPr>
     </w:tblStylePr>
   </w:style>
-  <w:style w:type="table" w:styleId="764">
+  <w:style w:type="table" w:styleId="770">
     <w:name w:val="Grid Table 4 - Accent 3"/>
-    <w:basedOn w:val="918"/>
+    <w:basedOn w:val="924"/>
     <w:uiPriority w:val="59"/>
     <w:pPr>
       <w:pBdr/>
@@ -12981,9 +14472,9 @@
       </w:tcPr>
     </w:tblStylePr>
   </w:style>
-  <w:style w:type="table" w:styleId="765">
+  <w:style w:type="table" w:styleId="771">
     <w:name w:val="Grid Table 4 - Accent 4"/>
-    <w:basedOn w:val="918"/>
+    <w:basedOn w:val="924"/>
     <w:uiPriority w:val="59"/>
     <w:pPr>
       <w:pBdr/>
@@ -13214,9 +14705,9 @@
       </w:tcPr>
     </w:tblStylePr>
   </w:style>
-  <w:style w:type="table" w:styleId="766">
+  <w:style w:type="table" w:styleId="772">
     <w:name w:val="Grid Table 4 - Accent 5"/>
-    <w:basedOn w:val="918"/>
+    <w:basedOn w:val="924"/>
     <w:uiPriority w:val="59"/>
     <w:pPr>
       <w:pBdr/>
@@ -13447,9 +14938,9 @@
       </w:tcPr>
     </w:tblStylePr>
   </w:style>
-  <w:style w:type="table" w:styleId="767">
+  <w:style w:type="table" w:styleId="773">
     <w:name w:val="Grid Table 4 - Accent 6"/>
-    <w:basedOn w:val="918"/>
+    <w:basedOn w:val="924"/>
     <w:uiPriority w:val="59"/>
     <w:pPr>
       <w:pBdr/>
@@ -13680,9 +15171,9 @@
       </w:tcPr>
     </w:tblStylePr>
   </w:style>
-  <w:style w:type="table" w:styleId="768">
+  <w:style w:type="table" w:styleId="774">
     <w:name w:val="Grid Table 5 Dark"/>
-    <w:basedOn w:val="918"/>
+    <w:basedOn w:val="924"/>
     <w:uiPriority w:val="99"/>
     <w:pPr>
       <w:pBdr/>
@@ -13908,9 +15399,9 @@
       </w:tcPr>
     </w:tblStylePr>
   </w:style>
-  <w:style w:type="table" w:styleId="769">
+  <w:style w:type="table" w:styleId="775">
     <w:name w:val="Grid Table 5 Dark- Accent 1"/>
-    <w:basedOn w:val="918"/>
+    <w:basedOn w:val="924"/>
     <w:uiPriority w:val="99"/>
     <w:pPr>
       <w:pBdr/>
@@ -14136,9 +15627,9 @@
       </w:tcPr>
     </w:tblStylePr>
   </w:style>
-  <w:style w:type="table" w:styleId="770">
+  <w:style w:type="table" w:styleId="776">
     <w:name w:val="Grid Table 5 Dark - Accent 2"/>
-    <w:basedOn w:val="918"/>
+    <w:basedOn w:val="924"/>
     <w:uiPriority w:val="99"/>
     <w:pPr>
       <w:pBdr/>
@@ -14364,9 +15855,9 @@
       </w:tcPr>
     </w:tblStylePr>
   </w:style>
-  <w:style w:type="table" w:styleId="771">
+  <w:style w:type="table" w:styleId="777">
     <w:name w:val="Grid Table 5 Dark - Accent 3"/>
-    <w:basedOn w:val="918"/>
+    <w:basedOn w:val="924"/>
     <w:uiPriority w:val="99"/>
     <w:pPr>
       <w:pBdr/>
@@ -14592,9 +16083,9 @@
       </w:tcPr>
     </w:tblStylePr>
   </w:style>
-  <w:style w:type="table" w:styleId="772">
+  <w:style w:type="table" w:styleId="778">
     <w:name w:val="Grid Table 5 Dark- Accent 4"/>
-    <w:basedOn w:val="918"/>
+    <w:basedOn w:val="924"/>
     <w:uiPriority w:val="99"/>
     <w:pPr>
       <w:pBdr/>
@@ -14820,9 +16311,9 @@
       </w:tcPr>
     </w:tblStylePr>
   </w:style>
-  <w:style w:type="table" w:styleId="773">
+  <w:style w:type="table" w:styleId="779">
     <w:name w:val="Grid Table 5 Dark - Accent 5"/>
-    <w:basedOn w:val="918"/>
+    <w:basedOn w:val="924"/>
     <w:uiPriority w:val="99"/>
     <w:pPr>
       <w:pBdr/>
@@ -15048,9 +16539,9 @@
       </w:tcPr>
     </w:tblStylePr>
   </w:style>
-  <w:style w:type="table" w:styleId="774">
+  <w:style w:type="table" w:styleId="780">
     <w:name w:val="Grid Table 5 Dark - Accent 6"/>
-    <w:basedOn w:val="918"/>
+    <w:basedOn w:val="924"/>
     <w:uiPriority w:val="99"/>
     <w:pPr>
       <w:pBdr/>
@@ -15276,9 +16767,9 @@
       </w:tcPr>
     </w:tblStylePr>
   </w:style>
-  <w:style w:type="table" w:styleId="775">
+  <w:style w:type="table" w:styleId="781">
     <w:name w:val="Grid Table 6 Colorful"/>
-    <w:basedOn w:val="918"/>
+    <w:basedOn w:val="924"/>
     <w:uiPriority w:val="99"/>
     <w:pPr>
       <w:pBdr/>
@@ -15506,9 +16997,9 @@
       </w:tcPr>
     </w:tblStylePr>
   </w:style>
-  <w:style w:type="table" w:styleId="776">
+  <w:style w:type="table" w:styleId="782">
     <w:name w:val="Grid Table 6 Colorful - Accent 1"/>
-    <w:basedOn w:val="918"/>
+    <w:basedOn w:val="924"/>
     <w:uiPriority w:val="99"/>
     <w:pPr>
       <w:pBdr/>
@@ -15736,9 +17227,9 @@
       </w:tcPr>
     </w:tblStylePr>
   </w:style>
-  <w:style w:type="table" w:styleId="777">
+  <w:style w:type="table" w:styleId="783">
     <w:name w:val="Grid Table 6 Colorful - Accent 2"/>
-    <w:basedOn w:val="918"/>
+    <w:basedOn w:val="924"/>
     <w:uiPriority w:val="99"/>
     <w:pPr>
       <w:pBdr/>
@@ -15966,9 +17457,9 @@
       </w:tcPr>
     </w:tblStylePr>
   </w:style>
-  <w:style w:type="table" w:styleId="778">
+  <w:style w:type="table" w:styleId="784">
     <w:name w:val="Grid Table 6 Colorful - Accent 3"/>
-    <w:basedOn w:val="918"/>
+    <w:basedOn w:val="924"/>
     <w:uiPriority w:val="99"/>
     <w:pPr>
       <w:pBdr/>
@@ -16196,9 +17687,9 @@
       </w:tcPr>
     </w:tblStylePr>
   </w:style>
-  <w:style w:type="table" w:styleId="779">
+  <w:style w:type="table" w:styleId="785">
     <w:name w:val="Grid Table 6 Colorful - Accent 4"/>
-    <w:basedOn w:val="918"/>
+    <w:basedOn w:val="924"/>
     <w:uiPriority w:val="99"/>
     <w:pPr>
       <w:pBdr/>
@@ -16426,9 +17917,9 @@
       </w:tcPr>
     </w:tblStylePr>
   </w:style>
-  <w:style w:type="table" w:styleId="780">
+  <w:style w:type="table" w:styleId="786">
     <w:name w:val="Grid Table 6 Colorful - Accent 5"/>
-    <w:basedOn w:val="918"/>
+    <w:basedOn w:val="924"/>
     <w:uiPriority w:val="99"/>
     <w:pPr>
       <w:pBdr/>
@@ -16656,9 +18147,9 @@
       </w:tcPr>
     </w:tblStylePr>
   </w:style>
-  <w:style w:type="table" w:styleId="781">
+  <w:style w:type="table" w:styleId="787">
     <w:name w:val="Grid Table 6 Colorful - Accent 6"/>
-    <w:basedOn w:val="918"/>
+    <w:basedOn w:val="924"/>
     <w:uiPriority w:val="99"/>
     <w:pPr>
       <w:pBdr/>
@@ -16886,9 +18377,9 @@
       </w:tcPr>
     </w:tblStylePr>
   </w:style>
-  <w:style w:type="table" w:styleId="782">
+  <w:style w:type="table" w:styleId="788">
     <w:name w:val="Grid Table 7 Colorful"/>
-    <w:basedOn w:val="918"/>
+    <w:basedOn w:val="924"/>
     <w:uiPriority w:val="99"/>
     <w:pPr>
       <w:pBdr/>
@@ -17140,9 +18631,9 @@
       </w:tcPr>
     </w:tblStylePr>
   </w:style>
-  <w:style w:type="table" w:styleId="783">
+  <w:style w:type="table" w:styleId="789">
     <w:name w:val="Grid Table 7 Colorful - Accent 1"/>
-    <w:basedOn w:val="918"/>
+    <w:basedOn w:val="924"/>
     <w:uiPriority w:val="99"/>
     <w:pPr>
       <w:pBdr/>
@@ -17394,9 +18885,9 @@
       </w:tcPr>
     </w:tblStylePr>
   </w:style>
-  <w:style w:type="table" w:styleId="784">
+  <w:style w:type="table" w:styleId="790">
     <w:name w:val="Grid Table 7 Colorful - Accent 2"/>
-    <w:basedOn w:val="918"/>
+    <w:basedOn w:val="924"/>
     <w:uiPriority w:val="99"/>
     <w:pPr>
       <w:pBdr/>
@@ -17648,9 +19139,9 @@
       </w:tcPr>
     </w:tblStylePr>
   </w:style>
-  <w:style w:type="table" w:styleId="785">
+  <w:style w:type="table" w:styleId="791">
     <w:name w:val="Grid Table 7 Colorful - Accent 3"/>
-    <w:basedOn w:val="918"/>
+    <w:basedOn w:val="924"/>
     <w:uiPriority w:val="99"/>
     <w:pPr>
       <w:pBdr/>
@@ -17902,9 +19393,9 @@
       </w:tcPr>
     </w:tblStylePr>
   </w:style>
-  <w:style w:type="table" w:styleId="786">
+  <w:style w:type="table" w:styleId="792">
     <w:name w:val="Grid Table 7 Colorful - Accent 4"/>
-    <w:basedOn w:val="918"/>
+    <w:basedOn w:val="924"/>
     <w:uiPriority w:val="99"/>
     <w:pPr>
       <w:pBdr/>
@@ -18156,9 +19647,9 @@
       </w:tcPr>
     </w:tblStylePr>
   </w:style>
-  <w:style w:type="table" w:styleId="787">
+  <w:style w:type="table" w:styleId="793">
     <w:name w:val="Grid Table 7 Colorful - Accent 5"/>
-    <w:basedOn w:val="918"/>
+    <w:basedOn w:val="924"/>
     <w:uiPriority w:val="99"/>
     <w:pPr>
       <w:pBdr/>
@@ -18410,9 +19901,9 @@
       </w:tcPr>
     </w:tblStylePr>
   </w:style>
-  <w:style w:type="table" w:styleId="788">
+  <w:style w:type="table" w:styleId="794">
     <w:name w:val="Grid Table 7 Colorful - Accent 6"/>
-    <w:basedOn w:val="918"/>
+    <w:basedOn w:val="924"/>
     <w:uiPriority w:val="99"/>
     <w:pPr>
       <w:pBdr/>
@@ -18664,9 +20155,9 @@
       </w:tcPr>
     </w:tblStylePr>
   </w:style>
-  <w:style w:type="table" w:styleId="789">
+  <w:style w:type="table" w:styleId="795">
     <w:name w:val="List Table 1 Light"/>
-    <w:basedOn w:val="918"/>
+    <w:basedOn w:val="924"/>
     <w:uiPriority w:val="99"/>
     <w:pPr>
       <w:pBdr/>
@@ -18880,9 +20371,9 @@
       </w:tcPr>
     </w:tblStylePr>
   </w:style>
-  <w:style w:type="table" w:styleId="790">
+  <w:style w:type="table" w:styleId="796">
     <w:name w:val="List Table 1 Light - Accent 1"/>
-    <w:basedOn w:val="918"/>
+    <w:basedOn w:val="924"/>
     <w:uiPriority w:val="99"/>
     <w:pPr>
       <w:pBdr/>
@@ -19096,9 +20587,9 @@
       </w:tcPr>
     </w:tblStylePr>
   </w:style>
-  <w:style w:type="table" w:styleId="791">
+  <w:style w:type="table" w:styleId="797">
     <w:name w:val="List Table 1 Light - Accent 2"/>
-    <w:basedOn w:val="918"/>
+    <w:basedOn w:val="924"/>
     <w:uiPriority w:val="99"/>
     <w:pPr>
       <w:pBdr/>
@@ -19312,9 +20803,9 @@
       </w:tcPr>
     </w:tblStylePr>
   </w:style>
-  <w:style w:type="table" w:styleId="792">
+  <w:style w:type="table" w:styleId="798">
     <w:name w:val="List Table 1 Light - Accent 3"/>
-    <w:basedOn w:val="918"/>
+    <w:basedOn w:val="924"/>
     <w:uiPriority w:val="99"/>
     <w:pPr>
       <w:pBdr/>
@@ -19528,9 +21019,9 @@
       </w:tcPr>
     </w:tblStylePr>
   </w:style>
-  <w:style w:type="table" w:styleId="793">
+  <w:style w:type="table" w:styleId="799">
     <w:name w:val="List Table 1 Light - Accent 4"/>
-    <w:basedOn w:val="918"/>
+    <w:basedOn w:val="924"/>
     <w:uiPriority w:val="99"/>
     <w:pPr>
       <w:pBdr/>
@@ -19744,9 +21235,9 @@
       </w:tcPr>
     </w:tblStylePr>
   </w:style>
-  <w:style w:type="table" w:styleId="794">
+  <w:style w:type="table" w:styleId="800">
     <w:name w:val="List Table 1 Light - Accent 5"/>
-    <w:basedOn w:val="918"/>
+    <w:basedOn w:val="924"/>
     <w:uiPriority w:val="99"/>
     <w:pPr>
       <w:pBdr/>
@@ -19960,9 +21451,9 @@
       </w:tcPr>
     </w:tblStylePr>
   </w:style>
-  <w:style w:type="table" w:styleId="795">
+  <w:style w:type="table" w:styleId="801">
     <w:name w:val="List Table 1 Light - Accent 6"/>
-    <w:basedOn w:val="918"/>
+    <w:basedOn w:val="924"/>
     <w:uiPriority w:val="99"/>
     <w:pPr>
       <w:pBdr/>
@@ -20176,9 +21667,9 @@
       </w:tcPr>
     </w:tblStylePr>
   </w:style>
-  <w:style w:type="table" w:styleId="796">
+  <w:style w:type="table" w:styleId="802">
     <w:name w:val="List Table 2"/>
-    <w:basedOn w:val="918"/>
+    <w:basedOn w:val="924"/>
     <w:uiPriority w:val="99"/>
     <w:pPr>
       <w:pBdr/>
@@ -20414,9 +21905,9 @@
       </w:tcPr>
     </w:tblStylePr>
   </w:style>
-  <w:style w:type="table" w:styleId="797">
+  <w:style w:type="table" w:styleId="803">
     <w:name w:val="List Table 2 - Accent 1"/>
-    <w:basedOn w:val="918"/>
+    <w:basedOn w:val="924"/>
     <w:uiPriority w:val="99"/>
     <w:pPr>
       <w:pBdr/>
@@ -20652,9 +22143,9 @@
       </w:tcPr>
     </w:tblStylePr>
   </w:style>
-  <w:style w:type="table" w:styleId="798">
+  <w:style w:type="table" w:styleId="804">
     <w:name w:val="List Table 2 - Accent 2"/>
-    <w:basedOn w:val="918"/>
+    <w:basedOn w:val="924"/>
     <w:uiPriority w:val="99"/>
     <w:pPr>
       <w:pBdr/>
@@ -20890,9 +22381,9 @@
       </w:tcPr>
     </w:tblStylePr>
   </w:style>
-  <w:style w:type="table" w:styleId="799">
+  <w:style w:type="table" w:styleId="805">
     <w:name w:val="List Table 2 - Accent 3"/>
-    <w:basedOn w:val="918"/>
+    <w:basedOn w:val="924"/>
     <w:uiPriority w:val="99"/>
     <w:pPr>
       <w:pBdr/>
@@ -21128,9 +22619,9 @@
       </w:tcPr>
     </w:tblStylePr>
   </w:style>
-  <w:style w:type="table" w:styleId="800">
+  <w:style w:type="table" w:styleId="806">
     <w:name w:val="List Table 2 - Accent 4"/>
-    <w:basedOn w:val="918"/>
+    <w:basedOn w:val="924"/>
     <w:uiPriority w:val="99"/>
     <w:pPr>
       <w:pBdr/>
@@ -21366,9 +22857,9 @@
       </w:tcPr>
     </w:tblStylePr>
   </w:style>
-  <w:style w:type="table" w:styleId="801">
+  <w:style w:type="table" w:styleId="807">
     <w:name w:val="List Table 2 - Accent 5"/>
-    <w:basedOn w:val="918"/>
+    <w:basedOn w:val="924"/>
     <w:uiPriority w:val="99"/>
     <w:pPr>
       <w:pBdr/>
@@ -21604,9 +23095,9 @@
       </w:tcPr>
     </w:tblStylePr>
   </w:style>
-  <w:style w:type="table" w:styleId="802">
+  <w:style w:type="table" w:styleId="808">
     <w:name w:val="List Table 2 - Accent 6"/>
-    <w:basedOn w:val="918"/>
+    <w:basedOn w:val="924"/>
     <w:uiPriority w:val="99"/>
     <w:pPr>
       <w:pBdr/>
@@ -21842,9 +23333,9 @@
       </w:tcPr>
     </w:tblStylePr>
   </w:style>
-  <w:style w:type="table" w:styleId="803">
+  <w:style w:type="table" w:styleId="809">
     <w:name w:val="List Table 3"/>
-    <w:basedOn w:val="918"/>
+    <w:basedOn w:val="924"/>
     <w:uiPriority w:val="99"/>
     <w:pPr>
       <w:pBdr/>
@@ -22070,9 +23561,9 @@
       </w:tcPr>
     </w:tblStylePr>
   </w:style>
-  <w:style w:type="table" w:styleId="804">
+  <w:style w:type="table" w:styleId="810">
     <w:name w:val="List Table 3 - Accent 1"/>
-    <w:basedOn w:val="918"/>
+    <w:basedOn w:val="924"/>
     <w:uiPriority w:val="99"/>
     <w:pPr>
       <w:pBdr/>
@@ -22298,9 +23789,9 @@
       </w:tcPr>
     </w:tblStylePr>
   </w:style>
-  <w:style w:type="table" w:styleId="805">
+  <w:style w:type="table" w:styleId="811">
     <w:name w:val="List Table 3 - Accent 2"/>
-    <w:basedOn w:val="918"/>
+    <w:basedOn w:val="924"/>
     <w:uiPriority w:val="99"/>
     <w:pPr>
       <w:pBdr/>
@@ -22526,9 +24017,9 @@
       </w:tcPr>
     </w:tblStylePr>
   </w:style>
-  <w:style w:type="table" w:styleId="806">
+  <w:style w:type="table" w:styleId="812">
     <w:name w:val="List Table 3 - Accent 3"/>
-    <w:basedOn w:val="918"/>
+    <w:basedOn w:val="924"/>
     <w:uiPriority w:val="99"/>
     <w:pPr>
       <w:pBdr/>
@@ -22754,9 +24245,9 @@
       </w:tcPr>
     </w:tblStylePr>
   </w:style>
-  <w:style w:type="table" w:styleId="807">
+  <w:style w:type="table" w:styleId="813">
     <w:name w:val="List Table 3 - Accent 4"/>
-    <w:basedOn w:val="918"/>
+    <w:basedOn w:val="924"/>
     <w:uiPriority w:val="99"/>
     <w:pPr>
       <w:pBdr/>
@@ -22982,9 +24473,9 @@
       </w:tcPr>
     </w:tblStylePr>
   </w:style>
-  <w:style w:type="table" w:styleId="808">
+  <w:style w:type="table" w:styleId="814">
     <w:name w:val="List Table 3 - Accent 5"/>
-    <w:basedOn w:val="918"/>
+    <w:basedOn w:val="924"/>
     <w:uiPriority w:val="99"/>
     <w:pPr>
       <w:pBdr/>
@@ -23210,9 +24701,9 @@
       </w:tcPr>
     </w:tblStylePr>
   </w:style>
-  <w:style w:type="table" w:styleId="809">
+  <w:style w:type="table" w:styleId="815">
     <w:name w:val="List Table 3 - Accent 6"/>
-    <w:basedOn w:val="918"/>
+    <w:basedOn w:val="924"/>
     <w:uiPriority w:val="99"/>
     <w:pPr>
       <w:pBdr/>
@@ -23438,9 +24929,9 @@
       </w:tcPr>
     </w:tblStylePr>
   </w:style>
-  <w:style w:type="table" w:styleId="810">
+  <w:style w:type="table" w:styleId="816">
     <w:name w:val="List Table 4"/>
-    <w:basedOn w:val="918"/>
+    <w:basedOn w:val="924"/>
     <w:uiPriority w:val="99"/>
     <w:pPr>
       <w:pBdr/>
@@ -23663,9 +25154,9 @@
       </w:tcPr>
     </w:tblStylePr>
   </w:style>
-  <w:style w:type="table" w:styleId="811">
+  <w:style w:type="table" w:styleId="817">
     <w:name w:val="List Table 4 - Accent 1"/>
-    <w:basedOn w:val="918"/>
+    <w:basedOn w:val="924"/>
     <w:uiPriority w:val="99"/>
     <w:pPr>
       <w:pBdr/>
@@ -23888,9 +25379,9 @@
       </w:tcPr>
     </w:tblStylePr>
   </w:style>
-  <w:style w:type="table" w:styleId="812">
+  <w:style w:type="table" w:styleId="818">
     <w:name w:val="List Table 4 - Accent 2"/>
-    <w:basedOn w:val="918"/>
+    <w:basedOn w:val="924"/>
     <w:uiPriority w:val="99"/>
     <w:pPr>
       <w:pBdr/>
@@ -24113,9 +25604,9 @@
       </w:tcPr>
     </w:tblStylePr>
   </w:style>
-  <w:style w:type="table" w:styleId="813">
+  <w:style w:type="table" w:styleId="819">
     <w:name w:val="List Table 4 - Accent 3"/>
-    <w:basedOn w:val="918"/>
+    <w:basedOn w:val="924"/>
     <w:uiPriority w:val="99"/>
     <w:pPr>
       <w:pBdr/>
@@ -24338,9 +25829,9 @@
       </w:tcPr>
     </w:tblStylePr>
   </w:style>
-  <w:style w:type="table" w:styleId="814">
+  <w:style w:type="table" w:styleId="820">
     <w:name w:val="List Table 4 - Accent 4"/>
-    <w:basedOn w:val="918"/>
+    <w:basedOn w:val="924"/>
     <w:uiPriority w:val="99"/>
     <w:pPr>
       <w:pBdr/>
@@ -24563,9 +26054,9 @@
       </w:tcPr>
     </w:tblStylePr>
   </w:style>
-  <w:style w:type="table" w:styleId="815">
+  <w:style w:type="table" w:styleId="821">
     <w:name w:val="List Table 4 - Accent 5"/>
-    <w:basedOn w:val="918"/>
+    <w:basedOn w:val="924"/>
     <w:uiPriority w:val="99"/>
     <w:pPr>
       <w:pBdr/>
@@ -24788,9 +26279,9 @@
       </w:tcPr>
     </w:tblStylePr>
   </w:style>
-  <w:style w:type="table" w:styleId="816">
+  <w:style w:type="table" w:styleId="822">
     <w:name w:val="List Table 4 - Accent 6"/>
-    <w:basedOn w:val="918"/>
+    <w:basedOn w:val="924"/>
     <w:uiPriority w:val="99"/>
     <w:pPr>
       <w:pBdr/>
@@ -25013,9 +26504,9 @@
       </w:tcPr>
     </w:tblStylePr>
   </w:style>
-  <w:style w:type="table" w:styleId="817">
+  <w:style w:type="table" w:styleId="823">
     <w:name w:val="List Table 5 Dark"/>
-    <w:basedOn w:val="918"/>
+    <w:basedOn w:val="924"/>
     <w:uiPriority w:val="99"/>
     <w:pPr>
       <w:pBdr/>
@@ -25255,9 +26746,9 @@
       </w:tcPr>
     </w:tblStylePr>
   </w:style>
-  <w:style w:type="table" w:styleId="818">
+  <w:style w:type="table" w:styleId="824">
     <w:name w:val="List Table 5 Dark - Accent 1"/>
-    <w:basedOn w:val="918"/>
+    <w:basedOn w:val="924"/>
     <w:uiPriority w:val="99"/>
     <w:pPr>
       <w:pBdr/>
@@ -25497,9 +26988,9 @@
       </w:tcPr>
     </w:tblStylePr>
   </w:style>
-  <w:style w:type="table" w:styleId="819">
+  <w:style w:type="table" w:styleId="825">
     <w:name w:val="List Table 5 Dark - Accent 2"/>
-    <w:basedOn w:val="918"/>
+    <w:basedOn w:val="924"/>
     <w:uiPriority w:val="99"/>
     <w:pPr>
       <w:pBdr/>
@@ -25739,9 +27230,9 @@
       </w:tcPr>
     </w:tblStylePr>
   </w:style>
-  <w:style w:type="table" w:styleId="820">
+  <w:style w:type="table" w:styleId="826">
     <w:name w:val="List Table 5 Dark - Accent 3"/>
-    <w:basedOn w:val="918"/>
+    <w:basedOn w:val="924"/>
     <w:uiPriority w:val="99"/>
     <w:pPr>
       <w:pBdr/>
@@ -25981,9 +27472,9 @@
       </w:tcPr>
     </w:tblStylePr>
   </w:style>
-  <w:style w:type="table" w:styleId="821">
+  <w:style w:type="table" w:styleId="827">
     <w:name w:val="List Table 5 Dark - Accent 4"/>
-    <w:basedOn w:val="918"/>
+    <w:basedOn w:val="924"/>
     <w:uiPriority w:val="99"/>
     <w:pPr>
       <w:pBdr/>
@@ -26223,9 +27714,9 @@
       </w:tcPr>
     </w:tblStylePr>
   </w:style>
-  <w:style w:type="table" w:styleId="822">
+  <w:style w:type="table" w:styleId="828">
     <w:name w:val="List Table 5 Dark - Accent 5"/>
-    <w:basedOn w:val="918"/>
+    <w:basedOn w:val="924"/>
     <w:uiPriority w:val="99"/>
     <w:pPr>
       <w:pBdr/>
@@ -26465,9 +27956,9 @@
       </w:tcPr>
     </w:tblStylePr>
   </w:style>
-  <w:style w:type="table" w:styleId="823">
+  <w:style w:type="table" w:styleId="829">
     <w:name w:val="List Table 5 Dark - Accent 6"/>
-    <w:basedOn w:val="918"/>
+    <w:basedOn w:val="924"/>
     <w:uiPriority w:val="99"/>
     <w:pPr>
       <w:pBdr/>
@@ -26707,9 +28198,9 @@
       </w:tcPr>
     </w:tblStylePr>
   </w:style>
-  <w:style w:type="table" w:styleId="824">
+  <w:style w:type="table" w:styleId="830">
     <w:name w:val="List Table 6 Colorful"/>
-    <w:basedOn w:val="918"/>
+    <w:basedOn w:val="924"/>
     <w:uiPriority w:val="99"/>
     <w:pPr>
       <w:pBdr/>
@@ -26930,9 +28421,9 @@
       </w:tcPr>
     </w:tblStylePr>
   </w:style>
-  <w:style w:type="table" w:styleId="825">
+  <w:style w:type="table" w:styleId="831">
     <w:name w:val="List Table 6 Colorful - Accent 1"/>
-    <w:basedOn w:val="918"/>
+    <w:basedOn w:val="924"/>
     <w:uiPriority w:val="99"/>
     <w:pPr>
       <w:pBdr/>
@@ -27153,9 +28644,9 @@
       </w:tcPr>
     </w:tblStylePr>
   </w:style>
-  <w:style w:type="table" w:styleId="826">
+  <w:style w:type="table" w:styleId="832">
     <w:name w:val="List Table 6 Colorful - Accent 2"/>
-    <w:basedOn w:val="918"/>
+    <w:basedOn w:val="924"/>
     <w:uiPriority w:val="99"/>
     <w:pPr>
       <w:pBdr/>
@@ -27376,9 +28867,9 @@
       </w:tcPr>
     </w:tblStylePr>
   </w:style>
-  <w:style w:type="table" w:styleId="827">
+  <w:style w:type="table" w:styleId="833">
     <w:name w:val="List Table 6 Colorful - Accent 3"/>
-    <w:basedOn w:val="918"/>
+    <w:basedOn w:val="924"/>
     <w:uiPriority w:val="99"/>
     <w:pPr>
       <w:pBdr/>
@@ -27599,9 +29090,9 @@
       </w:tcPr>
     </w:tblStylePr>
   </w:style>
-  <w:style w:type="table" w:styleId="828">
+  <w:style w:type="table" w:styleId="834">
     <w:name w:val="List Table 6 Colorful - Accent 4"/>
-    <w:basedOn w:val="918"/>
+    <w:basedOn w:val="924"/>
     <w:uiPriority w:val="99"/>
     <w:pPr>
       <w:pBdr/>
@@ -27822,9 +29313,9 @@
       </w:tcPr>
     </w:tblStylePr>
   </w:style>
-  <w:style w:type="table" w:styleId="829">
+  <w:style w:type="table" w:styleId="835">
     <w:name w:val="List Table 6 Colorful - Accent 5"/>
-    <w:basedOn w:val="918"/>
+    <w:basedOn w:val="924"/>
     <w:uiPriority w:val="99"/>
     <w:pPr>
       <w:pBdr/>
@@ -28045,9 +29536,9 @@
       </w:tcPr>
     </w:tblStylePr>
   </w:style>
-  <w:style w:type="table" w:styleId="830">
+  <w:style w:type="table" w:styleId="836">
     <w:name w:val="List Table 6 Colorful - Accent 6"/>
-    <w:basedOn w:val="918"/>
+    <w:basedOn w:val="924"/>
     <w:uiPriority w:val="99"/>
     <w:pPr>
       <w:pBdr/>
@@ -28268,9 +29759,9 @@
       </w:tcPr>
     </w:tblStylePr>
   </w:style>
-  <w:style w:type="table" w:styleId="831">
+  <w:style w:type="table" w:styleId="837">
     <w:name w:val="List Table 7 Colorful"/>
-    <w:basedOn w:val="918"/>
+    <w:basedOn w:val="924"/>
     <w:uiPriority w:val="99"/>
     <w:pPr>
       <w:pBdr/>
@@ -28524,9 +30015,9 @@
       </w:tcPr>
     </w:tblStylePr>
   </w:style>
-  <w:style w:type="table" w:styleId="832">
+  <w:style w:type="table" w:styleId="838">
     <w:name w:val="List Table 7 Colorful - Accent 1"/>
-    <w:basedOn w:val="918"/>
+    <w:basedOn w:val="924"/>
     <w:uiPriority w:val="99"/>
     <w:pPr>
       <w:pBdr/>
@@ -28780,9 +30271,9 @@
       </w:tcPr>
     </w:tblStylePr>
   </w:style>
-  <w:style w:type="table" w:styleId="833">
+  <w:style w:type="table" w:styleId="839">
     <w:name w:val="List Table 7 Colorful - Accent 2"/>
-    <w:basedOn w:val="918"/>
+    <w:basedOn w:val="924"/>
     <w:uiPriority w:val="99"/>
     <w:pPr>
       <w:pBdr/>
@@ -29036,9 +30527,9 @@
       </w:tcPr>
     </w:tblStylePr>
   </w:style>
-  <w:style w:type="table" w:styleId="834">
+  <w:style w:type="table" w:styleId="840">
     <w:name w:val="List Table 7 Colorful - Accent 3"/>
-    <w:basedOn w:val="918"/>
+    <w:basedOn w:val="924"/>
     <w:uiPriority w:val="99"/>
     <w:pPr>
       <w:pBdr/>
@@ -29292,9 +30783,9 @@
       </w:tcPr>
     </w:tblStylePr>
   </w:style>
-  <w:style w:type="table" w:styleId="835">
+  <w:style w:type="table" w:styleId="841">
     <w:name w:val="List Table 7 Colorful - Accent 4"/>
-    <w:basedOn w:val="918"/>
+    <w:basedOn w:val="924"/>
     <w:uiPriority w:val="99"/>
     <w:pPr>
       <w:pBdr/>
@@ -29548,9 +31039,9 @@
       </w:tcPr>
     </w:tblStylePr>
   </w:style>
-  <w:style w:type="table" w:styleId="836">
+  <w:style w:type="table" w:styleId="842">
     <w:name w:val="List Table 7 Colorful - Accent 5"/>
-    <w:basedOn w:val="918"/>
+    <w:basedOn w:val="924"/>
     <w:uiPriority w:val="99"/>
     <w:pPr>
       <w:pBdr/>
@@ -29804,9 +31295,9 @@
       </w:tcPr>
     </w:tblStylePr>
   </w:style>
-  <w:style w:type="table" w:styleId="837">
+  <w:style w:type="table" w:styleId="843">
     <w:name w:val="List Table 7 Colorful - Accent 6"/>
-    <w:basedOn w:val="918"/>
+    <w:basedOn w:val="924"/>
     <w:uiPriority w:val="99"/>
     <w:pPr>
       <w:pBdr/>
@@ -30060,9 +31551,9 @@
       </w:tcPr>
     </w:tblStylePr>
   </w:style>
-  <w:style w:type="table" w:styleId="838">
+  <w:style w:type="table" w:styleId="844">
     <w:name w:val="Lined - Accent"/>
-    <w:basedOn w:val="918"/>
+    <w:basedOn w:val="924"/>
     <w:uiPriority w:val="99"/>
     <w:pPr>
       <w:pBdr/>
@@ -30297,9 +31788,9 @@
       </w:tcPr>
     </w:tblStylePr>
   </w:style>
-  <w:style w:type="table" w:styleId="839">
+  <w:style w:type="table" w:styleId="845">
     <w:name w:val="Lined - Accent 1"/>
-    <w:basedOn w:val="918"/>
+    <w:basedOn w:val="924"/>
     <w:uiPriority w:val="99"/>
     <w:pPr>
       <w:pBdr/>
@@ -30534,9 +32025,9 @@
       </w:tcPr>
     </w:tblStylePr>
   </w:style>
-  <w:style w:type="table" w:styleId="840">
+  <w:style w:type="table" w:styleId="846">
     <w:name w:val="Lined - Accent 2"/>
-    <w:basedOn w:val="918"/>
+    <w:basedOn w:val="924"/>
     <w:uiPriority w:val="99"/>
     <w:pPr>
       <w:pBdr/>
@@ -30771,9 +32262,9 @@
       </w:tcPr>
     </w:tblStylePr>
   </w:style>
-  <w:style w:type="table" w:styleId="841">
+  <w:style w:type="table" w:styleId="847">
     <w:name w:val="Lined - Accent 3"/>
-    <w:basedOn w:val="918"/>
+    <w:basedOn w:val="924"/>
     <w:uiPriority w:val="99"/>
     <w:pPr>
       <w:pBdr/>
@@ -31008,9 +32499,9 @@
       </w:tcPr>
     </w:tblStylePr>
   </w:style>
-  <w:style w:type="table" w:styleId="842">
+  <w:style w:type="table" w:styleId="848">
     <w:name w:val="Lined - Accent 4"/>
-    <w:basedOn w:val="918"/>
+    <w:basedOn w:val="924"/>
     <w:uiPriority w:val="99"/>
     <w:pPr>
       <w:pBdr/>
@@ -31245,9 +32736,9 @@
       </w:tcPr>
     </w:tblStylePr>
   </w:style>
-  <w:style w:type="table" w:styleId="843">
+  <w:style w:type="table" w:styleId="849">
     <w:name w:val="Lined - Accent 5"/>
-    <w:basedOn w:val="918"/>
+    <w:basedOn w:val="924"/>
     <w:uiPriority w:val="99"/>
     <w:pPr>
       <w:pBdr/>
@@ -31482,9 +32973,9 @@
       </w:tcPr>
     </w:tblStylePr>
   </w:style>
-  <w:style w:type="table" w:styleId="844">
+  <w:style w:type="table" w:styleId="850">
     <w:name w:val="Lined - Accent 6"/>
-    <w:basedOn w:val="918"/>
+    <w:basedOn w:val="924"/>
     <w:uiPriority w:val="99"/>
     <w:pPr>
       <w:pBdr/>
@@ -31719,9 +33210,9 @@
       </w:tcPr>
     </w:tblStylePr>
   </w:style>
-  <w:style w:type="table" w:styleId="845">
+  <w:style w:type="table" w:styleId="851">
     <w:name w:val="Bordered &amp; Lined - Accent"/>
-    <w:basedOn w:val="918"/>
+    <w:basedOn w:val="924"/>
     <w:uiPriority w:val="99"/>
     <w:pPr>
       <w:pBdr/>
@@ -31963,9 +33454,9 @@
       </w:tcPr>
     </w:tblStylePr>
   </w:style>
-  <w:style w:type="table" w:styleId="846">
+  <w:style w:type="table" w:styleId="852">
     <w:name w:val="Bordered &amp; Lined - Accent 1"/>
-    <w:basedOn w:val="918"/>
+    <w:basedOn w:val="924"/>
     <w:uiPriority w:val="99"/>
     <w:pPr>
       <w:pBdr/>
@@ -32207,9 +33698,9 @@
       </w:tcPr>
     </w:tblStylePr>
   </w:style>
-  <w:style w:type="table" w:styleId="847">
+  <w:style w:type="table" w:styleId="853">
     <w:name w:val="Bordered &amp; Lined - Accent 2"/>
-    <w:basedOn w:val="918"/>
+    <w:basedOn w:val="924"/>
     <w:uiPriority w:val="99"/>
     <w:pPr>
       <w:pBdr/>
@@ -32451,9 +33942,9 @@
       </w:tcPr>
     </w:tblStylePr>
   </w:style>
-  <w:style w:type="table" w:styleId="848">
+  <w:style w:type="table" w:styleId="854">
     <w:name w:val="Bordered &amp; Lined - Accent 3"/>
-    <w:basedOn w:val="918"/>
+    <w:basedOn w:val="924"/>
     <w:uiPriority w:val="99"/>
     <w:pPr>
       <w:pBdr/>
@@ -32695,9 +34186,9 @@
       </w:tcPr>
     </w:tblStylePr>
   </w:style>
-  <w:style w:type="table" w:styleId="849">
+  <w:style w:type="table" w:styleId="855">
     <w:name w:val="Bordered &amp; Lined - Accent 4"/>
-    <w:basedOn w:val="918"/>
+    <w:basedOn w:val="924"/>
     <w:uiPriority w:val="99"/>
     <w:pPr>
       <w:pBdr/>
@@ -32939,9 +34430,9 @@
       </w:tcPr>
     </w:tblStylePr>
   </w:style>
-  <w:style w:type="table" w:styleId="850">
+  <w:style w:type="table" w:styleId="856">
     <w:name w:val="Bordered &amp; Lined - Accent 5"/>
-    <w:basedOn w:val="918"/>
+    <w:basedOn w:val="924"/>
     <w:uiPriority w:val="99"/>
     <w:pPr>
       <w:pBdr/>
@@ -33183,9 +34674,9 @@
       </w:tcPr>
     </w:tblStylePr>
   </w:style>
-  <w:style w:type="table" w:styleId="851">
+  <w:style w:type="table" w:styleId="857">
     <w:name w:val="Bordered &amp; Lined - Accent 6"/>
-    <w:basedOn w:val="918"/>
+    <w:basedOn w:val="924"/>
     <w:uiPriority w:val="99"/>
     <w:pPr>
       <w:pBdr/>
@@ -33427,9 +34918,9 @@
       </w:tcPr>
     </w:tblStylePr>
   </w:style>
-  <w:style w:type="table" w:styleId="852">
+  <w:style w:type="table" w:styleId="858">
     <w:name w:val="Bordered"/>
-    <w:basedOn w:val="918"/>
+    <w:basedOn w:val="924"/>
     <w:uiPriority w:val="99"/>
     <w:pPr>
       <w:pBdr/>
@@ -33658,9 +35149,9 @@
       </w:tcPr>
     </w:tblStylePr>
   </w:style>
-  <w:style w:type="table" w:styleId="853">
+  <w:style w:type="table" w:styleId="859">
     <w:name w:val="Bordered - Accent 1"/>
-    <w:basedOn w:val="918"/>
+    <w:basedOn w:val="924"/>
     <w:uiPriority w:val="99"/>
     <w:pPr>
       <w:pBdr/>
@@ -33889,9 +35380,9 @@
       </w:tcPr>
     </w:tblStylePr>
   </w:style>
-  <w:style w:type="table" w:styleId="854">
+  <w:style w:type="table" w:styleId="860">
     <w:name w:val="Bordered - Accent 2"/>
-    <w:basedOn w:val="918"/>
+    <w:basedOn w:val="924"/>
     <w:uiPriority w:val="99"/>
     <w:pPr>
       <w:pBdr/>
@@ -34120,9 +35611,9 @@
       </w:tcPr>
     </w:tblStylePr>
   </w:style>
-  <w:style w:type="table" w:styleId="855">
+  <w:style w:type="table" w:styleId="861">
     <w:name w:val="Bordered - Accent 3"/>
-    <w:basedOn w:val="918"/>
+    <w:basedOn w:val="924"/>
     <w:uiPriority w:val="99"/>
     <w:pPr>
       <w:pBdr/>
@@ -34351,9 +35842,9 @@
       </w:tcPr>
     </w:tblStylePr>
   </w:style>
-  <w:style w:type="table" w:styleId="856">
+  <w:style w:type="table" w:styleId="862">
     <w:name w:val="Bordered - Accent 4"/>
-    <w:basedOn w:val="918"/>
+    <w:basedOn w:val="924"/>
     <w:uiPriority w:val="99"/>
     <w:pPr>
       <w:pBdr/>
@@ -34582,9 +36073,9 @@
       </w:tcPr>
     </w:tblStylePr>
   </w:style>
-  <w:style w:type="table" w:styleId="857">
+  <w:style w:type="table" w:styleId="863">
     <w:name w:val="Bordered - Accent 5"/>
-    <w:basedOn w:val="918"/>
+    <w:basedOn w:val="924"/>
     <w:uiPriority w:val="99"/>
     <w:pPr>
       <w:pBdr/>
@@ -34813,9 +36304,9 @@
       </w:tcPr>
     </w:tblStylePr>
   </w:style>
-  <w:style w:type="table" w:styleId="858">
+  <w:style w:type="table" w:styleId="864">
     <w:name w:val="Bordered - Accent 6"/>
-    <w:basedOn w:val="918"/>
+    <w:basedOn w:val="924"/>
     <w:uiPriority w:val="99"/>
     <w:pPr>
       <w:pBdr/>
@@ -35044,11 +36535,11 @@
       </w:tcPr>
     </w:tblStylePr>
   </w:style>
-  <w:style w:type="paragraph" w:styleId="859">
+  <w:style w:type="paragraph" w:styleId="865">
     <w:name w:val="Heading 1"/>
-    <w:basedOn w:val="917"/>
-    <w:next w:val="917"/>
-    <w:link w:val="869"/>
+    <w:basedOn w:val="923"/>
+    <w:next w:val="923"/>
+    <w:link w:val="875"/>
     <w:uiPriority w:val="9"/>
     <w:qFormat/>
     <w:pPr>
@@ -35066,11 +36557,11 @@
       <w:szCs w:val="40"/>
     </w:rPr>
   </w:style>
-  <w:style w:type="paragraph" w:styleId="860">
+  <w:style w:type="paragraph" w:styleId="866">
     <w:name w:val="Heading 2"/>
-    <w:basedOn w:val="917"/>
-    <w:next w:val="917"/>
-    <w:link w:val="870"/>
+    <w:basedOn w:val="923"/>
+    <w:next w:val="923"/>
+    <w:link w:val="876"/>
     <w:uiPriority w:val="9"/>
     <w:unhideWhenUsed/>
     <w:qFormat/>
@@ -35089,11 +36580,11 @@
       <w:szCs w:val="32"/>
     </w:rPr>
   </w:style>
-  <w:style w:type="paragraph" w:styleId="861">
+  <w:style w:type="paragraph" w:styleId="867">
     <w:name w:val="Heading 3"/>
-    <w:basedOn w:val="917"/>
-    <w:next w:val="917"/>
-    <w:link w:val="871"/>
+    <w:basedOn w:val="923"/>
+    <w:next w:val="923"/>
+    <w:link w:val="877"/>
     <w:uiPriority w:val="9"/>
     <w:unhideWhenUsed/>
     <w:qFormat/>
@@ -35112,11 +36603,11 @@
       <w:szCs w:val="28"/>
     </w:rPr>
   </w:style>
-  <w:style w:type="paragraph" w:styleId="862">
+  <w:style w:type="paragraph" w:styleId="868">
     <w:name w:val="Heading 4"/>
-    <w:basedOn w:val="917"/>
-    <w:next w:val="917"/>
-    <w:link w:val="872"/>
+    <w:basedOn w:val="923"/>
+    <w:next w:val="923"/>
+    <w:link w:val="878"/>
     <w:uiPriority w:val="9"/>
     <w:unhideWhenUsed/>
     <w:qFormat/>
@@ -35135,11 +36626,11 @@
       <w:color w:val="0f4761" w:themeColor="accent1" w:themeShade="BF"/>
     </w:rPr>
   </w:style>
-  <w:style w:type="paragraph" w:styleId="863">
+  <w:style w:type="paragraph" w:styleId="869">
     <w:name w:val="Heading 5"/>
-    <w:basedOn w:val="917"/>
-    <w:next w:val="917"/>
-    <w:link w:val="873"/>
+    <w:basedOn w:val="923"/>
+    <w:next w:val="923"/>
+    <w:link w:val="879"/>
     <w:uiPriority w:val="9"/>
     <w:unhideWhenUsed/>
     <w:qFormat/>
@@ -35156,11 +36647,11 @@
       <w:color w:val="0f4761" w:themeColor="accent1" w:themeShade="BF"/>
     </w:rPr>
   </w:style>
-  <w:style w:type="paragraph" w:styleId="864">
+  <w:style w:type="paragraph" w:styleId="870">
     <w:name w:val="Heading 6"/>
-    <w:basedOn w:val="917"/>
-    <w:next w:val="917"/>
-    <w:link w:val="874"/>
+    <w:basedOn w:val="923"/>
+    <w:next w:val="923"/>
+    <w:link w:val="880"/>
     <w:uiPriority w:val="9"/>
     <w:unhideWhenUsed/>
     <w:qFormat/>
@@ -35179,11 +36670,11 @@
       <w:color w:val="595959" w:themeColor="text1" w:themeTint="A6"/>
     </w:rPr>
   </w:style>
-  <w:style w:type="paragraph" w:styleId="865">
+  <w:style w:type="paragraph" w:styleId="871">
     <w:name w:val="Heading 7"/>
-    <w:basedOn w:val="917"/>
-    <w:next w:val="917"/>
-    <w:link w:val="875"/>
+    <w:basedOn w:val="923"/>
+    <w:next w:val="923"/>
+    <w:link w:val="881"/>
     <w:uiPriority w:val="9"/>
     <w:unhideWhenUsed/>
     <w:qFormat/>
@@ -35200,11 +36691,11 @@
       <w:color w:val="595959" w:themeColor="text1" w:themeTint="A6"/>
     </w:rPr>
   </w:style>
-  <w:style w:type="paragraph" w:styleId="866">
+  <w:style w:type="paragraph" w:styleId="872">
     <w:name w:val="Heading 8"/>
-    <w:basedOn w:val="917"/>
-    <w:next w:val="917"/>
-    <w:link w:val="876"/>
+    <w:basedOn w:val="923"/>
+    <w:next w:val="923"/>
+    <w:link w:val="882"/>
     <w:uiPriority w:val="9"/>
     <w:unhideWhenUsed/>
     <w:qFormat/>
@@ -35223,11 +36714,11 @@
       <w:color w:val="272727" w:themeColor="text1" w:themeTint="D8"/>
     </w:rPr>
   </w:style>
-  <w:style w:type="paragraph" w:styleId="867">
+  <w:style w:type="paragraph" w:styleId="873">
     <w:name w:val="Heading 9"/>
-    <w:basedOn w:val="917"/>
-    <w:next w:val="917"/>
-    <w:link w:val="877"/>
+    <w:basedOn w:val="923"/>
+    <w:next w:val="923"/>
+    <w:link w:val="883"/>
     <w:uiPriority w:val="9"/>
     <w:unhideWhenUsed/>
     <w:qFormat/>
@@ -35246,7 +36737,7 @@
       <w:color w:val="272727" w:themeColor="text1" w:themeTint="D8"/>
     </w:rPr>
   </w:style>
-  <w:style w:type="character" w:styleId="868" w:default="1">
+  <w:style w:type="character" w:styleId="874" w:default="1">
     <w:name w:val="Default Paragraph Font"/>
     <w:uiPriority w:val="1"/>
     <w:semiHidden/>
@@ -35257,10 +36748,10 @@
       <w:ind/>
     </w:pPr>
   </w:style>
-  <w:style w:type="character" w:styleId="869">
+  <w:style w:type="character" w:styleId="875">
     <w:name w:val="Heading 1 Char"/>
-    <w:basedOn w:val="868"/>
-    <w:link w:val="859"/>
+    <w:basedOn w:val="874"/>
+    <w:link w:val="865"/>
     <w:uiPriority w:val="9"/>
     <w:pPr>
       <w:pBdr/>
@@ -35274,10 +36765,10 @@
       <w:szCs w:val="40"/>
     </w:rPr>
   </w:style>
-  <w:style w:type="character" w:styleId="870">
+  <w:style w:type="character" w:styleId="876">
     <w:name w:val="Heading 2 Char"/>
-    <w:basedOn w:val="868"/>
-    <w:link w:val="860"/>
+    <w:basedOn w:val="874"/>
+    <w:link w:val="866"/>
     <w:uiPriority w:val="9"/>
     <w:pPr>
       <w:pBdr/>
@@ -35291,10 +36782,10 @@
       <w:szCs w:val="32"/>
     </w:rPr>
   </w:style>
-  <w:style w:type="character" w:styleId="871">
+  <w:style w:type="character" w:styleId="877">
     <w:name w:val="Heading 3 Char"/>
-    <w:basedOn w:val="868"/>
-    <w:link w:val="861"/>
+    <w:basedOn w:val="874"/>
+    <w:link w:val="867"/>
     <w:uiPriority w:val="9"/>
     <w:pPr>
       <w:pBdr/>
@@ -35308,10 +36799,10 @@
       <w:szCs w:val="28"/>
     </w:rPr>
   </w:style>
-  <w:style w:type="character" w:styleId="872">
+  <w:style w:type="character" w:styleId="878">
     <w:name w:val="Heading 4 Char"/>
-    <w:basedOn w:val="868"/>
-    <w:link w:val="862"/>
+    <w:basedOn w:val="874"/>
+    <w:link w:val="868"/>
     <w:uiPriority w:val="9"/>
     <w:pPr>
       <w:pBdr/>
@@ -35325,10 +36816,10 @@
       <w:color w:val="0f4761" w:themeColor="accent1" w:themeShade="BF"/>
     </w:rPr>
   </w:style>
-  <w:style w:type="character" w:styleId="873">
+  <w:style w:type="character" w:styleId="879">
     <w:name w:val="Heading 5 Char"/>
-    <w:basedOn w:val="868"/>
-    <w:link w:val="863"/>
+    <w:basedOn w:val="874"/>
+    <w:link w:val="869"/>
     <w:uiPriority w:val="9"/>
     <w:pPr>
       <w:pBdr/>
@@ -35340,10 +36831,10 @@
       <w:color w:val="0f4761" w:themeColor="accent1" w:themeShade="BF"/>
     </w:rPr>
   </w:style>
-  <w:style w:type="character" w:styleId="874">
+  <w:style w:type="character" w:styleId="880">
     <w:name w:val="Heading 6 Char"/>
-    <w:basedOn w:val="868"/>
-    <w:link w:val="864"/>
+    <w:basedOn w:val="874"/>
+    <w:link w:val="870"/>
     <w:uiPriority w:val="9"/>
     <w:pPr>
       <w:pBdr/>
@@ -35357,10 +36848,10 @@
       <w:color w:val="595959" w:themeColor="text1" w:themeTint="A6"/>
     </w:rPr>
   </w:style>
-  <w:style w:type="character" w:styleId="875">
+  <w:style w:type="character" w:styleId="881">
     <w:name w:val="Heading 7 Char"/>
-    <w:basedOn w:val="868"/>
-    <w:link w:val="865"/>
+    <w:basedOn w:val="874"/>
+    <w:link w:val="871"/>
     <w:uiPriority w:val="9"/>
     <w:pPr>
       <w:pBdr/>
@@ -35372,10 +36863,10 @@
       <w:color w:val="595959" w:themeColor="text1" w:themeTint="A6"/>
     </w:rPr>
   </w:style>
-  <w:style w:type="character" w:styleId="876">
+  <w:style w:type="character" w:styleId="882">
     <w:name w:val="Heading 8 Char"/>
-    <w:basedOn w:val="868"/>
-    <w:link w:val="866"/>
+    <w:basedOn w:val="874"/>
+    <w:link w:val="872"/>
     <w:uiPriority w:val="9"/>
     <w:pPr>
       <w:pBdr/>
@@ -35389,10 +36880,10 @@
       <w:color w:val="272727" w:themeColor="text1" w:themeTint="D8"/>
     </w:rPr>
   </w:style>
-  <w:style w:type="character" w:styleId="877">
+  <w:style w:type="character" w:styleId="883">
     <w:name w:val="Heading 9 Char"/>
-    <w:basedOn w:val="868"/>
-    <w:link w:val="867"/>
+    <w:basedOn w:val="874"/>
+    <w:link w:val="873"/>
     <w:uiPriority w:val="9"/>
     <w:pPr>
       <w:pBdr/>
@@ -35406,11 +36897,11 @@
       <w:color w:val="272727" w:themeColor="text1" w:themeTint="D8"/>
     </w:rPr>
   </w:style>
-  <w:style w:type="paragraph" w:styleId="878">
+  <w:style w:type="paragraph" w:styleId="884">
     <w:name w:val="Title"/>
-    <w:basedOn w:val="917"/>
-    <w:next w:val="917"/>
-    <w:link w:val="879"/>
+    <w:basedOn w:val="923"/>
+    <w:next w:val="923"/>
+    <w:link w:val="885"/>
     <w:uiPriority w:val="10"/>
     <w:qFormat/>
     <w:pPr>
@@ -35426,10 +36917,10 @@
       <w:szCs w:val="56"/>
     </w:rPr>
   </w:style>
-  <w:style w:type="character" w:styleId="879">
+  <w:style w:type="character" w:styleId="885">
     <w:name w:val="Title Char"/>
-    <w:basedOn w:val="868"/>
-    <w:link w:val="878"/>
+    <w:basedOn w:val="874"/>
+    <w:link w:val="884"/>
     <w:uiPriority w:val="10"/>
     <w:pPr>
       <w:pBdr/>
@@ -35443,11 +36934,11 @@
       <w:szCs w:val="56"/>
     </w:rPr>
   </w:style>
-  <w:style w:type="paragraph" w:styleId="880">
+  <w:style w:type="paragraph" w:styleId="886">
     <w:name w:val="Subtitle"/>
-    <w:basedOn w:val="917"/>
-    <w:next w:val="917"/>
-    <w:link w:val="881"/>
+    <w:basedOn w:val="923"/>
+    <w:next w:val="923"/>
+    <w:link w:val="887"/>
     <w:uiPriority w:val="11"/>
     <w:qFormat/>
     <w:pPr>
@@ -35465,10 +36956,10 @@
       <w:szCs w:val="28"/>
     </w:rPr>
   </w:style>
-  <w:style w:type="character" w:styleId="881">
+  <w:style w:type="character" w:styleId="887">
     <w:name w:val="Subtitle Char"/>
-    <w:basedOn w:val="868"/>
-    <w:link w:val="880"/>
+    <w:basedOn w:val="874"/>
+    <w:link w:val="886"/>
     <w:uiPriority w:val="11"/>
     <w:pPr>
       <w:pBdr/>
@@ -35482,11 +36973,11 @@
       <w:szCs w:val="28"/>
     </w:rPr>
   </w:style>
-  <w:style w:type="paragraph" w:styleId="882">
+  <w:style w:type="paragraph" w:styleId="888">
     <w:name w:val="Quote"/>
-    <w:basedOn w:val="917"/>
-    <w:next w:val="917"/>
-    <w:link w:val="883"/>
+    <w:basedOn w:val="923"/>
+    <w:next w:val="923"/>
+    <w:link w:val="889"/>
     <w:uiPriority w:val="29"/>
     <w:qFormat/>
     <w:pPr>
@@ -35501,10 +36992,10 @@
       <w:color w:val="404040" w:themeColor="text1" w:themeTint="BF"/>
     </w:rPr>
   </w:style>
-  <w:style w:type="character" w:styleId="883">
+  <w:style w:type="character" w:styleId="889">
     <w:name w:val="Quote Char"/>
-    <w:basedOn w:val="868"/>
-    <w:link w:val="882"/>
+    <w:basedOn w:val="874"/>
+    <w:link w:val="888"/>
     <w:uiPriority w:val="29"/>
     <w:pPr>
       <w:pBdr/>
@@ -35517,9 +37008,9 @@
       <w:color w:val="404040" w:themeColor="text1" w:themeTint="BF"/>
     </w:rPr>
   </w:style>
-  <w:style w:type="character" w:styleId="884">
+  <w:style w:type="character" w:styleId="890">
     <w:name w:val="Intense Emphasis"/>
-    <w:basedOn w:val="868"/>
+    <w:basedOn w:val="874"/>
     <w:uiPriority w:val="21"/>
     <w:qFormat/>
     <w:pPr>
@@ -35533,11 +37024,11 @@
       <w:color w:val="0f4761" w:themeColor="accent1" w:themeShade="BF"/>
     </w:rPr>
   </w:style>
-  <w:style w:type="paragraph" w:styleId="885">
+  <w:style w:type="paragraph" w:styleId="891">
     <w:name w:val="Intense Quote"/>
-    <w:basedOn w:val="917"/>
-    <w:next w:val="917"/>
-    <w:link w:val="886"/>
+    <w:basedOn w:val="923"/>
+    <w:next w:val="923"/>
+    <w:link w:val="892"/>
     <w:uiPriority w:val="30"/>
     <w:qFormat/>
     <w:pPr>
@@ -35555,10 +37046,10 @@
       <w:color w:val="0f4761" w:themeColor="accent1" w:themeShade="BF"/>
     </w:rPr>
   </w:style>
-  <w:style w:type="character" w:styleId="886">
+  <w:style w:type="character" w:styleId="892">
     <w:name w:val="Intense Quote Char"/>
-    <w:basedOn w:val="868"/>
-    <w:link w:val="885"/>
+    <w:basedOn w:val="874"/>
+    <w:link w:val="891"/>
     <w:uiPriority w:val="30"/>
     <w:pPr>
       <w:pBdr/>
@@ -35571,9 +37062,9 @@
       <w:color w:val="0f4761" w:themeColor="accent1" w:themeShade="BF"/>
     </w:rPr>
   </w:style>
-  <w:style w:type="character" w:styleId="887">
+  <w:style w:type="character" w:styleId="893">
     <w:name w:val="Intense Reference"/>
-    <w:basedOn w:val="868"/>
+    <w:basedOn w:val="874"/>
     <w:uiPriority w:val="32"/>
     <w:qFormat/>
     <w:pPr>
@@ -35589,9 +37080,9 @@
       <w:spacing w:val="5"/>
     </w:rPr>
   </w:style>
-  <w:style w:type="character" w:styleId="888">
+  <w:style w:type="character" w:styleId="894">
     <w:name w:val="Subtle Emphasis"/>
-    <w:basedOn w:val="868"/>
+    <w:basedOn w:val="874"/>
     <w:uiPriority w:val="19"/>
     <w:qFormat/>
     <w:pPr>
@@ -35605,9 +37096,9 @@
       <w:color w:val="404040" w:themeColor="text1" w:themeTint="BF"/>
     </w:rPr>
   </w:style>
-  <w:style w:type="character" w:styleId="889">
+  <w:style w:type="character" w:styleId="895">
     <w:name w:val="Emphasis"/>
-    <w:basedOn w:val="868"/>
+    <w:basedOn w:val="874"/>
     <w:uiPriority w:val="20"/>
     <w:qFormat/>
     <w:pPr>
@@ -35620,9 +37111,9 @@
       <w:iCs/>
     </w:rPr>
   </w:style>
-  <w:style w:type="character" w:styleId="890">
+  <w:style w:type="character" w:styleId="896">
     <w:name w:val="Strong"/>
-    <w:basedOn w:val="868"/>
+    <w:basedOn w:val="874"/>
     <w:uiPriority w:val="22"/>
     <w:qFormat/>
     <w:pPr>
@@ -35635,9 +37126,9 @@
       <w:bCs/>
     </w:rPr>
   </w:style>
-  <w:style w:type="character" w:styleId="891">
+  <w:style w:type="character" w:styleId="897">
     <w:name w:val="Subtle Reference"/>
-    <w:basedOn w:val="868"/>
+    <w:basedOn w:val="874"/>
     <w:uiPriority w:val="31"/>
     <w:qFormat/>
     <w:pPr>
@@ -35650,9 +37141,9 @@
       <w:color w:val="5a5a5a" w:themeColor="text1" w:themeTint="A5"/>
     </w:rPr>
   </w:style>
-  <w:style w:type="character" w:styleId="892">
+  <w:style w:type="character" w:styleId="898">
     <w:name w:val="Book Title"/>
-    <w:basedOn w:val="868"/>
+    <w:basedOn w:val="874"/>
     <w:uiPriority w:val="33"/>
     <w:qFormat/>
     <w:pPr>
@@ -35668,10 +37159,10 @@
       <w:spacing w:val="5"/>
     </w:rPr>
   </w:style>
-  <w:style w:type="paragraph" w:styleId="893">
+  <w:style w:type="paragraph" w:styleId="899">
     <w:name w:val="Header"/>
-    <w:basedOn w:val="917"/>
-    <w:link w:val="894"/>
+    <w:basedOn w:val="923"/>
+    <w:link w:val="900"/>
     <w:uiPriority w:val="99"/>
     <w:unhideWhenUsed/>
     <w:pPr>
@@ -35684,10 +37175,10 @@
       <w:ind/>
     </w:pPr>
   </w:style>
-  <w:style w:type="character" w:styleId="894">
+  <w:style w:type="character" w:styleId="900">
     <w:name w:val="Header Char"/>
-    <w:basedOn w:val="868"/>
-    <w:link w:val="893"/>
+    <w:basedOn w:val="874"/>
+    <w:link w:val="899"/>
     <w:uiPriority w:val="99"/>
     <w:pPr>
       <w:pBdr/>
@@ -35695,10 +37186,10 @@
       <w:ind/>
     </w:pPr>
   </w:style>
-  <w:style w:type="paragraph" w:styleId="895">
+  <w:style w:type="paragraph" w:styleId="901">
     <w:name w:val="Footer"/>
-    <w:basedOn w:val="917"/>
-    <w:link w:val="896"/>
+    <w:basedOn w:val="923"/>
+    <w:link w:val="902"/>
     <w:uiPriority w:val="99"/>
     <w:unhideWhenUsed/>
     <w:pPr>
@@ -35711,10 +37202,10 @@
       <w:ind/>
     </w:pPr>
   </w:style>
-  <w:style w:type="character" w:styleId="896">
+  <w:style w:type="character" w:styleId="902">
     <w:name w:val="Footer Char"/>
-    <w:basedOn w:val="868"/>
-    <w:link w:val="895"/>
+    <w:basedOn w:val="874"/>
+    <w:link w:val="901"/>
     <w:uiPriority w:val="99"/>
     <w:pPr>
       <w:pBdr/>
@@ -35722,10 +37213,10 @@
       <w:ind/>
     </w:pPr>
   </w:style>
-  <w:style w:type="paragraph" w:styleId="897">
+  <w:style w:type="paragraph" w:styleId="903">
     <w:name w:val="Caption"/>
-    <w:basedOn w:val="917"/>
-    <w:next w:val="917"/>
+    <w:basedOn w:val="923"/>
+    <w:next w:val="923"/>
     <w:uiPriority w:val="35"/>
     <w:unhideWhenUsed/>
     <w:qFormat/>
@@ -35742,10 +37233,10 @@
       <w:szCs w:val="18"/>
     </w:rPr>
   </w:style>
-  <w:style w:type="paragraph" w:styleId="898">
+  <w:style w:type="paragraph" w:styleId="904">
     <w:name w:val="footnote text"/>
-    <w:basedOn w:val="917"/>
-    <w:link w:val="899"/>
+    <w:basedOn w:val="923"/>
+    <w:link w:val="905"/>
     <w:uiPriority w:val="99"/>
     <w:semiHidden/>
     <w:unhideWhenUsed/>
@@ -35759,10 +37250,10 @@
       <w:szCs w:val="20"/>
     </w:rPr>
   </w:style>
-  <w:style w:type="character" w:styleId="899">
+  <w:style w:type="character" w:styleId="905">
     <w:name w:val="Footnote Text Char"/>
-    <w:basedOn w:val="868"/>
-    <w:link w:val="898"/>
+    <w:basedOn w:val="874"/>
+    <w:link w:val="904"/>
     <w:uiPriority w:val="99"/>
     <w:semiHidden/>
     <w:pPr>
@@ -35775,9 +37266,9 @@
       <w:szCs w:val="20"/>
     </w:rPr>
   </w:style>
-  <w:style w:type="character" w:styleId="900">
+  <w:style w:type="character" w:styleId="906">
     <w:name w:val="footnote reference"/>
-    <w:basedOn w:val="868"/>
+    <w:basedOn w:val="874"/>
     <w:uiPriority w:val="99"/>
     <w:semiHidden/>
     <w:unhideWhenUsed/>
@@ -35790,10 +37281,10 @@
       <w:vertAlign w:val="superscript"/>
     </w:rPr>
   </w:style>
-  <w:style w:type="paragraph" w:styleId="901">
+  <w:style w:type="paragraph" w:styleId="907">
     <w:name w:val="endnote text"/>
-    <w:basedOn w:val="917"/>
-    <w:link w:val="902"/>
+    <w:basedOn w:val="923"/>
+    <w:link w:val="908"/>
     <w:uiPriority w:val="99"/>
     <w:semiHidden/>
     <w:unhideWhenUsed/>
@@ -35807,10 +37298,10 @@
       <w:szCs w:val="20"/>
     </w:rPr>
   </w:style>
-  <w:style w:type="character" w:styleId="902">
+  <w:style w:type="character" w:styleId="908">
     <w:name w:val="Endnote Text Char"/>
-    <w:basedOn w:val="868"/>
-    <w:link w:val="901"/>
+    <w:basedOn w:val="874"/>
+    <w:link w:val="907"/>
     <w:uiPriority w:val="99"/>
     <w:semiHidden/>
     <w:pPr>
@@ -35823,9 +37314,9 @@
       <w:szCs w:val="20"/>
     </w:rPr>
   </w:style>
-  <w:style w:type="character" w:styleId="903">
+  <w:style w:type="character" w:styleId="909">
     <w:name w:val="endnote reference"/>
-    <w:basedOn w:val="868"/>
+    <w:basedOn w:val="874"/>
     <w:uiPriority w:val="99"/>
     <w:semiHidden/>
     <w:unhideWhenUsed/>
@@ -35838,9 +37329,9 @@
       <w:vertAlign w:val="superscript"/>
     </w:rPr>
   </w:style>
-  <w:style w:type="character" w:styleId="904">
+  <w:style w:type="character" w:styleId="910">
     <w:name w:val="Hyperlink"/>
-    <w:basedOn w:val="868"/>
+    <w:basedOn w:val="874"/>
     <w:uiPriority w:val="99"/>
     <w:unhideWhenUsed/>
     <w:pPr>
@@ -35853,9 +37344,9 @@
       <w:u w:val="single"/>
     </w:rPr>
   </w:style>
-  <w:style w:type="character" w:styleId="905">
+  <w:style w:type="character" w:styleId="911">
     <w:name w:val="FollowedHyperlink"/>
-    <w:basedOn w:val="868"/>
+    <w:basedOn w:val="874"/>
     <w:uiPriority w:val="99"/>
     <w:semiHidden/>
     <w:unhideWhenUsed/>
@@ -35869,10 +37360,10 @@
       <w:u w:val="single"/>
     </w:rPr>
   </w:style>
-  <w:style w:type="paragraph" w:styleId="906">
+  <w:style w:type="paragraph" w:styleId="912">
     <w:name w:val="toc 1"/>
-    <w:basedOn w:val="917"/>
-    <w:next w:val="917"/>
+    <w:basedOn w:val="923"/>
+    <w:next w:val="923"/>
     <w:uiPriority w:val="39"/>
     <w:unhideWhenUsed/>
     <w:pPr>
@@ -35881,10 +37372,10 @@
       <w:ind/>
     </w:pPr>
   </w:style>
-  <w:style w:type="paragraph" w:styleId="907">
+  <w:style w:type="paragraph" w:styleId="913">
     <w:name w:val="toc 2"/>
-    <w:basedOn w:val="917"/>
-    <w:next w:val="917"/>
+    <w:basedOn w:val="923"/>
+    <w:next w:val="923"/>
     <w:uiPriority w:val="39"/>
     <w:unhideWhenUsed/>
     <w:pPr>
@@ -35893,10 +37384,10 @@
       <w:ind w:left="220"/>
     </w:pPr>
   </w:style>
-  <w:style w:type="paragraph" w:styleId="908">
+  <w:style w:type="paragraph" w:styleId="914">
     <w:name w:val="toc 3"/>
-    <w:basedOn w:val="917"/>
-    <w:next w:val="917"/>
+    <w:basedOn w:val="923"/>
+    <w:next w:val="923"/>
     <w:uiPriority w:val="39"/>
     <w:unhideWhenUsed/>
     <w:pPr>
@@ -35905,10 +37396,10 @@
       <w:ind w:left="440"/>
     </w:pPr>
   </w:style>
-  <w:style w:type="paragraph" w:styleId="909">
+  <w:style w:type="paragraph" w:styleId="915">
     <w:name w:val="toc 4"/>
-    <w:basedOn w:val="917"/>
-    <w:next w:val="917"/>
+    <w:basedOn w:val="923"/>
+    <w:next w:val="923"/>
     <w:uiPriority w:val="39"/>
     <w:unhideWhenUsed/>
     <w:pPr>
@@ -35917,10 +37408,10 @@
       <w:ind w:left="660"/>
     </w:pPr>
   </w:style>
-  <w:style w:type="paragraph" w:styleId="910">
+  <w:style w:type="paragraph" w:styleId="916">
     <w:name w:val="toc 5"/>
-    <w:basedOn w:val="917"/>
-    <w:next w:val="917"/>
+    <w:basedOn w:val="923"/>
+    <w:next w:val="923"/>
     <w:uiPriority w:val="39"/>
     <w:unhideWhenUsed/>
     <w:pPr>
@@ -35929,10 +37420,10 @@
       <w:ind w:left="880"/>
     </w:pPr>
   </w:style>
-  <w:style w:type="paragraph" w:styleId="911">
+  <w:style w:type="paragraph" w:styleId="917">
     <w:name w:val="toc 6"/>
-    <w:basedOn w:val="917"/>
-    <w:next w:val="917"/>
+    <w:basedOn w:val="923"/>
+    <w:next w:val="923"/>
     <w:uiPriority w:val="39"/>
     <w:unhideWhenUsed/>
     <w:pPr>
@@ -35941,10 +37432,10 @@
       <w:ind w:left="1100"/>
     </w:pPr>
   </w:style>
-  <w:style w:type="paragraph" w:styleId="912">
+  <w:style w:type="paragraph" w:styleId="918">
     <w:name w:val="toc 7"/>
-    <w:basedOn w:val="917"/>
-    <w:next w:val="917"/>
+    <w:basedOn w:val="923"/>
+    <w:next w:val="923"/>
     <w:uiPriority w:val="39"/>
     <w:unhideWhenUsed/>
     <w:pPr>
@@ -35953,10 +37444,10 @@
       <w:ind w:left="1320"/>
     </w:pPr>
   </w:style>
-  <w:style w:type="paragraph" w:styleId="913">
+  <w:style w:type="paragraph" w:styleId="919">
     <w:name w:val="toc 8"/>
-    <w:basedOn w:val="917"/>
-    <w:next w:val="917"/>
+    <w:basedOn w:val="923"/>
+    <w:next w:val="923"/>
     <w:uiPriority w:val="39"/>
     <w:unhideWhenUsed/>
     <w:pPr>
@@ -35965,10 +37456,10 @@
       <w:ind w:left="1540"/>
     </w:pPr>
   </w:style>
-  <w:style w:type="paragraph" w:styleId="914">
+  <w:style w:type="paragraph" w:styleId="920">
     <w:name w:val="toc 9"/>
-    <w:basedOn w:val="917"/>
-    <w:next w:val="917"/>
+    <w:basedOn w:val="923"/>
+    <w:next w:val="923"/>
     <w:uiPriority w:val="39"/>
     <w:unhideWhenUsed/>
     <w:pPr>
@@ -35977,7 +37468,7 @@
       <w:ind w:left="1760"/>
     </w:pPr>
   </w:style>
-  <w:style w:type="paragraph" w:styleId="915">
+  <w:style w:type="paragraph" w:styleId="921">
     <w:name w:val="TOC Heading"/>
     <w:uiPriority w:val="39"/>
     <w:unhideWhenUsed/>
@@ -35987,10 +37478,10 @@
       <w:ind/>
     </w:pPr>
   </w:style>
-  <w:style w:type="paragraph" w:styleId="916">
+  <w:style w:type="paragraph" w:styleId="922">
     <w:name w:val="table of figures"/>
-    <w:basedOn w:val="917"/>
-    <w:next w:val="917"/>
+    <w:basedOn w:val="923"/>
+    <w:next w:val="923"/>
     <w:uiPriority w:val="99"/>
     <w:unhideWhenUsed/>
     <w:pPr>
@@ -35999,7 +37490,7 @@
       <w:ind/>
     </w:pPr>
   </w:style>
-  <w:style w:type="paragraph" w:styleId="917" w:default="1">
+  <w:style w:type="paragraph" w:styleId="923" w:default="1">
     <w:name w:val="Normal"/>
     <w:qFormat/>
     <w:pPr>
@@ -36008,7 +37499,7 @@
       <w:ind/>
     </w:pPr>
   </w:style>
-  <w:style w:type="table" w:styleId="918" w:default="1">
+  <w:style w:type="table" w:styleId="924" w:default="1">
     <w:name w:val="Normal Table"/>
     <w:uiPriority w:val="99"/>
     <w:semiHidden/>
@@ -36201,7 +37692,7 @@
       </w:tcPr>
     </w:tblStylePr>
   </w:style>
-  <w:style w:type="numbering" w:styleId="919" w:default="1">
+  <w:style w:type="numbering" w:styleId="925" w:default="1">
     <w:name w:val="No List"/>
     <w:uiPriority w:val="99"/>
     <w:semiHidden/>
@@ -36212,9 +37703,9 @@
       <w:ind/>
     </w:pPr>
   </w:style>
-  <w:style w:type="paragraph" w:styleId="920">
+  <w:style w:type="paragraph" w:styleId="926">
     <w:name w:val="No Spacing"/>
-    <w:basedOn w:val="917"/>
+    <w:basedOn w:val="923"/>
     <w:uiPriority w:val="1"/>
     <w:qFormat/>
     <w:pPr>
@@ -36223,9 +37714,9 @@
       <w:ind/>
     </w:pPr>
   </w:style>
-  <w:style w:type="paragraph" w:styleId="921">
+  <w:style w:type="paragraph" w:styleId="927">
     <w:name w:val="List Paragraph"/>
-    <w:basedOn w:val="917"/>
+    <w:basedOn w:val="923"/>
     <w:uiPriority w:val="34"/>
     <w:qFormat/>
     <w:pPr>

</xml_diff>

<commit_message>
Modificado el documento de registros
</commit_message>
<xml_diff>
--- a/Registro de cambios.docx
+++ b/Registro de cambios.docx
@@ -4,7 +4,7 @@
   <w:body>
     <w:p>
       <w:pPr>
-        <w:pStyle w:val="879"/>
+        <w:pStyle w:val="889"/>
         <w:pBdr/>
         <w:spacing/>
         <w:ind/>
@@ -17,7 +17,7 @@
     </w:p>
     <w:p>
       <w:pPr>
-        <w:pStyle w:val="882"/>
+        <w:pStyle w:val="892"/>
         <w:pBdr/>
         <w:spacing/>
         <w:ind/>
@@ -30,7 +30,7 @@
     </w:p>
     <w:p>
       <w:pPr>
-        <w:pStyle w:val="941"/>
+        <w:pStyle w:val="951"/>
         <w:numPr>
           <w:ilvl w:val="0"/>
           <w:numId w:val="1"/>
@@ -58,7 +58,7 @@
     </w:p>
     <w:p>
       <w:pPr>
-        <w:pStyle w:val="941"/>
+        <w:pStyle w:val="951"/>
         <w:numPr>
           <w:ilvl w:val="0"/>
           <w:numId w:val="1"/>
@@ -90,7 +90,7 @@
     </w:p>
     <w:p>
       <w:pPr>
-        <w:pStyle w:val="941"/>
+        <w:pStyle w:val="951"/>
         <w:numPr>
           <w:ilvl w:val="0"/>
           <w:numId w:val="1"/>
@@ -122,7 +122,7 @@
     </w:p>
     <w:p>
       <w:pPr>
-        <w:pStyle w:val="941"/>
+        <w:pStyle w:val="951"/>
         <w:numPr>
           <w:ilvl w:val="0"/>
           <w:numId w:val="1"/>
@@ -154,7 +154,7 @@
     </w:p>
     <w:p>
       <w:pPr>
-        <w:pStyle w:val="882"/>
+        <w:pStyle w:val="892"/>
         <w:pBdr/>
         <w:spacing/>
         <w:ind/>
@@ -175,7 +175,7 @@
     </w:p>
     <w:p>
       <w:pPr>
-        <w:pStyle w:val="941"/>
+        <w:pStyle w:val="951"/>
         <w:numPr>
           <w:ilvl w:val="0"/>
           <w:numId w:val="2"/>
@@ -203,7 +203,7 @@
     </w:p>
     <w:p>
       <w:pPr>
-        <w:pStyle w:val="941"/>
+        <w:pStyle w:val="951"/>
         <w:numPr>
           <w:ilvl w:val="0"/>
           <w:numId w:val="2"/>
@@ -234,7 +234,7 @@
     </w:p>
     <w:p>
       <w:pPr>
-        <w:pStyle w:val="882"/>
+        <w:pStyle w:val="892"/>
         <w:pBdr/>
         <w:spacing/>
         <w:ind/>
@@ -255,7 +255,7 @@
     </w:p>
     <w:p>
       <w:pPr>
-        <w:pStyle w:val="941"/>
+        <w:pStyle w:val="951"/>
         <w:numPr>
           <w:ilvl w:val="0"/>
           <w:numId w:val="3"/>
@@ -283,7 +283,7 @@
     </w:p>
     <w:p>
       <w:pPr>
-        <w:pStyle w:val="882"/>
+        <w:pStyle w:val="892"/>
         <w:pBdr/>
         <w:spacing/>
         <w:ind/>
@@ -304,7 +304,7 @@
     </w:p>
     <w:p>
       <w:pPr>
-        <w:pStyle w:val="941"/>
+        <w:pStyle w:val="951"/>
         <w:numPr>
           <w:ilvl w:val="0"/>
           <w:numId w:val="4"/>
@@ -332,7 +332,7 @@
     </w:p>
     <w:p>
       <w:pPr>
-        <w:pStyle w:val="941"/>
+        <w:pStyle w:val="951"/>
         <w:numPr>
           <w:ilvl w:val="0"/>
           <w:numId w:val="4"/>
@@ -363,7 +363,7 @@
     </w:p>
     <w:p>
       <w:pPr>
-        <w:pStyle w:val="941"/>
+        <w:pStyle w:val="951"/>
         <w:numPr>
           <w:ilvl w:val="0"/>
           <w:numId w:val="4"/>
@@ -394,7 +394,7 @@
     </w:p>
     <w:p>
       <w:pPr>
-        <w:pStyle w:val="882"/>
+        <w:pStyle w:val="892"/>
         <w:pBdr/>
         <w:spacing/>
         <w:ind/>
@@ -415,7 +415,7 @@
     </w:p>
     <w:p>
       <w:pPr>
-        <w:pStyle w:val="941"/>
+        <w:pStyle w:val="951"/>
         <w:numPr>
           <w:ilvl w:val="0"/>
           <w:numId w:val="5"/>
@@ -443,7 +443,7 @@
     </w:p>
     <w:p>
       <w:pPr>
-        <w:pStyle w:val="941"/>
+        <w:pStyle w:val="951"/>
         <w:numPr>
           <w:ilvl w:val="0"/>
           <w:numId w:val="5"/>
@@ -474,7 +474,7 @@
     </w:p>
     <w:p>
       <w:pPr>
-        <w:pStyle w:val="941"/>
+        <w:pStyle w:val="951"/>
         <w:numPr>
           <w:ilvl w:val="0"/>
           <w:numId w:val="5"/>
@@ -505,7 +505,7 @@
     </w:p>
     <w:p>
       <w:pPr>
-        <w:pStyle w:val="882"/>
+        <w:pStyle w:val="892"/>
         <w:pBdr/>
         <w:spacing/>
         <w:ind/>
@@ -526,7 +526,7 @@
     </w:p>
     <w:p>
       <w:pPr>
-        <w:pStyle w:val="941"/>
+        <w:pStyle w:val="951"/>
         <w:numPr>
           <w:ilvl w:val="0"/>
           <w:numId w:val="6"/>
@@ -554,7 +554,7 @@
     </w:p>
     <w:p>
       <w:pPr>
-        <w:pStyle w:val="882"/>
+        <w:pStyle w:val="892"/>
         <w:pBdr/>
         <w:spacing/>
         <w:ind/>
@@ -575,7 +575,7 @@
     </w:p>
     <w:p>
       <w:pPr>
-        <w:pStyle w:val="941"/>
+        <w:pStyle w:val="951"/>
         <w:numPr>
           <w:ilvl w:val="0"/>
           <w:numId w:val="7"/>
@@ -603,7 +603,7 @@
     </w:p>
     <w:p>
       <w:pPr>
-        <w:pStyle w:val="941"/>
+        <w:pStyle w:val="951"/>
         <w:numPr>
           <w:ilvl w:val="0"/>
           <w:numId w:val="7"/>
@@ -634,7 +634,7 @@
     </w:p>
     <w:p>
       <w:pPr>
-        <w:pStyle w:val="882"/>
+        <w:pStyle w:val="892"/>
         <w:pBdr/>
         <w:spacing/>
         <w:ind/>
@@ -655,7 +655,7 @@
     </w:p>
     <w:p>
       <w:pPr>
-        <w:pStyle w:val="941"/>
+        <w:pStyle w:val="951"/>
         <w:numPr>
           <w:ilvl w:val="0"/>
           <w:numId w:val="8"/>
@@ -683,7 +683,7 @@
     </w:p>
     <w:p>
       <w:pPr>
-        <w:pStyle w:val="941"/>
+        <w:pStyle w:val="951"/>
         <w:numPr>
           <w:ilvl w:val="0"/>
           <w:numId w:val="8"/>
@@ -714,7 +714,7 @@
     </w:p>
     <w:p>
       <w:pPr>
-        <w:pStyle w:val="882"/>
+        <w:pStyle w:val="892"/>
         <w:pBdr/>
         <w:spacing/>
         <w:ind/>
@@ -735,7 +735,7 @@
     </w:p>
     <w:p>
       <w:pPr>
-        <w:pStyle w:val="941"/>
+        <w:pStyle w:val="951"/>
         <w:numPr>
           <w:ilvl w:val="0"/>
           <w:numId w:val="9"/>
@@ -763,7 +763,7 @@
     </w:p>
     <w:p>
       <w:pPr>
-        <w:pStyle w:val="941"/>
+        <w:pStyle w:val="951"/>
         <w:numPr>
           <w:ilvl w:val="0"/>
           <w:numId w:val="9"/>
@@ -794,7 +794,7 @@
     </w:p>
     <w:p>
       <w:pPr>
-        <w:pStyle w:val="941"/>
+        <w:pStyle w:val="951"/>
         <w:numPr>
           <w:ilvl w:val="0"/>
           <w:numId w:val="9"/>
@@ -825,7 +825,7 @@
     </w:p>
     <w:p>
       <w:pPr>
-        <w:pStyle w:val="941"/>
+        <w:pStyle w:val="951"/>
         <w:numPr>
           <w:ilvl w:val="0"/>
           <w:numId w:val="9"/>
@@ -856,7 +856,7 @@
     </w:p>
     <w:p>
       <w:pPr>
-        <w:pStyle w:val="941"/>
+        <w:pStyle w:val="951"/>
         <w:numPr>
           <w:ilvl w:val="0"/>
           <w:numId w:val="9"/>
@@ -912,7 +912,7 @@
     </w:p>
     <w:p>
       <w:pPr>
-        <w:pStyle w:val="882"/>
+        <w:pStyle w:val="892"/>
         <w:pBdr/>
         <w:spacing/>
         <w:ind/>
@@ -944,7 +944,7 @@
     </w:p>
     <w:p>
       <w:pPr>
-        <w:pStyle w:val="941"/>
+        <w:pStyle w:val="951"/>
         <w:numPr>
           <w:ilvl w:val="0"/>
           <w:numId w:val="10"/>
@@ -972,7 +972,7 @@
     </w:p>
     <w:p>
       <w:pPr>
-        <w:pStyle w:val="941"/>
+        <w:pStyle w:val="951"/>
         <w:numPr>
           <w:ilvl w:val="0"/>
           <w:numId w:val="10"/>
@@ -1003,7 +1003,7 @@
     </w:p>
     <w:p>
       <w:pPr>
-        <w:pStyle w:val="882"/>
+        <w:pStyle w:val="892"/>
         <w:pBdr/>
         <w:spacing/>
         <w:ind/>
@@ -1024,7 +1024,7 @@
     </w:p>
     <w:p>
       <w:pPr>
-        <w:pStyle w:val="941"/>
+        <w:pStyle w:val="951"/>
         <w:numPr>
           <w:ilvl w:val="0"/>
           <w:numId w:val="11"/>
@@ -1052,7 +1052,7 @@
     </w:p>
     <w:p>
       <w:pPr>
-        <w:pStyle w:val="941"/>
+        <w:pStyle w:val="951"/>
         <w:numPr>
           <w:ilvl w:val="0"/>
           <w:numId w:val="11"/>
@@ -1083,7 +1083,7 @@
     </w:p>
     <w:p>
       <w:pPr>
-        <w:pStyle w:val="882"/>
+        <w:pStyle w:val="892"/>
         <w:pBdr/>
         <w:spacing/>
         <w:ind/>
@@ -1104,7 +1104,7 @@
     </w:p>
     <w:p>
       <w:pPr>
-        <w:pStyle w:val="941"/>
+        <w:pStyle w:val="951"/>
         <w:numPr>
           <w:ilvl w:val="0"/>
           <w:numId w:val="12"/>
@@ -1132,7 +1132,7 @@
     </w:p>
     <w:p>
       <w:pPr>
-        <w:pStyle w:val="941"/>
+        <w:pStyle w:val="951"/>
         <w:numPr>
           <w:ilvl w:val="0"/>
           <w:numId w:val="12"/>
@@ -1163,7 +1163,7 @@
     </w:p>
     <w:p>
       <w:pPr>
-        <w:pStyle w:val="941"/>
+        <w:pStyle w:val="951"/>
         <w:numPr>
           <w:ilvl w:val="0"/>
           <w:numId w:val="12"/>
@@ -1194,7 +1194,7 @@
     </w:p>
     <w:p>
       <w:pPr>
-        <w:pStyle w:val="941"/>
+        <w:pStyle w:val="951"/>
         <w:numPr>
           <w:ilvl w:val="0"/>
           <w:numId w:val="12"/>
@@ -1225,7 +1225,7 @@
     </w:p>
     <w:p>
       <w:pPr>
-        <w:pStyle w:val="941"/>
+        <w:pStyle w:val="951"/>
         <w:numPr>
           <w:ilvl w:val="0"/>
           <w:numId w:val="12"/>
@@ -1256,7 +1256,7 @@
     </w:p>
     <w:p>
       <w:pPr>
-        <w:pStyle w:val="882"/>
+        <w:pStyle w:val="892"/>
         <w:pBdr/>
         <w:spacing/>
         <w:ind/>
@@ -1277,7 +1277,7 @@
     </w:p>
     <w:p>
       <w:pPr>
-        <w:pStyle w:val="941"/>
+        <w:pStyle w:val="951"/>
         <w:numPr>
           <w:ilvl w:val="0"/>
           <w:numId w:val="13"/>
@@ -1305,7 +1305,7 @@
     </w:p>
     <w:p>
       <w:pPr>
-        <w:pStyle w:val="941"/>
+        <w:pStyle w:val="951"/>
         <w:numPr>
           <w:ilvl w:val="0"/>
           <w:numId w:val="13"/>
@@ -1336,7 +1336,7 @@
     </w:p>
     <w:p>
       <w:pPr>
-        <w:pStyle w:val="941"/>
+        <w:pStyle w:val="951"/>
         <w:numPr>
           <w:ilvl w:val="0"/>
           <w:numId w:val="13"/>
@@ -1367,7 +1367,7 @@
     </w:p>
     <w:p>
       <w:pPr>
-        <w:pStyle w:val="882"/>
+        <w:pStyle w:val="892"/>
         <w:pBdr/>
         <w:spacing/>
         <w:ind/>
@@ -1388,7 +1388,7 @@
     </w:p>
     <w:p>
       <w:pPr>
-        <w:pStyle w:val="941"/>
+        <w:pStyle w:val="951"/>
         <w:numPr>
           <w:ilvl w:val="0"/>
           <w:numId w:val="14"/>
@@ -1416,7 +1416,7 @@
     </w:p>
     <w:p>
       <w:pPr>
-        <w:pStyle w:val="941"/>
+        <w:pStyle w:val="951"/>
         <w:numPr>
           <w:ilvl w:val="0"/>
           <w:numId w:val="14"/>
@@ -1447,7 +1447,7 @@
     </w:p>
     <w:p>
       <w:pPr>
-        <w:pStyle w:val="882"/>
+        <w:pStyle w:val="892"/>
         <w:pBdr/>
         <w:spacing/>
         <w:ind/>
@@ -1468,7 +1468,7 @@
     </w:p>
     <w:p>
       <w:pPr>
-        <w:pStyle w:val="941"/>
+        <w:pStyle w:val="951"/>
         <w:numPr>
           <w:ilvl w:val="0"/>
           <w:numId w:val="15"/>
@@ -1496,7 +1496,7 @@
     </w:p>
     <w:p>
       <w:pPr>
-        <w:pStyle w:val="941"/>
+        <w:pStyle w:val="951"/>
         <w:numPr>
           <w:ilvl w:val="0"/>
           <w:numId w:val="15"/>
@@ -1527,7 +1527,7 @@
     </w:p>
     <w:p>
       <w:pPr>
-        <w:pStyle w:val="941"/>
+        <w:pStyle w:val="951"/>
         <w:numPr>
           <w:ilvl w:val="0"/>
           <w:numId w:val="15"/>
@@ -1558,7 +1558,7 @@
     </w:p>
     <w:p>
       <w:pPr>
-        <w:pStyle w:val="941"/>
+        <w:pStyle w:val="951"/>
         <w:numPr>
           <w:ilvl w:val="0"/>
           <w:numId w:val="15"/>
@@ -1589,7 +1589,7 @@
     </w:p>
     <w:p>
       <w:pPr>
-        <w:pStyle w:val="882"/>
+        <w:pStyle w:val="892"/>
         <w:pBdr/>
         <w:spacing/>
         <w:ind/>
@@ -1610,7 +1610,7 @@
     </w:p>
     <w:p>
       <w:pPr>
-        <w:pStyle w:val="941"/>
+        <w:pStyle w:val="951"/>
         <w:numPr>
           <w:ilvl w:val="0"/>
           <w:numId w:val="16"/>
@@ -1641,7 +1641,7 @@
     </w:p>
     <w:p>
       <w:pPr>
-        <w:pStyle w:val="941"/>
+        <w:pStyle w:val="951"/>
         <w:numPr>
           <w:ilvl w:val="0"/>
           <w:numId w:val="16"/>
@@ -1683,7 +1683,7 @@
     </w:p>
     <w:p>
       <w:pPr>
-        <w:pStyle w:val="941"/>
+        <w:pStyle w:val="951"/>
         <w:numPr>
           <w:ilvl w:val="0"/>
           <w:numId w:val="16"/>
@@ -1719,7 +1719,7 @@
     </w:p>
     <w:p>
       <w:pPr>
-        <w:pStyle w:val="941"/>
+        <w:pStyle w:val="951"/>
         <w:numPr>
           <w:ilvl w:val="0"/>
           <w:numId w:val="16"/>
@@ -1761,7 +1761,7 @@
     </w:p>
     <w:p>
       <w:pPr>
-        <w:pStyle w:val="882"/>
+        <w:pStyle w:val="892"/>
         <w:pBdr/>
         <w:spacing/>
         <w:ind/>
@@ -1782,7 +1782,7 @@
     </w:p>
     <w:p>
       <w:pPr>
-        <w:pStyle w:val="941"/>
+        <w:pStyle w:val="951"/>
         <w:numPr>
           <w:ilvl w:val="0"/>
           <w:numId w:val="17"/>
@@ -1813,7 +1813,7 @@
     </w:p>
     <w:p>
       <w:pPr>
-        <w:pStyle w:val="882"/>
+        <w:pStyle w:val="892"/>
         <w:pBdr/>
         <w:spacing/>
         <w:ind/>
@@ -1834,7 +1834,7 @@
     </w:p>
     <w:p>
       <w:pPr>
-        <w:pStyle w:val="941"/>
+        <w:pStyle w:val="951"/>
         <w:numPr>
           <w:ilvl w:val="0"/>
           <w:numId w:val="18"/>
@@ -1862,7 +1862,7 @@
     </w:p>
     <w:p>
       <w:pPr>
-        <w:pStyle w:val="941"/>
+        <w:pStyle w:val="951"/>
         <w:numPr>
           <w:ilvl w:val="0"/>
           <w:numId w:val="18"/>
@@ -1898,7 +1898,7 @@
     </w:p>
     <w:p>
       <w:pPr>
-        <w:pStyle w:val="941"/>
+        <w:pStyle w:val="951"/>
         <w:numPr>
           <w:ilvl w:val="0"/>
           <w:numId w:val="18"/>
@@ -1929,7 +1929,7 @@
     </w:p>
     <w:p>
       <w:pPr>
-        <w:pStyle w:val="882"/>
+        <w:pStyle w:val="892"/>
         <w:pBdr/>
         <w:spacing/>
         <w:ind/>
@@ -1950,7 +1950,7 @@
     </w:p>
     <w:p>
       <w:pPr>
-        <w:pStyle w:val="941"/>
+        <w:pStyle w:val="951"/>
         <w:numPr>
           <w:ilvl w:val="0"/>
           <w:numId w:val="19"/>
@@ -1981,7 +1981,7 @@
     </w:p>
     <w:p>
       <w:pPr>
-        <w:pStyle w:val="882"/>
+        <w:pStyle w:val="892"/>
         <w:pBdr/>
         <w:spacing/>
         <w:ind/>
@@ -2002,7 +2002,7 @@
     </w:p>
     <w:p>
       <w:pPr>
-        <w:pStyle w:val="941"/>
+        <w:pStyle w:val="951"/>
         <w:numPr>
           <w:ilvl w:val="0"/>
           <w:numId w:val="20"/>
@@ -2033,7 +2033,7 @@
     </w:p>
     <w:p>
       <w:pPr>
-        <w:pStyle w:val="941"/>
+        <w:pStyle w:val="951"/>
         <w:numPr>
           <w:ilvl w:val="0"/>
           <w:numId w:val="20"/>
@@ -2075,7 +2075,7 @@
     </w:p>
     <w:p>
       <w:pPr>
-        <w:pStyle w:val="941"/>
+        <w:pStyle w:val="951"/>
         <w:numPr>
           <w:ilvl w:val="0"/>
           <w:numId w:val="20"/>
@@ -2117,7 +2117,7 @@
     </w:p>
     <w:p>
       <w:pPr>
-        <w:pStyle w:val="882"/>
+        <w:pStyle w:val="892"/>
         <w:pBdr/>
         <w:spacing/>
         <w:ind/>
@@ -2138,7 +2138,7 @@
     </w:p>
     <w:p>
       <w:pPr>
-        <w:pStyle w:val="941"/>
+        <w:pStyle w:val="951"/>
         <w:numPr>
           <w:ilvl w:val="0"/>
           <w:numId w:val="21"/>
@@ -2169,7 +2169,7 @@
     </w:p>
     <w:p>
       <w:pPr>
-        <w:pStyle w:val="941"/>
+        <w:pStyle w:val="951"/>
         <w:numPr>
           <w:ilvl w:val="0"/>
           <w:numId w:val="21"/>
@@ -2211,7 +2211,7 @@
     </w:p>
     <w:p>
       <w:pPr>
-        <w:pStyle w:val="941"/>
+        <w:pStyle w:val="951"/>
         <w:numPr>
           <w:ilvl w:val="0"/>
           <w:numId w:val="21"/>
@@ -2253,7 +2253,7 @@
     </w:p>
     <w:p>
       <w:pPr>
-        <w:pStyle w:val="941"/>
+        <w:pStyle w:val="951"/>
         <w:numPr>
           <w:ilvl w:val="0"/>
           <w:numId w:val="21"/>
@@ -2284,7 +2284,7 @@
     </w:p>
     <w:p>
       <w:pPr>
-        <w:pStyle w:val="882"/>
+        <w:pStyle w:val="892"/>
         <w:pBdr/>
         <w:spacing/>
         <w:ind/>
@@ -2305,7 +2305,7 @@
     </w:p>
     <w:p>
       <w:pPr>
-        <w:pStyle w:val="941"/>
+        <w:pStyle w:val="951"/>
         <w:numPr>
           <w:ilvl w:val="0"/>
           <w:numId w:val="22"/>
@@ -2336,7 +2336,7 @@
     </w:p>
     <w:p>
       <w:pPr>
-        <w:pStyle w:val="882"/>
+        <w:pStyle w:val="892"/>
         <w:pBdr/>
         <w:spacing/>
         <w:ind/>
@@ -2357,7 +2357,7 @@
     </w:p>
     <w:p>
       <w:pPr>
-        <w:pStyle w:val="941"/>
+        <w:pStyle w:val="951"/>
         <w:numPr>
           <w:ilvl w:val="0"/>
           <w:numId w:val="23"/>
@@ -2385,7 +2385,7 @@
     </w:p>
     <w:p>
       <w:pPr>
-        <w:pStyle w:val="882"/>
+        <w:pStyle w:val="892"/>
         <w:pBdr/>
         <w:spacing/>
         <w:ind/>
@@ -2406,7 +2406,7 @@
     </w:p>
     <w:p>
       <w:pPr>
-        <w:pStyle w:val="941"/>
+        <w:pStyle w:val="951"/>
         <w:numPr>
           <w:ilvl w:val="0"/>
           <w:numId w:val="24"/>
@@ -2437,7 +2437,7 @@
     </w:p>
     <w:p>
       <w:pPr>
-        <w:pStyle w:val="941"/>
+        <w:pStyle w:val="951"/>
         <w:numPr>
           <w:ilvl w:val="0"/>
           <w:numId w:val="24"/>
@@ -2479,7 +2479,7 @@
     </w:p>
     <w:p>
       <w:pPr>
-        <w:pStyle w:val="882"/>
+        <w:pStyle w:val="892"/>
         <w:pBdr/>
         <w:spacing/>
         <w:ind/>
@@ -2500,7 +2500,7 @@
     </w:p>
     <w:p>
       <w:pPr>
-        <w:pStyle w:val="941"/>
+        <w:pStyle w:val="951"/>
         <w:numPr>
           <w:ilvl w:val="0"/>
           <w:numId w:val="25"/>
@@ -2531,7 +2531,7 @@
     </w:p>
     <w:p>
       <w:pPr>
-        <w:pStyle w:val="882"/>
+        <w:pStyle w:val="892"/>
         <w:pBdr/>
         <w:spacing/>
         <w:ind/>
@@ -2552,7 +2552,7 @@
     </w:p>
     <w:p>
       <w:pPr>
-        <w:pStyle w:val="941"/>
+        <w:pStyle w:val="951"/>
         <w:numPr>
           <w:ilvl w:val="0"/>
           <w:numId w:val="26"/>
@@ -2583,7 +2583,7 @@
     </w:p>
     <w:p>
       <w:pPr>
-        <w:pStyle w:val="941"/>
+        <w:pStyle w:val="951"/>
         <w:numPr>
           <w:ilvl w:val="0"/>
           <w:numId w:val="26"/>
@@ -2625,7 +2625,7 @@
     </w:p>
     <w:p>
       <w:pPr>
-        <w:pStyle w:val="941"/>
+        <w:pStyle w:val="951"/>
         <w:numPr>
           <w:ilvl w:val="0"/>
           <w:numId w:val="26"/>
@@ -2667,7 +2667,7 @@
     </w:p>
     <w:p>
       <w:pPr>
-        <w:pStyle w:val="941"/>
+        <w:pStyle w:val="951"/>
         <w:numPr>
           <w:ilvl w:val="0"/>
           <w:numId w:val="26"/>
@@ -2709,7 +2709,7 @@
     </w:p>
     <w:p>
       <w:pPr>
-        <w:pStyle w:val="941"/>
+        <w:pStyle w:val="951"/>
         <w:numPr>
           <w:ilvl w:val="0"/>
           <w:numId w:val="26"/>
@@ -2751,7 +2751,7 @@
     </w:p>
     <w:p>
       <w:pPr>
-        <w:pStyle w:val="882"/>
+        <w:pStyle w:val="892"/>
         <w:pBdr/>
         <w:spacing/>
         <w:ind/>
@@ -2772,7 +2772,7 @@
     </w:p>
     <w:p>
       <w:pPr>
-        <w:pStyle w:val="941"/>
+        <w:pStyle w:val="951"/>
         <w:numPr>
           <w:ilvl w:val="0"/>
           <w:numId w:val="27"/>
@@ -2803,7 +2803,7 @@
     </w:p>
     <w:p>
       <w:pPr>
-        <w:pStyle w:val="941"/>
+        <w:pStyle w:val="951"/>
         <w:numPr>
           <w:ilvl w:val="0"/>
           <w:numId w:val="27"/>
@@ -2845,7 +2845,7 @@
     </w:p>
     <w:p>
       <w:pPr>
-        <w:pStyle w:val="941"/>
+        <w:pStyle w:val="951"/>
         <w:numPr>
           <w:ilvl w:val="0"/>
           <w:numId w:val="27"/>
@@ -2891,7 +2891,7 @@
     </w:p>
     <w:p>
       <w:pPr>
-        <w:pStyle w:val="882"/>
+        <w:pStyle w:val="892"/>
         <w:pBdr/>
         <w:spacing/>
         <w:ind/>
@@ -2912,7 +2912,7 @@
     </w:p>
     <w:p>
       <w:pPr>
-        <w:pStyle w:val="941"/>
+        <w:pStyle w:val="951"/>
         <w:numPr>
           <w:ilvl w:val="0"/>
           <w:numId w:val="28"/>
@@ -2940,7 +2940,7 @@
     </w:p>
     <w:p>
       <w:pPr>
-        <w:pStyle w:val="941"/>
+        <w:pStyle w:val="951"/>
         <w:numPr>
           <w:ilvl w:val="0"/>
           <w:numId w:val="28"/>
@@ -2968,10 +2968,15 @@
           <w:highlight w:val="none"/>
         </w:rPr>
       </w:r>
+      <w:r>
+        <w:rPr>
+          <w:highlight w:val="none"/>
+        </w:rPr>
+      </w:r>
     </w:p>
     <w:p>
       <w:pPr>
-        <w:pStyle w:val="941"/>
+        <w:pStyle w:val="951"/>
         <w:numPr>
           <w:ilvl w:val="0"/>
           <w:numId w:val="28"/>
@@ -3013,7 +3018,7 @@
     </w:p>
     <w:p>
       <w:pPr>
-        <w:pStyle w:val="882"/>
+        <w:pStyle w:val="892"/>
         <w:pBdr/>
         <w:spacing/>
         <w:ind/>
@@ -3034,7 +3039,7 @@
     </w:p>
     <w:p>
       <w:pPr>
-        <w:pStyle w:val="941"/>
+        <w:pStyle w:val="951"/>
         <w:numPr>
           <w:ilvl w:val="0"/>
           <w:numId w:val="29"/>
@@ -3049,31 +3054,36 @@
       <w:r>
         <w:t xml:space="preserve">Añadido buscador de películas por nombre.</w:t>
       </w:r>
+      <w:r>
+        <w:rPr>
+          <w:highlight w:val="none"/>
+        </w:rPr>
+      </w:r>
+    </w:p>
+    <w:p>
+      <w:pPr>
+        <w:pStyle w:val="892"/>
+        <w:pBdr/>
+        <w:spacing/>
+        <w:ind/>
+        <w:rPr/>
+      </w:pPr>
+      <w:r>
+        <w:rPr>
+          <w:highlight w:val="none"/>
+        </w:rPr>
+        <w:t xml:space="preserve">09/05/2025</w:t>
+      </w:r>
+      <w:r>
+        <w:rPr>
+          <w:highlight w:val="none"/>
+        </w:rPr>
+      </w:r>
       <w:r/>
     </w:p>
     <w:p>
       <w:pPr>
-        <w:pStyle w:val="882"/>
-        <w:pBdr/>
-        <w:spacing/>
-        <w:ind/>
-        <w:rPr/>
-      </w:pPr>
-      <w:r>
-        <w:rPr>
-          <w:highlight w:val="none"/>
-        </w:rPr>
-        <w:t xml:space="preserve">09/05/2025</w:t>
-      </w:r>
-      <w:r>
-        <w:rPr>
-          <w:highlight w:val="none"/>
-        </w:rPr>
-      </w:r>
-    </w:p>
-    <w:p>
-      <w:pPr>
-        <w:pStyle w:val="941"/>
+        <w:pStyle w:val="951"/>
         <w:numPr>
           <w:ilvl w:val="0"/>
           <w:numId w:val="30"/>
@@ -3085,18 +3095,21 @@
           <w:highlight w:val="none"/>
         </w:rPr>
       </w:pPr>
-      <w:r/>
       <w:r>
         <w:t xml:space="preserve">Añadidas verificaciones para impedir inserciones de películas con campos vacíos</w:t>
       </w:r>
       <w:r>
         <w:t xml:space="preserve">.</w:t>
       </w:r>
-      <w:r/>
+      <w:r>
+        <w:rPr>
+          <w:highlight w:val="none"/>
+        </w:rPr>
+      </w:r>
     </w:p>
     <w:p>
       <w:pPr>
-        <w:pStyle w:val="941"/>
+        <w:pStyle w:val="951"/>
         <w:numPr>
           <w:ilvl w:val="0"/>
           <w:numId w:val="30"/>
@@ -3130,10 +3143,15 @@
           <w:highlight w:val="none"/>
         </w:rPr>
       </w:r>
+      <w:r>
+        <w:rPr>
+          <w:highlight w:val="none"/>
+        </w:rPr>
+      </w:r>
     </w:p>
     <w:p>
       <w:pPr>
-        <w:pStyle w:val="941"/>
+        <w:pStyle w:val="951"/>
         <w:numPr>
           <w:ilvl w:val="0"/>
           <w:numId w:val="30"/>
@@ -3167,10 +3185,15 @@
           <w:highlight w:val="none"/>
         </w:rPr>
       </w:r>
+      <w:r>
+        <w:rPr>
+          <w:highlight w:val="none"/>
+        </w:rPr>
+      </w:r>
     </w:p>
     <w:p>
       <w:pPr>
-        <w:pStyle w:val="941"/>
+        <w:pStyle w:val="951"/>
         <w:numPr>
           <w:ilvl w:val="0"/>
           <w:numId w:val="30"/>
@@ -3204,10 +3227,15 @@
           <w:highlight w:val="none"/>
         </w:rPr>
       </w:r>
+      <w:r>
+        <w:rPr>
+          <w:highlight w:val="none"/>
+        </w:rPr>
+      </w:r>
     </w:p>
     <w:p>
       <w:pPr>
-        <w:pStyle w:val="941"/>
+        <w:pStyle w:val="951"/>
         <w:numPr>
           <w:ilvl w:val="0"/>
           <w:numId w:val="30"/>
@@ -3241,10 +3269,15 @@
           <w:highlight w:val="none"/>
         </w:rPr>
       </w:r>
+      <w:r>
+        <w:rPr>
+          <w:highlight w:val="none"/>
+        </w:rPr>
+      </w:r>
     </w:p>
     <w:p>
       <w:pPr>
-        <w:pStyle w:val="882"/>
+        <w:pStyle w:val="892"/>
         <w:pBdr/>
         <w:spacing/>
         <w:ind/>
@@ -3261,10 +3294,11 @@
           <w:highlight w:val="none"/>
         </w:rPr>
       </w:r>
+      <w:r/>
     </w:p>
     <w:p>
       <w:pPr>
-        <w:pStyle w:val="941"/>
+        <w:pStyle w:val="951"/>
         <w:numPr>
           <w:ilvl w:val="0"/>
           <w:numId w:val="31"/>
@@ -3276,18 +3310,21 @@
           <w:highlight w:val="none"/>
         </w:rPr>
       </w:pPr>
-      <w:r/>
       <w:r>
         <w:t xml:space="preserve">Añadido favicon a la vista login</w:t>
       </w:r>
       <w:r>
         <w:t xml:space="preserve">.</w:t>
       </w:r>
-      <w:r/>
+      <w:r>
+        <w:rPr>
+          <w:highlight w:val="none"/>
+        </w:rPr>
+      </w:r>
     </w:p>
     <w:p>
       <w:pPr>
-        <w:pStyle w:val="941"/>
+        <w:pStyle w:val="951"/>
         <w:numPr>
           <w:ilvl w:val="0"/>
           <w:numId w:val="31"/>
@@ -3321,10 +3358,15 @@
           <w:highlight w:val="none"/>
         </w:rPr>
       </w:r>
+      <w:r>
+        <w:rPr>
+          <w:highlight w:val="none"/>
+        </w:rPr>
+      </w:r>
     </w:p>
     <w:p>
       <w:pPr>
-        <w:pStyle w:val="941"/>
+        <w:pStyle w:val="951"/>
         <w:numPr>
           <w:ilvl w:val="0"/>
           <w:numId w:val="31"/>
@@ -3358,10 +3400,15 @@
           <w:highlight w:val="none"/>
         </w:rPr>
       </w:r>
+      <w:r>
+        <w:rPr>
+          <w:highlight w:val="none"/>
+        </w:rPr>
+      </w:r>
     </w:p>
     <w:p>
       <w:pPr>
-        <w:pStyle w:val="882"/>
+        <w:pStyle w:val="892"/>
         <w:pBdr/>
         <w:spacing/>
         <w:ind/>
@@ -3378,10 +3425,11 @@
           <w:highlight w:val="none"/>
         </w:rPr>
       </w:r>
+      <w:r/>
     </w:p>
     <w:p>
       <w:pPr>
-        <w:pStyle w:val="941"/>
+        <w:pStyle w:val="951"/>
         <w:numPr>
           <w:ilvl w:val="0"/>
           <w:numId w:val="32"/>
@@ -3393,38 +3441,42 @@
           <w:highlight w:val="none"/>
         </w:rPr>
       </w:pPr>
-      <w:r/>
       <w:r>
         <w:t xml:space="preserve">Preparando para añadir verificaciones en la edición de películas</w:t>
       </w:r>
       <w:r>
         <w:t xml:space="preserve">.</w:t>
+      </w:r>
+      <w:r>
+        <w:rPr>
+          <w:highlight w:val="none"/>
+        </w:rPr>
+      </w:r>
+    </w:p>
+    <w:p>
+      <w:pPr>
+        <w:pStyle w:val="892"/>
+        <w:pBdr/>
+        <w:spacing/>
+        <w:ind/>
+        <w:rPr/>
+      </w:pPr>
+      <w:r>
+        <w:rPr>
+          <w:highlight w:val="none"/>
+        </w:rPr>
+        <w:t xml:space="preserve">12/05/2025</w:t>
+      </w:r>
+      <w:r>
+        <w:rPr>
+          <w:highlight w:val="none"/>
+        </w:rPr>
       </w:r>
       <w:r/>
     </w:p>
     <w:p>
       <w:pPr>
-        <w:pStyle w:val="882"/>
-        <w:pBdr/>
-        <w:spacing/>
-        <w:ind/>
-        <w:rPr/>
-      </w:pPr>
-      <w:r>
-        <w:rPr>
-          <w:highlight w:val="none"/>
-        </w:rPr>
-        <w:t xml:space="preserve">12/05/2025</w:t>
-      </w:r>
-      <w:r>
-        <w:rPr>
-          <w:highlight w:val="none"/>
-        </w:rPr>
-      </w:r>
-    </w:p>
-    <w:p>
-      <w:pPr>
-        <w:pStyle w:val="941"/>
+        <w:pStyle w:val="951"/>
         <w:numPr>
           <w:ilvl w:val="0"/>
           <w:numId w:val="33"/>
@@ -3436,18 +3488,21 @@
           <w:highlight w:val="none"/>
         </w:rPr>
       </w:pPr>
-      <w:r/>
       <w:r>
         <w:t xml:space="preserve">Añadidas verificaciones a la edición de películas</w:t>
       </w:r>
       <w:r>
         <w:t xml:space="preserve">.</w:t>
       </w:r>
-      <w:r/>
+      <w:r>
+        <w:rPr>
+          <w:highlight w:val="none"/>
+        </w:rPr>
+      </w:r>
     </w:p>
     <w:p>
       <w:pPr>
-        <w:pStyle w:val="941"/>
+        <w:pStyle w:val="951"/>
         <w:numPr>
           <w:ilvl w:val="0"/>
           <w:numId w:val="33"/>
@@ -3470,10 +3525,15 @@
           <w:highlight w:val="none"/>
         </w:rPr>
       </w:r>
+      <w:r>
+        <w:rPr>
+          <w:highlight w:val="none"/>
+        </w:rPr>
+      </w:r>
     </w:p>
     <w:p>
       <w:pPr>
-        <w:pStyle w:val="941"/>
+        <w:pStyle w:val="951"/>
         <w:numPr>
           <w:ilvl w:val="0"/>
           <w:numId w:val="33"/>
@@ -3495,6 +3555,519 @@
           <w:highlight w:val="none"/>
         </w:rPr>
         <w:t xml:space="preserve">Potenciada la verificación de puntuación en películas</w:t>
+      </w:r>
+      <w:r>
+        <w:rPr>
+          <w:highlight w:val="none"/>
+        </w:rPr>
+        <w:t xml:space="preserve">.</w:t>
+      </w:r>
+      <w:r>
+        <w:rPr>
+          <w:highlight w:val="none"/>
+        </w:rPr>
+      </w:r>
+      <w:r>
+        <w:rPr>
+          <w:highlight w:val="none"/>
+        </w:rPr>
+      </w:r>
+    </w:p>
+    <w:p>
+      <w:pPr>
+        <w:pStyle w:val="892"/>
+        <w:pBdr/>
+        <w:spacing/>
+        <w:ind/>
+        <w:rPr/>
+      </w:pPr>
+      <w:r>
+        <w:rPr>
+          <w:highlight w:val="none"/>
+        </w:rPr>
+      </w:r>
+      <w:r>
+        <w:rPr>
+          <w:highlight w:val="none"/>
+        </w:rPr>
+        <w:t xml:space="preserve">13/05/2025</w:t>
+      </w:r>
+      <w:r/>
+    </w:p>
+    <w:p>
+      <w:pPr>
+        <w:pStyle w:val="951"/>
+        <w:numPr>
+          <w:ilvl w:val="0"/>
+          <w:numId w:val="34"/>
+        </w:numPr>
+        <w:pBdr/>
+        <w:spacing/>
+        <w:ind/>
+        <w:rPr>
+          <w:highlight w:val="none"/>
+        </w:rPr>
+      </w:pPr>
+      <w:r/>
+      <w:r>
+        <w:t xml:space="preserve">Modificado el documento de registro de cambios</w:t>
+      </w:r>
+      <w:r>
+        <w:t xml:space="preserve">.</w:t>
+      </w:r>
+      <w:r/>
+    </w:p>
+    <w:p>
+      <w:pPr>
+        <w:pStyle w:val="951"/>
+        <w:numPr>
+          <w:ilvl w:val="0"/>
+          <w:numId w:val="34"/>
+        </w:numPr>
+        <w:pBdr/>
+        <w:spacing/>
+        <w:ind/>
+        <w:rPr>
+          <w:highlight w:val="none"/>
+        </w:rPr>
+      </w:pPr>
+      <w:r>
+        <w:rPr>
+          <w:highlight w:val="none"/>
+        </w:rPr>
+      </w:r>
+      <w:r>
+        <w:rPr>
+          <w:highlight w:val="none"/>
+        </w:rPr>
+        <w:t xml:space="preserve">Comprobación extendida de algunos campos en películas</w:t>
+      </w:r>
+      <w:r>
+        <w:rPr>
+          <w:highlight w:val="none"/>
+        </w:rPr>
+        <w:t xml:space="preserve">.</w:t>
+      </w:r>
+      <w:r>
+        <w:rPr>
+          <w:highlight w:val="none"/>
+        </w:rPr>
+      </w:r>
+    </w:p>
+    <w:p>
+      <w:pPr>
+        <w:pStyle w:val="951"/>
+        <w:numPr>
+          <w:ilvl w:val="0"/>
+          <w:numId w:val="34"/>
+        </w:numPr>
+        <w:pBdr/>
+        <w:spacing/>
+        <w:ind/>
+        <w:rPr>
+          <w:highlight w:val="none"/>
+        </w:rPr>
+      </w:pPr>
+      <w:r>
+        <w:rPr>
+          <w:highlight w:val="none"/>
+        </w:rPr>
+      </w:r>
+      <w:r>
+        <w:rPr>
+          <w:highlight w:val="none"/>
+        </w:rPr>
+        <w:t xml:space="preserve">Comprobación extendida de algunos campos en películas</w:t>
+      </w:r>
+      <w:r>
+        <w:rPr>
+          <w:highlight w:val="none"/>
+        </w:rPr>
+        <w:t xml:space="preserve">.</w:t>
+      </w:r>
+      <w:r>
+        <w:rPr>
+          <w:highlight w:val="none"/>
+        </w:rPr>
+      </w:r>
+    </w:p>
+    <w:p>
+      <w:pPr>
+        <w:pStyle w:val="951"/>
+        <w:numPr>
+          <w:ilvl w:val="0"/>
+          <w:numId w:val="34"/>
+        </w:numPr>
+        <w:pBdr/>
+        <w:spacing/>
+        <w:ind/>
+        <w:rPr>
+          <w:highlight w:val="none"/>
+        </w:rPr>
+      </w:pPr>
+      <w:r>
+        <w:rPr>
+          <w:highlight w:val="none"/>
+        </w:rPr>
+      </w:r>
+      <w:r>
+        <w:rPr>
+          <w:highlight w:val="none"/>
+        </w:rPr>
+        <w:t xml:space="preserve">Merge branch 'main' of </w:t>
+      </w:r>
+      <w:hyperlink r:id="rId9" w:tooltip="https://github.com/alockgoy/proyecto_final_2daw" w:history="1">
+        <w:r>
+          <w:rPr>
+            <w:rStyle w:val="934"/>
+            <w:highlight w:val="none"/>
+          </w:rPr>
+          <w:t xml:space="preserve">https://github.com/alockgoy/proyecto_final_2daw</w:t>
+        </w:r>
+        <w:r>
+          <w:rPr>
+            <w:rStyle w:val="934"/>
+            <w:highlight w:val="none"/>
+          </w:rPr>
+        </w:r>
+      </w:hyperlink>
+      <w:r>
+        <w:rPr>
+          <w:highlight w:val="none"/>
+        </w:rPr>
+        <w:t xml:space="preserve">: se me olvidó hacer pull en un dispositivo.</w:t>
+      </w:r>
+      <w:r>
+        <w:rPr>
+          <w:highlight w:val="none"/>
+        </w:rPr>
+      </w:r>
+    </w:p>
+    <w:p>
+      <w:pPr>
+        <w:pStyle w:val="951"/>
+        <w:numPr>
+          <w:ilvl w:val="0"/>
+          <w:numId w:val="34"/>
+        </w:numPr>
+        <w:pBdr/>
+        <w:spacing/>
+        <w:ind/>
+        <w:rPr>
+          <w:highlight w:val="none"/>
+        </w:rPr>
+      </w:pPr>
+      <w:r>
+        <w:rPr>
+          <w:highlight w:val="none"/>
+        </w:rPr>
+      </w:r>
+      <w:r>
+        <w:rPr>
+          <w:highlight w:val="none"/>
+        </w:rPr>
+        <w:t xml:space="preserve">Generar un nombre único para cada archivo de imagen subido y quitar espacios blancos</w:t>
+      </w:r>
+      <w:r>
+        <w:rPr>
+          <w:highlight w:val="none"/>
+        </w:rPr>
+        <w:t xml:space="preserve">.</w:t>
+      </w:r>
+      <w:r>
+        <w:rPr>
+          <w:highlight w:val="none"/>
+        </w:rPr>
+      </w:r>
+    </w:p>
+    <w:p>
+      <w:pPr>
+        <w:pStyle w:val="951"/>
+        <w:numPr>
+          <w:ilvl w:val="0"/>
+          <w:numId w:val="34"/>
+        </w:numPr>
+        <w:pBdr/>
+        <w:spacing/>
+        <w:ind/>
+        <w:rPr>
+          <w:highlight w:val="none"/>
+        </w:rPr>
+      </w:pPr>
+      <w:r>
+        <w:rPr>
+          <w:highlight w:val="none"/>
+        </w:rPr>
+      </w:r>
+      <w:r>
+        <w:rPr>
+          <w:highlight w:val="none"/>
+        </w:rPr>
+        <w:t xml:space="preserve">Ahora, para cambiar el nombre de usuario debes introducir tu contraseña, y me he cargado la vista móvil por el camino</w:t>
+      </w:r>
+      <w:r>
+        <w:rPr>
+          <w:highlight w:val="none"/>
+        </w:rPr>
+        <w:t xml:space="preserve">.</w:t>
+      </w:r>
+      <w:r>
+        <w:rPr>
+          <w:highlight w:val="none"/>
+        </w:rPr>
+      </w:r>
+    </w:p>
+    <w:p>
+      <w:pPr>
+        <w:pStyle w:val="951"/>
+        <w:numPr>
+          <w:ilvl w:val="0"/>
+          <w:numId w:val="34"/>
+        </w:numPr>
+        <w:pBdr/>
+        <w:spacing/>
+        <w:ind/>
+        <w:rPr>
+          <w:highlight w:val="none"/>
+        </w:rPr>
+      </w:pPr>
+      <w:r>
+        <w:rPr>
+          <w:highlight w:val="none"/>
+        </w:rPr>
+      </w:r>
+      <w:r>
+        <w:rPr>
+          <w:highlight w:val="none"/>
+        </w:rPr>
+        <w:t xml:space="preserve">Añadido código javascript que recarga la página cuando encuentra un mensaje de éxito</w:t>
+      </w:r>
+      <w:r>
+        <w:rPr>
+          <w:highlight w:val="none"/>
+        </w:rPr>
+        <w:t xml:space="preserve">.</w:t>
+      </w:r>
+      <w:r>
+        <w:rPr>
+          <w:highlight w:val="none"/>
+        </w:rPr>
+      </w:r>
+    </w:p>
+    <w:p>
+      <w:pPr>
+        <w:pStyle w:val="951"/>
+        <w:numPr>
+          <w:ilvl w:val="0"/>
+          <w:numId w:val="34"/>
+        </w:numPr>
+        <w:pBdr/>
+        <w:spacing/>
+        <w:ind/>
+        <w:rPr>
+          <w:highlight w:val="none"/>
+        </w:rPr>
+      </w:pPr>
+      <w:r>
+        <w:rPr>
+          <w:highlight w:val="none"/>
+        </w:rPr>
+        <w:t xml:space="preserve">Borrar el hash de bootstrap en la vista “mi perfil”.</w:t>
+      </w:r>
+      <w:r>
+        <w:rPr>
+          <w:highlight w:val="none"/>
+        </w:rPr>
+      </w:r>
+    </w:p>
+    <w:p>
+      <w:pPr>
+        <w:pStyle w:val="951"/>
+        <w:numPr>
+          <w:ilvl w:val="0"/>
+          <w:numId w:val="34"/>
+        </w:numPr>
+        <w:pBdr/>
+        <w:spacing/>
+        <w:ind/>
+        <w:rPr>
+          <w:highlight w:val="none"/>
+        </w:rPr>
+      </w:pPr>
+      <w:r>
+        <w:rPr>
+          <w:highlight w:val="none"/>
+        </w:rPr>
+      </w:r>
+      <w:r>
+        <w:rPr>
+          <w:highlight w:val="none"/>
+        </w:rPr>
+        <w:t xml:space="preserve">Al cambiar el correo escribe tu contraseña</w:t>
+      </w:r>
+      <w:r>
+        <w:rPr>
+          <w:highlight w:val="none"/>
+        </w:rPr>
+        <w:t xml:space="preserve">.</w:t>
+      </w:r>
+      <w:r>
+        <w:rPr>
+          <w:highlight w:val="none"/>
+        </w:rPr>
+      </w:r>
+    </w:p>
+    <w:p>
+      <w:pPr>
+        <w:pBdr/>
+        <w:spacing/>
+        <w:ind/>
+        <w:rPr/>
+      </w:pPr>
+      <w:r/>
+      <w:r/>
+    </w:p>
+    <w:p>
+      <w:pPr>
+        <w:pStyle w:val="892"/>
+        <w:pBdr/>
+        <w:spacing/>
+        <w:ind/>
+        <w:rPr/>
+      </w:pPr>
+      <w:r>
+        <w:rPr>
+          <w:highlight w:val="none"/>
+        </w:rPr>
+        <w:t xml:space="preserve">14/05/2025</w:t>
+      </w:r>
+      <w:r>
+        <w:rPr>
+          <w:highlight w:val="none"/>
+        </w:rPr>
+      </w:r>
+    </w:p>
+    <w:p>
+      <w:pPr>
+        <w:pStyle w:val="951"/>
+        <w:numPr>
+          <w:ilvl w:val="0"/>
+          <w:numId w:val="35"/>
+        </w:numPr>
+        <w:pBdr/>
+        <w:spacing/>
+        <w:ind/>
+        <w:rPr>
+          <w:highlight w:val="none"/>
+        </w:rPr>
+      </w:pPr>
+      <w:r/>
+      <w:r>
+        <w:t xml:space="preserve">Arreglada la vista de mi perfil</w:t>
+      </w:r>
+      <w:r>
+        <w:t xml:space="preserve">.</w:t>
+      </w:r>
+      <w:r/>
+    </w:p>
+    <w:p>
+      <w:pPr>
+        <w:pStyle w:val="951"/>
+        <w:numPr>
+          <w:ilvl w:val="0"/>
+          <w:numId w:val="35"/>
+        </w:numPr>
+        <w:pBdr/>
+        <w:spacing/>
+        <w:ind/>
+        <w:rPr>
+          <w:highlight w:val="none"/>
+        </w:rPr>
+      </w:pPr>
+      <w:r>
+        <w:rPr>
+          <w:highlight w:val="none"/>
+        </w:rPr>
+      </w:r>
+      <w:r>
+        <w:rPr>
+          <w:highlight w:val="none"/>
+        </w:rPr>
+        <w:t xml:space="preserve">Verificaciones al añadir series</w:t>
+      </w:r>
+      <w:r>
+        <w:rPr>
+          <w:highlight w:val="none"/>
+        </w:rPr>
+        <w:t xml:space="preserve">.</w:t>
+      </w:r>
+      <w:r>
+        <w:rPr>
+          <w:highlight w:val="none"/>
+        </w:rPr>
+      </w:r>
+    </w:p>
+    <w:p>
+      <w:pPr>
+        <w:pStyle w:val="951"/>
+        <w:numPr>
+          <w:ilvl w:val="0"/>
+          <w:numId w:val="35"/>
+        </w:numPr>
+        <w:pBdr/>
+        <w:spacing/>
+        <w:ind/>
+        <w:rPr>
+          <w:highlight w:val="none"/>
+        </w:rPr>
+      </w:pPr>
+      <w:r>
+        <w:rPr>
+          <w:highlight w:val="none"/>
+        </w:rPr>
+      </w:r>
+      <w:r>
+        <w:rPr>
+          <w:highlight w:val="none"/>
+        </w:rPr>
+        <w:t xml:space="preserve">Al borrar una serie, se borra su archivo de poster del almacenamiento</w:t>
+      </w:r>
+      <w:r>
+        <w:rPr>
+          <w:highlight w:val="none"/>
+        </w:rPr>
+        <w:t xml:space="preserve">.</w:t>
+      </w:r>
+      <w:r>
+        <w:rPr>
+          <w:highlight w:val="none"/>
+        </w:rPr>
+      </w:r>
+    </w:p>
+    <w:p>
+      <w:pPr>
+        <w:pStyle w:val="951"/>
+        <w:numPr>
+          <w:ilvl w:val="0"/>
+          <w:numId w:val="35"/>
+        </w:numPr>
+        <w:pBdr/>
+        <w:spacing/>
+        <w:ind/>
+        <w:rPr>
+          <w:highlight w:val="none"/>
+        </w:rPr>
+      </w:pPr>
+      <w:r>
+        <w:rPr>
+          <w:highlight w:val="none"/>
+        </w:rPr>
+      </w:r>
+      <w:r>
+        <w:rPr>
+          <w:highlight w:val="none"/>
+        </w:rPr>
+        <w:t xml:space="preserve">Verificaciones al editar series</w:t>
       </w:r>
       <w:r>
         <w:rPr>
@@ -8288,6 +8861,298 @@
         <w:pBdr/>
         <w:spacing/>
         <w:ind w:hanging="360" w:left="709"/>
+      </w:pPr>
+      <w:rPr>
+        <w:rFonts w:hint="default" w:ascii="Symbol" w:hAnsi="Symbol" w:eastAsia="Symbol" w:cs="Symbol"/>
+      </w:rPr>
+      <w:start w:val="1"/>
+      <w:suff w:val="tab"/>
+    </w:lvl>
+    <w:lvl w:ilvl="1">
+      <w:isLgl w:val="false"/>
+      <w:lvlJc w:val="left"/>
+      <w:lvlText w:val="o"/>
+      <w:numFmt w:val="bullet"/>
+      <w:pPr>
+        <w:pBdr/>
+        <w:spacing/>
+        <w:ind w:hanging="360" w:left="1440"/>
+      </w:pPr>
+      <w:rPr>
+        <w:rFonts w:hint="default" w:ascii="Courier New" w:hAnsi="Courier New" w:eastAsia="Courier New" w:cs="Courier New"/>
+      </w:rPr>
+      <w:start w:val="1"/>
+      <w:suff w:val="tab"/>
+    </w:lvl>
+    <w:lvl w:ilvl="2">
+      <w:isLgl w:val="false"/>
+      <w:lvlJc w:val="left"/>
+      <w:lvlText w:val="§"/>
+      <w:numFmt w:val="bullet"/>
+      <w:pPr>
+        <w:pBdr/>
+        <w:spacing/>
+        <w:ind w:hanging="360" w:left="2160"/>
+      </w:pPr>
+      <w:rPr>
+        <w:rFonts w:hint="default" w:ascii="Wingdings" w:hAnsi="Wingdings" w:eastAsia="Wingdings" w:cs="Wingdings"/>
+      </w:rPr>
+      <w:start w:val="1"/>
+      <w:suff w:val="tab"/>
+    </w:lvl>
+    <w:lvl w:ilvl="3">
+      <w:isLgl w:val="false"/>
+      <w:lvlJc w:val="left"/>
+      <w:lvlText w:val="·"/>
+      <w:numFmt w:val="bullet"/>
+      <w:pPr>
+        <w:pBdr/>
+        <w:spacing/>
+        <w:ind w:hanging="360" w:left="2880"/>
+      </w:pPr>
+      <w:rPr>
+        <w:rFonts w:hint="default" w:ascii="Symbol" w:hAnsi="Symbol" w:eastAsia="Symbol" w:cs="Symbol"/>
+      </w:rPr>
+      <w:start w:val="1"/>
+      <w:suff w:val="tab"/>
+    </w:lvl>
+    <w:lvl w:ilvl="4">
+      <w:isLgl w:val="false"/>
+      <w:lvlJc w:val="left"/>
+      <w:lvlText w:val="o"/>
+      <w:numFmt w:val="bullet"/>
+      <w:pPr>
+        <w:pBdr/>
+        <w:spacing/>
+        <w:ind w:hanging="360" w:left="3600"/>
+      </w:pPr>
+      <w:rPr>
+        <w:rFonts w:hint="default" w:ascii="Courier New" w:hAnsi="Courier New" w:eastAsia="Courier New" w:cs="Courier New"/>
+      </w:rPr>
+      <w:start w:val="1"/>
+      <w:suff w:val="tab"/>
+    </w:lvl>
+    <w:lvl w:ilvl="5">
+      <w:isLgl w:val="false"/>
+      <w:lvlJc w:val="left"/>
+      <w:lvlText w:val="§"/>
+      <w:numFmt w:val="bullet"/>
+      <w:pPr>
+        <w:pBdr/>
+        <w:spacing/>
+        <w:ind w:hanging="360" w:left="4320"/>
+      </w:pPr>
+      <w:rPr>
+        <w:rFonts w:hint="default" w:ascii="Wingdings" w:hAnsi="Wingdings" w:eastAsia="Wingdings" w:cs="Wingdings"/>
+      </w:rPr>
+      <w:start w:val="1"/>
+      <w:suff w:val="tab"/>
+    </w:lvl>
+    <w:lvl w:ilvl="6">
+      <w:isLgl w:val="false"/>
+      <w:lvlJc w:val="left"/>
+      <w:lvlText w:val="·"/>
+      <w:numFmt w:val="bullet"/>
+      <w:pPr>
+        <w:pBdr/>
+        <w:spacing/>
+        <w:ind w:hanging="360" w:left="5040"/>
+      </w:pPr>
+      <w:rPr>
+        <w:rFonts w:hint="default" w:ascii="Symbol" w:hAnsi="Symbol" w:eastAsia="Symbol" w:cs="Symbol"/>
+      </w:rPr>
+      <w:start w:val="1"/>
+      <w:suff w:val="tab"/>
+    </w:lvl>
+    <w:lvl w:ilvl="7">
+      <w:isLgl w:val="false"/>
+      <w:lvlJc w:val="left"/>
+      <w:lvlText w:val="o"/>
+      <w:numFmt w:val="bullet"/>
+      <w:pPr>
+        <w:pBdr/>
+        <w:spacing/>
+        <w:ind w:hanging="360" w:left="5760"/>
+      </w:pPr>
+      <w:rPr>
+        <w:rFonts w:hint="default" w:ascii="Courier New" w:hAnsi="Courier New" w:eastAsia="Courier New" w:cs="Courier New"/>
+      </w:rPr>
+      <w:start w:val="1"/>
+      <w:suff w:val="tab"/>
+    </w:lvl>
+    <w:lvl w:ilvl="8">
+      <w:isLgl w:val="false"/>
+      <w:lvlJc w:val="left"/>
+      <w:lvlText w:val="§"/>
+      <w:numFmt w:val="bullet"/>
+      <w:pPr>
+        <w:pBdr/>
+        <w:spacing/>
+        <w:ind w:hanging="360" w:left="6480"/>
+      </w:pPr>
+      <w:rPr>
+        <w:rFonts w:hint="default" w:ascii="Wingdings" w:hAnsi="Wingdings" w:eastAsia="Wingdings" w:cs="Wingdings"/>
+      </w:rPr>
+      <w:start w:val="1"/>
+      <w:suff w:val="tab"/>
+    </w:lvl>
+  </w:abstractNum>
+  <w:abstractNum w:abstractNumId="33">
+    <w:lvl w:ilvl="0">
+      <w:isLgl w:val="false"/>
+      <w:lvlJc w:val="left"/>
+      <w:lvlText w:val="·"/>
+      <w:numFmt w:val="bullet"/>
+      <w:pPr>
+        <w:pBdr/>
+        <w:spacing/>
+        <w:ind w:hanging="360" w:left="720"/>
+      </w:pPr>
+      <w:rPr>
+        <w:rFonts w:hint="default" w:ascii="Symbol" w:hAnsi="Symbol" w:eastAsia="Symbol" w:cs="Symbol"/>
+      </w:rPr>
+      <w:start w:val="1"/>
+      <w:suff w:val="tab"/>
+    </w:lvl>
+    <w:lvl w:ilvl="1">
+      <w:isLgl w:val="false"/>
+      <w:lvlJc w:val="left"/>
+      <w:lvlText w:val="o"/>
+      <w:numFmt w:val="bullet"/>
+      <w:pPr>
+        <w:pBdr/>
+        <w:spacing/>
+        <w:ind w:hanging="360" w:left="1440"/>
+      </w:pPr>
+      <w:rPr>
+        <w:rFonts w:hint="default" w:ascii="Courier New" w:hAnsi="Courier New" w:eastAsia="Courier New" w:cs="Courier New"/>
+      </w:rPr>
+      <w:start w:val="1"/>
+      <w:suff w:val="tab"/>
+    </w:lvl>
+    <w:lvl w:ilvl="2">
+      <w:isLgl w:val="false"/>
+      <w:lvlJc w:val="left"/>
+      <w:lvlText w:val="§"/>
+      <w:numFmt w:val="bullet"/>
+      <w:pPr>
+        <w:pBdr/>
+        <w:spacing/>
+        <w:ind w:hanging="360" w:left="2160"/>
+      </w:pPr>
+      <w:rPr>
+        <w:rFonts w:hint="default" w:ascii="Wingdings" w:hAnsi="Wingdings" w:eastAsia="Wingdings" w:cs="Wingdings"/>
+      </w:rPr>
+      <w:start w:val="1"/>
+      <w:suff w:val="tab"/>
+    </w:lvl>
+    <w:lvl w:ilvl="3">
+      <w:isLgl w:val="false"/>
+      <w:lvlJc w:val="left"/>
+      <w:lvlText w:val="·"/>
+      <w:numFmt w:val="bullet"/>
+      <w:pPr>
+        <w:pBdr/>
+        <w:spacing/>
+        <w:ind w:hanging="360" w:left="2880"/>
+      </w:pPr>
+      <w:rPr>
+        <w:rFonts w:hint="default" w:ascii="Symbol" w:hAnsi="Symbol" w:eastAsia="Symbol" w:cs="Symbol"/>
+      </w:rPr>
+      <w:start w:val="1"/>
+      <w:suff w:val="tab"/>
+    </w:lvl>
+    <w:lvl w:ilvl="4">
+      <w:isLgl w:val="false"/>
+      <w:lvlJc w:val="left"/>
+      <w:lvlText w:val="o"/>
+      <w:numFmt w:val="bullet"/>
+      <w:pPr>
+        <w:pBdr/>
+        <w:spacing/>
+        <w:ind w:hanging="360" w:left="3600"/>
+      </w:pPr>
+      <w:rPr>
+        <w:rFonts w:hint="default" w:ascii="Courier New" w:hAnsi="Courier New" w:eastAsia="Courier New" w:cs="Courier New"/>
+      </w:rPr>
+      <w:start w:val="1"/>
+      <w:suff w:val="tab"/>
+    </w:lvl>
+    <w:lvl w:ilvl="5">
+      <w:isLgl w:val="false"/>
+      <w:lvlJc w:val="left"/>
+      <w:lvlText w:val="§"/>
+      <w:numFmt w:val="bullet"/>
+      <w:pPr>
+        <w:pBdr/>
+        <w:spacing/>
+        <w:ind w:hanging="360" w:left="4320"/>
+      </w:pPr>
+      <w:rPr>
+        <w:rFonts w:hint="default" w:ascii="Wingdings" w:hAnsi="Wingdings" w:eastAsia="Wingdings" w:cs="Wingdings"/>
+      </w:rPr>
+      <w:start w:val="1"/>
+      <w:suff w:val="tab"/>
+    </w:lvl>
+    <w:lvl w:ilvl="6">
+      <w:isLgl w:val="false"/>
+      <w:lvlJc w:val="left"/>
+      <w:lvlText w:val="·"/>
+      <w:numFmt w:val="bullet"/>
+      <w:pPr>
+        <w:pBdr/>
+        <w:spacing/>
+        <w:ind w:hanging="360" w:left="5040"/>
+      </w:pPr>
+      <w:rPr>
+        <w:rFonts w:hint="default" w:ascii="Symbol" w:hAnsi="Symbol" w:eastAsia="Symbol" w:cs="Symbol"/>
+      </w:rPr>
+      <w:start w:val="1"/>
+      <w:suff w:val="tab"/>
+    </w:lvl>
+    <w:lvl w:ilvl="7">
+      <w:isLgl w:val="false"/>
+      <w:lvlJc w:val="left"/>
+      <w:lvlText w:val="o"/>
+      <w:numFmt w:val="bullet"/>
+      <w:pPr>
+        <w:pBdr/>
+        <w:spacing/>
+        <w:ind w:hanging="360" w:left="5760"/>
+      </w:pPr>
+      <w:rPr>
+        <w:rFonts w:hint="default" w:ascii="Courier New" w:hAnsi="Courier New" w:eastAsia="Courier New" w:cs="Courier New"/>
+      </w:rPr>
+      <w:start w:val="1"/>
+      <w:suff w:val="tab"/>
+    </w:lvl>
+    <w:lvl w:ilvl="8">
+      <w:isLgl w:val="false"/>
+      <w:lvlJc w:val="left"/>
+      <w:lvlText w:val="§"/>
+      <w:numFmt w:val="bullet"/>
+      <w:pPr>
+        <w:pBdr/>
+        <w:spacing/>
+        <w:ind w:hanging="360" w:left="6480"/>
+      </w:pPr>
+      <w:rPr>
+        <w:rFonts w:hint="default" w:ascii="Wingdings" w:hAnsi="Wingdings" w:eastAsia="Wingdings" w:cs="Wingdings"/>
+      </w:rPr>
+      <w:start w:val="1"/>
+      <w:suff w:val="tab"/>
+    </w:lvl>
+  </w:abstractNum>
+  <w:abstractNum w:abstractNumId="34">
+    <w:lvl w:ilvl="0">
+      <w:isLgl w:val="false"/>
+      <w:lvlJc w:val="left"/>
+      <w:lvlText w:val="·"/>
+      <w:numFmt w:val="bullet"/>
+      <w:pPr>
+        <w:pBdr/>
+        <w:spacing/>
+        <w:ind w:hanging="360" w:left="720"/>
       </w:pPr>
       <w:rPr>
         <w:rFonts w:hint="default" w:ascii="Symbol" w:hAnsi="Symbol" w:eastAsia="Symbol" w:cs="Symbol"/>
@@ -8522,6 +9387,12 @@
   </w:num>
   <w:num w:numId="33">
     <w:abstractNumId w:val="32"/>
+  </w:num>
+  <w:num w:numId="34">
+    <w:abstractNumId w:val="33"/>
+  </w:num>
+  <w:num w:numId="35">
+    <w:abstractNumId w:val="34"/>
   </w:num>
 </w:numbering>
 </file>
@@ -8684,9 +9555,9 @@
     <w:lsdException w:name="Bibliography" w:uiPriority="37"/>
     <w:lsdException w:name="TOC Heading" w:uiPriority="39" w:qFormat="1"/>
   </w:latentStyles>
-  <w:style w:type="table" w:styleId="753">
+  <w:style w:type="table" w:styleId="763">
     <w:name w:val="Table Grid"/>
-    <w:basedOn w:val="938"/>
+    <w:basedOn w:val="948"/>
     <w:uiPriority w:val="59"/>
     <w:pPr>
       <w:pBdr/>
@@ -8883,9 +9754,9 @@
       </w:tcPr>
     </w:tblStylePr>
   </w:style>
-  <w:style w:type="table" w:styleId="754">
+  <w:style w:type="table" w:styleId="764">
     <w:name w:val="Table Grid Light"/>
-    <w:basedOn w:val="938"/>
+    <w:basedOn w:val="948"/>
     <w:uiPriority w:val="59"/>
     <w:pPr>
       <w:pBdr/>
@@ -9082,9 +9953,9 @@
       </w:tcPr>
     </w:tblStylePr>
   </w:style>
-  <w:style w:type="table" w:styleId="755">
+  <w:style w:type="table" w:styleId="765">
     <w:name w:val="Plain Table 1"/>
-    <w:basedOn w:val="938"/>
+    <w:basedOn w:val="948"/>
     <w:uiPriority w:val="59"/>
     <w:pPr>
       <w:pBdr/>
@@ -9307,9 +10178,9 @@
       </w:tcPr>
     </w:tblStylePr>
   </w:style>
-  <w:style w:type="table" w:styleId="756">
+  <w:style w:type="table" w:styleId="766">
     <w:name w:val="Plain Table 2"/>
-    <w:basedOn w:val="938"/>
+    <w:basedOn w:val="948"/>
     <w:uiPriority w:val="59"/>
     <w:pPr>
       <w:pBdr/>
@@ -9540,9 +10411,9 @@
       </w:tcPr>
     </w:tblStylePr>
   </w:style>
-  <w:style w:type="table" w:styleId="757">
+  <w:style w:type="table" w:styleId="767">
     <w:name w:val="Plain Table 3"/>
-    <w:basedOn w:val="938"/>
+    <w:basedOn w:val="948"/>
     <w:uiPriority w:val="99"/>
     <w:pPr>
       <w:pBdr/>
@@ -9770,9 +10641,9 @@
       </w:tcPr>
     </w:tblStylePr>
   </w:style>
-  <w:style w:type="table" w:styleId="758">
+  <w:style w:type="table" w:styleId="768">
     <w:name w:val="Plain Table 4"/>
-    <w:basedOn w:val="938"/>
+    <w:basedOn w:val="948"/>
     <w:uiPriority w:val="99"/>
     <w:pPr>
       <w:pBdr/>
@@ -9986,9 +10857,9 @@
       </w:tcPr>
     </w:tblStylePr>
   </w:style>
-  <w:style w:type="table" w:styleId="759">
+  <w:style w:type="table" w:styleId="769">
     <w:name w:val="Plain Table 5"/>
-    <w:basedOn w:val="938"/>
+    <w:basedOn w:val="948"/>
     <w:uiPriority w:val="99"/>
     <w:pPr>
       <w:pBdr/>
@@ -10219,9 +11090,9 @@
       </w:tcPr>
     </w:tblStylePr>
   </w:style>
-  <w:style w:type="table" w:styleId="760">
+  <w:style w:type="table" w:styleId="770">
     <w:name w:val="Grid Table 1 Light"/>
-    <w:basedOn w:val="938"/>
+    <w:basedOn w:val="948"/>
     <w:uiPriority w:val="99"/>
     <w:pPr>
       <w:pBdr/>
@@ -10442,9 +11313,9 @@
       </w:tcPr>
     </w:tblStylePr>
   </w:style>
-  <w:style w:type="table" w:styleId="761">
+  <w:style w:type="table" w:styleId="771">
     <w:name w:val="Grid Table 1 Light - Accent 1"/>
-    <w:basedOn w:val="938"/>
+    <w:basedOn w:val="948"/>
     <w:uiPriority w:val="99"/>
     <w:pPr>
       <w:pBdr/>
@@ -10665,9 +11536,9 @@
       </w:tcPr>
     </w:tblStylePr>
   </w:style>
-  <w:style w:type="table" w:styleId="762">
+  <w:style w:type="table" w:styleId="772">
     <w:name w:val="Grid Table 1 Light - Accent 2"/>
-    <w:basedOn w:val="938"/>
+    <w:basedOn w:val="948"/>
     <w:uiPriority w:val="99"/>
     <w:pPr>
       <w:pBdr/>
@@ -10888,9 +11759,9 @@
       </w:tcPr>
     </w:tblStylePr>
   </w:style>
-  <w:style w:type="table" w:styleId="763">
+  <w:style w:type="table" w:styleId="773">
     <w:name w:val="Grid Table 1 Light - Accent 3"/>
-    <w:basedOn w:val="938"/>
+    <w:basedOn w:val="948"/>
     <w:uiPriority w:val="99"/>
     <w:pPr>
       <w:pBdr/>
@@ -11111,9 +11982,9 @@
       </w:tcPr>
     </w:tblStylePr>
   </w:style>
-  <w:style w:type="table" w:styleId="764">
+  <w:style w:type="table" w:styleId="774">
     <w:name w:val="Grid Table 1 Light - Accent 4"/>
-    <w:basedOn w:val="938"/>
+    <w:basedOn w:val="948"/>
     <w:uiPriority w:val="99"/>
     <w:pPr>
       <w:pBdr/>
@@ -11334,9 +12205,9 @@
       </w:tcPr>
     </w:tblStylePr>
   </w:style>
-  <w:style w:type="table" w:styleId="765">
+  <w:style w:type="table" w:styleId="775">
     <w:name w:val="Grid Table 1 Light - Accent 5"/>
-    <w:basedOn w:val="938"/>
+    <w:basedOn w:val="948"/>
     <w:uiPriority w:val="99"/>
     <w:pPr>
       <w:pBdr/>
@@ -11557,9 +12428,9 @@
       </w:tcPr>
     </w:tblStylePr>
   </w:style>
-  <w:style w:type="table" w:styleId="766">
+  <w:style w:type="table" w:styleId="776">
     <w:name w:val="Grid Table 1 Light - Accent 6"/>
-    <w:basedOn w:val="938"/>
+    <w:basedOn w:val="948"/>
     <w:uiPriority w:val="99"/>
     <w:pPr>
       <w:pBdr/>
@@ -11780,9 +12651,9 @@
       </w:tcPr>
     </w:tblStylePr>
   </w:style>
-  <w:style w:type="table" w:styleId="767">
+  <w:style w:type="table" w:styleId="777">
     <w:name w:val="Grid Table 2"/>
-    <w:basedOn w:val="938"/>
+    <w:basedOn w:val="948"/>
     <w:uiPriority w:val="99"/>
     <w:pPr>
       <w:pBdr/>
@@ -12012,9 +12883,9 @@
       </w:tcPr>
     </w:tblStylePr>
   </w:style>
-  <w:style w:type="table" w:styleId="768">
+  <w:style w:type="table" w:styleId="778">
     <w:name w:val="Grid Table 2 - Accent 1"/>
-    <w:basedOn w:val="938"/>
+    <w:basedOn w:val="948"/>
     <w:uiPriority w:val="99"/>
     <w:pPr>
       <w:pBdr/>
@@ -12244,9 +13115,9 @@
       </w:tcPr>
     </w:tblStylePr>
   </w:style>
-  <w:style w:type="table" w:styleId="769">
+  <w:style w:type="table" w:styleId="779">
     <w:name w:val="Grid Table 2 - Accent 2"/>
-    <w:basedOn w:val="938"/>
+    <w:basedOn w:val="948"/>
     <w:uiPriority w:val="99"/>
     <w:pPr>
       <w:pBdr/>
@@ -12476,9 +13347,9 @@
       </w:tcPr>
     </w:tblStylePr>
   </w:style>
-  <w:style w:type="table" w:styleId="770">
+  <w:style w:type="table" w:styleId="780">
     <w:name w:val="Grid Table 2 - Accent 3"/>
-    <w:basedOn w:val="938"/>
+    <w:basedOn w:val="948"/>
     <w:uiPriority w:val="99"/>
     <w:pPr>
       <w:pBdr/>
@@ -12708,9 +13579,9 @@
       </w:tcPr>
     </w:tblStylePr>
   </w:style>
-  <w:style w:type="table" w:styleId="771">
+  <w:style w:type="table" w:styleId="781">
     <w:name w:val="Grid Table 2 - Accent 4"/>
-    <w:basedOn w:val="938"/>
+    <w:basedOn w:val="948"/>
     <w:uiPriority w:val="99"/>
     <w:pPr>
       <w:pBdr/>
@@ -12940,9 +13811,9 @@
       </w:tcPr>
     </w:tblStylePr>
   </w:style>
-  <w:style w:type="table" w:styleId="772">
+  <w:style w:type="table" w:styleId="782">
     <w:name w:val="Grid Table 2 - Accent 5"/>
-    <w:basedOn w:val="938"/>
+    <w:basedOn w:val="948"/>
     <w:uiPriority w:val="99"/>
     <w:pPr>
       <w:pBdr/>
@@ -13172,9 +14043,9 @@
       </w:tcPr>
     </w:tblStylePr>
   </w:style>
-  <w:style w:type="table" w:styleId="773">
+  <w:style w:type="table" w:styleId="783">
     <w:name w:val="Grid Table 2 - Accent 6"/>
-    <w:basedOn w:val="938"/>
+    <w:basedOn w:val="948"/>
     <w:uiPriority w:val="99"/>
     <w:pPr>
       <w:pBdr/>
@@ -13404,9 +14275,9 @@
       </w:tcPr>
     </w:tblStylePr>
   </w:style>
-  <w:style w:type="table" w:styleId="774">
+  <w:style w:type="table" w:styleId="784">
     <w:name w:val="Grid Table 3"/>
-    <w:basedOn w:val="938"/>
+    <w:basedOn w:val="948"/>
     <w:uiPriority w:val="99"/>
     <w:pPr>
       <w:pBdr/>
@@ -13649,9 +14520,9 @@
       </w:tcPr>
     </w:tblStylePr>
   </w:style>
-  <w:style w:type="table" w:styleId="775">
+  <w:style w:type="table" w:styleId="785">
     <w:name w:val="Grid Table 3 - Accent 1"/>
-    <w:basedOn w:val="938"/>
+    <w:basedOn w:val="948"/>
     <w:uiPriority w:val="99"/>
     <w:pPr>
       <w:pBdr/>
@@ -13894,9 +14765,9 @@
       </w:tcPr>
     </w:tblStylePr>
   </w:style>
-  <w:style w:type="table" w:styleId="776">
+  <w:style w:type="table" w:styleId="786">
     <w:name w:val="Grid Table 3 - Accent 2"/>
-    <w:basedOn w:val="938"/>
+    <w:basedOn w:val="948"/>
     <w:uiPriority w:val="99"/>
     <w:pPr>
       <w:pBdr/>
@@ -14139,9 +15010,9 @@
       </w:tcPr>
     </w:tblStylePr>
   </w:style>
-  <w:style w:type="table" w:styleId="777">
+  <w:style w:type="table" w:styleId="787">
     <w:name w:val="Grid Table 3 - Accent 3"/>
-    <w:basedOn w:val="938"/>
+    <w:basedOn w:val="948"/>
     <w:uiPriority w:val="99"/>
     <w:pPr>
       <w:pBdr/>
@@ -14384,9 +15255,9 @@
       </w:tcPr>
     </w:tblStylePr>
   </w:style>
-  <w:style w:type="table" w:styleId="778">
+  <w:style w:type="table" w:styleId="788">
     <w:name w:val="Grid Table 3 - Accent 4"/>
-    <w:basedOn w:val="938"/>
+    <w:basedOn w:val="948"/>
     <w:uiPriority w:val="99"/>
     <w:pPr>
       <w:pBdr/>
@@ -14629,9 +15500,9 @@
       </w:tcPr>
     </w:tblStylePr>
   </w:style>
-  <w:style w:type="table" w:styleId="779">
+  <w:style w:type="table" w:styleId="789">
     <w:name w:val="Grid Table 3 - Accent 5"/>
-    <w:basedOn w:val="938"/>
+    <w:basedOn w:val="948"/>
     <w:uiPriority w:val="99"/>
     <w:pPr>
       <w:pBdr/>
@@ -14874,9 +15745,9 @@
       </w:tcPr>
     </w:tblStylePr>
   </w:style>
-  <w:style w:type="table" w:styleId="780">
+  <w:style w:type="table" w:styleId="790">
     <w:name w:val="Grid Table 3 - Accent 6"/>
-    <w:basedOn w:val="938"/>
+    <w:basedOn w:val="948"/>
     <w:uiPriority w:val="99"/>
     <w:pPr>
       <w:pBdr/>
@@ -15119,9 +15990,9 @@
       </w:tcPr>
     </w:tblStylePr>
   </w:style>
-  <w:style w:type="table" w:styleId="781">
+  <w:style w:type="table" w:styleId="791">
     <w:name w:val="Grid Table 4"/>
-    <w:basedOn w:val="938"/>
+    <w:basedOn w:val="948"/>
     <w:uiPriority w:val="59"/>
     <w:pPr>
       <w:pBdr/>
@@ -15352,9 +16223,9 @@
       </w:tcPr>
     </w:tblStylePr>
   </w:style>
-  <w:style w:type="table" w:styleId="782">
+  <w:style w:type="table" w:styleId="792">
     <w:name w:val="Grid Table 4 - Accent 1"/>
-    <w:basedOn w:val="938"/>
+    <w:basedOn w:val="948"/>
     <w:uiPriority w:val="59"/>
     <w:pPr>
       <w:pBdr/>
@@ -15585,9 +16456,9 @@
       </w:tcPr>
     </w:tblStylePr>
   </w:style>
-  <w:style w:type="table" w:styleId="783">
+  <w:style w:type="table" w:styleId="793">
     <w:name w:val="Grid Table 4 - Accent 2"/>
-    <w:basedOn w:val="938"/>
+    <w:basedOn w:val="948"/>
     <w:uiPriority w:val="59"/>
     <w:pPr>
       <w:pBdr/>
@@ -15818,9 +16689,9 @@
       </w:tcPr>
     </w:tblStylePr>
   </w:style>
-  <w:style w:type="table" w:styleId="784">
+  <w:style w:type="table" w:styleId="794">
     <w:name w:val="Grid Table 4 - Accent 3"/>
-    <w:basedOn w:val="938"/>
+    <w:basedOn w:val="948"/>
     <w:uiPriority w:val="59"/>
     <w:pPr>
       <w:pBdr/>
@@ -16051,9 +16922,9 @@
       </w:tcPr>
     </w:tblStylePr>
   </w:style>
-  <w:style w:type="table" w:styleId="785">
+  <w:style w:type="table" w:styleId="795">
     <w:name w:val="Grid Table 4 - Accent 4"/>
-    <w:basedOn w:val="938"/>
+    <w:basedOn w:val="948"/>
     <w:uiPriority w:val="59"/>
     <w:pPr>
       <w:pBdr/>
@@ -16284,9 +17155,9 @@
       </w:tcPr>
     </w:tblStylePr>
   </w:style>
-  <w:style w:type="table" w:styleId="786">
+  <w:style w:type="table" w:styleId="796">
     <w:name w:val="Grid Table 4 - Accent 5"/>
-    <w:basedOn w:val="938"/>
+    <w:basedOn w:val="948"/>
     <w:uiPriority w:val="59"/>
     <w:pPr>
       <w:pBdr/>
@@ -16517,9 +17388,9 @@
       </w:tcPr>
     </w:tblStylePr>
   </w:style>
-  <w:style w:type="table" w:styleId="787">
+  <w:style w:type="table" w:styleId="797">
     <w:name w:val="Grid Table 4 - Accent 6"/>
-    <w:basedOn w:val="938"/>
+    <w:basedOn w:val="948"/>
     <w:uiPriority w:val="59"/>
     <w:pPr>
       <w:pBdr/>
@@ -16750,9 +17621,9 @@
       </w:tcPr>
     </w:tblStylePr>
   </w:style>
-  <w:style w:type="table" w:styleId="788">
+  <w:style w:type="table" w:styleId="798">
     <w:name w:val="Grid Table 5 Dark"/>
-    <w:basedOn w:val="938"/>
+    <w:basedOn w:val="948"/>
     <w:uiPriority w:val="99"/>
     <w:pPr>
       <w:pBdr/>
@@ -16978,9 +17849,9 @@
       </w:tcPr>
     </w:tblStylePr>
   </w:style>
-  <w:style w:type="table" w:styleId="789">
+  <w:style w:type="table" w:styleId="799">
     <w:name w:val="Grid Table 5 Dark- Accent 1"/>
-    <w:basedOn w:val="938"/>
+    <w:basedOn w:val="948"/>
     <w:uiPriority w:val="99"/>
     <w:pPr>
       <w:pBdr/>
@@ -17206,9 +18077,9 @@
       </w:tcPr>
     </w:tblStylePr>
   </w:style>
-  <w:style w:type="table" w:styleId="790">
+  <w:style w:type="table" w:styleId="800">
     <w:name w:val="Grid Table 5 Dark - Accent 2"/>
-    <w:basedOn w:val="938"/>
+    <w:basedOn w:val="948"/>
     <w:uiPriority w:val="99"/>
     <w:pPr>
       <w:pBdr/>
@@ -17434,9 +18305,9 @@
       </w:tcPr>
     </w:tblStylePr>
   </w:style>
-  <w:style w:type="table" w:styleId="791">
+  <w:style w:type="table" w:styleId="801">
     <w:name w:val="Grid Table 5 Dark - Accent 3"/>
-    <w:basedOn w:val="938"/>
+    <w:basedOn w:val="948"/>
     <w:uiPriority w:val="99"/>
     <w:pPr>
       <w:pBdr/>
@@ -17662,9 +18533,9 @@
       </w:tcPr>
     </w:tblStylePr>
   </w:style>
-  <w:style w:type="table" w:styleId="792">
+  <w:style w:type="table" w:styleId="802">
     <w:name w:val="Grid Table 5 Dark- Accent 4"/>
-    <w:basedOn w:val="938"/>
+    <w:basedOn w:val="948"/>
     <w:uiPriority w:val="99"/>
     <w:pPr>
       <w:pBdr/>
@@ -17890,9 +18761,9 @@
       </w:tcPr>
     </w:tblStylePr>
   </w:style>
-  <w:style w:type="table" w:styleId="793">
+  <w:style w:type="table" w:styleId="803">
     <w:name w:val="Grid Table 5 Dark - Accent 5"/>
-    <w:basedOn w:val="938"/>
+    <w:basedOn w:val="948"/>
     <w:uiPriority w:val="99"/>
     <w:pPr>
       <w:pBdr/>
@@ -18118,9 +18989,9 @@
       </w:tcPr>
     </w:tblStylePr>
   </w:style>
-  <w:style w:type="table" w:styleId="794">
+  <w:style w:type="table" w:styleId="804">
     <w:name w:val="Grid Table 5 Dark - Accent 6"/>
-    <w:basedOn w:val="938"/>
+    <w:basedOn w:val="948"/>
     <w:uiPriority w:val="99"/>
     <w:pPr>
       <w:pBdr/>
@@ -18346,9 +19217,9 @@
       </w:tcPr>
     </w:tblStylePr>
   </w:style>
-  <w:style w:type="table" w:styleId="795">
+  <w:style w:type="table" w:styleId="805">
     <w:name w:val="Grid Table 6 Colorful"/>
-    <w:basedOn w:val="938"/>
+    <w:basedOn w:val="948"/>
     <w:uiPriority w:val="99"/>
     <w:pPr>
       <w:pBdr/>
@@ -18576,9 +19447,9 @@
       </w:tcPr>
     </w:tblStylePr>
   </w:style>
-  <w:style w:type="table" w:styleId="796">
+  <w:style w:type="table" w:styleId="806">
     <w:name w:val="Grid Table 6 Colorful - Accent 1"/>
-    <w:basedOn w:val="938"/>
+    <w:basedOn w:val="948"/>
     <w:uiPriority w:val="99"/>
     <w:pPr>
       <w:pBdr/>
@@ -18806,9 +19677,9 @@
       </w:tcPr>
     </w:tblStylePr>
   </w:style>
-  <w:style w:type="table" w:styleId="797">
+  <w:style w:type="table" w:styleId="807">
     <w:name w:val="Grid Table 6 Colorful - Accent 2"/>
-    <w:basedOn w:val="938"/>
+    <w:basedOn w:val="948"/>
     <w:uiPriority w:val="99"/>
     <w:pPr>
       <w:pBdr/>
@@ -19036,9 +19907,9 @@
       </w:tcPr>
     </w:tblStylePr>
   </w:style>
-  <w:style w:type="table" w:styleId="798">
+  <w:style w:type="table" w:styleId="808">
     <w:name w:val="Grid Table 6 Colorful - Accent 3"/>
-    <w:basedOn w:val="938"/>
+    <w:basedOn w:val="948"/>
     <w:uiPriority w:val="99"/>
     <w:pPr>
       <w:pBdr/>
@@ -19266,9 +20137,9 @@
       </w:tcPr>
     </w:tblStylePr>
   </w:style>
-  <w:style w:type="table" w:styleId="799">
+  <w:style w:type="table" w:styleId="809">
     <w:name w:val="Grid Table 6 Colorful - Accent 4"/>
-    <w:basedOn w:val="938"/>
+    <w:basedOn w:val="948"/>
     <w:uiPriority w:val="99"/>
     <w:pPr>
       <w:pBdr/>
@@ -19496,9 +20367,9 @@
       </w:tcPr>
     </w:tblStylePr>
   </w:style>
-  <w:style w:type="table" w:styleId="800">
+  <w:style w:type="table" w:styleId="810">
     <w:name w:val="Grid Table 6 Colorful - Accent 5"/>
-    <w:basedOn w:val="938"/>
+    <w:basedOn w:val="948"/>
     <w:uiPriority w:val="99"/>
     <w:pPr>
       <w:pBdr/>
@@ -19726,9 +20597,9 @@
       </w:tcPr>
     </w:tblStylePr>
   </w:style>
-  <w:style w:type="table" w:styleId="801">
+  <w:style w:type="table" w:styleId="811">
     <w:name w:val="Grid Table 6 Colorful - Accent 6"/>
-    <w:basedOn w:val="938"/>
+    <w:basedOn w:val="948"/>
     <w:uiPriority w:val="99"/>
     <w:pPr>
       <w:pBdr/>
@@ -19956,9 +20827,9 @@
       </w:tcPr>
     </w:tblStylePr>
   </w:style>
-  <w:style w:type="table" w:styleId="802">
+  <w:style w:type="table" w:styleId="812">
     <w:name w:val="Grid Table 7 Colorful"/>
-    <w:basedOn w:val="938"/>
+    <w:basedOn w:val="948"/>
     <w:uiPriority w:val="99"/>
     <w:pPr>
       <w:pBdr/>
@@ -20210,9 +21081,9 @@
       </w:tcPr>
     </w:tblStylePr>
   </w:style>
-  <w:style w:type="table" w:styleId="803">
+  <w:style w:type="table" w:styleId="813">
     <w:name w:val="Grid Table 7 Colorful - Accent 1"/>
-    <w:basedOn w:val="938"/>
+    <w:basedOn w:val="948"/>
     <w:uiPriority w:val="99"/>
     <w:pPr>
       <w:pBdr/>
@@ -20464,9 +21335,9 @@
       </w:tcPr>
     </w:tblStylePr>
   </w:style>
-  <w:style w:type="table" w:styleId="804">
+  <w:style w:type="table" w:styleId="814">
     <w:name w:val="Grid Table 7 Colorful - Accent 2"/>
-    <w:basedOn w:val="938"/>
+    <w:basedOn w:val="948"/>
     <w:uiPriority w:val="99"/>
     <w:pPr>
       <w:pBdr/>
@@ -20718,9 +21589,9 @@
       </w:tcPr>
     </w:tblStylePr>
   </w:style>
-  <w:style w:type="table" w:styleId="805">
+  <w:style w:type="table" w:styleId="815">
     <w:name w:val="Grid Table 7 Colorful - Accent 3"/>
-    <w:basedOn w:val="938"/>
+    <w:basedOn w:val="948"/>
     <w:uiPriority w:val="99"/>
     <w:pPr>
       <w:pBdr/>
@@ -20972,9 +21843,9 @@
       </w:tcPr>
     </w:tblStylePr>
   </w:style>
-  <w:style w:type="table" w:styleId="806">
+  <w:style w:type="table" w:styleId="816">
     <w:name w:val="Grid Table 7 Colorful - Accent 4"/>
-    <w:basedOn w:val="938"/>
+    <w:basedOn w:val="948"/>
     <w:uiPriority w:val="99"/>
     <w:pPr>
       <w:pBdr/>
@@ -21226,9 +22097,9 @@
       </w:tcPr>
     </w:tblStylePr>
   </w:style>
-  <w:style w:type="table" w:styleId="807">
+  <w:style w:type="table" w:styleId="817">
     <w:name w:val="Grid Table 7 Colorful - Accent 5"/>
-    <w:basedOn w:val="938"/>
+    <w:basedOn w:val="948"/>
     <w:uiPriority w:val="99"/>
     <w:pPr>
       <w:pBdr/>
@@ -21480,9 +22351,9 @@
       </w:tcPr>
     </w:tblStylePr>
   </w:style>
-  <w:style w:type="table" w:styleId="808">
+  <w:style w:type="table" w:styleId="818">
     <w:name w:val="Grid Table 7 Colorful - Accent 6"/>
-    <w:basedOn w:val="938"/>
+    <w:basedOn w:val="948"/>
     <w:uiPriority w:val="99"/>
     <w:pPr>
       <w:pBdr/>
@@ -21734,9 +22605,9 @@
       </w:tcPr>
     </w:tblStylePr>
   </w:style>
-  <w:style w:type="table" w:styleId="809">
+  <w:style w:type="table" w:styleId="819">
     <w:name w:val="List Table 1 Light"/>
-    <w:basedOn w:val="938"/>
+    <w:basedOn w:val="948"/>
     <w:uiPriority w:val="99"/>
     <w:pPr>
       <w:pBdr/>
@@ -21950,9 +22821,9 @@
       </w:tcPr>
     </w:tblStylePr>
   </w:style>
-  <w:style w:type="table" w:styleId="810">
+  <w:style w:type="table" w:styleId="820">
     <w:name w:val="List Table 1 Light - Accent 1"/>
-    <w:basedOn w:val="938"/>
+    <w:basedOn w:val="948"/>
     <w:uiPriority w:val="99"/>
     <w:pPr>
       <w:pBdr/>
@@ -22166,9 +23037,9 @@
       </w:tcPr>
     </w:tblStylePr>
   </w:style>
-  <w:style w:type="table" w:styleId="811">
+  <w:style w:type="table" w:styleId="821">
     <w:name w:val="List Table 1 Light - Accent 2"/>
-    <w:basedOn w:val="938"/>
+    <w:basedOn w:val="948"/>
     <w:uiPriority w:val="99"/>
     <w:pPr>
       <w:pBdr/>
@@ -22382,9 +23253,9 @@
       </w:tcPr>
     </w:tblStylePr>
   </w:style>
-  <w:style w:type="table" w:styleId="812">
+  <w:style w:type="table" w:styleId="822">
     <w:name w:val="List Table 1 Light - Accent 3"/>
-    <w:basedOn w:val="938"/>
+    <w:basedOn w:val="948"/>
     <w:uiPriority w:val="99"/>
     <w:pPr>
       <w:pBdr/>
@@ -22598,9 +23469,9 @@
       </w:tcPr>
     </w:tblStylePr>
   </w:style>
-  <w:style w:type="table" w:styleId="813">
+  <w:style w:type="table" w:styleId="823">
     <w:name w:val="List Table 1 Light - Accent 4"/>
-    <w:basedOn w:val="938"/>
+    <w:basedOn w:val="948"/>
     <w:uiPriority w:val="99"/>
     <w:pPr>
       <w:pBdr/>
@@ -22814,9 +23685,9 @@
       </w:tcPr>
     </w:tblStylePr>
   </w:style>
-  <w:style w:type="table" w:styleId="814">
+  <w:style w:type="table" w:styleId="824">
     <w:name w:val="List Table 1 Light - Accent 5"/>
-    <w:basedOn w:val="938"/>
+    <w:basedOn w:val="948"/>
     <w:uiPriority w:val="99"/>
     <w:pPr>
       <w:pBdr/>
@@ -23030,9 +23901,9 @@
       </w:tcPr>
     </w:tblStylePr>
   </w:style>
-  <w:style w:type="table" w:styleId="815">
+  <w:style w:type="table" w:styleId="825">
     <w:name w:val="List Table 1 Light - Accent 6"/>
-    <w:basedOn w:val="938"/>
+    <w:basedOn w:val="948"/>
     <w:uiPriority w:val="99"/>
     <w:pPr>
       <w:pBdr/>
@@ -23246,9 +24117,9 @@
       </w:tcPr>
     </w:tblStylePr>
   </w:style>
-  <w:style w:type="table" w:styleId="816">
+  <w:style w:type="table" w:styleId="826">
     <w:name w:val="List Table 2"/>
-    <w:basedOn w:val="938"/>
+    <w:basedOn w:val="948"/>
     <w:uiPriority w:val="99"/>
     <w:pPr>
       <w:pBdr/>
@@ -23484,9 +24355,9 @@
       </w:tcPr>
     </w:tblStylePr>
   </w:style>
-  <w:style w:type="table" w:styleId="817">
+  <w:style w:type="table" w:styleId="827">
     <w:name w:val="List Table 2 - Accent 1"/>
-    <w:basedOn w:val="938"/>
+    <w:basedOn w:val="948"/>
     <w:uiPriority w:val="99"/>
     <w:pPr>
       <w:pBdr/>
@@ -23722,9 +24593,9 @@
       </w:tcPr>
     </w:tblStylePr>
   </w:style>
-  <w:style w:type="table" w:styleId="818">
+  <w:style w:type="table" w:styleId="828">
     <w:name w:val="List Table 2 - Accent 2"/>
-    <w:basedOn w:val="938"/>
+    <w:basedOn w:val="948"/>
     <w:uiPriority w:val="99"/>
     <w:pPr>
       <w:pBdr/>
@@ -23960,9 +24831,9 @@
       </w:tcPr>
     </w:tblStylePr>
   </w:style>
-  <w:style w:type="table" w:styleId="819">
+  <w:style w:type="table" w:styleId="829">
     <w:name w:val="List Table 2 - Accent 3"/>
-    <w:basedOn w:val="938"/>
+    <w:basedOn w:val="948"/>
     <w:uiPriority w:val="99"/>
     <w:pPr>
       <w:pBdr/>
@@ -24198,9 +25069,9 @@
       </w:tcPr>
     </w:tblStylePr>
   </w:style>
-  <w:style w:type="table" w:styleId="820">
+  <w:style w:type="table" w:styleId="830">
     <w:name w:val="List Table 2 - Accent 4"/>
-    <w:basedOn w:val="938"/>
+    <w:basedOn w:val="948"/>
     <w:uiPriority w:val="99"/>
     <w:pPr>
       <w:pBdr/>
@@ -24436,9 +25307,9 @@
       </w:tcPr>
     </w:tblStylePr>
   </w:style>
-  <w:style w:type="table" w:styleId="821">
+  <w:style w:type="table" w:styleId="831">
     <w:name w:val="List Table 2 - Accent 5"/>
-    <w:basedOn w:val="938"/>
+    <w:basedOn w:val="948"/>
     <w:uiPriority w:val="99"/>
     <w:pPr>
       <w:pBdr/>
@@ -24674,9 +25545,9 @@
       </w:tcPr>
     </w:tblStylePr>
   </w:style>
-  <w:style w:type="table" w:styleId="822">
+  <w:style w:type="table" w:styleId="832">
     <w:name w:val="List Table 2 - Accent 6"/>
-    <w:basedOn w:val="938"/>
+    <w:basedOn w:val="948"/>
     <w:uiPriority w:val="99"/>
     <w:pPr>
       <w:pBdr/>
@@ -24912,9 +25783,9 @@
       </w:tcPr>
     </w:tblStylePr>
   </w:style>
-  <w:style w:type="table" w:styleId="823">
+  <w:style w:type="table" w:styleId="833">
     <w:name w:val="List Table 3"/>
-    <w:basedOn w:val="938"/>
+    <w:basedOn w:val="948"/>
     <w:uiPriority w:val="99"/>
     <w:pPr>
       <w:pBdr/>
@@ -25140,9 +26011,9 @@
       </w:tcPr>
     </w:tblStylePr>
   </w:style>
-  <w:style w:type="table" w:styleId="824">
+  <w:style w:type="table" w:styleId="834">
     <w:name w:val="List Table 3 - Accent 1"/>
-    <w:basedOn w:val="938"/>
+    <w:basedOn w:val="948"/>
     <w:uiPriority w:val="99"/>
     <w:pPr>
       <w:pBdr/>
@@ -25368,9 +26239,9 @@
       </w:tcPr>
     </w:tblStylePr>
   </w:style>
-  <w:style w:type="table" w:styleId="825">
+  <w:style w:type="table" w:styleId="835">
     <w:name w:val="List Table 3 - Accent 2"/>
-    <w:basedOn w:val="938"/>
+    <w:basedOn w:val="948"/>
     <w:uiPriority w:val="99"/>
     <w:pPr>
       <w:pBdr/>
@@ -25596,9 +26467,9 @@
       </w:tcPr>
     </w:tblStylePr>
   </w:style>
-  <w:style w:type="table" w:styleId="826">
+  <w:style w:type="table" w:styleId="836">
     <w:name w:val="List Table 3 - Accent 3"/>
-    <w:basedOn w:val="938"/>
+    <w:basedOn w:val="948"/>
     <w:uiPriority w:val="99"/>
     <w:pPr>
       <w:pBdr/>
@@ -25824,9 +26695,9 @@
       </w:tcPr>
     </w:tblStylePr>
   </w:style>
-  <w:style w:type="table" w:styleId="827">
+  <w:style w:type="table" w:styleId="837">
     <w:name w:val="List Table 3 - Accent 4"/>
-    <w:basedOn w:val="938"/>
+    <w:basedOn w:val="948"/>
     <w:uiPriority w:val="99"/>
     <w:pPr>
       <w:pBdr/>
@@ -26052,9 +26923,9 @@
       </w:tcPr>
     </w:tblStylePr>
   </w:style>
-  <w:style w:type="table" w:styleId="828">
+  <w:style w:type="table" w:styleId="838">
     <w:name w:val="List Table 3 - Accent 5"/>
-    <w:basedOn w:val="938"/>
+    <w:basedOn w:val="948"/>
     <w:uiPriority w:val="99"/>
     <w:pPr>
       <w:pBdr/>
@@ -26280,9 +27151,9 @@
       </w:tcPr>
     </w:tblStylePr>
   </w:style>
-  <w:style w:type="table" w:styleId="829">
+  <w:style w:type="table" w:styleId="839">
     <w:name w:val="List Table 3 - Accent 6"/>
-    <w:basedOn w:val="938"/>
+    <w:basedOn w:val="948"/>
     <w:uiPriority w:val="99"/>
     <w:pPr>
       <w:pBdr/>
@@ -26508,9 +27379,9 @@
       </w:tcPr>
     </w:tblStylePr>
   </w:style>
-  <w:style w:type="table" w:styleId="830">
+  <w:style w:type="table" w:styleId="840">
     <w:name w:val="List Table 4"/>
-    <w:basedOn w:val="938"/>
+    <w:basedOn w:val="948"/>
     <w:uiPriority w:val="99"/>
     <w:pPr>
       <w:pBdr/>
@@ -26733,9 +27604,9 @@
       </w:tcPr>
     </w:tblStylePr>
   </w:style>
-  <w:style w:type="table" w:styleId="831">
+  <w:style w:type="table" w:styleId="841">
     <w:name w:val="List Table 4 - Accent 1"/>
-    <w:basedOn w:val="938"/>
+    <w:basedOn w:val="948"/>
     <w:uiPriority w:val="99"/>
     <w:pPr>
       <w:pBdr/>
@@ -26958,9 +27829,9 @@
       </w:tcPr>
     </w:tblStylePr>
   </w:style>
-  <w:style w:type="table" w:styleId="832">
+  <w:style w:type="table" w:styleId="842">
     <w:name w:val="List Table 4 - Accent 2"/>
-    <w:basedOn w:val="938"/>
+    <w:basedOn w:val="948"/>
     <w:uiPriority w:val="99"/>
     <w:pPr>
       <w:pBdr/>
@@ -27183,9 +28054,9 @@
       </w:tcPr>
     </w:tblStylePr>
   </w:style>
-  <w:style w:type="table" w:styleId="833">
+  <w:style w:type="table" w:styleId="843">
     <w:name w:val="List Table 4 - Accent 3"/>
-    <w:basedOn w:val="938"/>
+    <w:basedOn w:val="948"/>
     <w:uiPriority w:val="99"/>
     <w:pPr>
       <w:pBdr/>
@@ -27408,9 +28279,9 @@
       </w:tcPr>
     </w:tblStylePr>
   </w:style>
-  <w:style w:type="table" w:styleId="834">
+  <w:style w:type="table" w:styleId="844">
     <w:name w:val="List Table 4 - Accent 4"/>
-    <w:basedOn w:val="938"/>
+    <w:basedOn w:val="948"/>
     <w:uiPriority w:val="99"/>
     <w:pPr>
       <w:pBdr/>
@@ -27633,9 +28504,9 @@
       </w:tcPr>
     </w:tblStylePr>
   </w:style>
-  <w:style w:type="table" w:styleId="835">
+  <w:style w:type="table" w:styleId="845">
     <w:name w:val="List Table 4 - Accent 5"/>
-    <w:basedOn w:val="938"/>
+    <w:basedOn w:val="948"/>
     <w:uiPriority w:val="99"/>
     <w:pPr>
       <w:pBdr/>
@@ -27858,9 +28729,9 @@
       </w:tcPr>
     </w:tblStylePr>
   </w:style>
-  <w:style w:type="table" w:styleId="836">
+  <w:style w:type="table" w:styleId="846">
     <w:name w:val="List Table 4 - Accent 6"/>
-    <w:basedOn w:val="938"/>
+    <w:basedOn w:val="948"/>
     <w:uiPriority w:val="99"/>
     <w:pPr>
       <w:pBdr/>
@@ -28083,9 +28954,9 @@
       </w:tcPr>
     </w:tblStylePr>
   </w:style>
-  <w:style w:type="table" w:styleId="837">
+  <w:style w:type="table" w:styleId="847">
     <w:name w:val="List Table 5 Dark"/>
-    <w:basedOn w:val="938"/>
+    <w:basedOn w:val="948"/>
     <w:uiPriority w:val="99"/>
     <w:pPr>
       <w:pBdr/>
@@ -28325,9 +29196,9 @@
       </w:tcPr>
     </w:tblStylePr>
   </w:style>
-  <w:style w:type="table" w:styleId="838">
+  <w:style w:type="table" w:styleId="848">
     <w:name w:val="List Table 5 Dark - Accent 1"/>
-    <w:basedOn w:val="938"/>
+    <w:basedOn w:val="948"/>
     <w:uiPriority w:val="99"/>
     <w:pPr>
       <w:pBdr/>
@@ -28567,9 +29438,9 @@
       </w:tcPr>
     </w:tblStylePr>
   </w:style>
-  <w:style w:type="table" w:styleId="839">
+  <w:style w:type="table" w:styleId="849">
     <w:name w:val="List Table 5 Dark - Accent 2"/>
-    <w:basedOn w:val="938"/>
+    <w:basedOn w:val="948"/>
     <w:uiPriority w:val="99"/>
     <w:pPr>
       <w:pBdr/>
@@ -28809,9 +29680,9 @@
       </w:tcPr>
     </w:tblStylePr>
   </w:style>
-  <w:style w:type="table" w:styleId="840">
+  <w:style w:type="table" w:styleId="850">
     <w:name w:val="List Table 5 Dark - Accent 3"/>
-    <w:basedOn w:val="938"/>
+    <w:basedOn w:val="948"/>
     <w:uiPriority w:val="99"/>
     <w:pPr>
       <w:pBdr/>
@@ -29051,9 +29922,9 @@
       </w:tcPr>
     </w:tblStylePr>
   </w:style>
-  <w:style w:type="table" w:styleId="841">
+  <w:style w:type="table" w:styleId="851">
     <w:name w:val="List Table 5 Dark - Accent 4"/>
-    <w:basedOn w:val="938"/>
+    <w:basedOn w:val="948"/>
     <w:uiPriority w:val="99"/>
     <w:pPr>
       <w:pBdr/>
@@ -29293,9 +30164,9 @@
       </w:tcPr>
     </w:tblStylePr>
   </w:style>
-  <w:style w:type="table" w:styleId="842">
+  <w:style w:type="table" w:styleId="852">
     <w:name w:val="List Table 5 Dark - Accent 5"/>
-    <w:basedOn w:val="938"/>
+    <w:basedOn w:val="948"/>
     <w:uiPriority w:val="99"/>
     <w:pPr>
       <w:pBdr/>
@@ -29535,9 +30406,9 @@
       </w:tcPr>
     </w:tblStylePr>
   </w:style>
-  <w:style w:type="table" w:styleId="843">
+  <w:style w:type="table" w:styleId="853">
     <w:name w:val="List Table 5 Dark - Accent 6"/>
-    <w:basedOn w:val="938"/>
+    <w:basedOn w:val="948"/>
     <w:uiPriority w:val="99"/>
     <w:pPr>
       <w:pBdr/>
@@ -29777,9 +30648,9 @@
       </w:tcPr>
     </w:tblStylePr>
   </w:style>
-  <w:style w:type="table" w:styleId="844">
+  <w:style w:type="table" w:styleId="854">
     <w:name w:val="List Table 6 Colorful"/>
-    <w:basedOn w:val="938"/>
+    <w:basedOn w:val="948"/>
     <w:uiPriority w:val="99"/>
     <w:pPr>
       <w:pBdr/>
@@ -30000,9 +30871,9 @@
       </w:tcPr>
     </w:tblStylePr>
   </w:style>
-  <w:style w:type="table" w:styleId="845">
+  <w:style w:type="table" w:styleId="855">
     <w:name w:val="List Table 6 Colorful - Accent 1"/>
-    <w:basedOn w:val="938"/>
+    <w:basedOn w:val="948"/>
     <w:uiPriority w:val="99"/>
     <w:pPr>
       <w:pBdr/>
@@ -30223,9 +31094,9 @@
       </w:tcPr>
     </w:tblStylePr>
   </w:style>
-  <w:style w:type="table" w:styleId="846">
+  <w:style w:type="table" w:styleId="856">
     <w:name w:val="List Table 6 Colorful - Accent 2"/>
-    <w:basedOn w:val="938"/>
+    <w:basedOn w:val="948"/>
     <w:uiPriority w:val="99"/>
     <w:pPr>
       <w:pBdr/>
@@ -30446,9 +31317,9 @@
       </w:tcPr>
     </w:tblStylePr>
   </w:style>
-  <w:style w:type="table" w:styleId="847">
+  <w:style w:type="table" w:styleId="857">
     <w:name w:val="List Table 6 Colorful - Accent 3"/>
-    <w:basedOn w:val="938"/>
+    <w:basedOn w:val="948"/>
     <w:uiPriority w:val="99"/>
     <w:pPr>
       <w:pBdr/>
@@ -30669,9 +31540,9 @@
       </w:tcPr>
     </w:tblStylePr>
   </w:style>
-  <w:style w:type="table" w:styleId="848">
+  <w:style w:type="table" w:styleId="858">
     <w:name w:val="List Table 6 Colorful - Accent 4"/>
-    <w:basedOn w:val="938"/>
+    <w:basedOn w:val="948"/>
     <w:uiPriority w:val="99"/>
     <w:pPr>
       <w:pBdr/>
@@ -30892,9 +31763,9 @@
       </w:tcPr>
     </w:tblStylePr>
   </w:style>
-  <w:style w:type="table" w:styleId="849">
+  <w:style w:type="table" w:styleId="859">
     <w:name w:val="List Table 6 Colorful - Accent 5"/>
-    <w:basedOn w:val="938"/>
+    <w:basedOn w:val="948"/>
     <w:uiPriority w:val="99"/>
     <w:pPr>
       <w:pBdr/>
@@ -31115,9 +31986,9 @@
       </w:tcPr>
     </w:tblStylePr>
   </w:style>
-  <w:style w:type="table" w:styleId="850">
+  <w:style w:type="table" w:styleId="860">
     <w:name w:val="List Table 6 Colorful - Accent 6"/>
-    <w:basedOn w:val="938"/>
+    <w:basedOn w:val="948"/>
     <w:uiPriority w:val="99"/>
     <w:pPr>
       <w:pBdr/>
@@ -31338,9 +32209,9 @@
       </w:tcPr>
     </w:tblStylePr>
   </w:style>
-  <w:style w:type="table" w:styleId="851">
+  <w:style w:type="table" w:styleId="861">
     <w:name w:val="List Table 7 Colorful"/>
-    <w:basedOn w:val="938"/>
+    <w:basedOn w:val="948"/>
     <w:uiPriority w:val="99"/>
     <w:pPr>
       <w:pBdr/>
@@ -31594,9 +32465,9 @@
       </w:tcPr>
     </w:tblStylePr>
   </w:style>
-  <w:style w:type="table" w:styleId="852">
+  <w:style w:type="table" w:styleId="862">
     <w:name w:val="List Table 7 Colorful - Accent 1"/>
-    <w:basedOn w:val="938"/>
+    <w:basedOn w:val="948"/>
     <w:uiPriority w:val="99"/>
     <w:pPr>
       <w:pBdr/>
@@ -31850,9 +32721,9 @@
       </w:tcPr>
     </w:tblStylePr>
   </w:style>
-  <w:style w:type="table" w:styleId="853">
+  <w:style w:type="table" w:styleId="863">
     <w:name w:val="List Table 7 Colorful - Accent 2"/>
-    <w:basedOn w:val="938"/>
+    <w:basedOn w:val="948"/>
     <w:uiPriority w:val="99"/>
     <w:pPr>
       <w:pBdr/>
@@ -32106,9 +32977,9 @@
       </w:tcPr>
     </w:tblStylePr>
   </w:style>
-  <w:style w:type="table" w:styleId="854">
+  <w:style w:type="table" w:styleId="864">
     <w:name w:val="List Table 7 Colorful - Accent 3"/>
-    <w:basedOn w:val="938"/>
+    <w:basedOn w:val="948"/>
     <w:uiPriority w:val="99"/>
     <w:pPr>
       <w:pBdr/>
@@ -32362,9 +33233,9 @@
       </w:tcPr>
     </w:tblStylePr>
   </w:style>
-  <w:style w:type="table" w:styleId="855">
+  <w:style w:type="table" w:styleId="865">
     <w:name w:val="List Table 7 Colorful - Accent 4"/>
-    <w:basedOn w:val="938"/>
+    <w:basedOn w:val="948"/>
     <w:uiPriority w:val="99"/>
     <w:pPr>
       <w:pBdr/>
@@ -32618,9 +33489,9 @@
       </w:tcPr>
     </w:tblStylePr>
   </w:style>
-  <w:style w:type="table" w:styleId="856">
+  <w:style w:type="table" w:styleId="866">
     <w:name w:val="List Table 7 Colorful - Accent 5"/>
-    <w:basedOn w:val="938"/>
+    <w:basedOn w:val="948"/>
     <w:uiPriority w:val="99"/>
     <w:pPr>
       <w:pBdr/>
@@ -32874,9 +33745,9 @@
       </w:tcPr>
     </w:tblStylePr>
   </w:style>
-  <w:style w:type="table" w:styleId="857">
+  <w:style w:type="table" w:styleId="867">
     <w:name w:val="List Table 7 Colorful - Accent 6"/>
-    <w:basedOn w:val="938"/>
+    <w:basedOn w:val="948"/>
     <w:uiPriority w:val="99"/>
     <w:pPr>
       <w:pBdr/>
@@ -33130,9 +34001,9 @@
       </w:tcPr>
     </w:tblStylePr>
   </w:style>
-  <w:style w:type="table" w:styleId="858">
+  <w:style w:type="table" w:styleId="868">
     <w:name w:val="Lined - Accent"/>
-    <w:basedOn w:val="938"/>
+    <w:basedOn w:val="948"/>
     <w:uiPriority w:val="99"/>
     <w:pPr>
       <w:pBdr/>
@@ -33367,9 +34238,9 @@
       </w:tcPr>
     </w:tblStylePr>
   </w:style>
-  <w:style w:type="table" w:styleId="859">
+  <w:style w:type="table" w:styleId="869">
     <w:name w:val="Lined - Accent 1"/>
-    <w:basedOn w:val="938"/>
+    <w:basedOn w:val="948"/>
     <w:uiPriority w:val="99"/>
     <w:pPr>
       <w:pBdr/>
@@ -33604,9 +34475,9 @@
       </w:tcPr>
     </w:tblStylePr>
   </w:style>
-  <w:style w:type="table" w:styleId="860">
+  <w:style w:type="table" w:styleId="870">
     <w:name w:val="Lined - Accent 2"/>
-    <w:basedOn w:val="938"/>
+    <w:basedOn w:val="948"/>
     <w:uiPriority w:val="99"/>
     <w:pPr>
       <w:pBdr/>
@@ -33841,9 +34712,9 @@
       </w:tcPr>
     </w:tblStylePr>
   </w:style>
-  <w:style w:type="table" w:styleId="861">
+  <w:style w:type="table" w:styleId="871">
     <w:name w:val="Lined - Accent 3"/>
-    <w:basedOn w:val="938"/>
+    <w:basedOn w:val="948"/>
     <w:uiPriority w:val="99"/>
     <w:pPr>
       <w:pBdr/>
@@ -34078,9 +34949,9 @@
       </w:tcPr>
     </w:tblStylePr>
   </w:style>
-  <w:style w:type="table" w:styleId="862">
+  <w:style w:type="table" w:styleId="872">
     <w:name w:val="Lined - Accent 4"/>
-    <w:basedOn w:val="938"/>
+    <w:basedOn w:val="948"/>
     <w:uiPriority w:val="99"/>
     <w:pPr>
       <w:pBdr/>
@@ -34315,9 +35186,9 @@
       </w:tcPr>
     </w:tblStylePr>
   </w:style>
-  <w:style w:type="table" w:styleId="863">
+  <w:style w:type="table" w:styleId="873">
     <w:name w:val="Lined - Accent 5"/>
-    <w:basedOn w:val="938"/>
+    <w:basedOn w:val="948"/>
     <w:uiPriority w:val="99"/>
     <w:pPr>
       <w:pBdr/>
@@ -34552,9 +35423,9 @@
       </w:tcPr>
     </w:tblStylePr>
   </w:style>
-  <w:style w:type="table" w:styleId="864">
+  <w:style w:type="table" w:styleId="874">
     <w:name w:val="Lined - Accent 6"/>
-    <w:basedOn w:val="938"/>
+    <w:basedOn w:val="948"/>
     <w:uiPriority w:val="99"/>
     <w:pPr>
       <w:pBdr/>
@@ -34789,9 +35660,9 @@
       </w:tcPr>
     </w:tblStylePr>
   </w:style>
-  <w:style w:type="table" w:styleId="865">
+  <w:style w:type="table" w:styleId="875">
     <w:name w:val="Bordered &amp; Lined - Accent"/>
-    <w:basedOn w:val="938"/>
+    <w:basedOn w:val="948"/>
     <w:uiPriority w:val="99"/>
     <w:pPr>
       <w:pBdr/>
@@ -35033,9 +35904,9 @@
       </w:tcPr>
     </w:tblStylePr>
   </w:style>
-  <w:style w:type="table" w:styleId="866">
+  <w:style w:type="table" w:styleId="876">
     <w:name w:val="Bordered &amp; Lined - Accent 1"/>
-    <w:basedOn w:val="938"/>
+    <w:basedOn w:val="948"/>
     <w:uiPriority w:val="99"/>
     <w:pPr>
       <w:pBdr/>
@@ -35277,9 +36148,9 @@
       </w:tcPr>
     </w:tblStylePr>
   </w:style>
-  <w:style w:type="table" w:styleId="867">
+  <w:style w:type="table" w:styleId="877">
     <w:name w:val="Bordered &amp; Lined - Accent 2"/>
-    <w:basedOn w:val="938"/>
+    <w:basedOn w:val="948"/>
     <w:uiPriority w:val="99"/>
     <w:pPr>
       <w:pBdr/>
@@ -35521,9 +36392,9 @@
       </w:tcPr>
     </w:tblStylePr>
   </w:style>
-  <w:style w:type="table" w:styleId="868">
+  <w:style w:type="table" w:styleId="878">
     <w:name w:val="Bordered &amp; Lined - Accent 3"/>
-    <w:basedOn w:val="938"/>
+    <w:basedOn w:val="948"/>
     <w:uiPriority w:val="99"/>
     <w:pPr>
       <w:pBdr/>
@@ -35765,9 +36636,9 @@
       </w:tcPr>
     </w:tblStylePr>
   </w:style>
-  <w:style w:type="table" w:styleId="869">
+  <w:style w:type="table" w:styleId="879">
     <w:name w:val="Bordered &amp; Lined - Accent 4"/>
-    <w:basedOn w:val="938"/>
+    <w:basedOn w:val="948"/>
     <w:uiPriority w:val="99"/>
     <w:pPr>
       <w:pBdr/>
@@ -36009,9 +36880,9 @@
       </w:tcPr>
     </w:tblStylePr>
   </w:style>
-  <w:style w:type="table" w:styleId="870">
+  <w:style w:type="table" w:styleId="880">
     <w:name w:val="Bordered &amp; Lined - Accent 5"/>
-    <w:basedOn w:val="938"/>
+    <w:basedOn w:val="948"/>
     <w:uiPriority w:val="99"/>
     <w:pPr>
       <w:pBdr/>
@@ -36253,9 +37124,9 @@
       </w:tcPr>
     </w:tblStylePr>
   </w:style>
-  <w:style w:type="table" w:styleId="871">
+  <w:style w:type="table" w:styleId="881">
     <w:name w:val="Bordered &amp; Lined - Accent 6"/>
-    <w:basedOn w:val="938"/>
+    <w:basedOn w:val="948"/>
     <w:uiPriority w:val="99"/>
     <w:pPr>
       <w:pBdr/>
@@ -36497,9 +37368,9 @@
       </w:tcPr>
     </w:tblStylePr>
   </w:style>
-  <w:style w:type="table" w:styleId="872">
+  <w:style w:type="table" w:styleId="882">
     <w:name w:val="Bordered"/>
-    <w:basedOn w:val="938"/>
+    <w:basedOn w:val="948"/>
     <w:uiPriority w:val="99"/>
     <w:pPr>
       <w:pBdr/>
@@ -36728,9 +37599,9 @@
       </w:tcPr>
     </w:tblStylePr>
   </w:style>
-  <w:style w:type="table" w:styleId="873">
+  <w:style w:type="table" w:styleId="883">
     <w:name w:val="Bordered - Accent 1"/>
-    <w:basedOn w:val="938"/>
+    <w:basedOn w:val="948"/>
     <w:uiPriority w:val="99"/>
     <w:pPr>
       <w:pBdr/>
@@ -36959,9 +37830,9 @@
       </w:tcPr>
     </w:tblStylePr>
   </w:style>
-  <w:style w:type="table" w:styleId="874">
+  <w:style w:type="table" w:styleId="884">
     <w:name w:val="Bordered - Accent 2"/>
-    <w:basedOn w:val="938"/>
+    <w:basedOn w:val="948"/>
     <w:uiPriority w:val="99"/>
     <w:pPr>
       <w:pBdr/>
@@ -37190,9 +38061,9 @@
       </w:tcPr>
     </w:tblStylePr>
   </w:style>
-  <w:style w:type="table" w:styleId="875">
+  <w:style w:type="table" w:styleId="885">
     <w:name w:val="Bordered - Accent 3"/>
-    <w:basedOn w:val="938"/>
+    <w:basedOn w:val="948"/>
     <w:uiPriority w:val="99"/>
     <w:pPr>
       <w:pBdr/>
@@ -37421,9 +38292,9 @@
       </w:tcPr>
     </w:tblStylePr>
   </w:style>
-  <w:style w:type="table" w:styleId="876">
+  <w:style w:type="table" w:styleId="886">
     <w:name w:val="Bordered - Accent 4"/>
-    <w:basedOn w:val="938"/>
+    <w:basedOn w:val="948"/>
     <w:uiPriority w:val="99"/>
     <w:pPr>
       <w:pBdr/>
@@ -37652,9 +38523,9 @@
       </w:tcPr>
     </w:tblStylePr>
   </w:style>
-  <w:style w:type="table" w:styleId="877">
+  <w:style w:type="table" w:styleId="887">
     <w:name w:val="Bordered - Accent 5"/>
-    <w:basedOn w:val="938"/>
+    <w:basedOn w:val="948"/>
     <w:uiPriority w:val="99"/>
     <w:pPr>
       <w:pBdr/>
@@ -37883,9 +38754,9 @@
       </w:tcPr>
     </w:tblStylePr>
   </w:style>
-  <w:style w:type="table" w:styleId="878">
+  <w:style w:type="table" w:styleId="888">
     <w:name w:val="Bordered - Accent 6"/>
-    <w:basedOn w:val="938"/>
+    <w:basedOn w:val="948"/>
     <w:uiPriority w:val="99"/>
     <w:pPr>
       <w:pBdr/>
@@ -38114,11 +38985,11 @@
       </w:tcPr>
     </w:tblStylePr>
   </w:style>
-  <w:style w:type="paragraph" w:styleId="879">
+  <w:style w:type="paragraph" w:styleId="889">
     <w:name w:val="Heading 1"/>
-    <w:basedOn w:val="937"/>
-    <w:next w:val="937"/>
-    <w:link w:val="889"/>
+    <w:basedOn w:val="947"/>
+    <w:next w:val="947"/>
+    <w:link w:val="899"/>
     <w:uiPriority w:val="9"/>
     <w:qFormat/>
     <w:pPr>
@@ -38136,11 +39007,11 @@
       <w:szCs w:val="40"/>
     </w:rPr>
   </w:style>
-  <w:style w:type="paragraph" w:styleId="880">
+  <w:style w:type="paragraph" w:styleId="890">
     <w:name w:val="Heading 2"/>
-    <w:basedOn w:val="937"/>
-    <w:next w:val="937"/>
-    <w:link w:val="890"/>
+    <w:basedOn w:val="947"/>
+    <w:next w:val="947"/>
+    <w:link w:val="900"/>
     <w:uiPriority w:val="9"/>
     <w:unhideWhenUsed/>
     <w:qFormat/>
@@ -38159,11 +39030,11 @@
       <w:szCs w:val="32"/>
     </w:rPr>
   </w:style>
-  <w:style w:type="paragraph" w:styleId="881">
+  <w:style w:type="paragraph" w:styleId="891">
     <w:name w:val="Heading 3"/>
-    <w:basedOn w:val="937"/>
-    <w:next w:val="937"/>
-    <w:link w:val="891"/>
+    <w:basedOn w:val="947"/>
+    <w:next w:val="947"/>
+    <w:link w:val="901"/>
     <w:uiPriority w:val="9"/>
     <w:unhideWhenUsed/>
     <w:qFormat/>
@@ -38182,11 +39053,11 @@
       <w:szCs w:val="28"/>
     </w:rPr>
   </w:style>
-  <w:style w:type="paragraph" w:styleId="882">
+  <w:style w:type="paragraph" w:styleId="892">
     <w:name w:val="Heading 4"/>
-    <w:basedOn w:val="937"/>
-    <w:next w:val="937"/>
-    <w:link w:val="892"/>
+    <w:basedOn w:val="947"/>
+    <w:next w:val="947"/>
+    <w:link w:val="902"/>
     <w:uiPriority w:val="9"/>
     <w:unhideWhenUsed/>
     <w:qFormat/>
@@ -38205,11 +39076,11 @@
       <w:color w:val="0f4761" w:themeColor="accent1" w:themeShade="BF"/>
     </w:rPr>
   </w:style>
-  <w:style w:type="paragraph" w:styleId="883">
+  <w:style w:type="paragraph" w:styleId="893">
     <w:name w:val="Heading 5"/>
-    <w:basedOn w:val="937"/>
-    <w:next w:val="937"/>
-    <w:link w:val="893"/>
+    <w:basedOn w:val="947"/>
+    <w:next w:val="947"/>
+    <w:link w:val="903"/>
     <w:uiPriority w:val="9"/>
     <w:unhideWhenUsed/>
     <w:qFormat/>
@@ -38226,11 +39097,11 @@
       <w:color w:val="0f4761" w:themeColor="accent1" w:themeShade="BF"/>
     </w:rPr>
   </w:style>
-  <w:style w:type="paragraph" w:styleId="884">
+  <w:style w:type="paragraph" w:styleId="894">
     <w:name w:val="Heading 6"/>
-    <w:basedOn w:val="937"/>
-    <w:next w:val="937"/>
-    <w:link w:val="894"/>
+    <w:basedOn w:val="947"/>
+    <w:next w:val="947"/>
+    <w:link w:val="904"/>
     <w:uiPriority w:val="9"/>
     <w:unhideWhenUsed/>
     <w:qFormat/>
@@ -38249,11 +39120,11 @@
       <w:color w:val="595959" w:themeColor="text1" w:themeTint="A6"/>
     </w:rPr>
   </w:style>
-  <w:style w:type="paragraph" w:styleId="885">
+  <w:style w:type="paragraph" w:styleId="895">
     <w:name w:val="Heading 7"/>
-    <w:basedOn w:val="937"/>
-    <w:next w:val="937"/>
-    <w:link w:val="895"/>
+    <w:basedOn w:val="947"/>
+    <w:next w:val="947"/>
+    <w:link w:val="905"/>
     <w:uiPriority w:val="9"/>
     <w:unhideWhenUsed/>
     <w:qFormat/>
@@ -38270,11 +39141,11 @@
       <w:color w:val="595959" w:themeColor="text1" w:themeTint="A6"/>
     </w:rPr>
   </w:style>
-  <w:style w:type="paragraph" w:styleId="886">
+  <w:style w:type="paragraph" w:styleId="896">
     <w:name w:val="Heading 8"/>
-    <w:basedOn w:val="937"/>
-    <w:next w:val="937"/>
-    <w:link w:val="896"/>
+    <w:basedOn w:val="947"/>
+    <w:next w:val="947"/>
+    <w:link w:val="906"/>
     <w:uiPriority w:val="9"/>
     <w:unhideWhenUsed/>
     <w:qFormat/>
@@ -38293,11 +39164,11 @@
       <w:color w:val="272727" w:themeColor="text1" w:themeTint="D8"/>
     </w:rPr>
   </w:style>
-  <w:style w:type="paragraph" w:styleId="887">
+  <w:style w:type="paragraph" w:styleId="897">
     <w:name w:val="Heading 9"/>
-    <w:basedOn w:val="937"/>
-    <w:next w:val="937"/>
-    <w:link w:val="897"/>
+    <w:basedOn w:val="947"/>
+    <w:next w:val="947"/>
+    <w:link w:val="907"/>
     <w:uiPriority w:val="9"/>
     <w:unhideWhenUsed/>
     <w:qFormat/>
@@ -38316,7 +39187,7 @@
       <w:color w:val="272727" w:themeColor="text1" w:themeTint="D8"/>
     </w:rPr>
   </w:style>
-  <w:style w:type="character" w:styleId="888" w:default="1">
+  <w:style w:type="character" w:styleId="898" w:default="1">
     <w:name w:val="Default Paragraph Font"/>
     <w:uiPriority w:val="1"/>
     <w:semiHidden/>
@@ -38327,10 +39198,10 @@
       <w:ind/>
     </w:pPr>
   </w:style>
-  <w:style w:type="character" w:styleId="889">
+  <w:style w:type="character" w:styleId="899">
     <w:name w:val="Heading 1 Char"/>
-    <w:basedOn w:val="888"/>
-    <w:link w:val="879"/>
+    <w:basedOn w:val="898"/>
+    <w:link w:val="889"/>
     <w:uiPriority w:val="9"/>
     <w:pPr>
       <w:pBdr/>
@@ -38344,10 +39215,10 @@
       <w:szCs w:val="40"/>
     </w:rPr>
   </w:style>
-  <w:style w:type="character" w:styleId="890">
+  <w:style w:type="character" w:styleId="900">
     <w:name w:val="Heading 2 Char"/>
-    <w:basedOn w:val="888"/>
-    <w:link w:val="880"/>
+    <w:basedOn w:val="898"/>
+    <w:link w:val="890"/>
     <w:uiPriority w:val="9"/>
     <w:pPr>
       <w:pBdr/>
@@ -38361,10 +39232,10 @@
       <w:szCs w:val="32"/>
     </w:rPr>
   </w:style>
-  <w:style w:type="character" w:styleId="891">
+  <w:style w:type="character" w:styleId="901">
     <w:name w:val="Heading 3 Char"/>
-    <w:basedOn w:val="888"/>
-    <w:link w:val="881"/>
+    <w:basedOn w:val="898"/>
+    <w:link w:val="891"/>
     <w:uiPriority w:val="9"/>
     <w:pPr>
       <w:pBdr/>
@@ -38378,10 +39249,10 @@
       <w:szCs w:val="28"/>
     </w:rPr>
   </w:style>
-  <w:style w:type="character" w:styleId="892">
+  <w:style w:type="character" w:styleId="902">
     <w:name w:val="Heading 4 Char"/>
-    <w:basedOn w:val="888"/>
-    <w:link w:val="882"/>
+    <w:basedOn w:val="898"/>
+    <w:link w:val="892"/>
     <w:uiPriority w:val="9"/>
     <w:pPr>
       <w:pBdr/>
@@ -38395,10 +39266,10 @@
       <w:color w:val="0f4761" w:themeColor="accent1" w:themeShade="BF"/>
     </w:rPr>
   </w:style>
-  <w:style w:type="character" w:styleId="893">
+  <w:style w:type="character" w:styleId="903">
     <w:name w:val="Heading 5 Char"/>
-    <w:basedOn w:val="888"/>
-    <w:link w:val="883"/>
+    <w:basedOn w:val="898"/>
+    <w:link w:val="893"/>
     <w:uiPriority w:val="9"/>
     <w:pPr>
       <w:pBdr/>
@@ -38410,10 +39281,10 @@
       <w:color w:val="0f4761" w:themeColor="accent1" w:themeShade="BF"/>
     </w:rPr>
   </w:style>
-  <w:style w:type="character" w:styleId="894">
+  <w:style w:type="character" w:styleId="904">
     <w:name w:val="Heading 6 Char"/>
-    <w:basedOn w:val="888"/>
-    <w:link w:val="884"/>
+    <w:basedOn w:val="898"/>
+    <w:link w:val="894"/>
     <w:uiPriority w:val="9"/>
     <w:pPr>
       <w:pBdr/>
@@ -38427,10 +39298,10 @@
       <w:color w:val="595959" w:themeColor="text1" w:themeTint="A6"/>
     </w:rPr>
   </w:style>
-  <w:style w:type="character" w:styleId="895">
+  <w:style w:type="character" w:styleId="905">
     <w:name w:val="Heading 7 Char"/>
-    <w:basedOn w:val="888"/>
-    <w:link w:val="885"/>
+    <w:basedOn w:val="898"/>
+    <w:link w:val="895"/>
     <w:uiPriority w:val="9"/>
     <w:pPr>
       <w:pBdr/>
@@ -38442,10 +39313,10 @@
       <w:color w:val="595959" w:themeColor="text1" w:themeTint="A6"/>
     </w:rPr>
   </w:style>
-  <w:style w:type="character" w:styleId="896">
+  <w:style w:type="character" w:styleId="906">
     <w:name w:val="Heading 8 Char"/>
-    <w:basedOn w:val="888"/>
-    <w:link w:val="886"/>
+    <w:basedOn w:val="898"/>
+    <w:link w:val="896"/>
     <w:uiPriority w:val="9"/>
     <w:pPr>
       <w:pBdr/>
@@ -38459,10 +39330,10 @@
       <w:color w:val="272727" w:themeColor="text1" w:themeTint="D8"/>
     </w:rPr>
   </w:style>
-  <w:style w:type="character" w:styleId="897">
+  <w:style w:type="character" w:styleId="907">
     <w:name w:val="Heading 9 Char"/>
-    <w:basedOn w:val="888"/>
-    <w:link w:val="887"/>
+    <w:basedOn w:val="898"/>
+    <w:link w:val="897"/>
     <w:uiPriority w:val="9"/>
     <w:pPr>
       <w:pBdr/>
@@ -38476,11 +39347,11 @@
       <w:color w:val="272727" w:themeColor="text1" w:themeTint="D8"/>
     </w:rPr>
   </w:style>
-  <w:style w:type="paragraph" w:styleId="898">
+  <w:style w:type="paragraph" w:styleId="908">
     <w:name w:val="Title"/>
-    <w:basedOn w:val="937"/>
-    <w:next w:val="937"/>
-    <w:link w:val="899"/>
+    <w:basedOn w:val="947"/>
+    <w:next w:val="947"/>
+    <w:link w:val="909"/>
     <w:uiPriority w:val="10"/>
     <w:qFormat/>
     <w:pPr>
@@ -38496,10 +39367,10 @@
       <w:szCs w:val="56"/>
     </w:rPr>
   </w:style>
-  <w:style w:type="character" w:styleId="899">
+  <w:style w:type="character" w:styleId="909">
     <w:name w:val="Title Char"/>
-    <w:basedOn w:val="888"/>
-    <w:link w:val="898"/>
+    <w:basedOn w:val="898"/>
+    <w:link w:val="908"/>
     <w:uiPriority w:val="10"/>
     <w:pPr>
       <w:pBdr/>
@@ -38513,11 +39384,11 @@
       <w:szCs w:val="56"/>
     </w:rPr>
   </w:style>
-  <w:style w:type="paragraph" w:styleId="900">
+  <w:style w:type="paragraph" w:styleId="910">
     <w:name w:val="Subtitle"/>
-    <w:basedOn w:val="937"/>
-    <w:next w:val="937"/>
-    <w:link w:val="901"/>
+    <w:basedOn w:val="947"/>
+    <w:next w:val="947"/>
+    <w:link w:val="911"/>
     <w:uiPriority w:val="11"/>
     <w:qFormat/>
     <w:pPr>
@@ -38535,10 +39406,10 @@
       <w:szCs w:val="28"/>
     </w:rPr>
   </w:style>
-  <w:style w:type="character" w:styleId="901">
+  <w:style w:type="character" w:styleId="911">
     <w:name w:val="Subtitle Char"/>
-    <w:basedOn w:val="888"/>
-    <w:link w:val="900"/>
+    <w:basedOn w:val="898"/>
+    <w:link w:val="910"/>
     <w:uiPriority w:val="11"/>
     <w:pPr>
       <w:pBdr/>
@@ -38552,11 +39423,11 @@
       <w:szCs w:val="28"/>
     </w:rPr>
   </w:style>
-  <w:style w:type="paragraph" w:styleId="902">
+  <w:style w:type="paragraph" w:styleId="912">
     <w:name w:val="Quote"/>
-    <w:basedOn w:val="937"/>
-    <w:next w:val="937"/>
-    <w:link w:val="903"/>
+    <w:basedOn w:val="947"/>
+    <w:next w:val="947"/>
+    <w:link w:val="913"/>
     <w:uiPriority w:val="29"/>
     <w:qFormat/>
     <w:pPr>
@@ -38571,10 +39442,10 @@
       <w:color w:val="404040" w:themeColor="text1" w:themeTint="BF"/>
     </w:rPr>
   </w:style>
-  <w:style w:type="character" w:styleId="903">
+  <w:style w:type="character" w:styleId="913">
     <w:name w:val="Quote Char"/>
-    <w:basedOn w:val="888"/>
-    <w:link w:val="902"/>
+    <w:basedOn w:val="898"/>
+    <w:link w:val="912"/>
     <w:uiPriority w:val="29"/>
     <w:pPr>
       <w:pBdr/>
@@ -38587,9 +39458,9 @@
       <w:color w:val="404040" w:themeColor="text1" w:themeTint="BF"/>
     </w:rPr>
   </w:style>
-  <w:style w:type="character" w:styleId="904">
+  <w:style w:type="character" w:styleId="914">
     <w:name w:val="Intense Emphasis"/>
-    <w:basedOn w:val="888"/>
+    <w:basedOn w:val="898"/>
     <w:uiPriority w:val="21"/>
     <w:qFormat/>
     <w:pPr>
@@ -38603,11 +39474,11 @@
       <w:color w:val="0f4761" w:themeColor="accent1" w:themeShade="BF"/>
     </w:rPr>
   </w:style>
-  <w:style w:type="paragraph" w:styleId="905">
+  <w:style w:type="paragraph" w:styleId="915">
     <w:name w:val="Intense Quote"/>
-    <w:basedOn w:val="937"/>
-    <w:next w:val="937"/>
-    <w:link w:val="906"/>
+    <w:basedOn w:val="947"/>
+    <w:next w:val="947"/>
+    <w:link w:val="916"/>
     <w:uiPriority w:val="30"/>
     <w:qFormat/>
     <w:pPr>
@@ -38625,10 +39496,10 @@
       <w:color w:val="0f4761" w:themeColor="accent1" w:themeShade="BF"/>
     </w:rPr>
   </w:style>
-  <w:style w:type="character" w:styleId="906">
+  <w:style w:type="character" w:styleId="916">
     <w:name w:val="Intense Quote Char"/>
-    <w:basedOn w:val="888"/>
-    <w:link w:val="905"/>
+    <w:basedOn w:val="898"/>
+    <w:link w:val="915"/>
     <w:uiPriority w:val="30"/>
     <w:pPr>
       <w:pBdr/>
@@ -38641,9 +39512,9 @@
       <w:color w:val="0f4761" w:themeColor="accent1" w:themeShade="BF"/>
     </w:rPr>
   </w:style>
-  <w:style w:type="character" w:styleId="907">
+  <w:style w:type="character" w:styleId="917">
     <w:name w:val="Intense Reference"/>
-    <w:basedOn w:val="888"/>
+    <w:basedOn w:val="898"/>
     <w:uiPriority w:val="32"/>
     <w:qFormat/>
     <w:pPr>
@@ -38659,9 +39530,9 @@
       <w:spacing w:val="5"/>
     </w:rPr>
   </w:style>
-  <w:style w:type="character" w:styleId="908">
+  <w:style w:type="character" w:styleId="918">
     <w:name w:val="Subtle Emphasis"/>
-    <w:basedOn w:val="888"/>
+    <w:basedOn w:val="898"/>
     <w:uiPriority w:val="19"/>
     <w:qFormat/>
     <w:pPr>
@@ -38675,9 +39546,9 @@
       <w:color w:val="404040" w:themeColor="text1" w:themeTint="BF"/>
     </w:rPr>
   </w:style>
-  <w:style w:type="character" w:styleId="909">
+  <w:style w:type="character" w:styleId="919">
     <w:name w:val="Emphasis"/>
-    <w:basedOn w:val="888"/>
+    <w:basedOn w:val="898"/>
     <w:uiPriority w:val="20"/>
     <w:qFormat/>
     <w:pPr>
@@ -38690,9 +39561,9 @@
       <w:iCs/>
     </w:rPr>
   </w:style>
-  <w:style w:type="character" w:styleId="910">
+  <w:style w:type="character" w:styleId="920">
     <w:name w:val="Strong"/>
-    <w:basedOn w:val="888"/>
+    <w:basedOn w:val="898"/>
     <w:uiPriority w:val="22"/>
     <w:qFormat/>
     <w:pPr>
@@ -38705,9 +39576,9 @@
       <w:bCs/>
     </w:rPr>
   </w:style>
-  <w:style w:type="character" w:styleId="911">
+  <w:style w:type="character" w:styleId="921">
     <w:name w:val="Subtle Reference"/>
-    <w:basedOn w:val="888"/>
+    <w:basedOn w:val="898"/>
     <w:uiPriority w:val="31"/>
     <w:qFormat/>
     <w:pPr>
@@ -38720,9 +39591,9 @@
       <w:color w:val="5a5a5a" w:themeColor="text1" w:themeTint="A5"/>
     </w:rPr>
   </w:style>
-  <w:style w:type="character" w:styleId="912">
+  <w:style w:type="character" w:styleId="922">
     <w:name w:val="Book Title"/>
-    <w:basedOn w:val="888"/>
+    <w:basedOn w:val="898"/>
     <w:uiPriority w:val="33"/>
     <w:qFormat/>
     <w:pPr>
@@ -38738,10 +39609,10 @@
       <w:spacing w:val="5"/>
     </w:rPr>
   </w:style>
-  <w:style w:type="paragraph" w:styleId="913">
+  <w:style w:type="paragraph" w:styleId="923">
     <w:name w:val="Header"/>
-    <w:basedOn w:val="937"/>
-    <w:link w:val="914"/>
+    <w:basedOn w:val="947"/>
+    <w:link w:val="924"/>
     <w:uiPriority w:val="99"/>
     <w:unhideWhenUsed/>
     <w:pPr>
@@ -38754,10 +39625,10 @@
       <w:ind/>
     </w:pPr>
   </w:style>
-  <w:style w:type="character" w:styleId="914">
+  <w:style w:type="character" w:styleId="924">
     <w:name w:val="Header Char"/>
-    <w:basedOn w:val="888"/>
-    <w:link w:val="913"/>
+    <w:basedOn w:val="898"/>
+    <w:link w:val="923"/>
     <w:uiPriority w:val="99"/>
     <w:pPr>
       <w:pBdr/>
@@ -38765,10 +39636,10 @@
       <w:ind/>
     </w:pPr>
   </w:style>
-  <w:style w:type="paragraph" w:styleId="915">
+  <w:style w:type="paragraph" w:styleId="925">
     <w:name w:val="Footer"/>
-    <w:basedOn w:val="937"/>
-    <w:link w:val="916"/>
+    <w:basedOn w:val="947"/>
+    <w:link w:val="926"/>
     <w:uiPriority w:val="99"/>
     <w:unhideWhenUsed/>
     <w:pPr>
@@ -38781,10 +39652,10 @@
       <w:ind/>
     </w:pPr>
   </w:style>
-  <w:style w:type="character" w:styleId="916">
+  <w:style w:type="character" w:styleId="926">
     <w:name w:val="Footer Char"/>
-    <w:basedOn w:val="888"/>
-    <w:link w:val="915"/>
+    <w:basedOn w:val="898"/>
+    <w:link w:val="925"/>
     <w:uiPriority w:val="99"/>
     <w:pPr>
       <w:pBdr/>
@@ -38792,10 +39663,10 @@
       <w:ind/>
     </w:pPr>
   </w:style>
-  <w:style w:type="paragraph" w:styleId="917">
+  <w:style w:type="paragraph" w:styleId="927">
     <w:name w:val="Caption"/>
-    <w:basedOn w:val="937"/>
-    <w:next w:val="937"/>
+    <w:basedOn w:val="947"/>
+    <w:next w:val="947"/>
     <w:uiPriority w:val="35"/>
     <w:unhideWhenUsed/>
     <w:qFormat/>
@@ -38812,10 +39683,10 @@
       <w:szCs w:val="18"/>
     </w:rPr>
   </w:style>
-  <w:style w:type="paragraph" w:styleId="918">
+  <w:style w:type="paragraph" w:styleId="928">
     <w:name w:val="footnote text"/>
-    <w:basedOn w:val="937"/>
-    <w:link w:val="919"/>
+    <w:basedOn w:val="947"/>
+    <w:link w:val="929"/>
     <w:uiPriority w:val="99"/>
     <w:semiHidden/>
     <w:unhideWhenUsed/>
@@ -38829,10 +39700,10 @@
       <w:szCs w:val="20"/>
     </w:rPr>
   </w:style>
-  <w:style w:type="character" w:styleId="919">
+  <w:style w:type="character" w:styleId="929">
     <w:name w:val="Footnote Text Char"/>
-    <w:basedOn w:val="888"/>
-    <w:link w:val="918"/>
+    <w:basedOn w:val="898"/>
+    <w:link w:val="928"/>
     <w:uiPriority w:val="99"/>
     <w:semiHidden/>
     <w:pPr>
@@ -38845,9 +39716,9 @@
       <w:szCs w:val="20"/>
     </w:rPr>
   </w:style>
-  <w:style w:type="character" w:styleId="920">
+  <w:style w:type="character" w:styleId="930">
     <w:name w:val="footnote reference"/>
-    <w:basedOn w:val="888"/>
+    <w:basedOn w:val="898"/>
     <w:uiPriority w:val="99"/>
     <w:semiHidden/>
     <w:unhideWhenUsed/>
@@ -38860,10 +39731,10 @@
       <w:vertAlign w:val="superscript"/>
     </w:rPr>
   </w:style>
-  <w:style w:type="paragraph" w:styleId="921">
+  <w:style w:type="paragraph" w:styleId="931">
     <w:name w:val="endnote text"/>
-    <w:basedOn w:val="937"/>
-    <w:link w:val="922"/>
+    <w:basedOn w:val="947"/>
+    <w:link w:val="932"/>
     <w:uiPriority w:val="99"/>
     <w:semiHidden/>
     <w:unhideWhenUsed/>
@@ -38877,10 +39748,10 @@
       <w:szCs w:val="20"/>
     </w:rPr>
   </w:style>
-  <w:style w:type="character" w:styleId="922">
+  <w:style w:type="character" w:styleId="932">
     <w:name w:val="Endnote Text Char"/>
-    <w:basedOn w:val="888"/>
-    <w:link w:val="921"/>
+    <w:basedOn w:val="898"/>
+    <w:link w:val="931"/>
     <w:uiPriority w:val="99"/>
     <w:semiHidden/>
     <w:pPr>
@@ -38893,9 +39764,9 @@
       <w:szCs w:val="20"/>
     </w:rPr>
   </w:style>
-  <w:style w:type="character" w:styleId="923">
+  <w:style w:type="character" w:styleId="933">
     <w:name w:val="endnote reference"/>
-    <w:basedOn w:val="888"/>
+    <w:basedOn w:val="898"/>
     <w:uiPriority w:val="99"/>
     <w:semiHidden/>
     <w:unhideWhenUsed/>
@@ -38908,9 +39779,9 @@
       <w:vertAlign w:val="superscript"/>
     </w:rPr>
   </w:style>
-  <w:style w:type="character" w:styleId="924">
+  <w:style w:type="character" w:styleId="934">
     <w:name w:val="Hyperlink"/>
-    <w:basedOn w:val="888"/>
+    <w:basedOn w:val="898"/>
     <w:uiPriority w:val="99"/>
     <w:unhideWhenUsed/>
     <w:pPr>
@@ -38923,9 +39794,9 @@
       <w:u w:val="single"/>
     </w:rPr>
   </w:style>
-  <w:style w:type="character" w:styleId="925">
+  <w:style w:type="character" w:styleId="935">
     <w:name w:val="FollowedHyperlink"/>
-    <w:basedOn w:val="888"/>
+    <w:basedOn w:val="898"/>
     <w:uiPriority w:val="99"/>
     <w:semiHidden/>
     <w:unhideWhenUsed/>
@@ -38939,10 +39810,10 @@
       <w:u w:val="single"/>
     </w:rPr>
   </w:style>
-  <w:style w:type="paragraph" w:styleId="926">
+  <w:style w:type="paragraph" w:styleId="936">
     <w:name w:val="toc 1"/>
-    <w:basedOn w:val="937"/>
-    <w:next w:val="937"/>
+    <w:basedOn w:val="947"/>
+    <w:next w:val="947"/>
     <w:uiPriority w:val="39"/>
     <w:unhideWhenUsed/>
     <w:pPr>
@@ -38951,10 +39822,10 @@
       <w:ind/>
     </w:pPr>
   </w:style>
-  <w:style w:type="paragraph" w:styleId="927">
+  <w:style w:type="paragraph" w:styleId="937">
     <w:name w:val="toc 2"/>
-    <w:basedOn w:val="937"/>
-    <w:next w:val="937"/>
+    <w:basedOn w:val="947"/>
+    <w:next w:val="947"/>
     <w:uiPriority w:val="39"/>
     <w:unhideWhenUsed/>
     <w:pPr>
@@ -38963,10 +39834,10 @@
       <w:ind w:left="220"/>
     </w:pPr>
   </w:style>
-  <w:style w:type="paragraph" w:styleId="928">
+  <w:style w:type="paragraph" w:styleId="938">
     <w:name w:val="toc 3"/>
-    <w:basedOn w:val="937"/>
-    <w:next w:val="937"/>
+    <w:basedOn w:val="947"/>
+    <w:next w:val="947"/>
     <w:uiPriority w:val="39"/>
     <w:unhideWhenUsed/>
     <w:pPr>
@@ -38975,10 +39846,10 @@
       <w:ind w:left="440"/>
     </w:pPr>
   </w:style>
-  <w:style w:type="paragraph" w:styleId="929">
+  <w:style w:type="paragraph" w:styleId="939">
     <w:name w:val="toc 4"/>
-    <w:basedOn w:val="937"/>
-    <w:next w:val="937"/>
+    <w:basedOn w:val="947"/>
+    <w:next w:val="947"/>
     <w:uiPriority w:val="39"/>
     <w:unhideWhenUsed/>
     <w:pPr>
@@ -38987,10 +39858,10 @@
       <w:ind w:left="660"/>
     </w:pPr>
   </w:style>
-  <w:style w:type="paragraph" w:styleId="930">
+  <w:style w:type="paragraph" w:styleId="940">
     <w:name w:val="toc 5"/>
-    <w:basedOn w:val="937"/>
-    <w:next w:val="937"/>
+    <w:basedOn w:val="947"/>
+    <w:next w:val="947"/>
     <w:uiPriority w:val="39"/>
     <w:unhideWhenUsed/>
     <w:pPr>
@@ -38999,10 +39870,10 @@
       <w:ind w:left="880"/>
     </w:pPr>
   </w:style>
-  <w:style w:type="paragraph" w:styleId="931">
+  <w:style w:type="paragraph" w:styleId="941">
     <w:name w:val="toc 6"/>
-    <w:basedOn w:val="937"/>
-    <w:next w:val="937"/>
+    <w:basedOn w:val="947"/>
+    <w:next w:val="947"/>
     <w:uiPriority w:val="39"/>
     <w:unhideWhenUsed/>
     <w:pPr>
@@ -39011,10 +39882,10 @@
       <w:ind w:left="1100"/>
     </w:pPr>
   </w:style>
-  <w:style w:type="paragraph" w:styleId="932">
+  <w:style w:type="paragraph" w:styleId="942">
     <w:name w:val="toc 7"/>
-    <w:basedOn w:val="937"/>
-    <w:next w:val="937"/>
+    <w:basedOn w:val="947"/>
+    <w:next w:val="947"/>
     <w:uiPriority w:val="39"/>
     <w:unhideWhenUsed/>
     <w:pPr>
@@ -39023,10 +39894,10 @@
       <w:ind w:left="1320"/>
     </w:pPr>
   </w:style>
-  <w:style w:type="paragraph" w:styleId="933">
+  <w:style w:type="paragraph" w:styleId="943">
     <w:name w:val="toc 8"/>
-    <w:basedOn w:val="937"/>
-    <w:next w:val="937"/>
+    <w:basedOn w:val="947"/>
+    <w:next w:val="947"/>
     <w:uiPriority w:val="39"/>
     <w:unhideWhenUsed/>
     <w:pPr>
@@ -39035,10 +39906,10 @@
       <w:ind w:left="1540"/>
     </w:pPr>
   </w:style>
-  <w:style w:type="paragraph" w:styleId="934">
+  <w:style w:type="paragraph" w:styleId="944">
     <w:name w:val="toc 9"/>
-    <w:basedOn w:val="937"/>
-    <w:next w:val="937"/>
+    <w:basedOn w:val="947"/>
+    <w:next w:val="947"/>
     <w:uiPriority w:val="39"/>
     <w:unhideWhenUsed/>
     <w:pPr>
@@ -39047,7 +39918,7 @@
       <w:ind w:left="1760"/>
     </w:pPr>
   </w:style>
-  <w:style w:type="paragraph" w:styleId="935">
+  <w:style w:type="paragraph" w:styleId="945">
     <w:name w:val="TOC Heading"/>
     <w:uiPriority w:val="39"/>
     <w:unhideWhenUsed/>
@@ -39057,10 +39928,10 @@
       <w:ind/>
     </w:pPr>
   </w:style>
-  <w:style w:type="paragraph" w:styleId="936">
+  <w:style w:type="paragraph" w:styleId="946">
     <w:name w:val="table of figures"/>
-    <w:basedOn w:val="937"/>
-    <w:next w:val="937"/>
+    <w:basedOn w:val="947"/>
+    <w:next w:val="947"/>
     <w:uiPriority w:val="99"/>
     <w:unhideWhenUsed/>
     <w:pPr>
@@ -39069,7 +39940,7 @@
       <w:ind/>
     </w:pPr>
   </w:style>
-  <w:style w:type="paragraph" w:styleId="937" w:default="1">
+  <w:style w:type="paragraph" w:styleId="947" w:default="1">
     <w:name w:val="Normal"/>
     <w:qFormat/>
     <w:pPr>
@@ -39078,7 +39949,7 @@
       <w:ind/>
     </w:pPr>
   </w:style>
-  <w:style w:type="table" w:styleId="938" w:default="1">
+  <w:style w:type="table" w:styleId="948" w:default="1">
     <w:name w:val="Normal Table"/>
     <w:uiPriority w:val="99"/>
     <w:semiHidden/>
@@ -39271,7 +40142,7 @@
       </w:tcPr>
     </w:tblStylePr>
   </w:style>
-  <w:style w:type="numbering" w:styleId="939" w:default="1">
+  <w:style w:type="numbering" w:styleId="949" w:default="1">
     <w:name w:val="No List"/>
     <w:uiPriority w:val="99"/>
     <w:semiHidden/>
@@ -39282,9 +40153,9 @@
       <w:ind/>
     </w:pPr>
   </w:style>
-  <w:style w:type="paragraph" w:styleId="940">
+  <w:style w:type="paragraph" w:styleId="950">
     <w:name w:val="No Spacing"/>
-    <w:basedOn w:val="937"/>
+    <w:basedOn w:val="947"/>
     <w:uiPriority w:val="1"/>
     <w:qFormat/>
     <w:pPr>
@@ -39293,9 +40164,9 @@
       <w:ind/>
     </w:pPr>
   </w:style>
-  <w:style w:type="paragraph" w:styleId="941">
+  <w:style w:type="paragraph" w:styleId="951">
     <w:name w:val="List Paragraph"/>
-    <w:basedOn w:val="937"/>
+    <w:basedOn w:val="947"/>
     <w:uiPriority w:val="34"/>
     <w:qFormat/>
     <w:pPr>

</xml_diff>